<commit_message>
System as is/to be
</commit_message>
<xml_diff>
--- a/Various documents/Requirements Analysis and Specification Document.docx
+++ b/Various documents/Requirements Analysis and Specification Document.docx
@@ -1,6 +1,6 @@
 
 <file path=word/document.xml><?xml version="1.0" encoding="utf-8"?>
-<w:document xmlns:wpc="http://schemas.microsoft.com/office/word/2010/wordprocessingCanvas" xmlns:mc="http://schemas.openxmlformats.org/markup-compatibility/2006" xmlns:o="urn:schemas-microsoft-com:office:office" xmlns:r="http://schemas.openxmlformats.org/officeDocument/2006/relationships" xmlns:m="http://schemas.openxmlformats.org/officeDocument/2006/math" xmlns:v="urn:schemas-microsoft-com:vml" xmlns:wp14="http://schemas.microsoft.com/office/word/2010/wordprocessingDrawing" xmlns:wp="http://schemas.openxmlformats.org/drawingml/2006/wordprocessingDrawing" xmlns:w10="urn:schemas-microsoft-com:office:word" xmlns:w="http://schemas.openxmlformats.org/wordprocessingml/2006/main" xmlns:w14="http://schemas.microsoft.com/office/word/2010/wordml" xmlns:w15="http://schemas.microsoft.com/office/word/2012/wordml" xmlns:wpg="http://schemas.microsoft.com/office/word/2010/wordprocessingGroup" xmlns:wpi="http://schemas.microsoft.com/office/word/2010/wordprocessingInk" xmlns:wne="http://schemas.microsoft.com/office/word/2006/wordml" xmlns:wps="http://schemas.microsoft.com/office/word/2010/wordprocessingShape" mc:Ignorable="w14 w15 wp14">
+<w:document xmlns:wpc="http://schemas.microsoft.com/office/word/2010/wordprocessingCanvas" xmlns:mo="http://schemas.microsoft.com/office/mac/office/2008/main" xmlns:mc="http://schemas.openxmlformats.org/markup-compatibility/2006" xmlns:mv="urn:schemas-microsoft-com:mac:vml" xmlns:o="urn:schemas-microsoft-com:office:office" xmlns:r="http://schemas.openxmlformats.org/officeDocument/2006/relationships" xmlns:m="http://schemas.openxmlformats.org/officeDocument/2006/math" xmlns:v="urn:schemas-microsoft-com:vml" xmlns:wp14="http://schemas.microsoft.com/office/word/2010/wordprocessingDrawing" xmlns:wp="http://schemas.openxmlformats.org/drawingml/2006/wordprocessingDrawing" xmlns:w10="urn:schemas-microsoft-com:office:word" xmlns:w="http://schemas.openxmlformats.org/wordprocessingml/2006/main" xmlns:w14="http://schemas.microsoft.com/office/word/2010/wordml" xmlns:w15="http://schemas.microsoft.com/office/word/2012/wordml" xmlns:wpg="http://schemas.microsoft.com/office/word/2010/wordprocessingGroup" xmlns:wpi="http://schemas.microsoft.com/office/word/2010/wordprocessingInk" xmlns:wne="http://schemas.microsoft.com/office/word/2006/wordml" xmlns:wps="http://schemas.microsoft.com/office/word/2010/wordprocessingShape" mc:Ignorable="w14 w15 wp14">
   <w:body>
     <w:p>
       <w:pPr>
@@ -23,7 +23,7 @@
           <w:lang w:val="en-US"/>
         </w:rPr>
         <w:drawing>
-          <wp:inline distT="0" distB="0" distL="0" distR="0">
+          <wp:inline distT="0" distB="0" distL="0" distR="0" wp14:anchorId="4EB531BC" wp14:editId="1841E2F3">
             <wp:extent cx="3990975" cy="1685925"/>
             <wp:effectExtent l="0" t="0" r="9525" b="9525"/>
             <wp:docPr id="2" name="Immagine 2"/>
@@ -350,7 +350,7 @@
           <w:lang w:val="en-US"/>
         </w:rPr>
         <w:drawing>
-          <wp:inline distT="0" distB="0" distL="0" distR="0">
+          <wp:inline distT="0" distB="0" distL="0" distR="0" wp14:anchorId="32AC3C1A" wp14:editId="148A714A">
             <wp:extent cx="1890584" cy="1890584"/>
             <wp:effectExtent l="323850" t="323850" r="319405" b="319405"/>
             <wp:docPr id="11" name="Immagine 11"/>
@@ -483,6 +483,7 @@
           <w:szCs w:val="24"/>
         </w:rPr>
       </w:pPr>
+      <w:proofErr w:type="spellStart"/>
       <w:r>
         <w:rPr>
           <w:rFonts w:ascii="Cambria" w:hAnsi="Cambria" w:cs="Cambria"/>
@@ -491,17 +492,28 @@
           <w:sz w:val="24"/>
           <w:szCs w:val="24"/>
         </w:rPr>
-        <w:t>Marchesani Francesco (</w:t>
-      </w:r>
-      <w:r>
-        <w:rPr>
-          <w:rFonts w:ascii="Cambria" w:hAnsi="Cambria" w:cs="Cambria"/>
-          <w:b/>
+        <w:t>Marchesani</w:t>
+      </w:r>
+      <w:proofErr w:type="spellEnd"/>
+      <w:r>
+        <w:rPr>
+          <w:rFonts w:ascii="Cambria" w:hAnsi="Cambria" w:cs="Cambria"/>
           <w:i/>
           <w:color w:val="000000" w:themeColor="text1"/>
           <w:sz w:val="24"/>
           <w:szCs w:val="24"/>
         </w:rPr>
+        <w:t xml:space="preserve"> Francesco (</w:t>
+      </w:r>
+      <w:r>
+        <w:rPr>
+          <w:rFonts w:ascii="Cambria" w:hAnsi="Cambria" w:cs="Cambria"/>
+          <w:b/>
+          <w:i/>
+          <w:color w:val="000000" w:themeColor="text1"/>
+          <w:sz w:val="24"/>
+          <w:szCs w:val="24"/>
+        </w:rPr>
         <w:t>852444</w:t>
       </w:r>
       <w:r>
@@ -558,6 +570,7 @@
           <w:lang w:val="en-US"/>
         </w:rPr>
       </w:pPr>
+      <w:proofErr w:type="spellStart"/>
       <w:r>
         <w:rPr>
           <w:rFonts w:ascii="Cambria" w:hAnsi="Cambria" w:cs="Cambria"/>
@@ -567,11 +580,10 @@
           <w:szCs w:val="24"/>
           <w:lang w:val="en-US"/>
         </w:rPr>
-        <w:t>Mirandola Raffaela</w:t>
-      </w:r>
-    </w:p>
-    <w:p>
-      <w:pPr>
+        <w:t>Mirandola</w:t>
+      </w:r>
+      <w:proofErr w:type="spellEnd"/>
+      <w:r>
         <w:rPr>
           <w:rFonts w:ascii="Cambria" w:hAnsi="Cambria" w:cs="Cambria"/>
           <w:i/>
@@ -580,10 +592,10 @@
           <w:szCs w:val="24"/>
           <w:lang w:val="en-US"/>
         </w:rPr>
-      </w:pPr>
-    </w:p>
-    <w:p>
-      <w:pPr>
+        <w:t xml:space="preserve"> </w:t>
+      </w:r>
+      <w:proofErr w:type="spellStart"/>
+      <w:r>
         <w:rPr>
           <w:rFonts w:ascii="Cambria" w:hAnsi="Cambria" w:cs="Cambria"/>
           <w:i/>
@@ -592,14 +604,40 @@
           <w:szCs w:val="24"/>
           <w:lang w:val="en-US"/>
         </w:rPr>
-      </w:pPr>
-    </w:p>
-    <w:p>
-      <w:pPr>
-        <w:pStyle w:val="NormaleWeb"/>
+        <w:t>Raffaela</w:t>
+      </w:r>
+      <w:proofErr w:type="spellEnd"/>
+    </w:p>
+    <w:p>
+      <w:pPr>
+        <w:rPr>
+          <w:rFonts w:ascii="Cambria" w:hAnsi="Cambria" w:cs="Cambria"/>
+          <w:i/>
+          <w:color w:val="000000" w:themeColor="text1"/>
+          <w:sz w:val="24"/>
+          <w:szCs w:val="24"/>
+          <w:lang w:val="en-US"/>
+        </w:rPr>
+      </w:pPr>
+    </w:p>
+    <w:p>
+      <w:pPr>
+        <w:rPr>
+          <w:rFonts w:ascii="Cambria" w:hAnsi="Cambria" w:cs="Cambria"/>
+          <w:i/>
+          <w:color w:val="000000" w:themeColor="text1"/>
+          <w:sz w:val="24"/>
+          <w:szCs w:val="24"/>
+          <w:lang w:val="en-US"/>
+        </w:rPr>
+      </w:pPr>
+    </w:p>
+    <w:p>
+      <w:pPr>
+        <w:pStyle w:val="NormalWeb"/>
         <w:shd w:val="clear" w:color="auto" w:fill="FFFFFF"/>
         <w:rPr>
-          <w:rStyle w:val="Enfasigrassetto"/>
+          <w:rStyle w:val="Strong"/>
           <w:rFonts w:ascii="Cambria" w:hAnsi="Cambria" w:cs="Arial"/>
           <w:color w:val="323E4F" w:themeColor="text2" w:themeShade="BF"/>
           <w:sz w:val="72"/>
@@ -608,7 +646,7 @@
       </w:pPr>
       <w:r>
         <w:rPr>
-          <w:rStyle w:val="Enfasigrassetto"/>
+          <w:rStyle w:val="Strong"/>
           <w:rFonts w:ascii="Cambria" w:hAnsi="Cambria" w:cs="Arial"/>
           <w:color w:val="323E4F" w:themeColor="text2" w:themeShade="BF"/>
           <w:sz w:val="72"/>
@@ -619,10 +657,10 @@
     </w:p>
     <w:p>
       <w:pPr>
-        <w:pStyle w:val="NormaleWeb"/>
+        <w:pStyle w:val="NormalWeb"/>
         <w:shd w:val="clear" w:color="auto" w:fill="FFFFFF"/>
         <w:rPr>
-          <w:rStyle w:val="Enfasigrassetto"/>
+          <w:rStyle w:val="Strong"/>
           <w:rFonts w:ascii="Arial" w:hAnsi="Arial" w:cs="Arial"/>
           <w:color w:val="333333"/>
           <w:sz w:val="21"/>
@@ -632,7 +670,7 @@
     </w:p>
     <w:p>
       <w:pPr>
-        <w:pStyle w:val="NormaleWeb"/>
+        <w:pStyle w:val="NormalWeb"/>
         <w:numPr>
           <w:ilvl w:val="0"/>
           <w:numId w:val="1"/>
@@ -640,7 +678,7 @@
         <w:shd w:val="clear" w:color="auto" w:fill="FFFFFF"/>
         <w:spacing w:line="360" w:lineRule="auto"/>
         <w:rPr>
-          <w:rStyle w:val="Enfasigrassetto"/>
+          <w:rStyle w:val="Strong"/>
           <w:rFonts w:ascii="Arial" w:hAnsi="Arial" w:cs="Arial"/>
           <w:color w:val="333333"/>
           <w:sz w:val="28"/>
@@ -649,7 +687,7 @@
       </w:pPr>
       <w:r>
         <w:rPr>
-          <w:rStyle w:val="Enfasigrassetto"/>
+          <w:rStyle w:val="Strong"/>
           <w:rFonts w:ascii="Arial" w:hAnsi="Arial" w:cs="Arial"/>
           <w:color w:val="333333"/>
           <w:sz w:val="28"/>
@@ -660,7 +698,7 @@
     </w:p>
     <w:p>
       <w:pPr>
-        <w:pStyle w:val="NormaleWeb"/>
+        <w:pStyle w:val="NormalWeb"/>
         <w:numPr>
           <w:ilvl w:val="1"/>
           <w:numId w:val="1"/>
@@ -668,7 +706,7 @@
         <w:shd w:val="clear" w:color="auto" w:fill="FFFFFF"/>
         <w:spacing w:before="0" w:beforeAutospacing="0" w:after="0" w:afterAutospacing="0"/>
         <w:rPr>
-          <w:rStyle w:val="Enfasigrassetto"/>
+          <w:rStyle w:val="Strong"/>
           <w:rFonts w:ascii="Arial" w:hAnsi="Arial" w:cs="Arial"/>
           <w:b w:val="0"/>
           <w:color w:val="333333"/>
@@ -676,7 +714,7 @@
       </w:pPr>
       <w:r>
         <w:rPr>
-          <w:rStyle w:val="Enfasigrassetto"/>
+          <w:rStyle w:val="Strong"/>
           <w:rFonts w:ascii="Arial" w:hAnsi="Arial" w:cs="Arial"/>
           <w:b w:val="0"/>
           <w:color w:val="333333"/>
@@ -685,7 +723,7 @@
       </w:r>
       <w:r>
         <w:rPr>
-          <w:rStyle w:val="Enfasigrassetto"/>
+          <w:rStyle w:val="Strong"/>
           <w:rFonts w:ascii="Arial" w:hAnsi="Arial" w:cs="Arial"/>
           <w:b w:val="0"/>
           <w:color w:val="333333"/>
@@ -695,7 +733,7 @@
     </w:p>
     <w:p>
       <w:pPr>
-        <w:pStyle w:val="NormaleWeb"/>
+        <w:pStyle w:val="NormalWeb"/>
         <w:numPr>
           <w:ilvl w:val="1"/>
           <w:numId w:val="1"/>
@@ -703,7 +741,7 @@
         <w:shd w:val="clear" w:color="auto" w:fill="FFFFFF"/>
         <w:spacing w:before="0" w:beforeAutospacing="0" w:after="0" w:afterAutospacing="0"/>
         <w:rPr>
-          <w:rStyle w:val="Enfasigrassetto"/>
+          <w:rStyle w:val="Strong"/>
           <w:rFonts w:ascii="Arial" w:hAnsi="Arial" w:cs="Arial"/>
           <w:b w:val="0"/>
           <w:color w:val="333333"/>
@@ -711,7 +749,7 @@
       </w:pPr>
       <w:r>
         <w:rPr>
-          <w:rStyle w:val="Enfasigrassetto"/>
+          <w:rStyle w:val="Strong"/>
           <w:rFonts w:ascii="Arial" w:hAnsi="Arial" w:cs="Arial"/>
           <w:b w:val="0"/>
           <w:color w:val="333333"/>
@@ -720,7 +758,7 @@
       </w:r>
       <w:r>
         <w:rPr>
-          <w:rStyle w:val="Enfasigrassetto"/>
+          <w:rStyle w:val="Strong"/>
           <w:rFonts w:ascii="Arial" w:hAnsi="Arial" w:cs="Arial"/>
           <w:b w:val="0"/>
           <w:color w:val="333333"/>
@@ -730,7 +768,7 @@
     </w:p>
     <w:p>
       <w:pPr>
-        <w:pStyle w:val="NormaleWeb"/>
+        <w:pStyle w:val="NormalWeb"/>
         <w:numPr>
           <w:ilvl w:val="1"/>
           <w:numId w:val="1"/>
@@ -738,7 +776,7 @@
         <w:shd w:val="clear" w:color="auto" w:fill="FFFFFF"/>
         <w:spacing w:before="0" w:beforeAutospacing="0" w:after="0" w:afterAutospacing="0"/>
         <w:rPr>
-          <w:rStyle w:val="Enfasigrassetto"/>
+          <w:rStyle w:val="Strong"/>
           <w:rFonts w:ascii="Arial" w:hAnsi="Arial" w:cs="Arial"/>
           <w:b w:val="0"/>
           <w:color w:val="333333"/>
@@ -746,26 +784,37 @@
       </w:pPr>
       <w:r>
         <w:rPr>
-          <w:rStyle w:val="Enfasigrassetto"/>
+          <w:rStyle w:val="Strong"/>
           <w:rFonts w:ascii="Arial" w:hAnsi="Arial" w:cs="Arial"/>
           <w:b w:val="0"/>
           <w:color w:val="333333"/>
         </w:rPr>
         <w:t xml:space="preserve">  </w:t>
       </w:r>
-      <w:r>
-        <w:rPr>
-          <w:rStyle w:val="Enfasigrassetto"/>
+      <w:proofErr w:type="spellStart"/>
+      <w:r>
+        <w:rPr>
+          <w:rStyle w:val="Strong"/>
           <w:rFonts w:ascii="Arial" w:hAnsi="Arial" w:cs="Arial"/>
           <w:b w:val="0"/>
           <w:color w:val="333333"/>
         </w:rPr>
-        <w:t>myTaxiService: main goals</w:t>
-      </w:r>
-    </w:p>
-    <w:p>
-      <w:pPr>
-        <w:pStyle w:val="NormaleWeb"/>
+        <w:t>myTaxiService</w:t>
+      </w:r>
+      <w:proofErr w:type="spellEnd"/>
+      <w:r>
+        <w:rPr>
+          <w:rStyle w:val="Strong"/>
+          <w:rFonts w:ascii="Arial" w:hAnsi="Arial" w:cs="Arial"/>
+          <w:b w:val="0"/>
+          <w:color w:val="333333"/>
+        </w:rPr>
+        <w:t>: main goals</w:t>
+      </w:r>
+    </w:p>
+    <w:p>
+      <w:pPr>
+        <w:pStyle w:val="NormalWeb"/>
         <w:numPr>
           <w:ilvl w:val="1"/>
           <w:numId w:val="1"/>
@@ -773,7 +822,7 @@
         <w:shd w:val="clear" w:color="auto" w:fill="FFFFFF"/>
         <w:spacing w:before="0" w:beforeAutospacing="0" w:after="0" w:afterAutospacing="0"/>
         <w:rPr>
-          <w:rStyle w:val="Enfasigrassetto"/>
+          <w:rStyle w:val="Strong"/>
           <w:rFonts w:ascii="Arial" w:hAnsi="Arial" w:cs="Arial"/>
           <w:b w:val="0"/>
           <w:color w:val="333333"/>
@@ -781,7 +830,7 @@
       </w:pPr>
       <w:r>
         <w:rPr>
-          <w:rStyle w:val="Enfasigrassetto"/>
+          <w:rStyle w:val="Strong"/>
           <w:rFonts w:ascii="Arial" w:hAnsi="Arial" w:cs="Arial"/>
           <w:b w:val="0"/>
           <w:color w:val="333333"/>
@@ -790,7 +839,7 @@
       </w:r>
       <w:r>
         <w:rPr>
-          <w:rStyle w:val="Enfasigrassetto"/>
+          <w:rStyle w:val="Strong"/>
           <w:rFonts w:ascii="Arial" w:hAnsi="Arial" w:cs="Arial"/>
           <w:b w:val="0"/>
           <w:color w:val="333333"/>
@@ -800,7 +849,7 @@
     </w:p>
     <w:p>
       <w:pPr>
-        <w:pStyle w:val="NormaleWeb"/>
+        <w:pStyle w:val="NormalWeb"/>
         <w:numPr>
           <w:ilvl w:val="1"/>
           <w:numId w:val="1"/>
@@ -808,7 +857,7 @@
         <w:shd w:val="clear" w:color="auto" w:fill="FFFFFF"/>
         <w:spacing w:before="0" w:beforeAutospacing="0" w:after="0" w:afterAutospacing="0"/>
         <w:rPr>
-          <w:rStyle w:val="Enfasigrassetto"/>
+          <w:rStyle w:val="Strong"/>
           <w:rFonts w:ascii="Arial" w:hAnsi="Arial" w:cs="Arial"/>
           <w:b w:val="0"/>
           <w:color w:val="333333"/>
@@ -816,7 +865,7 @@
       </w:pPr>
       <w:r>
         <w:rPr>
-          <w:rStyle w:val="Enfasigrassetto"/>
+          <w:rStyle w:val="Strong"/>
           <w:rFonts w:ascii="Arial" w:hAnsi="Arial" w:cs="Arial"/>
           <w:b w:val="0"/>
           <w:color w:val="333333"/>
@@ -825,7 +874,7 @@
       </w:r>
       <w:r>
         <w:rPr>
-          <w:rStyle w:val="Enfasigrassetto"/>
+          <w:rStyle w:val="Strong"/>
           <w:rFonts w:ascii="Arial" w:hAnsi="Arial" w:cs="Arial"/>
           <w:b w:val="0"/>
           <w:color w:val="333333"/>
@@ -835,7 +884,7 @@
     </w:p>
     <w:p>
       <w:pPr>
-        <w:pStyle w:val="NormaleWeb"/>
+        <w:pStyle w:val="NormalWeb"/>
         <w:numPr>
           <w:ilvl w:val="1"/>
           <w:numId w:val="1"/>
@@ -867,7 +916,7 @@
     </w:p>
     <w:p>
       <w:pPr>
-        <w:pStyle w:val="NormaleWeb"/>
+        <w:pStyle w:val="NormalWeb"/>
         <w:numPr>
           <w:ilvl w:val="1"/>
           <w:numId w:val="1"/>
@@ -899,7 +948,7 @@
     </w:p>
     <w:p>
       <w:pPr>
-        <w:pStyle w:val="NormaleWeb"/>
+        <w:pStyle w:val="NormalWeb"/>
         <w:shd w:val="clear" w:color="auto" w:fill="FFFFFF"/>
         <w:spacing w:before="0" w:beforeAutospacing="0" w:after="0" w:afterAutospacing="0"/>
         <w:ind w:left="1125"/>
@@ -912,7 +961,7 @@
     </w:p>
     <w:p>
       <w:pPr>
-        <w:pStyle w:val="NormaleWeb"/>
+        <w:pStyle w:val="NormalWeb"/>
         <w:numPr>
           <w:ilvl w:val="0"/>
           <w:numId w:val="1"/>
@@ -920,7 +969,7 @@
         <w:shd w:val="clear" w:color="auto" w:fill="FFFFFF"/>
         <w:spacing w:line="360" w:lineRule="auto"/>
         <w:rPr>
-          <w:rStyle w:val="Enfasigrassetto"/>
+          <w:rStyle w:val="Strong"/>
           <w:rFonts w:ascii="Arial" w:hAnsi="Arial" w:cs="Arial"/>
           <w:color w:val="333333"/>
           <w:sz w:val="28"/>
@@ -929,7 +978,7 @@
       </w:pPr>
       <w:r>
         <w:rPr>
-          <w:rStyle w:val="Enfasigrassetto"/>
+          <w:rStyle w:val="Strong"/>
           <w:rFonts w:ascii="Arial" w:hAnsi="Arial" w:cs="Arial"/>
           <w:color w:val="333333"/>
           <w:sz w:val="28"/>
@@ -940,7 +989,7 @@
     </w:p>
     <w:p>
       <w:pPr>
-        <w:pStyle w:val="NormaleWeb"/>
+        <w:pStyle w:val="NormalWeb"/>
         <w:numPr>
           <w:ilvl w:val="1"/>
           <w:numId w:val="1"/>
@@ -948,7 +997,7 @@
         <w:shd w:val="clear" w:color="auto" w:fill="FFFFFF"/>
         <w:spacing w:before="0" w:beforeAutospacing="0" w:after="0" w:afterAutospacing="0"/>
         <w:rPr>
-          <w:rStyle w:val="Enfasigrassetto"/>
+          <w:rStyle w:val="Strong"/>
           <w:rFonts w:ascii="Arial" w:hAnsi="Arial" w:cs="Arial"/>
           <w:b w:val="0"/>
           <w:color w:val="333333"/>
@@ -956,7 +1005,7 @@
       </w:pPr>
       <w:r>
         <w:rPr>
-          <w:rStyle w:val="Enfasigrassetto"/>
+          <w:rStyle w:val="Strong"/>
           <w:rFonts w:ascii="Arial" w:hAnsi="Arial" w:cs="Arial"/>
           <w:b w:val="0"/>
           <w:color w:val="333333"/>
@@ -966,7 +1015,7 @@
     </w:p>
     <w:p>
       <w:pPr>
-        <w:pStyle w:val="NormaleWeb"/>
+        <w:pStyle w:val="NormalWeb"/>
         <w:numPr>
           <w:ilvl w:val="1"/>
           <w:numId w:val="1"/>
@@ -974,7 +1023,7 @@
         <w:shd w:val="clear" w:color="auto" w:fill="FFFFFF"/>
         <w:spacing w:before="0" w:beforeAutospacing="0" w:after="0" w:afterAutospacing="0"/>
         <w:rPr>
-          <w:rStyle w:val="Enfasigrassetto"/>
+          <w:rStyle w:val="Strong"/>
           <w:rFonts w:ascii="Arial" w:hAnsi="Arial" w:cs="Arial"/>
           <w:b w:val="0"/>
           <w:color w:val="333333"/>
@@ -982,7 +1031,7 @@
       </w:pPr>
       <w:r>
         <w:rPr>
-          <w:rStyle w:val="Enfasigrassetto"/>
+          <w:rStyle w:val="Strong"/>
           <w:rFonts w:ascii="Arial" w:hAnsi="Arial" w:cs="Arial"/>
           <w:b w:val="0"/>
           <w:color w:val="333333"/>
@@ -992,7 +1041,7 @@
     </w:p>
     <w:p>
       <w:pPr>
-        <w:pStyle w:val="NormaleWeb"/>
+        <w:pStyle w:val="NormalWeb"/>
         <w:numPr>
           <w:ilvl w:val="1"/>
           <w:numId w:val="1"/>
@@ -1000,7 +1049,7 @@
         <w:shd w:val="clear" w:color="auto" w:fill="FFFFFF"/>
         <w:spacing w:before="0" w:beforeAutospacing="0" w:after="0" w:afterAutospacing="0"/>
         <w:rPr>
-          <w:rStyle w:val="Enfasigrassetto"/>
+          <w:rStyle w:val="Strong"/>
           <w:rFonts w:ascii="Arial" w:hAnsi="Arial" w:cs="Arial"/>
           <w:b w:val="0"/>
           <w:color w:val="333333"/>
@@ -1008,7 +1057,7 @@
       </w:pPr>
       <w:r>
         <w:rPr>
-          <w:rStyle w:val="Enfasigrassetto"/>
+          <w:rStyle w:val="Strong"/>
           <w:rFonts w:ascii="Arial" w:hAnsi="Arial" w:cs="Arial"/>
           <w:b w:val="0"/>
           <w:color w:val="333333"/>
@@ -1018,7 +1067,7 @@
     </w:p>
     <w:p>
       <w:pPr>
-        <w:pStyle w:val="NormaleWeb"/>
+        <w:pStyle w:val="NormalWeb"/>
         <w:numPr>
           <w:ilvl w:val="1"/>
           <w:numId w:val="1"/>
@@ -1026,7 +1075,7 @@
         <w:shd w:val="clear" w:color="auto" w:fill="FFFFFF"/>
         <w:spacing w:before="0" w:beforeAutospacing="0" w:after="0" w:afterAutospacing="0"/>
         <w:rPr>
-          <w:rStyle w:val="Enfasigrassetto"/>
+          <w:rStyle w:val="Strong"/>
           <w:rFonts w:ascii="Arial" w:hAnsi="Arial" w:cs="Arial"/>
           <w:b w:val="0"/>
           <w:color w:val="333333"/>
@@ -1034,7 +1083,7 @@
       </w:pPr>
       <w:r>
         <w:rPr>
-          <w:rStyle w:val="Enfasigrassetto"/>
+          <w:rStyle w:val="Strong"/>
           <w:rFonts w:ascii="Arial" w:hAnsi="Arial" w:cs="Arial"/>
           <w:b w:val="0"/>
           <w:color w:val="333333"/>
@@ -1044,7 +1093,7 @@
     </w:p>
     <w:p>
       <w:pPr>
-        <w:pStyle w:val="NormaleWeb"/>
+        <w:pStyle w:val="NormalWeb"/>
         <w:numPr>
           <w:ilvl w:val="1"/>
           <w:numId w:val="1"/>
@@ -1052,7 +1101,7 @@
         <w:shd w:val="clear" w:color="auto" w:fill="FFFFFF"/>
         <w:spacing w:before="0" w:beforeAutospacing="0" w:after="0" w:afterAutospacing="0"/>
         <w:rPr>
-          <w:rStyle w:val="Enfasigrassetto"/>
+          <w:rStyle w:val="Strong"/>
           <w:rFonts w:ascii="Arial" w:hAnsi="Arial" w:cs="Arial"/>
           <w:b w:val="0"/>
           <w:color w:val="333333"/>
@@ -1060,7 +1109,7 @@
       </w:pPr>
       <w:r>
         <w:rPr>
-          <w:rStyle w:val="Enfasigrassetto"/>
+          <w:rStyle w:val="Strong"/>
           <w:rFonts w:ascii="Arial" w:hAnsi="Arial" w:cs="Arial"/>
           <w:b w:val="0"/>
           <w:color w:val="333333"/>
@@ -1070,11 +1119,11 @@
     </w:p>
     <w:p>
       <w:pPr>
-        <w:pStyle w:val="NormaleWeb"/>
+        <w:pStyle w:val="NormalWeb"/>
         <w:shd w:val="clear" w:color="auto" w:fill="FFFFFF"/>
         <w:spacing w:before="0" w:beforeAutospacing="0" w:after="0" w:afterAutospacing="0" w:line="276" w:lineRule="auto"/>
         <w:rPr>
-          <w:rStyle w:val="Enfasigrassetto"/>
+          <w:rStyle w:val="Strong"/>
           <w:rFonts w:ascii="Arial" w:hAnsi="Arial" w:cs="Arial"/>
           <w:b w:val="0"/>
           <w:color w:val="333333"/>
@@ -1083,7 +1132,7 @@
     </w:p>
     <w:p>
       <w:pPr>
-        <w:pStyle w:val="NormaleWeb"/>
+        <w:pStyle w:val="NormalWeb"/>
         <w:numPr>
           <w:ilvl w:val="0"/>
           <w:numId w:val="1"/>
@@ -1091,7 +1140,7 @@
         <w:shd w:val="clear" w:color="auto" w:fill="FFFFFF"/>
         <w:spacing w:line="360" w:lineRule="auto"/>
         <w:rPr>
-          <w:rStyle w:val="Enfasigrassetto"/>
+          <w:rStyle w:val="Strong"/>
           <w:rFonts w:ascii="Arial" w:hAnsi="Arial" w:cs="Arial"/>
           <w:color w:val="333333"/>
           <w:sz w:val="28"/>
@@ -1100,7 +1149,7 @@
       </w:pPr>
       <w:r>
         <w:rPr>
-          <w:rStyle w:val="Enfasigrassetto"/>
+          <w:rStyle w:val="Strong"/>
           <w:rFonts w:ascii="Arial" w:hAnsi="Arial" w:cs="Arial"/>
           <w:color w:val="333333"/>
           <w:sz w:val="28"/>
@@ -1111,7 +1160,7 @@
     </w:p>
     <w:p>
       <w:pPr>
-        <w:pStyle w:val="NormaleWeb"/>
+        <w:pStyle w:val="NormalWeb"/>
         <w:numPr>
           <w:ilvl w:val="1"/>
           <w:numId w:val="1"/>
@@ -1119,7 +1168,7 @@
         <w:shd w:val="clear" w:color="auto" w:fill="FFFFFF"/>
         <w:spacing w:before="0" w:beforeAutospacing="0" w:after="0" w:afterAutospacing="0"/>
         <w:rPr>
-          <w:rStyle w:val="Enfasigrassetto"/>
+          <w:rStyle w:val="Strong"/>
           <w:rFonts w:ascii="Arial" w:hAnsi="Arial" w:cs="Arial"/>
           <w:b w:val="0"/>
           <w:color w:val="333333"/>
@@ -1127,26 +1176,17 @@
       </w:pPr>
       <w:r>
         <w:rPr>
-          <w:rStyle w:val="Enfasigrassetto"/>
+          <w:rStyle w:val="Strong"/>
           <w:rFonts w:ascii="Arial" w:hAnsi="Arial" w:cs="Arial"/>
           <w:b w:val="0"/>
           <w:color w:val="333333"/>
         </w:rPr>
-        <w:t xml:space="preserve">  </w:t>
-      </w:r>
-      <w:r>
-        <w:rPr>
-          <w:rStyle w:val="Enfasigrassetto"/>
-          <w:rFonts w:ascii="Arial" w:hAnsi="Arial" w:cs="Arial"/>
-          <w:b w:val="0"/>
-          <w:color w:val="333333"/>
-        </w:rPr>
-        <w:t>External interface requirements</w:t>
-      </w:r>
-    </w:p>
-    <w:p>
-      <w:pPr>
-        <w:pStyle w:val="NormaleWeb"/>
+        <w:t xml:space="preserve">  External interface requirements</w:t>
+      </w:r>
+    </w:p>
+    <w:p>
+      <w:pPr>
+        <w:pStyle w:val="NormalWeb"/>
         <w:numPr>
           <w:ilvl w:val="1"/>
           <w:numId w:val="1"/>
@@ -1154,7 +1194,7 @@
         <w:shd w:val="clear" w:color="auto" w:fill="FFFFFF"/>
         <w:spacing w:before="0" w:beforeAutospacing="0" w:after="0" w:afterAutospacing="0"/>
         <w:rPr>
-          <w:rStyle w:val="Enfasigrassetto"/>
+          <w:rStyle w:val="Strong"/>
           <w:rFonts w:ascii="Arial" w:hAnsi="Arial" w:cs="Arial"/>
           <w:b w:val="0"/>
           <w:color w:val="333333"/>
@@ -1162,35 +1202,17 @@
       </w:pPr>
       <w:r>
         <w:rPr>
-          <w:rStyle w:val="Enfasigrassetto"/>
+          <w:rStyle w:val="Strong"/>
           <w:rFonts w:ascii="Arial" w:hAnsi="Arial" w:cs="Arial"/>
           <w:b w:val="0"/>
           <w:color w:val="333333"/>
         </w:rPr>
-        <w:t xml:space="preserve">  </w:t>
-      </w:r>
-      <w:r>
-        <w:rPr>
-          <w:rStyle w:val="Enfasigrassetto"/>
-          <w:rFonts w:ascii="Arial" w:hAnsi="Arial" w:cs="Arial"/>
-          <w:b w:val="0"/>
-          <w:color w:val="333333"/>
-        </w:rPr>
-        <w:t>Functional requirements</w:t>
-      </w:r>
-      <w:r>
-        <w:rPr>
-          <w:rStyle w:val="Enfasigrassetto"/>
-          <w:rFonts w:ascii="Arial" w:hAnsi="Arial" w:cs="Arial"/>
-          <w:b w:val="0"/>
-          <w:color w:val="333333"/>
-        </w:rPr>
-        <w:t xml:space="preserve"> </w:t>
-      </w:r>
-    </w:p>
-    <w:p>
-      <w:pPr>
-        <w:pStyle w:val="NormaleWeb"/>
+        <w:t xml:space="preserve">  Functional requirements </w:t>
+      </w:r>
+    </w:p>
+    <w:p>
+      <w:pPr>
+        <w:pStyle w:val="NormalWeb"/>
         <w:numPr>
           <w:ilvl w:val="1"/>
           <w:numId w:val="1"/>
@@ -1198,7 +1220,7 @@
         <w:shd w:val="clear" w:color="auto" w:fill="FFFFFF"/>
         <w:spacing w:before="0" w:beforeAutospacing="0" w:after="0" w:afterAutospacing="0"/>
         <w:rPr>
-          <w:rStyle w:val="Enfasigrassetto"/>
+          <w:rStyle w:val="Strong"/>
           <w:rFonts w:ascii="Arial" w:hAnsi="Arial" w:cs="Arial"/>
           <w:b w:val="0"/>
           <w:color w:val="333333"/>
@@ -1206,26 +1228,17 @@
       </w:pPr>
       <w:r>
         <w:rPr>
-          <w:rStyle w:val="Enfasigrassetto"/>
+          <w:rStyle w:val="Strong"/>
           <w:rFonts w:ascii="Arial" w:hAnsi="Arial" w:cs="Arial"/>
           <w:b w:val="0"/>
           <w:color w:val="333333"/>
         </w:rPr>
-        <w:t xml:space="preserve">  </w:t>
-      </w:r>
-      <w:r>
-        <w:rPr>
-          <w:rStyle w:val="Enfasigrassetto"/>
-          <w:rFonts w:ascii="Arial" w:hAnsi="Arial" w:cs="Arial"/>
-          <w:b w:val="0"/>
-          <w:color w:val="333333"/>
-        </w:rPr>
-        <w:t xml:space="preserve">Scenarios </w:t>
-      </w:r>
-    </w:p>
-    <w:p>
-      <w:pPr>
-        <w:pStyle w:val="NormaleWeb"/>
+        <w:t xml:space="preserve">  Scenarios </w:t>
+      </w:r>
+    </w:p>
+    <w:p>
+      <w:pPr>
+        <w:pStyle w:val="NormalWeb"/>
         <w:numPr>
           <w:ilvl w:val="1"/>
           <w:numId w:val="1"/>
@@ -1233,7 +1246,7 @@
         <w:shd w:val="clear" w:color="auto" w:fill="FFFFFF"/>
         <w:spacing w:before="0" w:beforeAutospacing="0" w:after="0" w:afterAutospacing="0"/>
         <w:rPr>
-          <w:rStyle w:val="Enfasigrassetto"/>
+          <w:rStyle w:val="Strong"/>
           <w:rFonts w:ascii="Arial" w:hAnsi="Arial" w:cs="Arial"/>
           <w:b w:val="0"/>
           <w:color w:val="333333"/>
@@ -1241,26 +1254,17 @@
       </w:pPr>
       <w:r>
         <w:rPr>
-          <w:rStyle w:val="Enfasigrassetto"/>
+          <w:rStyle w:val="Strong"/>
           <w:rFonts w:ascii="Arial" w:hAnsi="Arial" w:cs="Arial"/>
           <w:b w:val="0"/>
           <w:color w:val="333333"/>
         </w:rPr>
-        <w:t xml:space="preserve">  </w:t>
-      </w:r>
-      <w:r>
-        <w:rPr>
-          <w:rStyle w:val="Enfasigrassetto"/>
-          <w:rFonts w:ascii="Arial" w:hAnsi="Arial" w:cs="Arial"/>
-          <w:b w:val="0"/>
-          <w:color w:val="333333"/>
-        </w:rPr>
-        <w:t>UML models</w:t>
-      </w:r>
-    </w:p>
-    <w:p>
-      <w:pPr>
-        <w:pStyle w:val="NormaleWeb"/>
+        <w:t xml:space="preserve">  UML models</w:t>
+      </w:r>
+    </w:p>
+    <w:p>
+      <w:pPr>
+        <w:pStyle w:val="NormalWeb"/>
         <w:numPr>
           <w:ilvl w:val="1"/>
           <w:numId w:val="1"/>
@@ -1268,7 +1272,7 @@
         <w:shd w:val="clear" w:color="auto" w:fill="FFFFFF"/>
         <w:spacing w:before="0" w:beforeAutospacing="0" w:after="0" w:afterAutospacing="0"/>
         <w:rPr>
-          <w:rStyle w:val="Enfasigrassetto"/>
+          <w:rStyle w:val="Strong"/>
           <w:rFonts w:ascii="Arial" w:hAnsi="Arial" w:cs="Arial"/>
           <w:b w:val="0"/>
           <w:color w:val="333333"/>
@@ -1276,39 +1280,30 @@
       </w:pPr>
       <w:r>
         <w:rPr>
-          <w:rStyle w:val="Enfasigrassetto"/>
+          <w:rStyle w:val="Strong"/>
           <w:rFonts w:ascii="Arial" w:hAnsi="Arial" w:cs="Arial"/>
           <w:b w:val="0"/>
           <w:color w:val="333333"/>
         </w:rPr>
-        <w:t xml:space="preserve">  </w:t>
-      </w:r>
-      <w:r>
-        <w:rPr>
-          <w:rStyle w:val="Enfasigrassetto"/>
+        <w:t xml:space="preserve">  Non-functional requirements</w:t>
+      </w:r>
+    </w:p>
+    <w:p>
+      <w:pPr>
+        <w:pStyle w:val="NormalWeb"/>
+        <w:shd w:val="clear" w:color="auto" w:fill="FFFFFF"/>
+        <w:spacing w:before="0" w:beforeAutospacing="0" w:after="0" w:afterAutospacing="0"/>
+        <w:rPr>
+          <w:rStyle w:val="Strong"/>
           <w:rFonts w:ascii="Arial" w:hAnsi="Arial" w:cs="Arial"/>
           <w:b w:val="0"/>
           <w:color w:val="333333"/>
         </w:rPr>
-        <w:t>Non-functional requirements</w:t>
-      </w:r>
-    </w:p>
-    <w:p>
-      <w:pPr>
-        <w:pStyle w:val="NormaleWeb"/>
-        <w:shd w:val="clear" w:color="auto" w:fill="FFFFFF"/>
-        <w:spacing w:before="0" w:beforeAutospacing="0" w:after="0" w:afterAutospacing="0"/>
-        <w:rPr>
-          <w:rStyle w:val="Enfasigrassetto"/>
-          <w:rFonts w:ascii="Arial" w:hAnsi="Arial" w:cs="Arial"/>
-          <w:b w:val="0"/>
-          <w:color w:val="333333"/>
-        </w:rPr>
-      </w:pPr>
-    </w:p>
-    <w:p>
-      <w:pPr>
-        <w:pStyle w:val="NormaleWeb"/>
+      </w:pPr>
+    </w:p>
+    <w:p>
+      <w:pPr>
+        <w:pStyle w:val="NormalWeb"/>
         <w:numPr>
           <w:ilvl w:val="0"/>
           <w:numId w:val="1"/>
@@ -1316,7 +1311,7 @@
         <w:shd w:val="clear" w:color="auto" w:fill="FFFFFF"/>
         <w:spacing w:line="360" w:lineRule="auto"/>
         <w:rPr>
-          <w:rStyle w:val="Enfasigrassetto"/>
+          <w:rStyle w:val="Strong"/>
           <w:rFonts w:ascii="Arial" w:hAnsi="Arial" w:cs="Arial"/>
           <w:color w:val="333333"/>
           <w:sz w:val="28"/>
@@ -1325,7 +1320,7 @@
       </w:pPr>
       <w:r>
         <w:rPr>
-          <w:rStyle w:val="Enfasigrassetto"/>
+          <w:rStyle w:val="Strong"/>
           <w:rFonts w:ascii="Arial" w:hAnsi="Arial" w:cs="Arial"/>
           <w:color w:val="333333"/>
           <w:sz w:val="28"/>
@@ -1336,7 +1331,7 @@
     </w:p>
     <w:p>
       <w:pPr>
-        <w:pStyle w:val="NormaleWeb"/>
+        <w:pStyle w:val="NormalWeb"/>
         <w:numPr>
           <w:ilvl w:val="1"/>
           <w:numId w:val="1"/>
@@ -1344,7 +1339,7 @@
         <w:shd w:val="clear" w:color="auto" w:fill="FFFFFF"/>
         <w:spacing w:before="0" w:beforeAutospacing="0" w:after="0" w:afterAutospacing="0"/>
         <w:rPr>
-          <w:rStyle w:val="Enfasigrassetto"/>
+          <w:rStyle w:val="Strong"/>
           <w:rFonts w:ascii="Arial" w:hAnsi="Arial" w:cs="Arial"/>
           <w:b w:val="0"/>
           <w:color w:val="333333"/>
@@ -1352,7 +1347,7 @@
       </w:pPr>
       <w:r>
         <w:rPr>
-          <w:rStyle w:val="Enfasigrassetto"/>
+          <w:rStyle w:val="Strong"/>
           <w:rFonts w:ascii="Arial" w:hAnsi="Arial" w:cs="Arial"/>
           <w:b w:val="0"/>
           <w:color w:val="333333"/>
@@ -1362,7 +1357,7 @@
     </w:p>
     <w:p>
       <w:pPr>
-        <w:pStyle w:val="NormaleWeb"/>
+        <w:pStyle w:val="NormalWeb"/>
         <w:numPr>
           <w:ilvl w:val="1"/>
           <w:numId w:val="1"/>
@@ -1370,7 +1365,7 @@
         <w:shd w:val="clear" w:color="auto" w:fill="FFFFFF"/>
         <w:spacing w:before="0" w:beforeAutospacing="0" w:after="0" w:afterAutospacing="0"/>
         <w:rPr>
-          <w:rStyle w:val="Enfasigrassetto"/>
+          <w:rStyle w:val="Strong"/>
           <w:rFonts w:ascii="Arial" w:hAnsi="Arial" w:cs="Arial"/>
           <w:b w:val="0"/>
           <w:color w:val="333333"/>
@@ -1378,26 +1373,17 @@
       </w:pPr>
       <w:r>
         <w:rPr>
-          <w:rStyle w:val="Enfasigrassetto"/>
+          <w:rStyle w:val="Strong"/>
           <w:rFonts w:ascii="Arial" w:hAnsi="Arial" w:cs="Arial"/>
           <w:b w:val="0"/>
           <w:color w:val="333333"/>
         </w:rPr>
-        <w:t xml:space="preserve">  </w:t>
-      </w:r>
-      <w:r>
-        <w:rPr>
-          <w:rStyle w:val="Enfasigrassetto"/>
-          <w:rFonts w:ascii="Arial" w:hAnsi="Arial" w:cs="Arial"/>
-          <w:b w:val="0"/>
-          <w:color w:val="333333"/>
-        </w:rPr>
-        <w:t xml:space="preserve">Software and Tools used </w:t>
-      </w:r>
-    </w:p>
-    <w:p>
-      <w:pPr>
-        <w:pStyle w:val="NormaleWeb"/>
+        <w:t xml:space="preserve">  Software and Tools used </w:t>
+      </w:r>
+    </w:p>
+    <w:p>
+      <w:pPr>
+        <w:pStyle w:val="NormalWeb"/>
         <w:numPr>
           <w:ilvl w:val="1"/>
           <w:numId w:val="1"/>
@@ -1405,7 +1391,7 @@
         <w:shd w:val="clear" w:color="auto" w:fill="FFFFFF"/>
         <w:spacing w:before="0" w:beforeAutospacing="0" w:after="0" w:afterAutospacing="0"/>
         <w:rPr>
-          <w:rStyle w:val="Enfasigrassetto"/>
+          <w:rStyle w:val="Strong"/>
           <w:rFonts w:ascii="Arial" w:hAnsi="Arial" w:cs="Arial"/>
           <w:b w:val="0"/>
           <w:color w:val="333333"/>
@@ -1413,21 +1399,12 @@
       </w:pPr>
       <w:r>
         <w:rPr>
-          <w:rStyle w:val="Enfasigrassetto"/>
+          <w:rStyle w:val="Strong"/>
           <w:rFonts w:ascii="Arial" w:hAnsi="Arial" w:cs="Arial"/>
           <w:b w:val="0"/>
           <w:color w:val="333333"/>
         </w:rPr>
-        <w:t xml:space="preserve">  </w:t>
-      </w:r>
-      <w:r>
-        <w:rPr>
-          <w:rStyle w:val="Enfasigrassetto"/>
-          <w:rFonts w:ascii="Arial" w:hAnsi="Arial" w:cs="Arial"/>
-          <w:b w:val="0"/>
-          <w:color w:val="333333"/>
-        </w:rPr>
-        <w:t>Hours of work</w:t>
+        <w:t xml:space="preserve">  Hours of work</w:t>
       </w:r>
     </w:p>
     <w:p>
@@ -1539,7 +1516,7 @@
     </w:p>
     <w:p>
       <w:pPr>
-        <w:pStyle w:val="Paragrafoelenco"/>
+        <w:pStyle w:val="ListParagraph"/>
         <w:rPr>
           <w:rFonts w:ascii="Cambria" w:hAnsi="Cambria" w:cs="Cambria"/>
           <w:b/>
@@ -1645,6 +1622,7 @@
         </w:rPr>
         <w:t xml:space="preserve">The project name is </w:t>
       </w:r>
+      <w:proofErr w:type="spellStart"/>
       <w:r>
         <w:rPr>
           <w:rFonts w:ascii="Cambria" w:hAnsi="Cambria" w:cs="Cambria"/>
@@ -1667,15 +1645,38 @@
         </w:rPr>
         <w:t>Driver</w:t>
       </w:r>
-      <w:r>
-        <w:rPr>
-          <w:rFonts w:ascii="Cambria" w:hAnsi="Cambria" w:cs="Cambria"/>
-          <w:color w:val="000000" w:themeColor="text1"/>
-          <w:sz w:val="24"/>
-          <w:szCs w:val="24"/>
-          <w:lang w:val="en-US"/>
-        </w:rPr>
-        <w:t xml:space="preserve">, which is the Software Engineering 2 project of year 2015/16 at Politecnico di Milano. </w:t>
+      <w:proofErr w:type="spellEnd"/>
+      <w:r>
+        <w:rPr>
+          <w:rFonts w:ascii="Cambria" w:hAnsi="Cambria" w:cs="Cambria"/>
+          <w:color w:val="000000" w:themeColor="text1"/>
+          <w:sz w:val="24"/>
+          <w:szCs w:val="24"/>
+          <w:lang w:val="en-US"/>
+        </w:rPr>
+        <w:t xml:space="preserve">, which is the Software Engineering 2 project of year 2015/16 at </w:t>
+      </w:r>
+      <w:proofErr w:type="spellStart"/>
+      <w:r>
+        <w:rPr>
+          <w:rFonts w:ascii="Cambria" w:hAnsi="Cambria" w:cs="Cambria"/>
+          <w:color w:val="000000" w:themeColor="text1"/>
+          <w:sz w:val="24"/>
+          <w:szCs w:val="24"/>
+          <w:lang w:val="en-US"/>
+        </w:rPr>
+        <w:t>Politecnico</w:t>
+      </w:r>
+      <w:proofErr w:type="spellEnd"/>
+      <w:r>
+        <w:rPr>
+          <w:rFonts w:ascii="Cambria" w:hAnsi="Cambria" w:cs="Cambria"/>
+          <w:color w:val="000000" w:themeColor="text1"/>
+          <w:sz w:val="24"/>
+          <w:szCs w:val="24"/>
+          <w:lang w:val="en-US"/>
+        </w:rPr>
+        <w:t xml:space="preserve"> di Milano. </w:t>
       </w:r>
     </w:p>
     <w:p>
@@ -1717,7 +1718,29 @@
           <w:szCs w:val="24"/>
           <w:lang w:val="en-US"/>
         </w:rPr>
-        <w:t>. This is one of the most widely known requirements document standard. It is important to underline that the specifications of this document may evolve in the future (this may occurs for several causes).</w:t>
+        <w:t xml:space="preserve">. This is one of the most widely known requirements document standard. It is important to underline that the specifications of this document may evolve in the future (this may </w:t>
+      </w:r>
+      <w:proofErr w:type="gramStart"/>
+      <w:r>
+        <w:rPr>
+          <w:rFonts w:ascii="Cambria" w:hAnsi="Cambria" w:cs="Cambria"/>
+          <w:color w:val="000000" w:themeColor="text1"/>
+          <w:sz w:val="24"/>
+          <w:szCs w:val="24"/>
+          <w:lang w:val="en-US"/>
+        </w:rPr>
+        <w:t>occurs</w:t>
+      </w:r>
+      <w:proofErr w:type="gramEnd"/>
+      <w:r>
+        <w:rPr>
+          <w:rFonts w:ascii="Cambria" w:hAnsi="Cambria" w:cs="Cambria"/>
+          <w:color w:val="000000" w:themeColor="text1"/>
+          <w:sz w:val="24"/>
+          <w:szCs w:val="24"/>
+          <w:lang w:val="en-US"/>
+        </w:rPr>
+        <w:t xml:space="preserve"> for several causes).</w:t>
       </w:r>
     </w:p>
     <w:p>
@@ -1776,7 +1799,7 @@
         <mc:AlternateContent>
           <mc:Choice Requires="wps">
             <w:drawing>
-              <wp:anchor distT="0" distB="0" distL="114300" distR="114300" simplePos="0" relativeHeight="251659264" behindDoc="0" locked="0" layoutInCell="1" allowOverlap="1" wp14:anchorId="4B304D60" wp14:editId="17154022">
+              <wp:anchor distT="0" distB="0" distL="114300" distR="114300" simplePos="0" relativeHeight="251659264" behindDoc="0" locked="0" layoutInCell="1" allowOverlap="1" wp14:anchorId="1E28CE12" wp14:editId="1E764622">
                 <wp:simplePos x="0" y="0"/>
                 <wp:positionH relativeFrom="column">
                   <wp:posOffset>394335</wp:posOffset>
@@ -1840,8 +1863,13 @@
                             <w:pPr>
                               <w:jc w:val="center"/>
                             </w:pPr>
+                            <w:proofErr w:type="spellStart"/>
                             <w:r>
-                              <w:t>Deadline: 06/11/2015</w:t>
+                              <w:t>Deadline</w:t>
+                            </w:r>
+                            <w:proofErr w:type="spellEnd"/>
+                            <w:r>
+                              <w:t>: 06/11/2015</w:t>
                             </w:r>
                           </w:p>
                           <w:p>
@@ -1928,7 +1956,7 @@
         <mc:AlternateContent>
           <mc:Choice Requires="wps">
             <w:drawing>
-              <wp:anchor distT="0" distB="0" distL="114300" distR="114300" simplePos="0" relativeHeight="251661312" behindDoc="0" locked="0" layoutInCell="1" allowOverlap="1" wp14:anchorId="2D5A6D34" wp14:editId="011C2322">
+              <wp:anchor distT="0" distB="0" distL="114300" distR="114300" simplePos="0" relativeHeight="251661312" behindDoc="0" locked="0" layoutInCell="1" allowOverlap="1" wp14:anchorId="3A6D45AB" wp14:editId="0D167742">
                 <wp:simplePos x="0" y="0"/>
                 <wp:positionH relativeFrom="column">
                   <wp:posOffset>3371850</wp:posOffset>
@@ -1985,15 +2013,30 @@
                                 <w:sz w:val="28"/>
                                 <w:szCs w:val="28"/>
                               </w:rPr>
-                              <w:t>Design Document</w:t>
+                              <w:t xml:space="preserve">Design </w:t>
                             </w:r>
+                            <w:proofErr w:type="spellStart"/>
+                            <w:r>
+                              <w:rPr>
+                                <w:b/>
+                                <w:sz w:val="28"/>
+                                <w:szCs w:val="28"/>
+                              </w:rPr>
+                              <w:t>Document</w:t>
+                            </w:r>
+                            <w:proofErr w:type="spellEnd"/>
                           </w:p>
                           <w:p>
                             <w:pPr>
                               <w:jc w:val="center"/>
                             </w:pPr>
+                            <w:proofErr w:type="spellStart"/>
                             <w:r>
-                              <w:t>Deadline: 04/12/2015</w:t>
+                              <w:t>Deadline</w:t>
+                            </w:r>
+                            <w:proofErr w:type="spellEnd"/>
+                            <w:r>
+                              <w:t>: 04/12/2015</w:t>
                             </w:r>
                           </w:p>
                           <w:p>
@@ -2145,129 +2188,142 @@
           <w:lang w:val="en-US"/>
         </w:rPr>
       </w:pPr>
-      <w:r>
-        <w:rPr>
-          <w:rFonts w:ascii="Cambria" w:hAnsi="Cambria" w:cs="Cambria"/>
-          <w:b/>
-          <w:color w:val="000000" w:themeColor="text1"/>
-          <w:sz w:val="28"/>
-          <w:szCs w:val="28"/>
-          <w:lang w:val="en-US"/>
-        </w:rPr>
-        <w:t>Etcc…</w:t>
-      </w:r>
-    </w:p>
-    <w:p>
-      <w:pPr>
-        <w:rPr>
-          <w:rFonts w:ascii="Cambria" w:hAnsi="Cambria" w:cs="Cambria"/>
-          <w:b/>
-          <w:color w:val="000000" w:themeColor="text1"/>
-          <w:sz w:val="28"/>
-          <w:szCs w:val="28"/>
-          <w:lang w:val="en-US"/>
-        </w:rPr>
-      </w:pPr>
-    </w:p>
-    <w:p>
-      <w:pPr>
-        <w:rPr>
-          <w:rFonts w:ascii="Cambria" w:hAnsi="Cambria" w:cs="Cambria"/>
-          <w:b/>
-          <w:color w:val="000000" w:themeColor="text1"/>
-          <w:sz w:val="28"/>
-          <w:szCs w:val="28"/>
-          <w:lang w:val="en-US"/>
-        </w:rPr>
-      </w:pPr>
-    </w:p>
-    <w:p>
-      <w:pPr>
-        <w:rPr>
-          <w:rFonts w:ascii="Cambria" w:hAnsi="Cambria" w:cs="Cambria"/>
-          <w:b/>
-          <w:color w:val="000000" w:themeColor="text1"/>
-          <w:sz w:val="28"/>
-          <w:szCs w:val="28"/>
-          <w:lang w:val="en-US"/>
-        </w:rPr>
-      </w:pPr>
-    </w:p>
-    <w:p>
-      <w:pPr>
-        <w:rPr>
-          <w:rFonts w:ascii="Cambria" w:hAnsi="Cambria" w:cs="Cambria"/>
-          <w:b/>
-          <w:color w:val="000000" w:themeColor="text1"/>
-          <w:sz w:val="28"/>
-          <w:szCs w:val="28"/>
-          <w:lang w:val="en-US"/>
-        </w:rPr>
-      </w:pPr>
-    </w:p>
-    <w:p>
-      <w:pPr>
-        <w:rPr>
-          <w:rFonts w:ascii="Cambria" w:hAnsi="Cambria" w:cs="Cambria"/>
-          <w:b/>
-          <w:color w:val="000000" w:themeColor="text1"/>
-          <w:sz w:val="28"/>
-          <w:szCs w:val="28"/>
-          <w:lang w:val="en-US"/>
-        </w:rPr>
-      </w:pPr>
-    </w:p>
-    <w:p>
-      <w:pPr>
-        <w:rPr>
-          <w:rFonts w:ascii="Cambria" w:hAnsi="Cambria" w:cs="Cambria"/>
-          <w:b/>
-          <w:color w:val="000000" w:themeColor="text1"/>
-          <w:sz w:val="28"/>
-          <w:szCs w:val="28"/>
-          <w:lang w:val="en-US"/>
-        </w:rPr>
-      </w:pPr>
-    </w:p>
-    <w:p>
-      <w:pPr>
-        <w:rPr>
-          <w:rFonts w:ascii="Cambria" w:hAnsi="Cambria" w:cs="Cambria"/>
-          <w:b/>
-          <w:color w:val="000000" w:themeColor="text1"/>
-          <w:sz w:val="28"/>
-          <w:szCs w:val="28"/>
-          <w:lang w:val="en-US"/>
-        </w:rPr>
-      </w:pPr>
-    </w:p>
-    <w:p>
-      <w:pPr>
-        <w:rPr>
-          <w:rFonts w:ascii="Cambria" w:hAnsi="Cambria" w:cs="Cambria"/>
-          <w:b/>
-          <w:color w:val="000000" w:themeColor="text1"/>
-          <w:sz w:val="28"/>
-          <w:szCs w:val="28"/>
-          <w:lang w:val="en-US"/>
-        </w:rPr>
-      </w:pPr>
-    </w:p>
-    <w:p>
-      <w:pPr>
-        <w:rPr>
-          <w:rFonts w:ascii="Cambria" w:hAnsi="Cambria" w:cs="Cambria"/>
-          <w:b/>
-          <w:color w:val="000000" w:themeColor="text1"/>
-          <w:sz w:val="28"/>
-          <w:szCs w:val="28"/>
-          <w:lang w:val="en-US"/>
-        </w:rPr>
-      </w:pPr>
-    </w:p>
-    <w:p>
-      <w:pPr>
-        <w:pStyle w:val="Paragrafoelenco"/>
+      <w:proofErr w:type="spellStart"/>
+      <w:r>
+        <w:rPr>
+          <w:rFonts w:ascii="Cambria" w:hAnsi="Cambria" w:cs="Cambria"/>
+          <w:b/>
+          <w:color w:val="000000" w:themeColor="text1"/>
+          <w:sz w:val="28"/>
+          <w:szCs w:val="28"/>
+          <w:lang w:val="en-US"/>
+        </w:rPr>
+        <w:t>Etcc</w:t>
+      </w:r>
+      <w:proofErr w:type="spellEnd"/>
+      <w:r>
+        <w:rPr>
+          <w:rFonts w:ascii="Cambria" w:hAnsi="Cambria" w:cs="Cambria"/>
+          <w:b/>
+          <w:color w:val="000000" w:themeColor="text1"/>
+          <w:sz w:val="28"/>
+          <w:szCs w:val="28"/>
+          <w:lang w:val="en-US"/>
+        </w:rPr>
+        <w:t>…</w:t>
+      </w:r>
+    </w:p>
+    <w:p>
+      <w:pPr>
+        <w:rPr>
+          <w:rFonts w:ascii="Cambria" w:hAnsi="Cambria" w:cs="Cambria"/>
+          <w:b/>
+          <w:color w:val="000000" w:themeColor="text1"/>
+          <w:sz w:val="28"/>
+          <w:szCs w:val="28"/>
+          <w:lang w:val="en-US"/>
+        </w:rPr>
+      </w:pPr>
+    </w:p>
+    <w:p>
+      <w:pPr>
+        <w:rPr>
+          <w:rFonts w:ascii="Cambria" w:hAnsi="Cambria" w:cs="Cambria"/>
+          <w:b/>
+          <w:color w:val="000000" w:themeColor="text1"/>
+          <w:sz w:val="28"/>
+          <w:szCs w:val="28"/>
+          <w:lang w:val="en-US"/>
+        </w:rPr>
+      </w:pPr>
+    </w:p>
+    <w:p>
+      <w:pPr>
+        <w:rPr>
+          <w:rFonts w:ascii="Cambria" w:hAnsi="Cambria" w:cs="Cambria"/>
+          <w:b/>
+          <w:color w:val="000000" w:themeColor="text1"/>
+          <w:sz w:val="28"/>
+          <w:szCs w:val="28"/>
+          <w:lang w:val="en-US"/>
+        </w:rPr>
+      </w:pPr>
+    </w:p>
+    <w:p>
+      <w:pPr>
+        <w:rPr>
+          <w:rFonts w:ascii="Cambria" w:hAnsi="Cambria" w:cs="Cambria"/>
+          <w:b/>
+          <w:color w:val="000000" w:themeColor="text1"/>
+          <w:sz w:val="28"/>
+          <w:szCs w:val="28"/>
+          <w:lang w:val="en-US"/>
+        </w:rPr>
+      </w:pPr>
+    </w:p>
+    <w:p>
+      <w:pPr>
+        <w:rPr>
+          <w:rFonts w:ascii="Cambria" w:hAnsi="Cambria" w:cs="Cambria"/>
+          <w:b/>
+          <w:color w:val="000000" w:themeColor="text1"/>
+          <w:sz w:val="28"/>
+          <w:szCs w:val="28"/>
+          <w:lang w:val="en-US"/>
+        </w:rPr>
+      </w:pPr>
+    </w:p>
+    <w:p>
+      <w:pPr>
+        <w:rPr>
+          <w:rFonts w:ascii="Cambria" w:hAnsi="Cambria" w:cs="Cambria"/>
+          <w:b/>
+          <w:color w:val="000000" w:themeColor="text1"/>
+          <w:sz w:val="28"/>
+          <w:szCs w:val="28"/>
+          <w:lang w:val="en-US"/>
+        </w:rPr>
+      </w:pPr>
+    </w:p>
+    <w:p>
+      <w:pPr>
+        <w:rPr>
+          <w:rFonts w:ascii="Cambria" w:hAnsi="Cambria" w:cs="Cambria"/>
+          <w:b/>
+          <w:color w:val="000000" w:themeColor="text1"/>
+          <w:sz w:val="28"/>
+          <w:szCs w:val="28"/>
+          <w:lang w:val="en-US"/>
+        </w:rPr>
+      </w:pPr>
+    </w:p>
+    <w:p>
+      <w:pPr>
+        <w:rPr>
+          <w:rFonts w:ascii="Cambria" w:hAnsi="Cambria" w:cs="Cambria"/>
+          <w:b/>
+          <w:color w:val="000000" w:themeColor="text1"/>
+          <w:sz w:val="28"/>
+          <w:szCs w:val="28"/>
+          <w:lang w:val="en-US"/>
+        </w:rPr>
+      </w:pPr>
+    </w:p>
+    <w:p>
+      <w:pPr>
+        <w:rPr>
+          <w:rFonts w:ascii="Cambria" w:hAnsi="Cambria" w:cs="Cambria"/>
+          <w:b/>
+          <w:color w:val="000000" w:themeColor="text1"/>
+          <w:sz w:val="28"/>
+          <w:szCs w:val="28"/>
+          <w:lang w:val="en-US"/>
+        </w:rPr>
+      </w:pPr>
+    </w:p>
+    <w:p>
+      <w:pPr>
+        <w:pStyle w:val="ListParagraph"/>
         <w:numPr>
           <w:ilvl w:val="1"/>
           <w:numId w:val="4"/>
@@ -2295,7 +2351,7 @@
     </w:p>
     <w:p>
       <w:pPr>
-        <w:pStyle w:val="Paragrafoelenco"/>
+        <w:pStyle w:val="ListParagraph"/>
         <w:ind w:left="1440"/>
         <w:rPr>
           <w:rFonts w:ascii="Cambria" w:hAnsi="Cambria" w:cs="Cambria"/>
@@ -2457,7 +2513,7 @@
         <mc:AlternateContent>
           <mc:Choice Requires="wps">
             <w:drawing>
-              <wp:anchor distT="0" distB="0" distL="114300" distR="114300" simplePos="0" relativeHeight="251666432" behindDoc="0" locked="0" layoutInCell="1" allowOverlap="1" wp14:anchorId="2AEFDF75" wp14:editId="4F5C42CD">
+              <wp:anchor distT="0" distB="0" distL="114300" distR="114300" simplePos="0" relativeHeight="251666432" behindDoc="0" locked="0" layoutInCell="1" allowOverlap="1" wp14:anchorId="31E9D30E" wp14:editId="72527CC6">
                 <wp:simplePos x="0" y="0"/>
                 <wp:positionH relativeFrom="column">
                   <wp:posOffset>2165985</wp:posOffset>
@@ -2506,12 +2562,28 @@
                                 <w:b/>
                               </w:rPr>
                             </w:pPr>
+                            <w:proofErr w:type="spellStart"/>
                             <w:r>
                               <w:rPr>
                                 <w:b/>
                               </w:rPr>
-                              <w:t>Requirements Engineering</w:t>
+                              <w:t>Requirements</w:t>
                             </w:r>
+                            <w:proofErr w:type="spellEnd"/>
+                            <w:r>
+                              <w:rPr>
+                                <w:b/>
+                              </w:rPr>
+                              <w:t xml:space="preserve"> </w:t>
+                            </w:r>
+                            <w:proofErr w:type="spellStart"/>
+                            <w:r>
+                              <w:rPr>
+                                <w:b/>
+                              </w:rPr>
+                              <w:t>Engineering</w:t>
+                            </w:r>
+                            <w:proofErr w:type="spellEnd"/>
                           </w:p>
                         </w:txbxContent>
                       </wps:txbx>
@@ -2574,7 +2646,7 @@
         <mc:AlternateContent>
           <mc:Choice Requires="wps">
             <w:drawing>
-              <wp:anchor distT="0" distB="0" distL="114300" distR="114300" simplePos="0" relativeHeight="251664384" behindDoc="0" locked="0" layoutInCell="1" allowOverlap="1" wp14:anchorId="7200073A" wp14:editId="06223456">
+              <wp:anchor distT="0" distB="0" distL="114300" distR="114300" simplePos="0" relativeHeight="251664384" behindDoc="0" locked="0" layoutInCell="1" allowOverlap="1" wp14:anchorId="6189BD13" wp14:editId="7C27798F">
                 <wp:simplePos x="0" y="0"/>
                 <wp:positionH relativeFrom="column">
                   <wp:posOffset>4152900</wp:posOffset>
@@ -2730,7 +2802,7 @@
         <mc:AlternateContent>
           <mc:Choice Requires="wps">
             <w:drawing>
-              <wp:anchor distT="0" distB="0" distL="114300" distR="114300" simplePos="0" relativeHeight="251662336" behindDoc="0" locked="0" layoutInCell="1" allowOverlap="1" wp14:anchorId="30C96EE9" wp14:editId="3AB0BD8E">
+              <wp:anchor distT="0" distB="0" distL="114300" distR="114300" simplePos="0" relativeHeight="251662336" behindDoc="0" locked="0" layoutInCell="1" allowOverlap="1" wp14:anchorId="116F663A" wp14:editId="79B17B89">
                 <wp:simplePos x="0" y="0"/>
                 <wp:positionH relativeFrom="column">
                   <wp:posOffset>260985</wp:posOffset>
@@ -2799,6 +2871,7 @@
                                 <w:szCs w:val="32"/>
                               </w:rPr>
                             </w:pPr>
+                            <w:proofErr w:type="spellStart"/>
                             <w:r>
                               <w:rPr>
                                 <w:b/>
@@ -2807,6 +2880,7 @@
                               </w:rPr>
                               <w:t>Demands</w:t>
                             </w:r>
+                            <w:proofErr w:type="spellEnd"/>
                           </w:p>
                         </w:txbxContent>
                       </wps:txbx>
@@ -2899,7 +2973,7 @@
         <mc:AlternateContent>
           <mc:Choice Requires="wps">
             <w:drawing>
-              <wp:anchor distT="0" distB="0" distL="114300" distR="114300" simplePos="0" relativeHeight="251665408" behindDoc="0" locked="0" layoutInCell="1" allowOverlap="1">
+              <wp:anchor distT="0" distB="0" distL="114300" distR="114300" simplePos="0" relativeHeight="251665408" behindDoc="0" locked="0" layoutInCell="1" allowOverlap="1" wp14:anchorId="28DD2704" wp14:editId="472E7BD3">
                 <wp:simplePos x="0" y="0"/>
                 <wp:positionH relativeFrom="margin">
                   <wp:align>center</wp:align>
@@ -3039,7 +3113,7 @@
     </w:p>
     <w:p>
       <w:pPr>
-        <w:pStyle w:val="Paragrafoelenco"/>
+        <w:pStyle w:val="ListParagraph"/>
         <w:numPr>
           <w:ilvl w:val="0"/>
           <w:numId w:val="5"/>
@@ -3106,7 +3180,7 @@
     </w:p>
     <w:p>
       <w:pPr>
-        <w:pStyle w:val="Paragrafoelenco"/>
+        <w:pStyle w:val="ListParagraph"/>
         <w:ind w:left="1416"/>
         <w:rPr>
           <w:rFonts w:ascii="Cambria" w:hAnsi="Cambria" w:cs="Cambria"/>
@@ -3119,7 +3193,7 @@
     </w:p>
     <w:p>
       <w:pPr>
-        <w:pStyle w:val="Paragrafoelenco"/>
+        <w:pStyle w:val="ListParagraph"/>
         <w:numPr>
           <w:ilvl w:val="0"/>
           <w:numId w:val="5"/>
@@ -3168,20 +3242,20 @@
     </w:p>
     <w:p>
       <w:pPr>
-        <w:pStyle w:val="Paragrafoelenco"/>
-        <w:rPr>
-          <w:rFonts w:ascii="Cambria" w:hAnsi="Cambria" w:cs="Cambria"/>
-          <w:b/>
-          <w:color w:val="000000" w:themeColor="text1"/>
-          <w:sz w:val="24"/>
-          <w:szCs w:val="24"/>
-          <w:lang w:val="en-US"/>
-        </w:rPr>
-      </w:pPr>
-    </w:p>
-    <w:p>
-      <w:pPr>
-        <w:pStyle w:val="Paragrafoelenco"/>
+        <w:pStyle w:val="ListParagraph"/>
+        <w:rPr>
+          <w:rFonts w:ascii="Cambria" w:hAnsi="Cambria" w:cs="Cambria"/>
+          <w:b/>
+          <w:color w:val="000000" w:themeColor="text1"/>
+          <w:sz w:val="24"/>
+          <w:szCs w:val="24"/>
+          <w:lang w:val="en-US"/>
+        </w:rPr>
+      </w:pPr>
+    </w:p>
+    <w:p>
+      <w:pPr>
+        <w:pStyle w:val="ListParagraph"/>
         <w:jc w:val="center"/>
         <w:rPr>
           <w:rFonts w:ascii="Cambria" w:hAnsi="Cambria" w:cs="Cambria"/>
@@ -3230,102 +3304,102 @@
     </w:p>
     <w:p>
       <w:pPr>
-        <w:pStyle w:val="Paragrafoelenco"/>
-        <w:rPr>
-          <w:rFonts w:ascii="Cambria" w:hAnsi="Cambria" w:cs="Cambria"/>
-          <w:color w:val="000000" w:themeColor="text1"/>
-          <w:sz w:val="24"/>
-          <w:szCs w:val="24"/>
-          <w:lang w:val="en-US"/>
-        </w:rPr>
-      </w:pPr>
-    </w:p>
-    <w:p>
-      <w:pPr>
-        <w:pStyle w:val="Paragrafoelenco"/>
-        <w:rPr>
-          <w:rFonts w:ascii="Cambria" w:hAnsi="Cambria" w:cs="Cambria"/>
-          <w:color w:val="000000" w:themeColor="text1"/>
-          <w:sz w:val="24"/>
-          <w:szCs w:val="24"/>
-          <w:lang w:val="en-US"/>
-        </w:rPr>
-      </w:pPr>
-    </w:p>
-    <w:p>
-      <w:pPr>
-        <w:rPr>
-          <w:rFonts w:ascii="Cambria" w:hAnsi="Cambria" w:cs="Cambria"/>
-          <w:color w:val="000000" w:themeColor="text1"/>
-          <w:sz w:val="24"/>
-          <w:szCs w:val="24"/>
-          <w:lang w:val="en-US"/>
-        </w:rPr>
-      </w:pPr>
-    </w:p>
-    <w:p>
-      <w:pPr>
-        <w:pStyle w:val="Paragrafoelenco"/>
-        <w:rPr>
-          <w:rFonts w:ascii="Cambria" w:hAnsi="Cambria" w:cs="Cambria"/>
-          <w:color w:val="000000" w:themeColor="text1"/>
-          <w:sz w:val="24"/>
-          <w:szCs w:val="24"/>
-          <w:lang w:val="en-US"/>
-        </w:rPr>
-      </w:pPr>
-    </w:p>
-    <w:p>
-      <w:pPr>
-        <w:pStyle w:val="Paragrafoelenco"/>
-        <w:rPr>
-          <w:rFonts w:ascii="Cambria" w:hAnsi="Cambria" w:cs="Cambria"/>
-          <w:color w:val="000000" w:themeColor="text1"/>
-          <w:sz w:val="24"/>
-          <w:szCs w:val="24"/>
-          <w:lang w:val="en-US"/>
-        </w:rPr>
-      </w:pPr>
-    </w:p>
-    <w:p>
-      <w:pPr>
-        <w:pStyle w:val="Paragrafoelenco"/>
-        <w:rPr>
-          <w:rFonts w:ascii="Cambria" w:hAnsi="Cambria" w:cs="Cambria"/>
-          <w:color w:val="000000" w:themeColor="text1"/>
-          <w:sz w:val="24"/>
-          <w:szCs w:val="24"/>
-          <w:lang w:val="en-US"/>
-        </w:rPr>
-      </w:pPr>
-    </w:p>
-    <w:p>
-      <w:pPr>
-        <w:pStyle w:val="Paragrafoelenco"/>
-        <w:rPr>
-          <w:rFonts w:ascii="Cambria" w:hAnsi="Cambria" w:cs="Cambria"/>
-          <w:color w:val="000000" w:themeColor="text1"/>
-          <w:sz w:val="24"/>
-          <w:szCs w:val="24"/>
-          <w:lang w:val="en-US"/>
-        </w:rPr>
-      </w:pPr>
-    </w:p>
-    <w:p>
-      <w:pPr>
-        <w:pStyle w:val="Paragrafoelenco"/>
-        <w:rPr>
-          <w:rFonts w:ascii="Cambria" w:hAnsi="Cambria" w:cs="Cambria"/>
-          <w:color w:val="000000" w:themeColor="text1"/>
-          <w:sz w:val="24"/>
-          <w:szCs w:val="24"/>
-          <w:lang w:val="en-US"/>
-        </w:rPr>
-      </w:pPr>
-    </w:p>
-    <w:p>
-      <w:pPr>
-        <w:pStyle w:val="Paragrafoelenco"/>
+        <w:pStyle w:val="ListParagraph"/>
+        <w:rPr>
+          <w:rFonts w:ascii="Cambria" w:hAnsi="Cambria" w:cs="Cambria"/>
+          <w:color w:val="000000" w:themeColor="text1"/>
+          <w:sz w:val="24"/>
+          <w:szCs w:val="24"/>
+          <w:lang w:val="en-US"/>
+        </w:rPr>
+      </w:pPr>
+    </w:p>
+    <w:p>
+      <w:pPr>
+        <w:pStyle w:val="ListParagraph"/>
+        <w:rPr>
+          <w:rFonts w:ascii="Cambria" w:hAnsi="Cambria" w:cs="Cambria"/>
+          <w:color w:val="000000" w:themeColor="text1"/>
+          <w:sz w:val="24"/>
+          <w:szCs w:val="24"/>
+          <w:lang w:val="en-US"/>
+        </w:rPr>
+      </w:pPr>
+    </w:p>
+    <w:p>
+      <w:pPr>
+        <w:rPr>
+          <w:rFonts w:ascii="Cambria" w:hAnsi="Cambria" w:cs="Cambria"/>
+          <w:color w:val="000000" w:themeColor="text1"/>
+          <w:sz w:val="24"/>
+          <w:szCs w:val="24"/>
+          <w:lang w:val="en-US"/>
+        </w:rPr>
+      </w:pPr>
+    </w:p>
+    <w:p>
+      <w:pPr>
+        <w:pStyle w:val="ListParagraph"/>
+        <w:rPr>
+          <w:rFonts w:ascii="Cambria" w:hAnsi="Cambria" w:cs="Cambria"/>
+          <w:color w:val="000000" w:themeColor="text1"/>
+          <w:sz w:val="24"/>
+          <w:szCs w:val="24"/>
+          <w:lang w:val="en-US"/>
+        </w:rPr>
+      </w:pPr>
+    </w:p>
+    <w:p>
+      <w:pPr>
+        <w:pStyle w:val="ListParagraph"/>
+        <w:rPr>
+          <w:rFonts w:ascii="Cambria" w:hAnsi="Cambria" w:cs="Cambria"/>
+          <w:color w:val="000000" w:themeColor="text1"/>
+          <w:sz w:val="24"/>
+          <w:szCs w:val="24"/>
+          <w:lang w:val="en-US"/>
+        </w:rPr>
+      </w:pPr>
+    </w:p>
+    <w:p>
+      <w:pPr>
+        <w:pStyle w:val="ListParagraph"/>
+        <w:rPr>
+          <w:rFonts w:ascii="Cambria" w:hAnsi="Cambria" w:cs="Cambria"/>
+          <w:color w:val="000000" w:themeColor="text1"/>
+          <w:sz w:val="24"/>
+          <w:szCs w:val="24"/>
+          <w:lang w:val="en-US"/>
+        </w:rPr>
+      </w:pPr>
+    </w:p>
+    <w:p>
+      <w:pPr>
+        <w:pStyle w:val="ListParagraph"/>
+        <w:rPr>
+          <w:rFonts w:ascii="Cambria" w:hAnsi="Cambria" w:cs="Cambria"/>
+          <w:color w:val="000000" w:themeColor="text1"/>
+          <w:sz w:val="24"/>
+          <w:szCs w:val="24"/>
+          <w:lang w:val="en-US"/>
+        </w:rPr>
+      </w:pPr>
+    </w:p>
+    <w:p>
+      <w:pPr>
+        <w:pStyle w:val="ListParagraph"/>
+        <w:rPr>
+          <w:rFonts w:ascii="Cambria" w:hAnsi="Cambria" w:cs="Cambria"/>
+          <w:color w:val="000000" w:themeColor="text1"/>
+          <w:sz w:val="24"/>
+          <w:szCs w:val="24"/>
+          <w:lang w:val="en-US"/>
+        </w:rPr>
+      </w:pPr>
+    </w:p>
+    <w:p>
+      <w:pPr>
+        <w:pStyle w:val="ListParagraph"/>
         <w:rPr>
           <w:rFonts w:ascii="Cambria" w:hAnsi="Cambria" w:cs="Cambria"/>
           <w:color w:val="000000" w:themeColor="text1"/>
@@ -3363,59 +3437,59 @@
     </w:p>
     <w:p>
       <w:pPr>
-        <w:pStyle w:val="Paragrafoelenco"/>
-        <w:rPr>
-          <w:rFonts w:ascii="Cambria" w:hAnsi="Cambria" w:cs="Cambria"/>
-          <w:b/>
-          <w:color w:val="000000" w:themeColor="text1"/>
-          <w:sz w:val="28"/>
-          <w:szCs w:val="28"/>
-          <w:lang w:val="en-US"/>
-        </w:rPr>
-      </w:pPr>
-    </w:p>
-    <w:p>
-      <w:pPr>
-        <w:pStyle w:val="Paragrafoelenco"/>
-        <w:rPr>
-          <w:rFonts w:ascii="Cambria" w:hAnsi="Cambria" w:cs="Cambria"/>
-          <w:b/>
-          <w:color w:val="000000" w:themeColor="text1"/>
-          <w:sz w:val="28"/>
-          <w:szCs w:val="28"/>
-          <w:lang w:val="en-US"/>
-        </w:rPr>
-      </w:pPr>
-    </w:p>
-    <w:p>
-      <w:pPr>
-        <w:pStyle w:val="Paragrafoelenco"/>
-        <w:rPr>
-          <w:rFonts w:ascii="Cambria" w:hAnsi="Cambria" w:cs="Cambria"/>
-          <w:b/>
-          <w:color w:val="000000" w:themeColor="text1"/>
-          <w:sz w:val="28"/>
-          <w:szCs w:val="28"/>
-          <w:lang w:val="en-US"/>
-        </w:rPr>
-      </w:pPr>
-    </w:p>
-    <w:p>
-      <w:pPr>
-        <w:pStyle w:val="Paragrafoelenco"/>
-        <w:rPr>
-          <w:rFonts w:ascii="Cambria" w:hAnsi="Cambria" w:cs="Cambria"/>
-          <w:b/>
-          <w:color w:val="000000" w:themeColor="text1"/>
-          <w:sz w:val="28"/>
-          <w:szCs w:val="28"/>
-          <w:lang w:val="en-US"/>
-        </w:rPr>
-      </w:pPr>
-    </w:p>
-    <w:p>
-      <w:pPr>
-        <w:pStyle w:val="Paragrafoelenco"/>
+        <w:pStyle w:val="ListParagraph"/>
+        <w:rPr>
+          <w:rFonts w:ascii="Cambria" w:hAnsi="Cambria" w:cs="Cambria"/>
+          <w:b/>
+          <w:color w:val="000000" w:themeColor="text1"/>
+          <w:sz w:val="28"/>
+          <w:szCs w:val="28"/>
+          <w:lang w:val="en-US"/>
+        </w:rPr>
+      </w:pPr>
+    </w:p>
+    <w:p>
+      <w:pPr>
+        <w:pStyle w:val="ListParagraph"/>
+        <w:rPr>
+          <w:rFonts w:ascii="Cambria" w:hAnsi="Cambria" w:cs="Cambria"/>
+          <w:b/>
+          <w:color w:val="000000" w:themeColor="text1"/>
+          <w:sz w:val="28"/>
+          <w:szCs w:val="28"/>
+          <w:lang w:val="en-US"/>
+        </w:rPr>
+      </w:pPr>
+    </w:p>
+    <w:p>
+      <w:pPr>
+        <w:pStyle w:val="ListParagraph"/>
+        <w:rPr>
+          <w:rFonts w:ascii="Cambria" w:hAnsi="Cambria" w:cs="Cambria"/>
+          <w:b/>
+          <w:color w:val="000000" w:themeColor="text1"/>
+          <w:sz w:val="28"/>
+          <w:szCs w:val="28"/>
+          <w:lang w:val="en-US"/>
+        </w:rPr>
+      </w:pPr>
+    </w:p>
+    <w:p>
+      <w:pPr>
+        <w:pStyle w:val="ListParagraph"/>
+        <w:rPr>
+          <w:rFonts w:ascii="Cambria" w:hAnsi="Cambria" w:cs="Cambria"/>
+          <w:b/>
+          <w:color w:val="000000" w:themeColor="text1"/>
+          <w:sz w:val="28"/>
+          <w:szCs w:val="28"/>
+          <w:lang w:val="en-US"/>
+        </w:rPr>
+      </w:pPr>
+    </w:p>
+    <w:p>
+      <w:pPr>
+        <w:pStyle w:val="ListParagraph"/>
         <w:numPr>
           <w:ilvl w:val="1"/>
           <w:numId w:val="4"/>
@@ -3429,6 +3503,7 @@
           <w:lang w:val="en-US"/>
         </w:rPr>
       </w:pPr>
+      <w:proofErr w:type="spellStart"/>
       <w:r>
         <w:rPr>
           <w:rFonts w:ascii="Cambria" w:hAnsi="Cambria" w:cs="Cambria"/>
@@ -3438,336 +3513,348 @@
           <w:szCs w:val="36"/>
           <w:lang w:val="en-US"/>
         </w:rPr>
-        <w:t>myTaxiService: main goals</w:t>
-      </w:r>
-    </w:p>
-    <w:p>
-      <w:pPr>
-        <w:rPr>
-          <w:rFonts w:ascii="Cambria" w:hAnsi="Cambria" w:cs="Cambria"/>
-          <w:b/>
-          <w:color w:val="000000" w:themeColor="text1"/>
-          <w:sz w:val="28"/>
-          <w:szCs w:val="28"/>
-          <w:lang w:val="en-US"/>
-        </w:rPr>
-      </w:pPr>
-    </w:p>
-    <w:p>
-      <w:pPr>
-        <w:rPr>
-          <w:rFonts w:ascii="Cambria" w:hAnsi="Cambria" w:cs="Cambria"/>
-          <w:b/>
-          <w:color w:val="000000" w:themeColor="text1"/>
-          <w:sz w:val="28"/>
-          <w:szCs w:val="28"/>
-          <w:lang w:val="en-US"/>
-        </w:rPr>
-      </w:pPr>
-    </w:p>
-    <w:p>
-      <w:pPr>
-        <w:rPr>
-          <w:rFonts w:ascii="Cambria" w:hAnsi="Cambria" w:cs="Cambria"/>
-          <w:b/>
-          <w:color w:val="000000" w:themeColor="text1"/>
-          <w:sz w:val="28"/>
-          <w:szCs w:val="28"/>
-          <w:lang w:val="en-US"/>
-        </w:rPr>
-      </w:pPr>
-    </w:p>
-    <w:p>
-      <w:pPr>
-        <w:rPr>
-          <w:rFonts w:ascii="Cambria" w:hAnsi="Cambria" w:cs="Cambria"/>
-          <w:b/>
-          <w:color w:val="000000" w:themeColor="text1"/>
-          <w:sz w:val="28"/>
-          <w:szCs w:val="28"/>
-          <w:lang w:val="en-US"/>
-        </w:rPr>
-      </w:pPr>
-    </w:p>
-    <w:p>
-      <w:pPr>
-        <w:rPr>
-          <w:rFonts w:ascii="Cambria" w:hAnsi="Cambria" w:cs="Cambria"/>
-          <w:b/>
-          <w:color w:val="000000" w:themeColor="text1"/>
-          <w:sz w:val="28"/>
-          <w:szCs w:val="28"/>
-          <w:lang w:val="en-US"/>
-        </w:rPr>
-      </w:pPr>
-    </w:p>
-    <w:p>
-      <w:pPr>
-        <w:rPr>
-          <w:rFonts w:ascii="Cambria" w:hAnsi="Cambria" w:cs="Cambria"/>
-          <w:b/>
-          <w:color w:val="000000" w:themeColor="text1"/>
-          <w:sz w:val="28"/>
-          <w:szCs w:val="28"/>
-          <w:lang w:val="en-US"/>
-        </w:rPr>
-      </w:pPr>
-    </w:p>
-    <w:p>
-      <w:pPr>
-        <w:rPr>
-          <w:rFonts w:ascii="Cambria" w:hAnsi="Cambria" w:cs="Cambria"/>
-          <w:b/>
-          <w:color w:val="000000" w:themeColor="text1"/>
-          <w:sz w:val="28"/>
-          <w:szCs w:val="28"/>
-          <w:lang w:val="en-US"/>
-        </w:rPr>
-      </w:pPr>
-    </w:p>
-    <w:p>
-      <w:pPr>
-        <w:rPr>
-          <w:rFonts w:ascii="Cambria" w:hAnsi="Cambria" w:cs="Cambria"/>
-          <w:b/>
-          <w:color w:val="000000" w:themeColor="text1"/>
-          <w:sz w:val="28"/>
-          <w:szCs w:val="28"/>
-          <w:lang w:val="en-US"/>
-        </w:rPr>
-      </w:pPr>
-    </w:p>
-    <w:p>
-      <w:pPr>
-        <w:rPr>
-          <w:rFonts w:ascii="Cambria" w:hAnsi="Cambria" w:cs="Cambria"/>
-          <w:b/>
-          <w:color w:val="000000" w:themeColor="text1"/>
-          <w:sz w:val="28"/>
-          <w:szCs w:val="28"/>
-          <w:lang w:val="en-US"/>
-        </w:rPr>
-      </w:pPr>
-    </w:p>
-    <w:p>
-      <w:pPr>
-        <w:rPr>
-          <w:rFonts w:ascii="Cambria" w:hAnsi="Cambria" w:cs="Cambria"/>
-          <w:b/>
-          <w:color w:val="000000" w:themeColor="text1"/>
-          <w:sz w:val="28"/>
-          <w:szCs w:val="28"/>
-          <w:lang w:val="en-US"/>
-        </w:rPr>
-      </w:pPr>
-    </w:p>
-    <w:p>
-      <w:pPr>
-        <w:rPr>
-          <w:rFonts w:ascii="Cambria" w:hAnsi="Cambria" w:cs="Cambria"/>
-          <w:b/>
-          <w:color w:val="000000" w:themeColor="text1"/>
-          <w:sz w:val="28"/>
-          <w:szCs w:val="28"/>
-          <w:lang w:val="en-US"/>
-        </w:rPr>
-      </w:pPr>
-    </w:p>
-    <w:p>
-      <w:pPr>
-        <w:rPr>
-          <w:rFonts w:ascii="Cambria" w:hAnsi="Cambria" w:cs="Cambria"/>
-          <w:b/>
-          <w:color w:val="000000" w:themeColor="text1"/>
-          <w:sz w:val="28"/>
-          <w:szCs w:val="28"/>
-          <w:lang w:val="en-US"/>
-        </w:rPr>
-      </w:pPr>
-    </w:p>
-    <w:p>
-      <w:pPr>
-        <w:rPr>
-          <w:rFonts w:ascii="Cambria" w:hAnsi="Cambria" w:cs="Cambria"/>
-          <w:b/>
-          <w:color w:val="000000" w:themeColor="text1"/>
-          <w:sz w:val="28"/>
-          <w:szCs w:val="28"/>
-          <w:lang w:val="en-US"/>
-        </w:rPr>
-      </w:pPr>
-    </w:p>
-    <w:p>
-      <w:pPr>
-        <w:rPr>
-          <w:rFonts w:ascii="Cambria" w:hAnsi="Cambria" w:cs="Cambria"/>
-          <w:b/>
-          <w:color w:val="000000" w:themeColor="text1"/>
-          <w:sz w:val="28"/>
-          <w:szCs w:val="28"/>
-          <w:lang w:val="en-US"/>
-        </w:rPr>
-      </w:pPr>
-    </w:p>
-    <w:p>
-      <w:pPr>
-        <w:rPr>
-          <w:rFonts w:ascii="Cambria" w:hAnsi="Cambria" w:cs="Cambria"/>
-          <w:b/>
-          <w:color w:val="000000" w:themeColor="text1"/>
-          <w:sz w:val="28"/>
-          <w:szCs w:val="28"/>
-          <w:lang w:val="en-US"/>
-        </w:rPr>
-      </w:pPr>
-    </w:p>
-    <w:p>
-      <w:pPr>
-        <w:rPr>
-          <w:rFonts w:ascii="Cambria" w:hAnsi="Cambria" w:cs="Cambria"/>
-          <w:b/>
-          <w:color w:val="000000" w:themeColor="text1"/>
-          <w:sz w:val="28"/>
-          <w:szCs w:val="28"/>
-          <w:lang w:val="en-US"/>
-        </w:rPr>
-      </w:pPr>
-    </w:p>
-    <w:p>
-      <w:pPr>
-        <w:rPr>
-          <w:rFonts w:ascii="Cambria" w:hAnsi="Cambria" w:cs="Cambria"/>
-          <w:b/>
-          <w:color w:val="000000" w:themeColor="text1"/>
-          <w:sz w:val="28"/>
-          <w:szCs w:val="28"/>
-          <w:lang w:val="en-US"/>
-        </w:rPr>
-      </w:pPr>
-    </w:p>
-    <w:p>
-      <w:pPr>
-        <w:rPr>
-          <w:rFonts w:ascii="Cambria" w:hAnsi="Cambria" w:cs="Cambria"/>
-          <w:b/>
-          <w:color w:val="000000" w:themeColor="text1"/>
-          <w:sz w:val="28"/>
-          <w:szCs w:val="28"/>
-          <w:lang w:val="en-US"/>
-        </w:rPr>
-      </w:pPr>
-    </w:p>
-    <w:p>
-      <w:pPr>
-        <w:rPr>
-          <w:rFonts w:ascii="Cambria" w:hAnsi="Cambria" w:cs="Cambria"/>
-          <w:b/>
-          <w:color w:val="000000" w:themeColor="text1"/>
-          <w:sz w:val="28"/>
-          <w:szCs w:val="28"/>
-          <w:lang w:val="en-US"/>
-        </w:rPr>
-      </w:pPr>
-    </w:p>
-    <w:p>
-      <w:pPr>
-        <w:rPr>
-          <w:rFonts w:ascii="Cambria" w:hAnsi="Cambria" w:cs="Cambria"/>
-          <w:b/>
-          <w:color w:val="000000" w:themeColor="text1"/>
-          <w:sz w:val="28"/>
-          <w:szCs w:val="28"/>
-          <w:lang w:val="en-US"/>
-        </w:rPr>
-      </w:pPr>
-    </w:p>
-    <w:p>
-      <w:pPr>
-        <w:rPr>
-          <w:rFonts w:ascii="Cambria" w:hAnsi="Cambria" w:cs="Cambria"/>
-          <w:b/>
-          <w:color w:val="000000" w:themeColor="text1"/>
-          <w:sz w:val="28"/>
-          <w:szCs w:val="28"/>
-          <w:lang w:val="en-US"/>
-        </w:rPr>
-      </w:pPr>
-    </w:p>
-    <w:p>
-      <w:pPr>
-        <w:rPr>
-          <w:rFonts w:ascii="Cambria" w:hAnsi="Cambria" w:cs="Cambria"/>
-          <w:b/>
-          <w:color w:val="000000" w:themeColor="text1"/>
-          <w:sz w:val="28"/>
-          <w:szCs w:val="28"/>
-          <w:lang w:val="en-US"/>
-        </w:rPr>
-      </w:pPr>
-    </w:p>
-    <w:p>
-      <w:pPr>
-        <w:rPr>
-          <w:rFonts w:ascii="Cambria" w:hAnsi="Cambria" w:cs="Cambria"/>
-          <w:b/>
-          <w:color w:val="000000" w:themeColor="text1"/>
-          <w:sz w:val="28"/>
-          <w:szCs w:val="28"/>
-          <w:lang w:val="en-US"/>
-        </w:rPr>
-      </w:pPr>
-    </w:p>
-    <w:p>
-      <w:pPr>
-        <w:rPr>
-          <w:rFonts w:ascii="Cambria" w:hAnsi="Cambria" w:cs="Cambria"/>
-          <w:b/>
-          <w:color w:val="000000" w:themeColor="text1"/>
-          <w:sz w:val="28"/>
-          <w:szCs w:val="28"/>
-          <w:lang w:val="en-US"/>
-        </w:rPr>
-      </w:pPr>
-    </w:p>
-    <w:p>
-      <w:pPr>
-        <w:rPr>
-          <w:rFonts w:ascii="Cambria" w:hAnsi="Cambria" w:cs="Cambria"/>
-          <w:b/>
-          <w:color w:val="000000" w:themeColor="text1"/>
-          <w:sz w:val="28"/>
-          <w:szCs w:val="28"/>
-          <w:lang w:val="en-US"/>
-        </w:rPr>
-      </w:pPr>
-    </w:p>
-    <w:p>
-      <w:pPr>
-        <w:rPr>
-          <w:rFonts w:ascii="Cambria" w:hAnsi="Cambria" w:cs="Cambria"/>
-          <w:b/>
-          <w:color w:val="000000" w:themeColor="text1"/>
-          <w:sz w:val="28"/>
-          <w:szCs w:val="28"/>
-          <w:lang w:val="en-US"/>
-        </w:rPr>
-      </w:pPr>
-    </w:p>
-    <w:p>
-      <w:pPr>
-        <w:rPr>
-          <w:rFonts w:ascii="Cambria" w:hAnsi="Cambria" w:cs="Cambria"/>
-          <w:b/>
-          <w:color w:val="000000" w:themeColor="text1"/>
-          <w:sz w:val="28"/>
-          <w:szCs w:val="28"/>
-          <w:lang w:val="en-US"/>
-        </w:rPr>
-      </w:pPr>
-    </w:p>
-    <w:p>
-      <w:pPr>
-        <w:pStyle w:val="Paragrafoelenco"/>
+        <w:t>myTaxiService</w:t>
+      </w:r>
+      <w:proofErr w:type="spellEnd"/>
+      <w:r>
+        <w:rPr>
+          <w:rFonts w:ascii="Cambria" w:hAnsi="Cambria" w:cs="Cambria"/>
+          <w:b/>
+          <w:color w:val="000000" w:themeColor="text1"/>
+          <w:sz w:val="36"/>
+          <w:szCs w:val="36"/>
+          <w:lang w:val="en-US"/>
+        </w:rPr>
+        <w:t>: main goals</w:t>
+      </w:r>
+    </w:p>
+    <w:p>
+      <w:pPr>
+        <w:rPr>
+          <w:rFonts w:ascii="Cambria" w:hAnsi="Cambria" w:cs="Cambria"/>
+          <w:b/>
+          <w:color w:val="000000" w:themeColor="text1"/>
+          <w:sz w:val="28"/>
+          <w:szCs w:val="28"/>
+          <w:lang w:val="en-US"/>
+        </w:rPr>
+      </w:pPr>
+    </w:p>
+    <w:p>
+      <w:pPr>
+        <w:rPr>
+          <w:rFonts w:ascii="Cambria" w:hAnsi="Cambria" w:cs="Cambria"/>
+          <w:b/>
+          <w:color w:val="000000" w:themeColor="text1"/>
+          <w:sz w:val="28"/>
+          <w:szCs w:val="28"/>
+          <w:lang w:val="en-US"/>
+        </w:rPr>
+      </w:pPr>
+    </w:p>
+    <w:p>
+      <w:pPr>
+        <w:rPr>
+          <w:rFonts w:ascii="Cambria" w:hAnsi="Cambria" w:cs="Cambria"/>
+          <w:b/>
+          <w:color w:val="000000" w:themeColor="text1"/>
+          <w:sz w:val="28"/>
+          <w:szCs w:val="28"/>
+          <w:lang w:val="en-US"/>
+        </w:rPr>
+      </w:pPr>
+    </w:p>
+    <w:p>
+      <w:pPr>
+        <w:rPr>
+          <w:rFonts w:ascii="Cambria" w:hAnsi="Cambria" w:cs="Cambria"/>
+          <w:b/>
+          <w:color w:val="000000" w:themeColor="text1"/>
+          <w:sz w:val="28"/>
+          <w:szCs w:val="28"/>
+          <w:lang w:val="en-US"/>
+        </w:rPr>
+      </w:pPr>
+    </w:p>
+    <w:p>
+      <w:pPr>
+        <w:rPr>
+          <w:rFonts w:ascii="Cambria" w:hAnsi="Cambria" w:cs="Cambria"/>
+          <w:b/>
+          <w:color w:val="000000" w:themeColor="text1"/>
+          <w:sz w:val="28"/>
+          <w:szCs w:val="28"/>
+          <w:lang w:val="en-US"/>
+        </w:rPr>
+      </w:pPr>
+    </w:p>
+    <w:p>
+      <w:pPr>
+        <w:rPr>
+          <w:rFonts w:ascii="Cambria" w:hAnsi="Cambria" w:cs="Cambria"/>
+          <w:b/>
+          <w:color w:val="000000" w:themeColor="text1"/>
+          <w:sz w:val="28"/>
+          <w:szCs w:val="28"/>
+          <w:lang w:val="en-US"/>
+        </w:rPr>
+      </w:pPr>
+    </w:p>
+    <w:p>
+      <w:pPr>
+        <w:rPr>
+          <w:rFonts w:ascii="Cambria" w:hAnsi="Cambria" w:cs="Cambria"/>
+          <w:b/>
+          <w:color w:val="000000" w:themeColor="text1"/>
+          <w:sz w:val="28"/>
+          <w:szCs w:val="28"/>
+          <w:lang w:val="en-US"/>
+        </w:rPr>
+      </w:pPr>
+    </w:p>
+    <w:p>
+      <w:pPr>
+        <w:rPr>
+          <w:rFonts w:ascii="Cambria" w:hAnsi="Cambria" w:cs="Cambria"/>
+          <w:b/>
+          <w:color w:val="000000" w:themeColor="text1"/>
+          <w:sz w:val="28"/>
+          <w:szCs w:val="28"/>
+          <w:lang w:val="en-US"/>
+        </w:rPr>
+      </w:pPr>
+    </w:p>
+    <w:p>
+      <w:pPr>
+        <w:rPr>
+          <w:rFonts w:ascii="Cambria" w:hAnsi="Cambria" w:cs="Cambria"/>
+          <w:b/>
+          <w:color w:val="000000" w:themeColor="text1"/>
+          <w:sz w:val="28"/>
+          <w:szCs w:val="28"/>
+          <w:lang w:val="en-US"/>
+        </w:rPr>
+      </w:pPr>
+    </w:p>
+    <w:p>
+      <w:pPr>
+        <w:rPr>
+          <w:rFonts w:ascii="Cambria" w:hAnsi="Cambria" w:cs="Cambria"/>
+          <w:b/>
+          <w:color w:val="000000" w:themeColor="text1"/>
+          <w:sz w:val="28"/>
+          <w:szCs w:val="28"/>
+          <w:lang w:val="en-US"/>
+        </w:rPr>
+      </w:pPr>
+    </w:p>
+    <w:p>
+      <w:pPr>
+        <w:rPr>
+          <w:rFonts w:ascii="Cambria" w:hAnsi="Cambria" w:cs="Cambria"/>
+          <w:b/>
+          <w:color w:val="000000" w:themeColor="text1"/>
+          <w:sz w:val="28"/>
+          <w:szCs w:val="28"/>
+          <w:lang w:val="en-US"/>
+        </w:rPr>
+      </w:pPr>
+    </w:p>
+    <w:p>
+      <w:pPr>
+        <w:rPr>
+          <w:rFonts w:ascii="Cambria" w:hAnsi="Cambria" w:cs="Cambria"/>
+          <w:b/>
+          <w:color w:val="000000" w:themeColor="text1"/>
+          <w:sz w:val="28"/>
+          <w:szCs w:val="28"/>
+          <w:lang w:val="en-US"/>
+        </w:rPr>
+      </w:pPr>
+    </w:p>
+    <w:p>
+      <w:pPr>
+        <w:rPr>
+          <w:rFonts w:ascii="Cambria" w:hAnsi="Cambria" w:cs="Cambria"/>
+          <w:b/>
+          <w:color w:val="000000" w:themeColor="text1"/>
+          <w:sz w:val="28"/>
+          <w:szCs w:val="28"/>
+          <w:lang w:val="en-US"/>
+        </w:rPr>
+      </w:pPr>
+    </w:p>
+    <w:p>
+      <w:pPr>
+        <w:rPr>
+          <w:rFonts w:ascii="Cambria" w:hAnsi="Cambria" w:cs="Cambria"/>
+          <w:b/>
+          <w:color w:val="000000" w:themeColor="text1"/>
+          <w:sz w:val="28"/>
+          <w:szCs w:val="28"/>
+          <w:lang w:val="en-US"/>
+        </w:rPr>
+      </w:pPr>
+    </w:p>
+    <w:p>
+      <w:pPr>
+        <w:rPr>
+          <w:rFonts w:ascii="Cambria" w:hAnsi="Cambria" w:cs="Cambria"/>
+          <w:b/>
+          <w:color w:val="000000" w:themeColor="text1"/>
+          <w:sz w:val="28"/>
+          <w:szCs w:val="28"/>
+          <w:lang w:val="en-US"/>
+        </w:rPr>
+      </w:pPr>
+    </w:p>
+    <w:p>
+      <w:pPr>
+        <w:rPr>
+          <w:rFonts w:ascii="Cambria" w:hAnsi="Cambria" w:cs="Cambria"/>
+          <w:b/>
+          <w:color w:val="000000" w:themeColor="text1"/>
+          <w:sz w:val="28"/>
+          <w:szCs w:val="28"/>
+          <w:lang w:val="en-US"/>
+        </w:rPr>
+      </w:pPr>
+    </w:p>
+    <w:p>
+      <w:pPr>
+        <w:rPr>
+          <w:rFonts w:ascii="Cambria" w:hAnsi="Cambria" w:cs="Cambria"/>
+          <w:b/>
+          <w:color w:val="000000" w:themeColor="text1"/>
+          <w:sz w:val="28"/>
+          <w:szCs w:val="28"/>
+          <w:lang w:val="en-US"/>
+        </w:rPr>
+      </w:pPr>
+    </w:p>
+    <w:p>
+      <w:pPr>
+        <w:rPr>
+          <w:rFonts w:ascii="Cambria" w:hAnsi="Cambria" w:cs="Cambria"/>
+          <w:b/>
+          <w:color w:val="000000" w:themeColor="text1"/>
+          <w:sz w:val="28"/>
+          <w:szCs w:val="28"/>
+          <w:lang w:val="en-US"/>
+        </w:rPr>
+      </w:pPr>
+    </w:p>
+    <w:p>
+      <w:pPr>
+        <w:rPr>
+          <w:rFonts w:ascii="Cambria" w:hAnsi="Cambria" w:cs="Cambria"/>
+          <w:b/>
+          <w:color w:val="000000" w:themeColor="text1"/>
+          <w:sz w:val="28"/>
+          <w:szCs w:val="28"/>
+          <w:lang w:val="en-US"/>
+        </w:rPr>
+      </w:pPr>
+    </w:p>
+    <w:p>
+      <w:pPr>
+        <w:rPr>
+          <w:rFonts w:ascii="Cambria" w:hAnsi="Cambria" w:cs="Cambria"/>
+          <w:b/>
+          <w:color w:val="000000" w:themeColor="text1"/>
+          <w:sz w:val="28"/>
+          <w:szCs w:val="28"/>
+          <w:lang w:val="en-US"/>
+        </w:rPr>
+      </w:pPr>
+    </w:p>
+    <w:p>
+      <w:pPr>
+        <w:rPr>
+          <w:rFonts w:ascii="Cambria" w:hAnsi="Cambria" w:cs="Cambria"/>
+          <w:b/>
+          <w:color w:val="000000" w:themeColor="text1"/>
+          <w:sz w:val="28"/>
+          <w:szCs w:val="28"/>
+          <w:lang w:val="en-US"/>
+        </w:rPr>
+      </w:pPr>
+    </w:p>
+    <w:p>
+      <w:pPr>
+        <w:rPr>
+          <w:rFonts w:ascii="Cambria" w:hAnsi="Cambria" w:cs="Cambria"/>
+          <w:b/>
+          <w:color w:val="000000" w:themeColor="text1"/>
+          <w:sz w:val="28"/>
+          <w:szCs w:val="28"/>
+          <w:lang w:val="en-US"/>
+        </w:rPr>
+      </w:pPr>
+    </w:p>
+    <w:p>
+      <w:pPr>
+        <w:rPr>
+          <w:rFonts w:ascii="Cambria" w:hAnsi="Cambria" w:cs="Cambria"/>
+          <w:b/>
+          <w:color w:val="000000" w:themeColor="text1"/>
+          <w:sz w:val="28"/>
+          <w:szCs w:val="28"/>
+          <w:lang w:val="en-US"/>
+        </w:rPr>
+      </w:pPr>
+    </w:p>
+    <w:p>
+      <w:pPr>
+        <w:rPr>
+          <w:rFonts w:ascii="Cambria" w:hAnsi="Cambria" w:cs="Cambria"/>
+          <w:b/>
+          <w:color w:val="000000" w:themeColor="text1"/>
+          <w:sz w:val="28"/>
+          <w:szCs w:val="28"/>
+          <w:lang w:val="en-US"/>
+        </w:rPr>
+      </w:pPr>
+    </w:p>
+    <w:p>
+      <w:pPr>
+        <w:rPr>
+          <w:rFonts w:ascii="Cambria" w:hAnsi="Cambria" w:cs="Cambria"/>
+          <w:b/>
+          <w:color w:val="000000" w:themeColor="text1"/>
+          <w:sz w:val="28"/>
+          <w:szCs w:val="28"/>
+          <w:lang w:val="en-US"/>
+        </w:rPr>
+      </w:pPr>
+    </w:p>
+    <w:p>
+      <w:pPr>
+        <w:rPr>
+          <w:rFonts w:ascii="Cambria" w:hAnsi="Cambria" w:cs="Cambria"/>
+          <w:b/>
+          <w:color w:val="000000" w:themeColor="text1"/>
+          <w:sz w:val="28"/>
+          <w:szCs w:val="28"/>
+          <w:lang w:val="en-US"/>
+        </w:rPr>
+      </w:pPr>
+    </w:p>
+    <w:p>
+      <w:pPr>
+        <w:rPr>
+          <w:rFonts w:ascii="Cambria" w:hAnsi="Cambria" w:cs="Cambria"/>
+          <w:b/>
+          <w:color w:val="000000" w:themeColor="text1"/>
+          <w:sz w:val="28"/>
+          <w:szCs w:val="28"/>
+          <w:lang w:val="en-US"/>
+        </w:rPr>
+      </w:pPr>
+    </w:p>
+    <w:p>
+      <w:pPr>
+        <w:pStyle w:val="ListParagraph"/>
         <w:numPr>
           <w:ilvl w:val="1"/>
           <w:numId w:val="4"/>
@@ -3797,498 +3884,999 @@
       <w:pPr>
         <w:rPr>
           <w:rFonts w:ascii="Cambria" w:hAnsi="Cambria" w:cs="Cambria"/>
-          <w:b/>
-          <w:color w:val="000000" w:themeColor="text1"/>
-          <w:sz w:val="28"/>
-          <w:szCs w:val="28"/>
-          <w:lang w:val="en-US"/>
-        </w:rPr>
-      </w:pPr>
-    </w:p>
-    <w:p>
-      <w:pPr>
-        <w:pStyle w:val="Paragrafoelenco"/>
-        <w:rPr>
-          <w:rFonts w:ascii="Cambria" w:hAnsi="Cambria" w:cs="Cambria"/>
-          <w:b/>
-          <w:color w:val="000000" w:themeColor="text1"/>
-          <w:sz w:val="28"/>
-          <w:szCs w:val="28"/>
-          <w:lang w:val="en-US"/>
-        </w:rPr>
-      </w:pPr>
-    </w:p>
-    <w:p>
-      <w:pPr>
-        <w:pStyle w:val="Paragrafoelenco"/>
-        <w:rPr>
-          <w:rFonts w:ascii="Cambria" w:hAnsi="Cambria" w:cs="Cambria"/>
-          <w:b/>
-          <w:color w:val="000000" w:themeColor="text1"/>
-          <w:sz w:val="28"/>
-          <w:szCs w:val="28"/>
-          <w:lang w:val="en-US"/>
-        </w:rPr>
-      </w:pPr>
-    </w:p>
-    <w:p>
-      <w:pPr>
-        <w:pStyle w:val="Paragrafoelenco"/>
-        <w:rPr>
-          <w:rFonts w:ascii="Cambria" w:hAnsi="Cambria" w:cs="Cambria"/>
-          <w:b/>
-          <w:color w:val="000000" w:themeColor="text1"/>
-          <w:sz w:val="28"/>
-          <w:szCs w:val="28"/>
-          <w:lang w:val="en-US"/>
-        </w:rPr>
-      </w:pPr>
-    </w:p>
-    <w:p>
-      <w:pPr>
-        <w:pStyle w:val="Paragrafoelenco"/>
-        <w:rPr>
-          <w:rFonts w:ascii="Cambria" w:hAnsi="Cambria" w:cs="Cambria"/>
-          <w:b/>
-          <w:color w:val="000000" w:themeColor="text1"/>
-          <w:sz w:val="28"/>
-          <w:szCs w:val="28"/>
-          <w:lang w:val="en-US"/>
-        </w:rPr>
-      </w:pPr>
-    </w:p>
-    <w:p>
-      <w:pPr>
-        <w:pStyle w:val="Paragrafoelenco"/>
-        <w:rPr>
-          <w:rFonts w:ascii="Cambria" w:hAnsi="Cambria" w:cs="Cambria"/>
-          <w:b/>
-          <w:color w:val="000000" w:themeColor="text1"/>
-          <w:sz w:val="28"/>
-          <w:szCs w:val="28"/>
-          <w:lang w:val="en-US"/>
-        </w:rPr>
-      </w:pPr>
-    </w:p>
-    <w:p>
-      <w:pPr>
-        <w:pStyle w:val="Paragrafoelenco"/>
-        <w:rPr>
-          <w:rFonts w:ascii="Cambria" w:hAnsi="Cambria" w:cs="Cambria"/>
-          <w:b/>
-          <w:color w:val="000000" w:themeColor="text1"/>
-          <w:sz w:val="28"/>
-          <w:szCs w:val="28"/>
-          <w:lang w:val="en-US"/>
-        </w:rPr>
-      </w:pPr>
-    </w:p>
-    <w:p>
-      <w:pPr>
-        <w:pStyle w:val="Paragrafoelenco"/>
-        <w:rPr>
-          <w:rFonts w:ascii="Cambria" w:hAnsi="Cambria" w:cs="Cambria"/>
-          <w:b/>
-          <w:color w:val="000000" w:themeColor="text1"/>
-          <w:sz w:val="28"/>
-          <w:szCs w:val="28"/>
-          <w:lang w:val="en-US"/>
-        </w:rPr>
-      </w:pPr>
-    </w:p>
-    <w:p>
-      <w:pPr>
-        <w:pStyle w:val="Paragrafoelenco"/>
-        <w:rPr>
-          <w:rFonts w:ascii="Cambria" w:hAnsi="Cambria" w:cs="Cambria"/>
-          <w:b/>
-          <w:color w:val="000000" w:themeColor="text1"/>
-          <w:sz w:val="28"/>
-          <w:szCs w:val="28"/>
-          <w:lang w:val="en-US"/>
-        </w:rPr>
-      </w:pPr>
-    </w:p>
-    <w:p>
-      <w:pPr>
-        <w:pStyle w:val="Paragrafoelenco"/>
-        <w:rPr>
-          <w:rFonts w:ascii="Cambria" w:hAnsi="Cambria" w:cs="Cambria"/>
-          <w:b/>
-          <w:color w:val="000000" w:themeColor="text1"/>
-          <w:sz w:val="28"/>
-          <w:szCs w:val="28"/>
-          <w:lang w:val="en-US"/>
-        </w:rPr>
-      </w:pPr>
-    </w:p>
-    <w:p>
-      <w:pPr>
-        <w:pStyle w:val="Paragrafoelenco"/>
-        <w:rPr>
-          <w:rFonts w:ascii="Cambria" w:hAnsi="Cambria" w:cs="Cambria"/>
-          <w:b/>
-          <w:color w:val="000000" w:themeColor="text1"/>
-          <w:sz w:val="28"/>
-          <w:szCs w:val="28"/>
-          <w:lang w:val="en-US"/>
-        </w:rPr>
-      </w:pPr>
-    </w:p>
-    <w:p>
-      <w:pPr>
-        <w:pStyle w:val="Paragrafoelenco"/>
-        <w:rPr>
-          <w:rFonts w:ascii="Cambria" w:hAnsi="Cambria" w:cs="Cambria"/>
-          <w:b/>
-          <w:color w:val="000000" w:themeColor="text1"/>
-          <w:sz w:val="28"/>
-          <w:szCs w:val="28"/>
-          <w:lang w:val="en-US"/>
-        </w:rPr>
-      </w:pPr>
-    </w:p>
-    <w:p>
-      <w:pPr>
-        <w:pStyle w:val="Paragrafoelenco"/>
-        <w:rPr>
-          <w:rFonts w:ascii="Cambria" w:hAnsi="Cambria" w:cs="Cambria"/>
-          <w:b/>
-          <w:color w:val="000000" w:themeColor="text1"/>
-          <w:sz w:val="28"/>
-          <w:szCs w:val="28"/>
-          <w:lang w:val="en-US"/>
-        </w:rPr>
-      </w:pPr>
-    </w:p>
-    <w:p>
-      <w:pPr>
-        <w:pStyle w:val="Paragrafoelenco"/>
-        <w:rPr>
-          <w:rFonts w:ascii="Cambria" w:hAnsi="Cambria" w:cs="Cambria"/>
-          <w:b/>
-          <w:color w:val="000000" w:themeColor="text1"/>
-          <w:sz w:val="28"/>
-          <w:szCs w:val="28"/>
-          <w:lang w:val="en-US"/>
-        </w:rPr>
-      </w:pPr>
-    </w:p>
-    <w:p>
-      <w:pPr>
-        <w:pStyle w:val="Paragrafoelenco"/>
-        <w:rPr>
-          <w:rFonts w:ascii="Cambria" w:hAnsi="Cambria" w:cs="Cambria"/>
-          <w:b/>
-          <w:color w:val="000000" w:themeColor="text1"/>
-          <w:sz w:val="28"/>
-          <w:szCs w:val="28"/>
-          <w:lang w:val="en-US"/>
-        </w:rPr>
-      </w:pPr>
-    </w:p>
-    <w:p>
-      <w:pPr>
-        <w:pStyle w:val="Paragrafoelenco"/>
-        <w:rPr>
-          <w:rFonts w:ascii="Cambria" w:hAnsi="Cambria" w:cs="Cambria"/>
-          <w:b/>
-          <w:color w:val="000000" w:themeColor="text1"/>
-          <w:sz w:val="28"/>
-          <w:szCs w:val="28"/>
-          <w:lang w:val="en-US"/>
-        </w:rPr>
-      </w:pPr>
-    </w:p>
-    <w:p>
-      <w:pPr>
-        <w:pStyle w:val="Paragrafoelenco"/>
-        <w:rPr>
-          <w:rFonts w:ascii="Cambria" w:hAnsi="Cambria" w:cs="Cambria"/>
-          <w:b/>
-          <w:color w:val="000000" w:themeColor="text1"/>
-          <w:sz w:val="28"/>
-          <w:szCs w:val="28"/>
-          <w:lang w:val="en-US"/>
-        </w:rPr>
-      </w:pPr>
-    </w:p>
-    <w:p>
-      <w:pPr>
-        <w:pStyle w:val="Paragrafoelenco"/>
-        <w:rPr>
-          <w:rFonts w:ascii="Cambria" w:hAnsi="Cambria" w:cs="Cambria"/>
-          <w:b/>
-          <w:color w:val="000000" w:themeColor="text1"/>
-          <w:sz w:val="28"/>
-          <w:szCs w:val="28"/>
-          <w:lang w:val="en-US"/>
-        </w:rPr>
-      </w:pPr>
-    </w:p>
-    <w:p>
-      <w:pPr>
-        <w:pStyle w:val="Paragrafoelenco"/>
-        <w:rPr>
-          <w:rFonts w:ascii="Cambria" w:hAnsi="Cambria" w:cs="Cambria"/>
-          <w:b/>
-          <w:color w:val="000000" w:themeColor="text1"/>
-          <w:sz w:val="28"/>
-          <w:szCs w:val="28"/>
-          <w:lang w:val="en-US"/>
-        </w:rPr>
-      </w:pPr>
-    </w:p>
-    <w:p>
-      <w:pPr>
-        <w:pStyle w:val="Paragrafoelenco"/>
-        <w:rPr>
-          <w:rFonts w:ascii="Cambria" w:hAnsi="Cambria" w:cs="Cambria"/>
-          <w:b/>
-          <w:color w:val="000000" w:themeColor="text1"/>
-          <w:sz w:val="28"/>
-          <w:szCs w:val="28"/>
-          <w:lang w:val="en-US"/>
-        </w:rPr>
-      </w:pPr>
-    </w:p>
-    <w:p>
-      <w:pPr>
-        <w:pStyle w:val="Paragrafoelenco"/>
-        <w:rPr>
-          <w:rFonts w:ascii="Cambria" w:hAnsi="Cambria" w:cs="Cambria"/>
-          <w:b/>
-          <w:color w:val="000000" w:themeColor="text1"/>
-          <w:sz w:val="28"/>
-          <w:szCs w:val="28"/>
-          <w:lang w:val="en-US"/>
-        </w:rPr>
-      </w:pPr>
-    </w:p>
-    <w:p>
-      <w:pPr>
-        <w:pStyle w:val="Paragrafoelenco"/>
-        <w:rPr>
-          <w:rFonts w:ascii="Cambria" w:hAnsi="Cambria" w:cs="Cambria"/>
-          <w:b/>
-          <w:color w:val="000000" w:themeColor="text1"/>
-          <w:sz w:val="28"/>
-          <w:szCs w:val="28"/>
-          <w:lang w:val="en-US"/>
-        </w:rPr>
-      </w:pPr>
-    </w:p>
-    <w:p>
-      <w:pPr>
-        <w:pStyle w:val="Paragrafoelenco"/>
-        <w:rPr>
-          <w:rFonts w:ascii="Cambria" w:hAnsi="Cambria" w:cs="Cambria"/>
-          <w:b/>
-          <w:color w:val="000000" w:themeColor="text1"/>
-          <w:sz w:val="28"/>
-          <w:szCs w:val="28"/>
-          <w:lang w:val="en-US"/>
-        </w:rPr>
-      </w:pPr>
-    </w:p>
-    <w:p>
-      <w:pPr>
-        <w:pStyle w:val="Paragrafoelenco"/>
-        <w:rPr>
-          <w:rFonts w:ascii="Cambria" w:hAnsi="Cambria" w:cs="Cambria"/>
-          <w:b/>
-          <w:color w:val="000000" w:themeColor="text1"/>
-          <w:sz w:val="28"/>
-          <w:szCs w:val="28"/>
-          <w:lang w:val="en-US"/>
-        </w:rPr>
-      </w:pPr>
-    </w:p>
-    <w:p>
-      <w:pPr>
-        <w:pStyle w:val="Paragrafoelenco"/>
-        <w:rPr>
-          <w:rFonts w:ascii="Cambria" w:hAnsi="Cambria" w:cs="Cambria"/>
-          <w:b/>
-          <w:color w:val="000000" w:themeColor="text1"/>
-          <w:sz w:val="28"/>
-          <w:szCs w:val="28"/>
-          <w:lang w:val="en-US"/>
-        </w:rPr>
-      </w:pPr>
-    </w:p>
-    <w:p>
-      <w:pPr>
-        <w:pStyle w:val="Paragrafoelenco"/>
-        <w:rPr>
-          <w:rFonts w:ascii="Cambria" w:hAnsi="Cambria" w:cs="Cambria"/>
-          <w:b/>
-          <w:color w:val="000000" w:themeColor="text1"/>
-          <w:sz w:val="28"/>
-          <w:szCs w:val="28"/>
-          <w:lang w:val="en-US"/>
-        </w:rPr>
-      </w:pPr>
-    </w:p>
-    <w:p>
-      <w:pPr>
-        <w:pStyle w:val="Paragrafoelenco"/>
-        <w:rPr>
-          <w:rFonts w:ascii="Cambria" w:hAnsi="Cambria" w:cs="Cambria"/>
-          <w:b/>
-          <w:color w:val="000000" w:themeColor="text1"/>
-          <w:sz w:val="28"/>
-          <w:szCs w:val="28"/>
-          <w:lang w:val="en-US"/>
-        </w:rPr>
-      </w:pPr>
-    </w:p>
-    <w:p>
-      <w:pPr>
-        <w:pStyle w:val="Paragrafoelenco"/>
-        <w:rPr>
-          <w:rFonts w:ascii="Cambria" w:hAnsi="Cambria" w:cs="Cambria"/>
-          <w:b/>
-          <w:color w:val="000000" w:themeColor="text1"/>
-          <w:sz w:val="28"/>
-          <w:szCs w:val="28"/>
-          <w:lang w:val="en-US"/>
-        </w:rPr>
-      </w:pPr>
-    </w:p>
-    <w:p>
-      <w:pPr>
-        <w:pStyle w:val="Paragrafoelenco"/>
-        <w:rPr>
-          <w:rFonts w:ascii="Cambria" w:hAnsi="Cambria" w:cs="Cambria"/>
-          <w:b/>
-          <w:color w:val="000000" w:themeColor="text1"/>
-          <w:sz w:val="28"/>
-          <w:szCs w:val="28"/>
-          <w:lang w:val="en-US"/>
-        </w:rPr>
-      </w:pPr>
-    </w:p>
-    <w:p>
-      <w:pPr>
-        <w:pStyle w:val="Paragrafoelenco"/>
-        <w:rPr>
-          <w:rFonts w:ascii="Cambria" w:hAnsi="Cambria" w:cs="Cambria"/>
-          <w:b/>
-          <w:color w:val="000000" w:themeColor="text1"/>
-          <w:sz w:val="28"/>
-          <w:szCs w:val="28"/>
-          <w:lang w:val="en-US"/>
-        </w:rPr>
-      </w:pPr>
-    </w:p>
-    <w:p>
-      <w:pPr>
-        <w:pStyle w:val="Paragrafoelenco"/>
-        <w:rPr>
-          <w:rFonts w:ascii="Cambria" w:hAnsi="Cambria" w:cs="Cambria"/>
-          <w:b/>
-          <w:color w:val="000000" w:themeColor="text1"/>
-          <w:sz w:val="28"/>
-          <w:szCs w:val="28"/>
-          <w:lang w:val="en-US"/>
-        </w:rPr>
-      </w:pPr>
-    </w:p>
-    <w:p>
-      <w:pPr>
-        <w:pStyle w:val="Paragrafoelenco"/>
-        <w:rPr>
-          <w:rFonts w:ascii="Cambria" w:hAnsi="Cambria" w:cs="Cambria"/>
-          <w:b/>
-          <w:color w:val="000000" w:themeColor="text1"/>
-          <w:sz w:val="28"/>
-          <w:szCs w:val="28"/>
-          <w:lang w:val="en-US"/>
-        </w:rPr>
-      </w:pPr>
-    </w:p>
-    <w:p>
-      <w:pPr>
-        <w:pStyle w:val="Paragrafoelenco"/>
-        <w:rPr>
-          <w:rFonts w:ascii="Cambria" w:hAnsi="Cambria" w:cs="Cambria"/>
-          <w:b/>
-          <w:color w:val="000000" w:themeColor="text1"/>
-          <w:sz w:val="28"/>
-          <w:szCs w:val="28"/>
-          <w:lang w:val="en-US"/>
-        </w:rPr>
-      </w:pPr>
-    </w:p>
-    <w:p>
-      <w:pPr>
-        <w:pStyle w:val="Paragrafoelenco"/>
-        <w:rPr>
-          <w:rFonts w:ascii="Cambria" w:hAnsi="Cambria" w:cs="Cambria"/>
-          <w:b/>
-          <w:color w:val="000000" w:themeColor="text1"/>
-          <w:sz w:val="28"/>
-          <w:szCs w:val="28"/>
-          <w:lang w:val="en-US"/>
-        </w:rPr>
-      </w:pPr>
-    </w:p>
-    <w:p>
-      <w:pPr>
-        <w:pStyle w:val="Paragrafoelenco"/>
-        <w:rPr>
-          <w:rFonts w:ascii="Cambria" w:hAnsi="Cambria" w:cs="Cambria"/>
-          <w:b/>
-          <w:color w:val="000000" w:themeColor="text1"/>
-          <w:sz w:val="28"/>
-          <w:szCs w:val="28"/>
-          <w:lang w:val="en-US"/>
-        </w:rPr>
-      </w:pPr>
-    </w:p>
-    <w:p>
-      <w:pPr>
-        <w:pStyle w:val="Paragrafoelenco"/>
-        <w:rPr>
-          <w:rFonts w:ascii="Cambria" w:hAnsi="Cambria" w:cs="Cambria"/>
-          <w:b/>
-          <w:color w:val="000000" w:themeColor="text1"/>
-          <w:sz w:val="28"/>
-          <w:szCs w:val="28"/>
-          <w:lang w:val="en-US"/>
-        </w:rPr>
-      </w:pPr>
-    </w:p>
-    <w:p>
-      <w:pPr>
-        <w:pStyle w:val="Paragrafoelenco"/>
-        <w:rPr>
-          <w:rFonts w:ascii="Cambria" w:hAnsi="Cambria" w:cs="Cambria"/>
-          <w:b/>
-          <w:color w:val="000000" w:themeColor="text1"/>
-          <w:sz w:val="28"/>
-          <w:szCs w:val="28"/>
-          <w:lang w:val="en-US"/>
-        </w:rPr>
-      </w:pPr>
-    </w:p>
-    <w:p>
-      <w:pPr>
-        <w:pStyle w:val="Paragrafoelenco"/>
-        <w:rPr>
-          <w:rFonts w:ascii="Cambria" w:hAnsi="Cambria" w:cs="Cambria"/>
-          <w:b/>
-          <w:color w:val="000000" w:themeColor="text1"/>
-          <w:sz w:val="28"/>
-          <w:szCs w:val="28"/>
-          <w:lang w:val="en-US"/>
-        </w:rPr>
-      </w:pPr>
-    </w:p>
-    <w:p>
-      <w:pPr>
-        <w:pStyle w:val="Paragrafoelenco"/>
+          <w:color w:val="000000" w:themeColor="text1"/>
+          <w:sz w:val="24"/>
+          <w:szCs w:val="24"/>
+          <w:lang w:val="en-US"/>
+        </w:rPr>
+      </w:pPr>
+    </w:p>
+    <w:p>
+      <w:pPr>
+        <w:rPr>
+          <w:rFonts w:ascii="Cambria" w:hAnsi="Cambria" w:cs="Cambria"/>
+          <w:color w:val="000000" w:themeColor="text1"/>
+          <w:sz w:val="24"/>
+          <w:szCs w:val="24"/>
+          <w:lang w:val="en-US"/>
+        </w:rPr>
+      </w:pPr>
+      <w:r>
+        <w:rPr>
+          <w:rFonts w:ascii="Cambria" w:hAnsi="Cambria" w:cs="Cambria"/>
+          <w:color w:val="000000" w:themeColor="text1"/>
+          <w:sz w:val="24"/>
+          <w:szCs w:val="24"/>
+          <w:lang w:val="en-US"/>
+        </w:rPr>
+        <w:t>SYSTEM AS IS</w:t>
+      </w:r>
+    </w:p>
+    <w:p>
+      <w:pPr>
+        <w:rPr>
+          <w:rFonts w:ascii="Cambria" w:hAnsi="Cambria" w:cs="Cambria"/>
+          <w:color w:val="000000" w:themeColor="text1"/>
+          <w:sz w:val="24"/>
+          <w:szCs w:val="24"/>
+          <w:lang w:val="en-US"/>
+        </w:rPr>
+      </w:pPr>
+      <w:r>
+        <w:rPr>
+          <w:rFonts w:ascii="Cambria" w:hAnsi="Cambria" w:cs="Cambria"/>
+          <w:color w:val="000000" w:themeColor="text1"/>
+          <w:sz w:val="24"/>
+          <w:szCs w:val="24"/>
+          <w:lang w:val="en-US"/>
+        </w:rPr>
+        <w:t>Taxi drivers are equipped with a cellphone and an earpiece to</w:t>
+      </w:r>
+      <w:r>
+        <w:rPr>
+          <w:rFonts w:ascii="Cambria" w:hAnsi="Cambria" w:cs="Cambria"/>
+          <w:color w:val="000000" w:themeColor="text1"/>
+          <w:sz w:val="24"/>
+          <w:szCs w:val="24"/>
+          <w:lang w:val="en-US"/>
+        </w:rPr>
+        <w:t xml:space="preserve"> be able to answer calls during driving</w:t>
+      </w:r>
+      <w:r>
+        <w:rPr>
+          <w:rFonts w:ascii="Cambria" w:hAnsi="Cambria" w:cs="Cambria"/>
+          <w:color w:val="000000" w:themeColor="text1"/>
+          <w:sz w:val="24"/>
+          <w:szCs w:val="24"/>
+          <w:lang w:val="en-US"/>
+        </w:rPr>
+        <w:t xml:space="preserve">. </w:t>
+      </w:r>
+    </w:p>
+    <w:p>
+      <w:pPr>
+        <w:rPr>
+          <w:rFonts w:ascii="Cambria" w:hAnsi="Cambria" w:cs="Cambria"/>
+          <w:color w:val="000000" w:themeColor="text1"/>
+          <w:sz w:val="24"/>
+          <w:szCs w:val="24"/>
+          <w:lang w:val="en-US"/>
+        </w:rPr>
+      </w:pPr>
+      <w:r>
+        <w:rPr>
+          <w:rFonts w:ascii="Cambria" w:hAnsi="Cambria" w:cs="Cambria"/>
+          <w:color w:val="000000" w:themeColor="text1"/>
+          <w:sz w:val="24"/>
+          <w:szCs w:val="24"/>
+          <w:lang w:val="en-US"/>
+        </w:rPr>
+        <w:t>Taxis are equipped with a prop</w:t>
+      </w:r>
+      <w:r>
+        <w:rPr>
+          <w:rFonts w:ascii="Cambria" w:hAnsi="Cambria" w:cs="Cambria"/>
+          <w:color w:val="000000" w:themeColor="text1"/>
+          <w:sz w:val="24"/>
+          <w:szCs w:val="24"/>
+          <w:lang w:val="en-US"/>
+        </w:rPr>
+        <w:t>rietary product that periodically sends GPS information to TAXISPA using GSM connection and act</w:t>
+      </w:r>
+      <w:r>
+        <w:rPr>
+          <w:rFonts w:ascii="Cambria" w:hAnsi="Cambria" w:cs="Cambria"/>
+          <w:color w:val="000000" w:themeColor="text1"/>
+          <w:sz w:val="24"/>
+          <w:szCs w:val="24"/>
+          <w:lang w:val="en-US"/>
+        </w:rPr>
+        <w:t>s</w:t>
+      </w:r>
+      <w:r>
+        <w:rPr>
+          <w:rFonts w:ascii="Cambria" w:hAnsi="Cambria" w:cs="Cambria"/>
+          <w:color w:val="000000" w:themeColor="text1"/>
+          <w:sz w:val="24"/>
+          <w:szCs w:val="24"/>
+          <w:lang w:val="en-US"/>
+        </w:rPr>
+        <w:t xml:space="preserve"> as a taximeter. </w:t>
+      </w:r>
+    </w:p>
+    <w:p>
+      <w:pPr>
+        <w:rPr>
+          <w:rFonts w:ascii="Cambria" w:hAnsi="Cambria" w:cs="Cambria"/>
+          <w:color w:val="000000" w:themeColor="text1"/>
+          <w:sz w:val="24"/>
+          <w:szCs w:val="24"/>
+          <w:lang w:val="en-US"/>
+        </w:rPr>
+      </w:pPr>
+      <w:r>
+        <w:rPr>
+          <w:rFonts w:ascii="Cambria" w:hAnsi="Cambria" w:cs="Cambria"/>
+          <w:color w:val="000000" w:themeColor="text1"/>
+          <w:sz w:val="24"/>
+          <w:szCs w:val="24"/>
+          <w:lang w:val="en-US"/>
+        </w:rPr>
+        <w:t>Currently if a user wants to use a taxi he/her must call</w:t>
+      </w:r>
+      <w:r>
+        <w:rPr>
+          <w:rFonts w:ascii="Cambria" w:hAnsi="Cambria" w:cs="Cambria"/>
+          <w:color w:val="000000" w:themeColor="text1"/>
+          <w:sz w:val="24"/>
+          <w:szCs w:val="24"/>
+          <w:lang w:val="en-US"/>
+        </w:rPr>
+        <w:t xml:space="preserve"> TAXISPA phone</w:t>
+      </w:r>
+      <w:r>
+        <w:rPr>
+          <w:rFonts w:ascii="Cambria" w:hAnsi="Cambria" w:cs="Cambria"/>
+          <w:color w:val="000000" w:themeColor="text1"/>
+          <w:sz w:val="24"/>
+          <w:szCs w:val="24"/>
+          <w:lang w:val="en-US"/>
+        </w:rPr>
+        <w:t xml:space="preserve"> number and provide his/her position with an uncertain accuracy. Every call is redirected from a switchboar</w:t>
+      </w:r>
+      <w:r>
+        <w:rPr>
+          <w:rFonts w:ascii="Cambria" w:hAnsi="Cambria" w:cs="Cambria"/>
+          <w:color w:val="000000" w:themeColor="text1"/>
+          <w:sz w:val="24"/>
+          <w:szCs w:val="24"/>
+          <w:lang w:val="en-US"/>
+        </w:rPr>
+        <w:t xml:space="preserve">d system to an available employer that takes care of the customer. The employer </w:t>
+      </w:r>
+      <w:r>
+        <w:rPr>
+          <w:rFonts w:ascii="Cambria" w:hAnsi="Cambria" w:cs="Cambria"/>
+          <w:color w:val="000000" w:themeColor="text1"/>
+          <w:sz w:val="24"/>
+          <w:szCs w:val="24"/>
+          <w:lang w:val="en-US"/>
+        </w:rPr>
+        <w:t>watches</w:t>
+      </w:r>
+      <w:r>
+        <w:rPr>
+          <w:rFonts w:ascii="Cambria" w:hAnsi="Cambria" w:cs="Cambria"/>
+          <w:color w:val="000000" w:themeColor="text1"/>
+          <w:sz w:val="24"/>
+          <w:szCs w:val="24"/>
+          <w:lang w:val="en-US"/>
+        </w:rPr>
+        <w:t xml:space="preserve"> a computer screen</w:t>
+      </w:r>
+      <w:r>
+        <w:rPr>
+          <w:rFonts w:ascii="Cambria" w:hAnsi="Cambria" w:cs="Cambria"/>
+          <w:color w:val="000000" w:themeColor="text1"/>
+          <w:sz w:val="24"/>
+          <w:szCs w:val="24"/>
+          <w:lang w:val="en-US"/>
+        </w:rPr>
+        <w:t xml:space="preserve"> that shows every taxi driver location over a map</w:t>
+      </w:r>
+      <w:r>
+        <w:rPr>
+          <w:rFonts w:ascii="Cambria" w:hAnsi="Cambria" w:cs="Cambria"/>
+          <w:color w:val="000000" w:themeColor="text1"/>
+          <w:sz w:val="24"/>
+          <w:szCs w:val="24"/>
+          <w:lang w:val="en-US"/>
+        </w:rPr>
+        <w:t xml:space="preserve"> to decide which </w:t>
+      </w:r>
+      <w:r>
+        <w:rPr>
+          <w:rFonts w:ascii="Cambria" w:hAnsi="Cambria" w:cs="Cambria"/>
+          <w:color w:val="000000" w:themeColor="text1"/>
+          <w:sz w:val="24"/>
+          <w:szCs w:val="24"/>
+          <w:lang w:val="en-US"/>
+        </w:rPr>
+        <w:t>one</w:t>
+      </w:r>
+      <w:r>
+        <w:rPr>
+          <w:rFonts w:ascii="Cambria" w:hAnsi="Cambria" w:cs="Cambria"/>
+          <w:color w:val="000000" w:themeColor="text1"/>
+          <w:sz w:val="24"/>
+          <w:szCs w:val="24"/>
+          <w:lang w:val="en-US"/>
+        </w:rPr>
+        <w:t xml:space="preserve"> could be available to take the cal</w:t>
+      </w:r>
+      <w:r>
+        <w:rPr>
+          <w:rFonts w:ascii="Cambria" w:hAnsi="Cambria" w:cs="Cambria"/>
+          <w:color w:val="000000" w:themeColor="text1"/>
+          <w:sz w:val="24"/>
+          <w:szCs w:val="24"/>
+          <w:lang w:val="en-US"/>
+        </w:rPr>
+        <w:t>l.</w:t>
+      </w:r>
+    </w:p>
+    <w:p>
+      <w:pPr>
+        <w:rPr>
+          <w:rFonts w:ascii="Cambria" w:hAnsi="Cambria" w:cs="Cambria"/>
+          <w:color w:val="000000" w:themeColor="text1"/>
+          <w:sz w:val="24"/>
+          <w:szCs w:val="24"/>
+          <w:lang w:val="en-US"/>
+        </w:rPr>
+      </w:pPr>
+      <w:r>
+        <w:rPr>
+          <w:rFonts w:ascii="Cambria" w:hAnsi="Cambria" w:cs="Cambria"/>
+          <w:color w:val="000000" w:themeColor="text1"/>
+          <w:sz w:val="24"/>
+          <w:szCs w:val="24"/>
+          <w:lang w:val="en-US"/>
+        </w:rPr>
+        <w:t>Then the employer</w:t>
+      </w:r>
+      <w:r>
+        <w:rPr>
+          <w:rFonts w:ascii="Cambria" w:hAnsi="Cambria" w:cs="Cambria"/>
+          <w:color w:val="000000" w:themeColor="text1"/>
+          <w:sz w:val="24"/>
+          <w:szCs w:val="24"/>
+          <w:lang w:val="en-US"/>
+        </w:rPr>
+        <w:t xml:space="preserve"> </w:t>
+      </w:r>
+      <w:r>
+        <w:rPr>
+          <w:rFonts w:ascii="Cambria" w:hAnsi="Cambria" w:cs="Cambria"/>
+          <w:color w:val="000000" w:themeColor="text1"/>
+          <w:sz w:val="24"/>
+          <w:szCs w:val="24"/>
+          <w:lang w:val="en-US"/>
+        </w:rPr>
+        <w:t>put</w:t>
+      </w:r>
+      <w:r>
+        <w:rPr>
+          <w:rFonts w:ascii="Cambria" w:hAnsi="Cambria" w:cs="Cambria"/>
+          <w:color w:val="000000" w:themeColor="text1"/>
+          <w:sz w:val="24"/>
+          <w:szCs w:val="24"/>
+          <w:lang w:val="en-US"/>
+        </w:rPr>
+        <w:t>s</w:t>
+      </w:r>
+      <w:r>
+        <w:rPr>
+          <w:rFonts w:ascii="Cambria" w:hAnsi="Cambria" w:cs="Cambria"/>
+          <w:color w:val="000000" w:themeColor="text1"/>
+          <w:sz w:val="24"/>
+          <w:szCs w:val="24"/>
+          <w:lang w:val="en-US"/>
+        </w:rPr>
+        <w:t xml:space="preserve"> on hold the customer</w:t>
+      </w:r>
+      <w:r>
+        <w:rPr>
+          <w:rFonts w:ascii="Cambria" w:hAnsi="Cambria" w:cs="Cambria"/>
+          <w:color w:val="000000" w:themeColor="text1"/>
+          <w:sz w:val="24"/>
+          <w:szCs w:val="24"/>
+          <w:lang w:val="en-US"/>
+        </w:rPr>
+        <w:t xml:space="preserve"> </w:t>
+      </w:r>
+      <w:r>
+        <w:rPr>
+          <w:rFonts w:ascii="Cambria" w:hAnsi="Cambria" w:cs="Cambria"/>
+          <w:color w:val="000000" w:themeColor="text1"/>
+          <w:sz w:val="24"/>
+          <w:szCs w:val="24"/>
+          <w:lang w:val="en-US"/>
+        </w:rPr>
+        <w:t xml:space="preserve">and </w:t>
+      </w:r>
+      <w:r>
+        <w:rPr>
+          <w:rFonts w:ascii="Cambria" w:hAnsi="Cambria" w:cs="Cambria"/>
+          <w:color w:val="000000" w:themeColor="text1"/>
+          <w:sz w:val="24"/>
+          <w:szCs w:val="24"/>
+          <w:lang w:val="en-US"/>
+        </w:rPr>
+        <w:t xml:space="preserve">calls the driver to check </w:t>
+      </w:r>
+      <w:r>
+        <w:rPr>
+          <w:rFonts w:ascii="Cambria" w:hAnsi="Cambria" w:cs="Cambria"/>
+          <w:color w:val="000000" w:themeColor="text1"/>
+          <w:sz w:val="24"/>
+          <w:szCs w:val="24"/>
+          <w:lang w:val="en-US"/>
+        </w:rPr>
+        <w:t>h</w:t>
+      </w:r>
+      <w:r>
+        <w:rPr>
+          <w:rFonts w:ascii="Cambria" w:hAnsi="Cambria" w:cs="Cambria"/>
+          <w:color w:val="000000" w:themeColor="text1"/>
+          <w:sz w:val="24"/>
+          <w:szCs w:val="24"/>
+          <w:lang w:val="en-US"/>
+        </w:rPr>
+        <w:t>is</w:t>
+      </w:r>
+      <w:r>
+        <w:rPr>
+          <w:rFonts w:ascii="Cambria" w:hAnsi="Cambria" w:cs="Cambria"/>
+          <w:color w:val="000000" w:themeColor="text1"/>
+          <w:sz w:val="24"/>
+          <w:szCs w:val="24"/>
+          <w:lang w:val="en-US"/>
+        </w:rPr>
+        <w:t>/her</w:t>
+      </w:r>
+      <w:r>
+        <w:rPr>
+          <w:rFonts w:ascii="Cambria" w:hAnsi="Cambria" w:cs="Cambria"/>
+          <w:color w:val="000000" w:themeColor="text1"/>
+          <w:sz w:val="24"/>
+          <w:szCs w:val="24"/>
+          <w:lang w:val="en-US"/>
+        </w:rPr>
+        <w:t xml:space="preserve"> availability and </w:t>
+      </w:r>
+      <w:r>
+        <w:rPr>
+          <w:rFonts w:ascii="Cambria" w:hAnsi="Cambria" w:cs="Cambria"/>
+          <w:color w:val="000000" w:themeColor="text1"/>
+          <w:sz w:val="24"/>
+          <w:szCs w:val="24"/>
+          <w:lang w:val="en-US"/>
+        </w:rPr>
+        <w:t>report the response to</w:t>
+      </w:r>
+      <w:r>
+        <w:rPr>
+          <w:rFonts w:ascii="Cambria" w:hAnsi="Cambria" w:cs="Cambria"/>
+          <w:color w:val="000000" w:themeColor="text1"/>
+          <w:sz w:val="24"/>
+          <w:szCs w:val="24"/>
+          <w:lang w:val="en-US"/>
+        </w:rPr>
+        <w:t xml:space="preserve"> </w:t>
+      </w:r>
+      <w:r>
+        <w:rPr>
+          <w:rFonts w:ascii="Cambria" w:hAnsi="Cambria" w:cs="Cambria"/>
+          <w:color w:val="000000" w:themeColor="text1"/>
+          <w:sz w:val="24"/>
+          <w:szCs w:val="24"/>
+          <w:lang w:val="en-US"/>
+        </w:rPr>
+        <w:t>the customer.</w:t>
+      </w:r>
+    </w:p>
+    <w:p>
+      <w:pPr>
+        <w:rPr>
+          <w:rFonts w:ascii="Cambria" w:hAnsi="Cambria" w:cs="Cambria"/>
+          <w:color w:val="000000" w:themeColor="text1"/>
+          <w:sz w:val="24"/>
+          <w:szCs w:val="24"/>
+          <w:lang w:val="en-US"/>
+        </w:rPr>
+      </w:pPr>
+      <w:r>
+        <w:rPr>
+          <w:rFonts w:ascii="Cambria" w:hAnsi="Cambria" w:cs="Cambria"/>
+          <w:color w:val="000000" w:themeColor="text1"/>
+          <w:sz w:val="24"/>
+          <w:szCs w:val="24"/>
+          <w:lang w:val="en-US"/>
+        </w:rPr>
+        <w:t>Currently is not possible to reserve a taxi before the very same day.</w:t>
+      </w:r>
+    </w:p>
+    <w:p>
+      <w:pPr>
+        <w:rPr>
+          <w:rFonts w:ascii="Cambria" w:hAnsi="Cambria" w:cs="Cambria"/>
+          <w:color w:val="000000" w:themeColor="text1"/>
+          <w:sz w:val="24"/>
+          <w:szCs w:val="24"/>
+          <w:lang w:val="en-US"/>
+        </w:rPr>
+      </w:pPr>
+    </w:p>
+    <w:p>
+      <w:pPr>
+        <w:rPr>
+          <w:rFonts w:ascii="Cambria" w:hAnsi="Cambria" w:cs="Cambria"/>
+          <w:color w:val="000000" w:themeColor="text1"/>
+          <w:sz w:val="24"/>
+          <w:szCs w:val="24"/>
+          <w:lang w:val="en-US"/>
+        </w:rPr>
+      </w:pPr>
+      <w:r>
+        <w:rPr>
+          <w:rFonts w:ascii="Cambria" w:hAnsi="Cambria" w:cs="Cambria"/>
+          <w:color w:val="000000" w:themeColor="text1"/>
+          <w:sz w:val="24"/>
+          <w:szCs w:val="24"/>
+          <w:lang w:val="en-US"/>
+        </w:rPr>
+        <w:t>SYSTEM TO BE</w:t>
+      </w:r>
+    </w:p>
+    <w:p>
+      <w:pPr>
+        <w:rPr>
+          <w:rFonts w:ascii="Cambria" w:hAnsi="Cambria" w:cs="Cambria"/>
+          <w:color w:val="000000" w:themeColor="text1"/>
+          <w:sz w:val="24"/>
+          <w:szCs w:val="24"/>
+          <w:lang w:val="en-US"/>
+        </w:rPr>
+      </w:pPr>
+      <w:r>
+        <w:rPr>
+          <w:rFonts w:ascii="Cambria" w:hAnsi="Cambria" w:cs="Cambria"/>
+          <w:color w:val="000000" w:themeColor="text1"/>
+          <w:sz w:val="24"/>
+          <w:szCs w:val="24"/>
+          <w:lang w:val="en-US"/>
+        </w:rPr>
+        <w:t>My Taxi Service will be built on scratch. This new product is not an evolution of the existing system.</w:t>
+      </w:r>
+    </w:p>
+    <w:p>
+      <w:pPr>
+        <w:rPr>
+          <w:rFonts w:ascii="Cambria" w:hAnsi="Cambria" w:cs="Cambria"/>
+          <w:color w:val="000000" w:themeColor="text1"/>
+          <w:sz w:val="24"/>
+          <w:szCs w:val="24"/>
+          <w:lang w:val="en-US"/>
+        </w:rPr>
+      </w:pPr>
+      <w:r>
+        <w:rPr>
+          <w:rFonts w:ascii="Cambria" w:hAnsi="Cambria" w:cs="Cambria"/>
+          <w:color w:val="000000" w:themeColor="text1"/>
+          <w:sz w:val="24"/>
+          <w:szCs w:val="24"/>
+          <w:lang w:val="en-US"/>
+        </w:rPr>
+        <w:t xml:space="preserve">My Taxy Service aim to provide new way of organizing work efficiently to ensure an always growing customer base and quality of service, reduce the total operating costs of TAXISPA and </w:t>
+      </w:r>
+      <w:bookmarkStart w:id="0" w:name="_GoBack"/>
+      <w:bookmarkEnd w:id="0"/>
+      <w:r>
+        <w:rPr>
+          <w:rFonts w:ascii="Cambria" w:hAnsi="Cambria" w:cs="Cambria"/>
+          <w:color w:val="000000" w:themeColor="text1"/>
+          <w:sz w:val="24"/>
+          <w:szCs w:val="24"/>
+          <w:lang w:val="en-US"/>
+        </w:rPr>
+        <w:t>put TAXISPA in a stronger competitive position.</w:t>
+      </w:r>
+    </w:p>
+    <w:p>
+      <w:pPr>
+        <w:pStyle w:val="ListParagraph"/>
+        <w:rPr>
+          <w:rFonts w:ascii="Cambria" w:hAnsi="Cambria" w:cs="Cambria"/>
+          <w:b/>
+          <w:color w:val="000000" w:themeColor="text1"/>
+          <w:sz w:val="28"/>
+          <w:szCs w:val="28"/>
+          <w:lang w:val="en-US"/>
+        </w:rPr>
+      </w:pPr>
+    </w:p>
+    <w:p>
+      <w:pPr>
+        <w:pStyle w:val="ListParagraph"/>
+        <w:rPr>
+          <w:rFonts w:ascii="Cambria" w:hAnsi="Cambria" w:cs="Cambria"/>
+          <w:b/>
+          <w:color w:val="000000" w:themeColor="text1"/>
+          <w:sz w:val="28"/>
+          <w:szCs w:val="28"/>
+          <w:lang w:val="en-US"/>
+        </w:rPr>
+      </w:pPr>
+    </w:p>
+    <w:p>
+      <w:pPr>
+        <w:pStyle w:val="ListParagraph"/>
+        <w:rPr>
+          <w:rFonts w:ascii="Cambria" w:hAnsi="Cambria" w:cs="Cambria"/>
+          <w:b/>
+          <w:color w:val="000000" w:themeColor="text1"/>
+          <w:sz w:val="28"/>
+          <w:szCs w:val="28"/>
+          <w:lang w:val="en-US"/>
+        </w:rPr>
+      </w:pPr>
+    </w:p>
+    <w:p>
+      <w:pPr>
+        <w:pStyle w:val="ListParagraph"/>
+        <w:rPr>
+          <w:rFonts w:ascii="Cambria" w:hAnsi="Cambria" w:cs="Cambria"/>
+          <w:b/>
+          <w:color w:val="000000" w:themeColor="text1"/>
+          <w:sz w:val="28"/>
+          <w:szCs w:val="28"/>
+          <w:lang w:val="en-US"/>
+        </w:rPr>
+      </w:pPr>
+    </w:p>
+    <w:p>
+      <w:pPr>
+        <w:pStyle w:val="ListParagraph"/>
+        <w:rPr>
+          <w:rFonts w:ascii="Cambria" w:hAnsi="Cambria" w:cs="Cambria"/>
+          <w:b/>
+          <w:color w:val="000000" w:themeColor="text1"/>
+          <w:sz w:val="28"/>
+          <w:szCs w:val="28"/>
+          <w:lang w:val="en-US"/>
+        </w:rPr>
+      </w:pPr>
+    </w:p>
+    <w:p>
+      <w:pPr>
+        <w:pStyle w:val="ListParagraph"/>
+        <w:rPr>
+          <w:rFonts w:ascii="Cambria" w:hAnsi="Cambria" w:cs="Cambria"/>
+          <w:b/>
+          <w:color w:val="000000" w:themeColor="text1"/>
+          <w:sz w:val="28"/>
+          <w:szCs w:val="28"/>
+          <w:lang w:val="en-US"/>
+        </w:rPr>
+      </w:pPr>
+    </w:p>
+    <w:p>
+      <w:pPr>
+        <w:pStyle w:val="ListParagraph"/>
+        <w:rPr>
+          <w:rFonts w:ascii="Cambria" w:hAnsi="Cambria" w:cs="Cambria"/>
+          <w:b/>
+          <w:color w:val="000000" w:themeColor="text1"/>
+          <w:sz w:val="28"/>
+          <w:szCs w:val="28"/>
+          <w:lang w:val="en-US"/>
+        </w:rPr>
+      </w:pPr>
+    </w:p>
+    <w:p>
+      <w:pPr>
+        <w:pStyle w:val="ListParagraph"/>
+        <w:rPr>
+          <w:rFonts w:ascii="Cambria" w:hAnsi="Cambria" w:cs="Cambria"/>
+          <w:b/>
+          <w:color w:val="000000" w:themeColor="text1"/>
+          <w:sz w:val="28"/>
+          <w:szCs w:val="28"/>
+          <w:lang w:val="en-US"/>
+        </w:rPr>
+      </w:pPr>
+    </w:p>
+    <w:p>
+      <w:pPr>
+        <w:pStyle w:val="ListParagraph"/>
+        <w:rPr>
+          <w:rFonts w:ascii="Cambria" w:hAnsi="Cambria" w:cs="Cambria"/>
+          <w:b/>
+          <w:color w:val="000000" w:themeColor="text1"/>
+          <w:sz w:val="28"/>
+          <w:szCs w:val="28"/>
+          <w:lang w:val="en-US"/>
+        </w:rPr>
+      </w:pPr>
+    </w:p>
+    <w:p>
+      <w:pPr>
+        <w:pStyle w:val="ListParagraph"/>
+        <w:rPr>
+          <w:rFonts w:ascii="Cambria" w:hAnsi="Cambria" w:cs="Cambria"/>
+          <w:b/>
+          <w:color w:val="000000" w:themeColor="text1"/>
+          <w:sz w:val="28"/>
+          <w:szCs w:val="28"/>
+          <w:lang w:val="en-US"/>
+        </w:rPr>
+      </w:pPr>
+    </w:p>
+    <w:p>
+      <w:pPr>
+        <w:pStyle w:val="ListParagraph"/>
+        <w:rPr>
+          <w:rFonts w:ascii="Cambria" w:hAnsi="Cambria" w:cs="Cambria"/>
+          <w:b/>
+          <w:color w:val="000000" w:themeColor="text1"/>
+          <w:sz w:val="28"/>
+          <w:szCs w:val="28"/>
+          <w:lang w:val="en-US"/>
+        </w:rPr>
+      </w:pPr>
+    </w:p>
+    <w:p>
+      <w:pPr>
+        <w:pStyle w:val="ListParagraph"/>
+        <w:rPr>
+          <w:rFonts w:ascii="Cambria" w:hAnsi="Cambria" w:cs="Cambria"/>
+          <w:b/>
+          <w:color w:val="000000" w:themeColor="text1"/>
+          <w:sz w:val="28"/>
+          <w:szCs w:val="28"/>
+          <w:lang w:val="en-US"/>
+        </w:rPr>
+      </w:pPr>
+    </w:p>
+    <w:p>
+      <w:pPr>
+        <w:pStyle w:val="ListParagraph"/>
+        <w:rPr>
+          <w:rFonts w:ascii="Cambria" w:hAnsi="Cambria" w:cs="Cambria"/>
+          <w:b/>
+          <w:color w:val="000000" w:themeColor="text1"/>
+          <w:sz w:val="28"/>
+          <w:szCs w:val="28"/>
+          <w:lang w:val="en-US"/>
+        </w:rPr>
+      </w:pPr>
+    </w:p>
+    <w:p>
+      <w:pPr>
+        <w:pStyle w:val="ListParagraph"/>
+        <w:rPr>
+          <w:rFonts w:ascii="Cambria" w:hAnsi="Cambria" w:cs="Cambria"/>
+          <w:b/>
+          <w:color w:val="000000" w:themeColor="text1"/>
+          <w:sz w:val="28"/>
+          <w:szCs w:val="28"/>
+          <w:lang w:val="en-US"/>
+        </w:rPr>
+      </w:pPr>
+    </w:p>
+    <w:p>
+      <w:pPr>
+        <w:pStyle w:val="ListParagraph"/>
+        <w:rPr>
+          <w:rFonts w:ascii="Cambria" w:hAnsi="Cambria" w:cs="Cambria"/>
+          <w:b/>
+          <w:color w:val="000000" w:themeColor="text1"/>
+          <w:sz w:val="28"/>
+          <w:szCs w:val="28"/>
+          <w:lang w:val="en-US"/>
+        </w:rPr>
+      </w:pPr>
+    </w:p>
+    <w:p>
+      <w:pPr>
+        <w:pStyle w:val="ListParagraph"/>
+        <w:rPr>
+          <w:rFonts w:ascii="Cambria" w:hAnsi="Cambria" w:cs="Cambria"/>
+          <w:b/>
+          <w:color w:val="000000" w:themeColor="text1"/>
+          <w:sz w:val="28"/>
+          <w:szCs w:val="28"/>
+          <w:lang w:val="en-US"/>
+        </w:rPr>
+      </w:pPr>
+    </w:p>
+    <w:p>
+      <w:pPr>
+        <w:pStyle w:val="ListParagraph"/>
+        <w:rPr>
+          <w:rFonts w:ascii="Cambria" w:hAnsi="Cambria" w:cs="Cambria"/>
+          <w:b/>
+          <w:color w:val="000000" w:themeColor="text1"/>
+          <w:sz w:val="28"/>
+          <w:szCs w:val="28"/>
+          <w:lang w:val="en-US"/>
+        </w:rPr>
+      </w:pPr>
+    </w:p>
+    <w:p>
+      <w:pPr>
+        <w:pStyle w:val="ListParagraph"/>
+        <w:rPr>
+          <w:rFonts w:ascii="Cambria" w:hAnsi="Cambria" w:cs="Cambria"/>
+          <w:b/>
+          <w:color w:val="000000" w:themeColor="text1"/>
+          <w:sz w:val="28"/>
+          <w:szCs w:val="28"/>
+          <w:lang w:val="en-US"/>
+        </w:rPr>
+      </w:pPr>
+    </w:p>
+    <w:p>
+      <w:pPr>
+        <w:pStyle w:val="ListParagraph"/>
+        <w:rPr>
+          <w:rFonts w:ascii="Cambria" w:hAnsi="Cambria" w:cs="Cambria"/>
+          <w:b/>
+          <w:color w:val="000000" w:themeColor="text1"/>
+          <w:sz w:val="28"/>
+          <w:szCs w:val="28"/>
+          <w:lang w:val="en-US"/>
+        </w:rPr>
+      </w:pPr>
+    </w:p>
+    <w:p>
+      <w:pPr>
+        <w:pStyle w:val="ListParagraph"/>
+        <w:rPr>
+          <w:rFonts w:ascii="Cambria" w:hAnsi="Cambria" w:cs="Cambria"/>
+          <w:b/>
+          <w:color w:val="000000" w:themeColor="text1"/>
+          <w:sz w:val="28"/>
+          <w:szCs w:val="28"/>
+          <w:lang w:val="en-US"/>
+        </w:rPr>
+      </w:pPr>
+    </w:p>
+    <w:p>
+      <w:pPr>
+        <w:pStyle w:val="ListParagraph"/>
+        <w:rPr>
+          <w:rFonts w:ascii="Cambria" w:hAnsi="Cambria" w:cs="Cambria"/>
+          <w:b/>
+          <w:color w:val="000000" w:themeColor="text1"/>
+          <w:sz w:val="28"/>
+          <w:szCs w:val="28"/>
+          <w:lang w:val="en-US"/>
+        </w:rPr>
+      </w:pPr>
+    </w:p>
+    <w:p>
+      <w:pPr>
+        <w:pStyle w:val="ListParagraph"/>
+        <w:rPr>
+          <w:rFonts w:ascii="Cambria" w:hAnsi="Cambria" w:cs="Cambria"/>
+          <w:b/>
+          <w:color w:val="000000" w:themeColor="text1"/>
+          <w:sz w:val="28"/>
+          <w:szCs w:val="28"/>
+          <w:lang w:val="en-US"/>
+        </w:rPr>
+      </w:pPr>
+    </w:p>
+    <w:p>
+      <w:pPr>
+        <w:pStyle w:val="ListParagraph"/>
+        <w:rPr>
+          <w:rFonts w:ascii="Cambria" w:hAnsi="Cambria" w:cs="Cambria"/>
+          <w:b/>
+          <w:color w:val="000000" w:themeColor="text1"/>
+          <w:sz w:val="28"/>
+          <w:szCs w:val="28"/>
+          <w:lang w:val="en-US"/>
+        </w:rPr>
+      </w:pPr>
+    </w:p>
+    <w:p>
+      <w:pPr>
+        <w:pStyle w:val="ListParagraph"/>
+        <w:rPr>
+          <w:rFonts w:ascii="Cambria" w:hAnsi="Cambria" w:cs="Cambria"/>
+          <w:b/>
+          <w:color w:val="000000" w:themeColor="text1"/>
+          <w:sz w:val="28"/>
+          <w:szCs w:val="28"/>
+          <w:lang w:val="en-US"/>
+        </w:rPr>
+      </w:pPr>
+    </w:p>
+    <w:p>
+      <w:pPr>
+        <w:pStyle w:val="ListParagraph"/>
+        <w:rPr>
+          <w:rFonts w:ascii="Cambria" w:hAnsi="Cambria" w:cs="Cambria"/>
+          <w:b/>
+          <w:color w:val="000000" w:themeColor="text1"/>
+          <w:sz w:val="28"/>
+          <w:szCs w:val="28"/>
+          <w:lang w:val="en-US"/>
+        </w:rPr>
+      </w:pPr>
+    </w:p>
+    <w:p>
+      <w:pPr>
+        <w:pStyle w:val="ListParagraph"/>
+        <w:rPr>
+          <w:rFonts w:ascii="Cambria" w:hAnsi="Cambria" w:cs="Cambria"/>
+          <w:b/>
+          <w:color w:val="000000" w:themeColor="text1"/>
+          <w:sz w:val="28"/>
+          <w:szCs w:val="28"/>
+          <w:lang w:val="en-US"/>
+        </w:rPr>
+      </w:pPr>
+    </w:p>
+    <w:p>
+      <w:pPr>
+        <w:pStyle w:val="ListParagraph"/>
+        <w:rPr>
+          <w:rFonts w:ascii="Cambria" w:hAnsi="Cambria" w:cs="Cambria"/>
+          <w:b/>
+          <w:color w:val="000000" w:themeColor="text1"/>
+          <w:sz w:val="28"/>
+          <w:szCs w:val="28"/>
+          <w:lang w:val="en-US"/>
+        </w:rPr>
+      </w:pPr>
+    </w:p>
+    <w:p>
+      <w:pPr>
+        <w:pStyle w:val="ListParagraph"/>
+        <w:rPr>
+          <w:rFonts w:ascii="Cambria" w:hAnsi="Cambria" w:cs="Cambria"/>
+          <w:b/>
+          <w:color w:val="000000" w:themeColor="text1"/>
+          <w:sz w:val="28"/>
+          <w:szCs w:val="28"/>
+          <w:lang w:val="en-US"/>
+        </w:rPr>
+      </w:pPr>
+    </w:p>
+    <w:p>
+      <w:pPr>
+        <w:pStyle w:val="ListParagraph"/>
+        <w:rPr>
+          <w:rFonts w:ascii="Cambria" w:hAnsi="Cambria" w:cs="Cambria"/>
+          <w:b/>
+          <w:color w:val="000000" w:themeColor="text1"/>
+          <w:sz w:val="28"/>
+          <w:szCs w:val="28"/>
+          <w:lang w:val="en-US"/>
+        </w:rPr>
+      </w:pPr>
+    </w:p>
+    <w:p>
+      <w:pPr>
+        <w:pStyle w:val="ListParagraph"/>
+        <w:rPr>
+          <w:rFonts w:ascii="Cambria" w:hAnsi="Cambria" w:cs="Cambria"/>
+          <w:b/>
+          <w:color w:val="000000" w:themeColor="text1"/>
+          <w:sz w:val="28"/>
+          <w:szCs w:val="28"/>
+          <w:lang w:val="en-US"/>
+        </w:rPr>
+      </w:pPr>
+    </w:p>
+    <w:p>
+      <w:pPr>
+        <w:pStyle w:val="ListParagraph"/>
+        <w:rPr>
+          <w:rFonts w:ascii="Cambria" w:hAnsi="Cambria" w:cs="Cambria"/>
+          <w:b/>
+          <w:color w:val="000000" w:themeColor="text1"/>
+          <w:sz w:val="28"/>
+          <w:szCs w:val="28"/>
+          <w:lang w:val="en-US"/>
+        </w:rPr>
+      </w:pPr>
+    </w:p>
+    <w:p>
+      <w:pPr>
+        <w:pStyle w:val="ListParagraph"/>
+        <w:rPr>
+          <w:rFonts w:ascii="Cambria" w:hAnsi="Cambria" w:cs="Cambria"/>
+          <w:b/>
+          <w:color w:val="000000" w:themeColor="text1"/>
+          <w:sz w:val="28"/>
+          <w:szCs w:val="28"/>
+          <w:lang w:val="en-US"/>
+        </w:rPr>
+      </w:pPr>
+    </w:p>
+    <w:p>
+      <w:pPr>
+        <w:pStyle w:val="ListParagraph"/>
+        <w:rPr>
+          <w:rFonts w:ascii="Cambria" w:hAnsi="Cambria" w:cs="Cambria"/>
+          <w:b/>
+          <w:color w:val="000000" w:themeColor="text1"/>
+          <w:sz w:val="28"/>
+          <w:szCs w:val="28"/>
+          <w:lang w:val="en-US"/>
+        </w:rPr>
+      </w:pPr>
+    </w:p>
+    <w:p>
+      <w:pPr>
+        <w:pStyle w:val="ListParagraph"/>
+        <w:rPr>
+          <w:rFonts w:ascii="Cambria" w:hAnsi="Cambria" w:cs="Cambria"/>
+          <w:b/>
+          <w:color w:val="000000" w:themeColor="text1"/>
+          <w:sz w:val="28"/>
+          <w:szCs w:val="28"/>
+          <w:lang w:val="en-US"/>
+        </w:rPr>
+      </w:pPr>
+    </w:p>
+    <w:p>
+      <w:pPr>
+        <w:pStyle w:val="ListParagraph"/>
+        <w:rPr>
+          <w:rFonts w:ascii="Cambria" w:hAnsi="Cambria" w:cs="Cambria"/>
+          <w:b/>
+          <w:color w:val="000000" w:themeColor="text1"/>
+          <w:sz w:val="28"/>
+          <w:szCs w:val="28"/>
+          <w:lang w:val="en-US"/>
+        </w:rPr>
+      </w:pPr>
+    </w:p>
+    <w:p>
+      <w:pPr>
+        <w:pStyle w:val="ListParagraph"/>
+        <w:rPr>
+          <w:rFonts w:ascii="Cambria" w:hAnsi="Cambria" w:cs="Cambria"/>
+          <w:b/>
+          <w:color w:val="000000" w:themeColor="text1"/>
+          <w:sz w:val="28"/>
+          <w:szCs w:val="28"/>
+          <w:lang w:val="en-US"/>
+        </w:rPr>
+      </w:pPr>
+    </w:p>
+    <w:p>
+      <w:pPr>
+        <w:pStyle w:val="ListParagraph"/>
+        <w:rPr>
+          <w:rFonts w:ascii="Cambria" w:hAnsi="Cambria" w:cs="Cambria"/>
+          <w:b/>
+          <w:color w:val="000000" w:themeColor="text1"/>
+          <w:sz w:val="28"/>
+          <w:szCs w:val="28"/>
+          <w:lang w:val="en-US"/>
+        </w:rPr>
+      </w:pPr>
+    </w:p>
+    <w:p>
+      <w:pPr>
+        <w:pStyle w:val="ListParagraph"/>
         <w:numPr>
           <w:ilvl w:val="1"/>
           <w:numId w:val="4"/>
@@ -4619,7 +5207,7 @@
     </w:p>
     <w:p>
       <w:pPr>
-        <w:pStyle w:val="Paragrafoelenco"/>
+        <w:pStyle w:val="ListParagraph"/>
         <w:numPr>
           <w:ilvl w:val="1"/>
           <w:numId w:val="4"/>
@@ -4947,7 +5535,7 @@
     </w:p>
     <w:p>
       <w:pPr>
-        <w:pStyle w:val="Paragrafoelenco"/>
+        <w:pStyle w:val="ListParagraph"/>
         <w:rPr>
           <w:rFonts w:ascii="Cambria" w:hAnsi="Cambria" w:cs="Cambria"/>
           <w:b/>
@@ -4960,18 +5548,16 @@
     </w:p>
     <w:p>
       <w:pPr>
-        <w:pStyle w:val="Paragrafoelenco"/>
-        <w:rPr>
-          <w:rFonts w:ascii="Cambria" w:hAnsi="Cambria" w:cs="Cambria"/>
-          <w:b/>
-          <w:color w:val="000000" w:themeColor="text1"/>
-          <w:sz w:val="28"/>
-          <w:szCs w:val="28"/>
-          <w:lang w:val="en-US"/>
-        </w:rPr>
-      </w:pPr>
-      <w:bookmarkStart w:id="0" w:name="_GoBack"/>
-      <w:bookmarkEnd w:id="0"/>
+        <w:pStyle w:val="ListParagraph"/>
+        <w:rPr>
+          <w:rFonts w:ascii="Cambria" w:hAnsi="Cambria" w:cs="Cambria"/>
+          <w:b/>
+          <w:color w:val="000000" w:themeColor="text1"/>
+          <w:sz w:val="28"/>
+          <w:szCs w:val="28"/>
+          <w:lang w:val="en-US"/>
+        </w:rPr>
+      </w:pPr>
       <w:r>
         <w:rPr>
           <w:rFonts w:ascii="Cambria" w:hAnsi="Cambria" w:cs="Cambria"/>
@@ -5019,7 +5605,7 @@
     </w:p>
     <w:p>
       <w:pPr>
-        <w:pStyle w:val="Paragrafoelenco"/>
+        <w:pStyle w:val="ListParagraph"/>
         <w:rPr>
           <w:rFonts w:ascii="Cambria" w:hAnsi="Cambria" w:cs="Cambria"/>
           <w:b/>
@@ -5420,7 +6006,7 @@
     </w:p>
     <w:p>
       <w:pPr>
-        <w:pStyle w:val="Paragrafoelenco"/>
+        <w:pStyle w:val="ListParagraph"/>
         <w:numPr>
           <w:ilvl w:val="0"/>
           <w:numId w:val="6"/>
@@ -5457,8 +6043,9 @@
           <w:szCs w:val="24"/>
           <w:lang w:val="en-US"/>
         </w:rPr>
-        <w:t>. Jackson, P. Zave, "Deriving Specifications from Requirements:</w:t>
-      </w:r>
+        <w:t xml:space="preserve">. Jackson, P. </w:t>
+      </w:r>
+      <w:proofErr w:type="spellStart"/>
       <w:r>
         <w:rPr>
           <w:rFonts w:ascii="Cambria" w:hAnsi="Cambria" w:cs="TrebuchetMS"/>
@@ -5468,8 +6055,9 @@
           <w:szCs w:val="24"/>
           <w:lang w:val="en-US"/>
         </w:rPr>
-        <w:t xml:space="preserve"> </w:t>
-      </w:r>
+        <w:t>Zave</w:t>
+      </w:r>
+      <w:proofErr w:type="spellEnd"/>
       <w:r>
         <w:rPr>
           <w:rFonts w:ascii="Cambria" w:hAnsi="Cambria" w:cs="TrebuchetMS"/>
@@ -5479,12 +6067,34 @@
           <w:szCs w:val="24"/>
           <w:lang w:val="en-US"/>
         </w:rPr>
+        <w:t>, "Deriving Specifications from Requirements:</w:t>
+      </w:r>
+      <w:r>
+        <w:rPr>
+          <w:rFonts w:ascii="Cambria" w:hAnsi="Cambria" w:cs="TrebuchetMS"/>
+          <w:i/>
+          <w:color w:val="000000"/>
+          <w:sz w:val="24"/>
+          <w:szCs w:val="24"/>
+          <w:lang w:val="en-US"/>
+        </w:rPr>
+        <w:t xml:space="preserve"> </w:t>
+      </w:r>
+      <w:r>
+        <w:rPr>
+          <w:rFonts w:ascii="Cambria" w:hAnsi="Cambria" w:cs="TrebuchetMS"/>
+          <w:i/>
+          <w:color w:val="000000"/>
+          <w:sz w:val="24"/>
+          <w:szCs w:val="24"/>
+          <w:lang w:val="en-US"/>
+        </w:rPr>
         <w:t>An Example", Proceedings of ICSE 95, 1995</w:t>
       </w:r>
     </w:p>
     <w:p>
       <w:pPr>
-        <w:pStyle w:val="Paragrafoelenco"/>
+        <w:pStyle w:val="ListParagraph"/>
         <w:autoSpaceDE w:val="0"/>
         <w:autoSpaceDN w:val="0"/>
         <w:adjustRightInd w:val="0"/>
@@ -5501,7 +6111,7 @@
     </w:p>
     <w:p>
       <w:pPr>
-        <w:pStyle w:val="Paragrafoelenco"/>
+        <w:pStyle w:val="ListParagraph"/>
         <w:numPr>
           <w:ilvl w:val="0"/>
           <w:numId w:val="6"/>
@@ -5528,8 +6138,9 @@
           <w:szCs w:val="24"/>
           <w:lang w:val="en-US"/>
         </w:rPr>
-        <w:t>M. Jackson, P. Zave, "Four Dark Corners of Requirements</w:t>
-      </w:r>
+        <w:t xml:space="preserve">M. Jackson, P. </w:t>
+      </w:r>
+      <w:proofErr w:type="spellStart"/>
       <w:r>
         <w:rPr>
           <w:rFonts w:ascii="Cambria" w:hAnsi="Cambria" w:cs="TrebuchetMS"/>
@@ -5539,8 +6150,9 @@
           <w:szCs w:val="24"/>
           <w:lang w:val="en-US"/>
         </w:rPr>
-        <w:t xml:space="preserve"> </w:t>
-      </w:r>
+        <w:t>Zave</w:t>
+      </w:r>
+      <w:proofErr w:type="spellEnd"/>
       <w:r>
         <w:rPr>
           <w:rFonts w:ascii="Cambria" w:hAnsi="Cambria" w:cs="TrebuchetMS"/>
@@ -5550,7 +6162,7 @@
           <w:szCs w:val="24"/>
           <w:lang w:val="en-US"/>
         </w:rPr>
-        <w:t>Engineering",</w:t>
+        <w:t>, "Four Dark Corners of Requirements</w:t>
       </w:r>
       <w:r>
         <w:rPr>
@@ -5572,12 +6184,34 @@
           <w:szCs w:val="24"/>
           <w:lang w:val="en-US"/>
         </w:rPr>
+        <w:t>Engineering",</w:t>
+      </w:r>
+      <w:r>
+        <w:rPr>
+          <w:rFonts w:ascii="Cambria" w:hAnsi="Cambria" w:cs="TrebuchetMS"/>
+          <w:i/>
+          <w:color w:val="000000"/>
+          <w:sz w:val="24"/>
+          <w:szCs w:val="24"/>
+          <w:lang w:val="en-US"/>
+        </w:rPr>
+        <w:t xml:space="preserve"> </w:t>
+      </w:r>
+      <w:r>
+        <w:rPr>
+          <w:rFonts w:ascii="Cambria" w:hAnsi="Cambria" w:cs="TrebuchetMS"/>
+          <w:i/>
+          <w:color w:val="000000"/>
+          <w:sz w:val="24"/>
+          <w:szCs w:val="24"/>
+          <w:lang w:val="en-US"/>
+        </w:rPr>
         <w:t>TOSEM, 1997</w:t>
       </w:r>
     </w:p>
     <w:p>
       <w:pPr>
-        <w:pStyle w:val="Paragrafoelenco"/>
+        <w:pStyle w:val="ListParagraph"/>
         <w:autoSpaceDE w:val="0"/>
         <w:autoSpaceDN w:val="0"/>
         <w:adjustRightInd w:val="0"/>
@@ -5594,7 +6228,7 @@
     </w:p>
     <w:p>
       <w:pPr>
-        <w:pStyle w:val="Paragrafoelenco"/>
+        <w:pStyle w:val="ListParagraph"/>
         <w:numPr>
           <w:ilvl w:val="0"/>
           <w:numId w:val="6"/>
@@ -5621,8 +6255,9 @@
           <w:szCs w:val="24"/>
           <w:lang w:val="en-US"/>
         </w:rPr>
-        <w:t>B. Nuseibeh, S. Easterbrook, "Requirements Engineering: A</w:t>
-      </w:r>
+        <w:t xml:space="preserve">B. </w:t>
+      </w:r>
+      <w:proofErr w:type="spellStart"/>
       <w:r>
         <w:rPr>
           <w:rFonts w:ascii="Cambria" w:hAnsi="Cambria" w:cs="TrebuchetMS"/>
@@ -5632,8 +6267,9 @@
           <w:szCs w:val="24"/>
           <w:lang w:val="en-US"/>
         </w:rPr>
-        <w:t xml:space="preserve"> </w:t>
-      </w:r>
+        <w:t>Nuseibeh</w:t>
+      </w:r>
+      <w:proofErr w:type="spellEnd"/>
       <w:r>
         <w:rPr>
           <w:rFonts w:ascii="Cambria" w:hAnsi="Cambria" w:cs="TrebuchetMS"/>
@@ -5643,12 +6279,34 @@
           <w:szCs w:val="24"/>
           <w:lang w:val="en-US"/>
         </w:rPr>
+        <w:t>, S. Easterbrook, "Requirements Engineering: A</w:t>
+      </w:r>
+      <w:r>
+        <w:rPr>
+          <w:rFonts w:ascii="Cambria" w:hAnsi="Cambria" w:cs="TrebuchetMS"/>
+          <w:i/>
+          <w:color w:val="000000"/>
+          <w:sz w:val="24"/>
+          <w:szCs w:val="24"/>
+          <w:lang w:val="en-US"/>
+        </w:rPr>
+        <w:t xml:space="preserve"> </w:t>
+      </w:r>
+      <w:r>
+        <w:rPr>
+          <w:rFonts w:ascii="Cambria" w:hAnsi="Cambria" w:cs="TrebuchetMS"/>
+          <w:i/>
+          <w:color w:val="000000"/>
+          <w:sz w:val="24"/>
+          <w:szCs w:val="24"/>
+          <w:lang w:val="en-US"/>
+        </w:rPr>
         <w:t>Roadmap", Proceedings ICSE 2000</w:t>
       </w:r>
     </w:p>
     <w:p>
       <w:pPr>
-        <w:pStyle w:val="Paragrafoelenco"/>
+        <w:pStyle w:val="ListParagraph"/>
         <w:autoSpaceDE w:val="0"/>
         <w:autoSpaceDN w:val="0"/>
         <w:adjustRightInd w:val="0"/>
@@ -5665,7 +6323,7 @@
     </w:p>
     <w:p>
       <w:pPr>
-        <w:pStyle w:val="Paragrafoelenco"/>
+        <w:pStyle w:val="ListParagraph"/>
         <w:numPr>
           <w:ilvl w:val="0"/>
           <w:numId w:val="6"/>
@@ -5719,7 +6377,7 @@
     </w:p>
     <w:p>
       <w:pPr>
-        <w:pStyle w:val="Paragrafoelenco"/>
+        <w:pStyle w:val="ListParagraph"/>
         <w:rPr>
           <w:rFonts w:ascii="Cambria" w:hAnsi="Cambria" w:cs="TrebuchetMS"/>
           <w:i/>
@@ -5732,7 +6390,7 @@
     </w:p>
     <w:p>
       <w:pPr>
-        <w:pStyle w:val="Paragrafoelenco"/>
+        <w:pStyle w:val="ListParagraph"/>
         <w:numPr>
           <w:ilvl w:val="0"/>
           <w:numId w:val="6"/>
@@ -5788,7 +6446,7 @@
     </w:p>
     <w:p>
       <w:pPr>
-        <w:pStyle w:val="Paragrafoelenco"/>
+        <w:pStyle w:val="ListParagraph"/>
         <w:rPr>
           <w:rFonts w:ascii="Cambria" w:hAnsi="Cambria" w:cs="TrebuchetMS"/>
           <w:i/>
@@ -5801,7 +6459,7 @@
     </w:p>
     <w:p>
       <w:pPr>
-        <w:pStyle w:val="Paragrafoelenco"/>
+        <w:pStyle w:val="ListParagraph"/>
         <w:numPr>
           <w:ilvl w:val="0"/>
           <w:numId w:val="6"/>
@@ -5875,7 +6533,7 @@
     </w:p>
     <w:p>
       <w:pPr>
-        <w:pStyle w:val="Paragrafoelenco"/>
+        <w:pStyle w:val="ListParagraph"/>
         <w:autoSpaceDE w:val="0"/>
         <w:autoSpaceDN w:val="0"/>
         <w:adjustRightInd w:val="0"/>
@@ -5892,7 +6550,7 @@
     </w:p>
     <w:p>
       <w:pPr>
-        <w:pStyle w:val="Paragrafoelenco"/>
+        <w:pStyle w:val="ListParagraph"/>
         <w:numPr>
           <w:ilvl w:val="0"/>
           <w:numId w:val="6"/>
@@ -5919,8 +6577,45 @@
           <w:szCs w:val="24"/>
           <w:lang w:val="en-US"/>
         </w:rPr>
-        <w:t>Slides of the course by Prof. Raffaela Mirandola</w:t>
-      </w:r>
+        <w:t xml:space="preserve">Slides of the course by Prof. </w:t>
+      </w:r>
+      <w:proofErr w:type="spellStart"/>
+      <w:r>
+        <w:rPr>
+          <w:rFonts w:ascii="Cambria" w:hAnsi="Cambria" w:cs="TrebuchetMS"/>
+          <w:i/>
+          <w:color w:val="000000"/>
+          <w:sz w:val="24"/>
+          <w:szCs w:val="24"/>
+          <w:lang w:val="en-US"/>
+        </w:rPr>
+        <w:t>Raffaela</w:t>
+      </w:r>
+      <w:proofErr w:type="spellEnd"/>
+      <w:r>
+        <w:rPr>
+          <w:rFonts w:ascii="Cambria" w:hAnsi="Cambria" w:cs="TrebuchetMS"/>
+          <w:i/>
+          <w:color w:val="000000"/>
+          <w:sz w:val="24"/>
+          <w:szCs w:val="24"/>
+          <w:lang w:val="en-US"/>
+        </w:rPr>
+        <w:t xml:space="preserve"> </w:t>
+      </w:r>
+      <w:proofErr w:type="spellStart"/>
+      <w:r>
+        <w:rPr>
+          <w:rFonts w:ascii="Cambria" w:hAnsi="Cambria" w:cs="TrebuchetMS"/>
+          <w:i/>
+          <w:color w:val="000000"/>
+          <w:sz w:val="24"/>
+          <w:szCs w:val="24"/>
+          <w:lang w:val="en-US"/>
+        </w:rPr>
+        <w:t>Mirandola</w:t>
+      </w:r>
+      <w:proofErr w:type="spellEnd"/>
     </w:p>
     <w:p>
       <w:pPr>
@@ -6015,7 +6710,7 @@
 </file>
 
 <file path=word/endnotes.xml><?xml version="1.0" encoding="utf-8"?>
-<w:endnotes xmlns:wpc="http://schemas.microsoft.com/office/word/2010/wordprocessingCanvas" xmlns:mc="http://schemas.openxmlformats.org/markup-compatibility/2006" xmlns:o="urn:schemas-microsoft-com:office:office" xmlns:r="http://schemas.openxmlformats.org/officeDocument/2006/relationships" xmlns:m="http://schemas.openxmlformats.org/officeDocument/2006/math" xmlns:v="urn:schemas-microsoft-com:vml" xmlns:wp14="http://schemas.microsoft.com/office/word/2010/wordprocessingDrawing" xmlns:wp="http://schemas.openxmlformats.org/drawingml/2006/wordprocessingDrawing" xmlns:w10="urn:schemas-microsoft-com:office:word" xmlns:w="http://schemas.openxmlformats.org/wordprocessingml/2006/main" xmlns:w14="http://schemas.microsoft.com/office/word/2010/wordml" xmlns:w15="http://schemas.microsoft.com/office/word/2012/wordml" xmlns:wpg="http://schemas.microsoft.com/office/word/2010/wordprocessingGroup" xmlns:wpi="http://schemas.microsoft.com/office/word/2010/wordprocessingInk" xmlns:wne="http://schemas.microsoft.com/office/word/2006/wordml" xmlns:wps="http://schemas.microsoft.com/office/word/2010/wordprocessingShape" mc:Ignorable="w14 w15 wp14">
+<w:endnotes xmlns:wpc="http://schemas.microsoft.com/office/word/2010/wordprocessingCanvas" xmlns:mo="http://schemas.microsoft.com/office/mac/office/2008/main" xmlns:mc="http://schemas.openxmlformats.org/markup-compatibility/2006" xmlns:mv="urn:schemas-microsoft-com:mac:vml" xmlns:o="urn:schemas-microsoft-com:office:office" xmlns:r="http://schemas.openxmlformats.org/officeDocument/2006/relationships" xmlns:m="http://schemas.openxmlformats.org/officeDocument/2006/math" xmlns:v="urn:schemas-microsoft-com:vml" xmlns:wp14="http://schemas.microsoft.com/office/word/2010/wordprocessingDrawing" xmlns:wp="http://schemas.openxmlformats.org/drawingml/2006/wordprocessingDrawing" xmlns:w10="urn:schemas-microsoft-com:office:word" xmlns:w="http://schemas.openxmlformats.org/wordprocessingml/2006/main" xmlns:w14="http://schemas.microsoft.com/office/word/2010/wordml" xmlns:w15="http://schemas.microsoft.com/office/word/2012/wordml" xmlns:wpg="http://schemas.microsoft.com/office/word/2010/wordprocessingGroup" xmlns:wpi="http://schemas.microsoft.com/office/word/2010/wordprocessingInk" xmlns:wne="http://schemas.microsoft.com/office/word/2006/wordml" xmlns:wps="http://schemas.microsoft.com/office/word/2010/wordprocessingShape" mc:Ignorable="w14 w15 wp14">
   <w:endnote w:type="separator" w:id="-1">
     <w:p>
       <w:pPr>
@@ -6040,7 +6735,7 @@
 </file>
 
 <file path=word/footnotes.xml><?xml version="1.0" encoding="utf-8"?>
-<w:footnotes xmlns:wpc="http://schemas.microsoft.com/office/word/2010/wordprocessingCanvas" xmlns:mc="http://schemas.openxmlformats.org/markup-compatibility/2006" xmlns:o="urn:schemas-microsoft-com:office:office" xmlns:r="http://schemas.openxmlformats.org/officeDocument/2006/relationships" xmlns:m="http://schemas.openxmlformats.org/officeDocument/2006/math" xmlns:v="urn:schemas-microsoft-com:vml" xmlns:wp14="http://schemas.microsoft.com/office/word/2010/wordprocessingDrawing" xmlns:wp="http://schemas.openxmlformats.org/drawingml/2006/wordprocessingDrawing" xmlns:w10="urn:schemas-microsoft-com:office:word" xmlns:w="http://schemas.openxmlformats.org/wordprocessingml/2006/main" xmlns:w14="http://schemas.microsoft.com/office/word/2010/wordml" xmlns:w15="http://schemas.microsoft.com/office/word/2012/wordml" xmlns:wpg="http://schemas.microsoft.com/office/word/2010/wordprocessingGroup" xmlns:wpi="http://schemas.microsoft.com/office/word/2010/wordprocessingInk" xmlns:wne="http://schemas.microsoft.com/office/word/2006/wordml" xmlns:wps="http://schemas.microsoft.com/office/word/2010/wordprocessingShape" mc:Ignorable="w14 w15 wp14">
+<w:footnotes xmlns:wpc="http://schemas.microsoft.com/office/word/2010/wordprocessingCanvas" xmlns:mo="http://schemas.microsoft.com/office/mac/office/2008/main" xmlns:mc="http://schemas.openxmlformats.org/markup-compatibility/2006" xmlns:mv="urn:schemas-microsoft-com:mac:vml" xmlns:o="urn:schemas-microsoft-com:office:office" xmlns:r="http://schemas.openxmlformats.org/officeDocument/2006/relationships" xmlns:m="http://schemas.openxmlformats.org/officeDocument/2006/math" xmlns:v="urn:schemas-microsoft-com:vml" xmlns:wp14="http://schemas.microsoft.com/office/word/2010/wordprocessingDrawing" xmlns:wp="http://schemas.openxmlformats.org/drawingml/2006/wordprocessingDrawing" xmlns:w10="urn:schemas-microsoft-com:office:word" xmlns:w="http://schemas.openxmlformats.org/wordprocessingml/2006/main" xmlns:w14="http://schemas.microsoft.com/office/word/2010/wordml" xmlns:w15="http://schemas.microsoft.com/office/word/2012/wordml" xmlns:wpg="http://schemas.microsoft.com/office/word/2010/wordprocessingGroup" xmlns:wpi="http://schemas.microsoft.com/office/word/2010/wordprocessingInk" xmlns:wne="http://schemas.microsoft.com/office/word/2006/wordml" xmlns:wps="http://schemas.microsoft.com/office/word/2010/wordprocessingShape" mc:Ignorable="w14 w15 wp14">
   <w:footnote w:type="separator" w:id="-1">
     <w:p>
       <w:pPr>
@@ -6065,10 +6760,10 @@
 </file>
 
 <file path=word/header1.xml><?xml version="1.0" encoding="utf-8"?>
-<w:hdr xmlns:wpc="http://schemas.microsoft.com/office/word/2010/wordprocessingCanvas" xmlns:mc="http://schemas.openxmlformats.org/markup-compatibility/2006" xmlns:o="urn:schemas-microsoft-com:office:office" xmlns:r="http://schemas.openxmlformats.org/officeDocument/2006/relationships" xmlns:m="http://schemas.openxmlformats.org/officeDocument/2006/math" xmlns:v="urn:schemas-microsoft-com:vml" xmlns:wp14="http://schemas.microsoft.com/office/word/2010/wordprocessingDrawing" xmlns:wp="http://schemas.openxmlformats.org/drawingml/2006/wordprocessingDrawing" xmlns:w10="urn:schemas-microsoft-com:office:word" xmlns:w="http://schemas.openxmlformats.org/wordprocessingml/2006/main" xmlns:w14="http://schemas.microsoft.com/office/word/2010/wordml" xmlns:w15="http://schemas.microsoft.com/office/word/2012/wordml" xmlns:wpg="http://schemas.microsoft.com/office/word/2010/wordprocessingGroup" xmlns:wpi="http://schemas.microsoft.com/office/word/2010/wordprocessingInk" xmlns:wne="http://schemas.microsoft.com/office/word/2006/wordml" xmlns:wps="http://schemas.microsoft.com/office/word/2010/wordprocessingShape" mc:Ignorable="w14 w15 wp14">
+<w:hdr xmlns:wpc="http://schemas.microsoft.com/office/word/2010/wordprocessingCanvas" xmlns:mo="http://schemas.microsoft.com/office/mac/office/2008/main" xmlns:mc="http://schemas.openxmlformats.org/markup-compatibility/2006" xmlns:mv="urn:schemas-microsoft-com:mac:vml" xmlns:o="urn:schemas-microsoft-com:office:office" xmlns:r="http://schemas.openxmlformats.org/officeDocument/2006/relationships" xmlns:m="http://schemas.openxmlformats.org/officeDocument/2006/math" xmlns:v="urn:schemas-microsoft-com:vml" xmlns:wp14="http://schemas.microsoft.com/office/word/2010/wordprocessingDrawing" xmlns:wp="http://schemas.openxmlformats.org/drawingml/2006/wordprocessingDrawing" xmlns:w10="urn:schemas-microsoft-com:office:word" xmlns:w="http://schemas.openxmlformats.org/wordprocessingml/2006/main" xmlns:w14="http://schemas.microsoft.com/office/word/2010/wordml" xmlns:w15="http://schemas.microsoft.com/office/word/2012/wordml" xmlns:wpg="http://schemas.microsoft.com/office/word/2010/wordprocessingGroup" xmlns:wpi="http://schemas.microsoft.com/office/word/2010/wordprocessingInk" xmlns:wne="http://schemas.microsoft.com/office/word/2006/wordml" xmlns:wps="http://schemas.microsoft.com/office/word/2010/wordprocessingShape" mc:Ignorable="w14 w15 wp14">
   <w:p>
     <w:pPr>
-      <w:pStyle w:val="Intestazione"/>
+      <w:pStyle w:val="Header"/>
     </w:pPr>
     <w:r>
       <w:rPr>
@@ -6082,7 +6777,7 @@
       <mc:AlternateContent>
         <mc:Choice Requires="wpg">
           <w:drawing>
-            <wp:anchor distT="0" distB="0" distL="114300" distR="114300" simplePos="0" relativeHeight="251659264" behindDoc="0" locked="0" layoutInCell="1" allowOverlap="1">
+            <wp:anchor distT="0" distB="0" distL="114300" distR="114300" simplePos="0" relativeHeight="251659264" behindDoc="0" locked="0" layoutInCell="1" allowOverlap="1" wp14:anchorId="449C32E9" wp14:editId="3759FDD8">
               <wp:simplePos x="0" y="0"/>
               <wp:positionH relativeFrom="page">
                 <wp:align>left</wp:align>
@@ -6352,7 +7047,7 @@
                         <w:txbxContent>
                           <w:p>
                             <w:pPr>
-                              <w:pStyle w:val="Intestazione"/>
+                              <w:pStyle w:val="Header"/>
                               <w:jc w:val="right"/>
                               <w:rPr>
                                 <w:color w:val="FFFFFF" w:themeColor="background1"/>
@@ -6391,7 +7086,7 @@
                                 <w:sz w:val="24"/>
                                 <w:szCs w:val="24"/>
                               </w:rPr>
-                              <w:t>1</w:t>
+                              <w:t>6</w:t>
                             </w:r>
                             <w:r>
                               <w:rPr>
@@ -6433,29 +7128,29 @@
         </mc:Choice>
         <mc:Fallback>
           <w:pict>
-            <v:group id="Gruppo 158" o:spid="_x0000_s1031" style="position:absolute;margin-left:0;margin-top:0;width:133.9pt;height:80.65pt;z-index:251659264;mso-top-percent:23;mso-position-horizontal:left;mso-position-horizontal-relative:page;mso-position-vertical-relative:page;mso-top-percent:23;mso-width-relative:margin;mso-height-relative:margin" coordsize="17007,10241" o:gfxdata="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">
-              <v:group id="Gruppo 159" o:spid="_x0000_s1032" style="position:absolute;width:17007;height:10241" coordsize="17007,10241" o:gfxdata="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">
-                <v:rect id="Rettangolo 160" o:spid="_x0000_s1033" style="position:absolute;width:17007;height:10241;visibility:visible;mso-wrap-style:square;v-text-anchor:middle" o:gfxdata="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" fillcolor="white [3212]" stroked="f" strokeweight="1pt">
+            <v:group w14:anchorId="449C32E9" id="Gruppo_x0020_158" o:spid="_x0000_s1031" style="position:absolute;margin-left:0;margin-top:0;width:133.9pt;height:80.65pt;z-index:251659264;mso-top-percent:23;mso-position-horizontal:left;mso-position-horizontal-relative:page;mso-position-vertical-relative:page;mso-top-percent:23;mso-width-relative:margin;mso-height-relative:margin" coordsize="1700784,1024128" o:gfxdata="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">
+              <v:group id="Gruppo_x0020_159" o:spid="_x0000_s1032" style="position:absolute;width:1700784;height:1024128" coordsize="1700784,1024128" o:gfxdata="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">
+                <v:rect id="Rettangolo_x0020_160" o:spid="_x0000_s1033" style="position:absolute;width:1700784;height:1024128;visibility:visible;mso-wrap-style:square;v-text-anchor:middle" o:gfxdata="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" fillcolor="white [3212]" stroked="f" strokeweight="1pt">
                   <v:fill opacity="0"/>
                 </v:rect>
-                <v:shape id="Rettangolo 1" o:spid="_x0000_s1034" style="position:absolute;left:2286;width:14630;height:10149;visibility:visible;mso-wrap-style:square;v-text-anchor:middle" coordsize="1462822,1014481" o:gfxdata="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" path="m,l1462822,,910372,376306,,1014481,,xe" fillcolor="#5b9bd5 [3204]" stroked="f" strokeweight="1pt">
+                <v:shape id="Rettangolo_x0020_1" o:spid="_x0000_s1034" style="position:absolute;left:228600;width:1463040;height:1014984;visibility:visible;mso-wrap-style:square;v-text-anchor:middle" coordsize="1462822,1014481" o:gfxdata="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" path="m0,0l1462822,,910372,376306,,1014481,,0xe" fillcolor="#5b9bd5 [3204]" stroked="f" strokeweight="1pt">
                   <v:stroke joinstyle="miter"/>
                   <v:path arrowok="t" o:connecttype="custom" o:connectlocs="0,0;1463040,0;910508,376493;0,1014984;0,0" o:connectangles="0,0,0,0,0"/>
                 </v:shape>
-                <v:rect id="Rettangolo 162" o:spid="_x0000_s1035" style="position:absolute;left:1873;width:14722;height:10241;visibility:visible;mso-wrap-style:square;v-text-anchor:middle" o:gfxdata="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" stroked="f" strokeweight="1pt">
-                  <v:fill r:id="rId2" o:title="" recolor="t" rotate="t" type="frame"/>
+                <v:rect id="Rettangolo_x0020_162" o:spid="_x0000_s1035" style="position:absolute;left:187392;width:1472184;height:1024128;visibility:visible;mso-wrap-style:square;v-text-anchor:middle" o:gfxdata="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" stroked="f" strokeweight="1pt">
+                  <v:fill r:id="rId2" o:title="" rotate="t" type="frame"/>
                 </v:rect>
               </v:group>
-              <v:shapetype id="_x0000_t202" coordsize="21600,21600" o:spt="202" path="m,l,21600r21600,l21600,xe">
+              <v:shapetype id="_x0000_t202" coordsize="21600,21600" o:spt="202" path="m0,0l0,21600,21600,21600,21600,0xe">
                 <v:stroke joinstyle="miter"/>
                 <v:path gradientshapeok="t" o:connecttype="rect"/>
               </v:shapetype>
-              <v:shape id="Casella di testo 163" o:spid="_x0000_s1036" type="#_x0000_t202" style="position:absolute;left:494;top:188;width:9266;height:3889;flip:x;visibility:visible;mso-wrap-style:square;v-text-anchor:middle" o:gfxdata="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" filled="f" stroked="f" strokeweight=".5pt">
+              <v:shape id="Casella_x0020_di_x0020_testo_x0020_163" o:spid="_x0000_s1036" type="#_x0000_t202" style="position:absolute;left:49427;top:18867;width:926611;height:388905;flip:x;visibility:visible;mso-wrap-style:square;v-text-anchor:middle" o:gfxdata="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" filled="f" stroked="f" strokeweight=".5pt">
                 <v:textbox inset=",7.2pt,,7.2pt">
                   <w:txbxContent>
                     <w:p>
                       <w:pPr>
-                        <w:pStyle w:val="Intestazione"/>
+                        <w:pStyle w:val="Header"/>
                         <w:jc w:val="right"/>
                         <w:rPr>
                           <w:color w:val="FFFFFF" w:themeColor="background1"/>
@@ -6494,7 +7189,7 @@
                           <w:sz w:val="24"/>
                           <w:szCs w:val="24"/>
                         </w:rPr>
-                        <w:t>1</w:t>
+                        <w:t>6</w:t>
                       </w:r>
                       <w:r>
                         <w:rPr>
@@ -6530,8 +7225,8 @@
 </file>
 
 <file path=word/numbering.xml><?xml version="1.0" encoding="utf-8"?>
-<w:numbering xmlns:wpc="http://schemas.microsoft.com/office/word/2010/wordprocessingCanvas" xmlns:mc="http://schemas.openxmlformats.org/markup-compatibility/2006" xmlns:o="urn:schemas-microsoft-com:office:office" xmlns:r="http://schemas.openxmlformats.org/officeDocument/2006/relationships" xmlns:m="http://schemas.openxmlformats.org/officeDocument/2006/math" xmlns:v="urn:schemas-microsoft-com:vml" xmlns:wp14="http://schemas.microsoft.com/office/word/2010/wordprocessingDrawing" xmlns:wp="http://schemas.openxmlformats.org/drawingml/2006/wordprocessingDrawing" xmlns:w10="urn:schemas-microsoft-com:office:word" xmlns:w="http://schemas.openxmlformats.org/wordprocessingml/2006/main" xmlns:w14="http://schemas.microsoft.com/office/word/2010/wordml" xmlns:w15="http://schemas.microsoft.com/office/word/2012/wordml" xmlns:wpg="http://schemas.microsoft.com/office/word/2010/wordprocessingGroup" xmlns:wpi="http://schemas.microsoft.com/office/word/2010/wordprocessingInk" xmlns:wne="http://schemas.microsoft.com/office/word/2006/wordml" xmlns:wps="http://schemas.microsoft.com/office/word/2010/wordprocessingShape" mc:Ignorable="w14 w15 wp14">
-  <w:abstractNum w:abstractNumId="0" w15:restartNumberingAfterBreak="0">
+<w:numbering xmlns:wpc="http://schemas.microsoft.com/office/word/2010/wordprocessingCanvas" xmlns:mo="http://schemas.microsoft.com/office/mac/office/2008/main" xmlns:mc="http://schemas.openxmlformats.org/markup-compatibility/2006" xmlns:mv="urn:schemas-microsoft-com:mac:vml" xmlns:o="urn:schemas-microsoft-com:office:office" xmlns:r="http://schemas.openxmlformats.org/officeDocument/2006/relationships" xmlns:m="http://schemas.openxmlformats.org/officeDocument/2006/math" xmlns:v="urn:schemas-microsoft-com:vml" xmlns:wp14="http://schemas.microsoft.com/office/word/2010/wordprocessingDrawing" xmlns:wp="http://schemas.openxmlformats.org/drawingml/2006/wordprocessingDrawing" xmlns:w10="urn:schemas-microsoft-com:office:word" xmlns:w="http://schemas.openxmlformats.org/wordprocessingml/2006/main" xmlns:w14="http://schemas.microsoft.com/office/word/2010/wordml" xmlns:w15="http://schemas.microsoft.com/office/word/2012/wordml" xmlns:wpg="http://schemas.microsoft.com/office/word/2010/wordprocessingGroup" xmlns:wpi="http://schemas.microsoft.com/office/word/2010/wordprocessingInk" xmlns:wne="http://schemas.microsoft.com/office/word/2006/wordml" xmlns:wps="http://schemas.microsoft.com/office/word/2010/wordprocessingShape" mc:Ignorable="w14 w15 wp14">
+  <w:abstractNum w:abstractNumId="0">
     <w:nsid w:val="036F6820"/>
     <w:multiLevelType w:val="multilevel"/>
     <w:tmpl w:val="AF223D18"/>
@@ -6644,7 +7339,7 @@
       </w:rPr>
     </w:lvl>
   </w:abstractNum>
-  <w:abstractNum w:abstractNumId="1" w15:restartNumberingAfterBreak="0">
+  <w:abstractNum w:abstractNumId="1">
     <w:nsid w:val="05A83AE4"/>
     <w:multiLevelType w:val="multilevel"/>
     <w:tmpl w:val="FD66B500"/>
@@ -6757,7 +7452,7 @@
       </w:rPr>
     </w:lvl>
   </w:abstractNum>
-  <w:abstractNum w:abstractNumId="2" w15:restartNumberingAfterBreak="0">
+  <w:abstractNum w:abstractNumId="2">
     <w:nsid w:val="11A46D49"/>
     <w:multiLevelType w:val="multilevel"/>
     <w:tmpl w:val="AF223D18"/>
@@ -6870,7 +7565,7 @@
       </w:rPr>
     </w:lvl>
   </w:abstractNum>
-  <w:abstractNum w:abstractNumId="3" w15:restartNumberingAfterBreak="0">
+  <w:abstractNum w:abstractNumId="3">
     <w:nsid w:val="4FC203DD"/>
     <w:multiLevelType w:val="multilevel"/>
     <w:tmpl w:val="CE287CA0"/>
@@ -6983,7 +7678,7 @@
       </w:rPr>
     </w:lvl>
   </w:abstractNum>
-  <w:abstractNum w:abstractNumId="4" w15:restartNumberingAfterBreak="0">
+  <w:abstractNum w:abstractNumId="4">
     <w:nsid w:val="5649034B"/>
     <w:multiLevelType w:val="hybridMultilevel"/>
     <w:tmpl w:val="374E0650"/>
@@ -7096,7 +7791,7 @@
       </w:rPr>
     </w:lvl>
   </w:abstractNum>
-  <w:abstractNum w:abstractNumId="5" w15:restartNumberingAfterBreak="0">
+  <w:abstractNum w:abstractNumId="5">
     <w:nsid w:val="63575728"/>
     <w:multiLevelType w:val="multilevel"/>
     <w:tmpl w:val="9E2CAAF6"/>
@@ -7219,7 +7914,7 @@
       </w:rPr>
     </w:lvl>
   </w:abstractNum>
-  <w:abstractNum w:abstractNumId="6" w15:restartNumberingAfterBreak="0">
+  <w:abstractNum w:abstractNumId="6">
     <w:nsid w:val="6B9F7340"/>
     <w:multiLevelType w:val="hybridMultilevel"/>
     <w:tmpl w:val="6C324B74"/>
@@ -7373,7 +8068,7 @@
       </w:pPr>
     </w:pPrDefault>
   </w:docDefaults>
-  <w:latentStyles w:defLockedState="0" w:defUIPriority="99" w:defSemiHidden="0" w:defUnhideWhenUsed="0" w:defQFormat="0" w:count="371">
+  <w:latentStyles w:defLockedState="0" w:defUIPriority="99" w:defSemiHidden="0" w:defUnhideWhenUsed="0" w:defQFormat="0" w:count="380">
     <w:lsdException w:name="Normal" w:uiPriority="0" w:qFormat="1"/>
     <w:lsdException w:name="heading 1" w:uiPriority="9" w:qFormat="1"/>
     <w:lsdException w:name="heading 2" w:semiHidden="1" w:uiPriority="9" w:unhideWhenUsed="1" w:qFormat="1"/>
@@ -7746,17 +8441,17 @@
     <w:lsdException w:name="List Table 6 Colorful Accent 6" w:uiPriority="51"/>
     <w:lsdException w:name="List Table 7 Colorful Accent 6" w:uiPriority="52"/>
   </w:latentStyles>
-  <w:style w:type="paragraph" w:default="1" w:styleId="Normale">
+  <w:style w:type="paragraph" w:default="1" w:styleId="Normal">
     <w:name w:val="Normal"/>
     <w:qFormat/>
   </w:style>
-  <w:style w:type="character" w:default="1" w:styleId="Carpredefinitoparagrafo">
+  <w:style w:type="character" w:default="1" w:styleId="DefaultParagraphFont">
     <w:name w:val="Default Paragraph Font"/>
     <w:uiPriority w:val="1"/>
     <w:semiHidden/>
     <w:unhideWhenUsed/>
   </w:style>
-  <w:style w:type="table" w:default="1" w:styleId="Tabellanormale">
+  <w:style w:type="table" w:default="1" w:styleId="TableNormal">
     <w:name w:val="Normal Table"/>
     <w:uiPriority w:val="99"/>
     <w:semiHidden/>
@@ -7771,16 +8466,16 @@
       </w:tblCellMar>
     </w:tblPr>
   </w:style>
-  <w:style w:type="numbering" w:default="1" w:styleId="Nessunelenco">
+  <w:style w:type="numbering" w:default="1" w:styleId="NoList">
     <w:name w:val="No List"/>
     <w:uiPriority w:val="99"/>
     <w:semiHidden/>
     <w:unhideWhenUsed/>
   </w:style>
-  <w:style w:type="paragraph" w:styleId="Intestazione">
+  <w:style w:type="paragraph" w:styleId="Header">
     <w:name w:val="header"/>
-    <w:basedOn w:val="Normale"/>
-    <w:link w:val="IntestazioneCarattere"/>
+    <w:basedOn w:val="Normal"/>
+    <w:link w:val="HeaderChar"/>
     <w:uiPriority w:val="99"/>
     <w:unhideWhenUsed/>
     <w:rsid w:val="00842A08"/>
@@ -7792,17 +8487,17 @@
       <w:spacing w:after="0" w:line="240" w:lineRule="auto"/>
     </w:pPr>
   </w:style>
-  <w:style w:type="character" w:customStyle="1" w:styleId="IntestazioneCarattere">
-    <w:name w:val="Intestazione Carattere"/>
-    <w:basedOn w:val="Carpredefinitoparagrafo"/>
-    <w:link w:val="Intestazione"/>
+  <w:style w:type="character" w:customStyle="1" w:styleId="HeaderChar">
+    <w:name w:val="Header Char"/>
+    <w:basedOn w:val="DefaultParagraphFont"/>
+    <w:link w:val="Header"/>
     <w:uiPriority w:val="99"/>
     <w:rsid w:val="00842A08"/>
   </w:style>
-  <w:style w:type="paragraph" w:styleId="Pidipagina">
+  <w:style w:type="paragraph" w:styleId="Footer">
     <w:name w:val="footer"/>
-    <w:basedOn w:val="Normale"/>
-    <w:link w:val="PidipaginaCarattere"/>
+    <w:basedOn w:val="Normal"/>
+    <w:link w:val="FooterChar"/>
     <w:uiPriority w:val="99"/>
     <w:unhideWhenUsed/>
     <w:rsid w:val="00842A08"/>
@@ -7814,16 +8509,16 @@
       <w:spacing w:after="0" w:line="240" w:lineRule="auto"/>
     </w:pPr>
   </w:style>
-  <w:style w:type="character" w:customStyle="1" w:styleId="PidipaginaCarattere">
-    <w:name w:val="Piè di pagina Carattere"/>
-    <w:basedOn w:val="Carpredefinitoparagrafo"/>
-    <w:link w:val="Pidipagina"/>
+  <w:style w:type="character" w:customStyle="1" w:styleId="FooterChar">
+    <w:name w:val="Footer Char"/>
+    <w:basedOn w:val="DefaultParagraphFont"/>
+    <w:link w:val="Footer"/>
     <w:uiPriority w:val="99"/>
     <w:rsid w:val="00842A08"/>
   </w:style>
-  <w:style w:type="paragraph" w:styleId="NormaleWeb">
+  <w:style w:type="paragraph" w:styleId="NormalWeb">
     <w:name w:val="Normal (Web)"/>
-    <w:basedOn w:val="Normale"/>
+    <w:basedOn w:val="Normal"/>
     <w:uiPriority w:val="99"/>
     <w:unhideWhenUsed/>
     <w:rsid w:val="00404E68"/>
@@ -7837,9 +8532,9 @@
       <w:lang w:val="en-US"/>
     </w:rPr>
   </w:style>
-  <w:style w:type="character" w:styleId="Enfasigrassetto">
+  <w:style w:type="character" w:styleId="Strong">
     <w:name w:val="Strong"/>
-    <w:basedOn w:val="Carpredefinitoparagrafo"/>
+    <w:basedOn w:val="DefaultParagraphFont"/>
     <w:uiPriority w:val="22"/>
     <w:qFormat/>
     <w:rsid w:val="00404E68"/>
@@ -7848,9 +8543,9 @@
       <w:bCs/>
     </w:rPr>
   </w:style>
-  <w:style w:type="paragraph" w:styleId="Paragrafoelenco">
+  <w:style w:type="paragraph" w:styleId="ListParagraph">
     <w:name w:val="List Paragraph"/>
-    <w:basedOn w:val="Normale"/>
+    <w:basedOn w:val="Normal"/>
     <w:uiPriority w:val="34"/>
     <w:qFormat/>
     <w:rsid w:val="009B59DA"/>
@@ -7859,10 +8554,10 @@
       <w:contextualSpacing/>
     </w:pPr>
   </w:style>
-  <w:style w:type="paragraph" w:styleId="PreformattatoHTML">
+  <w:style w:type="paragraph" w:styleId="HTMLPreformatted">
     <w:name w:val="HTML Preformatted"/>
-    <w:basedOn w:val="Normale"/>
-    <w:link w:val="PreformattatoHTMLCarattere"/>
+    <w:basedOn w:val="Normal"/>
+    <w:link w:val="HTMLPreformattedChar"/>
     <w:uiPriority w:val="99"/>
     <w:semiHidden/>
     <w:unhideWhenUsed/>
@@ -7895,10 +8590,10 @@
       <w:lang w:val="en-US"/>
     </w:rPr>
   </w:style>
-  <w:style w:type="character" w:customStyle="1" w:styleId="PreformattatoHTMLCarattere">
-    <w:name w:val="Preformattato HTML Carattere"/>
-    <w:basedOn w:val="Carpredefinitoparagrafo"/>
-    <w:link w:val="PreformattatoHTML"/>
+  <w:style w:type="character" w:customStyle="1" w:styleId="HTMLPreformattedChar">
+    <w:name w:val="HTML Preformatted Char"/>
+    <w:basedOn w:val="DefaultParagraphFont"/>
+    <w:link w:val="HTMLPreformatted"/>
     <w:uiPriority w:val="99"/>
     <w:semiHidden/>
     <w:rsid w:val="006B736C"/>
@@ -7909,9 +8604,9 @@
       <w:lang w:val="en-US"/>
     </w:rPr>
   </w:style>
-  <w:style w:type="character" w:styleId="Collegamentoipertestuale">
+  <w:style w:type="character" w:styleId="Hyperlink">
     <w:name w:val="Hyperlink"/>
-    <w:basedOn w:val="Carpredefinitoparagrafo"/>
+    <w:basedOn w:val="DefaultParagraphFont"/>
     <w:uiPriority w:val="99"/>
     <w:unhideWhenUsed/>
     <w:rsid w:val="002206B6"/>

</xml_diff>

<commit_message>
News in the first document + 3 scenarios
</commit_message>
<xml_diff>
--- a/Various documents/Requirements Analysis and Specification Document.docx
+++ b/Various documents/Requirements Analysis and Specification Document.docx
@@ -1,6 +1,6 @@
 
 <file path=word/document.xml><?xml version="1.0" encoding="utf-8"?>
-<w:document xmlns:wpc="http://schemas.microsoft.com/office/word/2010/wordprocessingCanvas" xmlns:mo="http://schemas.microsoft.com/office/mac/office/2008/main" xmlns:mc="http://schemas.openxmlformats.org/markup-compatibility/2006" xmlns:mv="urn:schemas-microsoft-com:mac:vml" xmlns:o="urn:schemas-microsoft-com:office:office" xmlns:r="http://schemas.openxmlformats.org/officeDocument/2006/relationships" xmlns:m="http://schemas.openxmlformats.org/officeDocument/2006/math" xmlns:v="urn:schemas-microsoft-com:vml" xmlns:wp14="http://schemas.microsoft.com/office/word/2010/wordprocessingDrawing" xmlns:wp="http://schemas.openxmlformats.org/drawingml/2006/wordprocessingDrawing" xmlns:w10="urn:schemas-microsoft-com:office:word" xmlns:w="http://schemas.openxmlformats.org/wordprocessingml/2006/main" xmlns:w14="http://schemas.microsoft.com/office/word/2010/wordml" xmlns:w15="http://schemas.microsoft.com/office/word/2012/wordml" xmlns:wpg="http://schemas.microsoft.com/office/word/2010/wordprocessingGroup" xmlns:wpi="http://schemas.microsoft.com/office/word/2010/wordprocessingInk" xmlns:wne="http://schemas.microsoft.com/office/word/2006/wordml" xmlns:wps="http://schemas.microsoft.com/office/word/2010/wordprocessingShape" mc:Ignorable="w14 w15 wp14">
+<w:document xmlns:wpc="http://schemas.microsoft.com/office/word/2010/wordprocessingCanvas" xmlns:mc="http://schemas.openxmlformats.org/markup-compatibility/2006" xmlns:o="urn:schemas-microsoft-com:office:office" xmlns:r="http://schemas.openxmlformats.org/officeDocument/2006/relationships" xmlns:m="http://schemas.openxmlformats.org/officeDocument/2006/math" xmlns:v="urn:schemas-microsoft-com:vml" xmlns:wp14="http://schemas.microsoft.com/office/word/2010/wordprocessingDrawing" xmlns:wp="http://schemas.openxmlformats.org/drawingml/2006/wordprocessingDrawing" xmlns:w10="urn:schemas-microsoft-com:office:word" xmlns:w="http://schemas.openxmlformats.org/wordprocessingml/2006/main" xmlns:w14="http://schemas.microsoft.com/office/word/2010/wordml" xmlns:w15="http://schemas.microsoft.com/office/word/2012/wordml" xmlns:wpg="http://schemas.microsoft.com/office/word/2010/wordprocessingGroup" xmlns:wpi="http://schemas.microsoft.com/office/word/2010/wordprocessingInk" xmlns:wne="http://schemas.microsoft.com/office/word/2006/wordml" xmlns:wps="http://schemas.microsoft.com/office/word/2010/wordprocessingShape" mc:Ignorable="w14 w15 wp14">
   <w:body>
     <w:p>
       <w:pPr>
@@ -416,17 +416,15 @@
           <w:color w:val="000000" w:themeColor="text1"/>
           <w:sz w:val="28"/>
           <w:szCs w:val="28"/>
-          <w:lang w:val="en-US"/>
-        </w:rPr>
-      </w:pPr>
-      <w:r>
-        <w:rPr>
-          <w:rFonts w:ascii="Cambria" w:hAnsi="Cambria" w:cs="Cambria"/>
-          <w:b/>
-          <w:color w:val="000000" w:themeColor="text1"/>
-          <w:sz w:val="28"/>
-          <w:szCs w:val="28"/>
-          <w:lang w:val="en-US"/>
+        </w:rPr>
+      </w:pPr>
+      <w:r>
+        <w:rPr>
+          <w:rFonts w:ascii="Cambria" w:hAnsi="Cambria" w:cs="Cambria"/>
+          <w:b/>
+          <w:color w:val="000000" w:themeColor="text1"/>
+          <w:sz w:val="28"/>
+          <w:szCs w:val="28"/>
         </w:rPr>
         <w:t>STUDENTS:</w:t>
       </w:r>
@@ -483,7 +481,6 @@
           <w:szCs w:val="24"/>
         </w:rPr>
       </w:pPr>
-      <w:proofErr w:type="spellStart"/>
       <w:r>
         <w:rPr>
           <w:rFonts w:ascii="Cambria" w:hAnsi="Cambria" w:cs="Cambria"/>
@@ -492,31 +489,32 @@
           <w:sz w:val="24"/>
           <w:szCs w:val="24"/>
         </w:rPr>
-        <w:t>Marchesani</w:t>
-      </w:r>
-      <w:proofErr w:type="spellEnd"/>
-      <w:r>
-        <w:rPr>
-          <w:rFonts w:ascii="Cambria" w:hAnsi="Cambria" w:cs="Cambria"/>
+        <w:t>Marchesani Francesco (</w:t>
+      </w:r>
+      <w:r>
+        <w:rPr>
+          <w:rFonts w:ascii="Cambria" w:hAnsi="Cambria" w:cs="Cambria"/>
+          <w:b/>
           <w:i/>
           <w:color w:val="000000" w:themeColor="text1"/>
           <w:sz w:val="24"/>
           <w:szCs w:val="24"/>
         </w:rPr>
-        <w:t xml:space="preserve"> Francesco (</w:t>
-      </w:r>
-      <w:r>
-        <w:rPr>
-          <w:rFonts w:ascii="Cambria" w:hAnsi="Cambria" w:cs="Cambria"/>
-          <w:b/>
+        <w:t>852444</w:t>
+      </w:r>
+      <w:r>
+        <w:rPr>
+          <w:rFonts w:ascii="Cambria" w:hAnsi="Cambria" w:cs="Cambria"/>
           <w:i/>
           <w:color w:val="000000" w:themeColor="text1"/>
           <w:sz w:val="24"/>
           <w:szCs w:val="24"/>
         </w:rPr>
-        <w:t>852444</w:t>
-      </w:r>
-      <w:r>
+        <w:t>)</w:t>
+      </w:r>
+    </w:p>
+    <w:p>
+      <w:pPr>
         <w:rPr>
           <w:rFonts w:ascii="Cambria" w:hAnsi="Cambria" w:cs="Cambria"/>
           <w:i/>
@@ -524,7 +522,27 @@
           <w:sz w:val="24"/>
           <w:szCs w:val="24"/>
         </w:rPr>
-        <w:t>)</w:t>
+      </w:pPr>
+    </w:p>
+    <w:p>
+      <w:pPr>
+        <w:rPr>
+          <w:rFonts w:ascii="Cambria" w:hAnsi="Cambria" w:cs="Cambria"/>
+          <w:b/>
+          <w:color w:val="000000" w:themeColor="text1"/>
+          <w:sz w:val="28"/>
+          <w:szCs w:val="28"/>
+        </w:rPr>
+      </w:pPr>
+      <w:r>
+        <w:rPr>
+          <w:rFonts w:ascii="Cambria" w:hAnsi="Cambria" w:cs="Cambria"/>
+          <w:b/>
+          <w:color w:val="000000" w:themeColor="text1"/>
+          <w:sz w:val="28"/>
+          <w:szCs w:val="28"/>
+        </w:rPr>
+        <w:t>PROFESSOR:</w:t>
       </w:r>
     </w:p>
     <w:p>
@@ -535,32 +553,10 @@
           <w:color w:val="000000" w:themeColor="text1"/>
           <w:sz w:val="24"/>
           <w:szCs w:val="24"/>
-        </w:rPr>
-      </w:pPr>
-    </w:p>
-    <w:p>
-      <w:pPr>
-        <w:rPr>
-          <w:rFonts w:ascii="Cambria" w:hAnsi="Cambria" w:cs="Cambria"/>
-          <w:b/>
-          <w:color w:val="000000" w:themeColor="text1"/>
-          <w:sz w:val="28"/>
-          <w:szCs w:val="28"/>
-        </w:rPr>
-      </w:pPr>
-      <w:r>
-        <w:rPr>
-          <w:rFonts w:ascii="Cambria" w:hAnsi="Cambria" w:cs="Cambria"/>
-          <w:b/>
-          <w:color w:val="000000" w:themeColor="text1"/>
-          <w:sz w:val="28"/>
-          <w:szCs w:val="28"/>
-        </w:rPr>
-        <w:t>PROFESSOR:</w:t>
-      </w:r>
-    </w:p>
-    <w:p>
-      <w:pPr>
+          <w:lang w:val="en-US"/>
+        </w:rPr>
+      </w:pPr>
+      <w:r>
         <w:rPr>
           <w:rFonts w:ascii="Cambria" w:hAnsi="Cambria" w:cs="Cambria"/>
           <w:i/>
@@ -569,9 +565,11 @@
           <w:szCs w:val="24"/>
           <w:lang w:val="en-US"/>
         </w:rPr>
-      </w:pPr>
-      <w:proofErr w:type="spellStart"/>
-      <w:r>
+        <w:t>Mirandola Raffaela</w:t>
+      </w:r>
+    </w:p>
+    <w:p>
+      <w:pPr>
         <w:rPr>
           <w:rFonts w:ascii="Cambria" w:hAnsi="Cambria" w:cs="Cambria"/>
           <w:i/>
@@ -580,10 +578,10 @@
           <w:szCs w:val="24"/>
           <w:lang w:val="en-US"/>
         </w:rPr>
-        <w:t>Mirandola</w:t>
-      </w:r>
-      <w:proofErr w:type="spellEnd"/>
-      <w:r>
+      </w:pPr>
+    </w:p>
+    <w:p>
+      <w:pPr>
         <w:rPr>
           <w:rFonts w:ascii="Cambria" w:hAnsi="Cambria" w:cs="Cambria"/>
           <w:i/>
@@ -592,52 +590,14 @@
           <w:szCs w:val="24"/>
           <w:lang w:val="en-US"/>
         </w:rPr>
-        <w:t xml:space="preserve"> </w:t>
-      </w:r>
-      <w:proofErr w:type="spellStart"/>
-      <w:r>
-        <w:rPr>
-          <w:rFonts w:ascii="Cambria" w:hAnsi="Cambria" w:cs="Cambria"/>
-          <w:i/>
-          <w:color w:val="000000" w:themeColor="text1"/>
-          <w:sz w:val="24"/>
-          <w:szCs w:val="24"/>
-          <w:lang w:val="en-US"/>
-        </w:rPr>
-        <w:t>Raffaela</w:t>
-      </w:r>
-      <w:proofErr w:type="spellEnd"/>
-    </w:p>
-    <w:p>
-      <w:pPr>
-        <w:rPr>
-          <w:rFonts w:ascii="Cambria" w:hAnsi="Cambria" w:cs="Cambria"/>
-          <w:i/>
-          <w:color w:val="000000" w:themeColor="text1"/>
-          <w:sz w:val="24"/>
-          <w:szCs w:val="24"/>
-          <w:lang w:val="en-US"/>
-        </w:rPr>
-      </w:pPr>
-    </w:p>
-    <w:p>
-      <w:pPr>
-        <w:rPr>
-          <w:rFonts w:ascii="Cambria" w:hAnsi="Cambria" w:cs="Cambria"/>
-          <w:i/>
-          <w:color w:val="000000" w:themeColor="text1"/>
-          <w:sz w:val="24"/>
-          <w:szCs w:val="24"/>
-          <w:lang w:val="en-US"/>
-        </w:rPr>
-      </w:pPr>
-    </w:p>
-    <w:p>
-      <w:pPr>
-        <w:pStyle w:val="NormalWeb"/>
+      </w:pPr>
+    </w:p>
+    <w:p>
+      <w:pPr>
+        <w:pStyle w:val="NormaleWeb"/>
         <w:shd w:val="clear" w:color="auto" w:fill="FFFFFF"/>
         <w:rPr>
-          <w:rStyle w:val="Strong"/>
+          <w:rStyle w:val="Enfasigrassetto"/>
           <w:rFonts w:ascii="Cambria" w:hAnsi="Cambria" w:cs="Arial"/>
           <w:color w:val="323E4F" w:themeColor="text2" w:themeShade="BF"/>
           <w:sz w:val="72"/>
@@ -646,7 +606,7 @@
       </w:pPr>
       <w:r>
         <w:rPr>
-          <w:rStyle w:val="Strong"/>
+          <w:rStyle w:val="Enfasigrassetto"/>
           <w:rFonts w:ascii="Cambria" w:hAnsi="Cambria" w:cs="Arial"/>
           <w:color w:val="323E4F" w:themeColor="text2" w:themeShade="BF"/>
           <w:sz w:val="72"/>
@@ -657,10 +617,10 @@
     </w:p>
     <w:p>
       <w:pPr>
-        <w:pStyle w:val="NormalWeb"/>
+        <w:pStyle w:val="NormaleWeb"/>
         <w:shd w:val="clear" w:color="auto" w:fill="FFFFFF"/>
         <w:rPr>
-          <w:rStyle w:val="Strong"/>
+          <w:rStyle w:val="Enfasigrassetto"/>
           <w:rFonts w:ascii="Arial" w:hAnsi="Arial" w:cs="Arial"/>
           <w:color w:val="333333"/>
           <w:sz w:val="21"/>
@@ -670,7 +630,7 @@
     </w:p>
     <w:p>
       <w:pPr>
-        <w:pStyle w:val="NormalWeb"/>
+        <w:pStyle w:val="NormaleWeb"/>
         <w:numPr>
           <w:ilvl w:val="0"/>
           <w:numId w:val="1"/>
@@ -678,7 +638,7 @@
         <w:shd w:val="clear" w:color="auto" w:fill="FFFFFF"/>
         <w:spacing w:line="360" w:lineRule="auto"/>
         <w:rPr>
-          <w:rStyle w:val="Strong"/>
+          <w:rStyle w:val="Enfasigrassetto"/>
           <w:rFonts w:ascii="Arial" w:hAnsi="Arial" w:cs="Arial"/>
           <w:color w:val="333333"/>
           <w:sz w:val="28"/>
@@ -687,7 +647,7 @@
       </w:pPr>
       <w:r>
         <w:rPr>
-          <w:rStyle w:val="Strong"/>
+          <w:rStyle w:val="Enfasigrassetto"/>
           <w:rFonts w:ascii="Arial" w:hAnsi="Arial" w:cs="Arial"/>
           <w:color w:val="333333"/>
           <w:sz w:val="28"/>
@@ -698,7 +658,7 @@
     </w:p>
     <w:p>
       <w:pPr>
-        <w:pStyle w:val="NormalWeb"/>
+        <w:pStyle w:val="NormaleWeb"/>
         <w:numPr>
           <w:ilvl w:val="1"/>
           <w:numId w:val="1"/>
@@ -706,7 +666,7 @@
         <w:shd w:val="clear" w:color="auto" w:fill="FFFFFF"/>
         <w:spacing w:before="0" w:beforeAutospacing="0" w:after="0" w:afterAutospacing="0"/>
         <w:rPr>
-          <w:rStyle w:val="Strong"/>
+          <w:rStyle w:val="Enfasigrassetto"/>
           <w:rFonts w:ascii="Arial" w:hAnsi="Arial" w:cs="Arial"/>
           <w:b w:val="0"/>
           <w:color w:val="333333"/>
@@ -714,7 +674,7 @@
       </w:pPr>
       <w:r>
         <w:rPr>
-          <w:rStyle w:val="Strong"/>
+          <w:rStyle w:val="Enfasigrassetto"/>
           <w:rFonts w:ascii="Arial" w:hAnsi="Arial" w:cs="Arial"/>
           <w:b w:val="0"/>
           <w:color w:val="333333"/>
@@ -723,7 +683,7 @@
       </w:r>
       <w:r>
         <w:rPr>
-          <w:rStyle w:val="Strong"/>
+          <w:rStyle w:val="Enfasigrassetto"/>
           <w:rFonts w:ascii="Arial" w:hAnsi="Arial" w:cs="Arial"/>
           <w:b w:val="0"/>
           <w:color w:val="333333"/>
@@ -733,7 +693,7 @@
     </w:p>
     <w:p>
       <w:pPr>
-        <w:pStyle w:val="NormalWeb"/>
+        <w:pStyle w:val="NormaleWeb"/>
         <w:numPr>
           <w:ilvl w:val="1"/>
           <w:numId w:val="1"/>
@@ -741,7 +701,7 @@
         <w:shd w:val="clear" w:color="auto" w:fill="FFFFFF"/>
         <w:spacing w:before="0" w:beforeAutospacing="0" w:after="0" w:afterAutospacing="0"/>
         <w:rPr>
-          <w:rStyle w:val="Strong"/>
+          <w:rStyle w:val="Enfasigrassetto"/>
           <w:rFonts w:ascii="Arial" w:hAnsi="Arial" w:cs="Arial"/>
           <w:b w:val="0"/>
           <w:color w:val="333333"/>
@@ -749,7 +709,7 @@
       </w:pPr>
       <w:r>
         <w:rPr>
-          <w:rStyle w:val="Strong"/>
+          <w:rStyle w:val="Enfasigrassetto"/>
           <w:rFonts w:ascii="Arial" w:hAnsi="Arial" w:cs="Arial"/>
           <w:b w:val="0"/>
           <w:color w:val="333333"/>
@@ -758,7 +718,7 @@
       </w:r>
       <w:r>
         <w:rPr>
-          <w:rStyle w:val="Strong"/>
+          <w:rStyle w:val="Enfasigrassetto"/>
           <w:rFonts w:ascii="Arial" w:hAnsi="Arial" w:cs="Arial"/>
           <w:b w:val="0"/>
           <w:color w:val="333333"/>
@@ -768,7 +728,7 @@
     </w:p>
     <w:p>
       <w:pPr>
-        <w:pStyle w:val="NormalWeb"/>
+        <w:pStyle w:val="NormaleWeb"/>
         <w:numPr>
           <w:ilvl w:val="1"/>
           <w:numId w:val="1"/>
@@ -776,7 +736,7 @@
         <w:shd w:val="clear" w:color="auto" w:fill="FFFFFF"/>
         <w:spacing w:before="0" w:beforeAutospacing="0" w:after="0" w:afterAutospacing="0"/>
         <w:rPr>
-          <w:rStyle w:val="Strong"/>
+          <w:rStyle w:val="Enfasigrassetto"/>
           <w:rFonts w:ascii="Arial" w:hAnsi="Arial" w:cs="Arial"/>
           <w:b w:val="0"/>
           <w:color w:val="333333"/>
@@ -784,37 +744,26 @@
       </w:pPr>
       <w:r>
         <w:rPr>
-          <w:rStyle w:val="Strong"/>
+          <w:rStyle w:val="Enfasigrassetto"/>
           <w:rFonts w:ascii="Arial" w:hAnsi="Arial" w:cs="Arial"/>
           <w:b w:val="0"/>
           <w:color w:val="333333"/>
         </w:rPr>
         <w:t xml:space="preserve">  </w:t>
       </w:r>
-      <w:proofErr w:type="spellStart"/>
-      <w:r>
-        <w:rPr>
-          <w:rStyle w:val="Strong"/>
+      <w:r>
+        <w:rPr>
+          <w:rStyle w:val="Enfasigrassetto"/>
           <w:rFonts w:ascii="Arial" w:hAnsi="Arial" w:cs="Arial"/>
           <w:b w:val="0"/>
           <w:color w:val="333333"/>
         </w:rPr>
-        <w:t>myTaxiService</w:t>
-      </w:r>
-      <w:proofErr w:type="spellEnd"/>
-      <w:r>
-        <w:rPr>
-          <w:rStyle w:val="Strong"/>
-          <w:rFonts w:ascii="Arial" w:hAnsi="Arial" w:cs="Arial"/>
-          <w:b w:val="0"/>
-          <w:color w:val="333333"/>
-        </w:rPr>
-        <w:t>: main goals</w:t>
-      </w:r>
-    </w:p>
-    <w:p>
-      <w:pPr>
-        <w:pStyle w:val="NormalWeb"/>
+        <w:t>myTaxiService: main goals</w:t>
+      </w:r>
+    </w:p>
+    <w:p>
+      <w:pPr>
+        <w:pStyle w:val="NormaleWeb"/>
         <w:numPr>
           <w:ilvl w:val="1"/>
           <w:numId w:val="1"/>
@@ -822,7 +771,7 @@
         <w:shd w:val="clear" w:color="auto" w:fill="FFFFFF"/>
         <w:spacing w:before="0" w:beforeAutospacing="0" w:after="0" w:afterAutospacing="0"/>
         <w:rPr>
-          <w:rStyle w:val="Strong"/>
+          <w:rStyle w:val="Enfasigrassetto"/>
           <w:rFonts w:ascii="Arial" w:hAnsi="Arial" w:cs="Arial"/>
           <w:b w:val="0"/>
           <w:color w:val="333333"/>
@@ -830,7 +779,7 @@
       </w:pPr>
       <w:r>
         <w:rPr>
-          <w:rStyle w:val="Strong"/>
+          <w:rStyle w:val="Enfasigrassetto"/>
           <w:rFonts w:ascii="Arial" w:hAnsi="Arial" w:cs="Arial"/>
           <w:b w:val="0"/>
           <w:color w:val="333333"/>
@@ -839,7 +788,7 @@
       </w:r>
       <w:r>
         <w:rPr>
-          <w:rStyle w:val="Strong"/>
+          <w:rStyle w:val="Enfasigrassetto"/>
           <w:rFonts w:ascii="Arial" w:hAnsi="Arial" w:cs="Arial"/>
           <w:b w:val="0"/>
           <w:color w:val="333333"/>
@@ -849,7 +798,7 @@
     </w:p>
     <w:p>
       <w:pPr>
-        <w:pStyle w:val="NormalWeb"/>
+        <w:pStyle w:val="NormaleWeb"/>
         <w:numPr>
           <w:ilvl w:val="1"/>
           <w:numId w:val="1"/>
@@ -857,7 +806,7 @@
         <w:shd w:val="clear" w:color="auto" w:fill="FFFFFF"/>
         <w:spacing w:before="0" w:beforeAutospacing="0" w:after="0" w:afterAutospacing="0"/>
         <w:rPr>
-          <w:rStyle w:val="Strong"/>
+          <w:rStyle w:val="Enfasigrassetto"/>
           <w:rFonts w:ascii="Arial" w:hAnsi="Arial" w:cs="Arial"/>
           <w:b w:val="0"/>
           <w:color w:val="333333"/>
@@ -865,7 +814,7 @@
       </w:pPr>
       <w:r>
         <w:rPr>
-          <w:rStyle w:val="Strong"/>
+          <w:rStyle w:val="Enfasigrassetto"/>
           <w:rFonts w:ascii="Arial" w:hAnsi="Arial" w:cs="Arial"/>
           <w:b w:val="0"/>
           <w:color w:val="333333"/>
@@ -874,7 +823,7 @@
       </w:r>
       <w:r>
         <w:rPr>
-          <w:rStyle w:val="Strong"/>
+          <w:rStyle w:val="Enfasigrassetto"/>
           <w:rFonts w:ascii="Arial" w:hAnsi="Arial" w:cs="Arial"/>
           <w:b w:val="0"/>
           <w:color w:val="333333"/>
@@ -884,7 +833,7 @@
     </w:p>
     <w:p>
       <w:pPr>
-        <w:pStyle w:val="NormalWeb"/>
+        <w:pStyle w:val="NormaleWeb"/>
         <w:numPr>
           <w:ilvl w:val="1"/>
           <w:numId w:val="1"/>
@@ -916,7 +865,7 @@
     </w:p>
     <w:p>
       <w:pPr>
-        <w:pStyle w:val="NormalWeb"/>
+        <w:pStyle w:val="NormaleWeb"/>
         <w:numPr>
           <w:ilvl w:val="1"/>
           <w:numId w:val="1"/>
@@ -948,7 +897,7 @@
     </w:p>
     <w:p>
       <w:pPr>
-        <w:pStyle w:val="NormalWeb"/>
+        <w:pStyle w:val="NormaleWeb"/>
         <w:shd w:val="clear" w:color="auto" w:fill="FFFFFF"/>
         <w:spacing w:before="0" w:beforeAutospacing="0" w:after="0" w:afterAutospacing="0"/>
         <w:ind w:left="1125"/>
@@ -961,7 +910,7 @@
     </w:p>
     <w:p>
       <w:pPr>
-        <w:pStyle w:val="NormalWeb"/>
+        <w:pStyle w:val="NormaleWeb"/>
         <w:numPr>
           <w:ilvl w:val="0"/>
           <w:numId w:val="1"/>
@@ -969,7 +918,7 @@
         <w:shd w:val="clear" w:color="auto" w:fill="FFFFFF"/>
         <w:spacing w:line="360" w:lineRule="auto"/>
         <w:rPr>
-          <w:rStyle w:val="Strong"/>
+          <w:rStyle w:val="Enfasigrassetto"/>
           <w:rFonts w:ascii="Arial" w:hAnsi="Arial" w:cs="Arial"/>
           <w:color w:val="333333"/>
           <w:sz w:val="28"/>
@@ -978,7 +927,7 @@
       </w:pPr>
       <w:r>
         <w:rPr>
-          <w:rStyle w:val="Strong"/>
+          <w:rStyle w:val="Enfasigrassetto"/>
           <w:rFonts w:ascii="Arial" w:hAnsi="Arial" w:cs="Arial"/>
           <w:color w:val="333333"/>
           <w:sz w:val="28"/>
@@ -989,7 +938,7 @@
     </w:p>
     <w:p>
       <w:pPr>
-        <w:pStyle w:val="NormalWeb"/>
+        <w:pStyle w:val="NormaleWeb"/>
         <w:numPr>
           <w:ilvl w:val="1"/>
           <w:numId w:val="1"/>
@@ -997,7 +946,7 @@
         <w:shd w:val="clear" w:color="auto" w:fill="FFFFFF"/>
         <w:spacing w:before="0" w:beforeAutospacing="0" w:after="0" w:afterAutospacing="0"/>
         <w:rPr>
-          <w:rStyle w:val="Strong"/>
+          <w:rStyle w:val="Enfasigrassetto"/>
           <w:rFonts w:ascii="Arial" w:hAnsi="Arial" w:cs="Arial"/>
           <w:b w:val="0"/>
           <w:color w:val="333333"/>
@@ -1005,7 +954,7 @@
       </w:pPr>
       <w:r>
         <w:rPr>
-          <w:rStyle w:val="Strong"/>
+          <w:rStyle w:val="Enfasigrassetto"/>
           <w:rFonts w:ascii="Arial" w:hAnsi="Arial" w:cs="Arial"/>
           <w:b w:val="0"/>
           <w:color w:val="333333"/>
@@ -1015,7 +964,7 @@
     </w:p>
     <w:p>
       <w:pPr>
-        <w:pStyle w:val="NormalWeb"/>
+        <w:pStyle w:val="NormaleWeb"/>
         <w:numPr>
           <w:ilvl w:val="1"/>
           <w:numId w:val="1"/>
@@ -1023,7 +972,7 @@
         <w:shd w:val="clear" w:color="auto" w:fill="FFFFFF"/>
         <w:spacing w:before="0" w:beforeAutospacing="0" w:after="0" w:afterAutospacing="0"/>
         <w:rPr>
-          <w:rStyle w:val="Strong"/>
+          <w:rStyle w:val="Enfasigrassetto"/>
           <w:rFonts w:ascii="Arial" w:hAnsi="Arial" w:cs="Arial"/>
           <w:b w:val="0"/>
           <w:color w:val="333333"/>
@@ -1031,7 +980,7 @@
       </w:pPr>
       <w:r>
         <w:rPr>
-          <w:rStyle w:val="Strong"/>
+          <w:rStyle w:val="Enfasigrassetto"/>
           <w:rFonts w:ascii="Arial" w:hAnsi="Arial" w:cs="Arial"/>
           <w:b w:val="0"/>
           <w:color w:val="333333"/>
@@ -1041,7 +990,7 @@
     </w:p>
     <w:p>
       <w:pPr>
-        <w:pStyle w:val="NormalWeb"/>
+        <w:pStyle w:val="NormaleWeb"/>
         <w:numPr>
           <w:ilvl w:val="1"/>
           <w:numId w:val="1"/>
@@ -1049,7 +998,7 @@
         <w:shd w:val="clear" w:color="auto" w:fill="FFFFFF"/>
         <w:spacing w:before="0" w:beforeAutospacing="0" w:after="0" w:afterAutospacing="0"/>
         <w:rPr>
-          <w:rStyle w:val="Strong"/>
+          <w:rStyle w:val="Enfasigrassetto"/>
           <w:rFonts w:ascii="Arial" w:hAnsi="Arial" w:cs="Arial"/>
           <w:b w:val="0"/>
           <w:color w:val="333333"/>
@@ -1057,7 +1006,7 @@
       </w:pPr>
       <w:r>
         <w:rPr>
-          <w:rStyle w:val="Strong"/>
+          <w:rStyle w:val="Enfasigrassetto"/>
           <w:rFonts w:ascii="Arial" w:hAnsi="Arial" w:cs="Arial"/>
           <w:b w:val="0"/>
           <w:color w:val="333333"/>
@@ -1067,7 +1016,7 @@
     </w:p>
     <w:p>
       <w:pPr>
-        <w:pStyle w:val="NormalWeb"/>
+        <w:pStyle w:val="NormaleWeb"/>
         <w:numPr>
           <w:ilvl w:val="1"/>
           <w:numId w:val="1"/>
@@ -1075,7 +1024,7 @@
         <w:shd w:val="clear" w:color="auto" w:fill="FFFFFF"/>
         <w:spacing w:before="0" w:beforeAutospacing="0" w:after="0" w:afterAutospacing="0"/>
         <w:rPr>
-          <w:rStyle w:val="Strong"/>
+          <w:rStyle w:val="Enfasigrassetto"/>
           <w:rFonts w:ascii="Arial" w:hAnsi="Arial" w:cs="Arial"/>
           <w:b w:val="0"/>
           <w:color w:val="333333"/>
@@ -1083,7 +1032,7 @@
       </w:pPr>
       <w:r>
         <w:rPr>
-          <w:rStyle w:val="Strong"/>
+          <w:rStyle w:val="Enfasigrassetto"/>
           <w:rFonts w:ascii="Arial" w:hAnsi="Arial" w:cs="Arial"/>
           <w:b w:val="0"/>
           <w:color w:val="333333"/>
@@ -1093,7 +1042,7 @@
     </w:p>
     <w:p>
       <w:pPr>
-        <w:pStyle w:val="NormalWeb"/>
+        <w:pStyle w:val="NormaleWeb"/>
         <w:numPr>
           <w:ilvl w:val="1"/>
           <w:numId w:val="1"/>
@@ -1101,7 +1050,7 @@
         <w:shd w:val="clear" w:color="auto" w:fill="FFFFFF"/>
         <w:spacing w:before="0" w:beforeAutospacing="0" w:after="0" w:afterAutospacing="0"/>
         <w:rPr>
-          <w:rStyle w:val="Strong"/>
+          <w:rStyle w:val="Enfasigrassetto"/>
           <w:rFonts w:ascii="Arial" w:hAnsi="Arial" w:cs="Arial"/>
           <w:b w:val="0"/>
           <w:color w:val="333333"/>
@@ -1109,7 +1058,7 @@
       </w:pPr>
       <w:r>
         <w:rPr>
-          <w:rStyle w:val="Strong"/>
+          <w:rStyle w:val="Enfasigrassetto"/>
           <w:rFonts w:ascii="Arial" w:hAnsi="Arial" w:cs="Arial"/>
           <w:b w:val="0"/>
           <w:color w:val="333333"/>
@@ -1119,11 +1068,11 @@
     </w:p>
     <w:p>
       <w:pPr>
-        <w:pStyle w:val="NormalWeb"/>
+        <w:pStyle w:val="NormaleWeb"/>
         <w:shd w:val="clear" w:color="auto" w:fill="FFFFFF"/>
         <w:spacing w:before="0" w:beforeAutospacing="0" w:after="0" w:afterAutospacing="0" w:line="276" w:lineRule="auto"/>
         <w:rPr>
-          <w:rStyle w:val="Strong"/>
+          <w:rStyle w:val="Enfasigrassetto"/>
           <w:rFonts w:ascii="Arial" w:hAnsi="Arial" w:cs="Arial"/>
           <w:b w:val="0"/>
           <w:color w:val="333333"/>
@@ -1132,7 +1081,7 @@
     </w:p>
     <w:p>
       <w:pPr>
-        <w:pStyle w:val="NormalWeb"/>
+        <w:pStyle w:val="NormaleWeb"/>
         <w:numPr>
           <w:ilvl w:val="0"/>
           <w:numId w:val="1"/>
@@ -1140,7 +1089,7 @@
         <w:shd w:val="clear" w:color="auto" w:fill="FFFFFF"/>
         <w:spacing w:line="360" w:lineRule="auto"/>
         <w:rPr>
-          <w:rStyle w:val="Strong"/>
+          <w:rStyle w:val="Enfasigrassetto"/>
           <w:rFonts w:ascii="Arial" w:hAnsi="Arial" w:cs="Arial"/>
           <w:color w:val="333333"/>
           <w:sz w:val="28"/>
@@ -1149,7 +1098,7 @@
       </w:pPr>
       <w:r>
         <w:rPr>
-          <w:rStyle w:val="Strong"/>
+          <w:rStyle w:val="Enfasigrassetto"/>
           <w:rFonts w:ascii="Arial" w:hAnsi="Arial" w:cs="Arial"/>
           <w:color w:val="333333"/>
           <w:sz w:val="28"/>
@@ -1160,7 +1109,7 @@
     </w:p>
     <w:p>
       <w:pPr>
-        <w:pStyle w:val="NormalWeb"/>
+        <w:pStyle w:val="NormaleWeb"/>
         <w:numPr>
           <w:ilvl w:val="1"/>
           <w:numId w:val="1"/>
@@ -1168,7 +1117,7 @@
         <w:shd w:val="clear" w:color="auto" w:fill="FFFFFF"/>
         <w:spacing w:before="0" w:beforeAutospacing="0" w:after="0" w:afterAutospacing="0"/>
         <w:rPr>
-          <w:rStyle w:val="Strong"/>
+          <w:rStyle w:val="Enfasigrassetto"/>
           <w:rFonts w:ascii="Arial" w:hAnsi="Arial" w:cs="Arial"/>
           <w:b w:val="0"/>
           <w:color w:val="333333"/>
@@ -1176,7 +1125,7 @@
       </w:pPr>
       <w:r>
         <w:rPr>
-          <w:rStyle w:val="Strong"/>
+          <w:rStyle w:val="Enfasigrassetto"/>
           <w:rFonts w:ascii="Arial" w:hAnsi="Arial" w:cs="Arial"/>
           <w:b w:val="0"/>
           <w:color w:val="333333"/>
@@ -1186,7 +1135,7 @@
     </w:p>
     <w:p>
       <w:pPr>
-        <w:pStyle w:val="NormalWeb"/>
+        <w:pStyle w:val="NormaleWeb"/>
         <w:numPr>
           <w:ilvl w:val="1"/>
           <w:numId w:val="1"/>
@@ -1194,7 +1143,7 @@
         <w:shd w:val="clear" w:color="auto" w:fill="FFFFFF"/>
         <w:spacing w:before="0" w:beforeAutospacing="0" w:after="0" w:afterAutospacing="0"/>
         <w:rPr>
-          <w:rStyle w:val="Strong"/>
+          <w:rStyle w:val="Enfasigrassetto"/>
           <w:rFonts w:ascii="Arial" w:hAnsi="Arial" w:cs="Arial"/>
           <w:b w:val="0"/>
           <w:color w:val="333333"/>
@@ -1202,7 +1151,7 @@
       </w:pPr>
       <w:r>
         <w:rPr>
-          <w:rStyle w:val="Strong"/>
+          <w:rStyle w:val="Enfasigrassetto"/>
           <w:rFonts w:ascii="Arial" w:hAnsi="Arial" w:cs="Arial"/>
           <w:b w:val="0"/>
           <w:color w:val="333333"/>
@@ -1212,7 +1161,7 @@
     </w:p>
     <w:p>
       <w:pPr>
-        <w:pStyle w:val="NormalWeb"/>
+        <w:pStyle w:val="NormaleWeb"/>
         <w:numPr>
           <w:ilvl w:val="1"/>
           <w:numId w:val="1"/>
@@ -1220,7 +1169,7 @@
         <w:shd w:val="clear" w:color="auto" w:fill="FFFFFF"/>
         <w:spacing w:before="0" w:beforeAutospacing="0" w:after="0" w:afterAutospacing="0"/>
         <w:rPr>
-          <w:rStyle w:val="Strong"/>
+          <w:rStyle w:val="Enfasigrassetto"/>
           <w:rFonts w:ascii="Arial" w:hAnsi="Arial" w:cs="Arial"/>
           <w:b w:val="0"/>
           <w:color w:val="333333"/>
@@ -1228,7 +1177,7 @@
       </w:pPr>
       <w:r>
         <w:rPr>
-          <w:rStyle w:val="Strong"/>
+          <w:rStyle w:val="Enfasigrassetto"/>
           <w:rFonts w:ascii="Arial" w:hAnsi="Arial" w:cs="Arial"/>
           <w:b w:val="0"/>
           <w:color w:val="333333"/>
@@ -1238,7 +1187,7 @@
     </w:p>
     <w:p>
       <w:pPr>
-        <w:pStyle w:val="NormalWeb"/>
+        <w:pStyle w:val="NormaleWeb"/>
         <w:numPr>
           <w:ilvl w:val="1"/>
           <w:numId w:val="1"/>
@@ -1246,7 +1195,7 @@
         <w:shd w:val="clear" w:color="auto" w:fill="FFFFFF"/>
         <w:spacing w:before="0" w:beforeAutospacing="0" w:after="0" w:afterAutospacing="0"/>
         <w:rPr>
-          <w:rStyle w:val="Strong"/>
+          <w:rStyle w:val="Enfasigrassetto"/>
           <w:rFonts w:ascii="Arial" w:hAnsi="Arial" w:cs="Arial"/>
           <w:b w:val="0"/>
           <w:color w:val="333333"/>
@@ -1254,7 +1203,7 @@
       </w:pPr>
       <w:r>
         <w:rPr>
-          <w:rStyle w:val="Strong"/>
+          <w:rStyle w:val="Enfasigrassetto"/>
           <w:rFonts w:ascii="Arial" w:hAnsi="Arial" w:cs="Arial"/>
           <w:b w:val="0"/>
           <w:color w:val="333333"/>
@@ -1264,7 +1213,7 @@
     </w:p>
     <w:p>
       <w:pPr>
-        <w:pStyle w:val="NormalWeb"/>
+        <w:pStyle w:val="NormaleWeb"/>
         <w:numPr>
           <w:ilvl w:val="1"/>
           <w:numId w:val="1"/>
@@ -1272,7 +1221,7 @@
         <w:shd w:val="clear" w:color="auto" w:fill="FFFFFF"/>
         <w:spacing w:before="0" w:beforeAutospacing="0" w:after="0" w:afterAutospacing="0"/>
         <w:rPr>
-          <w:rStyle w:val="Strong"/>
+          <w:rStyle w:val="Enfasigrassetto"/>
           <w:rFonts w:ascii="Arial" w:hAnsi="Arial" w:cs="Arial"/>
           <w:b w:val="0"/>
           <w:color w:val="333333"/>
@@ -1280,7 +1229,7 @@
       </w:pPr>
       <w:r>
         <w:rPr>
-          <w:rStyle w:val="Strong"/>
+          <w:rStyle w:val="Enfasigrassetto"/>
           <w:rFonts w:ascii="Arial" w:hAnsi="Arial" w:cs="Arial"/>
           <w:b w:val="0"/>
           <w:color w:val="333333"/>
@@ -1290,11 +1239,11 @@
     </w:p>
     <w:p>
       <w:pPr>
-        <w:pStyle w:val="NormalWeb"/>
+        <w:pStyle w:val="NormaleWeb"/>
         <w:shd w:val="clear" w:color="auto" w:fill="FFFFFF"/>
         <w:spacing w:before="0" w:beforeAutospacing="0" w:after="0" w:afterAutospacing="0"/>
         <w:rPr>
-          <w:rStyle w:val="Strong"/>
+          <w:rStyle w:val="Enfasigrassetto"/>
           <w:rFonts w:ascii="Arial" w:hAnsi="Arial" w:cs="Arial"/>
           <w:b w:val="0"/>
           <w:color w:val="333333"/>
@@ -1303,7 +1252,7 @@
     </w:p>
     <w:p>
       <w:pPr>
-        <w:pStyle w:val="NormalWeb"/>
+        <w:pStyle w:val="NormaleWeb"/>
         <w:numPr>
           <w:ilvl w:val="0"/>
           <w:numId w:val="1"/>
@@ -1311,7 +1260,7 @@
         <w:shd w:val="clear" w:color="auto" w:fill="FFFFFF"/>
         <w:spacing w:line="360" w:lineRule="auto"/>
         <w:rPr>
-          <w:rStyle w:val="Strong"/>
+          <w:rStyle w:val="Enfasigrassetto"/>
           <w:rFonts w:ascii="Arial" w:hAnsi="Arial" w:cs="Arial"/>
           <w:color w:val="333333"/>
           <w:sz w:val="28"/>
@@ -1320,7 +1269,7 @@
       </w:pPr>
       <w:r>
         <w:rPr>
-          <w:rStyle w:val="Strong"/>
+          <w:rStyle w:val="Enfasigrassetto"/>
           <w:rFonts w:ascii="Arial" w:hAnsi="Arial" w:cs="Arial"/>
           <w:color w:val="333333"/>
           <w:sz w:val="28"/>
@@ -1331,7 +1280,7 @@
     </w:p>
     <w:p>
       <w:pPr>
-        <w:pStyle w:val="NormalWeb"/>
+        <w:pStyle w:val="NormaleWeb"/>
         <w:numPr>
           <w:ilvl w:val="1"/>
           <w:numId w:val="1"/>
@@ -1339,7 +1288,7 @@
         <w:shd w:val="clear" w:color="auto" w:fill="FFFFFF"/>
         <w:spacing w:before="0" w:beforeAutospacing="0" w:after="0" w:afterAutospacing="0"/>
         <w:rPr>
-          <w:rStyle w:val="Strong"/>
+          <w:rStyle w:val="Enfasigrassetto"/>
           <w:rFonts w:ascii="Arial" w:hAnsi="Arial" w:cs="Arial"/>
           <w:b w:val="0"/>
           <w:color w:val="333333"/>
@@ -1347,7 +1296,7 @@
       </w:pPr>
       <w:r>
         <w:rPr>
-          <w:rStyle w:val="Strong"/>
+          <w:rStyle w:val="Enfasigrassetto"/>
           <w:rFonts w:ascii="Arial" w:hAnsi="Arial" w:cs="Arial"/>
           <w:b w:val="0"/>
           <w:color w:val="333333"/>
@@ -1357,7 +1306,7 @@
     </w:p>
     <w:p>
       <w:pPr>
-        <w:pStyle w:val="NormalWeb"/>
+        <w:pStyle w:val="NormaleWeb"/>
         <w:numPr>
           <w:ilvl w:val="1"/>
           <w:numId w:val="1"/>
@@ -1365,7 +1314,7 @@
         <w:shd w:val="clear" w:color="auto" w:fill="FFFFFF"/>
         <w:spacing w:before="0" w:beforeAutospacing="0" w:after="0" w:afterAutospacing="0"/>
         <w:rPr>
-          <w:rStyle w:val="Strong"/>
+          <w:rStyle w:val="Enfasigrassetto"/>
           <w:rFonts w:ascii="Arial" w:hAnsi="Arial" w:cs="Arial"/>
           <w:b w:val="0"/>
           <w:color w:val="333333"/>
@@ -1373,7 +1322,7 @@
       </w:pPr>
       <w:r>
         <w:rPr>
-          <w:rStyle w:val="Strong"/>
+          <w:rStyle w:val="Enfasigrassetto"/>
           <w:rFonts w:ascii="Arial" w:hAnsi="Arial" w:cs="Arial"/>
           <w:b w:val="0"/>
           <w:color w:val="333333"/>
@@ -1383,7 +1332,7 @@
     </w:p>
     <w:p>
       <w:pPr>
-        <w:pStyle w:val="NormalWeb"/>
+        <w:pStyle w:val="NormaleWeb"/>
         <w:numPr>
           <w:ilvl w:val="1"/>
           <w:numId w:val="1"/>
@@ -1391,7 +1340,7 @@
         <w:shd w:val="clear" w:color="auto" w:fill="FFFFFF"/>
         <w:spacing w:before="0" w:beforeAutospacing="0" w:after="0" w:afterAutospacing="0"/>
         <w:rPr>
-          <w:rStyle w:val="Strong"/>
+          <w:rStyle w:val="Enfasigrassetto"/>
           <w:rFonts w:ascii="Arial" w:hAnsi="Arial" w:cs="Arial"/>
           <w:b w:val="0"/>
           <w:color w:val="333333"/>
@@ -1399,7 +1348,7 @@
       </w:pPr>
       <w:r>
         <w:rPr>
-          <w:rStyle w:val="Strong"/>
+          <w:rStyle w:val="Enfasigrassetto"/>
           <w:rFonts w:ascii="Arial" w:hAnsi="Arial" w:cs="Arial"/>
           <w:b w:val="0"/>
           <w:color w:val="333333"/>
@@ -1516,7 +1465,7 @@
     </w:p>
     <w:p>
       <w:pPr>
-        <w:pStyle w:val="ListParagraph"/>
+        <w:pStyle w:val="Paragrafoelenco"/>
         <w:rPr>
           <w:rFonts w:ascii="Cambria" w:hAnsi="Cambria" w:cs="Cambria"/>
           <w:b/>
@@ -1718,29 +1667,7 @@
           <w:szCs w:val="24"/>
           <w:lang w:val="en-US"/>
         </w:rPr>
-        <w:t xml:space="preserve">. This is one of the most widely known requirements document standard. It is important to underline that the specifications of this document may evolve in the future (this may </w:t>
-      </w:r>
-      <w:proofErr w:type="gramStart"/>
-      <w:r>
-        <w:rPr>
-          <w:rFonts w:ascii="Cambria" w:hAnsi="Cambria" w:cs="Cambria"/>
-          <w:color w:val="000000" w:themeColor="text1"/>
-          <w:sz w:val="24"/>
-          <w:szCs w:val="24"/>
-          <w:lang w:val="en-US"/>
-        </w:rPr>
-        <w:t>occurs</w:t>
-      </w:r>
-      <w:proofErr w:type="gramEnd"/>
-      <w:r>
-        <w:rPr>
-          <w:rFonts w:ascii="Cambria" w:hAnsi="Cambria" w:cs="Cambria"/>
-          <w:color w:val="000000" w:themeColor="text1"/>
-          <w:sz w:val="24"/>
-          <w:szCs w:val="24"/>
-          <w:lang w:val="en-US"/>
-        </w:rPr>
-        <w:t xml:space="preserve"> for several causes).</w:t>
+        <w:t>. This is one of the most widely known requirements document standard. It is important to underline that the specifications of this document may evolve in the future (this may occurs for several causes).</w:t>
       </w:r>
     </w:p>
     <w:p>
@@ -1897,7 +1824,7 @@
               </wp:anchor>
             </w:drawing>
           </mc:Choice>
-          <mc:Fallback>
+          <mc:Fallback xmlns:mv="urn:schemas-microsoft-com:mac:vml" xmlns:mo="http://schemas.microsoft.com/office/mac/office/2008/main">
             <w:pict>
               <v:oval w14:anchorId="4B304D60" id="Ovale 1" o:spid="_x0000_s1026" style="position:absolute;left:0;text-align:left;margin-left:31.05pt;margin-top:.7pt;width:168.75pt;height:73.5pt;z-index:251659264;visibility:visible;mso-wrap-style:square;mso-width-percent:0;mso-height-percent:0;mso-wrap-distance-left:9pt;mso-wrap-distance-top:0;mso-wrap-distance-right:9pt;mso-wrap-distance-bottom:0;mso-position-horizontal:absolute;mso-position-horizontal-relative:text;mso-position-vertical:absolute;mso-position-vertical-relative:text;mso-width-percent:0;mso-height-percent:0;mso-width-relative:margin;mso-height-relative:margin;v-text-anchor:middle" o:gfxdata="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" fillcolor="#65a0d7 [3028]" strokecolor="#5b9bd5 [3204]" strokeweight=".5pt">
                 <v:fill color2="#5898d4 [3172]" rotate="t" colors="0 #71a6db;.5 #559bdb;1 #438ac9" focus="100%" type="gradient">
@@ -2064,7 +1991,7 @@
               </wp:anchor>
             </w:drawing>
           </mc:Choice>
-          <mc:Fallback>
+          <mc:Fallback xmlns:mv="urn:schemas-microsoft-com:mac:vml" xmlns:mo="http://schemas.microsoft.com/office/mac/office/2008/main">
             <w:pict>
               <v:oval w14:anchorId="2D5A6D34" id="Ovale 3" o:spid="_x0000_s1027" style="position:absolute;left:0;text-align:left;margin-left:265.5pt;margin-top:.45pt;width:168.75pt;height:73.5pt;z-index:251661312;visibility:visible;mso-wrap-style:square;mso-width-percent:0;mso-height-percent:0;mso-wrap-distance-left:9pt;mso-wrap-distance-top:0;mso-wrap-distance-right:9pt;mso-wrap-distance-bottom:0;mso-position-horizontal:absolute;mso-position-horizontal-relative:text;mso-position-vertical:absolute;mso-position-vertical-relative:text;mso-width-percent:0;mso-height-percent:0;mso-width-relative:margin;mso-height-relative:margin;v-text-anchor:middle" o:gfxdata="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" fillcolor="#65a0d7 [3028]" strokecolor="#5b9bd5 [3204]" strokeweight=".5pt">
                 <v:fill color2="#5898d4 [3172]" rotate="t" colors="0 #71a6db;.5 #559bdb;1 #438ac9" focus="100%" type="gradient">
@@ -2323,7 +2250,7 @@
     </w:p>
     <w:p>
       <w:pPr>
-        <w:pStyle w:val="ListParagraph"/>
+        <w:pStyle w:val="Paragrafoelenco"/>
         <w:numPr>
           <w:ilvl w:val="1"/>
           <w:numId w:val="4"/>
@@ -2351,7 +2278,7 @@
     </w:p>
     <w:p>
       <w:pPr>
-        <w:pStyle w:val="ListParagraph"/>
+        <w:pStyle w:val="Paragrafoelenco"/>
         <w:ind w:left="1440"/>
         <w:rPr>
           <w:rFonts w:ascii="Cambria" w:hAnsi="Cambria" w:cs="Cambria"/>
@@ -2605,7 +2532,7 @@
               </wp:anchor>
             </w:drawing>
           </mc:Choice>
-          <mc:Fallback>
+          <mc:Fallback xmlns:mv="urn:schemas-microsoft-com:mac:vml" xmlns:mo="http://schemas.microsoft.com/office/mac/office/2008/main">
             <w:pict>
               <v:rect w14:anchorId="2AEFDF75" id="Rettangolo 7" o:spid="_x0000_s1028" style="position:absolute;margin-left:170.55pt;margin-top:13.35pt;width:2in;height:21pt;z-index:251666432;visibility:visible;mso-wrap-style:square;mso-width-percent:0;mso-height-percent:0;mso-wrap-distance-left:9pt;mso-wrap-distance-top:0;mso-wrap-distance-right:9pt;mso-wrap-distance-bottom:0;mso-position-horizontal:absolute;mso-position-horizontal-relative:text;mso-position-vertical:absolute;mso-position-vertical-relative:text;mso-width-percent:0;mso-height-percent:0;mso-width-relative:margin;mso-height-relative:margin;v-text-anchor:middle" o:gfxdata="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" fillcolor="#ffd555 [2167]" strokecolor="#ffc000 [3207]" strokeweight=".5pt">
                 <v:fill color2="#ffcc31 [2615]" rotate="t" colors="0 #ffdd9c;.5 #ffd78e;1 #ffd479" focus="100%" type="gradient">
@@ -2738,7 +2665,7 @@
               </wp:anchor>
             </w:drawing>
           </mc:Choice>
-          <mc:Fallback>
+          <mc:Fallback xmlns:mv="urn:schemas-microsoft-com:mac:vml" xmlns:mo="http://schemas.microsoft.com/office/mac/office/2008/main">
             <w:pict>
               <v:roundrect w14:anchorId="7200073A" id="Rettangolo arrotondato 5" o:spid="_x0000_s1029" style="position:absolute;margin-left:327pt;margin-top:6.3pt;width:132.75pt;height:62.25pt;z-index:251664384;visibility:visible;mso-wrap-style:square;mso-wrap-distance-left:9pt;mso-wrap-distance-top:0;mso-wrap-distance-right:9pt;mso-wrap-distance-bottom:0;mso-position-horizontal:absolute;mso-position-horizontal-relative:text;mso-position-vertical:absolute;mso-position-vertical-relative:text;v-text-anchor:middle" arcsize="10923f" o:gfxdata="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" fillcolor="#ffd555 [2167]" strokecolor="#ffc000 [3207]" strokeweight=".5pt">
                 <v:fill color2="#ffcc31 [2615]" rotate="t" colors="0 #ffdd9c;.5 #ffd78e;1 #ffd479" focus="100%" type="gradient">
@@ -2896,7 +2823,7 @@
               </wp:anchor>
             </w:drawing>
           </mc:Choice>
-          <mc:Fallback>
+          <mc:Fallback xmlns:mv="urn:schemas-microsoft-com:mac:vml" xmlns:mo="http://schemas.microsoft.com/office/mac/office/2008/main">
             <w:pict>
               <v:roundrect w14:anchorId="30C96EE9" id="Rettangolo arrotondato 4" o:spid="_x0000_s1030" style="position:absolute;margin-left:20.55pt;margin-top:6.6pt;width:132.75pt;height:62.25pt;z-index:251662336;visibility:visible;mso-wrap-style:square;mso-wrap-distance-left:9pt;mso-wrap-distance-top:0;mso-wrap-distance-right:9pt;mso-wrap-distance-bottom:0;mso-position-horizontal:absolute;mso-position-horizontal-relative:text;mso-position-vertical:absolute;mso-position-vertical-relative:text;v-text-anchor:middle" arcsize="10923f" o:gfxdata="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" fillcolor="#ffd555 [2167]" strokecolor="#ffc000 [3207]" strokeweight=".5pt">
                 <v:fill color2="#ffcc31 [2615]" rotate="t" colors="0 #ffdd9c;.5 #ffd78e;1 #ffd479" focus="100%" type="gradient">
@@ -3030,7 +2957,7 @@
               </wp:anchor>
             </w:drawing>
           </mc:Choice>
-          <mc:Fallback>
+          <mc:Fallback xmlns:mv="urn:schemas-microsoft-com:mac:vml" xmlns:mo="http://schemas.microsoft.com/office/mac/office/2008/main">
             <w:pict>
               <v:shapetype w14:anchorId="29672FDF" id="_x0000_t32" coordsize="21600,21600" o:spt="32" o:oned="t" path="m,l21600,21600e" filled="f">
                 <v:path arrowok="t" fillok="f" o:connecttype="none"/>
@@ -3113,7 +3040,7 @@
     </w:p>
     <w:p>
       <w:pPr>
-        <w:pStyle w:val="ListParagraph"/>
+        <w:pStyle w:val="Paragrafoelenco"/>
         <w:numPr>
           <w:ilvl w:val="0"/>
           <w:numId w:val="5"/>
@@ -3180,7 +3107,7 @@
     </w:p>
     <w:p>
       <w:pPr>
-        <w:pStyle w:val="ListParagraph"/>
+        <w:pStyle w:val="Paragrafoelenco"/>
         <w:ind w:left="1416"/>
         <w:rPr>
           <w:rFonts w:ascii="Cambria" w:hAnsi="Cambria" w:cs="Cambria"/>
@@ -3193,7 +3120,7 @@
     </w:p>
     <w:p>
       <w:pPr>
-        <w:pStyle w:val="ListParagraph"/>
+        <w:pStyle w:val="Paragrafoelenco"/>
         <w:numPr>
           <w:ilvl w:val="0"/>
           <w:numId w:val="5"/>
@@ -3242,20 +3169,20 @@
     </w:p>
     <w:p>
       <w:pPr>
-        <w:pStyle w:val="ListParagraph"/>
-        <w:rPr>
-          <w:rFonts w:ascii="Cambria" w:hAnsi="Cambria" w:cs="Cambria"/>
-          <w:b/>
-          <w:color w:val="000000" w:themeColor="text1"/>
-          <w:sz w:val="24"/>
-          <w:szCs w:val="24"/>
-          <w:lang w:val="en-US"/>
-        </w:rPr>
-      </w:pPr>
-    </w:p>
-    <w:p>
-      <w:pPr>
-        <w:pStyle w:val="ListParagraph"/>
+        <w:pStyle w:val="Paragrafoelenco"/>
+        <w:rPr>
+          <w:rFonts w:ascii="Cambria" w:hAnsi="Cambria" w:cs="Cambria"/>
+          <w:b/>
+          <w:color w:val="000000" w:themeColor="text1"/>
+          <w:sz w:val="24"/>
+          <w:szCs w:val="24"/>
+          <w:lang w:val="en-US"/>
+        </w:rPr>
+      </w:pPr>
+    </w:p>
+    <w:p>
+      <w:pPr>
+        <w:pStyle w:val="Paragrafoelenco"/>
         <w:jc w:val="center"/>
         <w:rPr>
           <w:rFonts w:ascii="Cambria" w:hAnsi="Cambria" w:cs="Cambria"/>
@@ -3304,102 +3231,102 @@
     </w:p>
     <w:p>
       <w:pPr>
-        <w:pStyle w:val="ListParagraph"/>
-        <w:rPr>
-          <w:rFonts w:ascii="Cambria" w:hAnsi="Cambria" w:cs="Cambria"/>
-          <w:color w:val="000000" w:themeColor="text1"/>
-          <w:sz w:val="24"/>
-          <w:szCs w:val="24"/>
-          <w:lang w:val="en-US"/>
-        </w:rPr>
-      </w:pPr>
-    </w:p>
-    <w:p>
-      <w:pPr>
-        <w:pStyle w:val="ListParagraph"/>
-        <w:rPr>
-          <w:rFonts w:ascii="Cambria" w:hAnsi="Cambria" w:cs="Cambria"/>
-          <w:color w:val="000000" w:themeColor="text1"/>
-          <w:sz w:val="24"/>
-          <w:szCs w:val="24"/>
-          <w:lang w:val="en-US"/>
-        </w:rPr>
-      </w:pPr>
-    </w:p>
-    <w:p>
-      <w:pPr>
-        <w:rPr>
-          <w:rFonts w:ascii="Cambria" w:hAnsi="Cambria" w:cs="Cambria"/>
-          <w:color w:val="000000" w:themeColor="text1"/>
-          <w:sz w:val="24"/>
-          <w:szCs w:val="24"/>
-          <w:lang w:val="en-US"/>
-        </w:rPr>
-      </w:pPr>
-    </w:p>
-    <w:p>
-      <w:pPr>
-        <w:pStyle w:val="ListParagraph"/>
-        <w:rPr>
-          <w:rFonts w:ascii="Cambria" w:hAnsi="Cambria" w:cs="Cambria"/>
-          <w:color w:val="000000" w:themeColor="text1"/>
-          <w:sz w:val="24"/>
-          <w:szCs w:val="24"/>
-          <w:lang w:val="en-US"/>
-        </w:rPr>
-      </w:pPr>
-    </w:p>
-    <w:p>
-      <w:pPr>
-        <w:pStyle w:val="ListParagraph"/>
-        <w:rPr>
-          <w:rFonts w:ascii="Cambria" w:hAnsi="Cambria" w:cs="Cambria"/>
-          <w:color w:val="000000" w:themeColor="text1"/>
-          <w:sz w:val="24"/>
-          <w:szCs w:val="24"/>
-          <w:lang w:val="en-US"/>
-        </w:rPr>
-      </w:pPr>
-    </w:p>
-    <w:p>
-      <w:pPr>
-        <w:pStyle w:val="ListParagraph"/>
-        <w:rPr>
-          <w:rFonts w:ascii="Cambria" w:hAnsi="Cambria" w:cs="Cambria"/>
-          <w:color w:val="000000" w:themeColor="text1"/>
-          <w:sz w:val="24"/>
-          <w:szCs w:val="24"/>
-          <w:lang w:val="en-US"/>
-        </w:rPr>
-      </w:pPr>
-    </w:p>
-    <w:p>
-      <w:pPr>
-        <w:pStyle w:val="ListParagraph"/>
-        <w:rPr>
-          <w:rFonts w:ascii="Cambria" w:hAnsi="Cambria" w:cs="Cambria"/>
-          <w:color w:val="000000" w:themeColor="text1"/>
-          <w:sz w:val="24"/>
-          <w:szCs w:val="24"/>
-          <w:lang w:val="en-US"/>
-        </w:rPr>
-      </w:pPr>
-    </w:p>
-    <w:p>
-      <w:pPr>
-        <w:pStyle w:val="ListParagraph"/>
-        <w:rPr>
-          <w:rFonts w:ascii="Cambria" w:hAnsi="Cambria" w:cs="Cambria"/>
-          <w:color w:val="000000" w:themeColor="text1"/>
-          <w:sz w:val="24"/>
-          <w:szCs w:val="24"/>
-          <w:lang w:val="en-US"/>
-        </w:rPr>
-      </w:pPr>
-    </w:p>
-    <w:p>
-      <w:pPr>
-        <w:pStyle w:val="ListParagraph"/>
+        <w:pStyle w:val="Paragrafoelenco"/>
+        <w:rPr>
+          <w:rFonts w:ascii="Cambria" w:hAnsi="Cambria" w:cs="Cambria"/>
+          <w:color w:val="000000" w:themeColor="text1"/>
+          <w:sz w:val="24"/>
+          <w:szCs w:val="24"/>
+          <w:lang w:val="en-US"/>
+        </w:rPr>
+      </w:pPr>
+    </w:p>
+    <w:p>
+      <w:pPr>
+        <w:pStyle w:val="Paragrafoelenco"/>
+        <w:rPr>
+          <w:rFonts w:ascii="Cambria" w:hAnsi="Cambria" w:cs="Cambria"/>
+          <w:color w:val="000000" w:themeColor="text1"/>
+          <w:sz w:val="24"/>
+          <w:szCs w:val="24"/>
+          <w:lang w:val="en-US"/>
+        </w:rPr>
+      </w:pPr>
+    </w:p>
+    <w:p>
+      <w:pPr>
+        <w:rPr>
+          <w:rFonts w:ascii="Cambria" w:hAnsi="Cambria" w:cs="Cambria"/>
+          <w:color w:val="000000" w:themeColor="text1"/>
+          <w:sz w:val="24"/>
+          <w:szCs w:val="24"/>
+          <w:lang w:val="en-US"/>
+        </w:rPr>
+      </w:pPr>
+    </w:p>
+    <w:p>
+      <w:pPr>
+        <w:pStyle w:val="Paragrafoelenco"/>
+        <w:rPr>
+          <w:rFonts w:ascii="Cambria" w:hAnsi="Cambria" w:cs="Cambria"/>
+          <w:color w:val="000000" w:themeColor="text1"/>
+          <w:sz w:val="24"/>
+          <w:szCs w:val="24"/>
+          <w:lang w:val="en-US"/>
+        </w:rPr>
+      </w:pPr>
+    </w:p>
+    <w:p>
+      <w:pPr>
+        <w:pStyle w:val="Paragrafoelenco"/>
+        <w:rPr>
+          <w:rFonts w:ascii="Cambria" w:hAnsi="Cambria" w:cs="Cambria"/>
+          <w:color w:val="000000" w:themeColor="text1"/>
+          <w:sz w:val="24"/>
+          <w:szCs w:val="24"/>
+          <w:lang w:val="en-US"/>
+        </w:rPr>
+      </w:pPr>
+    </w:p>
+    <w:p>
+      <w:pPr>
+        <w:pStyle w:val="Paragrafoelenco"/>
+        <w:rPr>
+          <w:rFonts w:ascii="Cambria" w:hAnsi="Cambria" w:cs="Cambria"/>
+          <w:color w:val="000000" w:themeColor="text1"/>
+          <w:sz w:val="24"/>
+          <w:szCs w:val="24"/>
+          <w:lang w:val="en-US"/>
+        </w:rPr>
+      </w:pPr>
+    </w:p>
+    <w:p>
+      <w:pPr>
+        <w:pStyle w:val="Paragrafoelenco"/>
+        <w:rPr>
+          <w:rFonts w:ascii="Cambria" w:hAnsi="Cambria" w:cs="Cambria"/>
+          <w:color w:val="000000" w:themeColor="text1"/>
+          <w:sz w:val="24"/>
+          <w:szCs w:val="24"/>
+          <w:lang w:val="en-US"/>
+        </w:rPr>
+      </w:pPr>
+    </w:p>
+    <w:p>
+      <w:pPr>
+        <w:pStyle w:val="Paragrafoelenco"/>
+        <w:rPr>
+          <w:rFonts w:ascii="Cambria" w:hAnsi="Cambria" w:cs="Cambria"/>
+          <w:color w:val="000000" w:themeColor="text1"/>
+          <w:sz w:val="24"/>
+          <w:szCs w:val="24"/>
+          <w:lang w:val="en-US"/>
+        </w:rPr>
+      </w:pPr>
+    </w:p>
+    <w:p>
+      <w:pPr>
+        <w:pStyle w:val="Paragrafoelenco"/>
         <w:rPr>
           <w:rFonts w:ascii="Cambria" w:hAnsi="Cambria" w:cs="Cambria"/>
           <w:color w:val="000000" w:themeColor="text1"/>
@@ -3437,59 +3364,59 @@
     </w:p>
     <w:p>
       <w:pPr>
-        <w:pStyle w:val="ListParagraph"/>
-        <w:rPr>
-          <w:rFonts w:ascii="Cambria" w:hAnsi="Cambria" w:cs="Cambria"/>
-          <w:b/>
-          <w:color w:val="000000" w:themeColor="text1"/>
-          <w:sz w:val="28"/>
-          <w:szCs w:val="28"/>
-          <w:lang w:val="en-US"/>
-        </w:rPr>
-      </w:pPr>
-    </w:p>
-    <w:p>
-      <w:pPr>
-        <w:pStyle w:val="ListParagraph"/>
-        <w:rPr>
-          <w:rFonts w:ascii="Cambria" w:hAnsi="Cambria" w:cs="Cambria"/>
-          <w:b/>
-          <w:color w:val="000000" w:themeColor="text1"/>
-          <w:sz w:val="28"/>
-          <w:szCs w:val="28"/>
-          <w:lang w:val="en-US"/>
-        </w:rPr>
-      </w:pPr>
-    </w:p>
-    <w:p>
-      <w:pPr>
-        <w:pStyle w:val="ListParagraph"/>
-        <w:rPr>
-          <w:rFonts w:ascii="Cambria" w:hAnsi="Cambria" w:cs="Cambria"/>
-          <w:b/>
-          <w:color w:val="000000" w:themeColor="text1"/>
-          <w:sz w:val="28"/>
-          <w:szCs w:val="28"/>
-          <w:lang w:val="en-US"/>
-        </w:rPr>
-      </w:pPr>
-    </w:p>
-    <w:p>
-      <w:pPr>
-        <w:pStyle w:val="ListParagraph"/>
-        <w:rPr>
-          <w:rFonts w:ascii="Cambria" w:hAnsi="Cambria" w:cs="Cambria"/>
-          <w:b/>
-          <w:color w:val="000000" w:themeColor="text1"/>
-          <w:sz w:val="28"/>
-          <w:szCs w:val="28"/>
-          <w:lang w:val="en-US"/>
-        </w:rPr>
-      </w:pPr>
-    </w:p>
-    <w:p>
-      <w:pPr>
-        <w:pStyle w:val="ListParagraph"/>
+        <w:pStyle w:val="Paragrafoelenco"/>
+        <w:rPr>
+          <w:rFonts w:ascii="Cambria" w:hAnsi="Cambria" w:cs="Cambria"/>
+          <w:b/>
+          <w:color w:val="000000" w:themeColor="text1"/>
+          <w:sz w:val="28"/>
+          <w:szCs w:val="28"/>
+          <w:lang w:val="en-US"/>
+        </w:rPr>
+      </w:pPr>
+    </w:p>
+    <w:p>
+      <w:pPr>
+        <w:pStyle w:val="Paragrafoelenco"/>
+        <w:rPr>
+          <w:rFonts w:ascii="Cambria" w:hAnsi="Cambria" w:cs="Cambria"/>
+          <w:b/>
+          <w:color w:val="000000" w:themeColor="text1"/>
+          <w:sz w:val="28"/>
+          <w:szCs w:val="28"/>
+          <w:lang w:val="en-US"/>
+        </w:rPr>
+      </w:pPr>
+    </w:p>
+    <w:p>
+      <w:pPr>
+        <w:pStyle w:val="Paragrafoelenco"/>
+        <w:rPr>
+          <w:rFonts w:ascii="Cambria" w:hAnsi="Cambria" w:cs="Cambria"/>
+          <w:b/>
+          <w:color w:val="000000" w:themeColor="text1"/>
+          <w:sz w:val="28"/>
+          <w:szCs w:val="28"/>
+          <w:lang w:val="en-US"/>
+        </w:rPr>
+      </w:pPr>
+    </w:p>
+    <w:p>
+      <w:pPr>
+        <w:pStyle w:val="Paragrafoelenco"/>
+        <w:rPr>
+          <w:rFonts w:ascii="Cambria" w:hAnsi="Cambria" w:cs="Cambria"/>
+          <w:b/>
+          <w:color w:val="000000" w:themeColor="text1"/>
+          <w:sz w:val="28"/>
+          <w:szCs w:val="28"/>
+          <w:lang w:val="en-US"/>
+        </w:rPr>
+      </w:pPr>
+    </w:p>
+    <w:p>
+      <w:pPr>
+        <w:pStyle w:val="Paragrafoelenco"/>
         <w:numPr>
           <w:ilvl w:val="1"/>
           <w:numId w:val="4"/>
@@ -3503,7 +3430,6 @@
           <w:lang w:val="en-US"/>
         </w:rPr>
       </w:pPr>
-      <w:proofErr w:type="spellStart"/>
       <w:r>
         <w:rPr>
           <w:rFonts w:ascii="Cambria" w:hAnsi="Cambria" w:cs="Cambria"/>
@@ -3513,348 +3439,336 @@
           <w:szCs w:val="36"/>
           <w:lang w:val="en-US"/>
         </w:rPr>
-        <w:t>myTaxiService</w:t>
-      </w:r>
-      <w:proofErr w:type="spellEnd"/>
-      <w:r>
-        <w:rPr>
-          <w:rFonts w:ascii="Cambria" w:hAnsi="Cambria" w:cs="Cambria"/>
-          <w:b/>
-          <w:color w:val="000000" w:themeColor="text1"/>
-          <w:sz w:val="36"/>
-          <w:szCs w:val="36"/>
-          <w:lang w:val="en-US"/>
-        </w:rPr>
-        <w:t>: main goals</w:t>
-      </w:r>
-    </w:p>
-    <w:p>
-      <w:pPr>
-        <w:rPr>
-          <w:rFonts w:ascii="Cambria" w:hAnsi="Cambria" w:cs="Cambria"/>
-          <w:b/>
-          <w:color w:val="000000" w:themeColor="text1"/>
-          <w:sz w:val="28"/>
-          <w:szCs w:val="28"/>
-          <w:lang w:val="en-US"/>
-        </w:rPr>
-      </w:pPr>
-    </w:p>
-    <w:p>
-      <w:pPr>
-        <w:rPr>
-          <w:rFonts w:ascii="Cambria" w:hAnsi="Cambria" w:cs="Cambria"/>
-          <w:b/>
-          <w:color w:val="000000" w:themeColor="text1"/>
-          <w:sz w:val="28"/>
-          <w:szCs w:val="28"/>
-          <w:lang w:val="en-US"/>
-        </w:rPr>
-      </w:pPr>
-    </w:p>
-    <w:p>
-      <w:pPr>
-        <w:rPr>
-          <w:rFonts w:ascii="Cambria" w:hAnsi="Cambria" w:cs="Cambria"/>
-          <w:b/>
-          <w:color w:val="000000" w:themeColor="text1"/>
-          <w:sz w:val="28"/>
-          <w:szCs w:val="28"/>
-          <w:lang w:val="en-US"/>
-        </w:rPr>
-      </w:pPr>
-    </w:p>
-    <w:p>
-      <w:pPr>
-        <w:rPr>
-          <w:rFonts w:ascii="Cambria" w:hAnsi="Cambria" w:cs="Cambria"/>
-          <w:b/>
-          <w:color w:val="000000" w:themeColor="text1"/>
-          <w:sz w:val="28"/>
-          <w:szCs w:val="28"/>
-          <w:lang w:val="en-US"/>
-        </w:rPr>
-      </w:pPr>
-    </w:p>
-    <w:p>
-      <w:pPr>
-        <w:rPr>
-          <w:rFonts w:ascii="Cambria" w:hAnsi="Cambria" w:cs="Cambria"/>
-          <w:b/>
-          <w:color w:val="000000" w:themeColor="text1"/>
-          <w:sz w:val="28"/>
-          <w:szCs w:val="28"/>
-          <w:lang w:val="en-US"/>
-        </w:rPr>
-      </w:pPr>
-    </w:p>
-    <w:p>
-      <w:pPr>
-        <w:rPr>
-          <w:rFonts w:ascii="Cambria" w:hAnsi="Cambria" w:cs="Cambria"/>
-          <w:b/>
-          <w:color w:val="000000" w:themeColor="text1"/>
-          <w:sz w:val="28"/>
-          <w:szCs w:val="28"/>
-          <w:lang w:val="en-US"/>
-        </w:rPr>
-      </w:pPr>
-    </w:p>
-    <w:p>
-      <w:pPr>
-        <w:rPr>
-          <w:rFonts w:ascii="Cambria" w:hAnsi="Cambria" w:cs="Cambria"/>
-          <w:b/>
-          <w:color w:val="000000" w:themeColor="text1"/>
-          <w:sz w:val="28"/>
-          <w:szCs w:val="28"/>
-          <w:lang w:val="en-US"/>
-        </w:rPr>
-      </w:pPr>
-    </w:p>
-    <w:p>
-      <w:pPr>
-        <w:rPr>
-          <w:rFonts w:ascii="Cambria" w:hAnsi="Cambria" w:cs="Cambria"/>
-          <w:b/>
-          <w:color w:val="000000" w:themeColor="text1"/>
-          <w:sz w:val="28"/>
-          <w:szCs w:val="28"/>
-          <w:lang w:val="en-US"/>
-        </w:rPr>
-      </w:pPr>
-    </w:p>
-    <w:p>
-      <w:pPr>
-        <w:rPr>
-          <w:rFonts w:ascii="Cambria" w:hAnsi="Cambria" w:cs="Cambria"/>
-          <w:b/>
-          <w:color w:val="000000" w:themeColor="text1"/>
-          <w:sz w:val="28"/>
-          <w:szCs w:val="28"/>
-          <w:lang w:val="en-US"/>
-        </w:rPr>
-      </w:pPr>
-    </w:p>
-    <w:p>
-      <w:pPr>
-        <w:rPr>
-          <w:rFonts w:ascii="Cambria" w:hAnsi="Cambria" w:cs="Cambria"/>
-          <w:b/>
-          <w:color w:val="000000" w:themeColor="text1"/>
-          <w:sz w:val="28"/>
-          <w:szCs w:val="28"/>
-          <w:lang w:val="en-US"/>
-        </w:rPr>
-      </w:pPr>
-    </w:p>
-    <w:p>
-      <w:pPr>
-        <w:rPr>
-          <w:rFonts w:ascii="Cambria" w:hAnsi="Cambria" w:cs="Cambria"/>
-          <w:b/>
-          <w:color w:val="000000" w:themeColor="text1"/>
-          <w:sz w:val="28"/>
-          <w:szCs w:val="28"/>
-          <w:lang w:val="en-US"/>
-        </w:rPr>
-      </w:pPr>
-    </w:p>
-    <w:p>
-      <w:pPr>
-        <w:rPr>
-          <w:rFonts w:ascii="Cambria" w:hAnsi="Cambria" w:cs="Cambria"/>
-          <w:b/>
-          <w:color w:val="000000" w:themeColor="text1"/>
-          <w:sz w:val="28"/>
-          <w:szCs w:val="28"/>
-          <w:lang w:val="en-US"/>
-        </w:rPr>
-      </w:pPr>
-    </w:p>
-    <w:p>
-      <w:pPr>
-        <w:rPr>
-          <w:rFonts w:ascii="Cambria" w:hAnsi="Cambria" w:cs="Cambria"/>
-          <w:b/>
-          <w:color w:val="000000" w:themeColor="text1"/>
-          <w:sz w:val="28"/>
-          <w:szCs w:val="28"/>
-          <w:lang w:val="en-US"/>
-        </w:rPr>
-      </w:pPr>
-    </w:p>
-    <w:p>
-      <w:pPr>
-        <w:rPr>
-          <w:rFonts w:ascii="Cambria" w:hAnsi="Cambria" w:cs="Cambria"/>
-          <w:b/>
-          <w:color w:val="000000" w:themeColor="text1"/>
-          <w:sz w:val="28"/>
-          <w:szCs w:val="28"/>
-          <w:lang w:val="en-US"/>
-        </w:rPr>
-      </w:pPr>
-    </w:p>
-    <w:p>
-      <w:pPr>
-        <w:rPr>
-          <w:rFonts w:ascii="Cambria" w:hAnsi="Cambria" w:cs="Cambria"/>
-          <w:b/>
-          <w:color w:val="000000" w:themeColor="text1"/>
-          <w:sz w:val="28"/>
-          <w:szCs w:val="28"/>
-          <w:lang w:val="en-US"/>
-        </w:rPr>
-      </w:pPr>
-    </w:p>
-    <w:p>
-      <w:pPr>
-        <w:rPr>
-          <w:rFonts w:ascii="Cambria" w:hAnsi="Cambria" w:cs="Cambria"/>
-          <w:b/>
-          <w:color w:val="000000" w:themeColor="text1"/>
-          <w:sz w:val="28"/>
-          <w:szCs w:val="28"/>
-          <w:lang w:val="en-US"/>
-        </w:rPr>
-      </w:pPr>
-    </w:p>
-    <w:p>
-      <w:pPr>
-        <w:rPr>
-          <w:rFonts w:ascii="Cambria" w:hAnsi="Cambria" w:cs="Cambria"/>
-          <w:b/>
-          <w:color w:val="000000" w:themeColor="text1"/>
-          <w:sz w:val="28"/>
-          <w:szCs w:val="28"/>
-          <w:lang w:val="en-US"/>
-        </w:rPr>
-      </w:pPr>
-    </w:p>
-    <w:p>
-      <w:pPr>
-        <w:rPr>
-          <w:rFonts w:ascii="Cambria" w:hAnsi="Cambria" w:cs="Cambria"/>
-          <w:b/>
-          <w:color w:val="000000" w:themeColor="text1"/>
-          <w:sz w:val="28"/>
-          <w:szCs w:val="28"/>
-          <w:lang w:val="en-US"/>
-        </w:rPr>
-      </w:pPr>
-    </w:p>
-    <w:p>
-      <w:pPr>
-        <w:rPr>
-          <w:rFonts w:ascii="Cambria" w:hAnsi="Cambria" w:cs="Cambria"/>
-          <w:b/>
-          <w:color w:val="000000" w:themeColor="text1"/>
-          <w:sz w:val="28"/>
-          <w:szCs w:val="28"/>
-          <w:lang w:val="en-US"/>
-        </w:rPr>
-      </w:pPr>
-    </w:p>
-    <w:p>
-      <w:pPr>
-        <w:rPr>
-          <w:rFonts w:ascii="Cambria" w:hAnsi="Cambria" w:cs="Cambria"/>
-          <w:b/>
-          <w:color w:val="000000" w:themeColor="text1"/>
-          <w:sz w:val="28"/>
-          <w:szCs w:val="28"/>
-          <w:lang w:val="en-US"/>
-        </w:rPr>
-      </w:pPr>
-    </w:p>
-    <w:p>
-      <w:pPr>
-        <w:rPr>
-          <w:rFonts w:ascii="Cambria" w:hAnsi="Cambria" w:cs="Cambria"/>
-          <w:b/>
-          <w:color w:val="000000" w:themeColor="text1"/>
-          <w:sz w:val="28"/>
-          <w:szCs w:val="28"/>
-          <w:lang w:val="en-US"/>
-        </w:rPr>
-      </w:pPr>
-    </w:p>
-    <w:p>
-      <w:pPr>
-        <w:rPr>
-          <w:rFonts w:ascii="Cambria" w:hAnsi="Cambria" w:cs="Cambria"/>
-          <w:b/>
-          <w:color w:val="000000" w:themeColor="text1"/>
-          <w:sz w:val="28"/>
-          <w:szCs w:val="28"/>
-          <w:lang w:val="en-US"/>
-        </w:rPr>
-      </w:pPr>
-    </w:p>
-    <w:p>
-      <w:pPr>
-        <w:rPr>
-          <w:rFonts w:ascii="Cambria" w:hAnsi="Cambria" w:cs="Cambria"/>
-          <w:b/>
-          <w:color w:val="000000" w:themeColor="text1"/>
-          <w:sz w:val="28"/>
-          <w:szCs w:val="28"/>
-          <w:lang w:val="en-US"/>
-        </w:rPr>
-      </w:pPr>
-    </w:p>
-    <w:p>
-      <w:pPr>
-        <w:rPr>
-          <w:rFonts w:ascii="Cambria" w:hAnsi="Cambria" w:cs="Cambria"/>
-          <w:b/>
-          <w:color w:val="000000" w:themeColor="text1"/>
-          <w:sz w:val="28"/>
-          <w:szCs w:val="28"/>
-          <w:lang w:val="en-US"/>
-        </w:rPr>
-      </w:pPr>
-    </w:p>
-    <w:p>
-      <w:pPr>
-        <w:rPr>
-          <w:rFonts w:ascii="Cambria" w:hAnsi="Cambria" w:cs="Cambria"/>
-          <w:b/>
-          <w:color w:val="000000" w:themeColor="text1"/>
-          <w:sz w:val="28"/>
-          <w:szCs w:val="28"/>
-          <w:lang w:val="en-US"/>
-        </w:rPr>
-      </w:pPr>
-    </w:p>
-    <w:p>
-      <w:pPr>
-        <w:rPr>
-          <w:rFonts w:ascii="Cambria" w:hAnsi="Cambria" w:cs="Cambria"/>
-          <w:b/>
-          <w:color w:val="000000" w:themeColor="text1"/>
-          <w:sz w:val="28"/>
-          <w:szCs w:val="28"/>
-          <w:lang w:val="en-US"/>
-        </w:rPr>
-      </w:pPr>
-    </w:p>
-    <w:p>
-      <w:pPr>
-        <w:rPr>
-          <w:rFonts w:ascii="Cambria" w:hAnsi="Cambria" w:cs="Cambria"/>
-          <w:b/>
-          <w:color w:val="000000" w:themeColor="text1"/>
-          <w:sz w:val="28"/>
-          <w:szCs w:val="28"/>
-          <w:lang w:val="en-US"/>
-        </w:rPr>
-      </w:pPr>
-    </w:p>
-    <w:p>
-      <w:pPr>
-        <w:pStyle w:val="ListParagraph"/>
+        <w:t>myTaxiService: main goals</w:t>
+      </w:r>
+    </w:p>
+    <w:p>
+      <w:pPr>
+        <w:rPr>
+          <w:rFonts w:ascii="Cambria" w:hAnsi="Cambria" w:cs="Cambria"/>
+          <w:b/>
+          <w:color w:val="000000" w:themeColor="text1"/>
+          <w:sz w:val="28"/>
+          <w:szCs w:val="28"/>
+          <w:lang w:val="en-US"/>
+        </w:rPr>
+      </w:pPr>
+    </w:p>
+    <w:p>
+      <w:pPr>
+        <w:rPr>
+          <w:rFonts w:ascii="Cambria" w:hAnsi="Cambria" w:cs="Cambria"/>
+          <w:b/>
+          <w:color w:val="000000" w:themeColor="text1"/>
+          <w:sz w:val="28"/>
+          <w:szCs w:val="28"/>
+          <w:lang w:val="en-US"/>
+        </w:rPr>
+      </w:pPr>
+    </w:p>
+    <w:p>
+      <w:pPr>
+        <w:rPr>
+          <w:rFonts w:ascii="Cambria" w:hAnsi="Cambria" w:cs="Cambria"/>
+          <w:b/>
+          <w:color w:val="000000" w:themeColor="text1"/>
+          <w:sz w:val="28"/>
+          <w:szCs w:val="28"/>
+          <w:lang w:val="en-US"/>
+        </w:rPr>
+      </w:pPr>
+    </w:p>
+    <w:p>
+      <w:pPr>
+        <w:rPr>
+          <w:rFonts w:ascii="Cambria" w:hAnsi="Cambria" w:cs="Cambria"/>
+          <w:b/>
+          <w:color w:val="000000" w:themeColor="text1"/>
+          <w:sz w:val="28"/>
+          <w:szCs w:val="28"/>
+          <w:lang w:val="en-US"/>
+        </w:rPr>
+      </w:pPr>
+    </w:p>
+    <w:p>
+      <w:pPr>
+        <w:rPr>
+          <w:rFonts w:ascii="Cambria" w:hAnsi="Cambria" w:cs="Cambria"/>
+          <w:b/>
+          <w:color w:val="000000" w:themeColor="text1"/>
+          <w:sz w:val="28"/>
+          <w:szCs w:val="28"/>
+          <w:lang w:val="en-US"/>
+        </w:rPr>
+      </w:pPr>
+    </w:p>
+    <w:p>
+      <w:pPr>
+        <w:rPr>
+          <w:rFonts w:ascii="Cambria" w:hAnsi="Cambria" w:cs="Cambria"/>
+          <w:b/>
+          <w:color w:val="000000" w:themeColor="text1"/>
+          <w:sz w:val="28"/>
+          <w:szCs w:val="28"/>
+          <w:lang w:val="en-US"/>
+        </w:rPr>
+      </w:pPr>
+    </w:p>
+    <w:p>
+      <w:pPr>
+        <w:rPr>
+          <w:rFonts w:ascii="Cambria" w:hAnsi="Cambria" w:cs="Cambria"/>
+          <w:b/>
+          <w:color w:val="000000" w:themeColor="text1"/>
+          <w:sz w:val="28"/>
+          <w:szCs w:val="28"/>
+          <w:lang w:val="en-US"/>
+        </w:rPr>
+      </w:pPr>
+    </w:p>
+    <w:p>
+      <w:pPr>
+        <w:rPr>
+          <w:rFonts w:ascii="Cambria" w:hAnsi="Cambria" w:cs="Cambria"/>
+          <w:b/>
+          <w:color w:val="000000" w:themeColor="text1"/>
+          <w:sz w:val="28"/>
+          <w:szCs w:val="28"/>
+          <w:lang w:val="en-US"/>
+        </w:rPr>
+      </w:pPr>
+    </w:p>
+    <w:p>
+      <w:pPr>
+        <w:rPr>
+          <w:rFonts w:ascii="Cambria" w:hAnsi="Cambria" w:cs="Cambria"/>
+          <w:b/>
+          <w:color w:val="000000" w:themeColor="text1"/>
+          <w:sz w:val="28"/>
+          <w:szCs w:val="28"/>
+          <w:lang w:val="en-US"/>
+        </w:rPr>
+      </w:pPr>
+    </w:p>
+    <w:p>
+      <w:pPr>
+        <w:rPr>
+          <w:rFonts w:ascii="Cambria" w:hAnsi="Cambria" w:cs="Cambria"/>
+          <w:b/>
+          <w:color w:val="000000" w:themeColor="text1"/>
+          <w:sz w:val="28"/>
+          <w:szCs w:val="28"/>
+          <w:lang w:val="en-US"/>
+        </w:rPr>
+      </w:pPr>
+    </w:p>
+    <w:p>
+      <w:pPr>
+        <w:rPr>
+          <w:rFonts w:ascii="Cambria" w:hAnsi="Cambria" w:cs="Cambria"/>
+          <w:b/>
+          <w:color w:val="000000" w:themeColor="text1"/>
+          <w:sz w:val="28"/>
+          <w:szCs w:val="28"/>
+          <w:lang w:val="en-US"/>
+        </w:rPr>
+      </w:pPr>
+    </w:p>
+    <w:p>
+      <w:pPr>
+        <w:rPr>
+          <w:rFonts w:ascii="Cambria" w:hAnsi="Cambria" w:cs="Cambria"/>
+          <w:b/>
+          <w:color w:val="000000" w:themeColor="text1"/>
+          <w:sz w:val="28"/>
+          <w:szCs w:val="28"/>
+          <w:lang w:val="en-US"/>
+        </w:rPr>
+      </w:pPr>
+    </w:p>
+    <w:p>
+      <w:pPr>
+        <w:rPr>
+          <w:rFonts w:ascii="Cambria" w:hAnsi="Cambria" w:cs="Cambria"/>
+          <w:b/>
+          <w:color w:val="000000" w:themeColor="text1"/>
+          <w:sz w:val="28"/>
+          <w:szCs w:val="28"/>
+          <w:lang w:val="en-US"/>
+        </w:rPr>
+      </w:pPr>
+    </w:p>
+    <w:p>
+      <w:pPr>
+        <w:rPr>
+          <w:rFonts w:ascii="Cambria" w:hAnsi="Cambria" w:cs="Cambria"/>
+          <w:b/>
+          <w:color w:val="000000" w:themeColor="text1"/>
+          <w:sz w:val="28"/>
+          <w:szCs w:val="28"/>
+          <w:lang w:val="en-US"/>
+        </w:rPr>
+      </w:pPr>
+    </w:p>
+    <w:p>
+      <w:pPr>
+        <w:rPr>
+          <w:rFonts w:ascii="Cambria" w:hAnsi="Cambria" w:cs="Cambria"/>
+          <w:b/>
+          <w:color w:val="000000" w:themeColor="text1"/>
+          <w:sz w:val="28"/>
+          <w:szCs w:val="28"/>
+          <w:lang w:val="en-US"/>
+        </w:rPr>
+      </w:pPr>
+    </w:p>
+    <w:p>
+      <w:pPr>
+        <w:rPr>
+          <w:rFonts w:ascii="Cambria" w:hAnsi="Cambria" w:cs="Cambria"/>
+          <w:b/>
+          <w:color w:val="000000" w:themeColor="text1"/>
+          <w:sz w:val="28"/>
+          <w:szCs w:val="28"/>
+          <w:lang w:val="en-US"/>
+        </w:rPr>
+      </w:pPr>
+    </w:p>
+    <w:p>
+      <w:pPr>
+        <w:rPr>
+          <w:rFonts w:ascii="Cambria" w:hAnsi="Cambria" w:cs="Cambria"/>
+          <w:b/>
+          <w:color w:val="000000" w:themeColor="text1"/>
+          <w:sz w:val="28"/>
+          <w:szCs w:val="28"/>
+          <w:lang w:val="en-US"/>
+        </w:rPr>
+      </w:pPr>
+    </w:p>
+    <w:p>
+      <w:pPr>
+        <w:rPr>
+          <w:rFonts w:ascii="Cambria" w:hAnsi="Cambria" w:cs="Cambria"/>
+          <w:b/>
+          <w:color w:val="000000" w:themeColor="text1"/>
+          <w:sz w:val="28"/>
+          <w:szCs w:val="28"/>
+          <w:lang w:val="en-US"/>
+        </w:rPr>
+      </w:pPr>
+    </w:p>
+    <w:p>
+      <w:pPr>
+        <w:rPr>
+          <w:rFonts w:ascii="Cambria" w:hAnsi="Cambria" w:cs="Cambria"/>
+          <w:b/>
+          <w:color w:val="000000" w:themeColor="text1"/>
+          <w:sz w:val="28"/>
+          <w:szCs w:val="28"/>
+          <w:lang w:val="en-US"/>
+        </w:rPr>
+      </w:pPr>
+    </w:p>
+    <w:p>
+      <w:pPr>
+        <w:rPr>
+          <w:rFonts w:ascii="Cambria" w:hAnsi="Cambria" w:cs="Cambria"/>
+          <w:b/>
+          <w:color w:val="000000" w:themeColor="text1"/>
+          <w:sz w:val="28"/>
+          <w:szCs w:val="28"/>
+          <w:lang w:val="en-US"/>
+        </w:rPr>
+      </w:pPr>
+    </w:p>
+    <w:p>
+      <w:pPr>
+        <w:rPr>
+          <w:rFonts w:ascii="Cambria" w:hAnsi="Cambria" w:cs="Cambria"/>
+          <w:b/>
+          <w:color w:val="000000" w:themeColor="text1"/>
+          <w:sz w:val="28"/>
+          <w:szCs w:val="28"/>
+          <w:lang w:val="en-US"/>
+        </w:rPr>
+      </w:pPr>
+    </w:p>
+    <w:p>
+      <w:pPr>
+        <w:rPr>
+          <w:rFonts w:ascii="Cambria" w:hAnsi="Cambria" w:cs="Cambria"/>
+          <w:b/>
+          <w:color w:val="000000" w:themeColor="text1"/>
+          <w:sz w:val="28"/>
+          <w:szCs w:val="28"/>
+          <w:lang w:val="en-US"/>
+        </w:rPr>
+      </w:pPr>
+    </w:p>
+    <w:p>
+      <w:pPr>
+        <w:rPr>
+          <w:rFonts w:ascii="Cambria" w:hAnsi="Cambria" w:cs="Cambria"/>
+          <w:b/>
+          <w:color w:val="000000" w:themeColor="text1"/>
+          <w:sz w:val="28"/>
+          <w:szCs w:val="28"/>
+          <w:lang w:val="en-US"/>
+        </w:rPr>
+      </w:pPr>
+    </w:p>
+    <w:p>
+      <w:pPr>
+        <w:rPr>
+          <w:rFonts w:ascii="Cambria" w:hAnsi="Cambria" w:cs="Cambria"/>
+          <w:b/>
+          <w:color w:val="000000" w:themeColor="text1"/>
+          <w:sz w:val="28"/>
+          <w:szCs w:val="28"/>
+          <w:lang w:val="en-US"/>
+        </w:rPr>
+      </w:pPr>
+    </w:p>
+    <w:p>
+      <w:pPr>
+        <w:rPr>
+          <w:rFonts w:ascii="Cambria" w:hAnsi="Cambria" w:cs="Cambria"/>
+          <w:b/>
+          <w:color w:val="000000" w:themeColor="text1"/>
+          <w:sz w:val="28"/>
+          <w:szCs w:val="28"/>
+          <w:lang w:val="en-US"/>
+        </w:rPr>
+      </w:pPr>
+    </w:p>
+    <w:p>
+      <w:pPr>
+        <w:rPr>
+          <w:rFonts w:ascii="Cambria" w:hAnsi="Cambria" w:cs="Cambria"/>
+          <w:b/>
+          <w:color w:val="000000" w:themeColor="text1"/>
+          <w:sz w:val="28"/>
+          <w:szCs w:val="28"/>
+          <w:lang w:val="en-US"/>
+        </w:rPr>
+      </w:pPr>
+    </w:p>
+    <w:p>
+      <w:pPr>
+        <w:rPr>
+          <w:rFonts w:ascii="Cambria" w:hAnsi="Cambria" w:cs="Cambria"/>
+          <w:b/>
+          <w:color w:val="000000" w:themeColor="text1"/>
+          <w:sz w:val="28"/>
+          <w:szCs w:val="28"/>
+          <w:lang w:val="en-US"/>
+        </w:rPr>
+      </w:pPr>
+    </w:p>
+    <w:p>
+      <w:pPr>
+        <w:pStyle w:val="Paragrafoelenco"/>
         <w:numPr>
           <w:ilvl w:val="1"/>
           <w:numId w:val="4"/>
@@ -3895,15 +3809,17 @@
       <w:pPr>
         <w:rPr>
           <w:rFonts w:ascii="Cambria" w:hAnsi="Cambria" w:cs="Cambria"/>
-          <w:color w:val="000000" w:themeColor="text1"/>
-          <w:sz w:val="24"/>
-          <w:szCs w:val="24"/>
-          <w:lang w:val="en-US"/>
-        </w:rPr>
-      </w:pPr>
-      <w:r>
-        <w:rPr>
-          <w:rFonts w:ascii="Cambria" w:hAnsi="Cambria" w:cs="Cambria"/>
+          <w:b/>
+          <w:color w:val="000000" w:themeColor="text1"/>
+          <w:sz w:val="24"/>
+          <w:szCs w:val="24"/>
+          <w:lang w:val="en-US"/>
+        </w:rPr>
+      </w:pPr>
+      <w:r>
+        <w:rPr>
+          <w:rFonts w:ascii="Cambria" w:hAnsi="Cambria" w:cs="Cambria"/>
+          <w:b/>
           <w:color w:val="000000" w:themeColor="text1"/>
           <w:sz w:val="24"/>
           <w:szCs w:val="24"/>
@@ -4153,6 +4069,16 @@
           <w:szCs w:val="24"/>
           <w:lang w:val="en-US"/>
         </w:rPr>
+        <w:t xml:space="preserve"> puts on hold the customer</w:t>
+      </w:r>
+      <w:r>
+        <w:rPr>
+          <w:rFonts w:ascii="Cambria" w:hAnsi="Cambria" w:cs="Cambria"/>
+          <w:color w:val="000000" w:themeColor="text1"/>
+          <w:sz w:val="24"/>
+          <w:szCs w:val="24"/>
+          <w:lang w:val="en-US"/>
+        </w:rPr>
         <w:t xml:space="preserve"> </w:t>
       </w:r>
       <w:r>
@@ -4163,27 +4089,67 @@
           <w:szCs w:val="24"/>
           <w:lang w:val="en-US"/>
         </w:rPr>
-        <w:t>put</w:t>
-      </w:r>
-      <w:r>
-        <w:rPr>
-          <w:rFonts w:ascii="Cambria" w:hAnsi="Cambria" w:cs="Cambria"/>
-          <w:color w:val="000000" w:themeColor="text1"/>
-          <w:sz w:val="24"/>
-          <w:szCs w:val="24"/>
-          <w:lang w:val="en-US"/>
-        </w:rPr>
-        <w:t>s</w:t>
-      </w:r>
-      <w:r>
-        <w:rPr>
-          <w:rFonts w:ascii="Cambria" w:hAnsi="Cambria" w:cs="Cambria"/>
-          <w:color w:val="000000" w:themeColor="text1"/>
-          <w:sz w:val="24"/>
-          <w:szCs w:val="24"/>
-          <w:lang w:val="en-US"/>
-        </w:rPr>
-        <w:t xml:space="preserve"> on hold the customer</w:t>
+        <w:t xml:space="preserve">and </w:t>
+      </w:r>
+      <w:r>
+        <w:rPr>
+          <w:rFonts w:ascii="Cambria" w:hAnsi="Cambria" w:cs="Cambria"/>
+          <w:color w:val="000000" w:themeColor="text1"/>
+          <w:sz w:val="24"/>
+          <w:szCs w:val="24"/>
+          <w:lang w:val="en-US"/>
+        </w:rPr>
+        <w:t xml:space="preserve">calls the driver to check </w:t>
+      </w:r>
+      <w:r>
+        <w:rPr>
+          <w:rFonts w:ascii="Cambria" w:hAnsi="Cambria" w:cs="Cambria"/>
+          <w:color w:val="000000" w:themeColor="text1"/>
+          <w:sz w:val="24"/>
+          <w:szCs w:val="24"/>
+          <w:lang w:val="en-US"/>
+        </w:rPr>
+        <w:t>h</w:t>
+      </w:r>
+      <w:r>
+        <w:rPr>
+          <w:rFonts w:ascii="Cambria" w:hAnsi="Cambria" w:cs="Cambria"/>
+          <w:color w:val="000000" w:themeColor="text1"/>
+          <w:sz w:val="24"/>
+          <w:szCs w:val="24"/>
+          <w:lang w:val="en-US"/>
+        </w:rPr>
+        <w:t>is</w:t>
+      </w:r>
+      <w:r>
+        <w:rPr>
+          <w:rFonts w:ascii="Cambria" w:hAnsi="Cambria" w:cs="Cambria"/>
+          <w:color w:val="000000" w:themeColor="text1"/>
+          <w:sz w:val="24"/>
+          <w:szCs w:val="24"/>
+          <w:lang w:val="en-US"/>
+        </w:rPr>
+        <w:t>/her</w:t>
+      </w:r>
+      <w:r>
+        <w:rPr>
+          <w:rFonts w:ascii="Cambria" w:hAnsi="Cambria" w:cs="Cambria"/>
+          <w:color w:val="000000" w:themeColor="text1"/>
+          <w:sz w:val="24"/>
+          <w:szCs w:val="24"/>
+          <w:lang w:val="en-US"/>
+        </w:rPr>
+        <w:t xml:space="preserve"> availability and </w:t>
+      </w:r>
+      <w:r>
+        <w:rPr>
+          <w:rFonts w:ascii="Cambria" w:hAnsi="Cambria" w:cs="Cambria"/>
+          <w:color w:val="000000" w:themeColor="text1"/>
+          <w:sz w:val="24"/>
+          <w:szCs w:val="24"/>
+          <w:lang w:val="en-US"/>
+        </w:rPr>
+        <w:t>report the response to</w:t>
       </w:r>
       <w:r>
         <w:rPr>
@@ -4203,86 +4169,6 @@
           <w:szCs w:val="24"/>
           <w:lang w:val="en-US"/>
         </w:rPr>
-        <w:t xml:space="preserve">and </w:t>
-      </w:r>
-      <w:r>
-        <w:rPr>
-          <w:rFonts w:ascii="Cambria" w:hAnsi="Cambria" w:cs="Cambria"/>
-          <w:color w:val="000000" w:themeColor="text1"/>
-          <w:sz w:val="24"/>
-          <w:szCs w:val="24"/>
-          <w:lang w:val="en-US"/>
-        </w:rPr>
-        <w:t xml:space="preserve">calls the driver to check </w:t>
-      </w:r>
-      <w:r>
-        <w:rPr>
-          <w:rFonts w:ascii="Cambria" w:hAnsi="Cambria" w:cs="Cambria"/>
-          <w:color w:val="000000" w:themeColor="text1"/>
-          <w:sz w:val="24"/>
-          <w:szCs w:val="24"/>
-          <w:lang w:val="en-US"/>
-        </w:rPr>
-        <w:t>h</w:t>
-      </w:r>
-      <w:r>
-        <w:rPr>
-          <w:rFonts w:ascii="Cambria" w:hAnsi="Cambria" w:cs="Cambria"/>
-          <w:color w:val="000000" w:themeColor="text1"/>
-          <w:sz w:val="24"/>
-          <w:szCs w:val="24"/>
-          <w:lang w:val="en-US"/>
-        </w:rPr>
-        <w:t>is</w:t>
-      </w:r>
-      <w:r>
-        <w:rPr>
-          <w:rFonts w:ascii="Cambria" w:hAnsi="Cambria" w:cs="Cambria"/>
-          <w:color w:val="000000" w:themeColor="text1"/>
-          <w:sz w:val="24"/>
-          <w:szCs w:val="24"/>
-          <w:lang w:val="en-US"/>
-        </w:rPr>
-        <w:t>/her</w:t>
-      </w:r>
-      <w:r>
-        <w:rPr>
-          <w:rFonts w:ascii="Cambria" w:hAnsi="Cambria" w:cs="Cambria"/>
-          <w:color w:val="000000" w:themeColor="text1"/>
-          <w:sz w:val="24"/>
-          <w:szCs w:val="24"/>
-          <w:lang w:val="en-US"/>
-        </w:rPr>
-        <w:t xml:space="preserve"> availability and </w:t>
-      </w:r>
-      <w:r>
-        <w:rPr>
-          <w:rFonts w:ascii="Cambria" w:hAnsi="Cambria" w:cs="Cambria"/>
-          <w:color w:val="000000" w:themeColor="text1"/>
-          <w:sz w:val="24"/>
-          <w:szCs w:val="24"/>
-          <w:lang w:val="en-US"/>
-        </w:rPr>
-        <w:t>report the response to</w:t>
-      </w:r>
-      <w:r>
-        <w:rPr>
-          <w:rFonts w:ascii="Cambria" w:hAnsi="Cambria" w:cs="Cambria"/>
-          <w:color w:val="000000" w:themeColor="text1"/>
-          <w:sz w:val="24"/>
-          <w:szCs w:val="24"/>
-          <w:lang w:val="en-US"/>
-        </w:rPr>
-        <w:t xml:space="preserve"> </w:t>
-      </w:r>
-      <w:r>
-        <w:rPr>
-          <w:rFonts w:ascii="Cambria" w:hAnsi="Cambria" w:cs="Cambria"/>
-          <w:color w:val="000000" w:themeColor="text1"/>
-          <w:sz w:val="24"/>
-          <w:szCs w:val="24"/>
-          <w:lang w:val="en-US"/>
-        </w:rPr>
         <w:t>the customer.</w:t>
       </w:r>
     </w:p>
@@ -4322,15 +4208,17 @@
       <w:pPr>
         <w:rPr>
           <w:rFonts w:ascii="Cambria" w:hAnsi="Cambria" w:cs="Cambria"/>
-          <w:color w:val="000000" w:themeColor="text1"/>
-          <w:sz w:val="24"/>
-          <w:szCs w:val="24"/>
-          <w:lang w:val="en-US"/>
-        </w:rPr>
-      </w:pPr>
-      <w:r>
-        <w:rPr>
-          <w:rFonts w:ascii="Cambria" w:hAnsi="Cambria" w:cs="Cambria"/>
+          <w:b/>
+          <w:color w:val="000000" w:themeColor="text1"/>
+          <w:sz w:val="24"/>
+          <w:szCs w:val="24"/>
+          <w:lang w:val="en-US"/>
+        </w:rPr>
+      </w:pPr>
+      <w:r>
+        <w:rPr>
+          <w:rFonts w:ascii="Cambria" w:hAnsi="Cambria" w:cs="Cambria"/>
+          <w:b/>
           <w:color w:val="000000" w:themeColor="text1"/>
           <w:sz w:val="24"/>
           <w:szCs w:val="24"/>
@@ -4357,526 +4245,524 @@
           <w:szCs w:val="24"/>
           <w:lang w:val="en-US"/>
         </w:rPr>
-        <w:t>My Taxi Service will be built on scratch. This new product is not an evolution of the existing system.</w:t>
-      </w:r>
-    </w:p>
-    <w:p>
-      <w:pPr>
-        <w:rPr>
-          <w:rFonts w:ascii="Cambria" w:hAnsi="Cambria" w:cs="Cambria"/>
-          <w:color w:val="000000" w:themeColor="text1"/>
-          <w:sz w:val="24"/>
-          <w:szCs w:val="24"/>
-          <w:lang w:val="en-US"/>
-        </w:rPr>
-      </w:pPr>
-      <w:r>
-        <w:rPr>
-          <w:rFonts w:ascii="Cambria" w:hAnsi="Cambria" w:cs="Cambria"/>
-          <w:color w:val="000000" w:themeColor="text1"/>
-          <w:sz w:val="24"/>
-          <w:szCs w:val="24"/>
-          <w:lang w:val="en-US"/>
-        </w:rPr>
-        <w:t xml:space="preserve">My Taxy Service aim to provide new way of organizing work efficiently to ensure an always growing customer base and quality of service, reduce the total operating costs of TAXISPA and </w:t>
-      </w:r>
-      <w:bookmarkStart w:id="0" w:name="_GoBack"/>
-      <w:bookmarkEnd w:id="0"/>
-      <w:r>
-        <w:rPr>
-          <w:rFonts w:ascii="Cambria" w:hAnsi="Cambria" w:cs="Cambria"/>
-          <w:color w:val="000000" w:themeColor="text1"/>
-          <w:sz w:val="24"/>
-          <w:szCs w:val="24"/>
-          <w:lang w:val="en-US"/>
-        </w:rPr>
-        <w:t>put TAXISPA in a stronger competitive position.</w:t>
-      </w:r>
-    </w:p>
-    <w:p>
-      <w:pPr>
-        <w:pStyle w:val="ListParagraph"/>
-        <w:rPr>
-          <w:rFonts w:ascii="Cambria" w:hAnsi="Cambria" w:cs="Cambria"/>
-          <w:b/>
-          <w:color w:val="000000" w:themeColor="text1"/>
-          <w:sz w:val="28"/>
-          <w:szCs w:val="28"/>
-          <w:lang w:val="en-US"/>
-        </w:rPr>
-      </w:pPr>
-    </w:p>
-    <w:p>
-      <w:pPr>
-        <w:pStyle w:val="ListParagraph"/>
-        <w:rPr>
-          <w:rFonts w:ascii="Cambria" w:hAnsi="Cambria" w:cs="Cambria"/>
-          <w:b/>
-          <w:color w:val="000000" w:themeColor="text1"/>
-          <w:sz w:val="28"/>
-          <w:szCs w:val="28"/>
-          <w:lang w:val="en-US"/>
-        </w:rPr>
-      </w:pPr>
-    </w:p>
-    <w:p>
-      <w:pPr>
-        <w:pStyle w:val="ListParagraph"/>
-        <w:rPr>
-          <w:rFonts w:ascii="Cambria" w:hAnsi="Cambria" w:cs="Cambria"/>
-          <w:b/>
-          <w:color w:val="000000" w:themeColor="text1"/>
-          <w:sz w:val="28"/>
-          <w:szCs w:val="28"/>
-          <w:lang w:val="en-US"/>
-        </w:rPr>
-      </w:pPr>
-    </w:p>
-    <w:p>
-      <w:pPr>
-        <w:pStyle w:val="ListParagraph"/>
-        <w:rPr>
-          <w:rFonts w:ascii="Cambria" w:hAnsi="Cambria" w:cs="Cambria"/>
-          <w:b/>
-          <w:color w:val="000000" w:themeColor="text1"/>
-          <w:sz w:val="28"/>
-          <w:szCs w:val="28"/>
-          <w:lang w:val="en-US"/>
-        </w:rPr>
-      </w:pPr>
-    </w:p>
-    <w:p>
-      <w:pPr>
-        <w:pStyle w:val="ListParagraph"/>
-        <w:rPr>
-          <w:rFonts w:ascii="Cambria" w:hAnsi="Cambria" w:cs="Cambria"/>
-          <w:b/>
-          <w:color w:val="000000" w:themeColor="text1"/>
-          <w:sz w:val="28"/>
-          <w:szCs w:val="28"/>
-          <w:lang w:val="en-US"/>
-        </w:rPr>
-      </w:pPr>
-    </w:p>
-    <w:p>
-      <w:pPr>
-        <w:pStyle w:val="ListParagraph"/>
-        <w:rPr>
-          <w:rFonts w:ascii="Cambria" w:hAnsi="Cambria" w:cs="Cambria"/>
-          <w:b/>
-          <w:color w:val="000000" w:themeColor="text1"/>
-          <w:sz w:val="28"/>
-          <w:szCs w:val="28"/>
-          <w:lang w:val="en-US"/>
-        </w:rPr>
-      </w:pPr>
-    </w:p>
-    <w:p>
-      <w:pPr>
-        <w:pStyle w:val="ListParagraph"/>
-        <w:rPr>
-          <w:rFonts w:ascii="Cambria" w:hAnsi="Cambria" w:cs="Cambria"/>
-          <w:b/>
-          <w:color w:val="000000" w:themeColor="text1"/>
-          <w:sz w:val="28"/>
-          <w:szCs w:val="28"/>
-          <w:lang w:val="en-US"/>
-        </w:rPr>
-      </w:pPr>
-    </w:p>
-    <w:p>
-      <w:pPr>
-        <w:pStyle w:val="ListParagraph"/>
-        <w:rPr>
-          <w:rFonts w:ascii="Cambria" w:hAnsi="Cambria" w:cs="Cambria"/>
-          <w:b/>
-          <w:color w:val="000000" w:themeColor="text1"/>
-          <w:sz w:val="28"/>
-          <w:szCs w:val="28"/>
-          <w:lang w:val="en-US"/>
-        </w:rPr>
-      </w:pPr>
-    </w:p>
-    <w:p>
-      <w:pPr>
-        <w:pStyle w:val="ListParagraph"/>
-        <w:rPr>
-          <w:rFonts w:ascii="Cambria" w:hAnsi="Cambria" w:cs="Cambria"/>
-          <w:b/>
-          <w:color w:val="000000" w:themeColor="text1"/>
-          <w:sz w:val="28"/>
-          <w:szCs w:val="28"/>
-          <w:lang w:val="en-US"/>
-        </w:rPr>
-      </w:pPr>
-    </w:p>
-    <w:p>
-      <w:pPr>
-        <w:pStyle w:val="ListParagraph"/>
-        <w:rPr>
-          <w:rFonts w:ascii="Cambria" w:hAnsi="Cambria" w:cs="Cambria"/>
-          <w:b/>
-          <w:color w:val="000000" w:themeColor="text1"/>
-          <w:sz w:val="28"/>
-          <w:szCs w:val="28"/>
-          <w:lang w:val="en-US"/>
-        </w:rPr>
-      </w:pPr>
-    </w:p>
-    <w:p>
-      <w:pPr>
-        <w:pStyle w:val="ListParagraph"/>
-        <w:rPr>
-          <w:rFonts w:ascii="Cambria" w:hAnsi="Cambria" w:cs="Cambria"/>
-          <w:b/>
-          <w:color w:val="000000" w:themeColor="text1"/>
-          <w:sz w:val="28"/>
-          <w:szCs w:val="28"/>
-          <w:lang w:val="en-US"/>
-        </w:rPr>
-      </w:pPr>
-    </w:p>
-    <w:p>
-      <w:pPr>
-        <w:pStyle w:val="ListParagraph"/>
-        <w:rPr>
-          <w:rFonts w:ascii="Cambria" w:hAnsi="Cambria" w:cs="Cambria"/>
-          <w:b/>
-          <w:color w:val="000000" w:themeColor="text1"/>
-          <w:sz w:val="28"/>
-          <w:szCs w:val="28"/>
-          <w:lang w:val="en-US"/>
-        </w:rPr>
-      </w:pPr>
-    </w:p>
-    <w:p>
-      <w:pPr>
-        <w:pStyle w:val="ListParagraph"/>
-        <w:rPr>
-          <w:rFonts w:ascii="Cambria" w:hAnsi="Cambria" w:cs="Cambria"/>
-          <w:b/>
-          <w:color w:val="000000" w:themeColor="text1"/>
-          <w:sz w:val="28"/>
-          <w:szCs w:val="28"/>
-          <w:lang w:val="en-US"/>
-        </w:rPr>
-      </w:pPr>
-    </w:p>
-    <w:p>
-      <w:pPr>
-        <w:pStyle w:val="ListParagraph"/>
-        <w:rPr>
-          <w:rFonts w:ascii="Cambria" w:hAnsi="Cambria" w:cs="Cambria"/>
-          <w:b/>
-          <w:color w:val="000000" w:themeColor="text1"/>
-          <w:sz w:val="28"/>
-          <w:szCs w:val="28"/>
-          <w:lang w:val="en-US"/>
-        </w:rPr>
-      </w:pPr>
-    </w:p>
-    <w:p>
-      <w:pPr>
-        <w:pStyle w:val="ListParagraph"/>
-        <w:rPr>
-          <w:rFonts w:ascii="Cambria" w:hAnsi="Cambria" w:cs="Cambria"/>
-          <w:b/>
-          <w:color w:val="000000" w:themeColor="text1"/>
-          <w:sz w:val="28"/>
-          <w:szCs w:val="28"/>
-          <w:lang w:val="en-US"/>
-        </w:rPr>
-      </w:pPr>
-    </w:p>
-    <w:p>
-      <w:pPr>
-        <w:pStyle w:val="ListParagraph"/>
-        <w:rPr>
-          <w:rFonts w:ascii="Cambria" w:hAnsi="Cambria" w:cs="Cambria"/>
-          <w:b/>
-          <w:color w:val="000000" w:themeColor="text1"/>
-          <w:sz w:val="28"/>
-          <w:szCs w:val="28"/>
-          <w:lang w:val="en-US"/>
-        </w:rPr>
-      </w:pPr>
-    </w:p>
-    <w:p>
-      <w:pPr>
-        <w:pStyle w:val="ListParagraph"/>
-        <w:rPr>
-          <w:rFonts w:ascii="Cambria" w:hAnsi="Cambria" w:cs="Cambria"/>
-          <w:b/>
-          <w:color w:val="000000" w:themeColor="text1"/>
-          <w:sz w:val="28"/>
-          <w:szCs w:val="28"/>
-          <w:lang w:val="en-US"/>
-        </w:rPr>
-      </w:pPr>
-    </w:p>
-    <w:p>
-      <w:pPr>
-        <w:pStyle w:val="ListParagraph"/>
-        <w:rPr>
-          <w:rFonts w:ascii="Cambria" w:hAnsi="Cambria" w:cs="Cambria"/>
-          <w:b/>
-          <w:color w:val="000000" w:themeColor="text1"/>
-          <w:sz w:val="28"/>
-          <w:szCs w:val="28"/>
-          <w:lang w:val="en-US"/>
-        </w:rPr>
-      </w:pPr>
-    </w:p>
-    <w:p>
-      <w:pPr>
-        <w:pStyle w:val="ListParagraph"/>
-        <w:rPr>
-          <w:rFonts w:ascii="Cambria" w:hAnsi="Cambria" w:cs="Cambria"/>
-          <w:b/>
-          <w:color w:val="000000" w:themeColor="text1"/>
-          <w:sz w:val="28"/>
-          <w:szCs w:val="28"/>
-          <w:lang w:val="en-US"/>
-        </w:rPr>
-      </w:pPr>
-    </w:p>
-    <w:p>
-      <w:pPr>
-        <w:pStyle w:val="ListParagraph"/>
-        <w:rPr>
-          <w:rFonts w:ascii="Cambria" w:hAnsi="Cambria" w:cs="Cambria"/>
-          <w:b/>
-          <w:color w:val="000000" w:themeColor="text1"/>
-          <w:sz w:val="28"/>
-          <w:szCs w:val="28"/>
-          <w:lang w:val="en-US"/>
-        </w:rPr>
-      </w:pPr>
-    </w:p>
-    <w:p>
-      <w:pPr>
-        <w:pStyle w:val="ListParagraph"/>
-        <w:rPr>
-          <w:rFonts w:ascii="Cambria" w:hAnsi="Cambria" w:cs="Cambria"/>
-          <w:b/>
-          <w:color w:val="000000" w:themeColor="text1"/>
-          <w:sz w:val="28"/>
-          <w:szCs w:val="28"/>
-          <w:lang w:val="en-US"/>
-        </w:rPr>
-      </w:pPr>
-    </w:p>
-    <w:p>
-      <w:pPr>
-        <w:pStyle w:val="ListParagraph"/>
-        <w:rPr>
-          <w:rFonts w:ascii="Cambria" w:hAnsi="Cambria" w:cs="Cambria"/>
-          <w:b/>
-          <w:color w:val="000000" w:themeColor="text1"/>
-          <w:sz w:val="28"/>
-          <w:szCs w:val="28"/>
-          <w:lang w:val="en-US"/>
-        </w:rPr>
-      </w:pPr>
-    </w:p>
-    <w:p>
-      <w:pPr>
-        <w:pStyle w:val="ListParagraph"/>
-        <w:rPr>
-          <w:rFonts w:ascii="Cambria" w:hAnsi="Cambria" w:cs="Cambria"/>
-          <w:b/>
-          <w:color w:val="000000" w:themeColor="text1"/>
-          <w:sz w:val="28"/>
-          <w:szCs w:val="28"/>
-          <w:lang w:val="en-US"/>
-        </w:rPr>
-      </w:pPr>
-    </w:p>
-    <w:p>
-      <w:pPr>
-        <w:pStyle w:val="ListParagraph"/>
-        <w:rPr>
-          <w:rFonts w:ascii="Cambria" w:hAnsi="Cambria" w:cs="Cambria"/>
-          <w:b/>
-          <w:color w:val="000000" w:themeColor="text1"/>
-          <w:sz w:val="28"/>
-          <w:szCs w:val="28"/>
-          <w:lang w:val="en-US"/>
-        </w:rPr>
-      </w:pPr>
-    </w:p>
-    <w:p>
-      <w:pPr>
-        <w:pStyle w:val="ListParagraph"/>
-        <w:rPr>
-          <w:rFonts w:ascii="Cambria" w:hAnsi="Cambria" w:cs="Cambria"/>
-          <w:b/>
-          <w:color w:val="000000" w:themeColor="text1"/>
-          <w:sz w:val="28"/>
-          <w:szCs w:val="28"/>
-          <w:lang w:val="en-US"/>
-        </w:rPr>
-      </w:pPr>
-    </w:p>
-    <w:p>
-      <w:pPr>
-        <w:pStyle w:val="ListParagraph"/>
-        <w:rPr>
-          <w:rFonts w:ascii="Cambria" w:hAnsi="Cambria" w:cs="Cambria"/>
-          <w:b/>
-          <w:color w:val="000000" w:themeColor="text1"/>
-          <w:sz w:val="28"/>
-          <w:szCs w:val="28"/>
-          <w:lang w:val="en-US"/>
-        </w:rPr>
-      </w:pPr>
-    </w:p>
-    <w:p>
-      <w:pPr>
-        <w:pStyle w:val="ListParagraph"/>
-        <w:rPr>
-          <w:rFonts w:ascii="Cambria" w:hAnsi="Cambria" w:cs="Cambria"/>
-          <w:b/>
-          <w:color w:val="000000" w:themeColor="text1"/>
-          <w:sz w:val="28"/>
-          <w:szCs w:val="28"/>
-          <w:lang w:val="en-US"/>
-        </w:rPr>
-      </w:pPr>
-    </w:p>
-    <w:p>
-      <w:pPr>
-        <w:pStyle w:val="ListParagraph"/>
-        <w:rPr>
-          <w:rFonts w:ascii="Cambria" w:hAnsi="Cambria" w:cs="Cambria"/>
-          <w:b/>
-          <w:color w:val="000000" w:themeColor="text1"/>
-          <w:sz w:val="28"/>
-          <w:szCs w:val="28"/>
-          <w:lang w:val="en-US"/>
-        </w:rPr>
-      </w:pPr>
-    </w:p>
-    <w:p>
-      <w:pPr>
-        <w:pStyle w:val="ListParagraph"/>
-        <w:rPr>
-          <w:rFonts w:ascii="Cambria" w:hAnsi="Cambria" w:cs="Cambria"/>
-          <w:b/>
-          <w:color w:val="000000" w:themeColor="text1"/>
-          <w:sz w:val="28"/>
-          <w:szCs w:val="28"/>
-          <w:lang w:val="en-US"/>
-        </w:rPr>
-      </w:pPr>
-    </w:p>
-    <w:p>
-      <w:pPr>
-        <w:pStyle w:val="ListParagraph"/>
-        <w:rPr>
-          <w:rFonts w:ascii="Cambria" w:hAnsi="Cambria" w:cs="Cambria"/>
-          <w:b/>
-          <w:color w:val="000000" w:themeColor="text1"/>
-          <w:sz w:val="28"/>
-          <w:szCs w:val="28"/>
-          <w:lang w:val="en-US"/>
-        </w:rPr>
-      </w:pPr>
-    </w:p>
-    <w:p>
-      <w:pPr>
-        <w:pStyle w:val="ListParagraph"/>
-        <w:rPr>
-          <w:rFonts w:ascii="Cambria" w:hAnsi="Cambria" w:cs="Cambria"/>
-          <w:b/>
-          <w:color w:val="000000" w:themeColor="text1"/>
-          <w:sz w:val="28"/>
-          <w:szCs w:val="28"/>
-          <w:lang w:val="en-US"/>
-        </w:rPr>
-      </w:pPr>
-    </w:p>
-    <w:p>
-      <w:pPr>
-        <w:pStyle w:val="ListParagraph"/>
-        <w:rPr>
-          <w:rFonts w:ascii="Cambria" w:hAnsi="Cambria" w:cs="Cambria"/>
-          <w:b/>
-          <w:color w:val="000000" w:themeColor="text1"/>
-          <w:sz w:val="28"/>
-          <w:szCs w:val="28"/>
-          <w:lang w:val="en-US"/>
-        </w:rPr>
-      </w:pPr>
-    </w:p>
-    <w:p>
-      <w:pPr>
-        <w:pStyle w:val="ListParagraph"/>
-        <w:rPr>
-          <w:rFonts w:ascii="Cambria" w:hAnsi="Cambria" w:cs="Cambria"/>
-          <w:b/>
-          <w:color w:val="000000" w:themeColor="text1"/>
-          <w:sz w:val="28"/>
-          <w:szCs w:val="28"/>
-          <w:lang w:val="en-US"/>
-        </w:rPr>
-      </w:pPr>
-    </w:p>
-    <w:p>
-      <w:pPr>
-        <w:pStyle w:val="ListParagraph"/>
-        <w:rPr>
-          <w:rFonts w:ascii="Cambria" w:hAnsi="Cambria" w:cs="Cambria"/>
-          <w:b/>
-          <w:color w:val="000000" w:themeColor="text1"/>
-          <w:sz w:val="28"/>
-          <w:szCs w:val="28"/>
-          <w:lang w:val="en-US"/>
-        </w:rPr>
-      </w:pPr>
-    </w:p>
-    <w:p>
-      <w:pPr>
-        <w:pStyle w:val="ListParagraph"/>
-        <w:rPr>
-          <w:rFonts w:ascii="Cambria" w:hAnsi="Cambria" w:cs="Cambria"/>
-          <w:b/>
-          <w:color w:val="000000" w:themeColor="text1"/>
-          <w:sz w:val="28"/>
-          <w:szCs w:val="28"/>
-          <w:lang w:val="en-US"/>
-        </w:rPr>
-      </w:pPr>
-    </w:p>
-    <w:p>
-      <w:pPr>
-        <w:pStyle w:val="ListParagraph"/>
-        <w:rPr>
-          <w:rFonts w:ascii="Cambria" w:hAnsi="Cambria" w:cs="Cambria"/>
-          <w:b/>
-          <w:color w:val="000000" w:themeColor="text1"/>
-          <w:sz w:val="28"/>
-          <w:szCs w:val="28"/>
-          <w:lang w:val="en-US"/>
-        </w:rPr>
-      </w:pPr>
-    </w:p>
-    <w:p>
-      <w:pPr>
-        <w:pStyle w:val="ListParagraph"/>
-        <w:rPr>
-          <w:rFonts w:ascii="Cambria" w:hAnsi="Cambria" w:cs="Cambria"/>
-          <w:b/>
-          <w:color w:val="000000" w:themeColor="text1"/>
-          <w:sz w:val="28"/>
-          <w:szCs w:val="28"/>
-          <w:lang w:val="en-US"/>
-        </w:rPr>
-      </w:pPr>
-    </w:p>
-    <w:p>
-      <w:pPr>
-        <w:pStyle w:val="ListParagraph"/>
+        <w:t>My Taxi Service will be</w:t>
+      </w:r>
+      <w:r>
+        <w:rPr>
+          <w:rFonts w:ascii="Cambria" w:hAnsi="Cambria" w:cs="Cambria"/>
+          <w:color w:val="000000" w:themeColor="text1"/>
+          <w:sz w:val="24"/>
+          <w:szCs w:val="24"/>
+          <w:lang w:val="en-US"/>
+        </w:rPr>
+        <w:t xml:space="preserve"> on scratch. This new product is not an evolution of the existing system.</w:t>
+      </w:r>
+    </w:p>
+    <w:p>
+      <w:pPr>
+        <w:rPr>
+          <w:rFonts w:ascii="Cambria" w:hAnsi="Cambria" w:cs="Cambria"/>
+          <w:color w:val="000000" w:themeColor="text1"/>
+          <w:sz w:val="24"/>
+          <w:szCs w:val="24"/>
+          <w:lang w:val="en-US"/>
+        </w:rPr>
+      </w:pPr>
+      <w:r>
+        <w:rPr>
+          <w:rFonts w:ascii="Cambria" w:hAnsi="Cambria" w:cs="Cambria"/>
+          <w:color w:val="000000" w:themeColor="text1"/>
+          <w:sz w:val="24"/>
+          <w:szCs w:val="24"/>
+          <w:lang w:val="en-US"/>
+        </w:rPr>
+        <w:t>My Taxy Service aim to provide new way of organizing work efficiently to ensure an always growing customer base and quality of service, reduce the total operating costs of TAXISPA and put TAXISPA in a stronger competitive position.</w:t>
+      </w:r>
+    </w:p>
+    <w:p>
+      <w:pPr>
+        <w:pStyle w:val="Paragrafoelenco"/>
+        <w:rPr>
+          <w:rFonts w:ascii="Cambria" w:hAnsi="Cambria" w:cs="Cambria"/>
+          <w:b/>
+          <w:color w:val="000000" w:themeColor="text1"/>
+          <w:sz w:val="28"/>
+          <w:szCs w:val="28"/>
+          <w:lang w:val="en-US"/>
+        </w:rPr>
+      </w:pPr>
+    </w:p>
+    <w:p>
+      <w:pPr>
+        <w:pStyle w:val="Paragrafoelenco"/>
+        <w:rPr>
+          <w:rFonts w:ascii="Cambria" w:hAnsi="Cambria" w:cs="Cambria"/>
+          <w:b/>
+          <w:color w:val="000000" w:themeColor="text1"/>
+          <w:sz w:val="28"/>
+          <w:szCs w:val="28"/>
+          <w:lang w:val="en-US"/>
+        </w:rPr>
+      </w:pPr>
+    </w:p>
+    <w:p>
+      <w:pPr>
+        <w:pStyle w:val="Paragrafoelenco"/>
+        <w:rPr>
+          <w:rFonts w:ascii="Cambria" w:hAnsi="Cambria" w:cs="Cambria"/>
+          <w:b/>
+          <w:color w:val="000000" w:themeColor="text1"/>
+          <w:sz w:val="28"/>
+          <w:szCs w:val="28"/>
+          <w:lang w:val="en-US"/>
+        </w:rPr>
+      </w:pPr>
+    </w:p>
+    <w:p>
+      <w:pPr>
+        <w:pStyle w:val="Paragrafoelenco"/>
+        <w:rPr>
+          <w:rFonts w:ascii="Cambria" w:hAnsi="Cambria" w:cs="Cambria"/>
+          <w:b/>
+          <w:color w:val="000000" w:themeColor="text1"/>
+          <w:sz w:val="28"/>
+          <w:szCs w:val="28"/>
+          <w:lang w:val="en-US"/>
+        </w:rPr>
+      </w:pPr>
+    </w:p>
+    <w:p>
+      <w:pPr>
+        <w:pStyle w:val="Paragrafoelenco"/>
+        <w:rPr>
+          <w:rFonts w:ascii="Cambria" w:hAnsi="Cambria" w:cs="Cambria"/>
+          <w:b/>
+          <w:color w:val="000000" w:themeColor="text1"/>
+          <w:sz w:val="28"/>
+          <w:szCs w:val="28"/>
+          <w:lang w:val="en-US"/>
+        </w:rPr>
+      </w:pPr>
+    </w:p>
+    <w:p>
+      <w:pPr>
+        <w:pStyle w:val="Paragrafoelenco"/>
+        <w:rPr>
+          <w:rFonts w:ascii="Cambria" w:hAnsi="Cambria" w:cs="Cambria"/>
+          <w:b/>
+          <w:color w:val="000000" w:themeColor="text1"/>
+          <w:sz w:val="28"/>
+          <w:szCs w:val="28"/>
+          <w:lang w:val="en-US"/>
+        </w:rPr>
+      </w:pPr>
+    </w:p>
+    <w:p>
+      <w:pPr>
+        <w:pStyle w:val="Paragrafoelenco"/>
+        <w:rPr>
+          <w:rFonts w:ascii="Cambria" w:hAnsi="Cambria" w:cs="Cambria"/>
+          <w:b/>
+          <w:color w:val="000000" w:themeColor="text1"/>
+          <w:sz w:val="28"/>
+          <w:szCs w:val="28"/>
+          <w:lang w:val="en-US"/>
+        </w:rPr>
+      </w:pPr>
+    </w:p>
+    <w:p>
+      <w:pPr>
+        <w:pStyle w:val="Paragrafoelenco"/>
+        <w:rPr>
+          <w:rFonts w:ascii="Cambria" w:hAnsi="Cambria" w:cs="Cambria"/>
+          <w:b/>
+          <w:color w:val="000000" w:themeColor="text1"/>
+          <w:sz w:val="28"/>
+          <w:szCs w:val="28"/>
+          <w:lang w:val="en-US"/>
+        </w:rPr>
+      </w:pPr>
+    </w:p>
+    <w:p>
+      <w:pPr>
+        <w:pStyle w:val="Paragrafoelenco"/>
+        <w:rPr>
+          <w:rFonts w:ascii="Cambria" w:hAnsi="Cambria" w:cs="Cambria"/>
+          <w:b/>
+          <w:color w:val="000000" w:themeColor="text1"/>
+          <w:sz w:val="28"/>
+          <w:szCs w:val="28"/>
+          <w:lang w:val="en-US"/>
+        </w:rPr>
+      </w:pPr>
+    </w:p>
+    <w:p>
+      <w:pPr>
+        <w:pStyle w:val="Paragrafoelenco"/>
+        <w:rPr>
+          <w:rFonts w:ascii="Cambria" w:hAnsi="Cambria" w:cs="Cambria"/>
+          <w:b/>
+          <w:color w:val="000000" w:themeColor="text1"/>
+          <w:sz w:val="28"/>
+          <w:szCs w:val="28"/>
+          <w:lang w:val="en-US"/>
+        </w:rPr>
+      </w:pPr>
+    </w:p>
+    <w:p>
+      <w:pPr>
+        <w:pStyle w:val="Paragrafoelenco"/>
+        <w:rPr>
+          <w:rFonts w:ascii="Cambria" w:hAnsi="Cambria" w:cs="Cambria"/>
+          <w:b/>
+          <w:color w:val="000000" w:themeColor="text1"/>
+          <w:sz w:val="28"/>
+          <w:szCs w:val="28"/>
+          <w:lang w:val="en-US"/>
+        </w:rPr>
+      </w:pPr>
+    </w:p>
+    <w:p>
+      <w:pPr>
+        <w:pStyle w:val="Paragrafoelenco"/>
+        <w:rPr>
+          <w:rFonts w:ascii="Cambria" w:hAnsi="Cambria" w:cs="Cambria"/>
+          <w:b/>
+          <w:color w:val="000000" w:themeColor="text1"/>
+          <w:sz w:val="28"/>
+          <w:szCs w:val="28"/>
+          <w:lang w:val="en-US"/>
+        </w:rPr>
+      </w:pPr>
+    </w:p>
+    <w:p>
+      <w:pPr>
+        <w:pStyle w:val="Paragrafoelenco"/>
+        <w:rPr>
+          <w:rFonts w:ascii="Cambria" w:hAnsi="Cambria" w:cs="Cambria"/>
+          <w:b/>
+          <w:color w:val="000000" w:themeColor="text1"/>
+          <w:sz w:val="28"/>
+          <w:szCs w:val="28"/>
+          <w:lang w:val="en-US"/>
+        </w:rPr>
+      </w:pPr>
+    </w:p>
+    <w:p>
+      <w:pPr>
+        <w:pStyle w:val="Paragrafoelenco"/>
+        <w:rPr>
+          <w:rFonts w:ascii="Cambria" w:hAnsi="Cambria" w:cs="Cambria"/>
+          <w:b/>
+          <w:color w:val="000000" w:themeColor="text1"/>
+          <w:sz w:val="28"/>
+          <w:szCs w:val="28"/>
+          <w:lang w:val="en-US"/>
+        </w:rPr>
+      </w:pPr>
+    </w:p>
+    <w:p>
+      <w:pPr>
+        <w:pStyle w:val="Paragrafoelenco"/>
+        <w:rPr>
+          <w:rFonts w:ascii="Cambria" w:hAnsi="Cambria" w:cs="Cambria"/>
+          <w:b/>
+          <w:color w:val="000000" w:themeColor="text1"/>
+          <w:sz w:val="28"/>
+          <w:szCs w:val="28"/>
+          <w:lang w:val="en-US"/>
+        </w:rPr>
+      </w:pPr>
+    </w:p>
+    <w:p>
+      <w:pPr>
+        <w:pStyle w:val="Paragrafoelenco"/>
+        <w:rPr>
+          <w:rFonts w:ascii="Cambria" w:hAnsi="Cambria" w:cs="Cambria"/>
+          <w:b/>
+          <w:color w:val="000000" w:themeColor="text1"/>
+          <w:sz w:val="28"/>
+          <w:szCs w:val="28"/>
+          <w:lang w:val="en-US"/>
+        </w:rPr>
+      </w:pPr>
+    </w:p>
+    <w:p>
+      <w:pPr>
+        <w:pStyle w:val="Paragrafoelenco"/>
+        <w:rPr>
+          <w:rFonts w:ascii="Cambria" w:hAnsi="Cambria" w:cs="Cambria"/>
+          <w:b/>
+          <w:color w:val="000000" w:themeColor="text1"/>
+          <w:sz w:val="28"/>
+          <w:szCs w:val="28"/>
+          <w:lang w:val="en-US"/>
+        </w:rPr>
+      </w:pPr>
+    </w:p>
+    <w:p>
+      <w:pPr>
+        <w:pStyle w:val="Paragrafoelenco"/>
+        <w:rPr>
+          <w:rFonts w:ascii="Cambria" w:hAnsi="Cambria" w:cs="Cambria"/>
+          <w:b/>
+          <w:color w:val="000000" w:themeColor="text1"/>
+          <w:sz w:val="28"/>
+          <w:szCs w:val="28"/>
+          <w:lang w:val="en-US"/>
+        </w:rPr>
+      </w:pPr>
+    </w:p>
+    <w:p>
+      <w:pPr>
+        <w:pStyle w:val="Paragrafoelenco"/>
+        <w:rPr>
+          <w:rFonts w:ascii="Cambria" w:hAnsi="Cambria" w:cs="Cambria"/>
+          <w:b/>
+          <w:color w:val="000000" w:themeColor="text1"/>
+          <w:sz w:val="28"/>
+          <w:szCs w:val="28"/>
+          <w:lang w:val="en-US"/>
+        </w:rPr>
+      </w:pPr>
+    </w:p>
+    <w:p>
+      <w:pPr>
+        <w:pStyle w:val="Paragrafoelenco"/>
+        <w:rPr>
+          <w:rFonts w:ascii="Cambria" w:hAnsi="Cambria" w:cs="Cambria"/>
+          <w:b/>
+          <w:color w:val="000000" w:themeColor="text1"/>
+          <w:sz w:val="28"/>
+          <w:szCs w:val="28"/>
+          <w:lang w:val="en-US"/>
+        </w:rPr>
+      </w:pPr>
+    </w:p>
+    <w:p>
+      <w:pPr>
+        <w:pStyle w:val="Paragrafoelenco"/>
+        <w:rPr>
+          <w:rFonts w:ascii="Cambria" w:hAnsi="Cambria" w:cs="Cambria"/>
+          <w:b/>
+          <w:color w:val="000000" w:themeColor="text1"/>
+          <w:sz w:val="28"/>
+          <w:szCs w:val="28"/>
+          <w:lang w:val="en-US"/>
+        </w:rPr>
+      </w:pPr>
+    </w:p>
+    <w:p>
+      <w:pPr>
+        <w:pStyle w:val="Paragrafoelenco"/>
+        <w:rPr>
+          <w:rFonts w:ascii="Cambria" w:hAnsi="Cambria" w:cs="Cambria"/>
+          <w:b/>
+          <w:color w:val="000000" w:themeColor="text1"/>
+          <w:sz w:val="28"/>
+          <w:szCs w:val="28"/>
+          <w:lang w:val="en-US"/>
+        </w:rPr>
+      </w:pPr>
+    </w:p>
+    <w:p>
+      <w:pPr>
+        <w:pStyle w:val="Paragrafoelenco"/>
+        <w:rPr>
+          <w:rFonts w:ascii="Cambria" w:hAnsi="Cambria" w:cs="Cambria"/>
+          <w:b/>
+          <w:color w:val="000000" w:themeColor="text1"/>
+          <w:sz w:val="28"/>
+          <w:szCs w:val="28"/>
+          <w:lang w:val="en-US"/>
+        </w:rPr>
+      </w:pPr>
+    </w:p>
+    <w:p>
+      <w:pPr>
+        <w:pStyle w:val="Paragrafoelenco"/>
+        <w:rPr>
+          <w:rFonts w:ascii="Cambria" w:hAnsi="Cambria" w:cs="Cambria"/>
+          <w:b/>
+          <w:color w:val="000000" w:themeColor="text1"/>
+          <w:sz w:val="28"/>
+          <w:szCs w:val="28"/>
+          <w:lang w:val="en-US"/>
+        </w:rPr>
+      </w:pPr>
+    </w:p>
+    <w:p>
+      <w:pPr>
+        <w:pStyle w:val="Paragrafoelenco"/>
+        <w:rPr>
+          <w:rFonts w:ascii="Cambria" w:hAnsi="Cambria" w:cs="Cambria"/>
+          <w:b/>
+          <w:color w:val="000000" w:themeColor="text1"/>
+          <w:sz w:val="28"/>
+          <w:szCs w:val="28"/>
+          <w:lang w:val="en-US"/>
+        </w:rPr>
+      </w:pPr>
+    </w:p>
+    <w:p>
+      <w:pPr>
+        <w:pStyle w:val="Paragrafoelenco"/>
+        <w:rPr>
+          <w:rFonts w:ascii="Cambria" w:hAnsi="Cambria" w:cs="Cambria"/>
+          <w:b/>
+          <w:color w:val="000000" w:themeColor="text1"/>
+          <w:sz w:val="28"/>
+          <w:szCs w:val="28"/>
+          <w:lang w:val="en-US"/>
+        </w:rPr>
+      </w:pPr>
+    </w:p>
+    <w:p>
+      <w:pPr>
+        <w:pStyle w:val="Paragrafoelenco"/>
+        <w:rPr>
+          <w:rFonts w:ascii="Cambria" w:hAnsi="Cambria" w:cs="Cambria"/>
+          <w:b/>
+          <w:color w:val="000000" w:themeColor="text1"/>
+          <w:sz w:val="28"/>
+          <w:szCs w:val="28"/>
+          <w:lang w:val="en-US"/>
+        </w:rPr>
+      </w:pPr>
+    </w:p>
+    <w:p>
+      <w:pPr>
+        <w:pStyle w:val="Paragrafoelenco"/>
+        <w:rPr>
+          <w:rFonts w:ascii="Cambria" w:hAnsi="Cambria" w:cs="Cambria"/>
+          <w:b/>
+          <w:color w:val="000000" w:themeColor="text1"/>
+          <w:sz w:val="28"/>
+          <w:szCs w:val="28"/>
+          <w:lang w:val="en-US"/>
+        </w:rPr>
+      </w:pPr>
+    </w:p>
+    <w:p>
+      <w:pPr>
+        <w:pStyle w:val="Paragrafoelenco"/>
+        <w:rPr>
+          <w:rFonts w:ascii="Cambria" w:hAnsi="Cambria" w:cs="Cambria"/>
+          <w:b/>
+          <w:color w:val="000000" w:themeColor="text1"/>
+          <w:sz w:val="28"/>
+          <w:szCs w:val="28"/>
+          <w:lang w:val="en-US"/>
+        </w:rPr>
+      </w:pPr>
+    </w:p>
+    <w:p>
+      <w:pPr>
+        <w:pStyle w:val="Paragrafoelenco"/>
+        <w:rPr>
+          <w:rFonts w:ascii="Cambria" w:hAnsi="Cambria" w:cs="Cambria"/>
+          <w:b/>
+          <w:color w:val="000000" w:themeColor="text1"/>
+          <w:sz w:val="28"/>
+          <w:szCs w:val="28"/>
+          <w:lang w:val="en-US"/>
+        </w:rPr>
+      </w:pPr>
+    </w:p>
+    <w:p>
+      <w:pPr>
+        <w:pStyle w:val="Paragrafoelenco"/>
+        <w:rPr>
+          <w:rFonts w:ascii="Cambria" w:hAnsi="Cambria" w:cs="Cambria"/>
+          <w:b/>
+          <w:color w:val="000000" w:themeColor="text1"/>
+          <w:sz w:val="28"/>
+          <w:szCs w:val="28"/>
+          <w:lang w:val="en-US"/>
+        </w:rPr>
+      </w:pPr>
+    </w:p>
+    <w:p>
+      <w:pPr>
+        <w:pStyle w:val="Paragrafoelenco"/>
+        <w:rPr>
+          <w:rFonts w:ascii="Cambria" w:hAnsi="Cambria" w:cs="Cambria"/>
+          <w:b/>
+          <w:color w:val="000000" w:themeColor="text1"/>
+          <w:sz w:val="28"/>
+          <w:szCs w:val="28"/>
+          <w:lang w:val="en-US"/>
+        </w:rPr>
+      </w:pPr>
+    </w:p>
+    <w:p>
+      <w:pPr>
+        <w:pStyle w:val="Paragrafoelenco"/>
+        <w:rPr>
+          <w:rFonts w:ascii="Cambria" w:hAnsi="Cambria" w:cs="Cambria"/>
+          <w:b/>
+          <w:color w:val="000000" w:themeColor="text1"/>
+          <w:sz w:val="28"/>
+          <w:szCs w:val="28"/>
+          <w:lang w:val="en-US"/>
+        </w:rPr>
+      </w:pPr>
+    </w:p>
+    <w:p>
+      <w:pPr>
+        <w:pStyle w:val="Paragrafoelenco"/>
+        <w:rPr>
+          <w:rFonts w:ascii="Cambria" w:hAnsi="Cambria" w:cs="Cambria"/>
+          <w:b/>
+          <w:color w:val="000000" w:themeColor="text1"/>
+          <w:sz w:val="28"/>
+          <w:szCs w:val="28"/>
+          <w:lang w:val="en-US"/>
+        </w:rPr>
+      </w:pPr>
+    </w:p>
+    <w:p>
+      <w:pPr>
+        <w:pStyle w:val="Paragrafoelenco"/>
+        <w:rPr>
+          <w:rFonts w:ascii="Cambria" w:hAnsi="Cambria" w:cs="Cambria"/>
+          <w:b/>
+          <w:color w:val="000000" w:themeColor="text1"/>
+          <w:sz w:val="28"/>
+          <w:szCs w:val="28"/>
+          <w:lang w:val="en-US"/>
+        </w:rPr>
+      </w:pPr>
+    </w:p>
+    <w:p>
+      <w:pPr>
+        <w:pStyle w:val="Paragrafoelenco"/>
+        <w:rPr>
+          <w:rFonts w:ascii="Cambria" w:hAnsi="Cambria" w:cs="Cambria"/>
+          <w:b/>
+          <w:color w:val="000000" w:themeColor="text1"/>
+          <w:sz w:val="28"/>
+          <w:szCs w:val="28"/>
+          <w:lang w:val="en-US"/>
+        </w:rPr>
+      </w:pPr>
+    </w:p>
+    <w:p>
+      <w:pPr>
+        <w:pStyle w:val="Paragrafoelenco"/>
+        <w:rPr>
+          <w:rFonts w:ascii="Cambria" w:hAnsi="Cambria" w:cs="Cambria"/>
+          <w:b/>
+          <w:color w:val="000000" w:themeColor="text1"/>
+          <w:sz w:val="28"/>
+          <w:szCs w:val="28"/>
+          <w:lang w:val="en-US"/>
+        </w:rPr>
+      </w:pPr>
+    </w:p>
+    <w:p>
+      <w:pPr>
+        <w:pStyle w:val="Paragrafoelenco"/>
         <w:numPr>
           <w:ilvl w:val="1"/>
           <w:numId w:val="4"/>
@@ -5207,7 +5093,7 @@
     </w:p>
     <w:p>
       <w:pPr>
-        <w:pStyle w:val="ListParagraph"/>
+        <w:pStyle w:val="Paragrafoelenco"/>
         <w:numPr>
           <w:ilvl w:val="1"/>
           <w:numId w:val="4"/>
@@ -5535,7 +5421,7 @@
     </w:p>
     <w:p>
       <w:pPr>
-        <w:pStyle w:val="ListParagraph"/>
+        <w:pStyle w:val="Paragrafoelenco"/>
         <w:rPr>
           <w:rFonts w:ascii="Cambria" w:hAnsi="Cambria" w:cs="Cambria"/>
           <w:b/>
@@ -5548,7 +5434,7 @@
     </w:p>
     <w:p>
       <w:pPr>
-        <w:pStyle w:val="ListParagraph"/>
+        <w:pStyle w:val="Paragrafoelenco"/>
         <w:rPr>
           <w:rFonts w:ascii="Cambria" w:hAnsi="Cambria" w:cs="Cambria"/>
           <w:b/>
@@ -5605,7 +5491,7 @@
     </w:p>
     <w:p>
       <w:pPr>
-        <w:pStyle w:val="ListParagraph"/>
+        <w:pStyle w:val="Paragrafoelenco"/>
         <w:rPr>
           <w:rFonts w:ascii="Cambria" w:hAnsi="Cambria" w:cs="Cambria"/>
           <w:b/>
@@ -6006,7 +5892,7 @@
     </w:p>
     <w:p>
       <w:pPr>
-        <w:pStyle w:val="ListParagraph"/>
+        <w:pStyle w:val="Paragrafoelenco"/>
         <w:numPr>
           <w:ilvl w:val="0"/>
           <w:numId w:val="6"/>
@@ -6094,7 +5980,7 @@
     </w:p>
     <w:p>
       <w:pPr>
-        <w:pStyle w:val="ListParagraph"/>
+        <w:pStyle w:val="Paragrafoelenco"/>
         <w:autoSpaceDE w:val="0"/>
         <w:autoSpaceDN w:val="0"/>
         <w:adjustRightInd w:val="0"/>
@@ -6111,7 +5997,7 @@
     </w:p>
     <w:p>
       <w:pPr>
-        <w:pStyle w:val="ListParagraph"/>
+        <w:pStyle w:val="Paragrafoelenco"/>
         <w:numPr>
           <w:ilvl w:val="0"/>
           <w:numId w:val="6"/>
@@ -6211,7 +6097,7 @@
     </w:p>
     <w:p>
       <w:pPr>
-        <w:pStyle w:val="ListParagraph"/>
+        <w:pStyle w:val="Paragrafoelenco"/>
         <w:autoSpaceDE w:val="0"/>
         <w:autoSpaceDN w:val="0"/>
         <w:adjustRightInd w:val="0"/>
@@ -6228,7 +6114,7 @@
     </w:p>
     <w:p>
       <w:pPr>
-        <w:pStyle w:val="ListParagraph"/>
+        <w:pStyle w:val="Paragrafoelenco"/>
         <w:numPr>
           <w:ilvl w:val="0"/>
           <w:numId w:val="6"/>
@@ -6306,7 +6192,7 @@
     </w:p>
     <w:p>
       <w:pPr>
-        <w:pStyle w:val="ListParagraph"/>
+        <w:pStyle w:val="Paragrafoelenco"/>
         <w:autoSpaceDE w:val="0"/>
         <w:autoSpaceDN w:val="0"/>
         <w:adjustRightInd w:val="0"/>
@@ -6323,7 +6209,7 @@
     </w:p>
     <w:p>
       <w:pPr>
-        <w:pStyle w:val="ListParagraph"/>
+        <w:pStyle w:val="Paragrafoelenco"/>
         <w:numPr>
           <w:ilvl w:val="0"/>
           <w:numId w:val="6"/>
@@ -6350,6 +6236,7 @@
           <w:szCs w:val="24"/>
           <w:lang w:val="en-US"/>
         </w:rPr>
+        <w:lastRenderedPageBreak/>
         <w:t>M. Jackson, Software Requirements and Specifications: A Lexicon</w:t>
       </w:r>
       <w:r>
@@ -6377,7 +6264,7 @@
     </w:p>
     <w:p>
       <w:pPr>
-        <w:pStyle w:val="ListParagraph"/>
+        <w:pStyle w:val="Paragrafoelenco"/>
         <w:rPr>
           <w:rFonts w:ascii="Cambria" w:hAnsi="Cambria" w:cs="TrebuchetMS"/>
           <w:i/>
@@ -6390,7 +6277,7 @@
     </w:p>
     <w:p>
       <w:pPr>
-        <w:pStyle w:val="ListParagraph"/>
+        <w:pStyle w:val="Paragrafoelenco"/>
         <w:numPr>
           <w:ilvl w:val="0"/>
           <w:numId w:val="6"/>
@@ -6446,7 +6333,7 @@
     </w:p>
     <w:p>
       <w:pPr>
-        <w:pStyle w:val="ListParagraph"/>
+        <w:pStyle w:val="Paragrafoelenco"/>
         <w:rPr>
           <w:rFonts w:ascii="Cambria" w:hAnsi="Cambria" w:cs="TrebuchetMS"/>
           <w:i/>
@@ -6459,7 +6346,7 @@
     </w:p>
     <w:p>
       <w:pPr>
-        <w:pStyle w:val="ListParagraph"/>
+        <w:pStyle w:val="Paragrafoelenco"/>
         <w:numPr>
           <w:ilvl w:val="0"/>
           <w:numId w:val="6"/>
@@ -6533,7 +6420,7 @@
     </w:p>
     <w:p>
       <w:pPr>
-        <w:pStyle w:val="ListParagraph"/>
+        <w:pStyle w:val="Paragrafoelenco"/>
         <w:autoSpaceDE w:val="0"/>
         <w:autoSpaceDN w:val="0"/>
         <w:adjustRightInd w:val="0"/>
@@ -6550,7 +6437,7 @@
     </w:p>
     <w:p>
       <w:pPr>
-        <w:pStyle w:val="ListParagraph"/>
+        <w:pStyle w:val="Paragrafoelenco"/>
         <w:numPr>
           <w:ilvl w:val="0"/>
           <w:numId w:val="6"/>
@@ -6577,45 +6464,8 @@
           <w:szCs w:val="24"/>
           <w:lang w:val="en-US"/>
         </w:rPr>
-        <w:t xml:space="preserve">Slides of the course by Prof. </w:t>
-      </w:r>
-      <w:proofErr w:type="spellStart"/>
-      <w:r>
-        <w:rPr>
-          <w:rFonts w:ascii="Cambria" w:hAnsi="Cambria" w:cs="TrebuchetMS"/>
-          <w:i/>
-          <w:color w:val="000000"/>
-          <w:sz w:val="24"/>
-          <w:szCs w:val="24"/>
-          <w:lang w:val="en-US"/>
-        </w:rPr>
-        <w:t>Raffaela</w:t>
-      </w:r>
-      <w:proofErr w:type="spellEnd"/>
-      <w:r>
-        <w:rPr>
-          <w:rFonts w:ascii="Cambria" w:hAnsi="Cambria" w:cs="TrebuchetMS"/>
-          <w:i/>
-          <w:color w:val="000000"/>
-          <w:sz w:val="24"/>
-          <w:szCs w:val="24"/>
-          <w:lang w:val="en-US"/>
-        </w:rPr>
-        <w:t xml:space="preserve"> </w:t>
-      </w:r>
-      <w:proofErr w:type="spellStart"/>
-      <w:r>
-        <w:rPr>
-          <w:rFonts w:ascii="Cambria" w:hAnsi="Cambria" w:cs="TrebuchetMS"/>
-          <w:i/>
-          <w:color w:val="000000"/>
-          <w:sz w:val="24"/>
-          <w:szCs w:val="24"/>
-          <w:lang w:val="en-US"/>
-        </w:rPr>
-        <w:t>Mirandola</w:t>
-      </w:r>
-      <w:proofErr w:type="spellEnd"/>
+        <w:t>Slides of the course by Prof. Raffaela Mirandola</w:t>
+      </w:r>
     </w:p>
     <w:p>
       <w:pPr>
@@ -6697,6 +6547,8 @@
           <w:lang w:val="en-US"/>
         </w:rPr>
       </w:pPr>
+      <w:bookmarkStart w:id="0" w:name="_GoBack"/>
+      <w:bookmarkEnd w:id="0"/>
     </w:p>
     <w:sectPr>
       <w:headerReference w:type="default" r:id="rId9"/>
@@ -6710,7 +6562,7 @@
 </file>
 
 <file path=word/endnotes.xml><?xml version="1.0" encoding="utf-8"?>
-<w:endnotes xmlns:wpc="http://schemas.microsoft.com/office/word/2010/wordprocessingCanvas" xmlns:mo="http://schemas.microsoft.com/office/mac/office/2008/main" xmlns:mc="http://schemas.openxmlformats.org/markup-compatibility/2006" xmlns:mv="urn:schemas-microsoft-com:mac:vml" xmlns:o="urn:schemas-microsoft-com:office:office" xmlns:r="http://schemas.openxmlformats.org/officeDocument/2006/relationships" xmlns:m="http://schemas.openxmlformats.org/officeDocument/2006/math" xmlns:v="urn:schemas-microsoft-com:vml" xmlns:wp14="http://schemas.microsoft.com/office/word/2010/wordprocessingDrawing" xmlns:wp="http://schemas.openxmlformats.org/drawingml/2006/wordprocessingDrawing" xmlns:w10="urn:schemas-microsoft-com:office:word" xmlns:w="http://schemas.openxmlformats.org/wordprocessingml/2006/main" xmlns:w14="http://schemas.microsoft.com/office/word/2010/wordml" xmlns:w15="http://schemas.microsoft.com/office/word/2012/wordml" xmlns:wpg="http://schemas.microsoft.com/office/word/2010/wordprocessingGroup" xmlns:wpi="http://schemas.microsoft.com/office/word/2010/wordprocessingInk" xmlns:wne="http://schemas.microsoft.com/office/word/2006/wordml" xmlns:wps="http://schemas.microsoft.com/office/word/2010/wordprocessingShape" mc:Ignorable="w14 w15 wp14">
+<w:endnotes xmlns:wpc="http://schemas.microsoft.com/office/word/2010/wordprocessingCanvas" xmlns:mc="http://schemas.openxmlformats.org/markup-compatibility/2006" xmlns:o="urn:schemas-microsoft-com:office:office" xmlns:r="http://schemas.openxmlformats.org/officeDocument/2006/relationships" xmlns:m="http://schemas.openxmlformats.org/officeDocument/2006/math" xmlns:v="urn:schemas-microsoft-com:vml" xmlns:wp14="http://schemas.microsoft.com/office/word/2010/wordprocessingDrawing" xmlns:wp="http://schemas.openxmlformats.org/drawingml/2006/wordprocessingDrawing" xmlns:w10="urn:schemas-microsoft-com:office:word" xmlns:w="http://schemas.openxmlformats.org/wordprocessingml/2006/main" xmlns:w14="http://schemas.microsoft.com/office/word/2010/wordml" xmlns:w15="http://schemas.microsoft.com/office/word/2012/wordml" xmlns:wpg="http://schemas.microsoft.com/office/word/2010/wordprocessingGroup" xmlns:wpi="http://schemas.microsoft.com/office/word/2010/wordprocessingInk" xmlns:wne="http://schemas.microsoft.com/office/word/2006/wordml" xmlns:wps="http://schemas.microsoft.com/office/word/2010/wordprocessingShape" mc:Ignorable="w14 w15 wp14">
   <w:endnote w:type="separator" w:id="-1">
     <w:p>
       <w:pPr>
@@ -6735,7 +6587,7 @@
 </file>
 
 <file path=word/footnotes.xml><?xml version="1.0" encoding="utf-8"?>
-<w:footnotes xmlns:wpc="http://schemas.microsoft.com/office/word/2010/wordprocessingCanvas" xmlns:mo="http://schemas.microsoft.com/office/mac/office/2008/main" xmlns:mc="http://schemas.openxmlformats.org/markup-compatibility/2006" xmlns:mv="urn:schemas-microsoft-com:mac:vml" xmlns:o="urn:schemas-microsoft-com:office:office" xmlns:r="http://schemas.openxmlformats.org/officeDocument/2006/relationships" xmlns:m="http://schemas.openxmlformats.org/officeDocument/2006/math" xmlns:v="urn:schemas-microsoft-com:vml" xmlns:wp14="http://schemas.microsoft.com/office/word/2010/wordprocessingDrawing" xmlns:wp="http://schemas.openxmlformats.org/drawingml/2006/wordprocessingDrawing" xmlns:w10="urn:schemas-microsoft-com:office:word" xmlns:w="http://schemas.openxmlformats.org/wordprocessingml/2006/main" xmlns:w14="http://schemas.microsoft.com/office/word/2010/wordml" xmlns:w15="http://schemas.microsoft.com/office/word/2012/wordml" xmlns:wpg="http://schemas.microsoft.com/office/word/2010/wordprocessingGroup" xmlns:wpi="http://schemas.microsoft.com/office/word/2010/wordprocessingInk" xmlns:wne="http://schemas.microsoft.com/office/word/2006/wordml" xmlns:wps="http://schemas.microsoft.com/office/word/2010/wordprocessingShape" mc:Ignorable="w14 w15 wp14">
+<w:footnotes xmlns:wpc="http://schemas.microsoft.com/office/word/2010/wordprocessingCanvas" xmlns:mc="http://schemas.openxmlformats.org/markup-compatibility/2006" xmlns:o="urn:schemas-microsoft-com:office:office" xmlns:r="http://schemas.openxmlformats.org/officeDocument/2006/relationships" xmlns:m="http://schemas.openxmlformats.org/officeDocument/2006/math" xmlns:v="urn:schemas-microsoft-com:vml" xmlns:wp14="http://schemas.microsoft.com/office/word/2010/wordprocessingDrawing" xmlns:wp="http://schemas.openxmlformats.org/drawingml/2006/wordprocessingDrawing" xmlns:w10="urn:schemas-microsoft-com:office:word" xmlns:w="http://schemas.openxmlformats.org/wordprocessingml/2006/main" xmlns:w14="http://schemas.microsoft.com/office/word/2010/wordml" xmlns:w15="http://schemas.microsoft.com/office/word/2012/wordml" xmlns:wpg="http://schemas.microsoft.com/office/word/2010/wordprocessingGroup" xmlns:wpi="http://schemas.microsoft.com/office/word/2010/wordprocessingInk" xmlns:wne="http://schemas.microsoft.com/office/word/2006/wordml" xmlns:wps="http://schemas.microsoft.com/office/word/2010/wordprocessingShape" mc:Ignorable="w14 w15 wp14">
   <w:footnote w:type="separator" w:id="-1">
     <w:p>
       <w:pPr>
@@ -6760,10 +6612,10 @@
 </file>
 
 <file path=word/header1.xml><?xml version="1.0" encoding="utf-8"?>
-<w:hdr xmlns:wpc="http://schemas.microsoft.com/office/word/2010/wordprocessingCanvas" xmlns:mo="http://schemas.microsoft.com/office/mac/office/2008/main" xmlns:mc="http://schemas.openxmlformats.org/markup-compatibility/2006" xmlns:mv="urn:schemas-microsoft-com:mac:vml" xmlns:o="urn:schemas-microsoft-com:office:office" xmlns:r="http://schemas.openxmlformats.org/officeDocument/2006/relationships" xmlns:m="http://schemas.openxmlformats.org/officeDocument/2006/math" xmlns:v="urn:schemas-microsoft-com:vml" xmlns:wp14="http://schemas.microsoft.com/office/word/2010/wordprocessingDrawing" xmlns:wp="http://schemas.openxmlformats.org/drawingml/2006/wordprocessingDrawing" xmlns:w10="urn:schemas-microsoft-com:office:word" xmlns:w="http://schemas.openxmlformats.org/wordprocessingml/2006/main" xmlns:w14="http://schemas.microsoft.com/office/word/2010/wordml" xmlns:w15="http://schemas.microsoft.com/office/word/2012/wordml" xmlns:wpg="http://schemas.microsoft.com/office/word/2010/wordprocessingGroup" xmlns:wpi="http://schemas.microsoft.com/office/word/2010/wordprocessingInk" xmlns:wne="http://schemas.microsoft.com/office/word/2006/wordml" xmlns:wps="http://schemas.microsoft.com/office/word/2010/wordprocessingShape" mc:Ignorable="w14 w15 wp14">
+<w:hdr xmlns:wpc="http://schemas.microsoft.com/office/word/2010/wordprocessingCanvas" xmlns:mc="http://schemas.openxmlformats.org/markup-compatibility/2006" xmlns:o="urn:schemas-microsoft-com:office:office" xmlns:r="http://schemas.openxmlformats.org/officeDocument/2006/relationships" xmlns:m="http://schemas.openxmlformats.org/officeDocument/2006/math" xmlns:v="urn:schemas-microsoft-com:vml" xmlns:wp14="http://schemas.microsoft.com/office/word/2010/wordprocessingDrawing" xmlns:wp="http://schemas.openxmlformats.org/drawingml/2006/wordprocessingDrawing" xmlns:w10="urn:schemas-microsoft-com:office:word" xmlns:w="http://schemas.openxmlformats.org/wordprocessingml/2006/main" xmlns:w14="http://schemas.microsoft.com/office/word/2010/wordml" xmlns:w15="http://schemas.microsoft.com/office/word/2012/wordml" xmlns:wpg="http://schemas.microsoft.com/office/word/2010/wordprocessingGroup" xmlns:wpi="http://schemas.microsoft.com/office/word/2010/wordprocessingInk" xmlns:wne="http://schemas.microsoft.com/office/word/2006/wordml" xmlns:wps="http://schemas.microsoft.com/office/word/2010/wordprocessingShape" mc:Ignorable="w14 w15 wp14">
   <w:p>
     <w:pPr>
-      <w:pStyle w:val="Header"/>
+      <w:pStyle w:val="Intestazione"/>
     </w:pPr>
     <w:r>
       <w:rPr>
@@ -7047,7 +6899,7 @@
                         <w:txbxContent>
                           <w:p>
                             <w:pPr>
-                              <w:pStyle w:val="Header"/>
+                              <w:pStyle w:val="Intestazione"/>
                               <w:jc w:val="right"/>
                               <w:rPr>
                                 <w:color w:val="FFFFFF" w:themeColor="background1"/>
@@ -7086,7 +6938,7 @@
                                 <w:sz w:val="24"/>
                                 <w:szCs w:val="24"/>
                               </w:rPr>
-                              <w:t>6</w:t>
+                              <w:t>10</w:t>
                             </w:r>
                             <w:r>
                               <w:rPr>
@@ -7128,29 +6980,29 @@
         </mc:Choice>
         <mc:Fallback>
           <w:pict>
-            <v:group w14:anchorId="449C32E9" id="Gruppo_x0020_158" o:spid="_x0000_s1031" style="position:absolute;margin-left:0;margin-top:0;width:133.9pt;height:80.65pt;z-index:251659264;mso-top-percent:23;mso-position-horizontal:left;mso-position-horizontal-relative:page;mso-position-vertical-relative:page;mso-top-percent:23;mso-width-relative:margin;mso-height-relative:margin" coordsize="1700784,1024128" o:gfxdata="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">
-              <v:group id="Gruppo_x0020_159" o:spid="_x0000_s1032" style="position:absolute;width:1700784;height:1024128" coordsize="1700784,1024128" o:gfxdata="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">
-                <v:rect id="Rettangolo_x0020_160" o:spid="_x0000_s1033" style="position:absolute;width:1700784;height:1024128;visibility:visible;mso-wrap-style:square;v-text-anchor:middle" o:gfxdata="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" fillcolor="white [3212]" stroked="f" strokeweight="1pt">
+            <v:group w14:anchorId="449C32E9" id="Gruppo 158" o:spid="_x0000_s1031" style="position:absolute;margin-left:0;margin-top:0;width:133.9pt;height:80.65pt;z-index:251659264;mso-top-percent:23;mso-position-horizontal:left;mso-position-horizontal-relative:page;mso-position-vertical-relative:page;mso-top-percent:23;mso-width-relative:margin;mso-height-relative:margin" coordsize="17007,10241" o:gfxdata="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">
+              <v:group id="Gruppo 159" o:spid="_x0000_s1032" style="position:absolute;width:17007;height:10241" coordsize="17007,10241" o:gfxdata="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">
+                <v:rect id="Rettangolo 160" o:spid="_x0000_s1033" style="position:absolute;width:17007;height:10241;visibility:visible;mso-wrap-style:square;v-text-anchor:middle" o:gfxdata="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" fillcolor="white [3212]" stroked="f" strokeweight="1pt">
                   <v:fill opacity="0"/>
                 </v:rect>
-                <v:shape id="Rettangolo_x0020_1" o:spid="_x0000_s1034" style="position:absolute;left:228600;width:1463040;height:1014984;visibility:visible;mso-wrap-style:square;v-text-anchor:middle" coordsize="1462822,1014481" o:gfxdata="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" path="m0,0l1462822,,910372,376306,,1014481,,0xe" fillcolor="#5b9bd5 [3204]" stroked="f" strokeweight="1pt">
+                <v:shape id="Rettangolo 1" o:spid="_x0000_s1034" style="position:absolute;left:2286;width:14630;height:10149;visibility:visible;mso-wrap-style:square;v-text-anchor:middle" coordsize="1462822,1014481" o:gfxdata="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" path="m,l1462822,,910372,376306,,1014481,,xe" fillcolor="#5b9bd5 [3204]" stroked="f" strokeweight="1pt">
                   <v:stroke joinstyle="miter"/>
                   <v:path arrowok="t" o:connecttype="custom" o:connectlocs="0,0;1463040,0;910508,376493;0,1014984;0,0" o:connectangles="0,0,0,0,0"/>
                 </v:shape>
-                <v:rect id="Rettangolo_x0020_162" o:spid="_x0000_s1035" style="position:absolute;left:187392;width:1472184;height:1024128;visibility:visible;mso-wrap-style:square;v-text-anchor:middle" o:gfxdata="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" stroked="f" strokeweight="1pt">
-                  <v:fill r:id="rId2" o:title="" rotate="t" type="frame"/>
+                <v:rect id="Rettangolo 162" o:spid="_x0000_s1035" style="position:absolute;left:1873;width:14722;height:10241;visibility:visible;mso-wrap-style:square;v-text-anchor:middle" o:gfxdata="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" stroked="f" strokeweight="1pt">
+                  <v:fill r:id="rId2" o:title="" recolor="t" rotate="t" type="frame"/>
                 </v:rect>
               </v:group>
-              <v:shapetype id="_x0000_t202" coordsize="21600,21600" o:spt="202" path="m0,0l0,21600,21600,21600,21600,0xe">
+              <v:shapetype id="_x0000_t202" coordsize="21600,21600" o:spt="202" path="m,l,21600r21600,l21600,xe">
                 <v:stroke joinstyle="miter"/>
                 <v:path gradientshapeok="t" o:connecttype="rect"/>
               </v:shapetype>
-              <v:shape id="Casella_x0020_di_x0020_testo_x0020_163" o:spid="_x0000_s1036" type="#_x0000_t202" style="position:absolute;left:49427;top:18867;width:926611;height:388905;flip:x;visibility:visible;mso-wrap-style:square;v-text-anchor:middle" o:gfxdata="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" filled="f" stroked="f" strokeweight=".5pt">
+              <v:shape id="Casella di testo 163" o:spid="_x0000_s1036" type="#_x0000_t202" style="position:absolute;left:494;top:188;width:9266;height:3889;flip:x;visibility:visible;mso-wrap-style:square;v-text-anchor:middle" o:gfxdata="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" filled="f" stroked="f" strokeweight=".5pt">
                 <v:textbox inset=",7.2pt,,7.2pt">
                   <w:txbxContent>
                     <w:p>
                       <w:pPr>
-                        <w:pStyle w:val="Header"/>
+                        <w:pStyle w:val="Intestazione"/>
                         <w:jc w:val="right"/>
                         <w:rPr>
                           <w:color w:val="FFFFFF" w:themeColor="background1"/>
@@ -7189,7 +7041,7 @@
                           <w:sz w:val="24"/>
                           <w:szCs w:val="24"/>
                         </w:rPr>
-                        <w:t>6</w:t>
+                        <w:t>10</w:t>
                       </w:r>
                       <w:r>
                         <w:rPr>
@@ -7225,8 +7077,8 @@
 </file>
 
 <file path=word/numbering.xml><?xml version="1.0" encoding="utf-8"?>
-<w:numbering xmlns:wpc="http://schemas.microsoft.com/office/word/2010/wordprocessingCanvas" xmlns:mo="http://schemas.microsoft.com/office/mac/office/2008/main" xmlns:mc="http://schemas.openxmlformats.org/markup-compatibility/2006" xmlns:mv="urn:schemas-microsoft-com:mac:vml" xmlns:o="urn:schemas-microsoft-com:office:office" xmlns:r="http://schemas.openxmlformats.org/officeDocument/2006/relationships" xmlns:m="http://schemas.openxmlformats.org/officeDocument/2006/math" xmlns:v="urn:schemas-microsoft-com:vml" xmlns:wp14="http://schemas.microsoft.com/office/word/2010/wordprocessingDrawing" xmlns:wp="http://schemas.openxmlformats.org/drawingml/2006/wordprocessingDrawing" xmlns:w10="urn:schemas-microsoft-com:office:word" xmlns:w="http://schemas.openxmlformats.org/wordprocessingml/2006/main" xmlns:w14="http://schemas.microsoft.com/office/word/2010/wordml" xmlns:w15="http://schemas.microsoft.com/office/word/2012/wordml" xmlns:wpg="http://schemas.microsoft.com/office/word/2010/wordprocessingGroup" xmlns:wpi="http://schemas.microsoft.com/office/word/2010/wordprocessingInk" xmlns:wne="http://schemas.microsoft.com/office/word/2006/wordml" xmlns:wps="http://schemas.microsoft.com/office/word/2010/wordprocessingShape" mc:Ignorable="w14 w15 wp14">
-  <w:abstractNum w:abstractNumId="0">
+<w:numbering xmlns:wpc="http://schemas.microsoft.com/office/word/2010/wordprocessingCanvas" xmlns:mc="http://schemas.openxmlformats.org/markup-compatibility/2006" xmlns:o="urn:schemas-microsoft-com:office:office" xmlns:r="http://schemas.openxmlformats.org/officeDocument/2006/relationships" xmlns:m="http://schemas.openxmlformats.org/officeDocument/2006/math" xmlns:v="urn:schemas-microsoft-com:vml" xmlns:wp14="http://schemas.microsoft.com/office/word/2010/wordprocessingDrawing" xmlns:wp="http://schemas.openxmlformats.org/drawingml/2006/wordprocessingDrawing" xmlns:w10="urn:schemas-microsoft-com:office:word" xmlns:w="http://schemas.openxmlformats.org/wordprocessingml/2006/main" xmlns:w14="http://schemas.microsoft.com/office/word/2010/wordml" xmlns:w15="http://schemas.microsoft.com/office/word/2012/wordml" xmlns:wpg="http://schemas.microsoft.com/office/word/2010/wordprocessingGroup" xmlns:wpi="http://schemas.microsoft.com/office/word/2010/wordprocessingInk" xmlns:wne="http://schemas.microsoft.com/office/word/2006/wordml" xmlns:wps="http://schemas.microsoft.com/office/word/2010/wordprocessingShape" mc:Ignorable="w14 w15 wp14">
+  <w:abstractNum w:abstractNumId="0" w15:restartNumberingAfterBreak="0">
     <w:nsid w:val="036F6820"/>
     <w:multiLevelType w:val="multilevel"/>
     <w:tmpl w:val="AF223D18"/>
@@ -7339,7 +7191,7 @@
       </w:rPr>
     </w:lvl>
   </w:abstractNum>
-  <w:abstractNum w:abstractNumId="1">
+  <w:abstractNum w:abstractNumId="1" w15:restartNumberingAfterBreak="0">
     <w:nsid w:val="05A83AE4"/>
     <w:multiLevelType w:val="multilevel"/>
     <w:tmpl w:val="FD66B500"/>
@@ -7452,7 +7304,7 @@
       </w:rPr>
     </w:lvl>
   </w:abstractNum>
-  <w:abstractNum w:abstractNumId="2">
+  <w:abstractNum w:abstractNumId="2" w15:restartNumberingAfterBreak="0">
     <w:nsid w:val="11A46D49"/>
     <w:multiLevelType w:val="multilevel"/>
     <w:tmpl w:val="AF223D18"/>
@@ -7565,7 +7417,7 @@
       </w:rPr>
     </w:lvl>
   </w:abstractNum>
-  <w:abstractNum w:abstractNumId="3">
+  <w:abstractNum w:abstractNumId="3" w15:restartNumberingAfterBreak="0">
     <w:nsid w:val="4FC203DD"/>
     <w:multiLevelType w:val="multilevel"/>
     <w:tmpl w:val="CE287CA0"/>
@@ -7678,7 +7530,7 @@
       </w:rPr>
     </w:lvl>
   </w:abstractNum>
-  <w:abstractNum w:abstractNumId="4">
+  <w:abstractNum w:abstractNumId="4" w15:restartNumberingAfterBreak="0">
     <w:nsid w:val="5649034B"/>
     <w:multiLevelType w:val="hybridMultilevel"/>
     <w:tmpl w:val="374E0650"/>
@@ -7791,7 +7643,7 @@
       </w:rPr>
     </w:lvl>
   </w:abstractNum>
-  <w:abstractNum w:abstractNumId="5">
+  <w:abstractNum w:abstractNumId="5" w15:restartNumberingAfterBreak="0">
     <w:nsid w:val="63575728"/>
     <w:multiLevelType w:val="multilevel"/>
     <w:tmpl w:val="9E2CAAF6"/>
@@ -7914,7 +7766,7 @@
       </w:rPr>
     </w:lvl>
   </w:abstractNum>
-  <w:abstractNum w:abstractNumId="6">
+  <w:abstractNum w:abstractNumId="6" w15:restartNumberingAfterBreak="0">
     <w:nsid w:val="6B9F7340"/>
     <w:multiLevelType w:val="hybridMultilevel"/>
     <w:tmpl w:val="6C324B74"/>
@@ -8068,7 +7920,7 @@
       </w:pPr>
     </w:pPrDefault>
   </w:docDefaults>
-  <w:latentStyles w:defLockedState="0" w:defUIPriority="99" w:defSemiHidden="0" w:defUnhideWhenUsed="0" w:defQFormat="0" w:count="380">
+  <w:latentStyles w:defLockedState="0" w:defUIPriority="99" w:defSemiHidden="0" w:defUnhideWhenUsed="0" w:defQFormat="0" w:count="371">
     <w:lsdException w:name="Normal" w:uiPriority="0" w:qFormat="1"/>
     <w:lsdException w:name="heading 1" w:uiPriority="9" w:qFormat="1"/>
     <w:lsdException w:name="heading 2" w:semiHidden="1" w:uiPriority="9" w:unhideWhenUsed="1" w:qFormat="1"/>
@@ -8441,17 +8293,17 @@
     <w:lsdException w:name="List Table 6 Colorful Accent 6" w:uiPriority="51"/>
     <w:lsdException w:name="List Table 7 Colorful Accent 6" w:uiPriority="52"/>
   </w:latentStyles>
-  <w:style w:type="paragraph" w:default="1" w:styleId="Normal">
+  <w:style w:type="paragraph" w:default="1" w:styleId="Normale">
     <w:name w:val="Normal"/>
     <w:qFormat/>
   </w:style>
-  <w:style w:type="character" w:default="1" w:styleId="DefaultParagraphFont">
+  <w:style w:type="character" w:default="1" w:styleId="Carpredefinitoparagrafo">
     <w:name w:val="Default Paragraph Font"/>
     <w:uiPriority w:val="1"/>
     <w:semiHidden/>
     <w:unhideWhenUsed/>
   </w:style>
-  <w:style w:type="table" w:default="1" w:styleId="TableNormal">
+  <w:style w:type="table" w:default="1" w:styleId="Tabellanormale">
     <w:name w:val="Normal Table"/>
     <w:uiPriority w:val="99"/>
     <w:semiHidden/>
@@ -8466,16 +8318,16 @@
       </w:tblCellMar>
     </w:tblPr>
   </w:style>
-  <w:style w:type="numbering" w:default="1" w:styleId="NoList">
+  <w:style w:type="numbering" w:default="1" w:styleId="Nessunelenco">
     <w:name w:val="No List"/>
     <w:uiPriority w:val="99"/>
     <w:semiHidden/>
     <w:unhideWhenUsed/>
   </w:style>
-  <w:style w:type="paragraph" w:styleId="Header">
+  <w:style w:type="paragraph" w:styleId="Intestazione">
     <w:name w:val="header"/>
-    <w:basedOn w:val="Normal"/>
-    <w:link w:val="HeaderChar"/>
+    <w:basedOn w:val="Normale"/>
+    <w:link w:val="IntestazioneCarattere"/>
     <w:uiPriority w:val="99"/>
     <w:unhideWhenUsed/>
     <w:rsid w:val="00842A08"/>
@@ -8487,17 +8339,17 @@
       <w:spacing w:after="0" w:line="240" w:lineRule="auto"/>
     </w:pPr>
   </w:style>
-  <w:style w:type="character" w:customStyle="1" w:styleId="HeaderChar">
-    <w:name w:val="Header Char"/>
-    <w:basedOn w:val="DefaultParagraphFont"/>
-    <w:link w:val="Header"/>
+  <w:style w:type="character" w:customStyle="1" w:styleId="IntestazioneCarattere">
+    <w:name w:val="Intestazione Carattere"/>
+    <w:basedOn w:val="Carpredefinitoparagrafo"/>
+    <w:link w:val="Intestazione"/>
     <w:uiPriority w:val="99"/>
     <w:rsid w:val="00842A08"/>
   </w:style>
-  <w:style w:type="paragraph" w:styleId="Footer">
+  <w:style w:type="paragraph" w:styleId="Pidipagina">
     <w:name w:val="footer"/>
-    <w:basedOn w:val="Normal"/>
-    <w:link w:val="FooterChar"/>
+    <w:basedOn w:val="Normale"/>
+    <w:link w:val="PidipaginaCarattere"/>
     <w:uiPriority w:val="99"/>
     <w:unhideWhenUsed/>
     <w:rsid w:val="00842A08"/>
@@ -8509,16 +8361,16 @@
       <w:spacing w:after="0" w:line="240" w:lineRule="auto"/>
     </w:pPr>
   </w:style>
-  <w:style w:type="character" w:customStyle="1" w:styleId="FooterChar">
-    <w:name w:val="Footer Char"/>
-    <w:basedOn w:val="DefaultParagraphFont"/>
-    <w:link w:val="Footer"/>
+  <w:style w:type="character" w:customStyle="1" w:styleId="PidipaginaCarattere">
+    <w:name w:val="Piè di pagina Carattere"/>
+    <w:basedOn w:val="Carpredefinitoparagrafo"/>
+    <w:link w:val="Pidipagina"/>
     <w:uiPriority w:val="99"/>
     <w:rsid w:val="00842A08"/>
   </w:style>
-  <w:style w:type="paragraph" w:styleId="NormalWeb">
+  <w:style w:type="paragraph" w:styleId="NormaleWeb">
     <w:name w:val="Normal (Web)"/>
-    <w:basedOn w:val="Normal"/>
+    <w:basedOn w:val="Normale"/>
     <w:uiPriority w:val="99"/>
     <w:unhideWhenUsed/>
     <w:rsid w:val="00404E68"/>
@@ -8532,9 +8384,9 @@
       <w:lang w:val="en-US"/>
     </w:rPr>
   </w:style>
-  <w:style w:type="character" w:styleId="Strong">
+  <w:style w:type="character" w:styleId="Enfasigrassetto">
     <w:name w:val="Strong"/>
-    <w:basedOn w:val="DefaultParagraphFont"/>
+    <w:basedOn w:val="Carpredefinitoparagrafo"/>
     <w:uiPriority w:val="22"/>
     <w:qFormat/>
     <w:rsid w:val="00404E68"/>
@@ -8543,9 +8395,9 @@
       <w:bCs/>
     </w:rPr>
   </w:style>
-  <w:style w:type="paragraph" w:styleId="ListParagraph">
+  <w:style w:type="paragraph" w:styleId="Paragrafoelenco">
     <w:name w:val="List Paragraph"/>
-    <w:basedOn w:val="Normal"/>
+    <w:basedOn w:val="Normale"/>
     <w:uiPriority w:val="34"/>
     <w:qFormat/>
     <w:rsid w:val="009B59DA"/>
@@ -8554,10 +8406,10 @@
       <w:contextualSpacing/>
     </w:pPr>
   </w:style>
-  <w:style w:type="paragraph" w:styleId="HTMLPreformatted">
+  <w:style w:type="paragraph" w:styleId="PreformattatoHTML">
     <w:name w:val="HTML Preformatted"/>
-    <w:basedOn w:val="Normal"/>
-    <w:link w:val="HTMLPreformattedChar"/>
+    <w:basedOn w:val="Normale"/>
+    <w:link w:val="PreformattatoHTMLCarattere"/>
     <w:uiPriority w:val="99"/>
     <w:semiHidden/>
     <w:unhideWhenUsed/>
@@ -8590,10 +8442,10 @@
       <w:lang w:val="en-US"/>
     </w:rPr>
   </w:style>
-  <w:style w:type="character" w:customStyle="1" w:styleId="HTMLPreformattedChar">
-    <w:name w:val="HTML Preformatted Char"/>
-    <w:basedOn w:val="DefaultParagraphFont"/>
-    <w:link w:val="HTMLPreformatted"/>
+  <w:style w:type="character" w:customStyle="1" w:styleId="PreformattatoHTMLCarattere">
+    <w:name w:val="Preformattato HTML Carattere"/>
+    <w:basedOn w:val="Carpredefinitoparagrafo"/>
+    <w:link w:val="PreformattatoHTML"/>
     <w:uiPriority w:val="99"/>
     <w:semiHidden/>
     <w:rsid w:val="006B736C"/>
@@ -8604,9 +8456,9 @@
       <w:lang w:val="en-US"/>
     </w:rPr>
   </w:style>
-  <w:style w:type="character" w:styleId="Hyperlink">
+  <w:style w:type="character" w:styleId="Collegamentoipertestuale">
     <w:name w:val="Hyperlink"/>
-    <w:basedOn w:val="DefaultParagraphFont"/>
+    <w:basedOn w:val="Carpredefinitoparagrafo"/>
     <w:uiPriority w:val="99"/>
     <w:unhideWhenUsed/>
     <w:rsid w:val="002206B6"/>

</xml_diff>

<commit_message>
Updated documents after the morning meeting
</commit_message>
<xml_diff>
--- a/Various documents/Requirements Analysis and Specification Document.docx
+++ b/Various documents/Requirements Analysis and Specification Document.docx
@@ -1,6 +1,6 @@
 
 <file path=word/document.xml><?xml version="1.0" encoding="utf-8"?>
-<w:document xmlns:wpc="http://schemas.microsoft.com/office/word/2010/wordprocessingCanvas" xmlns:mc="http://schemas.openxmlformats.org/markup-compatibility/2006" xmlns:o="urn:schemas-microsoft-com:office:office" xmlns:r="http://schemas.openxmlformats.org/officeDocument/2006/relationships" xmlns:m="http://schemas.openxmlformats.org/officeDocument/2006/math" xmlns:v="urn:schemas-microsoft-com:vml" xmlns:wp14="http://schemas.microsoft.com/office/word/2010/wordprocessingDrawing" xmlns:wp="http://schemas.openxmlformats.org/drawingml/2006/wordprocessingDrawing" xmlns:w10="urn:schemas-microsoft-com:office:word" xmlns:w="http://schemas.openxmlformats.org/wordprocessingml/2006/main" xmlns:w14="http://schemas.microsoft.com/office/word/2010/wordml" xmlns:w15="http://schemas.microsoft.com/office/word/2012/wordml" xmlns:wpg="http://schemas.microsoft.com/office/word/2010/wordprocessingGroup" xmlns:wpi="http://schemas.microsoft.com/office/word/2010/wordprocessingInk" xmlns:wne="http://schemas.microsoft.com/office/word/2006/wordml" xmlns:wps="http://schemas.microsoft.com/office/word/2010/wordprocessingShape" mc:Ignorable="w14 w15 wp14">
+<w:document xmlns:wpc="http://schemas.microsoft.com/office/word/2010/wordprocessingCanvas" xmlns:mc="http://schemas.openxmlformats.org/markup-compatibility/2006" xmlns:o="urn:schemas-microsoft-com:office:office" xmlns:r="http://schemas.openxmlformats.org/officeDocument/2006/relationships" xmlns:m="http://schemas.openxmlformats.org/officeDocument/2006/math" xmlns:v="urn:schemas-microsoft-com:vml" xmlns:wp14="http://schemas.microsoft.com/office/word/2010/wordprocessingDrawing" xmlns:wp="http://schemas.openxmlformats.org/drawingml/2006/wordprocessingDrawing" xmlns:w10="urn:schemas-microsoft-com:office:word" xmlns:w="http://schemas.openxmlformats.org/wordprocessingml/2006/main" xmlns:w14="http://schemas.microsoft.com/office/word/2010/wordml" xmlns:wpg="http://schemas.microsoft.com/office/word/2010/wordprocessingGroup" xmlns:wpi="http://schemas.microsoft.com/office/word/2010/wordprocessingInk" xmlns:wne="http://schemas.microsoft.com/office/word/2006/wordml" xmlns:wps="http://schemas.microsoft.com/office/word/2010/wordprocessingShape" mc:Ignorable="w14 wp14">
   <w:body>
     <w:p>
       <w:pPr>
@@ -20,7 +20,7 @@
           <w:color w:val="1F4E79" w:themeColor="accent1" w:themeShade="80"/>
           <w:sz w:val="40"/>
           <w:szCs w:val="40"/>
-          <w:lang w:val="en-US"/>
+          <w:lang w:eastAsia="it-IT"/>
         </w:rPr>
         <w:drawing>
           <wp:inline distT="0" distB="0" distL="0" distR="0" wp14:anchorId="4EB531BC" wp14:editId="1841E2F3">
@@ -38,7 +38,7 @@
                     <pic:cNvPicPr/>
                   </pic:nvPicPr>
                   <pic:blipFill rotWithShape="1">
-                    <a:blip r:embed="rId7">
+                    <a:blip r:embed="rId8">
                       <a:extLst>
                         <a:ext uri="{28A0092B-C50C-407E-A947-70E740481C1C}">
                           <a14:useLocalDpi xmlns:a14="http://schemas.microsoft.com/office/drawing/2010/main" val="0"/>
@@ -347,7 +347,7 @@
           <w:color w:val="1F4E79" w:themeColor="accent1" w:themeShade="80"/>
           <w:sz w:val="28"/>
           <w:szCs w:val="40"/>
-          <w:lang w:val="en-US"/>
+          <w:lang w:eastAsia="it-IT"/>
         </w:rPr>
         <w:drawing>
           <wp:inline distT="0" distB="0" distL="0" distR="0" wp14:anchorId="32AC3C1A" wp14:editId="148A714A">
@@ -365,7 +365,7 @@
                     <pic:cNvPicPr/>
                   </pic:nvPicPr>
                   <pic:blipFill>
-                    <a:blip r:embed="rId8">
+                    <a:blip r:embed="rId9">
                       <a:extLst>
                         <a:ext uri="{28A0092B-C50C-407E-A947-70E740481C1C}">
                           <a14:useLocalDpi xmlns:a14="http://schemas.microsoft.com/office/drawing/2010/main" val="0"/>
@@ -458,7 +458,7 @@
           <w:sz w:val="24"/>
           <w:szCs w:val="24"/>
         </w:rPr>
-        <w:t>?</w:t>
+        <w:t>788701</w:t>
       </w:r>
       <w:r>
         <w:rPr>
@@ -553,7 +553,6 @@
           <w:color w:val="000000" w:themeColor="text1"/>
           <w:sz w:val="24"/>
           <w:szCs w:val="24"/>
-          <w:lang w:val="en-US"/>
         </w:rPr>
       </w:pPr>
       <w:r>
@@ -563,7 +562,6 @@
           <w:color w:val="000000" w:themeColor="text1"/>
           <w:sz w:val="24"/>
           <w:szCs w:val="24"/>
-          <w:lang w:val="en-US"/>
         </w:rPr>
         <w:t>Mirandola Raffaela</w:t>
       </w:r>
@@ -576,7 +574,6 @@
           <w:color w:val="000000" w:themeColor="text1"/>
           <w:sz w:val="24"/>
           <w:szCs w:val="24"/>
-          <w:lang w:val="en-US"/>
         </w:rPr>
       </w:pPr>
     </w:p>
@@ -588,7 +585,6 @@
           <w:color w:val="000000" w:themeColor="text1"/>
           <w:sz w:val="24"/>
           <w:szCs w:val="24"/>
-          <w:lang w:val="en-US"/>
         </w:rPr>
       </w:pPr>
     </w:p>
@@ -602,6 +598,7 @@
           <w:color w:val="323E4F" w:themeColor="text2" w:themeShade="BF"/>
           <w:sz w:val="72"/>
           <w:szCs w:val="72"/>
+          <w:lang w:val="it-IT"/>
         </w:rPr>
       </w:pPr>
       <w:r>
@@ -611,6 +608,7 @@
           <w:color w:val="323E4F" w:themeColor="text2" w:themeShade="BF"/>
           <w:sz w:val="72"/>
           <w:szCs w:val="72"/>
+          <w:lang w:val="it-IT"/>
         </w:rPr>
         <w:t>Index</w:t>
       </w:r>
@@ -625,6 +623,7 @@
           <w:color w:val="333333"/>
           <w:sz w:val="21"/>
           <w:szCs w:val="21"/>
+          <w:lang w:val="it-IT"/>
         </w:rPr>
       </w:pPr>
     </w:p>
@@ -1511,6 +1510,7 @@
     </w:p>
     <w:p>
       <w:pPr>
+        <w:jc w:val="both"/>
         <w:rPr>
           <w:rFonts w:ascii="Cambria" w:hAnsi="Cambria" w:cs="Cambria"/>
           <w:color w:val="000000" w:themeColor="text1"/>
@@ -1553,6 +1553,7 @@
     </w:p>
     <w:p>
       <w:pPr>
+        <w:jc w:val="both"/>
         <w:rPr>
           <w:rFonts w:ascii="Cambria" w:hAnsi="Cambria" w:cs="Cambria"/>
           <w:color w:val="000000" w:themeColor="text1"/>
@@ -1630,6 +1631,7 @@
     </w:p>
     <w:p>
       <w:pPr>
+        <w:jc w:val="both"/>
         <w:rPr>
           <w:rFonts w:ascii="Cambria" w:hAnsi="Cambria" w:cs="Cambria"/>
           <w:color w:val="000000" w:themeColor="text1"/>
@@ -1672,6 +1674,7 @@
     </w:p>
     <w:p>
       <w:pPr>
+        <w:jc w:val="both"/>
         <w:rPr>
           <w:rFonts w:ascii="Cambria" w:hAnsi="Cambria" w:cs="Cambria"/>
           <w:color w:val="000000" w:themeColor="text1"/>
@@ -1721,7 +1724,7 @@
           <w:color w:val="000000" w:themeColor="text1"/>
           <w:sz w:val="24"/>
           <w:szCs w:val="24"/>
-          <w:lang w:val="en-US"/>
+          <w:lang w:eastAsia="it-IT"/>
         </w:rPr>
         <mc:AlternateContent>
           <mc:Choice Requires="wps">
@@ -1824,7 +1827,7 @@
               </wp:anchor>
             </w:drawing>
           </mc:Choice>
-          <mc:Fallback xmlns:mv="urn:schemas-microsoft-com:mac:vml" xmlns:mo="http://schemas.microsoft.com/office/mac/office/2008/main">
+          <mc:Fallback xmlns:mo="http://schemas.microsoft.com/office/mac/office/2008/main" xmlns:mv="urn:schemas-microsoft-com:mac:vml" xmlns:w15="http://schemas.microsoft.com/office/word/2012/wordml">
             <w:pict>
               <v:oval w14:anchorId="4B304D60" id="Ovale 1" o:spid="_x0000_s1026" style="position:absolute;left:0;text-align:left;margin-left:31.05pt;margin-top:.7pt;width:168.75pt;height:73.5pt;z-index:251659264;visibility:visible;mso-wrap-style:square;mso-width-percent:0;mso-height-percent:0;mso-wrap-distance-left:9pt;mso-wrap-distance-top:0;mso-wrap-distance-right:9pt;mso-wrap-distance-bottom:0;mso-position-horizontal:absolute;mso-position-horizontal-relative:text;mso-position-vertical:absolute;mso-position-vertical-relative:text;mso-width-percent:0;mso-height-percent:0;mso-width-relative:margin;mso-height-relative:margin;v-text-anchor:middle" o:gfxdata="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" fillcolor="#65a0d7 [3028]" strokecolor="#5b9bd5 [3204]" strokeweight=".5pt">
                 <v:fill color2="#5898d4 [3172]" rotate="t" colors="0 #71a6db;.5 #559bdb;1 #438ac9" focus="100%" type="gradient">
@@ -1878,7 +1881,7 @@
           <w:color w:val="000000" w:themeColor="text1"/>
           <w:sz w:val="24"/>
           <w:szCs w:val="24"/>
-          <w:lang w:val="en-US"/>
+          <w:lang w:eastAsia="it-IT"/>
         </w:rPr>
         <mc:AlternateContent>
           <mc:Choice Requires="wps">
@@ -1991,7 +1994,7 @@
               </wp:anchor>
             </w:drawing>
           </mc:Choice>
-          <mc:Fallback xmlns:mv="urn:schemas-microsoft-com:mac:vml" xmlns:mo="http://schemas.microsoft.com/office/mac/office/2008/main">
+          <mc:Fallback xmlns:mo="http://schemas.microsoft.com/office/mac/office/2008/main" xmlns:mv="urn:schemas-microsoft-com:mac:vml" xmlns:w15="http://schemas.microsoft.com/office/word/2012/wordml">
             <w:pict>
               <v:oval w14:anchorId="2D5A6D34" id="Ovale 3" o:spid="_x0000_s1027" style="position:absolute;left:0;text-align:left;margin-left:265.5pt;margin-top:.45pt;width:168.75pt;height:73.5pt;z-index:251661312;visibility:visible;mso-wrap-style:square;mso-width-percent:0;mso-height-percent:0;mso-wrap-distance-left:9pt;mso-wrap-distance-top:0;mso-wrap-distance-right:9pt;mso-wrap-distance-bottom:0;mso-position-horizontal:absolute;mso-position-horizontal-relative:text;mso-position-vertical:absolute;mso-position-vertical-relative:text;mso-width-percent:0;mso-height-percent:0;mso-width-relative:margin;mso-height-relative:margin;v-text-anchor:middle" o:gfxdata="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" fillcolor="#65a0d7 [3028]" strokecolor="#5b9bd5 [3204]" strokeweight=".5pt">
                 <v:fill color2="#5898d4 [3172]" rotate="t" colors="0 #71a6db;.5 #559bdb;1 #438ac9" focus="100%" type="gradient">
@@ -2115,29 +2118,16 @@
           <w:lang w:val="en-US"/>
         </w:rPr>
       </w:pPr>
-      <w:proofErr w:type="spellStart"/>
-      <w:r>
-        <w:rPr>
-          <w:rFonts w:ascii="Cambria" w:hAnsi="Cambria" w:cs="Cambria"/>
-          <w:b/>
-          <w:color w:val="000000" w:themeColor="text1"/>
-          <w:sz w:val="28"/>
-          <w:szCs w:val="28"/>
-          <w:lang w:val="en-US"/>
-        </w:rPr>
-        <w:t>Etcc</w:t>
-      </w:r>
-      <w:proofErr w:type="spellEnd"/>
-      <w:r>
-        <w:rPr>
-          <w:rFonts w:ascii="Cambria" w:hAnsi="Cambria" w:cs="Cambria"/>
-          <w:b/>
-          <w:color w:val="000000" w:themeColor="text1"/>
-          <w:sz w:val="28"/>
-          <w:szCs w:val="28"/>
-          <w:lang w:val="en-US"/>
-        </w:rPr>
-        <w:t>…</w:t>
+      <w:r>
+        <w:rPr>
+          <w:rFonts w:ascii="Cambria" w:hAnsi="Cambria" w:cs="Cambria"/>
+          <w:b/>
+          <w:color w:val="000000" w:themeColor="text1"/>
+          <w:sz w:val="28"/>
+          <w:szCs w:val="28"/>
+          <w:lang w:val="en-US"/>
+        </w:rPr>
+        <w:t>ANDREA</w:t>
       </w:r>
     </w:p>
     <w:p>
@@ -2292,6 +2282,7 @@
     </w:p>
     <w:p>
       <w:pPr>
+        <w:jc w:val="both"/>
         <w:rPr>
           <w:rFonts w:ascii="Cambria" w:hAnsi="Cambria" w:cs="Cambria"/>
           <w:color w:val="000000" w:themeColor="text1"/>
@@ -2435,7 +2426,7 @@
           <w:color w:val="000000" w:themeColor="text1"/>
           <w:sz w:val="28"/>
           <w:szCs w:val="28"/>
-          <w:lang w:val="en-US"/>
+          <w:lang w:eastAsia="it-IT"/>
         </w:rPr>
         <mc:AlternateContent>
           <mc:Choice Requires="wps">
@@ -2532,7 +2523,7 @@
               </wp:anchor>
             </w:drawing>
           </mc:Choice>
-          <mc:Fallback xmlns:mv="urn:schemas-microsoft-com:mac:vml" xmlns:mo="http://schemas.microsoft.com/office/mac/office/2008/main">
+          <mc:Fallback xmlns:mo="http://schemas.microsoft.com/office/mac/office/2008/main" xmlns:mv="urn:schemas-microsoft-com:mac:vml" xmlns:w15="http://schemas.microsoft.com/office/word/2012/wordml">
             <w:pict>
               <v:rect w14:anchorId="2AEFDF75" id="Rettangolo 7" o:spid="_x0000_s1028" style="position:absolute;margin-left:170.55pt;margin-top:13.35pt;width:2in;height:21pt;z-index:251666432;visibility:visible;mso-wrap-style:square;mso-width-percent:0;mso-height-percent:0;mso-wrap-distance-left:9pt;mso-wrap-distance-top:0;mso-wrap-distance-right:9pt;mso-wrap-distance-bottom:0;mso-position-horizontal:absolute;mso-position-horizontal-relative:text;mso-position-vertical:absolute;mso-position-vertical-relative:text;mso-width-percent:0;mso-height-percent:0;mso-width-relative:margin;mso-height-relative:margin;v-text-anchor:middle" o:gfxdata="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" fillcolor="#ffd555 [2167]" strokecolor="#ffc000 [3207]" strokeweight=".5pt">
                 <v:fill color2="#ffcc31 [2615]" rotate="t" colors="0 #ffdd9c;.5 #ffd78e;1 #ffd479" focus="100%" type="gradient">
@@ -2568,7 +2559,7 @@
           <w:color w:val="000000" w:themeColor="text1"/>
           <w:sz w:val="24"/>
           <w:szCs w:val="24"/>
-          <w:lang w:val="en-US"/>
+          <w:lang w:eastAsia="it-IT"/>
         </w:rPr>
         <mc:AlternateContent>
           <mc:Choice Requires="wps">
@@ -2665,7 +2656,7 @@
               </wp:anchor>
             </w:drawing>
           </mc:Choice>
-          <mc:Fallback xmlns:mv="urn:schemas-microsoft-com:mac:vml" xmlns:mo="http://schemas.microsoft.com/office/mac/office/2008/main">
+          <mc:Fallback xmlns:mo="http://schemas.microsoft.com/office/mac/office/2008/main" xmlns:mv="urn:schemas-microsoft-com:mac:vml" xmlns:w15="http://schemas.microsoft.com/office/word/2012/wordml">
             <w:pict>
               <v:roundrect w14:anchorId="7200073A" id="Rettangolo arrotondato 5" o:spid="_x0000_s1029" style="position:absolute;margin-left:327pt;margin-top:6.3pt;width:132.75pt;height:62.25pt;z-index:251664384;visibility:visible;mso-wrap-style:square;mso-wrap-distance-left:9pt;mso-wrap-distance-top:0;mso-wrap-distance-right:9pt;mso-wrap-distance-bottom:0;mso-position-horizontal:absolute;mso-position-horizontal-relative:text;mso-position-vertical:absolute;mso-position-vertical-relative:text;v-text-anchor:middle" arcsize="10923f" o:gfxdata="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" fillcolor="#ffd555 [2167]" strokecolor="#ffc000 [3207]" strokeweight=".5pt">
                 <v:fill color2="#ffcc31 [2615]" rotate="t" colors="0 #ffdd9c;.5 #ffd78e;1 #ffd479" focus="100%" type="gradient">
@@ -2724,7 +2715,7 @@
           <w:color w:val="000000" w:themeColor="text1"/>
           <w:sz w:val="24"/>
           <w:szCs w:val="24"/>
-          <w:lang w:val="en-US"/>
+          <w:lang w:eastAsia="it-IT"/>
         </w:rPr>
         <mc:AlternateContent>
           <mc:Choice Requires="wps">
@@ -2823,7 +2814,7 @@
               </wp:anchor>
             </w:drawing>
           </mc:Choice>
-          <mc:Fallback xmlns:mv="urn:schemas-microsoft-com:mac:vml" xmlns:mo="http://schemas.microsoft.com/office/mac/office/2008/main">
+          <mc:Fallback xmlns:mo="http://schemas.microsoft.com/office/mac/office/2008/main" xmlns:mv="urn:schemas-microsoft-com:mac:vml" xmlns:w15="http://schemas.microsoft.com/office/word/2012/wordml">
             <w:pict>
               <v:roundrect w14:anchorId="30C96EE9" id="Rettangolo arrotondato 4" o:spid="_x0000_s1030" style="position:absolute;margin-left:20.55pt;margin-top:6.6pt;width:132.75pt;height:62.25pt;z-index:251662336;visibility:visible;mso-wrap-style:square;mso-wrap-distance-left:9pt;mso-wrap-distance-top:0;mso-wrap-distance-right:9pt;mso-wrap-distance-bottom:0;mso-position-horizontal:absolute;mso-position-horizontal-relative:text;mso-position-vertical:absolute;mso-position-vertical-relative:text;v-text-anchor:middle" arcsize="10923f" o:gfxdata="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" fillcolor="#ffd555 [2167]" strokecolor="#ffc000 [3207]" strokeweight=".5pt">
                 <v:fill color2="#ffcc31 [2615]" rotate="t" colors="0 #ffdd9c;.5 #ffd78e;1 #ffd479" focus="100%" type="gradient">
@@ -2895,7 +2886,7 @@
           <w:color w:val="000000" w:themeColor="text1"/>
           <w:sz w:val="28"/>
           <w:szCs w:val="28"/>
-          <w:lang w:val="en-US"/>
+          <w:lang w:eastAsia="it-IT"/>
         </w:rPr>
         <mc:AlternateContent>
           <mc:Choice Requires="wps">
@@ -2957,7 +2948,7 @@
               </wp:anchor>
             </w:drawing>
           </mc:Choice>
-          <mc:Fallback xmlns:mv="urn:schemas-microsoft-com:mac:vml" xmlns:mo="http://schemas.microsoft.com/office/mac/office/2008/main">
+          <mc:Fallback xmlns:mo="http://schemas.microsoft.com/office/mac/office/2008/main" xmlns:mv="urn:schemas-microsoft-com:mac:vml" xmlns:w15="http://schemas.microsoft.com/office/word/2012/wordml">
             <w:pict>
               <v:shapetype w14:anchorId="29672FDF" id="_x0000_t32" coordsize="21600,21600" o:spt="32" o:oned="t" path="m,l21600,21600e" filled="f">
                 <v:path arrowok="t" fillok="f" o:connecttype="none"/>
@@ -2998,6 +2989,7 @@
     </w:p>
     <w:p>
       <w:pPr>
+        <w:jc w:val="both"/>
         <w:rPr>
           <w:rFonts w:ascii="Cambria" w:hAnsi="Cambria" w:cs="Cambria"/>
           <w:color w:val="000000" w:themeColor="text1"/>
@@ -3045,6 +3037,7 @@
           <w:ilvl w:val="0"/>
           <w:numId w:val="5"/>
         </w:numPr>
+        <w:jc w:val="both"/>
         <w:rPr>
           <w:rFonts w:ascii="Cambria" w:hAnsi="Cambria" w:cs="Cambria"/>
           <w:color w:val="000000" w:themeColor="text1"/>
@@ -3109,6 +3102,7 @@
       <w:pPr>
         <w:pStyle w:val="Paragrafoelenco"/>
         <w:ind w:left="1416"/>
+        <w:jc w:val="both"/>
         <w:rPr>
           <w:rFonts w:ascii="Cambria" w:hAnsi="Cambria" w:cs="Cambria"/>
           <w:color w:val="000000" w:themeColor="text1"/>
@@ -3125,6 +3119,7 @@
           <w:ilvl w:val="0"/>
           <w:numId w:val="5"/>
         </w:numPr>
+        <w:jc w:val="both"/>
         <w:rPr>
           <w:rFonts w:ascii="Cambria" w:hAnsi="Cambria" w:cs="Cambria"/>
           <w:b/>
@@ -3203,6 +3198,45 @@
           <w:lang w:val="en-US"/>
         </w:rPr>
         <w:t>EVENTUALLY ADD A SETs IMAGE HERE!</w:t>
+      </w:r>
+    </w:p>
+    <w:p>
+      <w:pPr>
+        <w:pStyle w:val="Paragrafoelenco"/>
+        <w:jc w:val="center"/>
+        <w:rPr>
+          <w:rFonts w:ascii="Cambria" w:hAnsi="Cambria" w:cs="Cambria"/>
+          <w:b/>
+          <w:color w:val="FF0000"/>
+          <w:sz w:val="24"/>
+          <w:szCs w:val="24"/>
+          <w:lang w:val="en-US"/>
+        </w:rPr>
+      </w:pPr>
+    </w:p>
+    <w:p>
+      <w:pPr>
+        <w:pStyle w:val="Paragrafoelenco"/>
+        <w:jc w:val="center"/>
+        <w:rPr>
+          <w:rFonts w:ascii="Cambria" w:hAnsi="Cambria" w:cs="Cambria"/>
+          <w:b/>
+          <w:color w:val="FF0000"/>
+          <w:sz w:val="24"/>
+          <w:szCs w:val="24"/>
+          <w:lang w:val="en-US"/>
+        </w:rPr>
+      </w:pPr>
+      <w:r>
+        <w:rPr>
+          <w:rFonts w:ascii="Cambria" w:hAnsi="Cambria" w:cs="Cambria"/>
+          <w:b/>
+          <w:color w:val="FF0000"/>
+          <w:sz w:val="24"/>
+          <w:szCs w:val="24"/>
+          <w:lang w:val="en-US"/>
+        </w:rPr>
+        <w:t>ANDREA</w:t>
       </w:r>
     </w:p>
     <w:p>
@@ -3796,17 +3830,19 @@
     </w:p>
     <w:p>
       <w:pPr>
-        <w:rPr>
-          <w:rFonts w:ascii="Cambria" w:hAnsi="Cambria" w:cs="Cambria"/>
-          <w:color w:val="000000" w:themeColor="text1"/>
-          <w:sz w:val="24"/>
-          <w:szCs w:val="24"/>
-          <w:lang w:val="en-US"/>
-        </w:rPr>
-      </w:pPr>
-    </w:p>
-    <w:p>
-      <w:pPr>
+        <w:jc w:val="both"/>
+        <w:rPr>
+          <w:rFonts w:ascii="Cambria" w:hAnsi="Cambria" w:cs="Cambria"/>
+          <w:color w:val="000000" w:themeColor="text1"/>
+          <w:sz w:val="24"/>
+          <w:szCs w:val="24"/>
+          <w:lang w:val="en-US"/>
+        </w:rPr>
+      </w:pPr>
+    </w:p>
+    <w:p>
+      <w:pPr>
+        <w:jc w:val="both"/>
         <w:rPr>
           <w:rFonts w:ascii="Cambria" w:hAnsi="Cambria" w:cs="Cambria"/>
           <w:b/>
@@ -3830,6 +3866,7 @@
     </w:p>
     <w:p>
       <w:pPr>
+        <w:jc w:val="both"/>
         <w:rPr>
           <w:rFonts w:ascii="Cambria" w:hAnsi="Cambria" w:cs="Cambria"/>
           <w:color w:val="000000" w:themeColor="text1"/>
@@ -3871,6 +3908,7 @@
     </w:p>
     <w:p>
       <w:pPr>
+        <w:jc w:val="both"/>
         <w:rPr>
           <w:rFonts w:ascii="Cambria" w:hAnsi="Cambria" w:cs="Cambria"/>
           <w:color w:val="000000" w:themeColor="text1"/>
@@ -3897,7 +3935,27 @@
           <w:szCs w:val="24"/>
           <w:lang w:val="en-US"/>
         </w:rPr>
-        <w:t>rietary product that periodically sends GPS information to TAXISPA using GSM connection and act</w:t>
+        <w:t xml:space="preserve">rietary </w:t>
+      </w:r>
+      <w:r>
+        <w:rPr>
+          <w:rFonts w:ascii="Cambria" w:hAnsi="Cambria" w:cs="Cambria"/>
+          <w:color w:val="000000" w:themeColor="text1"/>
+          <w:sz w:val="24"/>
+          <w:szCs w:val="24"/>
+          <w:lang w:val="en-US"/>
+        </w:rPr>
+        <w:t>device placed on the cockpit</w:t>
+      </w:r>
+      <w:r>
+        <w:rPr>
+          <w:rFonts w:ascii="Cambria" w:hAnsi="Cambria" w:cs="Cambria"/>
+          <w:color w:val="000000" w:themeColor="text1"/>
+          <w:sz w:val="24"/>
+          <w:szCs w:val="24"/>
+          <w:lang w:val="en-US"/>
+        </w:rPr>
+        <w:t xml:space="preserve"> that periodically sends GPS information to TAXISPA using GSM connection and act</w:t>
       </w:r>
       <w:r>
         <w:rPr>
@@ -3922,6 +3980,7 @@
     </w:p>
     <w:p>
       <w:pPr>
+        <w:jc w:val="both"/>
         <w:rPr>
           <w:rFonts w:ascii="Cambria" w:hAnsi="Cambria" w:cs="Cambria"/>
           <w:color w:val="000000" w:themeColor="text1"/>
@@ -3958,7 +4017,47 @@
           <w:szCs w:val="24"/>
           <w:lang w:val="en-US"/>
         </w:rPr>
-        <w:t xml:space="preserve"> number and provide his/her position with an uncertain accuracy. Every call is redirected from a switchboar</w:t>
+        <w:t xml:space="preserve"> number and </w:t>
+      </w:r>
+      <w:r>
+        <w:rPr>
+          <w:rFonts w:ascii="Cambria" w:hAnsi="Cambria" w:cs="Cambria"/>
+          <w:color w:val="000000" w:themeColor="text1"/>
+          <w:sz w:val="24"/>
+          <w:szCs w:val="24"/>
+          <w:lang w:val="en-US"/>
+        </w:rPr>
+        <w:t>provide his/her position with</w:t>
+      </w:r>
+      <w:r>
+        <w:rPr>
+          <w:rFonts w:ascii="Cambria" w:hAnsi="Cambria" w:cs="Cambria"/>
+          <w:color w:val="000000" w:themeColor="text1"/>
+          <w:sz w:val="24"/>
+          <w:szCs w:val="24"/>
+          <w:lang w:val="en-US"/>
+        </w:rPr>
+        <w:t xml:space="preserve"> accuracy</w:t>
+      </w:r>
+      <w:r>
+        <w:rPr>
+          <w:rFonts w:ascii="Cambria" w:hAnsi="Cambria" w:cs="Cambria"/>
+          <w:color w:val="000000" w:themeColor="text1"/>
+          <w:sz w:val="24"/>
+          <w:szCs w:val="24"/>
+          <w:lang w:val="en-US"/>
+        </w:rPr>
+        <w:t>, if possible</w:t>
+      </w:r>
+      <w:r>
+        <w:rPr>
+          <w:rFonts w:ascii="Cambria" w:hAnsi="Cambria" w:cs="Cambria"/>
+          <w:color w:val="000000" w:themeColor="text1"/>
+          <w:sz w:val="24"/>
+          <w:szCs w:val="24"/>
+          <w:lang w:val="en-US"/>
+        </w:rPr>
+        <w:t>. Every call is redirected from a switchboar</w:t>
       </w:r>
       <w:r>
         <w:rPr>
@@ -4043,6 +4142,7 @@
     </w:p>
     <w:p>
       <w:pPr>
+        <w:jc w:val="both"/>
         <w:rPr>
           <w:rFonts w:ascii="Cambria" w:hAnsi="Cambria" w:cs="Cambria"/>
           <w:color w:val="000000" w:themeColor="text1"/>
@@ -4174,6 +4274,7 @@
     </w:p>
     <w:p>
       <w:pPr>
+        <w:jc w:val="both"/>
         <w:rPr>
           <w:rFonts w:ascii="Cambria" w:hAnsi="Cambria" w:cs="Cambria"/>
           <w:color w:val="000000" w:themeColor="text1"/>
@@ -4195,17 +4296,19 @@
     </w:p>
     <w:p>
       <w:pPr>
-        <w:rPr>
-          <w:rFonts w:ascii="Cambria" w:hAnsi="Cambria" w:cs="Cambria"/>
-          <w:color w:val="000000" w:themeColor="text1"/>
-          <w:sz w:val="24"/>
-          <w:szCs w:val="24"/>
-          <w:lang w:val="en-US"/>
-        </w:rPr>
-      </w:pPr>
-    </w:p>
-    <w:p>
-      <w:pPr>
+        <w:jc w:val="both"/>
+        <w:rPr>
+          <w:rFonts w:ascii="Cambria" w:hAnsi="Cambria" w:cs="Cambria"/>
+          <w:color w:val="000000" w:themeColor="text1"/>
+          <w:sz w:val="24"/>
+          <w:szCs w:val="24"/>
+          <w:lang w:val="en-US"/>
+        </w:rPr>
+      </w:pPr>
+    </w:p>
+    <w:p>
+      <w:pPr>
+        <w:jc w:val="both"/>
         <w:rPr>
           <w:rFonts w:ascii="Cambria" w:hAnsi="Cambria" w:cs="Cambria"/>
           <w:b/>
@@ -4229,54 +4332,218 @@
     </w:p>
     <w:p>
       <w:pPr>
-        <w:rPr>
-          <w:rFonts w:ascii="Cambria" w:hAnsi="Cambria" w:cs="Cambria"/>
-          <w:color w:val="000000" w:themeColor="text1"/>
-          <w:sz w:val="24"/>
-          <w:szCs w:val="24"/>
-          <w:lang w:val="en-US"/>
-        </w:rPr>
-      </w:pPr>
-      <w:r>
-        <w:rPr>
-          <w:rFonts w:ascii="Cambria" w:hAnsi="Cambria" w:cs="Cambria"/>
-          <w:color w:val="000000" w:themeColor="text1"/>
-          <w:sz w:val="24"/>
-          <w:szCs w:val="24"/>
-          <w:lang w:val="en-US"/>
-        </w:rPr>
-        <w:t>My Taxi Service will be</w:t>
-      </w:r>
-      <w:r>
-        <w:rPr>
-          <w:rFonts w:ascii="Cambria" w:hAnsi="Cambria" w:cs="Cambria"/>
-          <w:color w:val="000000" w:themeColor="text1"/>
-          <w:sz w:val="24"/>
-          <w:szCs w:val="24"/>
-          <w:lang w:val="en-US"/>
-        </w:rPr>
-        <w:t xml:space="preserve"> on scratch. This new product is not an evolution of the existing system.</w:t>
-      </w:r>
-    </w:p>
-    <w:p>
-      <w:pPr>
-        <w:rPr>
-          <w:rFonts w:ascii="Cambria" w:hAnsi="Cambria" w:cs="Cambria"/>
-          <w:color w:val="000000" w:themeColor="text1"/>
-          <w:sz w:val="24"/>
-          <w:szCs w:val="24"/>
-          <w:lang w:val="en-US"/>
-        </w:rPr>
-      </w:pPr>
-      <w:r>
-        <w:rPr>
-          <w:rFonts w:ascii="Cambria" w:hAnsi="Cambria" w:cs="Cambria"/>
-          <w:color w:val="000000" w:themeColor="text1"/>
-          <w:sz w:val="24"/>
-          <w:szCs w:val="24"/>
-          <w:lang w:val="en-US"/>
-        </w:rPr>
-        <w:t>My Taxy Service aim to provide new way of organizing work efficiently to ensure an always growing customer base and quality of service, reduce the total operating costs of TAXISPA and put TAXISPA in a stronger competitive position.</w:t>
+        <w:jc w:val="both"/>
+        <w:rPr>
+          <w:rFonts w:ascii="Cambria" w:hAnsi="Cambria" w:cs="Cambria"/>
+          <w:color w:val="000000" w:themeColor="text1"/>
+          <w:sz w:val="24"/>
+          <w:szCs w:val="24"/>
+          <w:lang w:val="en-US"/>
+        </w:rPr>
+      </w:pPr>
+      <w:proofErr w:type="spellStart"/>
+      <w:r>
+        <w:rPr>
+          <w:rFonts w:ascii="Cambria" w:hAnsi="Cambria" w:cs="Cambria"/>
+          <w:i/>
+          <w:color w:val="000000" w:themeColor="text1"/>
+          <w:sz w:val="24"/>
+          <w:szCs w:val="24"/>
+          <w:lang w:val="en-US"/>
+        </w:rPr>
+        <w:t>myTaxi</w:t>
+      </w:r>
+      <w:r>
+        <w:rPr>
+          <w:rFonts w:ascii="Cambria" w:hAnsi="Cambria" w:cs="Cambria"/>
+          <w:i/>
+          <w:color w:val="000000" w:themeColor="text1"/>
+          <w:sz w:val="24"/>
+          <w:szCs w:val="24"/>
+          <w:lang w:val="en-US"/>
+        </w:rPr>
+        <w:t>Service</w:t>
+      </w:r>
+      <w:proofErr w:type="spellEnd"/>
+      <w:r>
+        <w:rPr>
+          <w:rFonts w:ascii="Cambria" w:hAnsi="Cambria" w:cs="Cambria"/>
+          <w:color w:val="000000" w:themeColor="text1"/>
+          <w:sz w:val="24"/>
+          <w:szCs w:val="24"/>
+          <w:lang w:val="en-US"/>
+        </w:rPr>
+        <w:t xml:space="preserve"> will be</w:t>
+      </w:r>
+      <w:r>
+        <w:rPr>
+          <w:rFonts w:ascii="Cambria" w:hAnsi="Cambria" w:cs="Cambria"/>
+          <w:color w:val="000000" w:themeColor="text1"/>
+          <w:sz w:val="24"/>
+          <w:szCs w:val="24"/>
+          <w:lang w:val="en-US"/>
+        </w:rPr>
+        <w:t xml:space="preserve"> built</w:t>
+      </w:r>
+      <w:r>
+        <w:rPr>
+          <w:rFonts w:ascii="Cambria" w:hAnsi="Cambria" w:cs="Cambria"/>
+          <w:color w:val="000000" w:themeColor="text1"/>
+          <w:sz w:val="24"/>
+          <w:szCs w:val="24"/>
+          <w:lang w:val="en-US"/>
+        </w:rPr>
+        <w:t xml:space="preserve"> from</w:t>
+      </w:r>
+      <w:r>
+        <w:rPr>
+          <w:rFonts w:ascii="Cambria" w:hAnsi="Cambria" w:cs="Cambria"/>
+          <w:color w:val="000000" w:themeColor="text1"/>
+          <w:sz w:val="24"/>
+          <w:szCs w:val="24"/>
+          <w:lang w:val="en-US"/>
+        </w:rPr>
+        <w:t xml:space="preserve"> scratch. This new product is not a</w:t>
+      </w:r>
+      <w:r>
+        <w:rPr>
+          <w:rFonts w:ascii="Cambria" w:hAnsi="Cambria" w:cs="Cambria"/>
+          <w:color w:val="000000" w:themeColor="text1"/>
+          <w:sz w:val="24"/>
+          <w:szCs w:val="24"/>
+          <w:lang w:val="en-US"/>
+        </w:rPr>
+        <w:t xml:space="preserve"> specific</w:t>
+      </w:r>
+      <w:r>
+        <w:rPr>
+          <w:rFonts w:ascii="Cambria" w:hAnsi="Cambria" w:cs="Cambria"/>
+          <w:color w:val="000000" w:themeColor="text1"/>
+          <w:sz w:val="24"/>
+          <w:szCs w:val="24"/>
+          <w:lang w:val="en-US"/>
+        </w:rPr>
+        <w:t xml:space="preserve"> evolution of the existing system.</w:t>
+      </w:r>
+    </w:p>
+    <w:p>
+      <w:pPr>
+        <w:jc w:val="both"/>
+        <w:rPr>
+          <w:rFonts w:ascii="Cambria" w:hAnsi="Cambria" w:cs="Cambria"/>
+          <w:color w:val="000000" w:themeColor="text1"/>
+          <w:sz w:val="24"/>
+          <w:szCs w:val="24"/>
+          <w:lang w:val="en-US"/>
+        </w:rPr>
+      </w:pPr>
+      <w:proofErr w:type="spellStart"/>
+      <w:r>
+        <w:rPr>
+          <w:rFonts w:ascii="Cambria" w:hAnsi="Cambria" w:cs="Cambria"/>
+          <w:i/>
+          <w:color w:val="000000" w:themeColor="text1"/>
+          <w:sz w:val="24"/>
+          <w:szCs w:val="24"/>
+          <w:lang w:val="en-US"/>
+        </w:rPr>
+        <w:t>myTaxi</w:t>
+      </w:r>
+      <w:r>
+        <w:rPr>
+          <w:rFonts w:ascii="Cambria" w:hAnsi="Cambria" w:cs="Cambria"/>
+          <w:i/>
+          <w:color w:val="000000" w:themeColor="text1"/>
+          <w:sz w:val="24"/>
+          <w:szCs w:val="24"/>
+          <w:lang w:val="en-US"/>
+        </w:rPr>
+        <w:t>Service</w:t>
+      </w:r>
+      <w:proofErr w:type="spellEnd"/>
+      <w:r>
+        <w:rPr>
+          <w:rFonts w:ascii="Cambria" w:hAnsi="Cambria" w:cs="Cambria"/>
+          <w:color w:val="000000" w:themeColor="text1"/>
+          <w:sz w:val="24"/>
+          <w:szCs w:val="24"/>
+          <w:lang w:val="en-US"/>
+        </w:rPr>
+        <w:t xml:space="preserve"> aim to provide new way</w:t>
+      </w:r>
+      <w:r>
+        <w:rPr>
+          <w:rFonts w:ascii="Cambria" w:hAnsi="Cambria" w:cs="Cambria"/>
+          <w:color w:val="000000" w:themeColor="text1"/>
+          <w:sz w:val="24"/>
+          <w:szCs w:val="24"/>
+          <w:lang w:val="en-US"/>
+        </w:rPr>
+        <w:t>s</w:t>
+      </w:r>
+      <w:r>
+        <w:rPr>
+          <w:rFonts w:ascii="Cambria" w:hAnsi="Cambria" w:cs="Cambria"/>
+          <w:color w:val="000000" w:themeColor="text1"/>
+          <w:sz w:val="24"/>
+          <w:szCs w:val="24"/>
+          <w:lang w:val="en-US"/>
+        </w:rPr>
+        <w:t xml:space="preserve"> of organizing work efficiently to en</w:t>
+      </w:r>
+      <w:r>
+        <w:rPr>
+          <w:rFonts w:ascii="Cambria" w:hAnsi="Cambria" w:cs="Cambria"/>
+          <w:color w:val="000000" w:themeColor="text1"/>
+          <w:sz w:val="24"/>
+          <w:szCs w:val="24"/>
+          <w:lang w:val="en-US"/>
+        </w:rPr>
+        <w:t>sure an always growing customer-</w:t>
+      </w:r>
+      <w:r>
+        <w:rPr>
+          <w:rFonts w:ascii="Cambria" w:hAnsi="Cambria" w:cs="Cambria"/>
+          <w:color w:val="000000" w:themeColor="text1"/>
+          <w:sz w:val="24"/>
+          <w:szCs w:val="24"/>
+          <w:lang w:val="en-US"/>
+        </w:rPr>
+        <w:t>base and quality of service, reduce the total operating costs of TAXISPA and put TAXISPA in a stronger competitive position.</w:t>
+      </w:r>
+      <w:r>
+        <w:rPr>
+          <w:rFonts w:ascii="Cambria" w:hAnsi="Cambria" w:cs="Cambria"/>
+          <w:color w:val="000000" w:themeColor="text1"/>
+          <w:sz w:val="24"/>
+          <w:szCs w:val="24"/>
+          <w:lang w:val="en-US"/>
+        </w:rPr>
+        <w:t xml:space="preserve"> </w:t>
+      </w:r>
+      <w:bookmarkStart w:id="0" w:name="_GoBack"/>
+      <w:bookmarkEnd w:id="0"/>
+      <w:proofErr w:type="spellStart"/>
+      <w:r>
+        <w:rPr>
+          <w:rFonts w:ascii="Cambria" w:hAnsi="Cambria" w:cs="Cambria"/>
+          <w:color w:val="000000" w:themeColor="text1"/>
+          <w:sz w:val="24"/>
+          <w:szCs w:val="24"/>
+          <w:lang w:val="en-US"/>
+        </w:rPr>
+        <w:t>myTaxiService</w:t>
+      </w:r>
+      <w:proofErr w:type="spellEnd"/>
+      <w:r>
+        <w:rPr>
+          <w:rFonts w:ascii="Cambria" w:hAnsi="Cambria" w:cs="Cambria"/>
+          <w:color w:val="000000" w:themeColor="text1"/>
+          <w:sz w:val="24"/>
+          <w:szCs w:val="24"/>
+          <w:lang w:val="en-US"/>
+        </w:rPr>
+        <w:t xml:space="preserve"> will use mobile and web technologies and will add new features.</w:t>
       </w:r>
     </w:p>
     <w:p>
@@ -6141,6 +6408,7 @@
           <w:szCs w:val="24"/>
           <w:lang w:val="en-US"/>
         </w:rPr>
+        <w:lastRenderedPageBreak/>
         <w:t xml:space="preserve">B. </w:t>
       </w:r>
       <w:proofErr w:type="spellStart"/>
@@ -6236,7 +6504,6 @@
           <w:szCs w:val="24"/>
           <w:lang w:val="en-US"/>
         </w:rPr>
-        <w:lastRenderedPageBreak/>
         <w:t>M. Jackson, Software Requirements and Specifications: A Lexicon</w:t>
       </w:r>
       <w:r>
@@ -6547,11 +6814,9 @@
           <w:lang w:val="en-US"/>
         </w:rPr>
       </w:pPr>
-      <w:bookmarkStart w:id="0" w:name="_GoBack"/>
-      <w:bookmarkEnd w:id="0"/>
     </w:p>
     <w:sectPr>
-      <w:headerReference w:type="default" r:id="rId9"/>
+      <w:headerReference w:type="default" r:id="rId10"/>
       <w:pgSz w:w="11906" w:h="16838"/>
       <w:pgMar w:top="1417" w:right="1134" w:bottom="1134" w:left="1134" w:header="708" w:footer="708" w:gutter="0"/>
       <w:cols w:space="708"/>
@@ -6562,7 +6827,7 @@
 </file>
 
 <file path=word/endnotes.xml><?xml version="1.0" encoding="utf-8"?>
-<w:endnotes xmlns:wpc="http://schemas.microsoft.com/office/word/2010/wordprocessingCanvas" xmlns:mc="http://schemas.openxmlformats.org/markup-compatibility/2006" xmlns:o="urn:schemas-microsoft-com:office:office" xmlns:r="http://schemas.openxmlformats.org/officeDocument/2006/relationships" xmlns:m="http://schemas.openxmlformats.org/officeDocument/2006/math" xmlns:v="urn:schemas-microsoft-com:vml" xmlns:wp14="http://schemas.microsoft.com/office/word/2010/wordprocessingDrawing" xmlns:wp="http://schemas.openxmlformats.org/drawingml/2006/wordprocessingDrawing" xmlns:w10="urn:schemas-microsoft-com:office:word" xmlns:w="http://schemas.openxmlformats.org/wordprocessingml/2006/main" xmlns:w14="http://schemas.microsoft.com/office/word/2010/wordml" xmlns:w15="http://schemas.microsoft.com/office/word/2012/wordml" xmlns:wpg="http://schemas.microsoft.com/office/word/2010/wordprocessingGroup" xmlns:wpi="http://schemas.microsoft.com/office/word/2010/wordprocessingInk" xmlns:wne="http://schemas.microsoft.com/office/word/2006/wordml" xmlns:wps="http://schemas.microsoft.com/office/word/2010/wordprocessingShape" mc:Ignorable="w14 w15 wp14">
+<w:endnotes xmlns:wpc="http://schemas.microsoft.com/office/word/2010/wordprocessingCanvas" xmlns:mc="http://schemas.openxmlformats.org/markup-compatibility/2006" xmlns:o="urn:schemas-microsoft-com:office:office" xmlns:r="http://schemas.openxmlformats.org/officeDocument/2006/relationships" xmlns:m="http://schemas.openxmlformats.org/officeDocument/2006/math" xmlns:v="urn:schemas-microsoft-com:vml" xmlns:wp14="http://schemas.microsoft.com/office/word/2010/wordprocessingDrawing" xmlns:wp="http://schemas.openxmlformats.org/drawingml/2006/wordprocessingDrawing" xmlns:w10="urn:schemas-microsoft-com:office:word" xmlns:w="http://schemas.openxmlformats.org/wordprocessingml/2006/main" xmlns:w14="http://schemas.microsoft.com/office/word/2010/wordml" xmlns:wpg="http://schemas.microsoft.com/office/word/2010/wordprocessingGroup" xmlns:wpi="http://schemas.microsoft.com/office/word/2010/wordprocessingInk" xmlns:wne="http://schemas.microsoft.com/office/word/2006/wordml" xmlns:wps="http://schemas.microsoft.com/office/word/2010/wordprocessingShape" mc:Ignorable="w14 wp14">
   <w:endnote w:type="separator" w:id="-1">
     <w:p>
       <w:pPr>
@@ -6587,7 +6852,7 @@
 </file>
 
 <file path=word/footnotes.xml><?xml version="1.0" encoding="utf-8"?>
-<w:footnotes xmlns:wpc="http://schemas.microsoft.com/office/word/2010/wordprocessingCanvas" xmlns:mc="http://schemas.openxmlformats.org/markup-compatibility/2006" xmlns:o="urn:schemas-microsoft-com:office:office" xmlns:r="http://schemas.openxmlformats.org/officeDocument/2006/relationships" xmlns:m="http://schemas.openxmlformats.org/officeDocument/2006/math" xmlns:v="urn:schemas-microsoft-com:vml" xmlns:wp14="http://schemas.microsoft.com/office/word/2010/wordprocessingDrawing" xmlns:wp="http://schemas.openxmlformats.org/drawingml/2006/wordprocessingDrawing" xmlns:w10="urn:schemas-microsoft-com:office:word" xmlns:w="http://schemas.openxmlformats.org/wordprocessingml/2006/main" xmlns:w14="http://schemas.microsoft.com/office/word/2010/wordml" xmlns:w15="http://schemas.microsoft.com/office/word/2012/wordml" xmlns:wpg="http://schemas.microsoft.com/office/word/2010/wordprocessingGroup" xmlns:wpi="http://schemas.microsoft.com/office/word/2010/wordprocessingInk" xmlns:wne="http://schemas.microsoft.com/office/word/2006/wordml" xmlns:wps="http://schemas.microsoft.com/office/word/2010/wordprocessingShape" mc:Ignorable="w14 w15 wp14">
+<w:footnotes xmlns:wpc="http://schemas.microsoft.com/office/word/2010/wordprocessingCanvas" xmlns:mc="http://schemas.openxmlformats.org/markup-compatibility/2006" xmlns:o="urn:schemas-microsoft-com:office:office" xmlns:r="http://schemas.openxmlformats.org/officeDocument/2006/relationships" xmlns:m="http://schemas.openxmlformats.org/officeDocument/2006/math" xmlns:v="urn:schemas-microsoft-com:vml" xmlns:wp14="http://schemas.microsoft.com/office/word/2010/wordprocessingDrawing" xmlns:wp="http://schemas.openxmlformats.org/drawingml/2006/wordprocessingDrawing" xmlns:w10="urn:schemas-microsoft-com:office:word" xmlns:w="http://schemas.openxmlformats.org/wordprocessingml/2006/main" xmlns:w14="http://schemas.microsoft.com/office/word/2010/wordml" xmlns:wpg="http://schemas.microsoft.com/office/word/2010/wordprocessingGroup" xmlns:wpi="http://schemas.microsoft.com/office/word/2010/wordprocessingInk" xmlns:wne="http://schemas.microsoft.com/office/word/2006/wordml" xmlns:wps="http://schemas.microsoft.com/office/word/2010/wordprocessingShape" mc:Ignorable="w14 wp14">
   <w:footnote w:type="separator" w:id="-1">
     <w:p>
       <w:pPr>
@@ -6612,7 +6877,7 @@
 </file>
 
 <file path=word/header1.xml><?xml version="1.0" encoding="utf-8"?>
-<w:hdr xmlns:wpc="http://schemas.microsoft.com/office/word/2010/wordprocessingCanvas" xmlns:mc="http://schemas.openxmlformats.org/markup-compatibility/2006" xmlns:o="urn:schemas-microsoft-com:office:office" xmlns:r="http://schemas.openxmlformats.org/officeDocument/2006/relationships" xmlns:m="http://schemas.openxmlformats.org/officeDocument/2006/math" xmlns:v="urn:schemas-microsoft-com:vml" xmlns:wp14="http://schemas.microsoft.com/office/word/2010/wordprocessingDrawing" xmlns:wp="http://schemas.openxmlformats.org/drawingml/2006/wordprocessingDrawing" xmlns:w10="urn:schemas-microsoft-com:office:word" xmlns:w="http://schemas.openxmlformats.org/wordprocessingml/2006/main" xmlns:w14="http://schemas.microsoft.com/office/word/2010/wordml" xmlns:w15="http://schemas.microsoft.com/office/word/2012/wordml" xmlns:wpg="http://schemas.microsoft.com/office/word/2010/wordprocessingGroup" xmlns:wpi="http://schemas.microsoft.com/office/word/2010/wordprocessingInk" xmlns:wne="http://schemas.microsoft.com/office/word/2006/wordml" xmlns:wps="http://schemas.microsoft.com/office/word/2010/wordprocessingShape" mc:Ignorable="w14 w15 wp14">
+<w:hdr xmlns:wpc="http://schemas.microsoft.com/office/word/2010/wordprocessingCanvas" xmlns:mc="http://schemas.openxmlformats.org/markup-compatibility/2006" xmlns:o="urn:schemas-microsoft-com:office:office" xmlns:r="http://schemas.openxmlformats.org/officeDocument/2006/relationships" xmlns:m="http://schemas.openxmlformats.org/officeDocument/2006/math" xmlns:v="urn:schemas-microsoft-com:vml" xmlns:wp14="http://schemas.microsoft.com/office/word/2010/wordprocessingDrawing" xmlns:wp="http://schemas.openxmlformats.org/drawingml/2006/wordprocessingDrawing" xmlns:w10="urn:schemas-microsoft-com:office:word" xmlns:w="http://schemas.openxmlformats.org/wordprocessingml/2006/main" xmlns:w14="http://schemas.microsoft.com/office/word/2010/wordml" xmlns:wpg="http://schemas.microsoft.com/office/word/2010/wordprocessingGroup" xmlns:wpi="http://schemas.microsoft.com/office/word/2010/wordprocessingInk" xmlns:wne="http://schemas.microsoft.com/office/word/2006/wordml" xmlns:wps="http://schemas.microsoft.com/office/word/2010/wordprocessingShape" mc:Ignorable="w14 wp14">
   <w:p>
     <w:pPr>
       <w:pStyle w:val="Intestazione"/>
@@ -6624,7 +6889,7 @@
         <w:color w:val="808080" w:themeColor="background1" w:themeShade="80"/>
         <w:sz w:val="20"/>
         <w:szCs w:val="20"/>
-        <w:lang w:val="en-US"/>
+        <w:lang w:eastAsia="it-IT"/>
       </w:rPr>
       <mc:AlternateContent>
         <mc:Choice Requires="wpg">
@@ -6938,7 +7203,7 @@
                                 <w:sz w:val="24"/>
                                 <w:szCs w:val="24"/>
                               </w:rPr>
-                              <w:t>10</w:t>
+                              <w:t>4</w:t>
                             </w:r>
                             <w:r>
                               <w:rPr>
@@ -6980,7 +7245,7 @@
         </mc:Choice>
         <mc:Fallback>
           <w:pict>
-            <v:group w14:anchorId="449C32E9" id="Gruppo 158" o:spid="_x0000_s1031" style="position:absolute;margin-left:0;margin-top:0;width:133.9pt;height:80.65pt;z-index:251659264;mso-top-percent:23;mso-position-horizontal:left;mso-position-horizontal-relative:page;mso-position-vertical-relative:page;mso-top-percent:23;mso-width-relative:margin;mso-height-relative:margin" coordsize="17007,10241" o:gfxdata="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">
+            <v:group id="Gruppo 158" o:spid="_x0000_s1031" style="position:absolute;margin-left:0;margin-top:0;width:133.9pt;height:80.65pt;z-index:251659264;mso-top-percent:23;mso-position-horizontal:left;mso-position-horizontal-relative:page;mso-position-vertical-relative:page;mso-top-percent:23;mso-width-relative:margin;mso-height-relative:margin" coordsize="17007,10241" o:gfxdata="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">
               <v:group id="Gruppo 159" o:spid="_x0000_s1032" style="position:absolute;width:17007;height:10241" coordsize="17007,10241" o:gfxdata="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">
                 <v:rect id="Rettangolo 160" o:spid="_x0000_s1033" style="position:absolute;width:17007;height:10241;visibility:visible;mso-wrap-style:square;v-text-anchor:middle" o:gfxdata="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" fillcolor="white [3212]" stroked="f" strokeweight="1pt">
                   <v:fill opacity="0"/>
@@ -7041,7 +7306,7 @@
                           <w:sz w:val="24"/>
                           <w:szCs w:val="24"/>
                         </w:rPr>
-                        <w:t>10</w:t>
+                        <w:t>4</w:t>
                       </w:r>
                       <w:r>
                         <w:rPr>
@@ -7077,8 +7342,8 @@
 </file>
 
 <file path=word/numbering.xml><?xml version="1.0" encoding="utf-8"?>
-<w:numbering xmlns:wpc="http://schemas.microsoft.com/office/word/2010/wordprocessingCanvas" xmlns:mc="http://schemas.openxmlformats.org/markup-compatibility/2006" xmlns:o="urn:schemas-microsoft-com:office:office" xmlns:r="http://schemas.openxmlformats.org/officeDocument/2006/relationships" xmlns:m="http://schemas.openxmlformats.org/officeDocument/2006/math" xmlns:v="urn:schemas-microsoft-com:vml" xmlns:wp14="http://schemas.microsoft.com/office/word/2010/wordprocessingDrawing" xmlns:wp="http://schemas.openxmlformats.org/drawingml/2006/wordprocessingDrawing" xmlns:w10="urn:schemas-microsoft-com:office:word" xmlns:w="http://schemas.openxmlformats.org/wordprocessingml/2006/main" xmlns:w14="http://schemas.microsoft.com/office/word/2010/wordml" xmlns:w15="http://schemas.microsoft.com/office/word/2012/wordml" xmlns:wpg="http://schemas.microsoft.com/office/word/2010/wordprocessingGroup" xmlns:wpi="http://schemas.microsoft.com/office/word/2010/wordprocessingInk" xmlns:wne="http://schemas.microsoft.com/office/word/2006/wordml" xmlns:wps="http://schemas.microsoft.com/office/word/2010/wordprocessingShape" mc:Ignorable="w14 w15 wp14">
-  <w:abstractNum w:abstractNumId="0" w15:restartNumberingAfterBreak="0">
+<w:numbering xmlns:wpc="http://schemas.microsoft.com/office/word/2010/wordprocessingCanvas" xmlns:mc="http://schemas.openxmlformats.org/markup-compatibility/2006" xmlns:o="urn:schemas-microsoft-com:office:office" xmlns:r="http://schemas.openxmlformats.org/officeDocument/2006/relationships" xmlns:m="http://schemas.openxmlformats.org/officeDocument/2006/math" xmlns:v="urn:schemas-microsoft-com:vml" xmlns:wp14="http://schemas.microsoft.com/office/word/2010/wordprocessingDrawing" xmlns:wp="http://schemas.openxmlformats.org/drawingml/2006/wordprocessingDrawing" xmlns:w10="urn:schemas-microsoft-com:office:word" xmlns:w="http://schemas.openxmlformats.org/wordprocessingml/2006/main" xmlns:w14="http://schemas.microsoft.com/office/word/2010/wordml" xmlns:wpg="http://schemas.microsoft.com/office/word/2010/wordprocessingGroup" xmlns:wpi="http://schemas.microsoft.com/office/word/2010/wordprocessingInk" xmlns:wne="http://schemas.microsoft.com/office/word/2006/wordml" xmlns:wps="http://schemas.microsoft.com/office/word/2010/wordprocessingShape" mc:Ignorable="w14 wp14">
+  <w:abstractNum w:abstractNumId="0">
     <w:nsid w:val="036F6820"/>
     <w:multiLevelType w:val="multilevel"/>
     <w:tmpl w:val="AF223D18"/>
@@ -7191,7 +7456,7 @@
       </w:rPr>
     </w:lvl>
   </w:abstractNum>
-  <w:abstractNum w:abstractNumId="1" w15:restartNumberingAfterBreak="0">
+  <w:abstractNum w:abstractNumId="1">
     <w:nsid w:val="05A83AE4"/>
     <w:multiLevelType w:val="multilevel"/>
     <w:tmpl w:val="FD66B500"/>
@@ -7304,7 +7569,7 @@
       </w:rPr>
     </w:lvl>
   </w:abstractNum>
-  <w:abstractNum w:abstractNumId="2" w15:restartNumberingAfterBreak="0">
+  <w:abstractNum w:abstractNumId="2">
     <w:nsid w:val="11A46D49"/>
     <w:multiLevelType w:val="multilevel"/>
     <w:tmpl w:val="AF223D18"/>
@@ -7417,7 +7682,7 @@
       </w:rPr>
     </w:lvl>
   </w:abstractNum>
-  <w:abstractNum w:abstractNumId="3" w15:restartNumberingAfterBreak="0">
+  <w:abstractNum w:abstractNumId="3">
     <w:nsid w:val="4FC203DD"/>
     <w:multiLevelType w:val="multilevel"/>
     <w:tmpl w:val="CE287CA0"/>
@@ -7530,7 +7795,7 @@
       </w:rPr>
     </w:lvl>
   </w:abstractNum>
-  <w:abstractNum w:abstractNumId="4" w15:restartNumberingAfterBreak="0">
+  <w:abstractNum w:abstractNumId="4">
     <w:nsid w:val="5649034B"/>
     <w:multiLevelType w:val="hybridMultilevel"/>
     <w:tmpl w:val="374E0650"/>
@@ -7643,7 +7908,7 @@
       </w:rPr>
     </w:lvl>
   </w:abstractNum>
-  <w:abstractNum w:abstractNumId="5" w15:restartNumberingAfterBreak="0">
+  <w:abstractNum w:abstractNumId="5">
     <w:nsid w:val="63575728"/>
     <w:multiLevelType w:val="multilevel"/>
     <w:tmpl w:val="9E2CAAF6"/>
@@ -7766,7 +8031,7 @@
       </w:rPr>
     </w:lvl>
   </w:abstractNum>
-  <w:abstractNum w:abstractNumId="6" w15:restartNumberingAfterBreak="0">
+  <w:abstractNum w:abstractNumId="6">
     <w:nsid w:val="6B9F7340"/>
     <w:multiLevelType w:val="hybridMultilevel"/>
     <w:tmpl w:val="6C324B74"/>
@@ -7904,7 +8169,7 @@
 </file>
 
 <file path=word/styles.xml><?xml version="1.0" encoding="utf-8"?>
-<w:styles xmlns:mc="http://schemas.openxmlformats.org/markup-compatibility/2006" xmlns:r="http://schemas.openxmlformats.org/officeDocument/2006/relationships" xmlns:w="http://schemas.openxmlformats.org/wordprocessingml/2006/main" xmlns:w14="http://schemas.microsoft.com/office/word/2010/wordml" xmlns:w15="http://schemas.microsoft.com/office/word/2012/wordml" mc:Ignorable="w14 w15">
+<w:styles xmlns:mc="http://schemas.openxmlformats.org/markup-compatibility/2006" xmlns:r="http://schemas.openxmlformats.org/officeDocument/2006/relationships" xmlns:w="http://schemas.openxmlformats.org/wordprocessingml/2006/main" xmlns:w14="http://schemas.microsoft.com/office/word/2010/wordml" mc:Ignorable="w14">
   <w:docDefaults>
     <w:rPrDefault>
       <w:rPr>
@@ -7920,378 +8185,144 @@
       </w:pPr>
     </w:pPrDefault>
   </w:docDefaults>
-  <w:latentStyles w:defLockedState="0" w:defUIPriority="99" w:defSemiHidden="0" w:defUnhideWhenUsed="0" w:defQFormat="0" w:count="371">
-    <w:lsdException w:name="Normal" w:uiPriority="0" w:qFormat="1"/>
-    <w:lsdException w:name="heading 1" w:uiPriority="9" w:qFormat="1"/>
-    <w:lsdException w:name="heading 2" w:semiHidden="1" w:uiPriority="9" w:unhideWhenUsed="1" w:qFormat="1"/>
-    <w:lsdException w:name="heading 3" w:semiHidden="1" w:uiPriority="9" w:unhideWhenUsed="1" w:qFormat="1"/>
-    <w:lsdException w:name="heading 4" w:semiHidden="1" w:uiPriority="9" w:unhideWhenUsed="1" w:qFormat="1"/>
-    <w:lsdException w:name="heading 5" w:semiHidden="1" w:uiPriority="9" w:unhideWhenUsed="1" w:qFormat="1"/>
-    <w:lsdException w:name="heading 6" w:semiHidden="1" w:uiPriority="9" w:unhideWhenUsed="1" w:qFormat="1"/>
-    <w:lsdException w:name="heading 7" w:semiHidden="1" w:uiPriority="9" w:unhideWhenUsed="1" w:qFormat="1"/>
-    <w:lsdException w:name="heading 8" w:semiHidden="1" w:uiPriority="9" w:unhideWhenUsed="1" w:qFormat="1"/>
-    <w:lsdException w:name="heading 9" w:semiHidden="1" w:uiPriority="9" w:unhideWhenUsed="1" w:qFormat="1"/>
-    <w:lsdException w:name="index 1" w:semiHidden="1" w:unhideWhenUsed="1"/>
-    <w:lsdException w:name="index 2" w:semiHidden="1" w:unhideWhenUsed="1"/>
-    <w:lsdException w:name="index 3" w:semiHidden="1" w:unhideWhenUsed="1"/>
-    <w:lsdException w:name="index 4" w:semiHidden="1" w:unhideWhenUsed="1"/>
-    <w:lsdException w:name="index 5" w:semiHidden="1" w:unhideWhenUsed="1"/>
-    <w:lsdException w:name="index 6" w:semiHidden="1" w:unhideWhenUsed="1"/>
-    <w:lsdException w:name="index 7" w:semiHidden="1" w:unhideWhenUsed="1"/>
-    <w:lsdException w:name="index 8" w:semiHidden="1" w:unhideWhenUsed="1"/>
-    <w:lsdException w:name="index 9" w:semiHidden="1" w:unhideWhenUsed="1"/>
-    <w:lsdException w:name="toc 1" w:semiHidden="1" w:uiPriority="39" w:unhideWhenUsed="1"/>
-    <w:lsdException w:name="toc 2" w:semiHidden="1" w:uiPriority="39" w:unhideWhenUsed="1"/>
-    <w:lsdException w:name="toc 3" w:semiHidden="1" w:uiPriority="39" w:unhideWhenUsed="1"/>
-    <w:lsdException w:name="toc 4" w:semiHidden="1" w:uiPriority="39" w:unhideWhenUsed="1"/>
-    <w:lsdException w:name="toc 5" w:semiHidden="1" w:uiPriority="39" w:unhideWhenUsed="1"/>
-    <w:lsdException w:name="toc 6" w:semiHidden="1" w:uiPriority="39" w:unhideWhenUsed="1"/>
-    <w:lsdException w:name="toc 7" w:semiHidden="1" w:uiPriority="39" w:unhideWhenUsed="1"/>
-    <w:lsdException w:name="toc 8" w:semiHidden="1" w:uiPriority="39" w:unhideWhenUsed="1"/>
-    <w:lsdException w:name="toc 9" w:semiHidden="1" w:uiPriority="39" w:unhideWhenUsed="1"/>
-    <w:lsdException w:name="Normal Indent" w:semiHidden="1" w:unhideWhenUsed="1"/>
-    <w:lsdException w:name="footnote text" w:semiHidden="1" w:unhideWhenUsed="1"/>
-    <w:lsdException w:name="annotation text" w:semiHidden="1" w:unhideWhenUsed="1"/>
-    <w:lsdException w:name="header" w:semiHidden="1" w:unhideWhenUsed="1"/>
-    <w:lsdException w:name="footer" w:semiHidden="1" w:unhideWhenUsed="1"/>
-    <w:lsdException w:name="index heading" w:semiHidden="1" w:unhideWhenUsed="1"/>
-    <w:lsdException w:name="caption" w:semiHidden="1" w:uiPriority="35" w:unhideWhenUsed="1" w:qFormat="1"/>
-    <w:lsdException w:name="table of figures" w:semiHidden="1" w:unhideWhenUsed="1"/>
-    <w:lsdException w:name="envelope address" w:semiHidden="1" w:unhideWhenUsed="1"/>
-    <w:lsdException w:name="envelope return" w:semiHidden="1" w:unhideWhenUsed="1"/>
-    <w:lsdException w:name="footnote reference" w:semiHidden="1" w:unhideWhenUsed="1"/>
-    <w:lsdException w:name="annotation reference" w:semiHidden="1" w:unhideWhenUsed="1"/>
-    <w:lsdException w:name="line number" w:semiHidden="1" w:unhideWhenUsed="1"/>
-    <w:lsdException w:name="page number" w:semiHidden="1" w:unhideWhenUsed="1"/>
-    <w:lsdException w:name="endnote reference" w:semiHidden="1" w:unhideWhenUsed="1"/>
-    <w:lsdException w:name="endnote text" w:semiHidden="1" w:unhideWhenUsed="1"/>
-    <w:lsdException w:name="table of authorities" w:semiHidden="1" w:unhideWhenUsed="1"/>
-    <w:lsdException w:name="macro" w:semiHidden="1" w:unhideWhenUsed="1"/>
-    <w:lsdException w:name="toa heading" w:semiHidden="1" w:unhideWhenUsed="1"/>
-    <w:lsdException w:name="List" w:semiHidden="1" w:unhideWhenUsed="1"/>
-    <w:lsdException w:name="List Bullet" w:semiHidden="1" w:unhideWhenUsed="1"/>
-    <w:lsdException w:name="List Number" w:semiHidden="1" w:unhideWhenUsed="1"/>
-    <w:lsdException w:name="List 2" w:semiHidden="1" w:unhideWhenUsed="1"/>
-    <w:lsdException w:name="List 3" w:semiHidden="1" w:unhideWhenUsed="1"/>
-    <w:lsdException w:name="List 4" w:semiHidden="1" w:unhideWhenUsed="1"/>
-    <w:lsdException w:name="List 5" w:semiHidden="1" w:unhideWhenUsed="1"/>
-    <w:lsdException w:name="List Bullet 2" w:semiHidden="1" w:unhideWhenUsed="1"/>
-    <w:lsdException w:name="List Bullet 3" w:semiHidden="1" w:unhideWhenUsed="1"/>
-    <w:lsdException w:name="List Bullet 4" w:semiHidden="1" w:unhideWhenUsed="1"/>
-    <w:lsdException w:name="List Bullet 5" w:semiHidden="1" w:unhideWhenUsed="1"/>
-    <w:lsdException w:name="List Number 2" w:semiHidden="1" w:unhideWhenUsed="1"/>
-    <w:lsdException w:name="List Number 3" w:semiHidden="1" w:unhideWhenUsed="1"/>
-    <w:lsdException w:name="List Number 4" w:semiHidden="1" w:unhideWhenUsed="1"/>
-    <w:lsdException w:name="List Number 5" w:semiHidden="1" w:unhideWhenUsed="1"/>
-    <w:lsdException w:name="Title" w:uiPriority="10" w:qFormat="1"/>
-    <w:lsdException w:name="Closing" w:semiHidden="1" w:unhideWhenUsed="1"/>
-    <w:lsdException w:name="Signature" w:semiHidden="1" w:unhideWhenUsed="1"/>
-    <w:lsdException w:name="Default Paragraph Font" w:semiHidden="1" w:uiPriority="1" w:unhideWhenUsed="1"/>
-    <w:lsdException w:name="Body Text" w:semiHidden="1" w:unhideWhenUsed="1"/>
-    <w:lsdException w:name="Body Text Indent" w:semiHidden="1" w:unhideWhenUsed="1"/>
-    <w:lsdException w:name="List Continue" w:semiHidden="1" w:unhideWhenUsed="1"/>
-    <w:lsdException w:name="List Continue 2" w:semiHidden="1" w:unhideWhenUsed="1"/>
-    <w:lsdException w:name="List Continue 3" w:semiHidden="1" w:unhideWhenUsed="1"/>
-    <w:lsdException w:name="List Continue 4" w:semiHidden="1" w:unhideWhenUsed="1"/>
-    <w:lsdException w:name="List Continue 5" w:semiHidden="1" w:unhideWhenUsed="1"/>
-    <w:lsdException w:name="Message Header" w:semiHidden="1" w:unhideWhenUsed="1"/>
-    <w:lsdException w:name="Subtitle" w:uiPriority="11" w:qFormat="1"/>
-    <w:lsdException w:name="Salutation" w:semiHidden="1" w:unhideWhenUsed="1"/>
-    <w:lsdException w:name="Date" w:semiHidden="1" w:unhideWhenUsed="1"/>
-    <w:lsdException w:name="Body Text First Indent" w:semiHidden="1" w:unhideWhenUsed="1"/>
-    <w:lsdException w:name="Body Text First Indent 2" w:semiHidden="1" w:unhideWhenUsed="1"/>
-    <w:lsdException w:name="Note Heading" w:semiHidden="1" w:unhideWhenUsed="1"/>
-    <w:lsdException w:name="Body Text 2" w:semiHidden="1" w:unhideWhenUsed="1"/>
-    <w:lsdException w:name="Body Text 3" w:semiHidden="1" w:unhideWhenUsed="1"/>
-    <w:lsdException w:name="Body Text Indent 2" w:semiHidden="1" w:unhideWhenUsed="1"/>
-    <w:lsdException w:name="Body Text Indent 3" w:semiHidden="1" w:unhideWhenUsed="1"/>
-    <w:lsdException w:name="Block Text" w:semiHidden="1" w:unhideWhenUsed="1"/>
-    <w:lsdException w:name="Hyperlink" w:semiHidden="1" w:unhideWhenUsed="1"/>
-    <w:lsdException w:name="FollowedHyperlink" w:semiHidden="1" w:unhideWhenUsed="1"/>
-    <w:lsdException w:name="Strong" w:uiPriority="22" w:qFormat="1"/>
-    <w:lsdException w:name="Emphasis" w:uiPriority="20" w:qFormat="1"/>
-    <w:lsdException w:name="Document Map" w:semiHidden="1" w:unhideWhenUsed="1"/>
-    <w:lsdException w:name="Plain Text" w:semiHidden="1" w:unhideWhenUsed="1"/>
-    <w:lsdException w:name="E-mail Signature" w:semiHidden="1" w:unhideWhenUsed="1"/>
-    <w:lsdException w:name="HTML Top of Form" w:semiHidden="1" w:unhideWhenUsed="1"/>
-    <w:lsdException w:name="HTML Bottom of Form" w:semiHidden="1" w:unhideWhenUsed="1"/>
-    <w:lsdException w:name="Normal (Web)" w:semiHidden="1" w:unhideWhenUsed="1"/>
-    <w:lsdException w:name="HTML Acronym" w:semiHidden="1" w:unhideWhenUsed="1"/>
-    <w:lsdException w:name="HTML Address" w:semiHidden="1" w:unhideWhenUsed="1"/>
-    <w:lsdException w:name="HTML Cite" w:semiHidden="1" w:unhideWhenUsed="1"/>
-    <w:lsdException w:name="HTML Code" w:semiHidden="1" w:unhideWhenUsed="1"/>
-    <w:lsdException w:name="HTML Definition" w:semiHidden="1" w:unhideWhenUsed="1"/>
-    <w:lsdException w:name="HTML Keyboard" w:semiHidden="1" w:unhideWhenUsed="1"/>
-    <w:lsdException w:name="HTML Preformatted" w:semiHidden="1" w:unhideWhenUsed="1"/>
-    <w:lsdException w:name="HTML Sample" w:semiHidden="1" w:unhideWhenUsed="1"/>
-    <w:lsdException w:name="HTML Typewriter" w:semiHidden="1" w:unhideWhenUsed="1"/>
-    <w:lsdException w:name="HTML Variable" w:semiHidden="1" w:unhideWhenUsed="1"/>
-    <w:lsdException w:name="Normal Table" w:semiHidden="1" w:unhideWhenUsed="1"/>
-    <w:lsdException w:name="annotation subject" w:semiHidden="1" w:unhideWhenUsed="1"/>
-    <w:lsdException w:name="No List" w:semiHidden="1" w:unhideWhenUsed="1"/>
-    <w:lsdException w:name="Outline List 1" w:semiHidden="1" w:unhideWhenUsed="1"/>
-    <w:lsdException w:name="Outline List 2" w:semiHidden="1" w:unhideWhenUsed="1"/>
-    <w:lsdException w:name="Outline List 3" w:semiHidden="1" w:unhideWhenUsed="1"/>
-    <w:lsdException w:name="Table Simple 1" w:semiHidden="1" w:unhideWhenUsed="1"/>
-    <w:lsdException w:name="Table Simple 2" w:semiHidden="1" w:unhideWhenUsed="1"/>
-    <w:lsdException w:name="Table Simple 3" w:semiHidden="1" w:unhideWhenUsed="1"/>
-    <w:lsdException w:name="Table Classic 1" w:semiHidden="1" w:unhideWhenUsed="1"/>
-    <w:lsdException w:name="Table Classic 2" w:semiHidden="1" w:unhideWhenUsed="1"/>
-    <w:lsdException w:name="Table Classic 3" w:semiHidden="1" w:unhideWhenUsed="1"/>
-    <w:lsdException w:name="Table Classic 4" w:semiHidden="1" w:unhideWhenUsed="1"/>
-    <w:lsdException w:name="Table Colorful 1" w:semiHidden="1" w:unhideWhenUsed="1"/>
-    <w:lsdException w:name="Table Colorful 2" w:semiHidden="1" w:unhideWhenUsed="1"/>
-    <w:lsdException w:name="Table Colorful 3" w:semiHidden="1" w:unhideWhenUsed="1"/>
-    <w:lsdException w:name="Table Columns 1" w:semiHidden="1" w:unhideWhenUsed="1"/>
-    <w:lsdException w:name="Table Columns 2" w:semiHidden="1" w:unhideWhenUsed="1"/>
-    <w:lsdException w:name="Table Columns 3" w:semiHidden="1" w:unhideWhenUsed="1"/>
-    <w:lsdException w:name="Table Columns 4" w:semiHidden="1" w:unhideWhenUsed="1"/>
-    <w:lsdException w:name="Table Columns 5" w:semiHidden="1" w:unhideWhenUsed="1"/>
-    <w:lsdException w:name="Table Grid 1" w:semiHidden="1" w:unhideWhenUsed="1"/>
-    <w:lsdException w:name="Table Grid 2" w:semiHidden="1" w:unhideWhenUsed="1"/>
-    <w:lsdException w:name="Table Grid 3" w:semiHidden="1" w:unhideWhenUsed="1"/>
-    <w:lsdException w:name="Table Grid 4" w:semiHidden="1" w:unhideWhenUsed="1"/>
-    <w:lsdException w:name="Table Grid 5" w:semiHidden="1" w:unhideWhenUsed="1"/>
-    <w:lsdException w:name="Table Grid 6" w:semiHidden="1" w:unhideWhenUsed="1"/>
-    <w:lsdException w:name="Table Grid 7" w:semiHidden="1" w:unhideWhenUsed="1"/>
-    <w:lsdException w:name="Table Grid 8" w:semiHidden="1" w:unhideWhenUsed="1"/>
-    <w:lsdException w:name="Table List 1" w:semiHidden="1" w:unhideWhenUsed="1"/>
-    <w:lsdException w:name="Table List 2" w:semiHidden="1" w:unhideWhenUsed="1"/>
-    <w:lsdException w:name="Table List 3" w:semiHidden="1" w:unhideWhenUsed="1"/>
-    <w:lsdException w:name="Table List 4" w:semiHidden="1" w:unhideWhenUsed="1"/>
-    <w:lsdException w:name="Table List 5" w:semiHidden="1" w:unhideWhenUsed="1"/>
-    <w:lsdException w:name="Table List 6" w:semiHidden="1" w:unhideWhenUsed="1"/>
-    <w:lsdException w:name="Table List 7" w:semiHidden="1" w:unhideWhenUsed="1"/>
-    <w:lsdException w:name="Table List 8" w:semiHidden="1" w:unhideWhenUsed="1"/>
-    <w:lsdException w:name="Table 3D effects 1" w:semiHidden="1" w:unhideWhenUsed="1"/>
-    <w:lsdException w:name="Table 3D effects 2" w:semiHidden="1" w:unhideWhenUsed="1"/>
-    <w:lsdException w:name="Table 3D effects 3" w:semiHidden="1" w:unhideWhenUsed="1"/>
-    <w:lsdException w:name="Table Contemporary" w:semiHidden="1" w:unhideWhenUsed="1"/>
-    <w:lsdException w:name="Table Elegant" w:semiHidden="1" w:unhideWhenUsed="1"/>
-    <w:lsdException w:name="Table Professional" w:semiHidden="1" w:unhideWhenUsed="1"/>
-    <w:lsdException w:name="Table Subtle 1" w:semiHidden="1" w:unhideWhenUsed="1"/>
-    <w:lsdException w:name="Table Subtle 2" w:semiHidden="1" w:unhideWhenUsed="1"/>
-    <w:lsdException w:name="Table Web 1" w:semiHidden="1" w:unhideWhenUsed="1"/>
-    <w:lsdException w:name="Table Web 2" w:semiHidden="1" w:unhideWhenUsed="1"/>
-    <w:lsdException w:name="Table Web 3" w:semiHidden="1" w:unhideWhenUsed="1"/>
-    <w:lsdException w:name="Balloon Text" w:semiHidden="1" w:unhideWhenUsed="1"/>
-    <w:lsdException w:name="Table Grid" w:uiPriority="39"/>
-    <w:lsdException w:name="Table Theme" w:semiHidden="1" w:unhideWhenUsed="1"/>
-    <w:lsdException w:name="Placeholder Text" w:semiHidden="1"/>
-    <w:lsdException w:name="No Spacing" w:uiPriority="1" w:qFormat="1"/>
-    <w:lsdException w:name="Light Shading" w:uiPriority="60"/>
-    <w:lsdException w:name="Light List" w:uiPriority="61"/>
-    <w:lsdException w:name="Light Grid" w:uiPriority="62"/>
-    <w:lsdException w:name="Medium Shading 1" w:uiPriority="63"/>
-    <w:lsdException w:name="Medium Shading 2" w:uiPriority="64"/>
-    <w:lsdException w:name="Medium List 1" w:uiPriority="65"/>
-    <w:lsdException w:name="Medium List 2" w:uiPriority="66"/>
-    <w:lsdException w:name="Medium Grid 1" w:uiPriority="67"/>
-    <w:lsdException w:name="Medium Grid 2" w:uiPriority="68"/>
-    <w:lsdException w:name="Medium Grid 3" w:uiPriority="69"/>
-    <w:lsdException w:name="Dark List" w:uiPriority="70"/>
-    <w:lsdException w:name="Colorful Shading" w:uiPriority="71"/>
-    <w:lsdException w:name="Colorful List" w:uiPriority="72"/>
-    <w:lsdException w:name="Colorful Grid" w:uiPriority="73"/>
-    <w:lsdException w:name="Light Shading Accent 1" w:uiPriority="60"/>
-    <w:lsdException w:name="Light List Accent 1" w:uiPriority="61"/>
-    <w:lsdException w:name="Light Grid Accent 1" w:uiPriority="62"/>
-    <w:lsdException w:name="Medium Shading 1 Accent 1" w:uiPriority="63"/>
-    <w:lsdException w:name="Medium Shading 2 Accent 1" w:uiPriority="64"/>
-    <w:lsdException w:name="Medium List 1 Accent 1" w:uiPriority="65"/>
-    <w:lsdException w:name="Revision" w:semiHidden="1"/>
-    <w:lsdException w:name="List Paragraph" w:uiPriority="34" w:qFormat="1"/>
-    <w:lsdException w:name="Quote" w:uiPriority="29" w:qFormat="1"/>
-    <w:lsdException w:name="Intense Quote" w:uiPriority="30" w:qFormat="1"/>
-    <w:lsdException w:name="Medium List 2 Accent 1" w:uiPriority="66"/>
-    <w:lsdException w:name="Medium Grid 1 Accent 1" w:uiPriority="67"/>
-    <w:lsdException w:name="Medium Grid 2 Accent 1" w:uiPriority="68"/>
-    <w:lsdException w:name="Medium Grid 3 Accent 1" w:uiPriority="69"/>
-    <w:lsdException w:name="Dark List Accent 1" w:uiPriority="70"/>
-    <w:lsdException w:name="Colorful Shading Accent 1" w:uiPriority="71"/>
-    <w:lsdException w:name="Colorful List Accent 1" w:uiPriority="72"/>
-    <w:lsdException w:name="Colorful Grid Accent 1" w:uiPriority="73"/>
-    <w:lsdException w:name="Light Shading Accent 2" w:uiPriority="60"/>
-    <w:lsdException w:name="Light List Accent 2" w:uiPriority="61"/>
-    <w:lsdException w:name="Light Grid Accent 2" w:uiPriority="62"/>
-    <w:lsdException w:name="Medium Shading 1 Accent 2" w:uiPriority="63"/>
-    <w:lsdException w:name="Medium Shading 2 Accent 2" w:uiPriority="64"/>
-    <w:lsdException w:name="Medium List 1 Accent 2" w:uiPriority="65"/>
-    <w:lsdException w:name="Medium List 2 Accent 2" w:uiPriority="66"/>
-    <w:lsdException w:name="Medium Grid 1 Accent 2" w:uiPriority="67"/>
-    <w:lsdException w:name="Medium Grid 2 Accent 2" w:uiPriority="68"/>
-    <w:lsdException w:name="Medium Grid 3 Accent 2" w:uiPriority="69"/>
-    <w:lsdException w:name="Dark List Accent 2" w:uiPriority="70"/>
-    <w:lsdException w:name="Colorful Shading Accent 2" w:uiPriority="71"/>
-    <w:lsdException w:name="Colorful List Accent 2" w:uiPriority="72"/>
-    <w:lsdException w:name="Colorful Grid Accent 2" w:uiPriority="73"/>
-    <w:lsdException w:name="Light Shading Accent 3" w:uiPriority="60"/>
-    <w:lsdException w:name="Light List Accent 3" w:uiPriority="61"/>
-    <w:lsdException w:name="Light Grid Accent 3" w:uiPriority="62"/>
-    <w:lsdException w:name="Medium Shading 1 Accent 3" w:uiPriority="63"/>
-    <w:lsdException w:name="Medium Shading 2 Accent 3" w:uiPriority="64"/>
-    <w:lsdException w:name="Medium List 1 Accent 3" w:uiPriority="65"/>
-    <w:lsdException w:name="Medium List 2 Accent 3" w:uiPriority="66"/>
-    <w:lsdException w:name="Medium Grid 1 Accent 3" w:uiPriority="67"/>
-    <w:lsdException w:name="Medium Grid 2 Accent 3" w:uiPriority="68"/>
-    <w:lsdException w:name="Medium Grid 3 Accent 3" w:uiPriority="69"/>
-    <w:lsdException w:name="Dark List Accent 3" w:uiPriority="70"/>
-    <w:lsdException w:name="Colorful Shading Accent 3" w:uiPriority="71"/>
-    <w:lsdException w:name="Colorful List Accent 3" w:uiPriority="72"/>
-    <w:lsdException w:name="Colorful Grid Accent 3" w:uiPriority="73"/>
-    <w:lsdException w:name="Light Shading Accent 4" w:uiPriority="60"/>
-    <w:lsdException w:name="Light List Accent 4" w:uiPriority="61"/>
-    <w:lsdException w:name="Light Grid Accent 4" w:uiPriority="62"/>
-    <w:lsdException w:name="Medium Shading 1 Accent 4" w:uiPriority="63"/>
-    <w:lsdException w:name="Medium Shading 2 Accent 4" w:uiPriority="64"/>
-    <w:lsdException w:name="Medium List 1 Accent 4" w:uiPriority="65"/>
-    <w:lsdException w:name="Medium List 2 Accent 4" w:uiPriority="66"/>
-    <w:lsdException w:name="Medium Grid 1 Accent 4" w:uiPriority="67"/>
-    <w:lsdException w:name="Medium Grid 2 Accent 4" w:uiPriority="68"/>
-    <w:lsdException w:name="Medium Grid 3 Accent 4" w:uiPriority="69"/>
-    <w:lsdException w:name="Dark List Accent 4" w:uiPriority="70"/>
-    <w:lsdException w:name="Colorful Shading Accent 4" w:uiPriority="71"/>
-    <w:lsdException w:name="Colorful List Accent 4" w:uiPriority="72"/>
-    <w:lsdException w:name="Colorful Grid Accent 4" w:uiPriority="73"/>
-    <w:lsdException w:name="Light Shading Accent 5" w:uiPriority="60"/>
-    <w:lsdException w:name="Light List Accent 5" w:uiPriority="61"/>
-    <w:lsdException w:name="Light Grid Accent 5" w:uiPriority="62"/>
-    <w:lsdException w:name="Medium Shading 1 Accent 5" w:uiPriority="63"/>
-    <w:lsdException w:name="Medium Shading 2 Accent 5" w:uiPriority="64"/>
-    <w:lsdException w:name="Medium List 1 Accent 5" w:uiPriority="65"/>
-    <w:lsdException w:name="Medium List 2 Accent 5" w:uiPriority="66"/>
-    <w:lsdException w:name="Medium Grid 1 Accent 5" w:uiPriority="67"/>
-    <w:lsdException w:name="Medium Grid 2 Accent 5" w:uiPriority="68"/>
-    <w:lsdException w:name="Medium Grid 3 Accent 5" w:uiPriority="69"/>
-    <w:lsdException w:name="Dark List Accent 5" w:uiPriority="70"/>
-    <w:lsdException w:name="Colorful Shading Accent 5" w:uiPriority="71"/>
-    <w:lsdException w:name="Colorful List Accent 5" w:uiPriority="72"/>
-    <w:lsdException w:name="Colorful Grid Accent 5" w:uiPriority="73"/>
-    <w:lsdException w:name="Light Shading Accent 6" w:uiPriority="60"/>
-    <w:lsdException w:name="Light List Accent 6" w:uiPriority="61"/>
-    <w:lsdException w:name="Light Grid Accent 6" w:uiPriority="62"/>
-    <w:lsdException w:name="Medium Shading 1 Accent 6" w:uiPriority="63"/>
-    <w:lsdException w:name="Medium Shading 2 Accent 6" w:uiPriority="64"/>
-    <w:lsdException w:name="Medium List 1 Accent 6" w:uiPriority="65"/>
-    <w:lsdException w:name="Medium List 2 Accent 6" w:uiPriority="66"/>
-    <w:lsdException w:name="Medium Grid 1 Accent 6" w:uiPriority="67"/>
-    <w:lsdException w:name="Medium Grid 2 Accent 6" w:uiPriority="68"/>
-    <w:lsdException w:name="Medium Grid 3 Accent 6" w:uiPriority="69"/>
-    <w:lsdException w:name="Dark List Accent 6" w:uiPriority="70"/>
-    <w:lsdException w:name="Colorful Shading Accent 6" w:uiPriority="71"/>
-    <w:lsdException w:name="Colorful List Accent 6" w:uiPriority="72"/>
-    <w:lsdException w:name="Colorful Grid Accent 6" w:uiPriority="73"/>
-    <w:lsdException w:name="Subtle Emphasis" w:uiPriority="19" w:qFormat="1"/>
-    <w:lsdException w:name="Intense Emphasis" w:uiPriority="21" w:qFormat="1"/>
-    <w:lsdException w:name="Subtle Reference" w:uiPriority="31" w:qFormat="1"/>
-    <w:lsdException w:name="Intense Reference" w:uiPriority="32" w:qFormat="1"/>
-    <w:lsdException w:name="Book Title" w:uiPriority="33" w:qFormat="1"/>
-    <w:lsdException w:name="Bibliography" w:semiHidden="1" w:uiPriority="37" w:unhideWhenUsed="1"/>
-    <w:lsdException w:name="TOC Heading" w:semiHidden="1" w:uiPriority="39" w:unhideWhenUsed="1" w:qFormat="1"/>
-    <w:lsdException w:name="Plain Table 1" w:uiPriority="41"/>
-    <w:lsdException w:name="Plain Table 2" w:uiPriority="42"/>
-    <w:lsdException w:name="Plain Table 3" w:uiPriority="43"/>
-    <w:lsdException w:name="Plain Table 4" w:uiPriority="44"/>
-    <w:lsdException w:name="Plain Table 5" w:uiPriority="45"/>
-    <w:lsdException w:name="Grid Table Light" w:uiPriority="40"/>
-    <w:lsdException w:name="Grid Table 1 Light" w:uiPriority="46"/>
-    <w:lsdException w:name="Grid Table 2" w:uiPriority="47"/>
-    <w:lsdException w:name="Grid Table 3" w:uiPriority="48"/>
-    <w:lsdException w:name="Grid Table 4" w:uiPriority="49"/>
-    <w:lsdException w:name="Grid Table 5 Dark" w:uiPriority="50"/>
-    <w:lsdException w:name="Grid Table 6 Colorful" w:uiPriority="51"/>
-    <w:lsdException w:name="Grid Table 7 Colorful" w:uiPriority="52"/>
-    <w:lsdException w:name="Grid Table 1 Light Accent 1" w:uiPriority="46"/>
-    <w:lsdException w:name="Grid Table 2 Accent 1" w:uiPriority="47"/>
-    <w:lsdException w:name="Grid Table 3 Accent 1" w:uiPriority="48"/>
-    <w:lsdException w:name="Grid Table 4 Accent 1" w:uiPriority="49"/>
-    <w:lsdException w:name="Grid Table 5 Dark Accent 1" w:uiPriority="50"/>
-    <w:lsdException w:name="Grid Table 6 Colorful Accent 1" w:uiPriority="51"/>
-    <w:lsdException w:name="Grid Table 7 Colorful Accent 1" w:uiPriority="52"/>
-    <w:lsdException w:name="Grid Table 1 Light Accent 2" w:uiPriority="46"/>
-    <w:lsdException w:name="Grid Table 2 Accent 2" w:uiPriority="47"/>
-    <w:lsdException w:name="Grid Table 3 Accent 2" w:uiPriority="48"/>
-    <w:lsdException w:name="Grid Table 4 Accent 2" w:uiPriority="49"/>
-    <w:lsdException w:name="Grid Table 5 Dark Accent 2" w:uiPriority="50"/>
-    <w:lsdException w:name="Grid Table 6 Colorful Accent 2" w:uiPriority="51"/>
-    <w:lsdException w:name="Grid Table 7 Colorful Accent 2" w:uiPriority="52"/>
-    <w:lsdException w:name="Grid Table 1 Light Accent 3" w:uiPriority="46"/>
-    <w:lsdException w:name="Grid Table 2 Accent 3" w:uiPriority="47"/>
-    <w:lsdException w:name="Grid Table 3 Accent 3" w:uiPriority="48"/>
-    <w:lsdException w:name="Grid Table 4 Accent 3" w:uiPriority="49"/>
-    <w:lsdException w:name="Grid Table 5 Dark Accent 3" w:uiPriority="50"/>
-    <w:lsdException w:name="Grid Table 6 Colorful Accent 3" w:uiPriority="51"/>
-    <w:lsdException w:name="Grid Table 7 Colorful Accent 3" w:uiPriority="52"/>
-    <w:lsdException w:name="Grid Table 1 Light Accent 4" w:uiPriority="46"/>
-    <w:lsdException w:name="Grid Table 2 Accent 4" w:uiPriority="47"/>
-    <w:lsdException w:name="Grid Table 3 Accent 4" w:uiPriority="48"/>
-    <w:lsdException w:name="Grid Table 4 Accent 4" w:uiPriority="49"/>
-    <w:lsdException w:name="Grid Table 5 Dark Accent 4" w:uiPriority="50"/>
-    <w:lsdException w:name="Grid Table 6 Colorful Accent 4" w:uiPriority="51"/>
-    <w:lsdException w:name="Grid Table 7 Colorful Accent 4" w:uiPriority="52"/>
-    <w:lsdException w:name="Grid Table 1 Light Accent 5" w:uiPriority="46"/>
-    <w:lsdException w:name="Grid Table 2 Accent 5" w:uiPriority="47"/>
-    <w:lsdException w:name="Grid Table 3 Accent 5" w:uiPriority="48"/>
-    <w:lsdException w:name="Grid Table 4 Accent 5" w:uiPriority="49"/>
-    <w:lsdException w:name="Grid Table 5 Dark Accent 5" w:uiPriority="50"/>
-    <w:lsdException w:name="Grid Table 6 Colorful Accent 5" w:uiPriority="51"/>
-    <w:lsdException w:name="Grid Table 7 Colorful Accent 5" w:uiPriority="52"/>
-    <w:lsdException w:name="Grid Table 1 Light Accent 6" w:uiPriority="46"/>
-    <w:lsdException w:name="Grid Table 2 Accent 6" w:uiPriority="47"/>
-    <w:lsdException w:name="Grid Table 3 Accent 6" w:uiPriority="48"/>
-    <w:lsdException w:name="Grid Table 4 Accent 6" w:uiPriority="49"/>
-    <w:lsdException w:name="Grid Table 5 Dark Accent 6" w:uiPriority="50"/>
-    <w:lsdException w:name="Grid Table 6 Colorful Accent 6" w:uiPriority="51"/>
-    <w:lsdException w:name="Grid Table 7 Colorful Accent 6" w:uiPriority="52"/>
-    <w:lsdException w:name="List Table 1 Light" w:uiPriority="46"/>
-    <w:lsdException w:name="List Table 2" w:uiPriority="47"/>
-    <w:lsdException w:name="List Table 3" w:uiPriority="48"/>
-    <w:lsdException w:name="List Table 4" w:uiPriority="49"/>
-    <w:lsdException w:name="List Table 5 Dark" w:uiPriority="50"/>
-    <w:lsdException w:name="List Table 6 Colorful" w:uiPriority="51"/>
-    <w:lsdException w:name="List Table 7 Colorful" w:uiPriority="52"/>
-    <w:lsdException w:name="List Table 1 Light Accent 1" w:uiPriority="46"/>
-    <w:lsdException w:name="List Table 2 Accent 1" w:uiPriority="47"/>
-    <w:lsdException w:name="List Table 3 Accent 1" w:uiPriority="48"/>
-    <w:lsdException w:name="List Table 4 Accent 1" w:uiPriority="49"/>
-    <w:lsdException w:name="List Table 5 Dark Accent 1" w:uiPriority="50"/>
-    <w:lsdException w:name="List Table 6 Colorful Accent 1" w:uiPriority="51"/>
-    <w:lsdException w:name="List Table 7 Colorful Accent 1" w:uiPriority="52"/>
-    <w:lsdException w:name="List Table 1 Light Accent 2" w:uiPriority="46"/>
-    <w:lsdException w:name="List Table 2 Accent 2" w:uiPriority="47"/>
-    <w:lsdException w:name="List Table 3 Accent 2" w:uiPriority="48"/>
-    <w:lsdException w:name="List Table 4 Accent 2" w:uiPriority="49"/>
-    <w:lsdException w:name="List Table 5 Dark Accent 2" w:uiPriority="50"/>
-    <w:lsdException w:name="List Table 6 Colorful Accent 2" w:uiPriority="51"/>
-    <w:lsdException w:name="List Table 7 Colorful Accent 2" w:uiPriority="52"/>
-    <w:lsdException w:name="List Table 1 Light Accent 3" w:uiPriority="46"/>
-    <w:lsdException w:name="List Table 2 Accent 3" w:uiPriority="47"/>
-    <w:lsdException w:name="List Table 3 Accent 3" w:uiPriority="48"/>
-    <w:lsdException w:name="List Table 4 Accent 3" w:uiPriority="49"/>
-    <w:lsdException w:name="List Table 5 Dark Accent 3" w:uiPriority="50"/>
-    <w:lsdException w:name="List Table 6 Colorful Accent 3" w:uiPriority="51"/>
-    <w:lsdException w:name="List Table 7 Colorful Accent 3" w:uiPriority="52"/>
-    <w:lsdException w:name="List Table 1 Light Accent 4" w:uiPriority="46"/>
-    <w:lsdException w:name="List Table 2 Accent 4" w:uiPriority="47"/>
-    <w:lsdException w:name="List Table 3 Accent 4" w:uiPriority="48"/>
-    <w:lsdException w:name="List Table 4 Accent 4" w:uiPriority="49"/>
-    <w:lsdException w:name="List Table 5 Dark Accent 4" w:uiPriority="50"/>
-    <w:lsdException w:name="List Table 6 Colorful Accent 4" w:uiPriority="51"/>
-    <w:lsdException w:name="List Table 7 Colorful Accent 4" w:uiPriority="52"/>
-    <w:lsdException w:name="List Table 1 Light Accent 5" w:uiPriority="46"/>
-    <w:lsdException w:name="List Table 2 Accent 5" w:uiPriority="47"/>
-    <w:lsdException w:name="List Table 3 Accent 5" w:uiPriority="48"/>
-    <w:lsdException w:name="List Table 4 Accent 5" w:uiPriority="49"/>
-    <w:lsdException w:name="List Table 5 Dark Accent 5" w:uiPriority="50"/>
-    <w:lsdException w:name="List Table 6 Colorful Accent 5" w:uiPriority="51"/>
-    <w:lsdException w:name="List Table 7 Colorful Accent 5" w:uiPriority="52"/>
-    <w:lsdException w:name="List Table 1 Light Accent 6" w:uiPriority="46"/>
-    <w:lsdException w:name="List Table 2 Accent 6" w:uiPriority="47"/>
-    <w:lsdException w:name="List Table 3 Accent 6" w:uiPriority="48"/>
-    <w:lsdException w:name="List Table 4 Accent 6" w:uiPriority="49"/>
-    <w:lsdException w:name="List Table 5 Dark Accent 6" w:uiPriority="50"/>
-    <w:lsdException w:name="List Table 6 Colorful Accent 6" w:uiPriority="51"/>
-    <w:lsdException w:name="List Table 7 Colorful Accent 6" w:uiPriority="52"/>
+  <w:latentStyles w:defLockedState="0" w:defUIPriority="99" w:defSemiHidden="1" w:defUnhideWhenUsed="1" w:defQFormat="0" w:count="267">
+    <w:lsdException w:name="Normal" w:semiHidden="0" w:uiPriority="0" w:unhideWhenUsed="0" w:qFormat="1"/>
+    <w:lsdException w:name="heading 1" w:semiHidden="0" w:uiPriority="9" w:unhideWhenUsed="0" w:qFormat="1"/>
+    <w:lsdException w:name="heading 2" w:uiPriority="9" w:qFormat="1"/>
+    <w:lsdException w:name="heading 3" w:uiPriority="9" w:qFormat="1"/>
+    <w:lsdException w:name="heading 4" w:uiPriority="9" w:qFormat="1"/>
+    <w:lsdException w:name="heading 5" w:uiPriority="9" w:qFormat="1"/>
+    <w:lsdException w:name="heading 6" w:uiPriority="9" w:qFormat="1"/>
+    <w:lsdException w:name="heading 7" w:uiPriority="9" w:qFormat="1"/>
+    <w:lsdException w:name="heading 8" w:uiPriority="9" w:qFormat="1"/>
+    <w:lsdException w:name="heading 9" w:uiPriority="9" w:qFormat="1"/>
+    <w:lsdException w:name="toc 1" w:uiPriority="39"/>
+    <w:lsdException w:name="toc 2" w:uiPriority="39"/>
+    <w:lsdException w:name="toc 3" w:uiPriority="39"/>
+    <w:lsdException w:name="toc 4" w:uiPriority="39"/>
+    <w:lsdException w:name="toc 5" w:uiPriority="39"/>
+    <w:lsdException w:name="toc 6" w:uiPriority="39"/>
+    <w:lsdException w:name="toc 7" w:uiPriority="39"/>
+    <w:lsdException w:name="toc 8" w:uiPriority="39"/>
+    <w:lsdException w:name="toc 9" w:uiPriority="39"/>
+    <w:lsdException w:name="caption" w:uiPriority="35" w:qFormat="1"/>
+    <w:lsdException w:name="Title" w:semiHidden="0" w:uiPriority="10" w:unhideWhenUsed="0" w:qFormat="1"/>
+    <w:lsdException w:name="Default Paragraph Font" w:uiPriority="1"/>
+    <w:lsdException w:name="Subtitle" w:semiHidden="0" w:uiPriority="11" w:unhideWhenUsed="0" w:qFormat="1"/>
+    <w:lsdException w:name="Strong" w:semiHidden="0" w:uiPriority="22" w:unhideWhenUsed="0" w:qFormat="1"/>
+    <w:lsdException w:name="Emphasis" w:semiHidden="0" w:uiPriority="20" w:unhideWhenUsed="0" w:qFormat="1"/>
+    <w:lsdException w:name="Table Grid" w:semiHidden="0" w:uiPriority="39" w:unhideWhenUsed="0"/>
+    <w:lsdException w:name="Placeholder Text" w:unhideWhenUsed="0"/>
+    <w:lsdException w:name="No Spacing" w:semiHidden="0" w:uiPriority="1" w:unhideWhenUsed="0" w:qFormat="1"/>
+    <w:lsdException w:name="Light Shading" w:semiHidden="0" w:uiPriority="60" w:unhideWhenUsed="0"/>
+    <w:lsdException w:name="Light List" w:semiHidden="0" w:uiPriority="61" w:unhideWhenUsed="0"/>
+    <w:lsdException w:name="Light Grid" w:semiHidden="0" w:uiPriority="62" w:unhideWhenUsed="0"/>
+    <w:lsdException w:name="Medium Shading 1" w:semiHidden="0" w:uiPriority="63" w:unhideWhenUsed="0"/>
+    <w:lsdException w:name="Medium Shading 2" w:semiHidden="0" w:uiPriority="64" w:unhideWhenUsed="0"/>
+    <w:lsdException w:name="Medium List 1" w:semiHidden="0" w:uiPriority="65" w:unhideWhenUsed="0"/>
+    <w:lsdException w:name="Medium List 2" w:semiHidden="0" w:uiPriority="66" w:unhideWhenUsed="0"/>
+    <w:lsdException w:name="Medium Grid 1" w:semiHidden="0" w:uiPriority="67" w:unhideWhenUsed="0"/>
+    <w:lsdException w:name="Medium Grid 2" w:semiHidden="0" w:uiPriority="68" w:unhideWhenUsed="0"/>
+    <w:lsdException w:name="Medium Grid 3" w:semiHidden="0" w:uiPriority="69" w:unhideWhenUsed="0"/>
+    <w:lsdException w:name="Dark List" w:semiHidden="0" w:uiPriority="70" w:unhideWhenUsed="0"/>
+    <w:lsdException w:name="Colorful Shading" w:semiHidden="0" w:uiPriority="71" w:unhideWhenUsed="0"/>
+    <w:lsdException w:name="Colorful List" w:semiHidden="0" w:uiPriority="72" w:unhideWhenUsed="0"/>
+    <w:lsdException w:name="Colorful Grid" w:semiHidden="0" w:uiPriority="73" w:unhideWhenUsed="0"/>
+    <w:lsdException w:name="Light Shading Accent 1" w:semiHidden="0" w:uiPriority="60" w:unhideWhenUsed="0"/>
+    <w:lsdException w:name="Light List Accent 1" w:semiHidden="0" w:uiPriority="61" w:unhideWhenUsed="0"/>
+    <w:lsdException w:name="Light Grid Accent 1" w:semiHidden="0" w:uiPriority="62" w:unhideWhenUsed="0"/>
+    <w:lsdException w:name="Medium Shading 1 Accent 1" w:semiHidden="0" w:uiPriority="63" w:unhideWhenUsed="0"/>
+    <w:lsdException w:name="Medium Shading 2 Accent 1" w:semiHidden="0" w:uiPriority="64" w:unhideWhenUsed="0"/>
+    <w:lsdException w:name="Medium List 1 Accent 1" w:semiHidden="0" w:uiPriority="65" w:unhideWhenUsed="0"/>
+    <w:lsdException w:name="Revision" w:unhideWhenUsed="0"/>
+    <w:lsdException w:name="List Paragraph" w:semiHidden="0" w:uiPriority="34" w:unhideWhenUsed="0" w:qFormat="1"/>
+    <w:lsdException w:name="Quote" w:semiHidden="0" w:uiPriority="29" w:unhideWhenUsed="0" w:qFormat="1"/>
+    <w:lsdException w:name="Intense Quote" w:semiHidden="0" w:uiPriority="30" w:unhideWhenUsed="0" w:qFormat="1"/>
+    <w:lsdException w:name="Medium List 2 Accent 1" w:semiHidden="0" w:uiPriority="66" w:unhideWhenUsed="0"/>
+    <w:lsdException w:name="Medium Grid 1 Accent 1" w:semiHidden="0" w:uiPriority="67" w:unhideWhenUsed="0"/>
+    <w:lsdException w:name="Medium Grid 2 Accent 1" w:semiHidden="0" w:uiPriority="68" w:unhideWhenUsed="0"/>
+    <w:lsdException w:name="Medium Grid 3 Accent 1" w:semiHidden="0" w:uiPriority="69" w:unhideWhenUsed="0"/>
+    <w:lsdException w:name="Dark List Accent 1" w:semiHidden="0" w:uiPriority="70" w:unhideWhenUsed="0"/>
+    <w:lsdException w:name="Colorful Shading Accent 1" w:semiHidden="0" w:uiPriority="71" w:unhideWhenUsed="0"/>
+    <w:lsdException w:name="Colorful List Accent 1" w:semiHidden="0" w:uiPriority="72" w:unhideWhenUsed="0"/>
+    <w:lsdException w:name="Colorful Grid Accent 1" w:semiHidden="0" w:uiPriority="73" w:unhideWhenUsed="0"/>
+    <w:lsdException w:name="Light Shading Accent 2" w:semiHidden="0" w:uiPriority="60" w:unhideWhenUsed="0"/>
+    <w:lsdException w:name="Light List Accent 2" w:semiHidden="0" w:uiPriority="61" w:unhideWhenUsed="0"/>
+    <w:lsdException w:name="Light Grid Accent 2" w:semiHidden="0" w:uiPriority="62" w:unhideWhenUsed="0"/>
+    <w:lsdException w:name="Medium Shading 1 Accent 2" w:semiHidden="0" w:uiPriority="63" w:unhideWhenUsed="0"/>
+    <w:lsdException w:name="Medium Shading 2 Accent 2" w:semiHidden="0" w:uiPriority="64" w:unhideWhenUsed="0"/>
+    <w:lsdException w:name="Medium List 1 Accent 2" w:semiHidden="0" w:uiPriority="65" w:unhideWhenUsed="0"/>
+    <w:lsdException w:name="Medium List 2 Accent 2" w:semiHidden="0" w:uiPriority="66" w:unhideWhenUsed="0"/>
+    <w:lsdException w:name="Medium Grid 1 Accent 2" w:semiHidden="0" w:uiPriority="67" w:unhideWhenUsed="0"/>
+    <w:lsdException w:name="Medium Grid 2 Accent 2" w:semiHidden="0" w:uiPriority="68" w:unhideWhenUsed="0"/>
+    <w:lsdException w:name="Medium Grid 3 Accent 2" w:semiHidden="0" w:uiPriority="69" w:unhideWhenUsed="0"/>
+    <w:lsdException w:name="Dark List Accent 2" w:semiHidden="0" w:uiPriority="70" w:unhideWhenUsed="0"/>
+    <w:lsdException w:name="Colorful Shading Accent 2" w:semiHidden="0" w:uiPriority="71" w:unhideWhenUsed="0"/>
+    <w:lsdException w:name="Colorful List Accent 2" w:semiHidden="0" w:uiPriority="72" w:unhideWhenUsed="0"/>
+    <w:lsdException w:name="Colorful Grid Accent 2" w:semiHidden="0" w:uiPriority="73" w:unhideWhenUsed="0"/>
+    <w:lsdException w:name="Light Shading Accent 3" w:semiHidden="0" w:uiPriority="60" w:unhideWhenUsed="0"/>
+    <w:lsdException w:name="Light List Accent 3" w:semiHidden="0" w:uiPriority="61" w:unhideWhenUsed="0"/>
+    <w:lsdException w:name="Light Grid Accent 3" w:semiHidden="0" w:uiPriority="62" w:unhideWhenUsed="0"/>
+    <w:lsdException w:name="Medium Shading 1 Accent 3" w:semiHidden="0" w:uiPriority="63" w:unhideWhenUsed="0"/>
+    <w:lsdException w:name="Medium Shading 2 Accent 3" w:semiHidden="0" w:uiPriority="64" w:unhideWhenUsed="0"/>
+    <w:lsdException w:name="Medium List 1 Accent 3" w:semiHidden="0" w:uiPriority="65" w:unhideWhenUsed="0"/>
+    <w:lsdException w:name="Medium List 2 Accent 3" w:semiHidden="0" w:uiPriority="66" w:unhideWhenUsed="0"/>
+    <w:lsdException w:name="Medium Grid 1 Accent 3" w:semiHidden="0" w:uiPriority="67" w:unhideWhenUsed="0"/>
+    <w:lsdException w:name="Medium Grid 2 Accent 3" w:semiHidden="0" w:uiPriority="68" w:unhideWhenUsed="0"/>
+    <w:lsdException w:name="Medium Grid 3 Accent 3" w:semiHidden="0" w:uiPriority="69" w:unhideWhenUsed="0"/>
+    <w:lsdException w:name="Dark List Accent 3" w:semiHidden="0" w:uiPriority="70" w:unhideWhenUsed="0"/>
+    <w:lsdException w:name="Colorful Shading Accent 3" w:semiHidden="0" w:uiPriority="71" w:unhideWhenUsed="0"/>
+    <w:lsdException w:name="Colorful List Accent 3" w:semiHidden="0" w:uiPriority="72" w:unhideWhenUsed="0"/>
+    <w:lsdException w:name="Colorful Grid Accent 3" w:semiHidden="0" w:uiPriority="73" w:unhideWhenUsed="0"/>
+    <w:lsdException w:name="Light Shading Accent 4" w:semiHidden="0" w:uiPriority="60" w:unhideWhenUsed="0"/>
+    <w:lsdException w:name="Light List Accent 4" w:semiHidden="0" w:uiPriority="61" w:unhideWhenUsed="0"/>
+    <w:lsdException w:name="Light Grid Accent 4" w:semiHidden="0" w:uiPriority="62" w:unhideWhenUsed="0"/>
+    <w:lsdException w:name="Medium Shading 1 Accent 4" w:semiHidden="0" w:uiPriority="63" w:unhideWhenUsed="0"/>
+    <w:lsdException w:name="Medium Shading 2 Accent 4" w:semiHidden="0" w:uiPriority="64" w:unhideWhenUsed="0"/>
+    <w:lsdException w:name="Medium List 1 Accent 4" w:semiHidden="0" w:uiPriority="65" w:unhideWhenUsed="0"/>
+    <w:lsdException w:name="Medium List 2 Accent 4" w:semiHidden="0" w:uiPriority="66" w:unhideWhenUsed="0"/>
+    <w:lsdException w:name="Medium Grid 1 Accent 4" w:semiHidden="0" w:uiPriority="67" w:unhideWhenUsed="0"/>
+    <w:lsdException w:name="Medium Grid 2 Accent 4" w:semiHidden="0" w:uiPriority="68" w:unhideWhenUsed="0"/>
+    <w:lsdException w:name="Medium Grid 3 Accent 4" w:semiHidden="0" w:uiPriority="69" w:unhideWhenUsed="0"/>
+    <w:lsdException w:name="Dark List Accent 4" w:semiHidden="0" w:uiPriority="70" w:unhideWhenUsed="0"/>
+    <w:lsdException w:name="Colorful Shading Accent 4" w:semiHidden="0" w:uiPriority="71" w:unhideWhenUsed="0"/>
+    <w:lsdException w:name="Colorful List Accent 4" w:semiHidden="0" w:uiPriority="72" w:unhideWhenUsed="0"/>
+    <w:lsdException w:name="Colorful Grid Accent 4" w:semiHidden="0" w:uiPriority="73" w:unhideWhenUsed="0"/>
+    <w:lsdException w:name="Light Shading Accent 5" w:semiHidden="0" w:uiPriority="60" w:unhideWhenUsed="0"/>
+    <w:lsdException w:name="Light List Accent 5" w:semiHidden="0" w:uiPriority="61" w:unhideWhenUsed="0"/>
+    <w:lsdException w:name="Light Grid Accent 5" w:semiHidden="0" w:uiPriority="62" w:unhideWhenUsed="0"/>
+    <w:lsdException w:name="Medium Shading 1 Accent 5" w:semiHidden="0" w:uiPriority="63" w:unhideWhenUsed="0"/>
+    <w:lsdException w:name="Medium Shading 2 Accent 5" w:semiHidden="0" w:uiPriority="64" w:unhideWhenUsed="0"/>
+    <w:lsdException w:name="Medium List 1 Accent 5" w:semiHidden="0" w:uiPriority="65" w:unhideWhenUsed="0"/>
+    <w:lsdException w:name="Medium List 2 Accent 5" w:semiHidden="0" w:uiPriority="66" w:unhideWhenUsed="0"/>
+    <w:lsdException w:name="Medium Grid 1 Accent 5" w:semiHidden="0" w:uiPriority="67" w:unhideWhenUsed="0"/>
+    <w:lsdException w:name="Medium Grid 2 Accent 5" w:semiHidden="0" w:uiPriority="68" w:unhideWhenUsed="0"/>
+    <w:lsdException w:name="Medium Grid 3 Accent 5" w:semiHidden="0" w:uiPriority="69" w:unhideWhenUsed="0"/>
+    <w:lsdException w:name="Dark List Accent 5" w:semiHidden="0" w:uiPriority="70" w:unhideWhenUsed="0"/>
+    <w:lsdException w:name="Colorful Shading Accent 5" w:semiHidden="0" w:uiPriority="71" w:unhideWhenUsed="0"/>
+    <w:lsdException w:name="Colorful List Accent 5" w:semiHidden="0" w:uiPriority="72" w:unhideWhenUsed="0"/>
+    <w:lsdException w:name="Colorful Grid Accent 5" w:semiHidden="0" w:uiPriority="73" w:unhideWhenUsed="0"/>
+    <w:lsdException w:name="Light Shading Accent 6" w:semiHidden="0" w:uiPriority="60" w:unhideWhenUsed="0"/>
+    <w:lsdException w:name="Light List Accent 6" w:semiHidden="0" w:uiPriority="61" w:unhideWhenUsed="0"/>
+    <w:lsdException w:name="Light Grid Accent 6" w:semiHidden="0" w:uiPriority="62" w:unhideWhenUsed="0"/>
+    <w:lsdException w:name="Medium Shading 1 Accent 6" w:semiHidden="0" w:uiPriority="63" w:unhideWhenUsed="0"/>
+    <w:lsdException w:name="Medium Shading 2 Accent 6" w:semiHidden="0" w:uiPriority="64" w:unhideWhenUsed="0"/>
+    <w:lsdException w:name="Medium List 1 Accent 6" w:semiHidden="0" w:uiPriority="65" w:unhideWhenUsed="0"/>
+    <w:lsdException w:name="Medium List 2 Accent 6" w:semiHidden="0" w:uiPriority="66" w:unhideWhenUsed="0"/>
+    <w:lsdException w:name="Medium Grid 1 Accent 6" w:semiHidden="0" w:uiPriority="67" w:unhideWhenUsed="0"/>
+    <w:lsdException w:name="Medium Grid 2 Accent 6" w:semiHidden="0" w:uiPriority="68" w:unhideWhenUsed="0"/>
+    <w:lsdException w:name="Medium Grid 3 Accent 6" w:semiHidden="0" w:uiPriority="69" w:unhideWhenUsed="0"/>
+    <w:lsdException w:name="Dark List Accent 6" w:semiHidden="0" w:uiPriority="70" w:unhideWhenUsed="0"/>
+    <w:lsdException w:name="Colorful Shading Accent 6" w:semiHidden="0" w:uiPriority="71" w:unhideWhenUsed="0"/>
+    <w:lsdException w:name="Colorful List Accent 6" w:semiHidden="0" w:uiPriority="72" w:unhideWhenUsed="0"/>
+    <w:lsdException w:name="Colorful Grid Accent 6" w:semiHidden="0" w:uiPriority="73" w:unhideWhenUsed="0"/>
+    <w:lsdException w:name="Subtle Emphasis" w:semiHidden="0" w:uiPriority="19" w:unhideWhenUsed="0" w:qFormat="1"/>
+    <w:lsdException w:name="Intense Emphasis" w:semiHidden="0" w:uiPriority="21" w:unhideWhenUsed="0" w:qFormat="1"/>
+    <w:lsdException w:name="Subtle Reference" w:semiHidden="0" w:uiPriority="31" w:unhideWhenUsed="0" w:qFormat="1"/>
+    <w:lsdException w:name="Intense Reference" w:semiHidden="0" w:uiPriority="32" w:unhideWhenUsed="0" w:qFormat="1"/>
+    <w:lsdException w:name="Book Title" w:semiHidden="0" w:uiPriority="33" w:unhideWhenUsed="0" w:qFormat="1"/>
+    <w:lsdException w:name="Bibliography" w:uiPriority="37"/>
+    <w:lsdException w:name="TOC Heading" w:uiPriority="39" w:qFormat="1"/>
   </w:latentStyles>
   <w:style w:type="paragraph" w:default="1" w:styleId="Normale">
     <w:name w:val="Normal"/>
@@ -8465,6 +8496,399 @@
     <w:rPr>
       <w:color w:val="0563C1" w:themeColor="hyperlink"/>
       <w:u w:val="single"/>
+    </w:rPr>
+  </w:style>
+  <w:style w:type="paragraph" w:styleId="Testofumetto">
+    <w:name w:val="Balloon Text"/>
+    <w:basedOn w:val="Normale"/>
+    <w:link w:val="TestofumettoCarattere"/>
+    <w:uiPriority w:val="99"/>
+    <w:semiHidden/>
+    <w:unhideWhenUsed/>
+    <w:rsid w:val="00215AD7"/>
+    <w:pPr>
+      <w:spacing w:after="0" w:line="240" w:lineRule="auto"/>
+    </w:pPr>
+    <w:rPr>
+      <w:rFonts w:ascii="Tahoma" w:hAnsi="Tahoma" w:cs="Tahoma"/>
+      <w:sz w:val="16"/>
+      <w:szCs w:val="16"/>
+    </w:rPr>
+  </w:style>
+  <w:style w:type="character" w:customStyle="1" w:styleId="TestofumettoCarattere">
+    <w:name w:val="Testo fumetto Carattere"/>
+    <w:basedOn w:val="Carpredefinitoparagrafo"/>
+    <w:link w:val="Testofumetto"/>
+    <w:uiPriority w:val="99"/>
+    <w:semiHidden/>
+    <w:rsid w:val="00215AD7"/>
+    <w:rPr>
+      <w:rFonts w:ascii="Tahoma" w:hAnsi="Tahoma" w:cs="Tahoma"/>
+      <w:sz w:val="16"/>
+      <w:szCs w:val="16"/>
+    </w:rPr>
+  </w:style>
+</w:styles>
+</file>
+
+<file path=word/stylesWithEffects.xml><?xml version="1.0" encoding="utf-8"?>
+<w:styles xmlns:wpc="http://schemas.microsoft.com/office/word/2010/wordprocessingCanvas" xmlns:mc="http://schemas.openxmlformats.org/markup-compatibility/2006" xmlns:o="urn:schemas-microsoft-com:office:office" xmlns:r="http://schemas.openxmlformats.org/officeDocument/2006/relationships" xmlns:m="http://schemas.openxmlformats.org/officeDocument/2006/math" xmlns:v="urn:schemas-microsoft-com:vml" xmlns:wp14="http://schemas.microsoft.com/office/word/2010/wordprocessingDrawing" xmlns:wp="http://schemas.openxmlformats.org/drawingml/2006/wordprocessingDrawing" xmlns:w10="urn:schemas-microsoft-com:office:word" xmlns:w="http://schemas.openxmlformats.org/wordprocessingml/2006/main" xmlns:w14="http://schemas.microsoft.com/office/word/2010/wordml" xmlns:wpg="http://schemas.microsoft.com/office/word/2010/wordprocessingGroup" xmlns:wpi="http://schemas.microsoft.com/office/word/2010/wordprocessingInk" xmlns:wne="http://schemas.microsoft.com/office/word/2006/wordml" xmlns:wps="http://schemas.microsoft.com/office/word/2010/wordprocessingShape" mc:Ignorable="w14 wp14">
+  <w:docDefaults>
+    <w:rPrDefault>
+      <w:rPr>
+        <w:rFonts w:asciiTheme="minorHAnsi" w:eastAsiaTheme="minorHAnsi" w:hAnsiTheme="minorHAnsi" w:cstheme="minorBidi"/>
+        <w:sz w:val="22"/>
+        <w:szCs w:val="22"/>
+        <w:lang w:val="it-IT" w:eastAsia="en-US" w:bidi="ar-SA"/>
+      </w:rPr>
+    </w:rPrDefault>
+    <w:pPrDefault>
+      <w:pPr>
+        <w:spacing w:after="160" w:line="259" w:lineRule="auto"/>
+      </w:pPr>
+    </w:pPrDefault>
+  </w:docDefaults>
+  <w:latentStyles w:defLockedState="0" w:defUIPriority="99" w:defSemiHidden="1" w:defUnhideWhenUsed="1" w:defQFormat="0" w:count="267">
+    <w:lsdException w:name="Normal" w:semiHidden="0" w:uiPriority="0" w:unhideWhenUsed="0" w:qFormat="1"/>
+    <w:lsdException w:name="heading 1" w:semiHidden="0" w:uiPriority="9" w:unhideWhenUsed="0" w:qFormat="1"/>
+    <w:lsdException w:name="heading 2" w:uiPriority="9" w:qFormat="1"/>
+    <w:lsdException w:name="heading 3" w:uiPriority="9" w:qFormat="1"/>
+    <w:lsdException w:name="heading 4" w:uiPriority="9" w:qFormat="1"/>
+    <w:lsdException w:name="heading 5" w:uiPriority="9" w:qFormat="1"/>
+    <w:lsdException w:name="heading 6" w:uiPriority="9" w:qFormat="1"/>
+    <w:lsdException w:name="heading 7" w:uiPriority="9" w:qFormat="1"/>
+    <w:lsdException w:name="heading 8" w:uiPriority="9" w:qFormat="1"/>
+    <w:lsdException w:name="heading 9" w:uiPriority="9" w:qFormat="1"/>
+    <w:lsdException w:name="toc 1" w:uiPriority="39"/>
+    <w:lsdException w:name="toc 2" w:uiPriority="39"/>
+    <w:lsdException w:name="toc 3" w:uiPriority="39"/>
+    <w:lsdException w:name="toc 4" w:uiPriority="39"/>
+    <w:lsdException w:name="toc 5" w:uiPriority="39"/>
+    <w:lsdException w:name="toc 6" w:uiPriority="39"/>
+    <w:lsdException w:name="toc 7" w:uiPriority="39"/>
+    <w:lsdException w:name="toc 8" w:uiPriority="39"/>
+    <w:lsdException w:name="toc 9" w:uiPriority="39"/>
+    <w:lsdException w:name="caption" w:uiPriority="35" w:qFormat="1"/>
+    <w:lsdException w:name="Title" w:semiHidden="0" w:uiPriority="10" w:unhideWhenUsed="0" w:qFormat="1"/>
+    <w:lsdException w:name="Default Paragraph Font" w:uiPriority="1"/>
+    <w:lsdException w:name="Subtitle" w:semiHidden="0" w:uiPriority="11" w:unhideWhenUsed="0" w:qFormat="1"/>
+    <w:lsdException w:name="Strong" w:semiHidden="0" w:uiPriority="22" w:unhideWhenUsed="0" w:qFormat="1"/>
+    <w:lsdException w:name="Emphasis" w:semiHidden="0" w:uiPriority="20" w:unhideWhenUsed="0" w:qFormat="1"/>
+    <w:lsdException w:name="Table Grid" w:semiHidden="0" w:uiPriority="39" w:unhideWhenUsed="0"/>
+    <w:lsdException w:name="Placeholder Text" w:unhideWhenUsed="0"/>
+    <w:lsdException w:name="No Spacing" w:semiHidden="0" w:uiPriority="1" w:unhideWhenUsed="0" w:qFormat="1"/>
+    <w:lsdException w:name="Light Shading" w:semiHidden="0" w:uiPriority="60" w:unhideWhenUsed="0"/>
+    <w:lsdException w:name="Light List" w:semiHidden="0" w:uiPriority="61" w:unhideWhenUsed="0"/>
+    <w:lsdException w:name="Light Grid" w:semiHidden="0" w:uiPriority="62" w:unhideWhenUsed="0"/>
+    <w:lsdException w:name="Medium Shading 1" w:semiHidden="0" w:uiPriority="63" w:unhideWhenUsed="0"/>
+    <w:lsdException w:name="Medium Shading 2" w:semiHidden="0" w:uiPriority="64" w:unhideWhenUsed="0"/>
+    <w:lsdException w:name="Medium List 1" w:semiHidden="0" w:uiPriority="65" w:unhideWhenUsed="0"/>
+    <w:lsdException w:name="Medium List 2" w:semiHidden="0" w:uiPriority="66" w:unhideWhenUsed="0"/>
+    <w:lsdException w:name="Medium Grid 1" w:semiHidden="0" w:uiPriority="67" w:unhideWhenUsed="0"/>
+    <w:lsdException w:name="Medium Grid 2" w:semiHidden="0" w:uiPriority="68" w:unhideWhenUsed="0"/>
+    <w:lsdException w:name="Medium Grid 3" w:semiHidden="0" w:uiPriority="69" w:unhideWhenUsed="0"/>
+    <w:lsdException w:name="Dark List" w:semiHidden="0" w:uiPriority="70" w:unhideWhenUsed="0"/>
+    <w:lsdException w:name="Colorful Shading" w:semiHidden="0" w:uiPriority="71" w:unhideWhenUsed="0"/>
+    <w:lsdException w:name="Colorful List" w:semiHidden="0" w:uiPriority="72" w:unhideWhenUsed="0"/>
+    <w:lsdException w:name="Colorful Grid" w:semiHidden="0" w:uiPriority="73" w:unhideWhenUsed="0"/>
+    <w:lsdException w:name="Light Shading Accent 1" w:semiHidden="0" w:uiPriority="60" w:unhideWhenUsed="0"/>
+    <w:lsdException w:name="Light List Accent 1" w:semiHidden="0" w:uiPriority="61" w:unhideWhenUsed="0"/>
+    <w:lsdException w:name="Light Grid Accent 1" w:semiHidden="0" w:uiPriority="62" w:unhideWhenUsed="0"/>
+    <w:lsdException w:name="Medium Shading 1 Accent 1" w:semiHidden="0" w:uiPriority="63" w:unhideWhenUsed="0"/>
+    <w:lsdException w:name="Medium Shading 2 Accent 1" w:semiHidden="0" w:uiPriority="64" w:unhideWhenUsed="0"/>
+    <w:lsdException w:name="Medium List 1 Accent 1" w:semiHidden="0" w:uiPriority="65" w:unhideWhenUsed="0"/>
+    <w:lsdException w:name="Revision" w:unhideWhenUsed="0"/>
+    <w:lsdException w:name="List Paragraph" w:semiHidden="0" w:uiPriority="34" w:unhideWhenUsed="0" w:qFormat="1"/>
+    <w:lsdException w:name="Quote" w:semiHidden="0" w:uiPriority="29" w:unhideWhenUsed="0" w:qFormat="1"/>
+    <w:lsdException w:name="Intense Quote" w:semiHidden="0" w:uiPriority="30" w:unhideWhenUsed="0" w:qFormat="1"/>
+    <w:lsdException w:name="Medium List 2 Accent 1" w:semiHidden="0" w:uiPriority="66" w:unhideWhenUsed="0"/>
+    <w:lsdException w:name="Medium Grid 1 Accent 1" w:semiHidden="0" w:uiPriority="67" w:unhideWhenUsed="0"/>
+    <w:lsdException w:name="Medium Grid 2 Accent 1" w:semiHidden="0" w:uiPriority="68" w:unhideWhenUsed="0"/>
+    <w:lsdException w:name="Medium Grid 3 Accent 1" w:semiHidden="0" w:uiPriority="69" w:unhideWhenUsed="0"/>
+    <w:lsdException w:name="Dark List Accent 1" w:semiHidden="0" w:uiPriority="70" w:unhideWhenUsed="0"/>
+    <w:lsdException w:name="Colorful Shading Accent 1" w:semiHidden="0" w:uiPriority="71" w:unhideWhenUsed="0"/>
+    <w:lsdException w:name="Colorful List Accent 1" w:semiHidden="0" w:uiPriority="72" w:unhideWhenUsed="0"/>
+    <w:lsdException w:name="Colorful Grid Accent 1" w:semiHidden="0" w:uiPriority="73" w:unhideWhenUsed="0"/>
+    <w:lsdException w:name="Light Shading Accent 2" w:semiHidden="0" w:uiPriority="60" w:unhideWhenUsed="0"/>
+    <w:lsdException w:name="Light List Accent 2" w:semiHidden="0" w:uiPriority="61" w:unhideWhenUsed="0"/>
+    <w:lsdException w:name="Light Grid Accent 2" w:semiHidden="0" w:uiPriority="62" w:unhideWhenUsed="0"/>
+    <w:lsdException w:name="Medium Shading 1 Accent 2" w:semiHidden="0" w:uiPriority="63" w:unhideWhenUsed="0"/>
+    <w:lsdException w:name="Medium Shading 2 Accent 2" w:semiHidden="0" w:uiPriority="64" w:unhideWhenUsed="0"/>
+    <w:lsdException w:name="Medium List 1 Accent 2" w:semiHidden="0" w:uiPriority="65" w:unhideWhenUsed="0"/>
+    <w:lsdException w:name="Medium List 2 Accent 2" w:semiHidden="0" w:uiPriority="66" w:unhideWhenUsed="0"/>
+    <w:lsdException w:name="Medium Grid 1 Accent 2" w:semiHidden="0" w:uiPriority="67" w:unhideWhenUsed="0"/>
+    <w:lsdException w:name="Medium Grid 2 Accent 2" w:semiHidden="0" w:uiPriority="68" w:unhideWhenUsed="0"/>
+    <w:lsdException w:name="Medium Grid 3 Accent 2" w:semiHidden="0" w:uiPriority="69" w:unhideWhenUsed="0"/>
+    <w:lsdException w:name="Dark List Accent 2" w:semiHidden="0" w:uiPriority="70" w:unhideWhenUsed="0"/>
+    <w:lsdException w:name="Colorful Shading Accent 2" w:semiHidden="0" w:uiPriority="71" w:unhideWhenUsed="0"/>
+    <w:lsdException w:name="Colorful List Accent 2" w:semiHidden="0" w:uiPriority="72" w:unhideWhenUsed="0"/>
+    <w:lsdException w:name="Colorful Grid Accent 2" w:semiHidden="0" w:uiPriority="73" w:unhideWhenUsed="0"/>
+    <w:lsdException w:name="Light Shading Accent 3" w:semiHidden="0" w:uiPriority="60" w:unhideWhenUsed="0"/>
+    <w:lsdException w:name="Light List Accent 3" w:semiHidden="0" w:uiPriority="61" w:unhideWhenUsed="0"/>
+    <w:lsdException w:name="Light Grid Accent 3" w:semiHidden="0" w:uiPriority="62" w:unhideWhenUsed="0"/>
+    <w:lsdException w:name="Medium Shading 1 Accent 3" w:semiHidden="0" w:uiPriority="63" w:unhideWhenUsed="0"/>
+    <w:lsdException w:name="Medium Shading 2 Accent 3" w:semiHidden="0" w:uiPriority="64" w:unhideWhenUsed="0"/>
+    <w:lsdException w:name="Medium List 1 Accent 3" w:semiHidden="0" w:uiPriority="65" w:unhideWhenUsed="0"/>
+    <w:lsdException w:name="Medium List 2 Accent 3" w:semiHidden="0" w:uiPriority="66" w:unhideWhenUsed="0"/>
+    <w:lsdException w:name="Medium Grid 1 Accent 3" w:semiHidden="0" w:uiPriority="67" w:unhideWhenUsed="0"/>
+    <w:lsdException w:name="Medium Grid 2 Accent 3" w:semiHidden="0" w:uiPriority="68" w:unhideWhenUsed="0"/>
+    <w:lsdException w:name="Medium Grid 3 Accent 3" w:semiHidden="0" w:uiPriority="69" w:unhideWhenUsed="0"/>
+    <w:lsdException w:name="Dark List Accent 3" w:semiHidden="0" w:uiPriority="70" w:unhideWhenUsed="0"/>
+    <w:lsdException w:name="Colorful Shading Accent 3" w:semiHidden="0" w:uiPriority="71" w:unhideWhenUsed="0"/>
+    <w:lsdException w:name="Colorful List Accent 3" w:semiHidden="0" w:uiPriority="72" w:unhideWhenUsed="0"/>
+    <w:lsdException w:name="Colorful Grid Accent 3" w:semiHidden="0" w:uiPriority="73" w:unhideWhenUsed="0"/>
+    <w:lsdException w:name="Light Shading Accent 4" w:semiHidden="0" w:uiPriority="60" w:unhideWhenUsed="0"/>
+    <w:lsdException w:name="Light List Accent 4" w:semiHidden="0" w:uiPriority="61" w:unhideWhenUsed="0"/>
+    <w:lsdException w:name="Light Grid Accent 4" w:semiHidden="0" w:uiPriority="62" w:unhideWhenUsed="0"/>
+    <w:lsdException w:name="Medium Shading 1 Accent 4" w:semiHidden="0" w:uiPriority="63" w:unhideWhenUsed="0"/>
+    <w:lsdException w:name="Medium Shading 2 Accent 4" w:semiHidden="0" w:uiPriority="64" w:unhideWhenUsed="0"/>
+    <w:lsdException w:name="Medium List 1 Accent 4" w:semiHidden="0" w:uiPriority="65" w:unhideWhenUsed="0"/>
+    <w:lsdException w:name="Medium List 2 Accent 4" w:semiHidden="0" w:uiPriority="66" w:unhideWhenUsed="0"/>
+    <w:lsdException w:name="Medium Grid 1 Accent 4" w:semiHidden="0" w:uiPriority="67" w:unhideWhenUsed="0"/>
+    <w:lsdException w:name="Medium Grid 2 Accent 4" w:semiHidden="0" w:uiPriority="68" w:unhideWhenUsed="0"/>
+    <w:lsdException w:name="Medium Grid 3 Accent 4" w:semiHidden="0" w:uiPriority="69" w:unhideWhenUsed="0"/>
+    <w:lsdException w:name="Dark List Accent 4" w:semiHidden="0" w:uiPriority="70" w:unhideWhenUsed="0"/>
+    <w:lsdException w:name="Colorful Shading Accent 4" w:semiHidden="0" w:uiPriority="71" w:unhideWhenUsed="0"/>
+    <w:lsdException w:name="Colorful List Accent 4" w:semiHidden="0" w:uiPriority="72" w:unhideWhenUsed="0"/>
+    <w:lsdException w:name="Colorful Grid Accent 4" w:semiHidden="0" w:uiPriority="73" w:unhideWhenUsed="0"/>
+    <w:lsdException w:name="Light Shading Accent 5" w:semiHidden="0" w:uiPriority="60" w:unhideWhenUsed="0"/>
+    <w:lsdException w:name="Light List Accent 5" w:semiHidden="0" w:uiPriority="61" w:unhideWhenUsed="0"/>
+    <w:lsdException w:name="Light Grid Accent 5" w:semiHidden="0" w:uiPriority="62" w:unhideWhenUsed="0"/>
+    <w:lsdException w:name="Medium Shading 1 Accent 5" w:semiHidden="0" w:uiPriority="63" w:unhideWhenUsed="0"/>
+    <w:lsdException w:name="Medium Shading 2 Accent 5" w:semiHidden="0" w:uiPriority="64" w:unhideWhenUsed="0"/>
+    <w:lsdException w:name="Medium List 1 Accent 5" w:semiHidden="0" w:uiPriority="65" w:unhideWhenUsed="0"/>
+    <w:lsdException w:name="Medium List 2 Accent 5" w:semiHidden="0" w:uiPriority="66" w:unhideWhenUsed="0"/>
+    <w:lsdException w:name="Medium Grid 1 Accent 5" w:semiHidden="0" w:uiPriority="67" w:unhideWhenUsed="0"/>
+    <w:lsdException w:name="Medium Grid 2 Accent 5" w:semiHidden="0" w:uiPriority="68" w:unhideWhenUsed="0"/>
+    <w:lsdException w:name="Medium Grid 3 Accent 5" w:semiHidden="0" w:uiPriority="69" w:unhideWhenUsed="0"/>
+    <w:lsdException w:name="Dark List Accent 5" w:semiHidden="0" w:uiPriority="70" w:unhideWhenUsed="0"/>
+    <w:lsdException w:name="Colorful Shading Accent 5" w:semiHidden="0" w:uiPriority="71" w:unhideWhenUsed="0"/>
+    <w:lsdException w:name="Colorful List Accent 5" w:semiHidden="0" w:uiPriority="72" w:unhideWhenUsed="0"/>
+    <w:lsdException w:name="Colorful Grid Accent 5" w:semiHidden="0" w:uiPriority="73" w:unhideWhenUsed="0"/>
+    <w:lsdException w:name="Light Shading Accent 6" w:semiHidden="0" w:uiPriority="60" w:unhideWhenUsed="0"/>
+    <w:lsdException w:name="Light List Accent 6" w:semiHidden="0" w:uiPriority="61" w:unhideWhenUsed="0"/>
+    <w:lsdException w:name="Light Grid Accent 6" w:semiHidden="0" w:uiPriority="62" w:unhideWhenUsed="0"/>
+    <w:lsdException w:name="Medium Shading 1 Accent 6" w:semiHidden="0" w:uiPriority="63" w:unhideWhenUsed="0"/>
+    <w:lsdException w:name="Medium Shading 2 Accent 6" w:semiHidden="0" w:uiPriority="64" w:unhideWhenUsed="0"/>
+    <w:lsdException w:name="Medium List 1 Accent 6" w:semiHidden="0" w:uiPriority="65" w:unhideWhenUsed="0"/>
+    <w:lsdException w:name="Medium List 2 Accent 6" w:semiHidden="0" w:uiPriority="66" w:unhideWhenUsed="0"/>
+    <w:lsdException w:name="Medium Grid 1 Accent 6" w:semiHidden="0" w:uiPriority="67" w:unhideWhenUsed="0"/>
+    <w:lsdException w:name="Medium Grid 2 Accent 6" w:semiHidden="0" w:uiPriority="68" w:unhideWhenUsed="0"/>
+    <w:lsdException w:name="Medium Grid 3 Accent 6" w:semiHidden="0" w:uiPriority="69" w:unhideWhenUsed="0"/>
+    <w:lsdException w:name="Dark List Accent 6" w:semiHidden="0" w:uiPriority="70" w:unhideWhenUsed="0"/>
+    <w:lsdException w:name="Colorful Shading Accent 6" w:semiHidden="0" w:uiPriority="71" w:unhideWhenUsed="0"/>
+    <w:lsdException w:name="Colorful List Accent 6" w:semiHidden="0" w:uiPriority="72" w:unhideWhenUsed="0"/>
+    <w:lsdException w:name="Colorful Grid Accent 6" w:semiHidden="0" w:uiPriority="73" w:unhideWhenUsed="0"/>
+    <w:lsdException w:name="Subtle Emphasis" w:semiHidden="0" w:uiPriority="19" w:unhideWhenUsed="0" w:qFormat="1"/>
+    <w:lsdException w:name="Intense Emphasis" w:semiHidden="0" w:uiPriority="21" w:unhideWhenUsed="0" w:qFormat="1"/>
+    <w:lsdException w:name="Subtle Reference" w:semiHidden="0" w:uiPriority="31" w:unhideWhenUsed="0" w:qFormat="1"/>
+    <w:lsdException w:name="Intense Reference" w:semiHidden="0" w:uiPriority="32" w:unhideWhenUsed="0" w:qFormat="1"/>
+    <w:lsdException w:name="Book Title" w:semiHidden="0" w:uiPriority="33" w:unhideWhenUsed="0" w:qFormat="1"/>
+    <w:lsdException w:name="Bibliography" w:uiPriority="37"/>
+    <w:lsdException w:name="TOC Heading" w:uiPriority="39" w:qFormat="1"/>
+  </w:latentStyles>
+  <w:style w:type="paragraph" w:default="1" w:styleId="Normale">
+    <w:name w:val="Normal"/>
+    <w:qFormat/>
+  </w:style>
+  <w:style w:type="character" w:default="1" w:styleId="Carpredefinitoparagrafo">
+    <w:name w:val="Default Paragraph Font"/>
+    <w:uiPriority w:val="1"/>
+    <w:semiHidden/>
+    <w:unhideWhenUsed/>
+  </w:style>
+  <w:style w:type="table" w:default="1" w:styleId="Tabellanormale">
+    <w:name w:val="Normal Table"/>
+    <w:uiPriority w:val="99"/>
+    <w:semiHidden/>
+    <w:unhideWhenUsed/>
+    <w:tblPr>
+      <w:tblInd w:w="0" w:type="dxa"/>
+      <w:tblCellMar>
+        <w:top w:w="0" w:type="dxa"/>
+        <w:left w:w="108" w:type="dxa"/>
+        <w:bottom w:w="0" w:type="dxa"/>
+        <w:right w:w="108" w:type="dxa"/>
+      </w:tblCellMar>
+    </w:tblPr>
+  </w:style>
+  <w:style w:type="numbering" w:default="1" w:styleId="Nessunelenco">
+    <w:name w:val="No List"/>
+    <w:uiPriority w:val="99"/>
+    <w:semiHidden/>
+    <w:unhideWhenUsed/>
+  </w:style>
+  <w:style w:type="paragraph" w:styleId="Intestazione">
+    <w:name w:val="header"/>
+    <w:basedOn w:val="Normale"/>
+    <w:link w:val="IntestazioneCarattere"/>
+    <w:uiPriority w:val="99"/>
+    <w:unhideWhenUsed/>
+    <w:rsid w:val="00842A08"/>
+    <w:pPr>
+      <w:tabs>
+        <w:tab w:val="center" w:pos="4986"/>
+        <w:tab w:val="right" w:pos="9972"/>
+      </w:tabs>
+      <w:spacing w:after="0" w:line="240" w:lineRule="auto"/>
+    </w:pPr>
+  </w:style>
+  <w:style w:type="character" w:customStyle="1" w:styleId="IntestazioneCarattere">
+    <w:name w:val="Intestazione Carattere"/>
+    <w:basedOn w:val="Carpredefinitoparagrafo"/>
+    <w:link w:val="Intestazione"/>
+    <w:uiPriority w:val="99"/>
+    <w:rsid w:val="00842A08"/>
+  </w:style>
+  <w:style w:type="paragraph" w:styleId="Pidipagina">
+    <w:name w:val="footer"/>
+    <w:basedOn w:val="Normale"/>
+    <w:link w:val="PidipaginaCarattere"/>
+    <w:uiPriority w:val="99"/>
+    <w:unhideWhenUsed/>
+    <w:rsid w:val="00842A08"/>
+    <w:pPr>
+      <w:tabs>
+        <w:tab w:val="center" w:pos="4986"/>
+        <w:tab w:val="right" w:pos="9972"/>
+      </w:tabs>
+      <w:spacing w:after="0" w:line="240" w:lineRule="auto"/>
+    </w:pPr>
+  </w:style>
+  <w:style w:type="character" w:customStyle="1" w:styleId="PidipaginaCarattere">
+    <w:name w:val="Piè di pagina Carattere"/>
+    <w:basedOn w:val="Carpredefinitoparagrafo"/>
+    <w:link w:val="Pidipagina"/>
+    <w:uiPriority w:val="99"/>
+    <w:rsid w:val="00842A08"/>
+  </w:style>
+  <w:style w:type="paragraph" w:styleId="NormaleWeb">
+    <w:name w:val="Normal (Web)"/>
+    <w:basedOn w:val="Normale"/>
+    <w:uiPriority w:val="99"/>
+    <w:unhideWhenUsed/>
+    <w:rsid w:val="00404E68"/>
+    <w:pPr>
+      <w:spacing w:before="100" w:beforeAutospacing="1" w:after="100" w:afterAutospacing="1" w:line="240" w:lineRule="auto"/>
+    </w:pPr>
+    <w:rPr>
+      <w:rFonts w:ascii="Times New Roman" w:eastAsia="Times New Roman" w:hAnsi="Times New Roman" w:cs="Times New Roman"/>
+      <w:sz w:val="24"/>
+      <w:szCs w:val="24"/>
+      <w:lang w:val="en-US"/>
+    </w:rPr>
+  </w:style>
+  <w:style w:type="character" w:styleId="Enfasigrassetto">
+    <w:name w:val="Strong"/>
+    <w:basedOn w:val="Carpredefinitoparagrafo"/>
+    <w:uiPriority w:val="22"/>
+    <w:qFormat/>
+    <w:rsid w:val="00404E68"/>
+    <w:rPr>
+      <w:b/>
+      <w:bCs/>
+    </w:rPr>
+  </w:style>
+  <w:style w:type="paragraph" w:styleId="Paragrafoelenco">
+    <w:name w:val="List Paragraph"/>
+    <w:basedOn w:val="Normale"/>
+    <w:uiPriority w:val="34"/>
+    <w:qFormat/>
+    <w:rsid w:val="009B59DA"/>
+    <w:pPr>
+      <w:ind w:left="720"/>
+      <w:contextualSpacing/>
+    </w:pPr>
+  </w:style>
+  <w:style w:type="paragraph" w:styleId="PreformattatoHTML">
+    <w:name w:val="HTML Preformatted"/>
+    <w:basedOn w:val="Normale"/>
+    <w:link w:val="PreformattatoHTMLCarattere"/>
+    <w:uiPriority w:val="99"/>
+    <w:semiHidden/>
+    <w:unhideWhenUsed/>
+    <w:rsid w:val="006B736C"/>
+    <w:pPr>
+      <w:tabs>
+        <w:tab w:val="left" w:pos="916"/>
+        <w:tab w:val="left" w:pos="1832"/>
+        <w:tab w:val="left" w:pos="2748"/>
+        <w:tab w:val="left" w:pos="3664"/>
+        <w:tab w:val="left" w:pos="4580"/>
+        <w:tab w:val="left" w:pos="5496"/>
+        <w:tab w:val="left" w:pos="6412"/>
+        <w:tab w:val="left" w:pos="7328"/>
+        <w:tab w:val="left" w:pos="8244"/>
+        <w:tab w:val="left" w:pos="9160"/>
+        <w:tab w:val="left" w:pos="10076"/>
+        <w:tab w:val="left" w:pos="10992"/>
+        <w:tab w:val="left" w:pos="11908"/>
+        <w:tab w:val="left" w:pos="12824"/>
+        <w:tab w:val="left" w:pos="13740"/>
+        <w:tab w:val="left" w:pos="14656"/>
+      </w:tabs>
+      <w:spacing w:after="0" w:line="240" w:lineRule="auto"/>
+    </w:pPr>
+    <w:rPr>
+      <w:rFonts w:ascii="Courier New" w:eastAsia="Times New Roman" w:hAnsi="Courier New" w:cs="Courier New"/>
+      <w:sz w:val="20"/>
+      <w:szCs w:val="20"/>
+      <w:lang w:val="en-US"/>
+    </w:rPr>
+  </w:style>
+  <w:style w:type="character" w:customStyle="1" w:styleId="PreformattatoHTMLCarattere">
+    <w:name w:val="Preformattato HTML Carattere"/>
+    <w:basedOn w:val="Carpredefinitoparagrafo"/>
+    <w:link w:val="PreformattatoHTML"/>
+    <w:uiPriority w:val="99"/>
+    <w:semiHidden/>
+    <w:rsid w:val="006B736C"/>
+    <w:rPr>
+      <w:rFonts w:ascii="Courier New" w:eastAsia="Times New Roman" w:hAnsi="Courier New" w:cs="Courier New"/>
+      <w:sz w:val="20"/>
+      <w:szCs w:val="20"/>
+      <w:lang w:val="en-US"/>
+    </w:rPr>
+  </w:style>
+  <w:style w:type="character" w:styleId="Collegamentoipertestuale">
+    <w:name w:val="Hyperlink"/>
+    <w:basedOn w:val="Carpredefinitoparagrafo"/>
+    <w:uiPriority w:val="99"/>
+    <w:unhideWhenUsed/>
+    <w:rsid w:val="002206B6"/>
+    <w:rPr>
+      <w:color w:val="0563C1" w:themeColor="hyperlink"/>
+      <w:u w:val="single"/>
+    </w:rPr>
+  </w:style>
+  <w:style w:type="paragraph" w:styleId="Testofumetto">
+    <w:name w:val="Balloon Text"/>
+    <w:basedOn w:val="Normale"/>
+    <w:link w:val="TestofumettoCarattere"/>
+    <w:uiPriority w:val="99"/>
+    <w:semiHidden/>
+    <w:unhideWhenUsed/>
+    <w:rsid w:val="00215AD7"/>
+    <w:pPr>
+      <w:spacing w:after="0" w:line="240" w:lineRule="auto"/>
+    </w:pPr>
+    <w:rPr>
+      <w:rFonts w:ascii="Tahoma" w:hAnsi="Tahoma" w:cs="Tahoma"/>
+      <w:sz w:val="16"/>
+      <w:szCs w:val="16"/>
+    </w:rPr>
+  </w:style>
+  <w:style w:type="character" w:customStyle="1" w:styleId="TestofumettoCarattere">
+    <w:name w:val="Testo fumetto Carattere"/>
+    <w:basedOn w:val="Carpredefinitoparagrafo"/>
+    <w:link w:val="Testofumetto"/>
+    <w:uiPriority w:val="99"/>
+    <w:semiHidden/>
+    <w:rsid w:val="00215AD7"/>
+    <w:rPr>
+      <w:rFonts w:ascii="Tahoma" w:hAnsi="Tahoma" w:cs="Tahoma"/>
+      <w:sz w:val="16"/>
+      <w:szCs w:val="16"/>
     </w:rPr>
   </w:style>
 </w:styles>
@@ -8725,7 +9149,7 @@
   <a:extraClrSchemeLst/>
   <a:extLst>
     <a:ext uri="{05A4C25C-085E-4340-85A3-A5531E510DB2}">
-      <thm15:themeFamily xmlns:thm15="http://schemas.microsoft.com/office/thememl/2012/main" name="Office Theme" id="{62F939B6-93AF-4DB8-9C6B-D6C7DFDC589F}" vid="{4A3C46E8-61CC-4603-A589-7422A47A8E4A}"/>
+      <thm15:themeFamily xmlns:thm15="http://schemas.microsoft.com/office/thememl/2012/main" xmlns="" name="Office Theme" id="{62F939B6-93AF-4DB8-9C6B-D6C7DFDC589F}" vid="{4A3C46E8-61CC-4603-A589-7422A47A8E4A}"/>
     </a:ext>
   </a:extLst>
 </a:theme>

</xml_diff>

<commit_message>
Added Non-functional reqs + One Taxi-driver scenario
</commit_message>
<xml_diff>
--- a/Various documents/Requirements Analysis and Specification Document.docx
+++ b/Various documents/Requirements Analysis and Specification Document.docx
@@ -2888,7 +2888,7 @@
           </mc:Choice>
           <mc:Fallback>
             <w:pict>
-              <v:shapetype w14:anchorId="76825DCB" id="_x0000_t32" coordsize="21600,21600" o:spt="32" o:oned="t" path="m,l21600,21600e" filled="f">
+              <v:shapetype w14:anchorId="76E6A1D4" id="_x0000_t32" coordsize="21600,21600" o:spt="32" o:oned="t" path="m,l21600,21600e" filled="f">
                 <v:path arrowok="t" fillok="f" o:connecttype="none"/>
                 <o:lock v:ext="edit" shapetype="t"/>
               </v:shapetype>
@@ -3687,8 +3687,6 @@
         </w:rPr>
         <w:t xml:space="preserve"> Give the possibility of taxi reservation to the user, after the specification of the start and the end of the ride (two hours or more before the ride).</w:t>
       </w:r>
-      <w:bookmarkStart w:id="0" w:name="_GoBack"/>
-      <w:bookmarkEnd w:id="0"/>
     </w:p>
     <w:p>
       <w:pPr>
@@ -5550,15 +5548,208 @@
     </w:p>
     <w:p>
       <w:pPr>
-        <w:rPr>
-          <w:rFonts w:ascii="Cambria" w:hAnsi="Cambria" w:cs="Cambria"/>
-          <w:b/>
-          <w:color w:val="000000" w:themeColor="text1"/>
-          <w:sz w:val="28"/>
-          <w:szCs w:val="28"/>
-          <w:lang w:val="en-US"/>
-        </w:rPr>
-      </w:pPr>
+        <w:pStyle w:val="Paragrafoelenco"/>
+        <w:numPr>
+          <w:ilvl w:val="0"/>
+          <w:numId w:val="10"/>
+        </w:numPr>
+        <w:rPr>
+          <w:rFonts w:ascii="Cambria" w:hAnsi="Cambria" w:cs="Cambria"/>
+          <w:b/>
+          <w:color w:val="000000" w:themeColor="text1"/>
+          <w:sz w:val="28"/>
+          <w:szCs w:val="28"/>
+          <w:lang w:val="en-US"/>
+        </w:rPr>
+      </w:pPr>
+      <w:r>
+        <w:rPr>
+          <w:rFonts w:ascii="Cambria" w:hAnsi="Cambria" w:cs="Cambria"/>
+          <w:b/>
+          <w:color w:val="000000" w:themeColor="text1"/>
+          <w:sz w:val="24"/>
+          <w:szCs w:val="24"/>
+          <w:lang w:val="en-US"/>
+        </w:rPr>
+        <w:t>RSA</w:t>
+      </w:r>
+      <w:r>
+        <w:rPr>
+          <w:rFonts w:ascii="Cambria" w:hAnsi="Cambria" w:cs="Cambria"/>
+          <w:color w:val="000000" w:themeColor="text1"/>
+          <w:sz w:val="24"/>
+          <w:szCs w:val="24"/>
+          <w:lang w:val="en-US"/>
+        </w:rPr>
+        <w:t xml:space="preserve">: </w:t>
+      </w:r>
+      <w:r>
+        <w:rPr>
+          <w:rFonts w:ascii="Cambria" w:hAnsi="Cambria" w:cs="Arial"/>
+          <w:color w:val="252525"/>
+          <w:sz w:val="24"/>
+          <w:szCs w:val="24"/>
+          <w:shd w:val="clear" w:color="auto" w:fill="FFFFFF"/>
+          <w:lang w:val="en-US"/>
+        </w:rPr>
+        <w:t>one of the first practical</w:t>
+      </w:r>
+      <w:r>
+        <w:rPr>
+          <w:rStyle w:val="apple-converted-space"/>
+          <w:rFonts w:ascii="Cambria" w:hAnsi="Cambria" w:cs="Arial"/>
+          <w:color w:val="252525"/>
+          <w:sz w:val="24"/>
+          <w:szCs w:val="24"/>
+          <w:shd w:val="clear" w:color="auto" w:fill="FFFFFF"/>
+          <w:lang w:val="en-US"/>
+        </w:rPr>
+        <w:t xml:space="preserve"> </w:t>
+      </w:r>
+      <w:r>
+        <w:rPr>
+          <w:rStyle w:val="apple-converted-space"/>
+          <w:rFonts w:ascii="Cambria" w:hAnsi="Cambria" w:cs="Arial"/>
+          <w:i/>
+          <w:color w:val="252525"/>
+          <w:sz w:val="24"/>
+          <w:szCs w:val="24"/>
+          <w:shd w:val="clear" w:color="auto" w:fill="FFFFFF"/>
+          <w:lang w:val="en-US"/>
+        </w:rPr>
+        <w:t>public-key cryptosystems</w:t>
+      </w:r>
+      <w:r>
+        <w:rPr>
+          <w:rFonts w:ascii="Cambria" w:hAnsi="Cambria" w:cs="Arial"/>
+          <w:color w:val="252525"/>
+          <w:sz w:val="24"/>
+          <w:szCs w:val="24"/>
+          <w:shd w:val="clear" w:color="auto" w:fill="FFFFFF"/>
+          <w:lang w:val="en-US"/>
+        </w:rPr>
+        <w:t>. It</w:t>
+      </w:r>
+      <w:r>
+        <w:rPr>
+          <w:rFonts w:ascii="Cambria" w:hAnsi="Cambria" w:cs="Arial"/>
+          <w:color w:val="252525"/>
+          <w:sz w:val="24"/>
+          <w:szCs w:val="24"/>
+          <w:shd w:val="clear" w:color="auto" w:fill="FFFFFF"/>
+          <w:lang w:val="en-US"/>
+        </w:rPr>
+        <w:t xml:space="preserve"> is widely used for secure data transmission</w:t>
+      </w:r>
+      <w:r>
+        <w:rPr>
+          <w:rFonts w:ascii="Cambria" w:hAnsi="Cambria" w:cs="Arial"/>
+          <w:color w:val="252525"/>
+          <w:sz w:val="24"/>
+          <w:szCs w:val="24"/>
+          <w:shd w:val="clear" w:color="auto" w:fill="FFFFFF"/>
+          <w:lang w:val="en-US"/>
+        </w:rPr>
+        <w:t>. It takes the name from the algorithm’s inventors (Rivest, Shamir, Adleman).</w:t>
+      </w:r>
+    </w:p>
+    <w:p>
+      <w:pPr>
+        <w:pStyle w:val="Paragrafoelenco"/>
+        <w:numPr>
+          <w:ilvl w:val="0"/>
+          <w:numId w:val="10"/>
+        </w:numPr>
+        <w:rPr>
+          <w:rFonts w:ascii="Cambria" w:hAnsi="Cambria" w:cs="Cambria"/>
+          <w:b/>
+          <w:color w:val="000000" w:themeColor="text1"/>
+          <w:sz w:val="28"/>
+          <w:szCs w:val="28"/>
+          <w:lang w:val="en-US"/>
+        </w:rPr>
+      </w:pPr>
+      <w:r>
+        <w:rPr>
+          <w:rFonts w:ascii="Cambria" w:hAnsi="Cambria" w:cs="Cambria"/>
+          <w:b/>
+          <w:color w:val="000000" w:themeColor="text1"/>
+          <w:sz w:val="24"/>
+          <w:szCs w:val="24"/>
+          <w:lang w:val="en-US"/>
+        </w:rPr>
+        <w:t>TAXISPA</w:t>
+      </w:r>
+      <w:r>
+        <w:rPr>
+          <w:rFonts w:ascii="Cambria" w:hAnsi="Cambria" w:cs="Cambria"/>
+          <w:color w:val="000000" w:themeColor="text1"/>
+          <w:sz w:val="24"/>
+          <w:szCs w:val="24"/>
+          <w:lang w:val="en-US"/>
+        </w:rPr>
+        <w:t xml:space="preserve">: big taxi society that wants to develop </w:t>
+      </w:r>
+      <w:r>
+        <w:rPr>
+          <w:rFonts w:ascii="Cambria" w:hAnsi="Cambria" w:cs="Cambria"/>
+          <w:i/>
+          <w:color w:val="000000" w:themeColor="text1"/>
+          <w:sz w:val="24"/>
+          <w:szCs w:val="24"/>
+          <w:lang w:val="en-US"/>
+        </w:rPr>
+        <w:t>myTaxiService</w:t>
+      </w:r>
+      <w:r>
+        <w:rPr>
+          <w:rFonts w:ascii="Cambria" w:hAnsi="Cambria" w:cs="Cambria"/>
+          <w:color w:val="000000" w:themeColor="text1"/>
+          <w:sz w:val="24"/>
+          <w:szCs w:val="24"/>
+          <w:lang w:val="en-US"/>
+        </w:rPr>
+        <w:t>.</w:t>
+      </w:r>
+    </w:p>
+    <w:p>
+      <w:pPr>
+        <w:pStyle w:val="Paragrafoelenco"/>
+        <w:numPr>
+          <w:ilvl w:val="0"/>
+          <w:numId w:val="10"/>
+        </w:numPr>
+        <w:rPr>
+          <w:rFonts w:ascii="Cambria" w:hAnsi="Cambria" w:cs="Cambria"/>
+          <w:b/>
+          <w:color w:val="000000" w:themeColor="text1"/>
+          <w:sz w:val="28"/>
+          <w:szCs w:val="28"/>
+          <w:lang w:val="en-US"/>
+        </w:rPr>
+      </w:pPr>
+      <w:r>
+        <w:rPr>
+          <w:rFonts w:ascii="Cambria" w:hAnsi="Cambria" w:cs="Cambria"/>
+          <w:b/>
+          <w:color w:val="000000" w:themeColor="text1"/>
+          <w:sz w:val="24"/>
+          <w:szCs w:val="24"/>
+          <w:lang w:val="en-US"/>
+        </w:rPr>
+        <w:lastRenderedPageBreak/>
+        <w:t>QoS</w:t>
+      </w:r>
+      <w:r>
+        <w:rPr>
+          <w:rFonts w:ascii="Cambria" w:hAnsi="Cambria" w:cs="Cambria"/>
+          <w:color w:val="000000" w:themeColor="text1"/>
+          <w:sz w:val="24"/>
+          <w:szCs w:val="24"/>
+          <w:lang w:val="en-US"/>
+        </w:rPr>
+        <w:t>: Quality of Service, is the overall performance of a service (especially from the users’ point of view),</w:t>
+      </w:r>
     </w:p>
     <w:p>
       <w:pPr>
@@ -5957,6 +6148,7 @@
           <w:szCs w:val="24"/>
           <w:lang w:val="en"/>
         </w:rPr>
+        <w:lastRenderedPageBreak/>
         <w:t xml:space="preserve">This document was produced by faithfully following the directives contained in the </w:t>
       </w:r>
       <w:r>
@@ -6081,7 +6273,6 @@
           <w:szCs w:val="24"/>
           <w:lang w:val="en"/>
         </w:rPr>
-        <w:lastRenderedPageBreak/>
         <w:t xml:space="preserve">It also revealed and </w:t>
       </w:r>
       <w:r>
@@ -6892,6 +7083,1226 @@
           <w:lang w:val="en-US"/>
         </w:rPr>
       </w:pPr>
+    </w:p>
+    <w:p>
+      <w:pPr>
+        <w:rPr>
+          <w:sz w:val="28"/>
+          <w:szCs w:val="28"/>
+          <w:lang w:val="en-US"/>
+        </w:rPr>
+      </w:pPr>
+    </w:p>
+    <w:p>
+      <w:pPr>
+        <w:rPr>
+          <w:sz w:val="28"/>
+          <w:szCs w:val="28"/>
+          <w:lang w:val="en-US"/>
+        </w:rPr>
+      </w:pPr>
+    </w:p>
+    <w:p>
+      <w:pPr>
+        <w:rPr>
+          <w:sz w:val="28"/>
+          <w:szCs w:val="28"/>
+          <w:lang w:val="en-US"/>
+        </w:rPr>
+      </w:pPr>
+    </w:p>
+    <w:p>
+      <w:pPr>
+        <w:rPr>
+          <w:sz w:val="28"/>
+          <w:szCs w:val="28"/>
+          <w:lang w:val="en-US"/>
+        </w:rPr>
+      </w:pPr>
+    </w:p>
+    <w:p>
+      <w:pPr>
+        <w:rPr>
+          <w:sz w:val="28"/>
+          <w:szCs w:val="28"/>
+          <w:lang w:val="en-US"/>
+        </w:rPr>
+      </w:pPr>
+    </w:p>
+    <w:p>
+      <w:pPr>
+        <w:rPr>
+          <w:sz w:val="28"/>
+          <w:szCs w:val="28"/>
+          <w:lang w:val="en-US"/>
+        </w:rPr>
+      </w:pPr>
+    </w:p>
+    <w:p>
+      <w:pPr>
+        <w:rPr>
+          <w:sz w:val="28"/>
+          <w:szCs w:val="28"/>
+          <w:lang w:val="en-US"/>
+        </w:rPr>
+      </w:pPr>
+    </w:p>
+    <w:p>
+      <w:pPr>
+        <w:rPr>
+          <w:sz w:val="28"/>
+          <w:szCs w:val="28"/>
+          <w:lang w:val="en-US"/>
+        </w:rPr>
+      </w:pPr>
+    </w:p>
+    <w:p>
+      <w:pPr>
+        <w:pStyle w:val="Paragrafoelenco"/>
+        <w:numPr>
+          <w:ilvl w:val="1"/>
+          <w:numId w:val="9"/>
+        </w:numPr>
+        <w:rPr>
+          <w:rFonts w:ascii="Cambria" w:hAnsi="Cambria" w:cs="Cambria"/>
+          <w:b/>
+          <w:color w:val="000000" w:themeColor="text1"/>
+          <w:sz w:val="36"/>
+          <w:szCs w:val="36"/>
+          <w:lang w:val="en-US"/>
+        </w:rPr>
+      </w:pPr>
+      <w:r>
+        <w:rPr>
+          <w:rFonts w:ascii="Cambria" w:hAnsi="Cambria" w:cs="Cambria"/>
+          <w:b/>
+          <w:color w:val="000000" w:themeColor="text1"/>
+          <w:sz w:val="36"/>
+          <w:szCs w:val="36"/>
+          <w:lang w:val="en-US"/>
+        </w:rPr>
+        <w:t>Non-functional requirements</w:t>
+      </w:r>
+    </w:p>
+    <w:p>
+      <w:pPr>
+        <w:pStyle w:val="Paragrafoelenco"/>
+        <w:ind w:left="1440"/>
+        <w:jc w:val="both"/>
+        <w:rPr>
+          <w:rFonts w:ascii="Cambria" w:hAnsi="Cambria" w:cs="Cambria"/>
+          <w:b/>
+          <w:color w:val="000000" w:themeColor="text1"/>
+          <w:sz w:val="28"/>
+          <w:szCs w:val="28"/>
+          <w:lang w:val="en-US"/>
+        </w:rPr>
+      </w:pPr>
+    </w:p>
+    <w:p>
+      <w:pPr>
+        <w:jc w:val="both"/>
+        <w:rPr>
+          <w:rFonts w:ascii="Cambria" w:hAnsi="Cambria" w:cs="Cambria"/>
+          <w:color w:val="000000" w:themeColor="text1"/>
+          <w:sz w:val="24"/>
+          <w:szCs w:val="24"/>
+          <w:lang w:val="en-US"/>
+        </w:rPr>
+      </w:pPr>
+      <w:r>
+        <w:rPr>
+          <w:rFonts w:ascii="Cambria" w:hAnsi="Cambria" w:cs="Cambria"/>
+          <w:color w:val="000000" w:themeColor="text1"/>
+          <w:sz w:val="24"/>
+          <w:szCs w:val="24"/>
+          <w:lang w:val="en-US"/>
+        </w:rPr>
+        <w:t>Identify the right requirements may be a difficult thing to do if the approach is not good enough. The main thing to understand is the link between what happens in the real world (</w:t>
+      </w:r>
+      <w:r>
+        <w:rPr>
+          <w:rFonts w:ascii="Cambria" w:hAnsi="Cambria" w:cs="Cambria"/>
+          <w:i/>
+          <w:color w:val="000000" w:themeColor="text1"/>
+          <w:sz w:val="24"/>
+          <w:szCs w:val="24"/>
+          <w:lang w:val="en-US"/>
+        </w:rPr>
+        <w:t>The W</w:t>
+      </w:r>
+      <w:r>
+        <w:rPr>
+          <w:rFonts w:ascii="Cambria" w:hAnsi="Cambria" w:cs="Cambria"/>
+          <w:i/>
+          <w:color w:val="000000" w:themeColor="text1"/>
+          <w:sz w:val="24"/>
+          <w:szCs w:val="24"/>
+          <w:lang w:val="en-US"/>
+        </w:rPr>
+        <w:t>orld</w:t>
+      </w:r>
+      <w:r>
+        <w:rPr>
+          <w:rFonts w:ascii="Cambria" w:hAnsi="Cambria" w:cs="Cambria"/>
+          <w:color w:val="000000" w:themeColor="text1"/>
+          <w:sz w:val="24"/>
+          <w:szCs w:val="24"/>
+          <w:lang w:val="en-US"/>
+        </w:rPr>
+        <w:t>) and the software technologies (</w:t>
+      </w:r>
+      <w:r>
+        <w:rPr>
+          <w:rFonts w:ascii="Cambria" w:hAnsi="Cambria" w:cs="Cambria"/>
+          <w:i/>
+          <w:color w:val="000000" w:themeColor="text1"/>
+          <w:sz w:val="24"/>
+          <w:szCs w:val="24"/>
+          <w:lang w:val="en-US"/>
+        </w:rPr>
+        <w:t>Th</w:t>
+      </w:r>
+      <w:r>
+        <w:rPr>
+          <w:rFonts w:ascii="Cambria" w:hAnsi="Cambria" w:cs="Cambria"/>
+          <w:i/>
+          <w:color w:val="000000" w:themeColor="text1"/>
+          <w:sz w:val="24"/>
+          <w:szCs w:val="24"/>
+          <w:lang w:val="en-US"/>
+        </w:rPr>
+        <w:t>e M</w:t>
+      </w:r>
+      <w:r>
+        <w:rPr>
+          <w:rFonts w:ascii="Cambria" w:hAnsi="Cambria" w:cs="Cambria"/>
+          <w:i/>
+          <w:color w:val="000000" w:themeColor="text1"/>
+          <w:sz w:val="24"/>
+          <w:szCs w:val="24"/>
+          <w:lang w:val="en-US"/>
+        </w:rPr>
+        <w:t>achine</w:t>
+      </w:r>
+      <w:r>
+        <w:rPr>
+          <w:rFonts w:ascii="Cambria" w:hAnsi="Cambria" w:cs="Cambria"/>
+          <w:color w:val="000000" w:themeColor="text1"/>
+          <w:sz w:val="24"/>
+          <w:szCs w:val="24"/>
+          <w:lang w:val="en-US"/>
+        </w:rPr>
+        <w:t>). This link is Requirements Engineering.</w:t>
+      </w:r>
+    </w:p>
+    <w:p>
+      <w:pPr>
+        <w:jc w:val="both"/>
+        <w:rPr>
+          <w:rFonts w:ascii="Cambria" w:hAnsi="Cambria" w:cs="Cambria"/>
+          <w:color w:val="000000" w:themeColor="text1"/>
+          <w:sz w:val="24"/>
+          <w:szCs w:val="24"/>
+          <w:lang w:val="en-US"/>
+        </w:rPr>
+      </w:pPr>
+    </w:p>
+    <w:p>
+      <w:pPr>
+        <w:jc w:val="both"/>
+        <w:rPr>
+          <w:rFonts w:ascii="Cambria" w:hAnsi="Cambria" w:cs="Cambria"/>
+          <w:b/>
+          <w:color w:val="000000" w:themeColor="text1"/>
+          <w:sz w:val="28"/>
+          <w:szCs w:val="28"/>
+          <w:lang w:val="en-US"/>
+        </w:rPr>
+      </w:pPr>
+      <w:r>
+        <w:rPr>
+          <w:rFonts w:ascii="Cambria" w:hAnsi="Cambria" w:cs="Cambria"/>
+          <w:b/>
+          <w:color w:val="000000" w:themeColor="text1"/>
+          <w:sz w:val="28"/>
+          <w:szCs w:val="28"/>
+          <w:lang w:val="en-US"/>
+        </w:rPr>
+        <w:t>3.5.1 Performance requirements</w:t>
+      </w:r>
+    </w:p>
+    <w:p>
+      <w:pPr>
+        <w:jc w:val="both"/>
+        <w:rPr>
+          <w:rFonts w:ascii="Cambria" w:hAnsi="Cambria"/>
+          <w:sz w:val="24"/>
+          <w:szCs w:val="24"/>
+          <w:lang w:val="en-US"/>
+        </w:rPr>
+      </w:pPr>
+      <w:r>
+        <w:rPr>
+          <w:rFonts w:ascii="Cambria" w:hAnsi="Cambria"/>
+          <w:sz w:val="24"/>
+          <w:szCs w:val="24"/>
+          <w:lang w:val="en-US"/>
+        </w:rPr>
+        <w:t>The system will send t</w:t>
+      </w:r>
+      <w:r>
+        <w:rPr>
+          <w:rFonts w:ascii="Cambria" w:hAnsi="Cambria"/>
+          <w:sz w:val="24"/>
+          <w:szCs w:val="24"/>
+          <w:lang w:val="en-US"/>
+        </w:rPr>
+        <w:t>he no</w:t>
+      </w:r>
+      <w:r>
+        <w:rPr>
+          <w:rFonts w:ascii="Cambria" w:hAnsi="Cambria"/>
+          <w:sz w:val="24"/>
+          <w:szCs w:val="24"/>
+          <w:lang w:val="en-US"/>
+        </w:rPr>
+        <w:t xml:space="preserve">tification </w:t>
+      </w:r>
+      <w:r>
+        <w:rPr>
+          <w:rFonts w:ascii="Cambria" w:hAnsi="Cambria"/>
+          <w:sz w:val="24"/>
+          <w:szCs w:val="24"/>
+          <w:lang w:val="en-US"/>
+        </w:rPr>
+        <w:t xml:space="preserve">of taxi availability </w:t>
+      </w:r>
+      <w:r>
+        <w:rPr>
+          <w:rFonts w:ascii="Cambria" w:hAnsi="Cambria"/>
+          <w:sz w:val="24"/>
+          <w:szCs w:val="24"/>
+          <w:lang w:val="en-US"/>
+        </w:rPr>
+        <w:t xml:space="preserve">time </w:t>
+      </w:r>
+      <w:r>
+        <w:rPr>
+          <w:rFonts w:ascii="Cambria" w:hAnsi="Cambria"/>
+          <w:sz w:val="24"/>
+          <w:szCs w:val="24"/>
+          <w:lang w:val="en-US"/>
+        </w:rPr>
+        <w:t>after the user’s reservation almost tree minute after the reservation. The taxi driver on the top of reservation’s queue will have one minute to accept the user reservation. If the taxi driver declines the reservation, the system puts him in the end of the queue and sends the notification to another taxi driver (the following in the queue).</w:t>
+      </w:r>
+      <w:r>
+        <w:rPr>
+          <w:rFonts w:ascii="Cambria" w:hAnsi="Cambria"/>
+          <w:sz w:val="24"/>
+          <w:szCs w:val="24"/>
+          <w:lang w:val="en-US"/>
+        </w:rPr>
+        <w:t xml:space="preserve"> The percentage of </w:t>
+      </w:r>
+      <w:r>
+        <w:rPr>
+          <w:rFonts w:ascii="Cambria" w:hAnsi="Cambria"/>
+          <w:i/>
+          <w:sz w:val="24"/>
+          <w:szCs w:val="24"/>
+          <w:lang w:val="en-US"/>
+        </w:rPr>
+        <w:t>crash for usage</w:t>
+      </w:r>
+      <w:r>
+        <w:rPr>
+          <w:rFonts w:ascii="Cambria" w:hAnsi="Cambria"/>
+          <w:sz w:val="24"/>
+          <w:szCs w:val="24"/>
+          <w:lang w:val="en-US"/>
+        </w:rPr>
+        <w:t xml:space="preserve"> in the mobile app will be under 2% for the mobile app and under 1% for the web app.</w:t>
+      </w:r>
+    </w:p>
+    <w:p>
+      <w:pPr>
+        <w:jc w:val="both"/>
+        <w:rPr>
+          <w:sz w:val="24"/>
+          <w:szCs w:val="24"/>
+          <w:lang w:val="en-US"/>
+        </w:rPr>
+      </w:pPr>
+    </w:p>
+    <w:p>
+      <w:pPr>
+        <w:jc w:val="both"/>
+        <w:rPr>
+          <w:rFonts w:ascii="Cambria" w:hAnsi="Cambria" w:cs="Cambria"/>
+          <w:b/>
+          <w:color w:val="000000" w:themeColor="text1"/>
+          <w:sz w:val="28"/>
+          <w:szCs w:val="28"/>
+          <w:lang w:val="en-US"/>
+        </w:rPr>
+      </w:pPr>
+      <w:r>
+        <w:rPr>
+          <w:rFonts w:ascii="Cambria" w:hAnsi="Cambria" w:cs="Cambria"/>
+          <w:b/>
+          <w:color w:val="000000" w:themeColor="text1"/>
+          <w:sz w:val="28"/>
+          <w:szCs w:val="28"/>
+          <w:lang w:val="en-US"/>
+        </w:rPr>
+        <w:t>3.5.</w:t>
+      </w:r>
+      <w:r>
+        <w:rPr>
+          <w:rFonts w:ascii="Cambria" w:hAnsi="Cambria" w:cs="Cambria"/>
+          <w:b/>
+          <w:color w:val="000000" w:themeColor="text1"/>
+          <w:sz w:val="28"/>
+          <w:szCs w:val="28"/>
+          <w:lang w:val="en-US"/>
+        </w:rPr>
+        <w:t xml:space="preserve">2 Availability </w:t>
+      </w:r>
+    </w:p>
+    <w:p>
+      <w:pPr>
+        <w:jc w:val="both"/>
+        <w:rPr>
+          <w:rFonts w:ascii="Cambria" w:hAnsi="Cambria"/>
+          <w:sz w:val="24"/>
+          <w:szCs w:val="24"/>
+          <w:lang w:val="en-US"/>
+        </w:rPr>
+      </w:pPr>
+      <w:r>
+        <w:rPr>
+          <w:rFonts w:ascii="Cambria" w:hAnsi="Cambria"/>
+          <w:i/>
+          <w:sz w:val="24"/>
+          <w:szCs w:val="24"/>
+          <w:lang w:val="en-US"/>
+        </w:rPr>
+        <w:t>myTaxiService</w:t>
+      </w:r>
+      <w:r>
+        <w:rPr>
+          <w:rFonts w:ascii="Cambria" w:hAnsi="Cambria"/>
+          <w:sz w:val="24"/>
+          <w:szCs w:val="24"/>
+          <w:lang w:val="en-US"/>
+        </w:rPr>
+        <w:t xml:space="preserve"> motto is “</w:t>
+      </w:r>
+      <w:r>
+        <w:rPr>
+          <w:rFonts w:ascii="Cambria" w:hAnsi="Cambria"/>
+          <w:i/>
+          <w:sz w:val="24"/>
+          <w:szCs w:val="24"/>
+          <w:lang w:val="en-US"/>
+        </w:rPr>
+        <w:t>Opportunity Unlimited</w:t>
+      </w:r>
+      <w:r>
+        <w:rPr>
+          <w:rFonts w:ascii="Cambria" w:hAnsi="Cambria"/>
+          <w:sz w:val="24"/>
+          <w:szCs w:val="24"/>
+          <w:lang w:val="en-US"/>
+        </w:rPr>
+        <w:t>”, so the system will be always 24 hours per day and 7 days a week (</w:t>
+      </w:r>
+      <w:r>
+        <w:rPr>
+          <w:rFonts w:ascii="Cambria" w:hAnsi="Cambria"/>
+          <w:i/>
+          <w:sz w:val="24"/>
+          <w:szCs w:val="24"/>
+          <w:lang w:val="en-US"/>
+        </w:rPr>
+        <w:t>full time</w:t>
+      </w:r>
+      <w:r>
+        <w:rPr>
+          <w:rFonts w:ascii="Cambria" w:hAnsi="Cambria"/>
+          <w:sz w:val="24"/>
+          <w:szCs w:val="24"/>
+          <w:lang w:val="en-US"/>
+        </w:rPr>
+        <w:t xml:space="preserve">) in standard days. In case of updates, the system will be down only form </w:t>
+      </w:r>
+      <w:r>
+        <w:rPr>
+          <w:rFonts w:ascii="Cambria" w:hAnsi="Cambria"/>
+          <w:i/>
+          <w:sz w:val="24"/>
+          <w:szCs w:val="24"/>
+          <w:lang w:val="en-US"/>
+        </w:rPr>
+        <w:t>3 am</w:t>
+      </w:r>
+      <w:r>
+        <w:rPr>
+          <w:rFonts w:ascii="Cambria" w:hAnsi="Cambria"/>
+          <w:sz w:val="24"/>
+          <w:szCs w:val="24"/>
+          <w:lang w:val="en-US"/>
+        </w:rPr>
+        <w:t xml:space="preserve"> to </w:t>
+      </w:r>
+      <w:r>
+        <w:rPr>
+          <w:rFonts w:ascii="Cambria" w:hAnsi="Cambria"/>
+          <w:i/>
+          <w:sz w:val="24"/>
+          <w:szCs w:val="24"/>
+          <w:lang w:val="en-US"/>
+        </w:rPr>
+        <w:t>5 am</w:t>
+      </w:r>
+      <w:r>
+        <w:rPr>
+          <w:rFonts w:ascii="Cambria" w:hAnsi="Cambria"/>
+          <w:sz w:val="24"/>
+          <w:szCs w:val="24"/>
+          <w:lang w:val="en-US"/>
+        </w:rPr>
+        <w:t xml:space="preserve"> (when the number of users’ requests is small). To guarantee the availability the company will also buy powerful servers (a server farm, in fact).</w:t>
+      </w:r>
+    </w:p>
+    <w:p>
+      <w:pPr>
+        <w:jc w:val="both"/>
+        <w:rPr>
+          <w:sz w:val="24"/>
+          <w:szCs w:val="24"/>
+          <w:lang w:val="en-US"/>
+        </w:rPr>
+      </w:pPr>
+    </w:p>
+    <w:p>
+      <w:pPr>
+        <w:jc w:val="both"/>
+        <w:rPr>
+          <w:rFonts w:ascii="Cambria" w:hAnsi="Cambria" w:cs="Cambria"/>
+          <w:b/>
+          <w:color w:val="000000" w:themeColor="text1"/>
+          <w:sz w:val="28"/>
+          <w:szCs w:val="28"/>
+          <w:lang w:val="en-US"/>
+        </w:rPr>
+      </w:pPr>
+      <w:r>
+        <w:rPr>
+          <w:rFonts w:ascii="Cambria" w:hAnsi="Cambria" w:cs="Cambria"/>
+          <w:b/>
+          <w:color w:val="000000" w:themeColor="text1"/>
+          <w:sz w:val="28"/>
+          <w:szCs w:val="28"/>
+          <w:lang w:val="en-US"/>
+        </w:rPr>
+        <w:t>3.5.</w:t>
+      </w:r>
+      <w:r>
+        <w:rPr>
+          <w:rFonts w:ascii="Cambria" w:hAnsi="Cambria" w:cs="Cambria"/>
+          <w:b/>
+          <w:color w:val="000000" w:themeColor="text1"/>
+          <w:sz w:val="28"/>
+          <w:szCs w:val="28"/>
+          <w:lang w:val="en-US"/>
+        </w:rPr>
+        <w:t>3</w:t>
+      </w:r>
+      <w:r>
+        <w:rPr>
+          <w:rFonts w:ascii="Cambria" w:hAnsi="Cambria" w:cs="Cambria"/>
+          <w:b/>
+          <w:color w:val="000000" w:themeColor="text1"/>
+          <w:sz w:val="28"/>
+          <w:szCs w:val="28"/>
+          <w:lang w:val="en-US"/>
+        </w:rPr>
+        <w:t xml:space="preserve"> </w:t>
+      </w:r>
+      <w:r>
+        <w:rPr>
+          <w:rFonts w:ascii="Cambria" w:hAnsi="Cambria" w:cs="Cambria"/>
+          <w:b/>
+          <w:color w:val="000000" w:themeColor="text1"/>
+          <w:sz w:val="28"/>
+          <w:szCs w:val="28"/>
+          <w:lang w:val="en-US"/>
+        </w:rPr>
+        <w:t>Maintainability</w:t>
+      </w:r>
+      <w:r>
+        <w:rPr>
+          <w:rFonts w:ascii="Cambria" w:hAnsi="Cambria" w:cs="Cambria"/>
+          <w:b/>
+          <w:color w:val="000000" w:themeColor="text1"/>
+          <w:sz w:val="28"/>
+          <w:szCs w:val="28"/>
+          <w:lang w:val="en-US"/>
+        </w:rPr>
+        <w:t xml:space="preserve"> </w:t>
+      </w:r>
+    </w:p>
+    <w:p>
+      <w:pPr>
+        <w:jc w:val="both"/>
+        <w:rPr>
+          <w:rFonts w:ascii="Cambria" w:hAnsi="Cambria"/>
+          <w:sz w:val="24"/>
+          <w:szCs w:val="24"/>
+          <w:lang w:val="en-US"/>
+        </w:rPr>
+      </w:pPr>
+      <w:r>
+        <w:rPr>
+          <w:rFonts w:ascii="Cambria" w:hAnsi="Cambria"/>
+          <w:sz w:val="24"/>
+          <w:szCs w:val="24"/>
+          <w:lang w:val="en-US"/>
+        </w:rPr>
+        <w:t>The application’s code will follow the principles and standards of “</w:t>
+      </w:r>
+      <w:r>
+        <w:rPr>
+          <w:rFonts w:ascii="Cambria" w:hAnsi="Cambria"/>
+          <w:i/>
+          <w:sz w:val="24"/>
+          <w:szCs w:val="24"/>
+          <w:lang w:val="en-US"/>
+        </w:rPr>
+        <w:t>good programming</w:t>
+      </w:r>
+      <w:r>
+        <w:rPr>
+          <w:rFonts w:ascii="Cambria" w:hAnsi="Cambria"/>
+          <w:sz w:val="24"/>
+          <w:szCs w:val="24"/>
+          <w:lang w:val="en-US"/>
+        </w:rPr>
+        <w:t xml:space="preserve">” (right commenting, </w:t>
+      </w:r>
+      <w:r>
+        <w:rPr>
+          <w:rFonts w:ascii="Cambria" w:hAnsi="Cambria"/>
+          <w:sz w:val="24"/>
+          <w:szCs w:val="24"/>
+          <w:lang w:val="en-US"/>
+        </w:rPr>
+        <w:t xml:space="preserve">clean and </w:t>
+      </w:r>
+      <w:r>
+        <w:rPr>
+          <w:rFonts w:ascii="Cambria" w:hAnsi="Cambria"/>
+          <w:sz w:val="24"/>
+          <w:szCs w:val="24"/>
+          <w:lang w:val="en-US"/>
+        </w:rPr>
+        <w:t>simple</w:t>
+      </w:r>
+      <w:r>
+        <w:rPr>
+          <w:rFonts w:ascii="Cambria" w:hAnsi="Cambria"/>
+          <w:sz w:val="24"/>
+          <w:szCs w:val="24"/>
+          <w:lang w:val="en-US"/>
+        </w:rPr>
+        <w:t xml:space="preserve"> coding</w:t>
+      </w:r>
+      <w:r>
+        <w:rPr>
+          <w:rFonts w:ascii="Cambria" w:hAnsi="Cambria"/>
+          <w:sz w:val="24"/>
+          <w:szCs w:val="24"/>
+          <w:lang w:val="en-US"/>
+        </w:rPr>
+        <w:t>,</w:t>
+      </w:r>
+      <w:r>
+        <w:rPr>
+          <w:rFonts w:ascii="Cambria" w:hAnsi="Cambria"/>
+          <w:sz w:val="24"/>
+          <w:szCs w:val="24"/>
+          <w:lang w:val="en-US"/>
+        </w:rPr>
+        <w:t xml:space="preserve"> design patterns using and so on). The full documentation of </w:t>
+      </w:r>
+      <w:r>
+        <w:rPr>
+          <w:rFonts w:ascii="Cambria" w:hAnsi="Cambria"/>
+          <w:i/>
+          <w:sz w:val="24"/>
+          <w:szCs w:val="24"/>
+          <w:lang w:val="en-US"/>
+        </w:rPr>
+        <w:t>myTaxiService</w:t>
+      </w:r>
+      <w:r>
+        <w:rPr>
+          <w:rFonts w:ascii="Cambria" w:hAnsi="Cambria"/>
+          <w:sz w:val="24"/>
+          <w:szCs w:val="24"/>
+          <w:lang w:val="en-US"/>
+        </w:rPr>
+        <w:t xml:space="preserve"> will be stored in TAXISPA. With these precautions, new developers of the service will know how the system works in detail in order to ensure an optimal maintainability. </w:t>
+      </w:r>
+    </w:p>
+    <w:p>
+      <w:pPr>
+        <w:jc w:val="both"/>
+        <w:rPr>
+          <w:rFonts w:ascii="Cambria" w:hAnsi="Cambria"/>
+          <w:sz w:val="24"/>
+          <w:szCs w:val="24"/>
+          <w:lang w:val="en-US"/>
+        </w:rPr>
+      </w:pPr>
+    </w:p>
+    <w:p>
+      <w:pPr>
+        <w:jc w:val="both"/>
+        <w:rPr>
+          <w:rFonts w:ascii="Cambria" w:hAnsi="Cambria" w:cs="Cambria"/>
+          <w:b/>
+          <w:color w:val="000000" w:themeColor="text1"/>
+          <w:sz w:val="28"/>
+          <w:szCs w:val="28"/>
+          <w:lang w:val="en-US"/>
+        </w:rPr>
+      </w:pPr>
+      <w:r>
+        <w:rPr>
+          <w:rFonts w:ascii="Cambria" w:hAnsi="Cambria" w:cs="Cambria"/>
+          <w:b/>
+          <w:color w:val="000000" w:themeColor="text1"/>
+          <w:sz w:val="28"/>
+          <w:szCs w:val="28"/>
+          <w:lang w:val="en-US"/>
+        </w:rPr>
+        <w:t>3.5.</w:t>
+      </w:r>
+      <w:r>
+        <w:rPr>
+          <w:rFonts w:ascii="Cambria" w:hAnsi="Cambria" w:cs="Cambria"/>
+          <w:b/>
+          <w:color w:val="000000" w:themeColor="text1"/>
+          <w:sz w:val="28"/>
+          <w:szCs w:val="28"/>
+          <w:lang w:val="en-US"/>
+        </w:rPr>
+        <w:t>4</w:t>
+      </w:r>
+      <w:r>
+        <w:rPr>
+          <w:rFonts w:ascii="Cambria" w:hAnsi="Cambria" w:cs="Cambria"/>
+          <w:b/>
+          <w:color w:val="000000" w:themeColor="text1"/>
+          <w:sz w:val="28"/>
+          <w:szCs w:val="28"/>
+          <w:lang w:val="en-US"/>
+        </w:rPr>
+        <w:t xml:space="preserve"> </w:t>
+      </w:r>
+      <w:r>
+        <w:rPr>
+          <w:rFonts w:ascii="Cambria" w:hAnsi="Cambria" w:cs="Cambria"/>
+          <w:b/>
+          <w:color w:val="000000" w:themeColor="text1"/>
+          <w:sz w:val="28"/>
+          <w:szCs w:val="28"/>
+          <w:lang w:val="en-US"/>
+        </w:rPr>
+        <w:t>Porta</w:t>
+      </w:r>
+      <w:r>
+        <w:rPr>
+          <w:rFonts w:ascii="Cambria" w:hAnsi="Cambria" w:cs="Cambria"/>
+          <w:b/>
+          <w:color w:val="000000" w:themeColor="text1"/>
+          <w:sz w:val="28"/>
+          <w:szCs w:val="28"/>
+          <w:lang w:val="en-US"/>
+        </w:rPr>
+        <w:t xml:space="preserve">bility </w:t>
+      </w:r>
+    </w:p>
+    <w:p>
+      <w:pPr>
+        <w:jc w:val="both"/>
+        <w:rPr>
+          <w:rFonts w:ascii="Cambria" w:hAnsi="Cambria"/>
+          <w:sz w:val="24"/>
+          <w:szCs w:val="24"/>
+          <w:lang w:val="en-US"/>
+        </w:rPr>
+      </w:pPr>
+      <w:r>
+        <w:rPr>
+          <w:rFonts w:ascii="Cambria" w:hAnsi="Cambria"/>
+          <w:sz w:val="24"/>
+          <w:szCs w:val="24"/>
+          <w:lang w:val="en-US"/>
+        </w:rPr>
+        <w:t xml:space="preserve">Thanks to the mobile application support, the service will easily run on millions of devices. </w:t>
+      </w:r>
+      <w:r>
+        <w:rPr>
+          <w:rFonts w:ascii="Cambria" w:hAnsi="Cambria"/>
+          <w:sz w:val="24"/>
+          <w:szCs w:val="24"/>
+          <w:lang w:val="en-US"/>
+        </w:rPr>
+        <w:t>In fact, the mobile application will be compatible with a big amount</w:t>
+      </w:r>
+      <w:r>
+        <w:rPr>
+          <w:rFonts w:ascii="Cambria" w:hAnsi="Cambria"/>
+          <w:sz w:val="24"/>
+          <w:szCs w:val="24"/>
+          <w:lang w:val="en-US"/>
+        </w:rPr>
+        <w:t xml:space="preserve"> </w:t>
+      </w:r>
+      <w:r>
+        <w:rPr>
+          <w:rFonts w:ascii="Cambria" w:hAnsi="Cambria"/>
+          <w:sz w:val="24"/>
+          <w:szCs w:val="24"/>
+          <w:lang w:val="en-US"/>
+        </w:rPr>
+        <w:t>(</w:t>
+      </w:r>
+      <w:r>
+        <w:rPr>
+          <w:rFonts w:ascii="Cambria" w:hAnsi="Cambria"/>
+          <w:i/>
+          <w:sz w:val="24"/>
+          <w:szCs w:val="24"/>
+          <w:lang w:val="en-US"/>
+        </w:rPr>
+        <w:t>&gt;=95%</w:t>
+      </w:r>
+      <w:r>
+        <w:rPr>
+          <w:rFonts w:ascii="Cambria" w:hAnsi="Cambria"/>
+          <w:sz w:val="24"/>
+          <w:szCs w:val="24"/>
+          <w:lang w:val="en-US"/>
+        </w:rPr>
+        <w:t>)</w:t>
+      </w:r>
+      <w:r>
+        <w:rPr>
+          <w:rFonts w:ascii="Cambria" w:hAnsi="Cambria"/>
+          <w:sz w:val="24"/>
+          <w:szCs w:val="24"/>
+          <w:lang w:val="en-US"/>
+        </w:rPr>
+        <w:t xml:space="preserve"> </w:t>
+      </w:r>
+      <w:r>
+        <w:rPr>
+          <w:rFonts w:ascii="Cambria" w:hAnsi="Cambria"/>
+          <w:sz w:val="24"/>
+          <w:szCs w:val="24"/>
+          <w:lang w:val="en-US"/>
+        </w:rPr>
+        <w:t>of devices with Android, iOS and Windows Phone (the most common operative systems in mobile devices, like smartphones and tablets).</w:t>
+      </w:r>
+    </w:p>
+    <w:p>
+      <w:pPr>
+        <w:jc w:val="both"/>
+        <w:rPr>
+          <w:rFonts w:ascii="Cambria" w:hAnsi="Cambria"/>
+          <w:sz w:val="24"/>
+          <w:szCs w:val="24"/>
+          <w:lang w:val="en-US"/>
+        </w:rPr>
+      </w:pPr>
+    </w:p>
+    <w:p>
+      <w:pPr>
+        <w:jc w:val="both"/>
+        <w:rPr>
+          <w:rFonts w:ascii="Cambria" w:hAnsi="Cambria" w:cs="Cambria"/>
+          <w:b/>
+          <w:color w:val="000000" w:themeColor="text1"/>
+          <w:sz w:val="28"/>
+          <w:szCs w:val="28"/>
+          <w:lang w:val="en-US"/>
+        </w:rPr>
+      </w:pPr>
+    </w:p>
+    <w:p>
+      <w:pPr>
+        <w:jc w:val="both"/>
+        <w:rPr>
+          <w:rFonts w:ascii="Cambria" w:hAnsi="Cambria" w:cs="Cambria"/>
+          <w:b/>
+          <w:color w:val="000000" w:themeColor="text1"/>
+          <w:sz w:val="28"/>
+          <w:szCs w:val="28"/>
+          <w:lang w:val="en-US"/>
+        </w:rPr>
+      </w:pPr>
+      <w:r>
+        <w:rPr>
+          <w:rFonts w:ascii="Cambria" w:hAnsi="Cambria" w:cs="Cambria"/>
+          <w:b/>
+          <w:color w:val="000000" w:themeColor="text1"/>
+          <w:sz w:val="28"/>
+          <w:szCs w:val="28"/>
+          <w:lang w:val="en-US"/>
+        </w:rPr>
+        <w:t>3.5.</w:t>
+      </w:r>
+      <w:r>
+        <w:rPr>
+          <w:rFonts w:ascii="Cambria" w:hAnsi="Cambria" w:cs="Cambria"/>
+          <w:b/>
+          <w:color w:val="000000" w:themeColor="text1"/>
+          <w:sz w:val="28"/>
+          <w:szCs w:val="28"/>
+          <w:lang w:val="en-US"/>
+        </w:rPr>
+        <w:t>5 Scalability</w:t>
+      </w:r>
+    </w:p>
+    <w:p>
+      <w:pPr>
+        <w:jc w:val="both"/>
+        <w:rPr>
+          <w:rFonts w:ascii="Cambria" w:hAnsi="Cambria" w:cs="Cambria"/>
+          <w:color w:val="000000" w:themeColor="text1"/>
+          <w:sz w:val="24"/>
+          <w:szCs w:val="24"/>
+          <w:lang w:val="en-US"/>
+        </w:rPr>
+      </w:pPr>
+      <w:r>
+        <w:rPr>
+          <w:rFonts w:ascii="Cambria" w:hAnsi="Cambria" w:cs="Cambria"/>
+          <w:color w:val="000000" w:themeColor="text1"/>
+          <w:sz w:val="24"/>
+          <w:szCs w:val="24"/>
+          <w:lang w:val="en-US"/>
+        </w:rPr>
+        <w:t>It is important to consider the scalability factor. Possibilities of new modules may be:</w:t>
+      </w:r>
+    </w:p>
+    <w:p>
+      <w:pPr>
+        <w:pStyle w:val="Paragrafoelenco"/>
+        <w:numPr>
+          <w:ilvl w:val="0"/>
+          <w:numId w:val="11"/>
+        </w:numPr>
+        <w:jc w:val="both"/>
+        <w:rPr>
+          <w:rFonts w:ascii="Cambria" w:hAnsi="Cambria" w:cs="Cambria"/>
+          <w:i/>
+          <w:color w:val="000000" w:themeColor="text1"/>
+          <w:sz w:val="24"/>
+          <w:szCs w:val="24"/>
+          <w:lang w:val="en-US"/>
+        </w:rPr>
+      </w:pPr>
+      <w:r>
+        <w:rPr>
+          <w:rFonts w:ascii="Cambria" w:hAnsi="Cambria" w:cs="Cambria"/>
+          <w:i/>
+          <w:color w:val="000000" w:themeColor="text1"/>
+          <w:sz w:val="24"/>
+          <w:szCs w:val="24"/>
+          <w:lang w:val="en-US"/>
+        </w:rPr>
+        <w:t>Taxi Sharing Service</w:t>
+      </w:r>
+      <w:r>
+        <w:rPr>
+          <w:rFonts w:ascii="Cambria" w:hAnsi="Cambria" w:cs="Cambria"/>
+          <w:i/>
+          <w:color w:val="000000" w:themeColor="text1"/>
+          <w:sz w:val="24"/>
+          <w:szCs w:val="24"/>
+          <w:lang w:val="en-US"/>
+        </w:rPr>
+        <w:t xml:space="preserve">: </w:t>
+      </w:r>
+      <w:r>
+        <w:rPr>
+          <w:rFonts w:ascii="Cambria" w:hAnsi="Cambria" w:cs="Cambria"/>
+          <w:color w:val="000000" w:themeColor="text1"/>
+          <w:sz w:val="24"/>
+          <w:szCs w:val="24"/>
+          <w:lang w:val="en-US"/>
+        </w:rPr>
+        <w:t>that allows two or more users to share a taxi and save a little amount of money.</w:t>
+      </w:r>
+    </w:p>
+    <w:p>
+      <w:pPr>
+        <w:pStyle w:val="Paragrafoelenco"/>
+        <w:numPr>
+          <w:ilvl w:val="0"/>
+          <w:numId w:val="11"/>
+        </w:numPr>
+        <w:jc w:val="both"/>
+        <w:rPr>
+          <w:rFonts w:ascii="Cambria" w:hAnsi="Cambria" w:cs="Cambria"/>
+          <w:i/>
+          <w:color w:val="000000" w:themeColor="text1"/>
+          <w:sz w:val="24"/>
+          <w:szCs w:val="24"/>
+          <w:lang w:val="en-US"/>
+        </w:rPr>
+      </w:pPr>
+      <w:r>
+        <w:rPr>
+          <w:rFonts w:ascii="Cambria" w:hAnsi="Cambria" w:cs="Cambria"/>
+          <w:i/>
+          <w:color w:val="000000" w:themeColor="text1"/>
+          <w:sz w:val="24"/>
+          <w:szCs w:val="24"/>
+          <w:lang w:val="en-US"/>
+        </w:rPr>
+        <w:t xml:space="preserve">Ride Review System: </w:t>
+      </w:r>
+      <w:r>
+        <w:rPr>
+          <w:rFonts w:ascii="Cambria" w:hAnsi="Cambria" w:cs="Cambria"/>
+          <w:color w:val="000000" w:themeColor="text1"/>
+          <w:sz w:val="24"/>
+          <w:szCs w:val="24"/>
+          <w:lang w:val="en-US"/>
+        </w:rPr>
+        <w:t>the user has the possibility to evaluate the ride and the taxi driver (like a feedback).</w:t>
+      </w:r>
+    </w:p>
+    <w:p>
+      <w:pPr>
+        <w:pStyle w:val="Paragrafoelenco"/>
+        <w:numPr>
+          <w:ilvl w:val="0"/>
+          <w:numId w:val="11"/>
+        </w:numPr>
+        <w:jc w:val="both"/>
+        <w:rPr>
+          <w:rFonts w:ascii="Cambria" w:hAnsi="Cambria" w:cs="Cambria"/>
+          <w:i/>
+          <w:color w:val="000000" w:themeColor="text1"/>
+          <w:sz w:val="24"/>
+          <w:szCs w:val="24"/>
+          <w:lang w:val="en-US"/>
+        </w:rPr>
+      </w:pPr>
+      <w:r>
+        <w:rPr>
+          <w:rFonts w:ascii="Cambria" w:hAnsi="Cambria" w:cs="Cambria"/>
+          <w:i/>
+          <w:color w:val="000000" w:themeColor="text1"/>
+          <w:sz w:val="24"/>
+          <w:szCs w:val="24"/>
+          <w:lang w:val="en-US"/>
+        </w:rPr>
+        <w:t xml:space="preserve">Other modules: </w:t>
+      </w:r>
+      <w:r>
+        <w:rPr>
+          <w:rFonts w:ascii="Cambria" w:hAnsi="Cambria" w:cs="Cambria"/>
+          <w:color w:val="000000" w:themeColor="text1"/>
+          <w:sz w:val="24"/>
+          <w:szCs w:val="24"/>
+          <w:lang w:val="en-US"/>
+        </w:rPr>
+        <w:t>to be defined in the future.</w:t>
+      </w:r>
+    </w:p>
+    <w:p>
+      <w:pPr>
+        <w:jc w:val="both"/>
+        <w:rPr>
+          <w:rFonts w:ascii="Cambria" w:hAnsi="Cambria" w:cs="Cambria"/>
+          <w:b/>
+          <w:color w:val="000000" w:themeColor="text1"/>
+          <w:sz w:val="28"/>
+          <w:szCs w:val="28"/>
+          <w:lang w:val="en-US"/>
+        </w:rPr>
+      </w:pPr>
+    </w:p>
+    <w:p>
+      <w:pPr>
+        <w:jc w:val="both"/>
+        <w:rPr>
+          <w:rFonts w:ascii="Cambria" w:hAnsi="Cambria" w:cs="Cambria"/>
+          <w:b/>
+          <w:color w:val="000000" w:themeColor="text1"/>
+          <w:sz w:val="28"/>
+          <w:szCs w:val="28"/>
+          <w:lang w:val="en-US"/>
+        </w:rPr>
+      </w:pPr>
+      <w:r>
+        <w:rPr>
+          <w:rFonts w:ascii="Cambria" w:hAnsi="Cambria" w:cs="Cambria"/>
+          <w:b/>
+          <w:color w:val="000000" w:themeColor="text1"/>
+          <w:sz w:val="28"/>
+          <w:szCs w:val="28"/>
+          <w:lang w:val="en-US"/>
+        </w:rPr>
+        <w:t>3.5.</w:t>
+      </w:r>
+      <w:r>
+        <w:rPr>
+          <w:rFonts w:ascii="Cambria" w:hAnsi="Cambria" w:cs="Cambria"/>
+          <w:b/>
+          <w:color w:val="000000" w:themeColor="text1"/>
+          <w:sz w:val="28"/>
+          <w:szCs w:val="28"/>
+          <w:lang w:val="en-US"/>
+        </w:rPr>
+        <w:t xml:space="preserve">6 Security </w:t>
+      </w:r>
+    </w:p>
+    <w:p>
+      <w:pPr>
+        <w:jc w:val="both"/>
+        <w:rPr>
+          <w:rFonts w:ascii="Cambria" w:hAnsi="Cambria"/>
+          <w:sz w:val="24"/>
+          <w:szCs w:val="24"/>
+          <w:lang w:val="en-US"/>
+        </w:rPr>
+      </w:pPr>
+      <w:r>
+        <w:rPr>
+          <w:rFonts w:ascii="Cambria" w:hAnsi="Cambria"/>
+          <w:sz w:val="24"/>
+          <w:szCs w:val="24"/>
+          <w:lang w:val="en-US"/>
+        </w:rPr>
+        <w:t xml:space="preserve">Sensible data will be stored in a database with firewall (in both hardware and software) protection. Another crucial aspect is the payment service via app: this will happen according to an </w:t>
+      </w:r>
+      <w:r>
+        <w:rPr>
+          <w:rFonts w:ascii="Cambria" w:hAnsi="Cambria"/>
+          <w:sz w:val="24"/>
+          <w:szCs w:val="24"/>
+          <w:lang w:val="en-US"/>
+        </w:rPr>
+        <w:t>asymmetric</w:t>
+      </w:r>
+      <w:r>
+        <w:rPr>
+          <w:rFonts w:ascii="Cambria" w:hAnsi="Cambria"/>
+          <w:i/>
+          <w:sz w:val="24"/>
+          <w:szCs w:val="24"/>
+          <w:lang w:val="en-US"/>
+        </w:rPr>
+        <w:t xml:space="preserve"> 256-bit RSA cryptography system</w:t>
+      </w:r>
+      <w:r>
+        <w:rPr>
+          <w:rFonts w:ascii="Cambria" w:hAnsi="Cambria"/>
+          <w:sz w:val="24"/>
+          <w:szCs w:val="24"/>
+          <w:lang w:val="en-US"/>
+        </w:rPr>
+        <w:t xml:space="preserve"> (in order to gain protection in the transaction).</w:t>
+      </w:r>
+    </w:p>
+    <w:p>
+      <w:pPr>
+        <w:jc w:val="both"/>
+        <w:rPr>
+          <w:rFonts w:ascii="Cambria" w:hAnsi="Cambria" w:cs="Cambria"/>
+          <w:b/>
+          <w:color w:val="000000" w:themeColor="text1"/>
+          <w:sz w:val="28"/>
+          <w:szCs w:val="28"/>
+          <w:lang w:val="en-US"/>
+        </w:rPr>
+      </w:pPr>
+    </w:p>
+    <w:p>
+      <w:pPr>
+        <w:jc w:val="both"/>
+        <w:rPr>
+          <w:rFonts w:ascii="Cambria" w:hAnsi="Cambria"/>
+          <w:sz w:val="24"/>
+          <w:szCs w:val="24"/>
+          <w:lang w:val="en-US"/>
+        </w:rPr>
+      </w:pPr>
+    </w:p>
+    <w:p>
+      <w:pPr>
+        <w:jc w:val="both"/>
+        <w:rPr>
+          <w:rFonts w:ascii="Cambria" w:hAnsi="Cambria"/>
+          <w:sz w:val="24"/>
+          <w:szCs w:val="24"/>
+          <w:lang w:val="en-US"/>
+        </w:rPr>
+      </w:pPr>
+    </w:p>
+    <w:p>
+      <w:pPr>
+        <w:jc w:val="both"/>
+        <w:rPr>
+          <w:rFonts w:ascii="Cambria" w:hAnsi="Cambria"/>
+          <w:sz w:val="24"/>
+          <w:szCs w:val="24"/>
+          <w:lang w:val="en-US"/>
+        </w:rPr>
+      </w:pPr>
+    </w:p>
+    <w:p>
+      <w:pPr>
+        <w:jc w:val="both"/>
+        <w:rPr>
+          <w:rFonts w:ascii="Cambria" w:hAnsi="Cambria"/>
+          <w:sz w:val="24"/>
+          <w:szCs w:val="24"/>
+          <w:lang w:val="en-US"/>
+        </w:rPr>
+      </w:pPr>
+    </w:p>
+    <w:p>
+      <w:pPr>
+        <w:jc w:val="both"/>
+        <w:rPr>
+          <w:sz w:val="24"/>
+          <w:szCs w:val="24"/>
+          <w:lang w:val="en-US"/>
+        </w:rPr>
+      </w:pPr>
+    </w:p>
+    <w:p>
+      <w:pPr>
+        <w:jc w:val="both"/>
+        <w:rPr>
+          <w:sz w:val="24"/>
+          <w:szCs w:val="24"/>
+          <w:lang w:val="en-US"/>
+        </w:rPr>
+      </w:pPr>
+      <w:bookmarkStart w:id="0" w:name="_GoBack"/>
+      <w:bookmarkEnd w:id="0"/>
     </w:p>
     <w:sectPr>
       <w:headerReference w:type="default" r:id="rId9"/>
@@ -7281,7 +8692,7 @@
                                 <w:sz w:val="24"/>
                                 <w:szCs w:val="24"/>
                               </w:rPr>
-                              <w:t>5</w:t>
+                              <w:t>12</w:t>
                             </w:r>
                             <w:r>
                               <w:rPr>
@@ -7384,7 +8795,7 @@
                           <w:sz w:val="24"/>
                           <w:szCs w:val="24"/>
                         </w:rPr>
-                        <w:t>5</w:t>
+                        <w:t>12</w:t>
                       </w:r>
                       <w:r>
                         <w:rPr>
@@ -7761,6 +9172,119 @@
     </w:lvl>
   </w:abstractNum>
   <w:abstractNum w:abstractNumId="3" w15:restartNumberingAfterBreak="0">
+    <w:nsid w:val="3C250E37"/>
+    <w:multiLevelType w:val="hybridMultilevel"/>
+    <w:tmpl w:val="22880934"/>
+    <w:lvl w:ilvl="0" w:tplc="04090001">
+      <w:start w:val="1"/>
+      <w:numFmt w:val="bullet"/>
+      <w:lvlText w:val=""/>
+      <w:lvlJc w:val="left"/>
+      <w:pPr>
+        <w:ind w:left="720" w:hanging="360"/>
+      </w:pPr>
+      <w:rPr>
+        <w:rFonts w:ascii="Symbol" w:hAnsi="Symbol" w:hint="default"/>
+      </w:rPr>
+    </w:lvl>
+    <w:lvl w:ilvl="1" w:tplc="04090003" w:tentative="1">
+      <w:start w:val="1"/>
+      <w:numFmt w:val="bullet"/>
+      <w:lvlText w:val="o"/>
+      <w:lvlJc w:val="left"/>
+      <w:pPr>
+        <w:ind w:left="1440" w:hanging="360"/>
+      </w:pPr>
+      <w:rPr>
+        <w:rFonts w:ascii="Courier New" w:hAnsi="Courier New" w:cs="Courier New" w:hint="default"/>
+      </w:rPr>
+    </w:lvl>
+    <w:lvl w:ilvl="2" w:tplc="04090005" w:tentative="1">
+      <w:start w:val="1"/>
+      <w:numFmt w:val="bullet"/>
+      <w:lvlText w:val=""/>
+      <w:lvlJc w:val="left"/>
+      <w:pPr>
+        <w:ind w:left="2160" w:hanging="360"/>
+      </w:pPr>
+      <w:rPr>
+        <w:rFonts w:ascii="Wingdings" w:hAnsi="Wingdings" w:hint="default"/>
+      </w:rPr>
+    </w:lvl>
+    <w:lvl w:ilvl="3" w:tplc="04090001" w:tentative="1">
+      <w:start w:val="1"/>
+      <w:numFmt w:val="bullet"/>
+      <w:lvlText w:val=""/>
+      <w:lvlJc w:val="left"/>
+      <w:pPr>
+        <w:ind w:left="2880" w:hanging="360"/>
+      </w:pPr>
+      <w:rPr>
+        <w:rFonts w:ascii="Symbol" w:hAnsi="Symbol" w:hint="default"/>
+      </w:rPr>
+    </w:lvl>
+    <w:lvl w:ilvl="4" w:tplc="04090003" w:tentative="1">
+      <w:start w:val="1"/>
+      <w:numFmt w:val="bullet"/>
+      <w:lvlText w:val="o"/>
+      <w:lvlJc w:val="left"/>
+      <w:pPr>
+        <w:ind w:left="3600" w:hanging="360"/>
+      </w:pPr>
+      <w:rPr>
+        <w:rFonts w:ascii="Courier New" w:hAnsi="Courier New" w:cs="Courier New" w:hint="default"/>
+      </w:rPr>
+    </w:lvl>
+    <w:lvl w:ilvl="5" w:tplc="04090005" w:tentative="1">
+      <w:start w:val="1"/>
+      <w:numFmt w:val="bullet"/>
+      <w:lvlText w:val=""/>
+      <w:lvlJc w:val="left"/>
+      <w:pPr>
+        <w:ind w:left="4320" w:hanging="360"/>
+      </w:pPr>
+      <w:rPr>
+        <w:rFonts w:ascii="Wingdings" w:hAnsi="Wingdings" w:hint="default"/>
+      </w:rPr>
+    </w:lvl>
+    <w:lvl w:ilvl="6" w:tplc="04090001" w:tentative="1">
+      <w:start w:val="1"/>
+      <w:numFmt w:val="bullet"/>
+      <w:lvlText w:val=""/>
+      <w:lvlJc w:val="left"/>
+      <w:pPr>
+        <w:ind w:left="5040" w:hanging="360"/>
+      </w:pPr>
+      <w:rPr>
+        <w:rFonts w:ascii="Symbol" w:hAnsi="Symbol" w:hint="default"/>
+      </w:rPr>
+    </w:lvl>
+    <w:lvl w:ilvl="7" w:tplc="04090003" w:tentative="1">
+      <w:start w:val="1"/>
+      <w:numFmt w:val="bullet"/>
+      <w:lvlText w:val="o"/>
+      <w:lvlJc w:val="left"/>
+      <w:pPr>
+        <w:ind w:left="5760" w:hanging="360"/>
+      </w:pPr>
+      <w:rPr>
+        <w:rFonts w:ascii="Courier New" w:hAnsi="Courier New" w:cs="Courier New" w:hint="default"/>
+      </w:rPr>
+    </w:lvl>
+    <w:lvl w:ilvl="8" w:tplc="04090005" w:tentative="1">
+      <w:start w:val="1"/>
+      <w:numFmt w:val="bullet"/>
+      <w:lvlText w:val=""/>
+      <w:lvlJc w:val="left"/>
+      <w:pPr>
+        <w:ind w:left="6480" w:hanging="360"/>
+      </w:pPr>
+      <w:rPr>
+        <w:rFonts w:ascii="Wingdings" w:hAnsi="Wingdings" w:hint="default"/>
+      </w:rPr>
+    </w:lvl>
+  </w:abstractNum>
+  <w:abstractNum w:abstractNumId="4" w15:restartNumberingAfterBreak="0">
     <w:nsid w:val="4FC203DD"/>
     <w:multiLevelType w:val="multilevel"/>
     <w:tmpl w:val="CE287CA0"/>
@@ -7873,7 +9397,7 @@
       </w:rPr>
     </w:lvl>
   </w:abstractNum>
-  <w:abstractNum w:abstractNumId="4" w15:restartNumberingAfterBreak="0">
+  <w:abstractNum w:abstractNumId="5" w15:restartNumberingAfterBreak="0">
     <w:nsid w:val="5649034B"/>
     <w:multiLevelType w:val="hybridMultilevel"/>
     <w:tmpl w:val="374E0650"/>
@@ -7986,7 +9510,233 @@
       </w:rPr>
     </w:lvl>
   </w:abstractNum>
-  <w:abstractNum w:abstractNumId="5" w15:restartNumberingAfterBreak="0">
+  <w:abstractNum w:abstractNumId="6" w15:restartNumberingAfterBreak="0">
+    <w:nsid w:val="5E220C3D"/>
+    <w:multiLevelType w:val="hybridMultilevel"/>
+    <w:tmpl w:val="4330FF8E"/>
+    <w:lvl w:ilvl="0" w:tplc="04090001">
+      <w:start w:val="1"/>
+      <w:numFmt w:val="bullet"/>
+      <w:lvlText w:val=""/>
+      <w:lvlJc w:val="left"/>
+      <w:pPr>
+        <w:ind w:left="720" w:hanging="360"/>
+      </w:pPr>
+      <w:rPr>
+        <w:rFonts w:ascii="Symbol" w:hAnsi="Symbol" w:hint="default"/>
+      </w:rPr>
+    </w:lvl>
+    <w:lvl w:ilvl="1" w:tplc="04090003" w:tentative="1">
+      <w:start w:val="1"/>
+      <w:numFmt w:val="bullet"/>
+      <w:lvlText w:val="o"/>
+      <w:lvlJc w:val="left"/>
+      <w:pPr>
+        <w:ind w:left="1440" w:hanging="360"/>
+      </w:pPr>
+      <w:rPr>
+        <w:rFonts w:ascii="Courier New" w:hAnsi="Courier New" w:cs="Courier New" w:hint="default"/>
+      </w:rPr>
+    </w:lvl>
+    <w:lvl w:ilvl="2" w:tplc="04090005" w:tentative="1">
+      <w:start w:val="1"/>
+      <w:numFmt w:val="bullet"/>
+      <w:lvlText w:val=""/>
+      <w:lvlJc w:val="left"/>
+      <w:pPr>
+        <w:ind w:left="2160" w:hanging="360"/>
+      </w:pPr>
+      <w:rPr>
+        <w:rFonts w:ascii="Wingdings" w:hAnsi="Wingdings" w:hint="default"/>
+      </w:rPr>
+    </w:lvl>
+    <w:lvl w:ilvl="3" w:tplc="04090001" w:tentative="1">
+      <w:start w:val="1"/>
+      <w:numFmt w:val="bullet"/>
+      <w:lvlText w:val=""/>
+      <w:lvlJc w:val="left"/>
+      <w:pPr>
+        <w:ind w:left="2880" w:hanging="360"/>
+      </w:pPr>
+      <w:rPr>
+        <w:rFonts w:ascii="Symbol" w:hAnsi="Symbol" w:hint="default"/>
+      </w:rPr>
+    </w:lvl>
+    <w:lvl w:ilvl="4" w:tplc="04090003" w:tentative="1">
+      <w:start w:val="1"/>
+      <w:numFmt w:val="bullet"/>
+      <w:lvlText w:val="o"/>
+      <w:lvlJc w:val="left"/>
+      <w:pPr>
+        <w:ind w:left="3600" w:hanging="360"/>
+      </w:pPr>
+      <w:rPr>
+        <w:rFonts w:ascii="Courier New" w:hAnsi="Courier New" w:cs="Courier New" w:hint="default"/>
+      </w:rPr>
+    </w:lvl>
+    <w:lvl w:ilvl="5" w:tplc="04090005" w:tentative="1">
+      <w:start w:val="1"/>
+      <w:numFmt w:val="bullet"/>
+      <w:lvlText w:val=""/>
+      <w:lvlJc w:val="left"/>
+      <w:pPr>
+        <w:ind w:left="4320" w:hanging="360"/>
+      </w:pPr>
+      <w:rPr>
+        <w:rFonts w:ascii="Wingdings" w:hAnsi="Wingdings" w:hint="default"/>
+      </w:rPr>
+    </w:lvl>
+    <w:lvl w:ilvl="6" w:tplc="04090001" w:tentative="1">
+      <w:start w:val="1"/>
+      <w:numFmt w:val="bullet"/>
+      <w:lvlText w:val=""/>
+      <w:lvlJc w:val="left"/>
+      <w:pPr>
+        <w:ind w:left="5040" w:hanging="360"/>
+      </w:pPr>
+      <w:rPr>
+        <w:rFonts w:ascii="Symbol" w:hAnsi="Symbol" w:hint="default"/>
+      </w:rPr>
+    </w:lvl>
+    <w:lvl w:ilvl="7" w:tplc="04090003" w:tentative="1">
+      <w:start w:val="1"/>
+      <w:numFmt w:val="bullet"/>
+      <w:lvlText w:val="o"/>
+      <w:lvlJc w:val="left"/>
+      <w:pPr>
+        <w:ind w:left="5760" w:hanging="360"/>
+      </w:pPr>
+      <w:rPr>
+        <w:rFonts w:ascii="Courier New" w:hAnsi="Courier New" w:cs="Courier New" w:hint="default"/>
+      </w:rPr>
+    </w:lvl>
+    <w:lvl w:ilvl="8" w:tplc="04090005" w:tentative="1">
+      <w:start w:val="1"/>
+      <w:numFmt w:val="bullet"/>
+      <w:lvlText w:val=""/>
+      <w:lvlJc w:val="left"/>
+      <w:pPr>
+        <w:ind w:left="6480" w:hanging="360"/>
+      </w:pPr>
+      <w:rPr>
+        <w:rFonts w:ascii="Wingdings" w:hAnsi="Wingdings" w:hint="default"/>
+      </w:rPr>
+    </w:lvl>
+  </w:abstractNum>
+  <w:abstractNum w:abstractNumId="7" w15:restartNumberingAfterBreak="0">
+    <w:nsid w:val="631602FB"/>
+    <w:multiLevelType w:val="multilevel"/>
+    <w:tmpl w:val="AF223D18"/>
+    <w:lvl w:ilvl="0">
+      <w:start w:val="1"/>
+      <w:numFmt w:val="decimal"/>
+      <w:lvlText w:val="%1"/>
+      <w:lvlJc w:val="left"/>
+      <w:pPr>
+        <w:ind w:left="390" w:hanging="390"/>
+      </w:pPr>
+      <w:rPr>
+        <w:rFonts w:hint="default"/>
+      </w:rPr>
+    </w:lvl>
+    <w:lvl w:ilvl="1">
+      <w:start w:val="2"/>
+      <w:numFmt w:val="decimal"/>
+      <w:lvlText w:val="%1.%2"/>
+      <w:lvlJc w:val="left"/>
+      <w:pPr>
+        <w:ind w:left="1440" w:hanging="720"/>
+      </w:pPr>
+      <w:rPr>
+        <w:rFonts w:hint="default"/>
+      </w:rPr>
+    </w:lvl>
+    <w:lvl w:ilvl="2">
+      <w:start w:val="1"/>
+      <w:numFmt w:val="decimal"/>
+      <w:lvlText w:val="%1.%2.%3"/>
+      <w:lvlJc w:val="left"/>
+      <w:pPr>
+        <w:ind w:left="2160" w:hanging="720"/>
+      </w:pPr>
+      <w:rPr>
+        <w:rFonts w:hint="default"/>
+      </w:rPr>
+    </w:lvl>
+    <w:lvl w:ilvl="3">
+      <w:start w:val="1"/>
+      <w:numFmt w:val="decimal"/>
+      <w:lvlText w:val="%1.%2.%3.%4"/>
+      <w:lvlJc w:val="left"/>
+      <w:pPr>
+        <w:ind w:left="3240" w:hanging="1080"/>
+      </w:pPr>
+      <w:rPr>
+        <w:rFonts w:hint="default"/>
+      </w:rPr>
+    </w:lvl>
+    <w:lvl w:ilvl="4">
+      <w:start w:val="1"/>
+      <w:numFmt w:val="decimal"/>
+      <w:lvlText w:val="%1.%2.%3.%4.%5"/>
+      <w:lvlJc w:val="left"/>
+      <w:pPr>
+        <w:ind w:left="4320" w:hanging="1440"/>
+      </w:pPr>
+      <w:rPr>
+        <w:rFonts w:hint="default"/>
+      </w:rPr>
+    </w:lvl>
+    <w:lvl w:ilvl="5">
+      <w:start w:val="1"/>
+      <w:numFmt w:val="decimal"/>
+      <w:lvlText w:val="%1.%2.%3.%4.%5.%6"/>
+      <w:lvlJc w:val="left"/>
+      <w:pPr>
+        <w:ind w:left="5040" w:hanging="1440"/>
+      </w:pPr>
+      <w:rPr>
+        <w:rFonts w:hint="default"/>
+      </w:rPr>
+    </w:lvl>
+    <w:lvl w:ilvl="6">
+      <w:start w:val="1"/>
+      <w:numFmt w:val="decimal"/>
+      <w:lvlText w:val="%1.%2.%3.%4.%5.%6.%7"/>
+      <w:lvlJc w:val="left"/>
+      <w:pPr>
+        <w:ind w:left="6120" w:hanging="1800"/>
+      </w:pPr>
+      <w:rPr>
+        <w:rFonts w:hint="default"/>
+      </w:rPr>
+    </w:lvl>
+    <w:lvl w:ilvl="7">
+      <w:start w:val="1"/>
+      <w:numFmt w:val="decimal"/>
+      <w:lvlText w:val="%1.%2.%3.%4.%5.%6.%7.%8"/>
+      <w:lvlJc w:val="left"/>
+      <w:pPr>
+        <w:ind w:left="7200" w:hanging="2160"/>
+      </w:pPr>
+      <w:rPr>
+        <w:rFonts w:hint="default"/>
+      </w:rPr>
+    </w:lvl>
+    <w:lvl w:ilvl="8">
+      <w:start w:val="1"/>
+      <w:numFmt w:val="decimal"/>
+      <w:lvlText w:val="%1.%2.%3.%4.%5.%6.%7.%8.%9"/>
+      <w:lvlJc w:val="left"/>
+      <w:pPr>
+        <w:ind w:left="7920" w:hanging="2160"/>
+      </w:pPr>
+      <w:rPr>
+        <w:rFonts w:hint="default"/>
+      </w:rPr>
+    </w:lvl>
+  </w:abstractNum>
+  <w:abstractNum w:abstractNumId="8" w15:restartNumberingAfterBreak="0">
     <w:nsid w:val="63575728"/>
     <w:multiLevelType w:val="multilevel"/>
     <w:tmpl w:val="9E2CAAF6"/>
@@ -8109,7 +9859,7 @@
       </w:rPr>
     </w:lvl>
   </w:abstractNum>
-  <w:abstractNum w:abstractNumId="6" w15:restartNumberingAfterBreak="0">
+  <w:abstractNum w:abstractNumId="9" w15:restartNumberingAfterBreak="0">
     <w:nsid w:val="6B9F7340"/>
     <w:multiLevelType w:val="hybridMultilevel"/>
     <w:tmpl w:val="6C324B74"/>
@@ -8222,11 +9972,124 @@
       </w:rPr>
     </w:lvl>
   </w:abstractNum>
+  <w:abstractNum w:abstractNumId="10" w15:restartNumberingAfterBreak="0">
+    <w:nsid w:val="76501C80"/>
+    <w:multiLevelType w:val="multilevel"/>
+    <w:tmpl w:val="15189168"/>
+    <w:lvl w:ilvl="0">
+      <w:start w:val="3"/>
+      <w:numFmt w:val="decimal"/>
+      <w:lvlText w:val="%1"/>
+      <w:lvlJc w:val="left"/>
+      <w:pPr>
+        <w:ind w:left="510" w:hanging="510"/>
+      </w:pPr>
+      <w:rPr>
+        <w:rFonts w:hint="default"/>
+      </w:rPr>
+    </w:lvl>
+    <w:lvl w:ilvl="1">
+      <w:start w:val="5"/>
+      <w:numFmt w:val="decimal"/>
+      <w:lvlText w:val="%1.%2"/>
+      <w:lvlJc w:val="left"/>
+      <w:pPr>
+        <w:ind w:left="1440" w:hanging="720"/>
+      </w:pPr>
+      <w:rPr>
+        <w:rFonts w:hint="default"/>
+      </w:rPr>
+    </w:lvl>
+    <w:lvl w:ilvl="2">
+      <w:start w:val="1"/>
+      <w:numFmt w:val="decimal"/>
+      <w:lvlText w:val="%1.%2.%3"/>
+      <w:lvlJc w:val="left"/>
+      <w:pPr>
+        <w:ind w:left="2520" w:hanging="1080"/>
+      </w:pPr>
+      <w:rPr>
+        <w:rFonts w:hint="default"/>
+      </w:rPr>
+    </w:lvl>
+    <w:lvl w:ilvl="3">
+      <w:start w:val="1"/>
+      <w:numFmt w:val="decimal"/>
+      <w:lvlText w:val="%1.%2.%3.%4"/>
+      <w:lvlJc w:val="left"/>
+      <w:pPr>
+        <w:ind w:left="3600" w:hanging="1440"/>
+      </w:pPr>
+      <w:rPr>
+        <w:rFonts w:hint="default"/>
+      </w:rPr>
+    </w:lvl>
+    <w:lvl w:ilvl="4">
+      <w:start w:val="1"/>
+      <w:numFmt w:val="decimal"/>
+      <w:lvlText w:val="%1.%2.%3.%4.%5"/>
+      <w:lvlJc w:val="left"/>
+      <w:pPr>
+        <w:ind w:left="4680" w:hanging="1800"/>
+      </w:pPr>
+      <w:rPr>
+        <w:rFonts w:hint="default"/>
+      </w:rPr>
+    </w:lvl>
+    <w:lvl w:ilvl="5">
+      <w:start w:val="1"/>
+      <w:numFmt w:val="decimal"/>
+      <w:lvlText w:val="%1.%2.%3.%4.%5.%6"/>
+      <w:lvlJc w:val="left"/>
+      <w:pPr>
+        <w:ind w:left="5400" w:hanging="1800"/>
+      </w:pPr>
+      <w:rPr>
+        <w:rFonts w:hint="default"/>
+      </w:rPr>
+    </w:lvl>
+    <w:lvl w:ilvl="6">
+      <w:start w:val="1"/>
+      <w:numFmt w:val="decimal"/>
+      <w:lvlText w:val="%1.%2.%3.%4.%5.%6.%7"/>
+      <w:lvlJc w:val="left"/>
+      <w:pPr>
+        <w:ind w:left="6480" w:hanging="2160"/>
+      </w:pPr>
+      <w:rPr>
+        <w:rFonts w:hint="default"/>
+      </w:rPr>
+    </w:lvl>
+    <w:lvl w:ilvl="7">
+      <w:start w:val="1"/>
+      <w:numFmt w:val="decimal"/>
+      <w:lvlText w:val="%1.%2.%3.%4.%5.%6.%7.%8"/>
+      <w:lvlJc w:val="left"/>
+      <w:pPr>
+        <w:ind w:left="7560" w:hanging="2520"/>
+      </w:pPr>
+      <w:rPr>
+        <w:rFonts w:hint="default"/>
+      </w:rPr>
+    </w:lvl>
+    <w:lvl w:ilvl="8">
+      <w:start w:val="1"/>
+      <w:numFmt w:val="decimal"/>
+      <w:lvlText w:val="%1.%2.%3.%4.%5.%6.%7.%8.%9"/>
+      <w:lvlJc w:val="left"/>
+      <w:pPr>
+        <w:ind w:left="8640" w:hanging="2880"/>
+      </w:pPr>
+      <w:rPr>
+        <w:rFonts w:hint="default"/>
+      </w:rPr>
+    </w:lvl>
+  </w:abstractNum>
   <w:num w:numId="1">
-    <w:abstractNumId w:val="5"/>
+    <w:abstractNumId w:val="8"/>
   </w:num>
   <w:num w:numId="2">
-    <w:abstractNumId w:val="3"/>
+    <w:abstractNumId w:val="4"/>
   </w:num>
   <w:num w:numId="3">
     <w:abstractNumId w:val="1"/>
@@ -8235,13 +10098,25 @@
     <w:abstractNumId w:val="2"/>
   </w:num>
   <w:num w:numId="5">
-    <w:abstractNumId w:val="4"/>
+    <w:abstractNumId w:val="5"/>
   </w:num>
   <w:num w:numId="6">
-    <w:abstractNumId w:val="6"/>
+    <w:abstractNumId w:val="9"/>
   </w:num>
   <w:num w:numId="7">
     <w:abstractNumId w:val="0"/>
+  </w:num>
+  <w:num w:numId="8">
+    <w:abstractNumId w:val="7"/>
+  </w:num>
+  <w:num w:numId="9">
+    <w:abstractNumId w:val="10"/>
+  </w:num>
+  <w:num w:numId="10">
+    <w:abstractNumId w:val="3"/>
+  </w:num>
+  <w:num w:numId="11">
+    <w:abstractNumId w:val="6"/>
   </w:num>
 </w:numbering>
 </file>
@@ -8840,6 +10715,11 @@
       <w:szCs w:val="16"/>
     </w:rPr>
   </w:style>
+  <w:style w:type="character" w:customStyle="1" w:styleId="apple-converted-space">
+    <w:name w:val="apple-converted-space"/>
+    <w:basedOn w:val="Carpredefinitoparagrafo"/>
+    <w:rsid w:val="0041286E"/>
+  </w:style>
 </w:styles>
 </file>
 

</xml_diff>

<commit_message>
Working on Chapter 2
</commit_message>
<xml_diff>
--- a/Various documents/Requirements Analysis and Specification Document.docx
+++ b/Various documents/Requirements Analysis and Specification Document.docx
@@ -958,7 +958,16 @@
           <w:b w:val="0"/>
           <w:color w:val="333333"/>
         </w:rPr>
-        <w:t xml:space="preserve">  Overall description</w:t>
+        <w:t xml:space="preserve">  </w:t>
+      </w:r>
+      <w:r>
+        <w:rPr>
+          <w:rStyle w:val="Enfasigrassetto"/>
+          <w:rFonts w:ascii="Arial" w:hAnsi="Arial" w:cs="Arial"/>
+          <w:b w:val="0"/>
+          <w:color w:val="333333"/>
+        </w:rPr>
+        <w:t xml:space="preserve">Product prospective </w:t>
       </w:r>
     </w:p>
     <w:p>
@@ -1438,6 +1447,28 @@
           <w:lang w:val="en-US"/>
         </w:rPr>
       </w:pPr>
+      <w:r>
+        <w:rPr>
+          <w:rFonts w:ascii="Cambria" w:hAnsi="Cambria" w:cs="Cambria"/>
+          <w:b/>
+          <w:color w:val="323E4F" w:themeColor="text2" w:themeShade="BF"/>
+          <w:sz w:val="48"/>
+          <w:szCs w:val="48"/>
+          <w:lang w:val="en-US"/>
+        </w:rPr>
+        <w:t>1.</w:t>
+      </w:r>
+      <w:r>
+        <w:rPr>
+          <w:rFonts w:ascii="Cambria" w:hAnsi="Cambria" w:cs="Cambria"/>
+          <w:b/>
+          <w:color w:val="323E4F" w:themeColor="text2" w:themeShade="BF"/>
+          <w:sz w:val="48"/>
+          <w:szCs w:val="48"/>
+          <w:lang w:val="en-US"/>
+        </w:rPr>
+        <w:t xml:space="preserve"> </w:t>
+      </w:r>
       <w:r>
         <w:rPr>
           <w:rFonts w:ascii="Cambria" w:hAnsi="Cambria" w:cs="Cambria"/>
@@ -2888,7 +2919,7 @@
           </mc:Choice>
           <mc:Fallback>
             <w:pict>
-              <v:shapetype w14:anchorId="76E6A1D4" id="_x0000_t32" coordsize="21600,21600" o:spt="32" o:oned="t" path="m,l21600,21600e" filled="f">
+              <v:shapetype w14:anchorId="26E42DA7" id="_x0000_t32" coordsize="21600,21600" o:spt="32" o:oned="t" path="m,l21600,21600e" filled="f">
                 <v:path arrowok="t" fillok="f" o:connecttype="none"/>
                 <o:lock v:ext="edit" shapetype="t"/>
               </v:shapetype>
@@ -4023,18 +4054,29 @@
           <w:rFonts w:ascii="Cambria" w:hAnsi="Cambria" w:cs="Cambria"/>
           <w:b/>
           <w:color w:val="000000" w:themeColor="text1"/>
-          <w:sz w:val="24"/>
-          <w:szCs w:val="24"/>
-          <w:lang w:val="en-US"/>
-        </w:rPr>
-      </w:pPr>
-      <w:r>
-        <w:rPr>
-          <w:rFonts w:ascii="Cambria" w:hAnsi="Cambria" w:cs="Cambria"/>
-          <w:b/>
-          <w:color w:val="000000" w:themeColor="text1"/>
-          <w:sz w:val="24"/>
-          <w:szCs w:val="24"/>
+          <w:sz w:val="28"/>
+          <w:szCs w:val="28"/>
+          <w:lang w:val="en-US"/>
+        </w:rPr>
+      </w:pPr>
+      <w:r>
+        <w:rPr>
+          <w:rFonts w:ascii="Cambria" w:hAnsi="Cambria" w:cs="Cambria"/>
+          <w:b/>
+          <w:color w:val="000000" w:themeColor="text1"/>
+          <w:sz w:val="28"/>
+          <w:szCs w:val="28"/>
+          <w:lang w:val="en-US"/>
+        </w:rPr>
+        <w:t xml:space="preserve">1.4.1 </w:t>
+      </w:r>
+      <w:r>
+        <w:rPr>
+          <w:rFonts w:ascii="Cambria" w:hAnsi="Cambria" w:cs="Cambria"/>
+          <w:b/>
+          <w:color w:val="000000" w:themeColor="text1"/>
+          <w:sz w:val="28"/>
+          <w:szCs w:val="28"/>
           <w:lang w:val="en-US"/>
         </w:rPr>
         <w:t>SYSTEM AS IS</w:t>
@@ -4489,18 +4531,29 @@
           <w:rFonts w:ascii="Cambria" w:hAnsi="Cambria" w:cs="Cambria"/>
           <w:b/>
           <w:color w:val="000000" w:themeColor="text1"/>
-          <w:sz w:val="24"/>
-          <w:szCs w:val="24"/>
-          <w:lang w:val="en-US"/>
-        </w:rPr>
-      </w:pPr>
-      <w:r>
-        <w:rPr>
-          <w:rFonts w:ascii="Cambria" w:hAnsi="Cambria" w:cs="Cambria"/>
-          <w:b/>
-          <w:color w:val="000000" w:themeColor="text1"/>
-          <w:sz w:val="24"/>
-          <w:szCs w:val="24"/>
+          <w:sz w:val="28"/>
+          <w:szCs w:val="28"/>
+          <w:lang w:val="en-US"/>
+        </w:rPr>
+      </w:pPr>
+      <w:r>
+        <w:rPr>
+          <w:rFonts w:ascii="Cambria" w:hAnsi="Cambria" w:cs="Cambria"/>
+          <w:b/>
+          <w:color w:val="000000" w:themeColor="text1"/>
+          <w:sz w:val="28"/>
+          <w:szCs w:val="28"/>
+          <w:lang w:val="en-US"/>
+        </w:rPr>
+        <w:t xml:space="preserve">1.4.2 </w:t>
+      </w:r>
+      <w:r>
+        <w:rPr>
+          <w:rFonts w:ascii="Cambria" w:hAnsi="Cambria" w:cs="Cambria"/>
+          <w:b/>
+          <w:color w:val="000000" w:themeColor="text1"/>
+          <w:sz w:val="28"/>
+          <w:szCs w:val="28"/>
           <w:lang w:val="en-US"/>
         </w:rPr>
         <w:t>SYSTEM TO BE</w:t>
@@ -5553,24 +5606,26 @@
           <w:ilvl w:val="0"/>
           <w:numId w:val="10"/>
         </w:numPr>
-        <w:rPr>
-          <w:rFonts w:ascii="Cambria" w:hAnsi="Cambria" w:cs="Cambria"/>
-          <w:b/>
-          <w:color w:val="000000" w:themeColor="text1"/>
-          <w:sz w:val="28"/>
-          <w:szCs w:val="28"/>
-          <w:lang w:val="en-US"/>
-        </w:rPr>
-      </w:pPr>
-      <w:r>
-        <w:rPr>
-          <w:rFonts w:ascii="Cambria" w:hAnsi="Cambria" w:cs="Cambria"/>
-          <w:b/>
-          <w:color w:val="000000" w:themeColor="text1"/>
-          <w:sz w:val="24"/>
-          <w:szCs w:val="24"/>
-          <w:lang w:val="en-US"/>
-        </w:rPr>
+        <w:jc w:val="both"/>
+        <w:rPr>
+          <w:rFonts w:ascii="Cambria" w:hAnsi="Cambria" w:cs="Cambria"/>
+          <w:b/>
+          <w:color w:val="000000" w:themeColor="text1"/>
+          <w:sz w:val="28"/>
+          <w:szCs w:val="28"/>
+          <w:lang w:val="en-US"/>
+        </w:rPr>
+      </w:pPr>
+      <w:r>
+        <w:rPr>
+          <w:rFonts w:ascii="Cambria" w:hAnsi="Cambria" w:cs="Cambria"/>
+          <w:b/>
+          <w:color w:val="000000" w:themeColor="text1"/>
+          <w:sz w:val="24"/>
+          <w:szCs w:val="24"/>
+          <w:lang w:val="en-US"/>
+        </w:rPr>
+        <w:lastRenderedPageBreak/>
         <w:t>RSA</w:t>
       </w:r>
       <w:r>
@@ -5660,6 +5715,7 @@
           <w:ilvl w:val="0"/>
           <w:numId w:val="10"/>
         </w:numPr>
+        <w:jc w:val="both"/>
         <w:rPr>
           <w:rFonts w:ascii="Cambria" w:hAnsi="Cambria" w:cs="Cambria"/>
           <w:b/>
@@ -5719,25 +5775,25 @@
           <w:ilvl w:val="0"/>
           <w:numId w:val="10"/>
         </w:numPr>
-        <w:rPr>
-          <w:rFonts w:ascii="Cambria" w:hAnsi="Cambria" w:cs="Cambria"/>
-          <w:b/>
-          <w:color w:val="000000" w:themeColor="text1"/>
-          <w:sz w:val="28"/>
-          <w:szCs w:val="28"/>
-          <w:lang w:val="en-US"/>
-        </w:rPr>
-      </w:pPr>
-      <w:r>
-        <w:rPr>
-          <w:rFonts w:ascii="Cambria" w:hAnsi="Cambria" w:cs="Cambria"/>
-          <w:b/>
-          <w:color w:val="000000" w:themeColor="text1"/>
-          <w:sz w:val="24"/>
-          <w:szCs w:val="24"/>
-          <w:lang w:val="en-US"/>
-        </w:rPr>
-        <w:lastRenderedPageBreak/>
+        <w:jc w:val="both"/>
+        <w:rPr>
+          <w:rFonts w:ascii="Cambria" w:hAnsi="Cambria" w:cs="Cambria"/>
+          <w:b/>
+          <w:color w:val="000000" w:themeColor="text1"/>
+          <w:sz w:val="28"/>
+          <w:szCs w:val="28"/>
+          <w:lang w:val="en-US"/>
+        </w:rPr>
+      </w:pPr>
+      <w:r>
+        <w:rPr>
+          <w:rFonts w:ascii="Cambria" w:hAnsi="Cambria" w:cs="Cambria"/>
+          <w:b/>
+          <w:color w:val="000000" w:themeColor="text1"/>
+          <w:sz w:val="24"/>
+          <w:szCs w:val="24"/>
+          <w:lang w:val="en-US"/>
+        </w:rPr>
         <w:t>QoS</w:t>
       </w:r>
       <w:r>
@@ -5748,7 +5804,251 @@
           <w:szCs w:val="24"/>
           <w:lang w:val="en-US"/>
         </w:rPr>
-        <w:t>: Quality of Service, is the overall performance of a service (especially from the users’ point of view),</w:t>
+        <w:t xml:space="preserve">: </w:t>
+      </w:r>
+      <w:r>
+        <w:rPr>
+          <w:rFonts w:ascii="Cambria" w:hAnsi="Cambria" w:cs="Cambria"/>
+          <w:i/>
+          <w:color w:val="000000" w:themeColor="text1"/>
+          <w:sz w:val="24"/>
+          <w:szCs w:val="24"/>
+          <w:lang w:val="en-US"/>
+        </w:rPr>
+        <w:t xml:space="preserve">Quality of </w:t>
+      </w:r>
+      <w:r>
+        <w:rPr>
+          <w:rFonts w:ascii="Cambria" w:hAnsi="Cambria" w:cs="Cambria"/>
+          <w:i/>
+          <w:color w:val="000000" w:themeColor="text1"/>
+          <w:sz w:val="24"/>
+          <w:szCs w:val="24"/>
+          <w:lang w:val="en-US"/>
+        </w:rPr>
+        <w:t>Service</w:t>
+      </w:r>
+      <w:r>
+        <w:rPr>
+          <w:rFonts w:ascii="Cambria" w:hAnsi="Cambria" w:cs="Cambria"/>
+          <w:color w:val="000000" w:themeColor="text1"/>
+          <w:sz w:val="24"/>
+          <w:szCs w:val="24"/>
+          <w:lang w:val="en-US"/>
+        </w:rPr>
+        <w:t xml:space="preserve"> is the overall performance of a service (especially</w:t>
+      </w:r>
+      <w:r>
+        <w:rPr>
+          <w:rFonts w:ascii="Cambria" w:hAnsi="Cambria" w:cs="Cambria"/>
+          <w:color w:val="000000" w:themeColor="text1"/>
+          <w:sz w:val="24"/>
+          <w:szCs w:val="24"/>
+          <w:lang w:val="en-US"/>
+        </w:rPr>
+        <w:t xml:space="preserve"> from the users’ point of view).</w:t>
+      </w:r>
+    </w:p>
+    <w:p>
+      <w:pPr>
+        <w:pStyle w:val="Paragrafoelenco"/>
+        <w:numPr>
+          <w:ilvl w:val="0"/>
+          <w:numId w:val="10"/>
+        </w:numPr>
+        <w:jc w:val="both"/>
+        <w:rPr>
+          <w:rFonts w:ascii="Cambria" w:hAnsi="Cambria" w:cs="Cambria"/>
+          <w:b/>
+          <w:color w:val="000000" w:themeColor="text1"/>
+          <w:sz w:val="28"/>
+          <w:szCs w:val="28"/>
+          <w:lang w:val="en-US"/>
+        </w:rPr>
+      </w:pPr>
+      <w:r>
+        <w:rPr>
+          <w:rFonts w:ascii="Cambria" w:hAnsi="Cambria" w:cs="Cambria"/>
+          <w:b/>
+          <w:color w:val="000000" w:themeColor="text1"/>
+          <w:sz w:val="24"/>
+          <w:szCs w:val="24"/>
+          <w:lang w:val="en-US"/>
+        </w:rPr>
+        <w:t>2PL</w:t>
+      </w:r>
+      <w:r>
+        <w:rPr>
+          <w:rFonts w:ascii="Cambria" w:hAnsi="Cambria" w:cs="Cambria"/>
+          <w:color w:val="000000" w:themeColor="text1"/>
+          <w:sz w:val="24"/>
+          <w:szCs w:val="24"/>
+          <w:lang w:val="en-US"/>
+        </w:rPr>
+        <w:t xml:space="preserve">: </w:t>
+      </w:r>
+      <w:r>
+        <w:rPr>
+          <w:rFonts w:ascii="Cambria" w:hAnsi="Cambria" w:cs="Cambria"/>
+          <w:i/>
+          <w:color w:val="000000" w:themeColor="text1"/>
+          <w:sz w:val="24"/>
+          <w:szCs w:val="24"/>
+          <w:lang w:val="en-US"/>
+        </w:rPr>
+        <w:t>Two-Phase Locking</w:t>
+      </w:r>
+      <w:r>
+        <w:rPr>
+          <w:rFonts w:ascii="Cambria" w:hAnsi="Cambria" w:cs="Cambria"/>
+          <w:color w:val="000000" w:themeColor="text1"/>
+          <w:sz w:val="24"/>
+          <w:szCs w:val="24"/>
+          <w:lang w:val="en-US"/>
+        </w:rPr>
+        <w:t xml:space="preserve"> is a concurrency control method used in the most recent databases with transaction processing.</w:t>
+      </w:r>
+    </w:p>
+    <w:p>
+      <w:pPr>
+        <w:pStyle w:val="Paragrafoelenco"/>
+        <w:numPr>
+          <w:ilvl w:val="0"/>
+          <w:numId w:val="10"/>
+        </w:numPr>
+        <w:jc w:val="both"/>
+        <w:rPr>
+          <w:rFonts w:ascii="Cambria" w:hAnsi="Cambria" w:cs="Cambria"/>
+          <w:b/>
+          <w:color w:val="000000" w:themeColor="text1"/>
+          <w:sz w:val="28"/>
+          <w:szCs w:val="28"/>
+          <w:lang w:val="en-US"/>
+        </w:rPr>
+      </w:pPr>
+      <w:r>
+        <w:rPr>
+          <w:rFonts w:ascii="Cambria" w:hAnsi="Cambria" w:cs="Cambria"/>
+          <w:b/>
+          <w:color w:val="000000" w:themeColor="text1"/>
+          <w:sz w:val="24"/>
+          <w:szCs w:val="24"/>
+          <w:lang w:val="en-US"/>
+        </w:rPr>
+        <w:t>Timestamp</w:t>
+      </w:r>
+      <w:r>
+        <w:rPr>
+          <w:rFonts w:ascii="Cambria" w:hAnsi="Cambria" w:cs="Cambria"/>
+          <w:color w:val="000000" w:themeColor="text1"/>
+          <w:sz w:val="28"/>
+          <w:szCs w:val="28"/>
+          <w:lang w:val="en-US"/>
+        </w:rPr>
+        <w:t xml:space="preserve">: </w:t>
+      </w:r>
+      <w:r>
+        <w:rPr>
+          <w:rFonts w:ascii="Cambria" w:hAnsi="Cambria" w:cs="Arial"/>
+          <w:color w:val="252525"/>
+          <w:sz w:val="24"/>
+          <w:szCs w:val="24"/>
+          <w:shd w:val="clear" w:color="auto" w:fill="FFFFFF"/>
+          <w:lang w:val="en-US"/>
+        </w:rPr>
+        <w:t>A</w:t>
+      </w:r>
+      <w:r>
+        <w:rPr>
+          <w:rStyle w:val="apple-converted-space"/>
+          <w:rFonts w:ascii="Cambria" w:hAnsi="Cambria" w:cs="Arial"/>
+          <w:color w:val="252525"/>
+          <w:sz w:val="24"/>
+          <w:szCs w:val="24"/>
+          <w:shd w:val="clear" w:color="auto" w:fill="FFFFFF"/>
+          <w:lang w:val="en-US"/>
+        </w:rPr>
+        <w:t> </w:t>
+      </w:r>
+      <w:r>
+        <w:rPr>
+          <w:rFonts w:ascii="Cambria" w:hAnsi="Cambria" w:cs="Arial"/>
+          <w:bCs/>
+          <w:i/>
+          <w:color w:val="252525"/>
+          <w:sz w:val="24"/>
+          <w:szCs w:val="24"/>
+          <w:shd w:val="clear" w:color="auto" w:fill="FFFFFF"/>
+          <w:lang w:val="en-US"/>
+        </w:rPr>
+        <w:t>timestamp</w:t>
+      </w:r>
+      <w:r>
+        <w:rPr>
+          <w:rStyle w:val="apple-converted-space"/>
+          <w:rFonts w:ascii="Cambria" w:hAnsi="Cambria" w:cs="Arial"/>
+          <w:color w:val="252525"/>
+          <w:sz w:val="24"/>
+          <w:szCs w:val="24"/>
+          <w:shd w:val="clear" w:color="auto" w:fill="FFFFFF"/>
+          <w:lang w:val="en-US"/>
+        </w:rPr>
+        <w:t> </w:t>
+      </w:r>
+      <w:r>
+        <w:rPr>
+          <w:rFonts w:ascii="Cambria" w:hAnsi="Cambria" w:cs="Arial"/>
+          <w:color w:val="252525"/>
+          <w:sz w:val="24"/>
+          <w:szCs w:val="24"/>
+          <w:shd w:val="clear" w:color="auto" w:fill="FFFFFF"/>
+          <w:lang w:val="en-US"/>
+        </w:rPr>
+        <w:t>is a sequence of characters or encoded information identifying when a certain event occurred</w:t>
+      </w:r>
+      <w:r>
+        <w:rPr>
+          <w:rFonts w:ascii="Cambria" w:hAnsi="Cambria" w:cs="Arial"/>
+          <w:color w:val="252525"/>
+          <w:sz w:val="24"/>
+          <w:szCs w:val="24"/>
+          <w:shd w:val="clear" w:color="auto" w:fill="FFFFFF"/>
+          <w:lang w:val="en-US"/>
+        </w:rPr>
+        <w:t>. It can be used with the 2PL in</w:t>
+      </w:r>
+      <w:r>
+        <w:rPr>
+          <w:rFonts w:ascii="Cambria" w:hAnsi="Cambria" w:cs="Arial"/>
+          <w:color w:val="252525"/>
+          <w:sz w:val="24"/>
+          <w:szCs w:val="24"/>
+          <w:shd w:val="clear" w:color="auto" w:fill="FFFFFF"/>
+          <w:lang w:val="en-US"/>
+        </w:rPr>
+        <w:t xml:space="preserve"> DBMS</w:t>
+      </w:r>
+      <w:r>
+        <w:rPr>
+          <w:rFonts w:ascii="Cambria" w:hAnsi="Cambria" w:cs="Arial"/>
+          <w:color w:val="252525"/>
+          <w:sz w:val="24"/>
+          <w:szCs w:val="24"/>
+          <w:shd w:val="clear" w:color="auto" w:fill="FFFFFF"/>
+          <w:lang w:val="en-US"/>
+        </w:rPr>
+        <w:t xml:space="preserve"> to improve the concurrency control </w:t>
+      </w:r>
+      <w:r>
+        <w:rPr>
+          <w:rFonts w:ascii="Cambria" w:hAnsi="Cambria" w:cs="Arial"/>
+          <w:color w:val="252525"/>
+          <w:sz w:val="24"/>
+          <w:szCs w:val="24"/>
+          <w:shd w:val="clear" w:color="auto" w:fill="FFFFFF"/>
+          <w:lang w:val="en-US"/>
+        </w:rPr>
+        <w:t>efficiency.</w:t>
       </w:r>
     </w:p>
     <w:p>
@@ -6148,7 +6448,6 @@
           <w:szCs w:val="24"/>
           <w:lang w:val="en"/>
         </w:rPr>
-        <w:lastRenderedPageBreak/>
         <w:t xml:space="preserve">This document was produced by faithfully following the directives contained in the </w:t>
       </w:r>
       <w:r>
@@ -7123,6 +7422,1201 @@
     <w:p>
       <w:pPr>
         <w:rPr>
+          <w:rFonts w:ascii="Cambria" w:hAnsi="Cambria" w:cs="Cambria"/>
+          <w:b/>
+          <w:color w:val="323E4F" w:themeColor="text2" w:themeShade="BF"/>
+          <w:sz w:val="48"/>
+          <w:szCs w:val="48"/>
+          <w:lang w:val="en-US"/>
+        </w:rPr>
+      </w:pPr>
+      <w:r>
+        <w:rPr>
+          <w:rFonts w:ascii="Cambria" w:hAnsi="Cambria" w:cs="Cambria"/>
+          <w:b/>
+          <w:color w:val="323E4F" w:themeColor="text2" w:themeShade="BF"/>
+          <w:sz w:val="48"/>
+          <w:szCs w:val="48"/>
+          <w:lang w:val="en-US"/>
+        </w:rPr>
+        <w:t>2. Overall description</w:t>
+      </w:r>
+    </w:p>
+    <w:p>
+      <w:pPr>
+        <w:rPr>
+          <w:rFonts w:ascii="Cambria" w:hAnsi="Cambria" w:cs="Cambria"/>
+          <w:b/>
+          <w:color w:val="000000" w:themeColor="text1"/>
+          <w:sz w:val="28"/>
+          <w:szCs w:val="28"/>
+          <w:lang w:val="en-US"/>
+        </w:rPr>
+      </w:pPr>
+    </w:p>
+    <w:p>
+      <w:pPr>
+        <w:pStyle w:val="Paragrafoelenco"/>
+        <w:spacing w:line="360" w:lineRule="auto"/>
+        <w:rPr>
+          <w:rFonts w:ascii="Cambria" w:hAnsi="Cambria" w:cs="Cambria"/>
+          <w:b/>
+          <w:color w:val="000000" w:themeColor="text1"/>
+          <w:sz w:val="36"/>
+          <w:szCs w:val="36"/>
+          <w:lang w:val="en-US"/>
+        </w:rPr>
+      </w:pPr>
+      <w:r>
+        <w:rPr>
+          <w:rFonts w:ascii="Cambria" w:hAnsi="Cambria" w:cs="Cambria"/>
+          <w:b/>
+          <w:color w:val="000000" w:themeColor="text1"/>
+          <w:sz w:val="36"/>
+          <w:szCs w:val="36"/>
+          <w:lang w:val="en-US"/>
+        </w:rPr>
+        <w:t>2</w:t>
+      </w:r>
+      <w:r>
+        <w:rPr>
+          <w:rFonts w:ascii="Cambria" w:hAnsi="Cambria" w:cs="Cambria"/>
+          <w:b/>
+          <w:color w:val="000000" w:themeColor="text1"/>
+          <w:sz w:val="36"/>
+          <w:szCs w:val="36"/>
+          <w:lang w:val="en-US"/>
+        </w:rPr>
+        <w:t xml:space="preserve">.1 </w:t>
+      </w:r>
+      <w:r>
+        <w:rPr>
+          <w:rFonts w:ascii="Cambria" w:hAnsi="Cambria" w:cs="Cambria"/>
+          <w:b/>
+          <w:color w:val="000000" w:themeColor="text1"/>
+          <w:sz w:val="36"/>
+          <w:szCs w:val="36"/>
+          <w:lang w:val="en-US"/>
+        </w:rPr>
+        <w:t>Product perspective</w:t>
+      </w:r>
+    </w:p>
+    <w:p>
+      <w:pPr>
+        <w:jc w:val="both"/>
+        <w:rPr>
+          <w:rFonts w:ascii="Cambria" w:hAnsi="Cambria" w:cs="Cambria"/>
+          <w:color w:val="000000" w:themeColor="text1"/>
+          <w:sz w:val="24"/>
+          <w:szCs w:val="24"/>
+          <w:lang w:val="en-US"/>
+        </w:rPr>
+      </w:pPr>
+      <w:r>
+        <w:rPr>
+          <w:rFonts w:ascii="Cambria" w:hAnsi="Cambria" w:cs="Cambria"/>
+          <w:color w:val="000000" w:themeColor="text1"/>
+          <w:sz w:val="24"/>
+          <w:szCs w:val="24"/>
+          <w:lang w:val="en-US"/>
+        </w:rPr>
+        <w:t>Both the mobile application and</w:t>
+      </w:r>
+      <w:r>
+        <w:rPr>
+          <w:rFonts w:ascii="Cambria" w:hAnsi="Cambria" w:cs="Cambria"/>
+          <w:color w:val="000000" w:themeColor="text1"/>
+          <w:sz w:val="24"/>
+          <w:szCs w:val="24"/>
+          <w:lang w:val="en-US"/>
+        </w:rPr>
+        <w:t xml:space="preserve"> the web application</w:t>
+      </w:r>
+      <w:r>
+        <w:rPr>
+          <w:rFonts w:ascii="Cambria" w:hAnsi="Cambria" w:cs="Cambria"/>
+          <w:color w:val="000000" w:themeColor="text1"/>
+          <w:sz w:val="24"/>
+          <w:szCs w:val="24"/>
+          <w:lang w:val="en-US"/>
+        </w:rPr>
+        <w:t xml:space="preserve"> of </w:t>
+      </w:r>
+      <w:r>
+        <w:rPr>
+          <w:rFonts w:ascii="Cambria" w:hAnsi="Cambria" w:cs="Cambria"/>
+          <w:i/>
+          <w:color w:val="000000" w:themeColor="text1"/>
+          <w:sz w:val="24"/>
+          <w:szCs w:val="24"/>
+          <w:lang w:val="en-US"/>
+        </w:rPr>
+        <w:t>myTaxiService</w:t>
+      </w:r>
+      <w:r>
+        <w:rPr>
+          <w:rFonts w:ascii="Cambria" w:hAnsi="Cambria" w:cs="Cambria"/>
+          <w:color w:val="000000" w:themeColor="text1"/>
+          <w:sz w:val="24"/>
+          <w:szCs w:val="24"/>
+          <w:lang w:val="en-US"/>
+        </w:rPr>
+        <w:t xml:space="preserve"> will be </w:t>
+      </w:r>
+      <w:r>
+        <w:rPr>
+          <w:rFonts w:ascii="Cambria" w:hAnsi="Cambria" w:cs="Cambria"/>
+          <w:color w:val="000000" w:themeColor="text1"/>
+          <w:sz w:val="24"/>
+          <w:szCs w:val="24"/>
+          <w:lang w:val="en-US"/>
+        </w:rPr>
+        <w:t xml:space="preserve">new products of </w:t>
+      </w:r>
+      <w:r>
+        <w:rPr>
+          <w:rFonts w:ascii="Cambria" w:hAnsi="Cambria" w:cs="Cambria"/>
+          <w:i/>
+          <w:color w:val="000000" w:themeColor="text1"/>
+          <w:sz w:val="24"/>
+          <w:szCs w:val="24"/>
+          <w:lang w:val="en-US"/>
+        </w:rPr>
+        <w:t>TAXISPA</w:t>
+      </w:r>
+      <w:r>
+        <w:rPr>
+          <w:rFonts w:ascii="Cambria" w:hAnsi="Cambria" w:cs="Cambria"/>
+          <w:color w:val="000000" w:themeColor="text1"/>
+          <w:sz w:val="24"/>
+          <w:szCs w:val="24"/>
+          <w:lang w:val="en-US"/>
+        </w:rPr>
+        <w:t xml:space="preserve">. In fact, there will not be an integration with </w:t>
+      </w:r>
+      <w:r>
+        <w:rPr>
+          <w:rFonts w:ascii="Cambria" w:hAnsi="Cambria" w:cs="Cambria"/>
+          <w:i/>
+          <w:color w:val="000000" w:themeColor="text1"/>
+          <w:sz w:val="24"/>
+          <w:szCs w:val="24"/>
+          <w:lang w:val="en-US"/>
+        </w:rPr>
+        <w:t>TAXISPA</w:t>
+      </w:r>
+      <w:r>
+        <w:rPr>
+          <w:rFonts w:ascii="Cambria" w:hAnsi="Cambria" w:cs="Cambria"/>
+          <w:color w:val="000000" w:themeColor="text1"/>
+          <w:sz w:val="24"/>
+          <w:szCs w:val="24"/>
+          <w:lang w:val="en-US"/>
+        </w:rPr>
+        <w:t xml:space="preserve">’s legacy systems. There will be two different version of </w:t>
+      </w:r>
+      <w:r>
+        <w:rPr>
+          <w:rFonts w:ascii="Cambria" w:hAnsi="Cambria" w:cs="Cambria"/>
+          <w:i/>
+          <w:color w:val="000000" w:themeColor="text1"/>
+          <w:sz w:val="24"/>
+          <w:szCs w:val="24"/>
+          <w:lang w:val="en-US"/>
+        </w:rPr>
+        <w:t>myTaxiService</w:t>
+      </w:r>
+      <w:r>
+        <w:rPr>
+          <w:rFonts w:ascii="Cambria" w:hAnsi="Cambria" w:cs="Cambria"/>
+          <w:color w:val="000000" w:themeColor="text1"/>
+          <w:sz w:val="24"/>
+          <w:szCs w:val="24"/>
+          <w:lang w:val="en-US"/>
+        </w:rPr>
+        <w:t xml:space="preserve">: the first one for the user and the other for the taxi driver. These versions will have different features and views, as it is possible to imagine. </w:t>
+      </w:r>
+    </w:p>
+    <w:p>
+      <w:pPr>
+        <w:jc w:val="both"/>
+        <w:rPr>
+          <w:rFonts w:ascii="Cambria" w:hAnsi="Cambria" w:cs="Cambria"/>
+          <w:color w:val="000000" w:themeColor="text1"/>
+          <w:sz w:val="24"/>
+          <w:szCs w:val="24"/>
+          <w:lang w:val="en-US"/>
+        </w:rPr>
+      </w:pPr>
+      <w:r>
+        <w:rPr>
+          <w:rFonts w:ascii="Cambria" w:hAnsi="Cambria" w:cs="Cambria"/>
+          <w:i/>
+          <w:color w:val="000000" w:themeColor="text1"/>
+          <w:sz w:val="24"/>
+          <w:szCs w:val="24"/>
+          <w:lang w:val="en-US"/>
+        </w:rPr>
+        <w:t>Note</w:t>
+      </w:r>
+      <w:r>
+        <w:rPr>
+          <w:rFonts w:ascii="Cambria" w:hAnsi="Cambria" w:cs="Cambria"/>
+          <w:color w:val="000000" w:themeColor="text1"/>
+          <w:sz w:val="24"/>
+          <w:szCs w:val="24"/>
+          <w:lang w:val="en-US"/>
+        </w:rPr>
+        <w:t xml:space="preserve">: the taxi driver will only have access to the mobile app service (in his case, the web application version is almost useless). </w:t>
+      </w:r>
+    </w:p>
+    <w:p>
+      <w:pPr>
+        <w:jc w:val="both"/>
+        <w:rPr>
+          <w:rFonts w:ascii="Cambria" w:hAnsi="Cambria" w:cs="Cambria"/>
+          <w:color w:val="000000" w:themeColor="text1"/>
+          <w:sz w:val="24"/>
+          <w:szCs w:val="24"/>
+          <w:lang w:val="en-US"/>
+        </w:rPr>
+      </w:pPr>
+    </w:p>
+    <w:p>
+      <w:pPr>
+        <w:pStyle w:val="Paragrafoelenco"/>
+        <w:spacing w:line="360" w:lineRule="auto"/>
+        <w:jc w:val="both"/>
+        <w:rPr>
+          <w:rFonts w:ascii="Cambria" w:hAnsi="Cambria" w:cs="Cambria"/>
+          <w:b/>
+          <w:color w:val="000000" w:themeColor="text1"/>
+          <w:sz w:val="36"/>
+          <w:szCs w:val="36"/>
+          <w:lang w:val="en-US"/>
+        </w:rPr>
+      </w:pPr>
+      <w:r>
+        <w:rPr>
+          <w:rFonts w:ascii="Cambria" w:hAnsi="Cambria" w:cs="Cambria"/>
+          <w:b/>
+          <w:color w:val="000000" w:themeColor="text1"/>
+          <w:sz w:val="36"/>
+          <w:szCs w:val="36"/>
+          <w:lang w:val="en-US"/>
+        </w:rPr>
+        <w:t>2</w:t>
+      </w:r>
+      <w:r>
+        <w:rPr>
+          <w:rFonts w:ascii="Cambria" w:hAnsi="Cambria" w:cs="Cambria"/>
+          <w:b/>
+          <w:color w:val="000000" w:themeColor="text1"/>
+          <w:sz w:val="36"/>
+          <w:szCs w:val="36"/>
+          <w:lang w:val="en-US"/>
+        </w:rPr>
+        <w:t>.2</w:t>
+      </w:r>
+      <w:r>
+        <w:rPr>
+          <w:rFonts w:ascii="Cambria" w:hAnsi="Cambria" w:cs="Cambria"/>
+          <w:b/>
+          <w:color w:val="000000" w:themeColor="text1"/>
+          <w:sz w:val="36"/>
+          <w:szCs w:val="36"/>
+          <w:lang w:val="en-US"/>
+        </w:rPr>
+        <w:t xml:space="preserve"> </w:t>
+      </w:r>
+      <w:r>
+        <w:rPr>
+          <w:rFonts w:ascii="Cambria" w:hAnsi="Cambria" w:cs="Cambria"/>
+          <w:b/>
+          <w:color w:val="000000" w:themeColor="text1"/>
+          <w:sz w:val="36"/>
+          <w:szCs w:val="36"/>
+          <w:lang w:val="en-US"/>
+        </w:rPr>
+        <w:t xml:space="preserve">User characteristics </w:t>
+      </w:r>
+    </w:p>
+    <w:p>
+      <w:pPr>
+        <w:jc w:val="both"/>
+        <w:rPr>
+          <w:rFonts w:ascii="Cambria" w:hAnsi="Cambria" w:cs="Cambria"/>
+          <w:color w:val="000000" w:themeColor="text1"/>
+          <w:sz w:val="24"/>
+          <w:szCs w:val="24"/>
+          <w:lang w:val="en-US"/>
+        </w:rPr>
+      </w:pPr>
+      <w:r>
+        <w:rPr>
+          <w:rFonts w:ascii="Cambria" w:hAnsi="Cambria" w:cs="Cambria"/>
+          <w:color w:val="000000" w:themeColor="text1"/>
+          <w:sz w:val="24"/>
+          <w:szCs w:val="24"/>
+          <w:lang w:val="en-US"/>
+        </w:rPr>
+        <w:t xml:space="preserve">The use of </w:t>
+      </w:r>
+      <w:r>
+        <w:rPr>
+          <w:rFonts w:ascii="Cambria" w:hAnsi="Cambria" w:cs="Cambria"/>
+          <w:i/>
+          <w:color w:val="000000" w:themeColor="text1"/>
+          <w:sz w:val="24"/>
+          <w:szCs w:val="24"/>
+          <w:lang w:val="en-US"/>
+        </w:rPr>
+        <w:t>myTaxiService</w:t>
+      </w:r>
+      <w:r>
+        <w:rPr>
+          <w:rFonts w:ascii="Cambria" w:hAnsi="Cambria" w:cs="Cambria"/>
+          <w:i/>
+          <w:color w:val="000000" w:themeColor="text1"/>
+          <w:sz w:val="24"/>
+          <w:szCs w:val="24"/>
+          <w:lang w:val="en-US"/>
+        </w:rPr>
+        <w:t xml:space="preserve"> </w:t>
+      </w:r>
+      <w:r>
+        <w:rPr>
+          <w:rFonts w:ascii="Cambria" w:hAnsi="Cambria" w:cs="Cambria"/>
+          <w:color w:val="000000" w:themeColor="text1"/>
+          <w:sz w:val="24"/>
+          <w:szCs w:val="24"/>
+          <w:lang w:val="en-US"/>
+        </w:rPr>
+        <w:t xml:space="preserve">will be easy enough to allow a big number of people to use it. In fact, no special skills are requested. </w:t>
+      </w:r>
+      <w:r>
+        <w:rPr>
+          <w:rFonts w:ascii="Cambria" w:hAnsi="Cambria" w:cs="Cambria"/>
+          <w:color w:val="000000" w:themeColor="text1"/>
+          <w:sz w:val="24"/>
+          <w:szCs w:val="24"/>
+          <w:lang w:val="en-US"/>
+        </w:rPr>
+        <w:t>Users must be only able to use the service via mobile application or web application.</w:t>
+      </w:r>
+      <w:r>
+        <w:rPr>
+          <w:rFonts w:ascii="Cambria" w:hAnsi="Cambria" w:cs="Cambria"/>
+          <w:color w:val="000000" w:themeColor="text1"/>
+          <w:sz w:val="24"/>
+          <w:szCs w:val="24"/>
+          <w:lang w:val="en-US"/>
+        </w:rPr>
+        <w:t xml:space="preserve"> </w:t>
+      </w:r>
+      <w:r>
+        <w:rPr>
+          <w:rFonts w:ascii="Cambria" w:hAnsi="Cambria" w:cs="Cambria"/>
+          <w:color w:val="000000" w:themeColor="text1"/>
+          <w:sz w:val="24"/>
+          <w:szCs w:val="24"/>
+          <w:lang w:val="en-US"/>
+        </w:rPr>
+        <w:t>There is not a “target age”</w:t>
+      </w:r>
+      <w:r>
+        <w:rPr>
+          <w:rFonts w:ascii="Cambria" w:hAnsi="Cambria" w:cs="Cambria"/>
+          <w:color w:val="000000" w:themeColor="text1"/>
+          <w:sz w:val="24"/>
+          <w:szCs w:val="24"/>
+          <w:lang w:val="en-US"/>
+        </w:rPr>
+        <w:t xml:space="preserve"> of users:</w:t>
+      </w:r>
+      <w:r>
+        <w:rPr>
+          <w:rFonts w:ascii="Cambria" w:hAnsi="Cambria" w:cs="Cambria"/>
+          <w:color w:val="000000" w:themeColor="text1"/>
+          <w:sz w:val="24"/>
+          <w:szCs w:val="24"/>
+          <w:lang w:val="en-US"/>
+        </w:rPr>
+        <w:t xml:space="preserve"> </w:t>
+      </w:r>
+      <w:r>
+        <w:rPr>
+          <w:rFonts w:ascii="Cambria" w:hAnsi="Cambria" w:cs="Cambria"/>
+          <w:color w:val="000000" w:themeColor="text1"/>
+          <w:sz w:val="24"/>
+          <w:szCs w:val="24"/>
+          <w:lang w:val="en-US"/>
+        </w:rPr>
+        <w:t>everyone is a potential user. Anyway, there is a limitation f</w:t>
+      </w:r>
+      <w:r>
+        <w:rPr>
+          <w:rFonts w:ascii="Cambria" w:hAnsi="Cambria" w:cs="Cambria"/>
+          <w:color w:val="000000" w:themeColor="text1"/>
+          <w:sz w:val="24"/>
+          <w:szCs w:val="24"/>
+          <w:lang w:val="en-US"/>
+        </w:rPr>
+        <w:t>or children under 16 years (without a special permission of the parents/tutors).</w:t>
+      </w:r>
+      <w:r>
+        <w:rPr>
+          <w:rFonts w:ascii="Cambria" w:hAnsi="Cambria" w:cs="Cambria"/>
+          <w:color w:val="000000" w:themeColor="text1"/>
+          <w:sz w:val="24"/>
+          <w:szCs w:val="24"/>
+          <w:lang w:val="en-US"/>
+        </w:rPr>
+        <w:t xml:space="preserve"> </w:t>
+      </w:r>
+    </w:p>
+    <w:p>
+      <w:pPr>
+        <w:jc w:val="both"/>
+        <w:rPr>
+          <w:rFonts w:ascii="Cambria" w:hAnsi="Cambria" w:cs="Cambria"/>
+          <w:color w:val="000000" w:themeColor="text1"/>
+          <w:sz w:val="24"/>
+          <w:szCs w:val="24"/>
+          <w:lang w:val="en-US"/>
+        </w:rPr>
+      </w:pPr>
+    </w:p>
+    <w:p>
+      <w:pPr>
+        <w:pStyle w:val="Paragrafoelenco"/>
+        <w:spacing w:line="360" w:lineRule="auto"/>
+        <w:jc w:val="both"/>
+        <w:rPr>
+          <w:rFonts w:ascii="Cambria" w:hAnsi="Cambria" w:cs="Cambria"/>
+          <w:b/>
+          <w:color w:val="000000" w:themeColor="text1"/>
+          <w:sz w:val="36"/>
+          <w:szCs w:val="36"/>
+          <w:lang w:val="en-US"/>
+        </w:rPr>
+      </w:pPr>
+      <w:r>
+        <w:rPr>
+          <w:rFonts w:ascii="Cambria" w:hAnsi="Cambria" w:cs="Cambria"/>
+          <w:b/>
+          <w:color w:val="000000" w:themeColor="text1"/>
+          <w:sz w:val="36"/>
+          <w:szCs w:val="36"/>
+          <w:lang w:val="en-US"/>
+        </w:rPr>
+        <w:t>2.</w:t>
+      </w:r>
+      <w:r>
+        <w:rPr>
+          <w:rFonts w:ascii="Cambria" w:hAnsi="Cambria" w:cs="Cambria"/>
+          <w:b/>
+          <w:color w:val="000000" w:themeColor="text1"/>
+          <w:sz w:val="36"/>
+          <w:szCs w:val="36"/>
+          <w:lang w:val="en-US"/>
+        </w:rPr>
+        <w:t>3</w:t>
+      </w:r>
+      <w:r>
+        <w:rPr>
+          <w:rFonts w:ascii="Cambria" w:hAnsi="Cambria" w:cs="Cambria"/>
+          <w:b/>
+          <w:color w:val="000000" w:themeColor="text1"/>
+          <w:sz w:val="36"/>
+          <w:szCs w:val="36"/>
+          <w:lang w:val="en-US"/>
+        </w:rPr>
+        <w:t xml:space="preserve"> </w:t>
+      </w:r>
+      <w:r>
+        <w:rPr>
+          <w:rFonts w:ascii="Cambria" w:hAnsi="Cambria" w:cs="Cambria"/>
+          <w:b/>
+          <w:color w:val="000000" w:themeColor="text1"/>
+          <w:sz w:val="36"/>
+          <w:szCs w:val="36"/>
+          <w:lang w:val="en-US"/>
+        </w:rPr>
+        <w:t>Constraints</w:t>
+      </w:r>
+    </w:p>
+    <w:p>
+      <w:pPr>
+        <w:autoSpaceDE w:val="0"/>
+        <w:autoSpaceDN w:val="0"/>
+        <w:adjustRightInd w:val="0"/>
+        <w:spacing w:after="0" w:line="276" w:lineRule="auto"/>
+        <w:rPr>
+          <w:rFonts w:ascii="Cambria" w:hAnsi="Cambria" w:cs="SFBX1000"/>
+          <w:b/>
+          <w:sz w:val="28"/>
+          <w:szCs w:val="28"/>
+          <w:lang w:val="en-US"/>
+        </w:rPr>
+      </w:pPr>
+      <w:r>
+        <w:rPr>
+          <w:rFonts w:ascii="Cambria" w:hAnsi="Cambria" w:cs="SFBX1000"/>
+          <w:b/>
+          <w:sz w:val="28"/>
+          <w:szCs w:val="28"/>
+          <w:lang w:val="en-US"/>
+        </w:rPr>
+        <w:t>2.3.1 Regulatory policies</w:t>
+      </w:r>
+    </w:p>
+    <w:p>
+      <w:pPr>
+        <w:autoSpaceDE w:val="0"/>
+        <w:autoSpaceDN w:val="0"/>
+        <w:adjustRightInd w:val="0"/>
+        <w:spacing w:after="0" w:line="240" w:lineRule="auto"/>
+        <w:jc w:val="both"/>
+        <w:rPr>
+          <w:rFonts w:ascii="Cambria" w:hAnsi="Cambria" w:cs="SFRM1000"/>
+          <w:sz w:val="24"/>
+          <w:szCs w:val="24"/>
+          <w:lang w:val="en-US"/>
+        </w:rPr>
+      </w:pPr>
+      <w:r>
+        <w:rPr>
+          <w:rFonts w:ascii="Cambria" w:hAnsi="Cambria" w:cs="SFRM1000"/>
+          <w:sz w:val="24"/>
+          <w:szCs w:val="24"/>
+          <w:lang w:val="en-US"/>
+        </w:rPr>
+        <w:t xml:space="preserve">People under 16 years can use the service only with a special authorization from their parents or tutors. </w:t>
+      </w:r>
+    </w:p>
+    <w:p>
+      <w:pPr>
+        <w:autoSpaceDE w:val="0"/>
+        <w:autoSpaceDN w:val="0"/>
+        <w:adjustRightInd w:val="0"/>
+        <w:spacing w:after="0" w:line="240" w:lineRule="auto"/>
+        <w:jc w:val="both"/>
+        <w:rPr>
+          <w:rFonts w:ascii="Cambria" w:hAnsi="Cambria" w:cs="SFRM1000"/>
+          <w:sz w:val="24"/>
+          <w:szCs w:val="24"/>
+          <w:lang w:val="en-US"/>
+        </w:rPr>
+      </w:pPr>
+    </w:p>
+    <w:p>
+      <w:pPr>
+        <w:autoSpaceDE w:val="0"/>
+        <w:autoSpaceDN w:val="0"/>
+        <w:adjustRightInd w:val="0"/>
+        <w:spacing w:after="0" w:line="276" w:lineRule="auto"/>
+        <w:jc w:val="both"/>
+        <w:rPr>
+          <w:rFonts w:ascii="Cambria" w:hAnsi="Cambria" w:cs="SFBX1000"/>
+          <w:b/>
+          <w:sz w:val="28"/>
+          <w:szCs w:val="28"/>
+          <w:lang w:val="en-US"/>
+        </w:rPr>
+      </w:pPr>
+      <w:r>
+        <w:rPr>
+          <w:rFonts w:ascii="Cambria" w:hAnsi="Cambria" w:cs="SFBX1000"/>
+          <w:b/>
+          <w:sz w:val="28"/>
+          <w:szCs w:val="28"/>
+          <w:lang w:val="en-US"/>
+        </w:rPr>
+        <w:t>2.3.2 Hardware limitations</w:t>
+      </w:r>
+    </w:p>
+    <w:p>
+      <w:pPr>
+        <w:autoSpaceDE w:val="0"/>
+        <w:autoSpaceDN w:val="0"/>
+        <w:adjustRightInd w:val="0"/>
+        <w:spacing w:after="0" w:line="240" w:lineRule="auto"/>
+        <w:jc w:val="both"/>
+        <w:rPr>
+          <w:rFonts w:ascii="Cambria" w:hAnsi="Cambria" w:cs="SFRM1000"/>
+          <w:sz w:val="24"/>
+          <w:szCs w:val="24"/>
+          <w:lang w:val="en-US"/>
+        </w:rPr>
+      </w:pPr>
+      <w:r>
+        <w:rPr>
+          <w:rFonts w:ascii="Cambria" w:hAnsi="Cambria" w:cs="SFRM1000"/>
+          <w:i/>
+          <w:sz w:val="24"/>
+          <w:szCs w:val="24"/>
+          <w:lang w:val="en-US"/>
+        </w:rPr>
+        <w:t>myTaxiService</w:t>
+      </w:r>
+      <w:r>
+        <w:rPr>
+          <w:rFonts w:ascii="Cambria" w:hAnsi="Cambria" w:cs="SFRM1000"/>
+          <w:sz w:val="24"/>
+          <w:szCs w:val="24"/>
+          <w:lang w:val="en-US"/>
+        </w:rPr>
+        <w:t xml:space="preserve"> doesn’t have hardware limitations.</w:t>
+      </w:r>
+    </w:p>
+    <w:p>
+      <w:pPr>
+        <w:autoSpaceDE w:val="0"/>
+        <w:autoSpaceDN w:val="0"/>
+        <w:adjustRightInd w:val="0"/>
+        <w:spacing w:after="0" w:line="240" w:lineRule="auto"/>
+        <w:jc w:val="both"/>
+        <w:rPr>
+          <w:rFonts w:ascii="Cambria" w:hAnsi="Cambria" w:cs="SFRM1000"/>
+          <w:sz w:val="24"/>
+          <w:szCs w:val="24"/>
+          <w:lang w:val="en-US"/>
+        </w:rPr>
+      </w:pPr>
+    </w:p>
+    <w:p>
+      <w:pPr>
+        <w:autoSpaceDE w:val="0"/>
+        <w:autoSpaceDN w:val="0"/>
+        <w:adjustRightInd w:val="0"/>
+        <w:spacing w:after="0" w:line="276" w:lineRule="auto"/>
+        <w:jc w:val="both"/>
+        <w:rPr>
+          <w:rFonts w:ascii="Cambria" w:hAnsi="Cambria" w:cs="SFBX1000"/>
+          <w:b/>
+          <w:sz w:val="28"/>
+          <w:szCs w:val="28"/>
+          <w:lang w:val="en-US"/>
+        </w:rPr>
+      </w:pPr>
+      <w:r>
+        <w:rPr>
+          <w:rFonts w:ascii="Cambria" w:hAnsi="Cambria" w:cs="SFBX1000"/>
+          <w:b/>
+          <w:sz w:val="28"/>
+          <w:szCs w:val="28"/>
+          <w:lang w:val="en-US"/>
+        </w:rPr>
+        <w:t>2.3.3 Interfaces to other applications</w:t>
+      </w:r>
+    </w:p>
+    <w:p>
+      <w:pPr>
+        <w:autoSpaceDE w:val="0"/>
+        <w:autoSpaceDN w:val="0"/>
+        <w:adjustRightInd w:val="0"/>
+        <w:spacing w:after="0" w:line="240" w:lineRule="auto"/>
+        <w:jc w:val="both"/>
+        <w:rPr>
+          <w:rFonts w:ascii="Cambria" w:hAnsi="Cambria" w:cs="SFRM1000"/>
+          <w:sz w:val="24"/>
+          <w:szCs w:val="24"/>
+          <w:lang w:val="en-US"/>
+        </w:rPr>
+      </w:pPr>
+      <w:r>
+        <w:rPr>
+          <w:rFonts w:ascii="Cambria" w:hAnsi="Cambria" w:cs="SFRM1000"/>
+          <w:sz w:val="24"/>
+          <w:szCs w:val="24"/>
+          <w:lang w:val="en-US"/>
+        </w:rPr>
+        <w:t xml:space="preserve">There are not interfaces between </w:t>
+      </w:r>
+      <w:r>
+        <w:rPr>
+          <w:rFonts w:ascii="Cambria" w:hAnsi="Cambria" w:cs="SFRM1000"/>
+          <w:i/>
+          <w:sz w:val="24"/>
+          <w:szCs w:val="24"/>
+          <w:lang w:val="en-US"/>
+        </w:rPr>
+        <w:t>myTaxiService</w:t>
+      </w:r>
+      <w:r>
+        <w:rPr>
+          <w:rFonts w:ascii="Cambria" w:hAnsi="Cambria" w:cs="SFRM1000"/>
+          <w:i/>
+          <w:sz w:val="24"/>
+          <w:szCs w:val="24"/>
+          <w:lang w:val="en-US"/>
+        </w:rPr>
+        <w:t xml:space="preserve"> </w:t>
+      </w:r>
+      <w:r>
+        <w:rPr>
+          <w:rFonts w:ascii="Cambria" w:hAnsi="Cambria" w:cs="SFRM1000"/>
+          <w:sz w:val="24"/>
+          <w:szCs w:val="24"/>
+          <w:lang w:val="en-US"/>
+        </w:rPr>
+        <w:t>and other applications.</w:t>
+      </w:r>
+      <w:r>
+        <w:rPr>
+          <w:rFonts w:ascii="Cambria" w:hAnsi="Cambria" w:cs="SFRM1000"/>
+          <w:sz w:val="24"/>
+          <w:szCs w:val="24"/>
+          <w:lang w:val="en-US"/>
+        </w:rPr>
+        <w:t xml:space="preserve"> </w:t>
+      </w:r>
+    </w:p>
+    <w:p>
+      <w:pPr>
+        <w:autoSpaceDE w:val="0"/>
+        <w:autoSpaceDN w:val="0"/>
+        <w:adjustRightInd w:val="0"/>
+        <w:spacing w:after="0" w:line="240" w:lineRule="auto"/>
+        <w:jc w:val="both"/>
+        <w:rPr>
+          <w:rFonts w:ascii="Cambria" w:hAnsi="Cambria" w:cs="SFRM1000"/>
+          <w:sz w:val="24"/>
+          <w:szCs w:val="24"/>
+          <w:lang w:val="en-US"/>
+        </w:rPr>
+      </w:pPr>
+    </w:p>
+    <w:p>
+      <w:pPr>
+        <w:autoSpaceDE w:val="0"/>
+        <w:autoSpaceDN w:val="0"/>
+        <w:adjustRightInd w:val="0"/>
+        <w:spacing w:after="0" w:line="276" w:lineRule="auto"/>
+        <w:jc w:val="both"/>
+        <w:rPr>
+          <w:rFonts w:ascii="Cambria" w:hAnsi="Cambria" w:cs="SFBX1000"/>
+          <w:b/>
+          <w:sz w:val="28"/>
+          <w:szCs w:val="28"/>
+          <w:lang w:val="en-US"/>
+        </w:rPr>
+      </w:pPr>
+    </w:p>
+    <w:p>
+      <w:pPr>
+        <w:autoSpaceDE w:val="0"/>
+        <w:autoSpaceDN w:val="0"/>
+        <w:adjustRightInd w:val="0"/>
+        <w:spacing w:after="0" w:line="276" w:lineRule="auto"/>
+        <w:jc w:val="both"/>
+        <w:rPr>
+          <w:rFonts w:ascii="Cambria" w:hAnsi="Cambria" w:cs="SFBX1000"/>
+          <w:b/>
+          <w:sz w:val="28"/>
+          <w:szCs w:val="28"/>
+          <w:lang w:val="en-US"/>
+        </w:rPr>
+      </w:pPr>
+    </w:p>
+    <w:p>
+      <w:pPr>
+        <w:autoSpaceDE w:val="0"/>
+        <w:autoSpaceDN w:val="0"/>
+        <w:adjustRightInd w:val="0"/>
+        <w:spacing w:after="0" w:line="276" w:lineRule="auto"/>
+        <w:jc w:val="both"/>
+        <w:rPr>
+          <w:rFonts w:ascii="Cambria" w:hAnsi="Cambria" w:cs="SFBX1000"/>
+          <w:b/>
+          <w:sz w:val="28"/>
+          <w:szCs w:val="28"/>
+          <w:lang w:val="en-US"/>
+        </w:rPr>
+      </w:pPr>
+      <w:r>
+        <w:rPr>
+          <w:rFonts w:ascii="Cambria" w:hAnsi="Cambria" w:cs="SFBX1000"/>
+          <w:b/>
+          <w:sz w:val="28"/>
+          <w:szCs w:val="28"/>
+          <w:lang w:val="en-US"/>
+        </w:rPr>
+        <w:t>2.3.4 Parallel operation</w:t>
+      </w:r>
+    </w:p>
+    <w:p>
+      <w:pPr>
+        <w:autoSpaceDE w:val="0"/>
+        <w:autoSpaceDN w:val="0"/>
+        <w:adjustRightInd w:val="0"/>
+        <w:spacing w:after="0" w:line="240" w:lineRule="auto"/>
+        <w:jc w:val="both"/>
+        <w:rPr>
+          <w:rFonts w:ascii="Cambria" w:hAnsi="Cambria" w:cs="SFRM1000"/>
+          <w:sz w:val="24"/>
+          <w:szCs w:val="24"/>
+          <w:lang w:val="en-US"/>
+        </w:rPr>
+      </w:pPr>
+      <w:r>
+        <w:rPr>
+          <w:rFonts w:ascii="Cambria" w:hAnsi="Cambria" w:cs="SFRM1000"/>
+          <w:sz w:val="24"/>
+          <w:szCs w:val="24"/>
+          <w:lang w:val="en-US"/>
+        </w:rPr>
+        <w:t xml:space="preserve">Parallelism is very important for </w:t>
+      </w:r>
+      <w:r>
+        <w:rPr>
+          <w:rFonts w:ascii="Cambria" w:hAnsi="Cambria" w:cs="SFRM1000"/>
+          <w:i/>
+          <w:sz w:val="24"/>
+          <w:szCs w:val="24"/>
+          <w:lang w:val="en-US"/>
+        </w:rPr>
+        <w:t>myTaxiService</w:t>
+      </w:r>
+      <w:r>
+        <w:rPr>
+          <w:rFonts w:ascii="Cambria" w:hAnsi="Cambria" w:cs="SFRM1000"/>
+          <w:sz w:val="24"/>
+          <w:szCs w:val="24"/>
+          <w:lang w:val="en-US"/>
+        </w:rPr>
+        <w:t xml:space="preserve"> service. We attend many requests: so parallel processing and dynamic queue management</w:t>
+      </w:r>
+      <w:r>
+        <w:rPr>
+          <w:rFonts w:ascii="Cambria" w:hAnsi="Cambria" w:cs="SFRM1000"/>
+          <w:sz w:val="24"/>
+          <w:szCs w:val="24"/>
+          <w:lang w:val="en-US"/>
+        </w:rPr>
+        <w:t xml:space="preserve"> </w:t>
+      </w:r>
+      <w:r>
+        <w:rPr>
+          <w:rFonts w:ascii="Cambria" w:hAnsi="Cambria" w:cs="SFRM1000"/>
+          <w:sz w:val="24"/>
+          <w:szCs w:val="24"/>
+          <w:lang w:val="en-US"/>
+        </w:rPr>
+        <w:t>are crucial.</w:t>
+      </w:r>
+      <w:r>
+        <w:rPr>
+          <w:rFonts w:ascii="Cambria" w:hAnsi="Cambria" w:cs="SFRM1000"/>
+          <w:sz w:val="24"/>
+          <w:szCs w:val="24"/>
+          <w:lang w:val="en-US"/>
+        </w:rPr>
+        <w:t xml:space="preserve"> </w:t>
+      </w:r>
+    </w:p>
+    <w:p>
+      <w:pPr>
+        <w:autoSpaceDE w:val="0"/>
+        <w:autoSpaceDN w:val="0"/>
+        <w:adjustRightInd w:val="0"/>
+        <w:spacing w:after="0" w:line="240" w:lineRule="auto"/>
+        <w:jc w:val="both"/>
+        <w:rPr>
+          <w:rFonts w:ascii="Cambria" w:hAnsi="Cambria" w:cs="SFRM1000"/>
+          <w:sz w:val="24"/>
+          <w:szCs w:val="24"/>
+          <w:lang w:val="en-US"/>
+        </w:rPr>
+      </w:pPr>
+      <w:r>
+        <w:rPr>
+          <w:rFonts w:ascii="Cambria" w:hAnsi="Cambria" w:cs="SFRM1000"/>
+          <w:sz w:val="24"/>
+          <w:szCs w:val="24"/>
+          <w:lang w:val="en-US"/>
+        </w:rPr>
+        <w:t xml:space="preserve">Because of this fact, the system supports parallelism and simultaneous transactions according to the latest technologies in this field. For example, the DBMS uses </w:t>
+      </w:r>
+      <w:r>
+        <w:rPr>
+          <w:rFonts w:ascii="Cambria" w:hAnsi="Cambria" w:cs="SFRM1000"/>
+          <w:i/>
+          <w:sz w:val="24"/>
+          <w:szCs w:val="24"/>
+          <w:lang w:val="en-US"/>
+        </w:rPr>
+        <w:t>2PL + Timestamp</w:t>
+      </w:r>
+      <w:r>
+        <w:rPr>
+          <w:rFonts w:ascii="Cambria" w:hAnsi="Cambria" w:cs="SFRM1000"/>
+          <w:i/>
+          <w:sz w:val="24"/>
+          <w:szCs w:val="24"/>
+          <w:lang w:val="en-US"/>
+        </w:rPr>
+        <w:t xml:space="preserve"> </w:t>
+      </w:r>
+      <w:r>
+        <w:rPr>
+          <w:rFonts w:ascii="Cambria" w:hAnsi="Cambria" w:cs="SFRM1000"/>
+          <w:sz w:val="24"/>
+          <w:szCs w:val="24"/>
+          <w:lang w:val="en-US"/>
+        </w:rPr>
+        <w:t>for the concurrency control.</w:t>
+      </w:r>
+    </w:p>
+    <w:p>
+      <w:pPr>
+        <w:autoSpaceDE w:val="0"/>
+        <w:autoSpaceDN w:val="0"/>
+        <w:adjustRightInd w:val="0"/>
+        <w:spacing w:after="0" w:line="240" w:lineRule="auto"/>
+        <w:jc w:val="both"/>
+        <w:rPr>
+          <w:rFonts w:ascii="Cambria" w:hAnsi="Cambria" w:cs="SFRM1000"/>
+          <w:sz w:val="24"/>
+          <w:szCs w:val="24"/>
+          <w:lang w:val="en-US"/>
+        </w:rPr>
+      </w:pPr>
+    </w:p>
+    <w:p>
+      <w:pPr>
+        <w:autoSpaceDE w:val="0"/>
+        <w:autoSpaceDN w:val="0"/>
+        <w:adjustRightInd w:val="0"/>
+        <w:spacing w:after="0" w:line="240" w:lineRule="auto"/>
+        <w:jc w:val="both"/>
+        <w:rPr>
+          <w:rFonts w:ascii="Cambria" w:hAnsi="Cambria" w:cs="SFBX1000"/>
+          <w:sz w:val="24"/>
+          <w:szCs w:val="24"/>
+          <w:lang w:val="en-US"/>
+        </w:rPr>
+      </w:pPr>
+    </w:p>
+    <w:p>
+      <w:pPr>
+        <w:pStyle w:val="Paragrafoelenco"/>
+        <w:ind w:left="780"/>
+        <w:jc w:val="both"/>
+        <w:rPr>
+          <w:rFonts w:ascii="Cambria" w:hAnsi="Cambria" w:cs="SFRM1000"/>
+          <w:sz w:val="24"/>
+          <w:szCs w:val="24"/>
+          <w:lang w:val="en-US"/>
+        </w:rPr>
+      </w:pPr>
+      <w:bookmarkStart w:id="0" w:name="_GoBack"/>
+      <w:bookmarkEnd w:id="0"/>
+    </w:p>
+    <w:p>
+      <w:pPr>
+        <w:jc w:val="both"/>
+        <w:rPr>
+          <w:rFonts w:ascii="Cambria" w:hAnsi="Cambria"/>
+          <w:sz w:val="24"/>
+          <w:szCs w:val="24"/>
+          <w:lang w:val="en-US"/>
+        </w:rPr>
+      </w:pPr>
+    </w:p>
+    <w:p>
+      <w:pPr>
+        <w:rPr>
+          <w:sz w:val="28"/>
+          <w:szCs w:val="28"/>
+          <w:lang w:val="en-US"/>
+        </w:rPr>
+      </w:pPr>
+    </w:p>
+    <w:p>
+      <w:pPr>
+        <w:rPr>
+          <w:sz w:val="28"/>
+          <w:szCs w:val="28"/>
+          <w:lang w:val="en-US"/>
+        </w:rPr>
+      </w:pPr>
+    </w:p>
+    <w:p>
+      <w:pPr>
+        <w:rPr>
+          <w:sz w:val="28"/>
+          <w:szCs w:val="28"/>
+          <w:lang w:val="en-US"/>
+        </w:rPr>
+      </w:pPr>
+    </w:p>
+    <w:p>
+      <w:pPr>
+        <w:rPr>
+          <w:sz w:val="28"/>
+          <w:szCs w:val="28"/>
+          <w:lang w:val="en-US"/>
+        </w:rPr>
+      </w:pPr>
+    </w:p>
+    <w:p>
+      <w:pPr>
+        <w:rPr>
+          <w:sz w:val="28"/>
+          <w:szCs w:val="28"/>
+          <w:lang w:val="en-US"/>
+        </w:rPr>
+      </w:pPr>
+    </w:p>
+    <w:p>
+      <w:pPr>
+        <w:rPr>
+          <w:sz w:val="28"/>
+          <w:szCs w:val="28"/>
+          <w:lang w:val="en-US"/>
+        </w:rPr>
+      </w:pPr>
+    </w:p>
+    <w:p>
+      <w:pPr>
+        <w:rPr>
+          <w:sz w:val="28"/>
+          <w:szCs w:val="28"/>
+          <w:lang w:val="en-US"/>
+        </w:rPr>
+      </w:pPr>
+    </w:p>
+    <w:p>
+      <w:pPr>
+        <w:rPr>
+          <w:sz w:val="28"/>
+          <w:szCs w:val="28"/>
+          <w:lang w:val="en-US"/>
+        </w:rPr>
+      </w:pPr>
+    </w:p>
+    <w:p>
+      <w:pPr>
+        <w:rPr>
+          <w:sz w:val="28"/>
+          <w:szCs w:val="28"/>
+          <w:lang w:val="en-US"/>
+        </w:rPr>
+      </w:pPr>
+    </w:p>
+    <w:p>
+      <w:pPr>
+        <w:rPr>
+          <w:sz w:val="28"/>
+          <w:szCs w:val="28"/>
+          <w:lang w:val="en-US"/>
+        </w:rPr>
+      </w:pPr>
+    </w:p>
+    <w:p>
+      <w:pPr>
+        <w:rPr>
+          <w:sz w:val="28"/>
+          <w:szCs w:val="28"/>
+          <w:lang w:val="en-US"/>
+        </w:rPr>
+      </w:pPr>
+    </w:p>
+    <w:p>
+      <w:pPr>
+        <w:rPr>
+          <w:sz w:val="28"/>
+          <w:szCs w:val="28"/>
+          <w:lang w:val="en-US"/>
+        </w:rPr>
+      </w:pPr>
+    </w:p>
+    <w:p>
+      <w:pPr>
+        <w:rPr>
+          <w:sz w:val="28"/>
+          <w:szCs w:val="28"/>
+          <w:lang w:val="en-US"/>
+        </w:rPr>
+      </w:pPr>
+    </w:p>
+    <w:p>
+      <w:pPr>
+        <w:rPr>
+          <w:sz w:val="28"/>
+          <w:szCs w:val="28"/>
+          <w:lang w:val="en-US"/>
+        </w:rPr>
+      </w:pPr>
+    </w:p>
+    <w:p>
+      <w:pPr>
+        <w:rPr>
+          <w:sz w:val="28"/>
+          <w:szCs w:val="28"/>
+          <w:lang w:val="en-US"/>
+        </w:rPr>
+      </w:pPr>
+    </w:p>
+    <w:p>
+      <w:pPr>
+        <w:rPr>
+          <w:sz w:val="28"/>
+          <w:szCs w:val="28"/>
+          <w:lang w:val="en-US"/>
+        </w:rPr>
+      </w:pPr>
+    </w:p>
+    <w:p>
+      <w:pPr>
+        <w:rPr>
+          <w:sz w:val="28"/>
+          <w:szCs w:val="28"/>
+          <w:lang w:val="en-US"/>
+        </w:rPr>
+      </w:pPr>
+    </w:p>
+    <w:p>
+      <w:pPr>
+        <w:rPr>
+          <w:sz w:val="28"/>
+          <w:szCs w:val="28"/>
+          <w:lang w:val="en-US"/>
+        </w:rPr>
+      </w:pPr>
+    </w:p>
+    <w:p>
+      <w:pPr>
+        <w:rPr>
+          <w:sz w:val="28"/>
+          <w:szCs w:val="28"/>
+          <w:lang w:val="en-US"/>
+        </w:rPr>
+      </w:pPr>
+    </w:p>
+    <w:p>
+      <w:pPr>
+        <w:rPr>
+          <w:sz w:val="28"/>
+          <w:szCs w:val="28"/>
+          <w:lang w:val="en-US"/>
+        </w:rPr>
+      </w:pPr>
+    </w:p>
+    <w:p>
+      <w:pPr>
+        <w:rPr>
+          <w:sz w:val="28"/>
+          <w:szCs w:val="28"/>
+          <w:lang w:val="en-US"/>
+        </w:rPr>
+      </w:pPr>
+    </w:p>
+    <w:p>
+      <w:pPr>
+        <w:rPr>
           <w:sz w:val="28"/>
           <w:szCs w:val="28"/>
           <w:lang w:val="en-US"/>
@@ -7618,40 +9112,7 @@
           <w:szCs w:val="28"/>
           <w:lang w:val="en-US"/>
         </w:rPr>
-        <w:t>3</w:t>
-      </w:r>
-      <w:r>
-        <w:rPr>
-          <w:rFonts w:ascii="Cambria" w:hAnsi="Cambria" w:cs="Cambria"/>
-          <w:b/>
-          <w:color w:val="000000" w:themeColor="text1"/>
-          <w:sz w:val="28"/>
-          <w:szCs w:val="28"/>
-          <w:lang w:val="en-US"/>
-        </w:rPr>
-        <w:t xml:space="preserve"> </w:t>
-      </w:r>
-      <w:r>
-        <w:rPr>
-          <w:rFonts w:ascii="Cambria" w:hAnsi="Cambria" w:cs="Cambria"/>
-          <w:b/>
-          <w:color w:val="000000" w:themeColor="text1"/>
-          <w:sz w:val="28"/>
-          <w:szCs w:val="28"/>
-          <w:lang w:val="en-US"/>
-        </w:rPr>
-        <w:t>Maintainability</w:t>
-      </w:r>
-      <w:r>
-        <w:rPr>
-          <w:rFonts w:ascii="Cambria" w:hAnsi="Cambria" w:cs="Cambria"/>
-          <w:b/>
-          <w:color w:val="000000" w:themeColor="text1"/>
-          <w:sz w:val="28"/>
-          <w:szCs w:val="28"/>
-          <w:lang w:val="en-US"/>
-        </w:rPr>
-        <w:t xml:space="preserve"> </w:t>
+        <w:t xml:space="preserve">3 Maintainability </w:t>
       </w:r>
     </w:p>
     <w:p>
@@ -7800,40 +9261,7 @@
           <w:szCs w:val="28"/>
           <w:lang w:val="en-US"/>
         </w:rPr>
-        <w:t>4</w:t>
-      </w:r>
-      <w:r>
-        <w:rPr>
-          <w:rFonts w:ascii="Cambria" w:hAnsi="Cambria" w:cs="Cambria"/>
-          <w:b/>
-          <w:color w:val="000000" w:themeColor="text1"/>
-          <w:sz w:val="28"/>
-          <w:szCs w:val="28"/>
-          <w:lang w:val="en-US"/>
-        </w:rPr>
-        <w:t xml:space="preserve"> </w:t>
-      </w:r>
-      <w:r>
-        <w:rPr>
-          <w:rFonts w:ascii="Cambria" w:hAnsi="Cambria" w:cs="Cambria"/>
-          <w:b/>
-          <w:color w:val="000000" w:themeColor="text1"/>
-          <w:sz w:val="28"/>
-          <w:szCs w:val="28"/>
-          <w:lang w:val="en-US"/>
-        </w:rPr>
-        <w:t>Porta</w:t>
-      </w:r>
-      <w:r>
-        <w:rPr>
-          <w:rFonts w:ascii="Cambria" w:hAnsi="Cambria" w:cs="Cambria"/>
-          <w:b/>
-          <w:color w:val="000000" w:themeColor="text1"/>
-          <w:sz w:val="28"/>
-          <w:szCs w:val="28"/>
-          <w:lang w:val="en-US"/>
-        </w:rPr>
-        <w:t xml:space="preserve">bility </w:t>
+        <w:t xml:space="preserve">4 Portability </w:t>
       </w:r>
     </w:p>
     <w:p>
@@ -7853,6 +9281,7 @@
           <w:szCs w:val="24"/>
           <w:lang w:val="en-US"/>
         </w:rPr>
+        <w:lastRenderedPageBreak/>
         <w:t xml:space="preserve">Thanks to the mobile application support, the service will easily run on millions of devices. </w:t>
       </w:r>
       <w:r>
@@ -8301,8 +9730,6 @@
           <w:lang w:val="en-US"/>
         </w:rPr>
       </w:pPr>
-      <w:bookmarkStart w:id="0" w:name="_GoBack"/>
-      <w:bookmarkEnd w:id="0"/>
     </w:p>
     <w:sectPr>
       <w:headerReference w:type="default" r:id="rId9"/>
@@ -9172,16 +10599,16 @@
     </w:lvl>
   </w:abstractNum>
   <w:abstractNum w:abstractNumId="3" w15:restartNumberingAfterBreak="0">
-    <w:nsid w:val="3C250E37"/>
+    <w:nsid w:val="34136CF2"/>
     <w:multiLevelType w:val="hybridMultilevel"/>
-    <w:tmpl w:val="22880934"/>
+    <w:tmpl w:val="6ECADD26"/>
     <w:lvl w:ilvl="0" w:tplc="04090001">
       <w:start w:val="1"/>
       <w:numFmt w:val="bullet"/>
       <w:lvlText w:val=""/>
       <w:lvlJc w:val="left"/>
       <w:pPr>
-        <w:ind w:left="720" w:hanging="360"/>
+        <w:ind w:left="780" w:hanging="360"/>
       </w:pPr>
       <w:rPr>
         <w:rFonts w:ascii="Symbol" w:hAnsi="Symbol" w:hint="default"/>
@@ -9193,7 +10620,7 @@
       <w:lvlText w:val="o"/>
       <w:lvlJc w:val="left"/>
       <w:pPr>
-        <w:ind w:left="1440" w:hanging="360"/>
+        <w:ind w:left="1500" w:hanging="360"/>
       </w:pPr>
       <w:rPr>
         <w:rFonts w:ascii="Courier New" w:hAnsi="Courier New" w:cs="Courier New" w:hint="default"/>
@@ -9205,7 +10632,7 @@
       <w:lvlText w:val=""/>
       <w:lvlJc w:val="left"/>
       <w:pPr>
-        <w:ind w:left="2160" w:hanging="360"/>
+        <w:ind w:left="2220" w:hanging="360"/>
       </w:pPr>
       <w:rPr>
         <w:rFonts w:ascii="Wingdings" w:hAnsi="Wingdings" w:hint="default"/>
@@ -9217,7 +10644,7 @@
       <w:lvlText w:val=""/>
       <w:lvlJc w:val="left"/>
       <w:pPr>
-        <w:ind w:left="2880" w:hanging="360"/>
+        <w:ind w:left="2940" w:hanging="360"/>
       </w:pPr>
       <w:rPr>
         <w:rFonts w:ascii="Symbol" w:hAnsi="Symbol" w:hint="default"/>
@@ -9229,7 +10656,7 @@
       <w:lvlText w:val="o"/>
       <w:lvlJc w:val="left"/>
       <w:pPr>
-        <w:ind w:left="3600" w:hanging="360"/>
+        <w:ind w:left="3660" w:hanging="360"/>
       </w:pPr>
       <w:rPr>
         <w:rFonts w:ascii="Courier New" w:hAnsi="Courier New" w:cs="Courier New" w:hint="default"/>
@@ -9241,7 +10668,7 @@
       <w:lvlText w:val=""/>
       <w:lvlJc w:val="left"/>
       <w:pPr>
-        <w:ind w:left="4320" w:hanging="360"/>
+        <w:ind w:left="4380" w:hanging="360"/>
       </w:pPr>
       <w:rPr>
         <w:rFonts w:ascii="Wingdings" w:hAnsi="Wingdings" w:hint="default"/>
@@ -9253,7 +10680,7 @@
       <w:lvlText w:val=""/>
       <w:lvlJc w:val="left"/>
       <w:pPr>
-        <w:ind w:left="5040" w:hanging="360"/>
+        <w:ind w:left="5100" w:hanging="360"/>
       </w:pPr>
       <w:rPr>
         <w:rFonts w:ascii="Symbol" w:hAnsi="Symbol" w:hint="default"/>
@@ -9265,7 +10692,7 @@
       <w:lvlText w:val="o"/>
       <w:lvlJc w:val="left"/>
       <w:pPr>
-        <w:ind w:left="5760" w:hanging="360"/>
+        <w:ind w:left="5820" w:hanging="360"/>
       </w:pPr>
       <w:rPr>
         <w:rFonts w:ascii="Courier New" w:hAnsi="Courier New" w:cs="Courier New" w:hint="default"/>
@@ -9277,7 +10704,7 @@
       <w:lvlText w:val=""/>
       <w:lvlJc w:val="left"/>
       <w:pPr>
-        <w:ind w:left="6480" w:hanging="360"/>
+        <w:ind w:left="6540" w:hanging="360"/>
       </w:pPr>
       <w:rPr>
         <w:rFonts w:ascii="Wingdings" w:hAnsi="Wingdings" w:hint="default"/>
@@ -9285,6 +10712,208 @@
     </w:lvl>
   </w:abstractNum>
   <w:abstractNum w:abstractNumId="4" w15:restartNumberingAfterBreak="0">
+    <w:nsid w:val="375610B1"/>
+    <w:multiLevelType w:val="hybridMultilevel"/>
+    <w:tmpl w:val="1456A2A8"/>
+    <w:lvl w:ilvl="0" w:tplc="96548524">
+      <w:start w:val="1"/>
+      <w:numFmt w:val="decimal"/>
+      <w:lvlText w:val="%1."/>
+      <w:lvlJc w:val="left"/>
+      <w:pPr>
+        <w:ind w:left="1080" w:hanging="720"/>
+      </w:pPr>
+      <w:rPr>
+        <w:rFonts w:hint="default"/>
+      </w:rPr>
+    </w:lvl>
+    <w:lvl w:ilvl="1" w:tplc="04090019" w:tentative="1">
+      <w:start w:val="1"/>
+      <w:numFmt w:val="lowerLetter"/>
+      <w:lvlText w:val="%2."/>
+      <w:lvlJc w:val="left"/>
+      <w:pPr>
+        <w:ind w:left="1440" w:hanging="360"/>
+      </w:pPr>
+    </w:lvl>
+    <w:lvl w:ilvl="2" w:tplc="0409001B" w:tentative="1">
+      <w:start w:val="1"/>
+      <w:numFmt w:val="lowerRoman"/>
+      <w:lvlText w:val="%3."/>
+      <w:lvlJc w:val="right"/>
+      <w:pPr>
+        <w:ind w:left="2160" w:hanging="180"/>
+      </w:pPr>
+    </w:lvl>
+    <w:lvl w:ilvl="3" w:tplc="0409000F" w:tentative="1">
+      <w:start w:val="1"/>
+      <w:numFmt w:val="decimal"/>
+      <w:lvlText w:val="%4."/>
+      <w:lvlJc w:val="left"/>
+      <w:pPr>
+        <w:ind w:left="2880" w:hanging="360"/>
+      </w:pPr>
+    </w:lvl>
+    <w:lvl w:ilvl="4" w:tplc="04090019" w:tentative="1">
+      <w:start w:val="1"/>
+      <w:numFmt w:val="lowerLetter"/>
+      <w:lvlText w:val="%5."/>
+      <w:lvlJc w:val="left"/>
+      <w:pPr>
+        <w:ind w:left="3600" w:hanging="360"/>
+      </w:pPr>
+    </w:lvl>
+    <w:lvl w:ilvl="5" w:tplc="0409001B" w:tentative="1">
+      <w:start w:val="1"/>
+      <w:numFmt w:val="lowerRoman"/>
+      <w:lvlText w:val="%6."/>
+      <w:lvlJc w:val="right"/>
+      <w:pPr>
+        <w:ind w:left="4320" w:hanging="180"/>
+      </w:pPr>
+    </w:lvl>
+    <w:lvl w:ilvl="6" w:tplc="0409000F" w:tentative="1">
+      <w:start w:val="1"/>
+      <w:numFmt w:val="decimal"/>
+      <w:lvlText w:val="%7."/>
+      <w:lvlJc w:val="left"/>
+      <w:pPr>
+        <w:ind w:left="5040" w:hanging="360"/>
+      </w:pPr>
+    </w:lvl>
+    <w:lvl w:ilvl="7" w:tplc="04090019" w:tentative="1">
+      <w:start w:val="1"/>
+      <w:numFmt w:val="lowerLetter"/>
+      <w:lvlText w:val="%8."/>
+      <w:lvlJc w:val="left"/>
+      <w:pPr>
+        <w:ind w:left="5760" w:hanging="360"/>
+      </w:pPr>
+    </w:lvl>
+    <w:lvl w:ilvl="8" w:tplc="0409001B" w:tentative="1">
+      <w:start w:val="1"/>
+      <w:numFmt w:val="lowerRoman"/>
+      <w:lvlText w:val="%9."/>
+      <w:lvlJc w:val="right"/>
+      <w:pPr>
+        <w:ind w:left="6480" w:hanging="180"/>
+      </w:pPr>
+    </w:lvl>
+  </w:abstractNum>
+  <w:abstractNum w:abstractNumId="5" w15:restartNumberingAfterBreak="0">
+    <w:nsid w:val="3C250E37"/>
+    <w:multiLevelType w:val="hybridMultilevel"/>
+    <w:tmpl w:val="22880934"/>
+    <w:lvl w:ilvl="0" w:tplc="04090001">
+      <w:start w:val="1"/>
+      <w:numFmt w:val="bullet"/>
+      <w:lvlText w:val=""/>
+      <w:lvlJc w:val="left"/>
+      <w:pPr>
+        <w:ind w:left="720" w:hanging="360"/>
+      </w:pPr>
+      <w:rPr>
+        <w:rFonts w:ascii="Symbol" w:hAnsi="Symbol" w:hint="default"/>
+      </w:rPr>
+    </w:lvl>
+    <w:lvl w:ilvl="1" w:tplc="04090003" w:tentative="1">
+      <w:start w:val="1"/>
+      <w:numFmt w:val="bullet"/>
+      <w:lvlText w:val="o"/>
+      <w:lvlJc w:val="left"/>
+      <w:pPr>
+        <w:ind w:left="1440" w:hanging="360"/>
+      </w:pPr>
+      <w:rPr>
+        <w:rFonts w:ascii="Courier New" w:hAnsi="Courier New" w:cs="Courier New" w:hint="default"/>
+      </w:rPr>
+    </w:lvl>
+    <w:lvl w:ilvl="2" w:tplc="04090005" w:tentative="1">
+      <w:start w:val="1"/>
+      <w:numFmt w:val="bullet"/>
+      <w:lvlText w:val=""/>
+      <w:lvlJc w:val="left"/>
+      <w:pPr>
+        <w:ind w:left="2160" w:hanging="360"/>
+      </w:pPr>
+      <w:rPr>
+        <w:rFonts w:ascii="Wingdings" w:hAnsi="Wingdings" w:hint="default"/>
+      </w:rPr>
+    </w:lvl>
+    <w:lvl w:ilvl="3" w:tplc="04090001" w:tentative="1">
+      <w:start w:val="1"/>
+      <w:numFmt w:val="bullet"/>
+      <w:lvlText w:val=""/>
+      <w:lvlJc w:val="left"/>
+      <w:pPr>
+        <w:ind w:left="2880" w:hanging="360"/>
+      </w:pPr>
+      <w:rPr>
+        <w:rFonts w:ascii="Symbol" w:hAnsi="Symbol" w:hint="default"/>
+      </w:rPr>
+    </w:lvl>
+    <w:lvl w:ilvl="4" w:tplc="04090003" w:tentative="1">
+      <w:start w:val="1"/>
+      <w:numFmt w:val="bullet"/>
+      <w:lvlText w:val="o"/>
+      <w:lvlJc w:val="left"/>
+      <w:pPr>
+        <w:ind w:left="3600" w:hanging="360"/>
+      </w:pPr>
+      <w:rPr>
+        <w:rFonts w:ascii="Courier New" w:hAnsi="Courier New" w:cs="Courier New" w:hint="default"/>
+      </w:rPr>
+    </w:lvl>
+    <w:lvl w:ilvl="5" w:tplc="04090005" w:tentative="1">
+      <w:start w:val="1"/>
+      <w:numFmt w:val="bullet"/>
+      <w:lvlText w:val=""/>
+      <w:lvlJc w:val="left"/>
+      <w:pPr>
+        <w:ind w:left="4320" w:hanging="360"/>
+      </w:pPr>
+      <w:rPr>
+        <w:rFonts w:ascii="Wingdings" w:hAnsi="Wingdings" w:hint="default"/>
+      </w:rPr>
+    </w:lvl>
+    <w:lvl w:ilvl="6" w:tplc="04090001" w:tentative="1">
+      <w:start w:val="1"/>
+      <w:numFmt w:val="bullet"/>
+      <w:lvlText w:val=""/>
+      <w:lvlJc w:val="left"/>
+      <w:pPr>
+        <w:ind w:left="5040" w:hanging="360"/>
+      </w:pPr>
+      <w:rPr>
+        <w:rFonts w:ascii="Symbol" w:hAnsi="Symbol" w:hint="default"/>
+      </w:rPr>
+    </w:lvl>
+    <w:lvl w:ilvl="7" w:tplc="04090003" w:tentative="1">
+      <w:start w:val="1"/>
+      <w:numFmt w:val="bullet"/>
+      <w:lvlText w:val="o"/>
+      <w:lvlJc w:val="left"/>
+      <w:pPr>
+        <w:ind w:left="5760" w:hanging="360"/>
+      </w:pPr>
+      <w:rPr>
+        <w:rFonts w:ascii="Courier New" w:hAnsi="Courier New" w:cs="Courier New" w:hint="default"/>
+      </w:rPr>
+    </w:lvl>
+    <w:lvl w:ilvl="8" w:tplc="04090005" w:tentative="1">
+      <w:start w:val="1"/>
+      <w:numFmt w:val="bullet"/>
+      <w:lvlText w:val=""/>
+      <w:lvlJc w:val="left"/>
+      <w:pPr>
+        <w:ind w:left="6480" w:hanging="360"/>
+      </w:pPr>
+      <w:rPr>
+        <w:rFonts w:ascii="Wingdings" w:hAnsi="Wingdings" w:hint="default"/>
+      </w:rPr>
+    </w:lvl>
+  </w:abstractNum>
+  <w:abstractNum w:abstractNumId="6" w15:restartNumberingAfterBreak="0">
     <w:nsid w:val="4FC203DD"/>
     <w:multiLevelType w:val="multilevel"/>
     <w:tmpl w:val="CE287CA0"/>
@@ -9397,7 +11026,7 @@
       </w:rPr>
     </w:lvl>
   </w:abstractNum>
-  <w:abstractNum w:abstractNumId="5" w15:restartNumberingAfterBreak="0">
+  <w:abstractNum w:abstractNumId="7" w15:restartNumberingAfterBreak="0">
     <w:nsid w:val="5649034B"/>
     <w:multiLevelType w:val="hybridMultilevel"/>
     <w:tmpl w:val="374E0650"/>
@@ -9510,7 +11139,7 @@
       </w:rPr>
     </w:lvl>
   </w:abstractNum>
-  <w:abstractNum w:abstractNumId="6" w15:restartNumberingAfterBreak="0">
+  <w:abstractNum w:abstractNumId="8" w15:restartNumberingAfterBreak="0">
     <w:nsid w:val="5E220C3D"/>
     <w:multiLevelType w:val="hybridMultilevel"/>
     <w:tmpl w:val="4330FF8E"/>
@@ -9623,7 +11252,7 @@
       </w:rPr>
     </w:lvl>
   </w:abstractNum>
-  <w:abstractNum w:abstractNumId="7" w15:restartNumberingAfterBreak="0">
+  <w:abstractNum w:abstractNumId="9" w15:restartNumberingAfterBreak="0">
     <w:nsid w:val="631602FB"/>
     <w:multiLevelType w:val="multilevel"/>
     <w:tmpl w:val="AF223D18"/>
@@ -9736,7 +11365,7 @@
       </w:rPr>
     </w:lvl>
   </w:abstractNum>
-  <w:abstractNum w:abstractNumId="8" w15:restartNumberingAfterBreak="0">
+  <w:abstractNum w:abstractNumId="10" w15:restartNumberingAfterBreak="0">
     <w:nsid w:val="63575728"/>
     <w:multiLevelType w:val="multilevel"/>
     <w:tmpl w:val="9E2CAAF6"/>
@@ -9859,7 +11488,7 @@
       </w:rPr>
     </w:lvl>
   </w:abstractNum>
-  <w:abstractNum w:abstractNumId="9" w15:restartNumberingAfterBreak="0">
+  <w:abstractNum w:abstractNumId="11" w15:restartNumberingAfterBreak="0">
     <w:nsid w:val="6B9F7340"/>
     <w:multiLevelType w:val="hybridMultilevel"/>
     <w:tmpl w:val="6C324B74"/>
@@ -9972,7 +11601,7 @@
       </w:rPr>
     </w:lvl>
   </w:abstractNum>
-  <w:abstractNum w:abstractNumId="10" w15:restartNumberingAfterBreak="0">
+  <w:abstractNum w:abstractNumId="12" w15:restartNumberingAfterBreak="0">
     <w:nsid w:val="76501C80"/>
     <w:multiLevelType w:val="multilevel"/>
     <w:tmpl w:val="15189168"/>
@@ -10086,10 +11715,10 @@
     </w:lvl>
   </w:abstractNum>
   <w:num w:numId="1">
-    <w:abstractNumId w:val="8"/>
+    <w:abstractNumId w:val="10"/>
   </w:num>
   <w:num w:numId="2">
-    <w:abstractNumId w:val="4"/>
+    <w:abstractNumId w:val="6"/>
   </w:num>
   <w:num w:numId="3">
     <w:abstractNumId w:val="1"/>
@@ -10098,25 +11727,31 @@
     <w:abstractNumId w:val="2"/>
   </w:num>
   <w:num w:numId="5">
-    <w:abstractNumId w:val="5"/>
+    <w:abstractNumId w:val="7"/>
   </w:num>
   <w:num w:numId="6">
-    <w:abstractNumId w:val="9"/>
+    <w:abstractNumId w:val="11"/>
   </w:num>
   <w:num w:numId="7">
     <w:abstractNumId w:val="0"/>
   </w:num>
   <w:num w:numId="8">
-    <w:abstractNumId w:val="7"/>
+    <w:abstractNumId w:val="9"/>
   </w:num>
   <w:num w:numId="9">
-    <w:abstractNumId w:val="10"/>
+    <w:abstractNumId w:val="12"/>
   </w:num>
   <w:num w:numId="10">
-    <w:abstractNumId w:val="3"/>
+    <w:abstractNumId w:val="5"/>
   </w:num>
   <w:num w:numId="11">
-    <w:abstractNumId w:val="6"/>
+    <w:abstractNumId w:val="8"/>
+  </w:num>
+  <w:num w:numId="12">
+    <w:abstractNumId w:val="4"/>
+  </w:num>
+  <w:num w:numId="13">
+    <w:abstractNumId w:val="3"/>
   </w:num>
 </w:numbering>
 </file>

</xml_diff>

<commit_message>
Integration of Functional Requirements
</commit_message>
<xml_diff>
--- a/Various documents/Requirements Analysis and Specification Document.docx
+++ b/Various documents/Requirements Analysis and Specification Document.docx
@@ -2606,7 +2606,7 @@
           </mc:Choice>
           <mc:Fallback>
             <w:pict>
-              <v:shapetype w14:anchorId="64D65FFA" id="_x0000_t32" coordsize="21600,21600" o:spt="32" o:oned="t" path="m,l21600,21600e" filled="f">
+              <v:shapetype w14:anchorId="5E26D8E7" id="_x0000_t32" coordsize="21600,21600" o:spt="32" o:oned="t" path="m,l21600,21600e" filled="f">
                 <v:path arrowok="t" fillok="f" o:connecttype="none"/>
                 <o:lock v:ext="edit" shapetype="t"/>
               </v:shapetype>
@@ -3174,7 +3174,7 @@
           </mc:Choice>
           <mc:Fallback>
             <w:pict>
-              <v:shape w14:anchorId="70F64E4B" id="Straight Arrow Connector 26" o:spid="_x0000_s1026" type="#_x0000_t32" style="position:absolute;margin-left:90.95pt;margin-top:119pt;width:53.75pt;height:58.2pt;flip:y;z-index:251674624;visibility:visible;mso-wrap-style:square;mso-width-percent:0;mso-height-percent:0;mso-wrap-distance-left:9pt;mso-wrap-distance-top:0;mso-wrap-distance-right:9pt;mso-wrap-distance-bottom:0;mso-position-horizontal:absolute;mso-position-horizontal-relative:text;mso-position-vertical:absolute;mso-position-vertical-relative:text;mso-width-percent:0;mso-height-percent:0;mso-width-relative:margin;mso-height-relative:margin" o:gfxdata="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" strokecolor="#5b9bd5 [3204]" strokeweight="2pt">
+              <v:shape w14:anchorId="498AAB91" id="Straight Arrow Connector 26" o:spid="_x0000_s1026" type="#_x0000_t32" style="position:absolute;margin-left:90.95pt;margin-top:119pt;width:53.75pt;height:58.2pt;flip:y;z-index:251674624;visibility:visible;mso-wrap-style:square;mso-width-percent:0;mso-height-percent:0;mso-wrap-distance-left:9pt;mso-wrap-distance-top:0;mso-wrap-distance-right:9pt;mso-wrap-distance-bottom:0;mso-position-horizontal:absolute;mso-position-horizontal-relative:text;mso-position-vertical:absolute;mso-position-vertical-relative:text;mso-width-percent:0;mso-height-percent:0;mso-width-relative:margin;mso-height-relative:margin" o:gfxdata="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" strokecolor="#5b9bd5 [3204]" strokeweight="2pt">
                 <v:stroke endarrow="block" joinstyle="miter"/>
               </v:shape>
             </w:pict>
@@ -3862,7 +3862,7 @@
           </mc:Choice>
           <mc:Fallback>
             <w:pict>
-              <v:oval w14:anchorId="0AA73724" id="Oval 21" o:spid="_x0000_s1026" style="position:absolute;margin-left:253pt;margin-top:54pt;width:135pt;height:107.2pt;z-index:251669504;visibility:visible;mso-wrap-style:square;mso-width-percent:0;mso-height-percent:0;mso-wrap-distance-left:9pt;mso-wrap-distance-top:0;mso-wrap-distance-right:9pt;mso-wrap-distance-bottom:0;mso-position-horizontal:absolute;mso-position-horizontal-relative:text;mso-position-vertical:absolute;mso-position-vertical-relative:text;mso-width-percent:0;mso-height-percent:0;mso-width-relative:margin;mso-height-relative:margin;v-text-anchor:middle" o:gfxdata="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" filled="f" strokecolor="#a5a5a5 [3206]" strokeweight="2pt">
+              <v:oval w14:anchorId="79853FDC" id="Oval 21" o:spid="_x0000_s1026" style="position:absolute;margin-left:253pt;margin-top:54pt;width:135pt;height:107.2pt;z-index:251669504;visibility:visible;mso-wrap-style:square;mso-width-percent:0;mso-height-percent:0;mso-wrap-distance-left:9pt;mso-wrap-distance-top:0;mso-wrap-distance-right:9pt;mso-wrap-distance-bottom:0;mso-position-horizontal:absolute;mso-position-horizontal-relative:text;mso-position-vertical:absolute;mso-position-vertical-relative:text;mso-width-percent:0;mso-height-percent:0;mso-width-relative:margin;mso-height-relative:margin;v-text-anchor:middle" o:gfxdata="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" filled="f" strokecolor="#a5a5a5 [3206]" strokeweight="2pt">
                 <v:stroke joinstyle="miter"/>
                 <w10:wrap type="through"/>
               </v:oval>
@@ -3987,7 +3987,7 @@
           </mc:Choice>
           <mc:Fallback>
             <w:pict>
-              <v:shape w14:anchorId="4EC4F0AB" id="Straight Arrow Connector 30" o:spid="_x0000_s1026" type="#_x0000_t32" style="position:absolute;margin-left:172.35pt;margin-top:8.1pt;width:9pt;height:83.2pt;flip:y;z-index:251676672;visibility:visible;mso-wrap-style:square;mso-width-percent:0;mso-height-percent:0;mso-wrap-distance-left:9pt;mso-wrap-distance-top:0;mso-wrap-distance-right:9pt;mso-wrap-distance-bottom:0;mso-position-horizontal:absolute;mso-position-horizontal-relative:text;mso-position-vertical:absolute;mso-position-vertical-relative:text;mso-width-percent:0;mso-height-percent:0;mso-width-relative:margin;mso-height-relative:margin" o:gfxdata="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" strokecolor="#5b9bd5 [3204]" strokeweight="2pt">
+              <v:shape w14:anchorId="2174BA5D" id="Straight Arrow Connector 30" o:spid="_x0000_s1026" type="#_x0000_t32" style="position:absolute;margin-left:172.35pt;margin-top:8.1pt;width:9pt;height:83.2pt;flip:y;z-index:251676672;visibility:visible;mso-wrap-style:square;mso-width-percent:0;mso-height-percent:0;mso-wrap-distance-left:9pt;mso-wrap-distance-top:0;mso-wrap-distance-right:9pt;mso-wrap-distance-bottom:0;mso-position-horizontal:absolute;mso-position-horizontal-relative:text;mso-position-vertical:absolute;mso-position-vertical-relative:text;mso-width-percent:0;mso-height-percent:0;mso-width-relative:margin;mso-height-relative:margin" o:gfxdata="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" strokecolor="#5b9bd5 [3204]" strokeweight="2pt">
                 <v:stroke endarrow="block" joinstyle="miter"/>
               </v:shape>
             </w:pict>
@@ -4064,7 +4064,7 @@
           </mc:Choice>
           <mc:Fallback>
             <w:pict>
-              <v:shape w14:anchorId="0DD8FF65" id="Straight Arrow Connector 28" o:spid="_x0000_s1026" type="#_x0000_t32" style="position:absolute;margin-left:271.05pt;margin-top:10.7pt;width:54pt;height:63pt;flip:x y;z-index:251678720;visibility:visible;mso-wrap-style:square;mso-width-percent:0;mso-height-percent:0;mso-wrap-distance-left:9pt;mso-wrap-distance-top:0;mso-wrap-distance-right:9pt;mso-wrap-distance-bottom:0;mso-position-horizontal:absolute;mso-position-horizontal-relative:text;mso-position-vertical:absolute;mso-position-vertical-relative:text;mso-width-percent:0;mso-height-percent:0;mso-width-relative:margin;mso-height-relative:margin" o:gfxdata="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" strokecolor="#5b9bd5 [3204]" strokeweight="2pt">
+              <v:shape w14:anchorId="42FBB5BE" id="Straight Arrow Connector 28" o:spid="_x0000_s1026" type="#_x0000_t32" style="position:absolute;margin-left:271.05pt;margin-top:10.7pt;width:54pt;height:63pt;flip:x y;z-index:251678720;visibility:visible;mso-wrap-style:square;mso-width-percent:0;mso-height-percent:0;mso-wrap-distance-left:9pt;mso-wrap-distance-top:0;mso-wrap-distance-right:9pt;mso-wrap-distance-bottom:0;mso-position-horizontal:absolute;mso-position-horizontal-relative:text;mso-position-vertical:absolute;mso-position-vertical-relative:text;mso-width-percent:0;mso-height-percent:0;mso-width-relative:margin;mso-height-relative:margin" o:gfxdata="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" strokecolor="#5b9bd5 [3204]" strokeweight="2pt">
                 <v:stroke endarrow="block" joinstyle="miter"/>
               </v:shape>
             </w:pict>
@@ -7210,8 +7210,6 @@
         </w:rPr>
         <w:t>.</w:t>
       </w:r>
-      <w:bookmarkStart w:id="0" w:name="_GoBack"/>
-      <w:bookmarkEnd w:id="0"/>
     </w:p>
     <w:p>
       <w:pPr>
@@ -10695,8 +10693,2027 @@
     </w:p>
     <w:p>
       <w:pPr>
-        <w:rPr>
-          <w:sz w:val="28"/>
+        <w:pStyle w:val="Paragrafoelenco"/>
+        <w:numPr>
+          <w:ilvl w:val="1"/>
+          <w:numId w:val="19"/>
+        </w:numPr>
+        <w:rPr>
+          <w:rFonts w:ascii="Cambria" w:hAnsi="Cambria" w:cs="Cambria"/>
+          <w:b/>
+          <w:color w:val="000000" w:themeColor="text1"/>
+          <w:sz w:val="36"/>
+          <w:szCs w:val="36"/>
+          <w:lang w:val="en-US"/>
+        </w:rPr>
+      </w:pPr>
+      <w:r>
+        <w:rPr>
+          <w:rFonts w:ascii="Cambria" w:hAnsi="Cambria" w:cs="Cambria"/>
+          <w:b/>
+          <w:color w:val="000000" w:themeColor="text1"/>
+          <w:sz w:val="36"/>
+          <w:szCs w:val="36"/>
+          <w:lang w:val="en-US"/>
+        </w:rPr>
+        <w:t xml:space="preserve">External interface requirements </w:t>
+      </w:r>
+    </w:p>
+    <w:p>
+      <w:pPr>
+        <w:pStyle w:val="Paragrafoelenco"/>
+        <w:ind w:left="1440"/>
+        <w:rPr>
+          <w:rFonts w:ascii="Cambria" w:hAnsi="Cambria" w:cs="Cambria"/>
+          <w:b/>
+          <w:color w:val="000000" w:themeColor="text1"/>
+          <w:sz w:val="28"/>
+          <w:szCs w:val="28"/>
+          <w:lang w:val="en-US"/>
+        </w:rPr>
+      </w:pPr>
+    </w:p>
+    <w:p>
+      <w:pPr>
+        <w:jc w:val="center"/>
+        <w:rPr>
+          <w:rFonts w:ascii="Cambria" w:hAnsi="Cambria" w:cs="Cambria"/>
+          <w:color w:val="FF0000"/>
+          <w:sz w:val="44"/>
+          <w:szCs w:val="44"/>
+          <w:lang w:val="en-US"/>
+        </w:rPr>
+      </w:pPr>
+      <w:r>
+        <w:rPr>
+          <w:rFonts w:ascii="Cambria" w:hAnsi="Cambria" w:cs="Cambria"/>
+          <w:color w:val="FF0000"/>
+          <w:sz w:val="44"/>
+          <w:szCs w:val="44"/>
+          <w:lang w:val="en-US"/>
+        </w:rPr>
+        <w:t>// add Mockups here</w:t>
+      </w:r>
+    </w:p>
+    <w:p>
+      <w:pPr>
+        <w:rPr>
+          <w:rFonts w:ascii="Cambria" w:hAnsi="Cambria" w:cs="Cambria"/>
+          <w:color w:val="000000" w:themeColor="text1"/>
+          <w:sz w:val="24"/>
+          <w:szCs w:val="24"/>
+          <w:lang w:val="en-US"/>
+        </w:rPr>
+      </w:pPr>
+    </w:p>
+    <w:p>
+      <w:pPr>
+        <w:pStyle w:val="Paragrafoelenco"/>
+        <w:numPr>
+          <w:ilvl w:val="1"/>
+          <w:numId w:val="19"/>
+        </w:numPr>
+        <w:rPr>
+          <w:rFonts w:ascii="Cambria" w:hAnsi="Cambria" w:cs="Cambria"/>
+          <w:b/>
+          <w:color w:val="000000" w:themeColor="text1"/>
+          <w:sz w:val="36"/>
+          <w:szCs w:val="36"/>
+          <w:lang w:val="en-US"/>
+        </w:rPr>
+      </w:pPr>
+      <w:r>
+        <w:rPr>
+          <w:rFonts w:ascii="Cambria" w:hAnsi="Cambria" w:cs="Cambria"/>
+          <w:b/>
+          <w:color w:val="000000" w:themeColor="text1"/>
+          <w:sz w:val="36"/>
+          <w:szCs w:val="36"/>
+          <w:lang w:val="en-US"/>
+        </w:rPr>
+        <w:t xml:space="preserve">Functional Requirements </w:t>
+      </w:r>
+    </w:p>
+    <w:p>
+      <w:pPr>
+        <w:jc w:val="center"/>
+        <w:rPr>
+          <w:rFonts w:ascii="Cambria" w:hAnsi="Cambria" w:cs="Cambria"/>
+          <w:color w:val="FF0000"/>
+          <w:sz w:val="44"/>
+          <w:szCs w:val="44"/>
+          <w:lang w:val="en-US"/>
+        </w:rPr>
+      </w:pPr>
+      <w:r>
+        <w:rPr>
+          <w:rFonts w:ascii="Cambria" w:hAnsi="Cambria" w:cs="Cambria"/>
+          <w:color w:val="FF0000"/>
+          <w:sz w:val="44"/>
+          <w:szCs w:val="44"/>
+          <w:lang w:val="en-US"/>
+        </w:rPr>
+        <w:t xml:space="preserve">// </w:t>
+      </w:r>
+      <w:r>
+        <w:rPr>
+          <w:rFonts w:ascii="Cambria" w:hAnsi="Cambria" w:cs="Cambria"/>
+          <w:color w:val="FF0000"/>
+          <w:sz w:val="44"/>
+          <w:szCs w:val="44"/>
+          <w:lang w:val="en-US"/>
+        </w:rPr>
+        <w:t>Maybe with the Goal-Reqs structure,DISCUSS</w:t>
+      </w:r>
+    </w:p>
+    <w:p>
+      <w:pPr>
+        <w:widowControl w:val="0"/>
+        <w:tabs>
+          <w:tab w:val="left" w:pos="566"/>
+          <w:tab w:val="left" w:pos="1133"/>
+          <w:tab w:val="left" w:pos="1700"/>
+          <w:tab w:val="left" w:pos="2267"/>
+          <w:tab w:val="left" w:pos="2834"/>
+          <w:tab w:val="left" w:pos="3401"/>
+          <w:tab w:val="left" w:pos="3968"/>
+          <w:tab w:val="left" w:pos="4535"/>
+          <w:tab w:val="left" w:pos="5102"/>
+          <w:tab w:val="left" w:pos="5669"/>
+          <w:tab w:val="left" w:pos="6236"/>
+          <w:tab w:val="left" w:pos="6803"/>
+        </w:tabs>
+        <w:autoSpaceDE w:val="0"/>
+        <w:autoSpaceDN w:val="0"/>
+        <w:adjustRightInd w:val="0"/>
+        <w:spacing w:after="0" w:line="276" w:lineRule="auto"/>
+        <w:ind w:right="-952"/>
+        <w:jc w:val="both"/>
+        <w:rPr>
+          <w:rFonts w:ascii="Cambria" w:hAnsi="Cambria" w:cs="Helvetica"/>
+          <w:b/>
+          <w:sz w:val="28"/>
+          <w:szCs w:val="28"/>
+          <w:lang w:val="en-US"/>
+        </w:rPr>
+      </w:pPr>
+      <w:r>
+        <w:rPr>
+          <w:rFonts w:ascii="Cambria" w:hAnsi="Cambria" w:cs="Helvetica"/>
+          <w:b/>
+          <w:sz w:val="28"/>
+          <w:szCs w:val="28"/>
+          <w:lang w:val="en-US"/>
+        </w:rPr>
+        <w:t xml:space="preserve">3.2.1 </w:t>
+      </w:r>
+      <w:r>
+        <w:rPr>
+          <w:rFonts w:ascii="Cambria" w:hAnsi="Cambria" w:cs="Helvetica"/>
+          <w:b/>
+          <w:sz w:val="28"/>
+          <w:szCs w:val="28"/>
+          <w:lang w:val="en-US"/>
+        </w:rPr>
+        <w:t>Registration of a user to the system</w:t>
+      </w:r>
+    </w:p>
+    <w:p>
+      <w:pPr>
+        <w:pStyle w:val="Paragrafoelenco"/>
+        <w:widowControl w:val="0"/>
+        <w:numPr>
+          <w:ilvl w:val="0"/>
+          <w:numId w:val="22"/>
+        </w:numPr>
+        <w:tabs>
+          <w:tab w:val="left" w:pos="566"/>
+          <w:tab w:val="left" w:pos="1133"/>
+          <w:tab w:val="left" w:pos="1700"/>
+          <w:tab w:val="left" w:pos="2267"/>
+          <w:tab w:val="left" w:pos="2834"/>
+          <w:tab w:val="left" w:pos="3401"/>
+          <w:tab w:val="left" w:pos="3968"/>
+          <w:tab w:val="left" w:pos="4535"/>
+          <w:tab w:val="left" w:pos="5102"/>
+          <w:tab w:val="left" w:pos="5669"/>
+          <w:tab w:val="left" w:pos="6236"/>
+          <w:tab w:val="left" w:pos="6803"/>
+        </w:tabs>
+        <w:autoSpaceDE w:val="0"/>
+        <w:autoSpaceDN w:val="0"/>
+        <w:adjustRightInd w:val="0"/>
+        <w:spacing w:after="0" w:line="240" w:lineRule="auto"/>
+        <w:ind w:right="-952"/>
+        <w:jc w:val="both"/>
+        <w:rPr>
+          <w:rFonts w:ascii="Cambria" w:hAnsi="Cambria" w:cs="Helvetica"/>
+          <w:sz w:val="24"/>
+          <w:szCs w:val="24"/>
+          <w:lang w:val="en-US"/>
+        </w:rPr>
+      </w:pPr>
+      <w:r>
+        <w:rPr>
+          <w:rFonts w:ascii="Cambria" w:hAnsi="Cambria" w:cs="Helvetica"/>
+          <w:sz w:val="24"/>
+          <w:szCs w:val="24"/>
+          <w:lang w:val="en-US"/>
+        </w:rPr>
+        <w:t>The system has to provide sign up functionality accessible by every user.</w:t>
+      </w:r>
+    </w:p>
+    <w:p>
+      <w:pPr>
+        <w:pStyle w:val="Paragrafoelenco"/>
+        <w:widowControl w:val="0"/>
+        <w:numPr>
+          <w:ilvl w:val="0"/>
+          <w:numId w:val="22"/>
+        </w:numPr>
+        <w:tabs>
+          <w:tab w:val="left" w:pos="566"/>
+          <w:tab w:val="left" w:pos="1133"/>
+          <w:tab w:val="left" w:pos="1700"/>
+          <w:tab w:val="left" w:pos="2267"/>
+          <w:tab w:val="left" w:pos="2834"/>
+          <w:tab w:val="left" w:pos="3401"/>
+          <w:tab w:val="left" w:pos="3968"/>
+          <w:tab w:val="left" w:pos="4535"/>
+          <w:tab w:val="left" w:pos="5102"/>
+          <w:tab w:val="left" w:pos="5669"/>
+          <w:tab w:val="left" w:pos="6236"/>
+          <w:tab w:val="left" w:pos="6803"/>
+        </w:tabs>
+        <w:autoSpaceDE w:val="0"/>
+        <w:autoSpaceDN w:val="0"/>
+        <w:adjustRightInd w:val="0"/>
+        <w:spacing w:after="0" w:line="240" w:lineRule="auto"/>
+        <w:ind w:right="-952"/>
+        <w:jc w:val="both"/>
+        <w:rPr>
+          <w:rFonts w:ascii="Cambria" w:hAnsi="Cambria" w:cs="Helvetica"/>
+          <w:sz w:val="24"/>
+          <w:szCs w:val="24"/>
+          <w:lang w:val="en-US"/>
+        </w:rPr>
+      </w:pPr>
+      <w:r>
+        <w:rPr>
+          <w:rFonts w:ascii="Cambria" w:hAnsi="Cambria" w:cs="Helvetica"/>
+          <w:sz w:val="24"/>
+          <w:szCs w:val="24"/>
+          <w:lang w:val="en-US"/>
+        </w:rPr>
+        <w:t>The system has to provide internally sign up functionality to register a taxi driver.</w:t>
+      </w:r>
+    </w:p>
+    <w:p>
+      <w:pPr>
+        <w:pStyle w:val="Paragrafoelenco"/>
+        <w:widowControl w:val="0"/>
+        <w:tabs>
+          <w:tab w:val="left" w:pos="566"/>
+          <w:tab w:val="left" w:pos="1133"/>
+          <w:tab w:val="left" w:pos="1700"/>
+          <w:tab w:val="left" w:pos="2267"/>
+          <w:tab w:val="left" w:pos="2834"/>
+          <w:tab w:val="left" w:pos="3401"/>
+          <w:tab w:val="left" w:pos="3968"/>
+          <w:tab w:val="left" w:pos="4535"/>
+          <w:tab w:val="left" w:pos="5102"/>
+          <w:tab w:val="left" w:pos="5669"/>
+          <w:tab w:val="left" w:pos="6236"/>
+          <w:tab w:val="left" w:pos="6803"/>
+        </w:tabs>
+        <w:autoSpaceDE w:val="0"/>
+        <w:autoSpaceDN w:val="0"/>
+        <w:adjustRightInd w:val="0"/>
+        <w:spacing w:after="0" w:line="240" w:lineRule="auto"/>
+        <w:ind w:left="1283" w:right="-952"/>
+        <w:jc w:val="both"/>
+        <w:rPr>
+          <w:rFonts w:ascii="Cambria" w:hAnsi="Cambria" w:cs="Helvetica"/>
+          <w:sz w:val="24"/>
+          <w:szCs w:val="24"/>
+          <w:lang w:val="en-US"/>
+        </w:rPr>
+      </w:pPr>
+    </w:p>
+    <w:p>
+      <w:pPr>
+        <w:widowControl w:val="0"/>
+        <w:tabs>
+          <w:tab w:val="left" w:pos="566"/>
+          <w:tab w:val="left" w:pos="1133"/>
+          <w:tab w:val="left" w:pos="1700"/>
+          <w:tab w:val="left" w:pos="2267"/>
+          <w:tab w:val="left" w:pos="2834"/>
+          <w:tab w:val="left" w:pos="3401"/>
+          <w:tab w:val="left" w:pos="3968"/>
+          <w:tab w:val="left" w:pos="4535"/>
+          <w:tab w:val="left" w:pos="5102"/>
+          <w:tab w:val="left" w:pos="5669"/>
+          <w:tab w:val="left" w:pos="6236"/>
+          <w:tab w:val="left" w:pos="6803"/>
+        </w:tabs>
+        <w:autoSpaceDE w:val="0"/>
+        <w:autoSpaceDN w:val="0"/>
+        <w:adjustRightInd w:val="0"/>
+        <w:spacing w:after="0" w:line="240" w:lineRule="auto"/>
+        <w:ind w:right="-952"/>
+        <w:jc w:val="both"/>
+        <w:rPr>
+          <w:rFonts w:ascii="Cambria" w:hAnsi="Cambria" w:cs="Helvetica"/>
+          <w:sz w:val="24"/>
+          <w:szCs w:val="24"/>
+          <w:lang w:val="en-US"/>
+        </w:rPr>
+      </w:pPr>
+      <w:r>
+        <w:rPr>
+          <w:rFonts w:ascii="Cambria" w:hAnsi="Cambria" w:cs="Helvetica"/>
+          <w:sz w:val="24"/>
+          <w:szCs w:val="24"/>
+          <w:lang w:val="en-US"/>
+        </w:rPr>
+        <w:tab/>
+      </w:r>
+    </w:p>
+    <w:p>
+      <w:pPr>
+        <w:widowControl w:val="0"/>
+        <w:tabs>
+          <w:tab w:val="left" w:pos="566"/>
+          <w:tab w:val="left" w:pos="1133"/>
+          <w:tab w:val="left" w:pos="1700"/>
+          <w:tab w:val="left" w:pos="2267"/>
+          <w:tab w:val="left" w:pos="2834"/>
+          <w:tab w:val="left" w:pos="3401"/>
+          <w:tab w:val="left" w:pos="3968"/>
+          <w:tab w:val="left" w:pos="4535"/>
+          <w:tab w:val="left" w:pos="5102"/>
+          <w:tab w:val="left" w:pos="5669"/>
+          <w:tab w:val="left" w:pos="6236"/>
+          <w:tab w:val="left" w:pos="6803"/>
+        </w:tabs>
+        <w:autoSpaceDE w:val="0"/>
+        <w:autoSpaceDN w:val="0"/>
+        <w:adjustRightInd w:val="0"/>
+        <w:spacing w:after="0" w:line="276" w:lineRule="auto"/>
+        <w:ind w:right="-952"/>
+        <w:jc w:val="both"/>
+        <w:rPr>
+          <w:rFonts w:ascii="Cambria" w:hAnsi="Cambria" w:cs="Helvetica"/>
+          <w:b/>
+          <w:sz w:val="28"/>
+          <w:szCs w:val="24"/>
+          <w:lang w:val="en-US"/>
+        </w:rPr>
+      </w:pPr>
+      <w:r>
+        <w:rPr>
+          <w:rFonts w:ascii="Cambria" w:hAnsi="Cambria" w:cs="Helvetica"/>
+          <w:b/>
+          <w:sz w:val="28"/>
+          <w:szCs w:val="24"/>
+          <w:lang w:val="en-US"/>
+        </w:rPr>
+        <w:t>3.2.2 Login</w:t>
+      </w:r>
+      <w:r>
+        <w:rPr>
+          <w:rFonts w:ascii="Cambria" w:hAnsi="Cambria" w:cs="Helvetica"/>
+          <w:b/>
+          <w:sz w:val="28"/>
+          <w:szCs w:val="24"/>
+          <w:lang w:val="en-US"/>
+        </w:rPr>
+        <w:t xml:space="preserve"> of a user to the system</w:t>
+      </w:r>
+    </w:p>
+    <w:p>
+      <w:pPr>
+        <w:pStyle w:val="Paragrafoelenco"/>
+        <w:widowControl w:val="0"/>
+        <w:numPr>
+          <w:ilvl w:val="0"/>
+          <w:numId w:val="23"/>
+        </w:numPr>
+        <w:tabs>
+          <w:tab w:val="left" w:pos="566"/>
+          <w:tab w:val="left" w:pos="1133"/>
+          <w:tab w:val="left" w:pos="1700"/>
+          <w:tab w:val="left" w:pos="2267"/>
+          <w:tab w:val="left" w:pos="2834"/>
+          <w:tab w:val="left" w:pos="3401"/>
+          <w:tab w:val="left" w:pos="3968"/>
+          <w:tab w:val="left" w:pos="4535"/>
+          <w:tab w:val="left" w:pos="5102"/>
+          <w:tab w:val="left" w:pos="5669"/>
+          <w:tab w:val="left" w:pos="6236"/>
+          <w:tab w:val="left" w:pos="6803"/>
+        </w:tabs>
+        <w:autoSpaceDE w:val="0"/>
+        <w:autoSpaceDN w:val="0"/>
+        <w:adjustRightInd w:val="0"/>
+        <w:spacing w:after="0" w:line="240" w:lineRule="auto"/>
+        <w:ind w:right="-952"/>
+        <w:jc w:val="both"/>
+        <w:rPr>
+          <w:rFonts w:ascii="Cambria" w:hAnsi="Cambria" w:cs="Helvetica"/>
+          <w:sz w:val="24"/>
+          <w:szCs w:val="24"/>
+          <w:lang w:val="en-US"/>
+        </w:rPr>
+      </w:pPr>
+      <w:r>
+        <w:rPr>
+          <w:rFonts w:ascii="Cambria" w:hAnsi="Cambria" w:cs="Helvetica"/>
+          <w:sz w:val="24"/>
+          <w:szCs w:val="24"/>
+          <w:lang w:val="en-US"/>
+        </w:rPr>
+        <w:t xml:space="preserve"> </w:t>
+      </w:r>
+      <w:r>
+        <w:rPr>
+          <w:rFonts w:ascii="Cambria" w:hAnsi="Cambria" w:cs="Helvetica"/>
+          <w:sz w:val="24"/>
+          <w:szCs w:val="24"/>
+          <w:lang w:val="en-US"/>
+        </w:rPr>
+        <w:t>The system has to provide a login mechanism for user.</w:t>
+      </w:r>
+    </w:p>
+    <w:p>
+      <w:pPr>
+        <w:pStyle w:val="Paragrafoelenco"/>
+        <w:widowControl w:val="0"/>
+        <w:numPr>
+          <w:ilvl w:val="0"/>
+          <w:numId w:val="23"/>
+        </w:numPr>
+        <w:tabs>
+          <w:tab w:val="left" w:pos="566"/>
+          <w:tab w:val="left" w:pos="1133"/>
+          <w:tab w:val="left" w:pos="1700"/>
+          <w:tab w:val="left" w:pos="2267"/>
+          <w:tab w:val="left" w:pos="2834"/>
+          <w:tab w:val="left" w:pos="3401"/>
+          <w:tab w:val="left" w:pos="3968"/>
+          <w:tab w:val="left" w:pos="4535"/>
+          <w:tab w:val="left" w:pos="5102"/>
+          <w:tab w:val="left" w:pos="5669"/>
+          <w:tab w:val="left" w:pos="6236"/>
+          <w:tab w:val="left" w:pos="6803"/>
+        </w:tabs>
+        <w:autoSpaceDE w:val="0"/>
+        <w:autoSpaceDN w:val="0"/>
+        <w:adjustRightInd w:val="0"/>
+        <w:spacing w:after="0" w:line="240" w:lineRule="auto"/>
+        <w:ind w:right="-952"/>
+        <w:jc w:val="both"/>
+        <w:rPr>
+          <w:rFonts w:ascii="Cambria" w:hAnsi="Cambria" w:cs="Helvetica"/>
+          <w:sz w:val="24"/>
+          <w:szCs w:val="24"/>
+          <w:lang w:val="en-US"/>
+        </w:rPr>
+      </w:pPr>
+      <w:r>
+        <w:rPr>
+          <w:rFonts w:ascii="Cambria" w:hAnsi="Cambria" w:cs="Helvetica"/>
+          <w:sz w:val="24"/>
+          <w:szCs w:val="24"/>
+          <w:lang w:val="en-US"/>
+        </w:rPr>
+        <w:t xml:space="preserve"> </w:t>
+      </w:r>
+      <w:r>
+        <w:rPr>
+          <w:rFonts w:ascii="Cambria" w:hAnsi="Cambria" w:cs="Helvetica"/>
+          <w:sz w:val="24"/>
+          <w:szCs w:val="24"/>
+          <w:lang w:val="en-US"/>
+        </w:rPr>
+        <w:t>The system has to provide an internal login mechanism for a driver.</w:t>
+      </w:r>
+    </w:p>
+    <w:p>
+      <w:pPr>
+        <w:pStyle w:val="Paragrafoelenco"/>
+        <w:widowControl w:val="0"/>
+        <w:tabs>
+          <w:tab w:val="left" w:pos="566"/>
+          <w:tab w:val="left" w:pos="1133"/>
+          <w:tab w:val="left" w:pos="1700"/>
+          <w:tab w:val="left" w:pos="2267"/>
+          <w:tab w:val="left" w:pos="2834"/>
+          <w:tab w:val="left" w:pos="3401"/>
+          <w:tab w:val="left" w:pos="3968"/>
+          <w:tab w:val="left" w:pos="4535"/>
+          <w:tab w:val="left" w:pos="5102"/>
+          <w:tab w:val="left" w:pos="5669"/>
+          <w:tab w:val="left" w:pos="6236"/>
+          <w:tab w:val="left" w:pos="6803"/>
+        </w:tabs>
+        <w:autoSpaceDE w:val="0"/>
+        <w:autoSpaceDN w:val="0"/>
+        <w:adjustRightInd w:val="0"/>
+        <w:spacing w:after="0" w:line="240" w:lineRule="auto"/>
+        <w:ind w:left="1332" w:right="-952"/>
+        <w:jc w:val="both"/>
+        <w:rPr>
+          <w:rFonts w:ascii="Cambria" w:hAnsi="Cambria" w:cs="Helvetica"/>
+          <w:sz w:val="24"/>
+          <w:szCs w:val="24"/>
+          <w:lang w:val="en-US"/>
+        </w:rPr>
+      </w:pPr>
+    </w:p>
+    <w:p>
+      <w:pPr>
+        <w:widowControl w:val="0"/>
+        <w:tabs>
+          <w:tab w:val="left" w:pos="566"/>
+          <w:tab w:val="left" w:pos="1133"/>
+          <w:tab w:val="left" w:pos="1700"/>
+          <w:tab w:val="left" w:pos="2267"/>
+          <w:tab w:val="left" w:pos="2834"/>
+          <w:tab w:val="left" w:pos="3401"/>
+          <w:tab w:val="left" w:pos="3968"/>
+          <w:tab w:val="left" w:pos="4535"/>
+          <w:tab w:val="left" w:pos="5102"/>
+          <w:tab w:val="left" w:pos="5669"/>
+          <w:tab w:val="left" w:pos="6236"/>
+          <w:tab w:val="left" w:pos="6803"/>
+        </w:tabs>
+        <w:autoSpaceDE w:val="0"/>
+        <w:autoSpaceDN w:val="0"/>
+        <w:adjustRightInd w:val="0"/>
+        <w:spacing w:after="0" w:line="240" w:lineRule="auto"/>
+        <w:ind w:right="-952"/>
+        <w:jc w:val="both"/>
+        <w:rPr>
+          <w:rFonts w:ascii="Cambria" w:hAnsi="Cambria" w:cs="Helvetica"/>
+          <w:sz w:val="24"/>
+          <w:szCs w:val="24"/>
+          <w:lang w:val="en-US"/>
+        </w:rPr>
+      </w:pPr>
+    </w:p>
+    <w:p>
+      <w:pPr>
+        <w:widowControl w:val="0"/>
+        <w:tabs>
+          <w:tab w:val="left" w:pos="566"/>
+          <w:tab w:val="left" w:pos="1133"/>
+          <w:tab w:val="left" w:pos="1700"/>
+          <w:tab w:val="left" w:pos="2267"/>
+          <w:tab w:val="left" w:pos="2834"/>
+          <w:tab w:val="left" w:pos="3401"/>
+          <w:tab w:val="left" w:pos="3968"/>
+          <w:tab w:val="left" w:pos="4535"/>
+          <w:tab w:val="left" w:pos="5102"/>
+          <w:tab w:val="left" w:pos="5669"/>
+          <w:tab w:val="left" w:pos="6236"/>
+          <w:tab w:val="left" w:pos="6803"/>
+        </w:tabs>
+        <w:autoSpaceDE w:val="0"/>
+        <w:autoSpaceDN w:val="0"/>
+        <w:adjustRightInd w:val="0"/>
+        <w:spacing w:after="0" w:line="276" w:lineRule="auto"/>
+        <w:ind w:right="-952"/>
+        <w:jc w:val="both"/>
+        <w:rPr>
+          <w:rFonts w:ascii="Cambria" w:hAnsi="Cambria" w:cs="Helvetica"/>
+          <w:b/>
+          <w:sz w:val="28"/>
+          <w:szCs w:val="24"/>
+          <w:lang w:val="en-US"/>
+        </w:rPr>
+      </w:pPr>
+      <w:r>
+        <w:rPr>
+          <w:rFonts w:ascii="Cambria" w:hAnsi="Cambria" w:cs="Helvetica"/>
+          <w:b/>
+          <w:sz w:val="28"/>
+          <w:szCs w:val="24"/>
+          <w:lang w:val="en-US"/>
+        </w:rPr>
+        <w:t>3</w:t>
+      </w:r>
+      <w:r>
+        <w:rPr>
+          <w:rFonts w:ascii="Cambria" w:hAnsi="Cambria" w:cs="Helvetica"/>
+          <w:b/>
+          <w:sz w:val="28"/>
+          <w:szCs w:val="24"/>
+          <w:lang w:val="en-US"/>
+        </w:rPr>
+        <w:t>.2.3</w:t>
+      </w:r>
+      <w:r>
+        <w:rPr>
+          <w:rFonts w:ascii="Cambria" w:hAnsi="Cambria" w:cs="Helvetica"/>
+          <w:b/>
+          <w:sz w:val="28"/>
+          <w:szCs w:val="24"/>
+          <w:lang w:val="en-US"/>
+        </w:rPr>
+        <w:t xml:space="preserve"> Payment</w:t>
+      </w:r>
+    </w:p>
+    <w:p>
+      <w:pPr>
+        <w:pStyle w:val="Paragrafoelenco"/>
+        <w:widowControl w:val="0"/>
+        <w:numPr>
+          <w:ilvl w:val="0"/>
+          <w:numId w:val="24"/>
+        </w:numPr>
+        <w:tabs>
+          <w:tab w:val="left" w:pos="566"/>
+          <w:tab w:val="left" w:pos="1133"/>
+          <w:tab w:val="left" w:pos="1700"/>
+          <w:tab w:val="left" w:pos="2267"/>
+          <w:tab w:val="left" w:pos="2834"/>
+          <w:tab w:val="left" w:pos="3401"/>
+          <w:tab w:val="left" w:pos="3968"/>
+          <w:tab w:val="left" w:pos="4535"/>
+          <w:tab w:val="left" w:pos="5102"/>
+          <w:tab w:val="left" w:pos="5669"/>
+          <w:tab w:val="left" w:pos="6236"/>
+          <w:tab w:val="left" w:pos="6803"/>
+        </w:tabs>
+        <w:autoSpaceDE w:val="0"/>
+        <w:autoSpaceDN w:val="0"/>
+        <w:adjustRightInd w:val="0"/>
+        <w:spacing w:after="0" w:line="240" w:lineRule="auto"/>
+        <w:ind w:right="-952"/>
+        <w:jc w:val="both"/>
+        <w:rPr>
+          <w:rFonts w:ascii="Cambria" w:hAnsi="Cambria" w:cs="Helvetica"/>
+          <w:sz w:val="24"/>
+          <w:szCs w:val="24"/>
+          <w:lang w:val="en-US"/>
+        </w:rPr>
+      </w:pPr>
+      <w:r>
+        <w:rPr>
+          <w:rFonts w:ascii="Cambria" w:hAnsi="Cambria" w:cs="Helvetica"/>
+          <w:sz w:val="24"/>
+          <w:szCs w:val="24"/>
+          <w:lang w:val="en-US"/>
+        </w:rPr>
+        <w:t>The system has to provid</w:t>
+      </w:r>
+      <w:r>
+        <w:rPr>
+          <w:rFonts w:ascii="Cambria" w:hAnsi="Cambria" w:cs="Helvetica"/>
+          <w:sz w:val="24"/>
+          <w:szCs w:val="24"/>
+          <w:lang w:val="en-US"/>
+        </w:rPr>
+        <w:t>e a mechanism to save a default-</w:t>
+      </w:r>
+      <w:r>
+        <w:rPr>
+          <w:rFonts w:ascii="Cambria" w:hAnsi="Cambria" w:cs="Helvetica"/>
+          <w:sz w:val="24"/>
+          <w:szCs w:val="24"/>
+          <w:lang w:val="en-US"/>
+        </w:rPr>
+        <w:t>user payment type</w:t>
+      </w:r>
+      <w:r>
+        <w:rPr>
+          <w:rFonts w:ascii="Cambria" w:hAnsi="Cambria" w:cs="Helvetica"/>
+          <w:sz w:val="24"/>
+          <w:szCs w:val="24"/>
+          <w:lang w:val="en-US"/>
+        </w:rPr>
+        <w:t>.</w:t>
+      </w:r>
+    </w:p>
+    <w:p>
+      <w:pPr>
+        <w:pStyle w:val="Paragrafoelenco"/>
+        <w:widowControl w:val="0"/>
+        <w:numPr>
+          <w:ilvl w:val="0"/>
+          <w:numId w:val="24"/>
+        </w:numPr>
+        <w:tabs>
+          <w:tab w:val="left" w:pos="566"/>
+          <w:tab w:val="left" w:pos="1133"/>
+          <w:tab w:val="left" w:pos="1700"/>
+          <w:tab w:val="left" w:pos="2267"/>
+          <w:tab w:val="left" w:pos="2834"/>
+          <w:tab w:val="left" w:pos="3401"/>
+          <w:tab w:val="left" w:pos="3968"/>
+          <w:tab w:val="left" w:pos="4535"/>
+          <w:tab w:val="left" w:pos="5102"/>
+          <w:tab w:val="left" w:pos="5669"/>
+          <w:tab w:val="left" w:pos="6236"/>
+          <w:tab w:val="left" w:pos="6803"/>
+        </w:tabs>
+        <w:autoSpaceDE w:val="0"/>
+        <w:autoSpaceDN w:val="0"/>
+        <w:adjustRightInd w:val="0"/>
+        <w:spacing w:after="0" w:line="240" w:lineRule="auto"/>
+        <w:ind w:right="-952"/>
+        <w:jc w:val="both"/>
+        <w:rPr>
+          <w:rFonts w:ascii="Cambria" w:hAnsi="Cambria" w:cs="Helvetica"/>
+          <w:sz w:val="24"/>
+          <w:szCs w:val="24"/>
+          <w:lang w:val="en-US"/>
+        </w:rPr>
+      </w:pPr>
+      <w:r>
+        <w:rPr>
+          <w:rFonts w:ascii="Cambria" w:hAnsi="Cambria" w:cs="Helvetica"/>
+          <w:sz w:val="24"/>
+          <w:szCs w:val="24"/>
+          <w:lang w:val="en-US"/>
+        </w:rPr>
+        <w:t xml:space="preserve">The system has to provide a mechanism to use </w:t>
+      </w:r>
+      <w:r>
+        <w:rPr>
+          <w:rFonts w:ascii="Cambria" w:hAnsi="Cambria" w:cs="Helvetica"/>
+          <w:sz w:val="24"/>
+          <w:szCs w:val="24"/>
+          <w:lang w:val="en-US"/>
+        </w:rPr>
+        <w:t>a</w:t>
+      </w:r>
+      <w:r>
+        <w:rPr>
+          <w:rFonts w:ascii="Cambria" w:hAnsi="Cambria" w:cs="Helvetica"/>
+          <w:sz w:val="24"/>
+          <w:szCs w:val="24"/>
+          <w:lang w:val="en-US"/>
+        </w:rPr>
+        <w:t xml:space="preserve"> user payment type</w:t>
+      </w:r>
+      <w:r>
+        <w:rPr>
+          <w:rFonts w:ascii="Cambria" w:hAnsi="Cambria" w:cs="Helvetica"/>
+          <w:sz w:val="24"/>
+          <w:szCs w:val="24"/>
+          <w:lang w:val="en-US"/>
+        </w:rPr>
+        <w:t>.</w:t>
+      </w:r>
+    </w:p>
+    <w:p>
+      <w:pPr>
+        <w:pStyle w:val="Paragrafoelenco"/>
+        <w:widowControl w:val="0"/>
+        <w:numPr>
+          <w:ilvl w:val="0"/>
+          <w:numId w:val="24"/>
+        </w:numPr>
+        <w:tabs>
+          <w:tab w:val="left" w:pos="566"/>
+          <w:tab w:val="left" w:pos="1133"/>
+          <w:tab w:val="left" w:pos="1700"/>
+          <w:tab w:val="left" w:pos="2267"/>
+          <w:tab w:val="left" w:pos="2834"/>
+          <w:tab w:val="left" w:pos="3401"/>
+          <w:tab w:val="left" w:pos="3968"/>
+          <w:tab w:val="left" w:pos="4535"/>
+          <w:tab w:val="left" w:pos="5102"/>
+          <w:tab w:val="left" w:pos="5669"/>
+          <w:tab w:val="left" w:pos="6236"/>
+          <w:tab w:val="left" w:pos="6803"/>
+        </w:tabs>
+        <w:autoSpaceDE w:val="0"/>
+        <w:autoSpaceDN w:val="0"/>
+        <w:adjustRightInd w:val="0"/>
+        <w:spacing w:after="0" w:line="240" w:lineRule="auto"/>
+        <w:ind w:right="-952"/>
+        <w:jc w:val="both"/>
+        <w:rPr>
+          <w:rFonts w:ascii="Cambria" w:hAnsi="Cambria" w:cs="Helvetica"/>
+          <w:sz w:val="24"/>
+          <w:szCs w:val="24"/>
+          <w:lang w:val="en-US"/>
+        </w:rPr>
+      </w:pPr>
+      <w:r>
+        <w:rPr>
+          <w:rFonts w:ascii="Cambria" w:hAnsi="Cambria" w:cs="Helvetica"/>
+          <w:sz w:val="24"/>
+          <w:szCs w:val="24"/>
+          <w:lang w:val="en-US"/>
+        </w:rPr>
+        <w:t xml:space="preserve">The system has to provide a mechanism to change </w:t>
+      </w:r>
+      <w:r>
+        <w:rPr>
+          <w:rFonts w:ascii="Cambria" w:hAnsi="Cambria" w:cs="Helvetica"/>
+          <w:sz w:val="24"/>
+          <w:szCs w:val="24"/>
+          <w:lang w:val="en-US"/>
+        </w:rPr>
+        <w:t>a</w:t>
+      </w:r>
+      <w:r>
+        <w:rPr>
+          <w:rFonts w:ascii="Cambria" w:hAnsi="Cambria" w:cs="Helvetica"/>
+          <w:sz w:val="24"/>
+          <w:szCs w:val="24"/>
+          <w:lang w:val="en-US"/>
+        </w:rPr>
+        <w:t xml:space="preserve"> user payment type</w:t>
+      </w:r>
+      <w:r>
+        <w:rPr>
+          <w:rFonts w:ascii="Cambria" w:hAnsi="Cambria" w:cs="Helvetica"/>
+          <w:sz w:val="24"/>
+          <w:szCs w:val="24"/>
+          <w:lang w:val="en-US"/>
+        </w:rPr>
+        <w:t>.</w:t>
+      </w:r>
+    </w:p>
+    <w:p>
+      <w:pPr>
+        <w:pStyle w:val="Paragrafoelenco"/>
+        <w:widowControl w:val="0"/>
+        <w:tabs>
+          <w:tab w:val="left" w:pos="566"/>
+          <w:tab w:val="left" w:pos="1133"/>
+          <w:tab w:val="left" w:pos="1700"/>
+          <w:tab w:val="left" w:pos="2267"/>
+          <w:tab w:val="left" w:pos="2834"/>
+          <w:tab w:val="left" w:pos="3401"/>
+          <w:tab w:val="left" w:pos="3968"/>
+          <w:tab w:val="left" w:pos="4535"/>
+          <w:tab w:val="left" w:pos="5102"/>
+          <w:tab w:val="left" w:pos="5669"/>
+          <w:tab w:val="left" w:pos="6236"/>
+          <w:tab w:val="left" w:pos="6803"/>
+        </w:tabs>
+        <w:autoSpaceDE w:val="0"/>
+        <w:autoSpaceDN w:val="0"/>
+        <w:adjustRightInd w:val="0"/>
+        <w:spacing w:after="0" w:line="240" w:lineRule="auto"/>
+        <w:ind w:left="1440" w:right="-952"/>
+        <w:jc w:val="both"/>
+        <w:rPr>
+          <w:rFonts w:ascii="Cambria" w:hAnsi="Cambria" w:cs="Helvetica"/>
+          <w:sz w:val="24"/>
+          <w:szCs w:val="24"/>
+          <w:lang w:val="en-US"/>
+        </w:rPr>
+      </w:pPr>
+    </w:p>
+    <w:p>
+      <w:pPr>
+        <w:widowControl w:val="0"/>
+        <w:tabs>
+          <w:tab w:val="left" w:pos="566"/>
+          <w:tab w:val="left" w:pos="1133"/>
+          <w:tab w:val="left" w:pos="1700"/>
+          <w:tab w:val="left" w:pos="2267"/>
+          <w:tab w:val="left" w:pos="2834"/>
+          <w:tab w:val="left" w:pos="3401"/>
+          <w:tab w:val="left" w:pos="3968"/>
+          <w:tab w:val="left" w:pos="4535"/>
+          <w:tab w:val="left" w:pos="5102"/>
+          <w:tab w:val="left" w:pos="5669"/>
+          <w:tab w:val="left" w:pos="6236"/>
+          <w:tab w:val="left" w:pos="6803"/>
+        </w:tabs>
+        <w:autoSpaceDE w:val="0"/>
+        <w:autoSpaceDN w:val="0"/>
+        <w:adjustRightInd w:val="0"/>
+        <w:spacing w:after="0" w:line="240" w:lineRule="auto"/>
+        <w:ind w:left="720" w:right="-952"/>
+        <w:jc w:val="both"/>
+        <w:rPr>
+          <w:rFonts w:ascii="Cambria" w:hAnsi="Cambria" w:cs="Helvetica"/>
+          <w:sz w:val="24"/>
+          <w:szCs w:val="24"/>
+          <w:lang w:val="en-US"/>
+        </w:rPr>
+      </w:pPr>
+    </w:p>
+    <w:p>
+      <w:pPr>
+        <w:widowControl w:val="0"/>
+        <w:tabs>
+          <w:tab w:val="left" w:pos="566"/>
+          <w:tab w:val="left" w:pos="1133"/>
+          <w:tab w:val="left" w:pos="1700"/>
+          <w:tab w:val="left" w:pos="2267"/>
+          <w:tab w:val="left" w:pos="2834"/>
+          <w:tab w:val="left" w:pos="3401"/>
+          <w:tab w:val="left" w:pos="3968"/>
+          <w:tab w:val="left" w:pos="4535"/>
+          <w:tab w:val="left" w:pos="5102"/>
+          <w:tab w:val="left" w:pos="5669"/>
+          <w:tab w:val="left" w:pos="6236"/>
+          <w:tab w:val="left" w:pos="6803"/>
+        </w:tabs>
+        <w:autoSpaceDE w:val="0"/>
+        <w:autoSpaceDN w:val="0"/>
+        <w:adjustRightInd w:val="0"/>
+        <w:spacing w:after="0" w:line="276" w:lineRule="auto"/>
+        <w:ind w:right="-952"/>
+        <w:jc w:val="both"/>
+        <w:rPr>
+          <w:rFonts w:ascii="Cambria" w:hAnsi="Cambria" w:cs="Helvetica"/>
+          <w:b/>
+          <w:sz w:val="28"/>
+          <w:szCs w:val="24"/>
+          <w:lang w:val="en-US"/>
+        </w:rPr>
+      </w:pPr>
+      <w:r>
+        <w:rPr>
+          <w:rFonts w:ascii="Cambria" w:hAnsi="Cambria" w:cs="Helvetica"/>
+          <w:b/>
+          <w:sz w:val="28"/>
+          <w:szCs w:val="24"/>
+          <w:lang w:val="en-US"/>
+        </w:rPr>
+        <w:t>3</w:t>
+      </w:r>
+      <w:r>
+        <w:rPr>
+          <w:rFonts w:ascii="Cambria" w:hAnsi="Cambria" w:cs="Helvetica"/>
+          <w:b/>
+          <w:sz w:val="28"/>
+          <w:szCs w:val="24"/>
+          <w:lang w:val="en-US"/>
+        </w:rPr>
+        <w:t>.2.4</w:t>
+      </w:r>
+      <w:r>
+        <w:rPr>
+          <w:rFonts w:ascii="Cambria" w:hAnsi="Cambria" w:cs="Helvetica"/>
+          <w:b/>
+          <w:sz w:val="28"/>
+          <w:szCs w:val="24"/>
+          <w:lang w:val="en-US"/>
+        </w:rPr>
+        <w:t xml:space="preserve"> Route taxi driver to customer/destination</w:t>
+      </w:r>
+    </w:p>
+    <w:p>
+      <w:pPr>
+        <w:pStyle w:val="Paragrafoelenco"/>
+        <w:widowControl w:val="0"/>
+        <w:numPr>
+          <w:ilvl w:val="0"/>
+          <w:numId w:val="25"/>
+        </w:numPr>
+        <w:tabs>
+          <w:tab w:val="left" w:pos="566"/>
+          <w:tab w:val="left" w:pos="1133"/>
+          <w:tab w:val="left" w:pos="1700"/>
+          <w:tab w:val="left" w:pos="2267"/>
+          <w:tab w:val="left" w:pos="2834"/>
+          <w:tab w:val="left" w:pos="3401"/>
+          <w:tab w:val="left" w:pos="3968"/>
+          <w:tab w:val="left" w:pos="4535"/>
+          <w:tab w:val="left" w:pos="5102"/>
+          <w:tab w:val="left" w:pos="5669"/>
+          <w:tab w:val="left" w:pos="6236"/>
+          <w:tab w:val="left" w:pos="6803"/>
+        </w:tabs>
+        <w:autoSpaceDE w:val="0"/>
+        <w:autoSpaceDN w:val="0"/>
+        <w:adjustRightInd w:val="0"/>
+        <w:spacing w:after="0" w:line="240" w:lineRule="auto"/>
+        <w:ind w:right="-952"/>
+        <w:jc w:val="both"/>
+        <w:rPr>
+          <w:rFonts w:ascii="Cambria" w:hAnsi="Cambria" w:cs="Helvetica"/>
+          <w:sz w:val="24"/>
+          <w:szCs w:val="24"/>
+          <w:lang w:val="en-US"/>
+        </w:rPr>
+      </w:pPr>
+      <w:r>
+        <w:rPr>
+          <w:rFonts w:ascii="Cambria" w:hAnsi="Cambria" w:cs="Helvetica"/>
+          <w:sz w:val="24"/>
+          <w:szCs w:val="24"/>
+          <w:lang w:val="en-US"/>
+        </w:rPr>
+        <w:t>The system must send route directions to the taxi driver to reach next customer</w:t>
+      </w:r>
+      <w:r>
+        <w:rPr>
+          <w:rFonts w:ascii="Cambria" w:hAnsi="Cambria" w:cs="Helvetica"/>
+          <w:sz w:val="24"/>
+          <w:szCs w:val="24"/>
+          <w:lang w:val="en-US"/>
+        </w:rPr>
+        <w:t>.</w:t>
+      </w:r>
+    </w:p>
+    <w:p>
+      <w:pPr>
+        <w:pStyle w:val="Paragrafoelenco"/>
+        <w:widowControl w:val="0"/>
+        <w:numPr>
+          <w:ilvl w:val="0"/>
+          <w:numId w:val="25"/>
+        </w:numPr>
+        <w:tabs>
+          <w:tab w:val="left" w:pos="566"/>
+          <w:tab w:val="left" w:pos="1133"/>
+          <w:tab w:val="left" w:pos="1700"/>
+          <w:tab w:val="left" w:pos="2267"/>
+          <w:tab w:val="left" w:pos="2834"/>
+          <w:tab w:val="left" w:pos="3401"/>
+          <w:tab w:val="left" w:pos="3968"/>
+          <w:tab w:val="left" w:pos="4535"/>
+          <w:tab w:val="left" w:pos="5102"/>
+          <w:tab w:val="left" w:pos="5669"/>
+          <w:tab w:val="left" w:pos="6236"/>
+          <w:tab w:val="left" w:pos="6803"/>
+        </w:tabs>
+        <w:autoSpaceDE w:val="0"/>
+        <w:autoSpaceDN w:val="0"/>
+        <w:adjustRightInd w:val="0"/>
+        <w:spacing w:after="0" w:line="240" w:lineRule="auto"/>
+        <w:ind w:right="-952"/>
+        <w:jc w:val="both"/>
+        <w:rPr>
+          <w:rFonts w:ascii="Cambria" w:hAnsi="Cambria" w:cs="Helvetica"/>
+          <w:sz w:val="24"/>
+          <w:szCs w:val="24"/>
+          <w:lang w:val="en-US"/>
+        </w:rPr>
+      </w:pPr>
+      <w:r>
+        <w:rPr>
+          <w:rFonts w:ascii="Cambria" w:hAnsi="Cambria" w:cs="Helvetica"/>
+          <w:sz w:val="24"/>
+          <w:szCs w:val="24"/>
+          <w:lang w:val="en-US"/>
+        </w:rPr>
+        <w:t>The system must send route directions to taxi drivers to reach customer’s</w:t>
+      </w:r>
+      <w:r>
+        <w:rPr>
+          <w:rFonts w:ascii="Cambria" w:hAnsi="Cambria" w:cs="Helvetica"/>
+          <w:sz w:val="24"/>
+          <w:szCs w:val="24"/>
+          <w:lang w:val="en-US"/>
+        </w:rPr>
+        <w:t xml:space="preserve"> </w:t>
+      </w:r>
+    </w:p>
+    <w:p>
+      <w:pPr>
+        <w:widowControl w:val="0"/>
+        <w:tabs>
+          <w:tab w:val="left" w:pos="566"/>
+          <w:tab w:val="left" w:pos="1133"/>
+          <w:tab w:val="left" w:pos="1700"/>
+          <w:tab w:val="left" w:pos="2267"/>
+          <w:tab w:val="left" w:pos="2834"/>
+          <w:tab w:val="left" w:pos="3401"/>
+          <w:tab w:val="left" w:pos="3968"/>
+          <w:tab w:val="left" w:pos="4535"/>
+          <w:tab w:val="left" w:pos="5102"/>
+          <w:tab w:val="left" w:pos="5669"/>
+          <w:tab w:val="left" w:pos="6236"/>
+          <w:tab w:val="left" w:pos="6803"/>
+        </w:tabs>
+        <w:autoSpaceDE w:val="0"/>
+        <w:autoSpaceDN w:val="0"/>
+        <w:adjustRightInd w:val="0"/>
+        <w:spacing w:after="0" w:line="240" w:lineRule="auto"/>
+        <w:ind w:left="923" w:right="-952"/>
+        <w:jc w:val="both"/>
+        <w:rPr>
+          <w:rFonts w:ascii="Cambria" w:hAnsi="Cambria" w:cs="Helvetica"/>
+          <w:sz w:val="24"/>
+          <w:szCs w:val="24"/>
+          <w:lang w:val="en-US"/>
+        </w:rPr>
+      </w:pPr>
+      <w:r>
+        <w:rPr>
+          <w:rFonts w:ascii="Cambria" w:hAnsi="Cambria" w:cs="Helvetica"/>
+          <w:sz w:val="24"/>
+          <w:szCs w:val="24"/>
+          <w:lang w:val="en-US"/>
+        </w:rPr>
+        <w:tab/>
+      </w:r>
+      <w:r>
+        <w:rPr>
+          <w:rFonts w:ascii="Cambria" w:hAnsi="Cambria" w:cs="Helvetica"/>
+          <w:sz w:val="24"/>
+          <w:szCs w:val="24"/>
+          <w:lang w:val="en-US"/>
+        </w:rPr>
+        <w:t xml:space="preserve">desired </w:t>
+      </w:r>
+      <w:r>
+        <w:rPr>
+          <w:rFonts w:ascii="Cambria" w:hAnsi="Cambria" w:cs="Helvetica"/>
+          <w:sz w:val="24"/>
+          <w:szCs w:val="24"/>
+          <w:lang w:val="en-US"/>
+        </w:rPr>
+        <w:t>destination.</w:t>
+      </w:r>
+    </w:p>
+    <w:p>
+      <w:pPr>
+        <w:widowControl w:val="0"/>
+        <w:tabs>
+          <w:tab w:val="left" w:pos="566"/>
+          <w:tab w:val="left" w:pos="1133"/>
+          <w:tab w:val="left" w:pos="1700"/>
+          <w:tab w:val="left" w:pos="2267"/>
+          <w:tab w:val="left" w:pos="2834"/>
+          <w:tab w:val="left" w:pos="3401"/>
+          <w:tab w:val="left" w:pos="3968"/>
+          <w:tab w:val="left" w:pos="4535"/>
+          <w:tab w:val="left" w:pos="5102"/>
+          <w:tab w:val="left" w:pos="5669"/>
+          <w:tab w:val="left" w:pos="6236"/>
+          <w:tab w:val="left" w:pos="6803"/>
+        </w:tabs>
+        <w:autoSpaceDE w:val="0"/>
+        <w:autoSpaceDN w:val="0"/>
+        <w:adjustRightInd w:val="0"/>
+        <w:spacing w:after="0" w:line="240" w:lineRule="auto"/>
+        <w:ind w:right="-952"/>
+        <w:jc w:val="both"/>
+        <w:rPr>
+          <w:rFonts w:ascii="Cambria" w:hAnsi="Cambria" w:cs="Helvetica"/>
+          <w:sz w:val="24"/>
+          <w:szCs w:val="24"/>
+          <w:lang w:val="en-US"/>
+        </w:rPr>
+      </w:pPr>
+    </w:p>
+    <w:p>
+      <w:pPr>
+        <w:widowControl w:val="0"/>
+        <w:tabs>
+          <w:tab w:val="left" w:pos="566"/>
+          <w:tab w:val="left" w:pos="1133"/>
+          <w:tab w:val="left" w:pos="1700"/>
+          <w:tab w:val="left" w:pos="2267"/>
+          <w:tab w:val="left" w:pos="2834"/>
+          <w:tab w:val="left" w:pos="3401"/>
+          <w:tab w:val="left" w:pos="3968"/>
+          <w:tab w:val="left" w:pos="4535"/>
+          <w:tab w:val="left" w:pos="5102"/>
+          <w:tab w:val="left" w:pos="5669"/>
+          <w:tab w:val="left" w:pos="6236"/>
+          <w:tab w:val="left" w:pos="6803"/>
+        </w:tabs>
+        <w:autoSpaceDE w:val="0"/>
+        <w:autoSpaceDN w:val="0"/>
+        <w:adjustRightInd w:val="0"/>
+        <w:spacing w:after="0" w:line="240" w:lineRule="auto"/>
+        <w:ind w:right="-952"/>
+        <w:jc w:val="both"/>
+        <w:rPr>
+          <w:rFonts w:ascii="Cambria" w:hAnsi="Cambria" w:cs="Helvetica"/>
+          <w:sz w:val="24"/>
+          <w:szCs w:val="24"/>
+          <w:lang w:val="en-US"/>
+        </w:rPr>
+      </w:pPr>
+    </w:p>
+    <w:p>
+      <w:pPr>
+        <w:widowControl w:val="0"/>
+        <w:tabs>
+          <w:tab w:val="left" w:pos="566"/>
+          <w:tab w:val="left" w:pos="1133"/>
+          <w:tab w:val="left" w:pos="1700"/>
+          <w:tab w:val="left" w:pos="2267"/>
+          <w:tab w:val="left" w:pos="2834"/>
+          <w:tab w:val="left" w:pos="3401"/>
+          <w:tab w:val="left" w:pos="3968"/>
+          <w:tab w:val="left" w:pos="4535"/>
+          <w:tab w:val="left" w:pos="5102"/>
+          <w:tab w:val="left" w:pos="5669"/>
+          <w:tab w:val="left" w:pos="6236"/>
+          <w:tab w:val="left" w:pos="6803"/>
+        </w:tabs>
+        <w:autoSpaceDE w:val="0"/>
+        <w:autoSpaceDN w:val="0"/>
+        <w:adjustRightInd w:val="0"/>
+        <w:spacing w:after="0" w:line="276" w:lineRule="auto"/>
+        <w:ind w:right="-952"/>
+        <w:jc w:val="both"/>
+        <w:rPr>
+          <w:rFonts w:ascii="Cambria" w:hAnsi="Cambria" w:cs="Helvetica"/>
+          <w:b/>
+          <w:sz w:val="28"/>
+          <w:szCs w:val="28"/>
+          <w:lang w:val="en-US"/>
+        </w:rPr>
+      </w:pPr>
+      <w:r>
+        <w:rPr>
+          <w:rFonts w:ascii="Cambria" w:hAnsi="Cambria" w:cs="Helvetica"/>
+          <w:b/>
+          <w:sz w:val="28"/>
+          <w:szCs w:val="28"/>
+          <w:lang w:val="en-US"/>
+        </w:rPr>
+        <w:t>3.2.5</w:t>
+      </w:r>
+      <w:r>
+        <w:rPr>
+          <w:rFonts w:ascii="Cambria" w:hAnsi="Cambria" w:cs="Helvetica"/>
+          <w:b/>
+          <w:sz w:val="28"/>
+          <w:szCs w:val="28"/>
+          <w:lang w:val="en-US"/>
+        </w:rPr>
+        <w:t xml:space="preserve"> Create/delete/update taxi reservations</w:t>
+      </w:r>
+    </w:p>
+    <w:p>
+      <w:pPr>
+        <w:pStyle w:val="Paragrafoelenco"/>
+        <w:widowControl w:val="0"/>
+        <w:numPr>
+          <w:ilvl w:val="0"/>
+          <w:numId w:val="26"/>
+        </w:numPr>
+        <w:tabs>
+          <w:tab w:val="left" w:pos="566"/>
+          <w:tab w:val="left" w:pos="1133"/>
+          <w:tab w:val="left" w:pos="1700"/>
+          <w:tab w:val="left" w:pos="2267"/>
+          <w:tab w:val="left" w:pos="2834"/>
+          <w:tab w:val="left" w:pos="3401"/>
+          <w:tab w:val="left" w:pos="3968"/>
+          <w:tab w:val="left" w:pos="4535"/>
+          <w:tab w:val="left" w:pos="5102"/>
+          <w:tab w:val="left" w:pos="5669"/>
+          <w:tab w:val="left" w:pos="6236"/>
+          <w:tab w:val="left" w:pos="6803"/>
+        </w:tabs>
+        <w:autoSpaceDE w:val="0"/>
+        <w:autoSpaceDN w:val="0"/>
+        <w:adjustRightInd w:val="0"/>
+        <w:spacing w:after="0" w:line="240" w:lineRule="auto"/>
+        <w:ind w:right="-952"/>
+        <w:jc w:val="both"/>
+        <w:rPr>
+          <w:rFonts w:ascii="Cambria" w:hAnsi="Cambria" w:cs="Helvetica"/>
+          <w:sz w:val="24"/>
+          <w:szCs w:val="24"/>
+          <w:lang w:val="en-US"/>
+        </w:rPr>
+      </w:pPr>
+      <w:r>
+        <w:rPr>
+          <w:rFonts w:ascii="Cambria" w:hAnsi="Cambria" w:cs="Helvetica"/>
+          <w:sz w:val="24"/>
+          <w:szCs w:val="24"/>
+          <w:lang w:val="en-US"/>
+        </w:rPr>
+        <w:t xml:space="preserve"> </w:t>
+      </w:r>
+      <w:r>
+        <w:rPr>
+          <w:rFonts w:ascii="Cambria" w:hAnsi="Cambria" w:cs="Helvetica"/>
+          <w:sz w:val="24"/>
+          <w:szCs w:val="24"/>
+          <w:lang w:val="en-US"/>
+        </w:rPr>
+        <w:t>The system has to provide a functionality to allow a customer to create a taxi reservation</w:t>
+      </w:r>
+      <w:r>
+        <w:rPr>
+          <w:rFonts w:ascii="Cambria" w:hAnsi="Cambria" w:cs="Helvetica"/>
+          <w:sz w:val="24"/>
+          <w:szCs w:val="24"/>
+          <w:lang w:val="en-US"/>
+        </w:rPr>
+        <w:t>.</w:t>
+      </w:r>
+    </w:p>
+    <w:p>
+      <w:pPr>
+        <w:pStyle w:val="Paragrafoelenco"/>
+        <w:widowControl w:val="0"/>
+        <w:numPr>
+          <w:ilvl w:val="0"/>
+          <w:numId w:val="26"/>
+        </w:numPr>
+        <w:tabs>
+          <w:tab w:val="left" w:pos="566"/>
+          <w:tab w:val="left" w:pos="1133"/>
+          <w:tab w:val="left" w:pos="1700"/>
+          <w:tab w:val="left" w:pos="2267"/>
+          <w:tab w:val="left" w:pos="2834"/>
+          <w:tab w:val="left" w:pos="3401"/>
+          <w:tab w:val="left" w:pos="3968"/>
+          <w:tab w:val="left" w:pos="4535"/>
+          <w:tab w:val="left" w:pos="5102"/>
+          <w:tab w:val="left" w:pos="5669"/>
+          <w:tab w:val="left" w:pos="6236"/>
+          <w:tab w:val="left" w:pos="6803"/>
+        </w:tabs>
+        <w:autoSpaceDE w:val="0"/>
+        <w:autoSpaceDN w:val="0"/>
+        <w:adjustRightInd w:val="0"/>
+        <w:spacing w:after="0" w:line="240" w:lineRule="auto"/>
+        <w:ind w:right="-952"/>
+        <w:jc w:val="both"/>
+        <w:rPr>
+          <w:rFonts w:ascii="Cambria" w:hAnsi="Cambria" w:cs="Helvetica"/>
+          <w:sz w:val="24"/>
+          <w:szCs w:val="24"/>
+          <w:lang w:val="en-US"/>
+        </w:rPr>
+      </w:pPr>
+      <w:r>
+        <w:rPr>
+          <w:rFonts w:ascii="Cambria" w:hAnsi="Cambria" w:cs="Helvetica"/>
+          <w:sz w:val="24"/>
+          <w:szCs w:val="24"/>
+          <w:lang w:val="en-US"/>
+        </w:rPr>
+        <w:t xml:space="preserve"> </w:t>
+      </w:r>
+      <w:r>
+        <w:rPr>
+          <w:rFonts w:ascii="Cambria" w:hAnsi="Cambria" w:cs="Helvetica"/>
+          <w:sz w:val="24"/>
+          <w:szCs w:val="24"/>
+          <w:lang w:val="en-US"/>
+        </w:rPr>
+        <w:t>The system has to provide a functionality to allow customer view taxi reservations</w:t>
+      </w:r>
+      <w:r>
+        <w:rPr>
+          <w:rFonts w:ascii="Cambria" w:hAnsi="Cambria" w:cs="Helvetica"/>
+          <w:sz w:val="24"/>
+          <w:szCs w:val="24"/>
+          <w:lang w:val="en-US"/>
+        </w:rPr>
+        <w:t>.</w:t>
+      </w:r>
+    </w:p>
+    <w:p>
+      <w:pPr>
+        <w:pStyle w:val="Paragrafoelenco"/>
+        <w:widowControl w:val="0"/>
+        <w:numPr>
+          <w:ilvl w:val="0"/>
+          <w:numId w:val="26"/>
+        </w:numPr>
+        <w:tabs>
+          <w:tab w:val="left" w:pos="566"/>
+          <w:tab w:val="left" w:pos="1133"/>
+          <w:tab w:val="left" w:pos="1700"/>
+          <w:tab w:val="left" w:pos="2267"/>
+          <w:tab w:val="left" w:pos="2834"/>
+          <w:tab w:val="left" w:pos="3401"/>
+          <w:tab w:val="left" w:pos="3968"/>
+          <w:tab w:val="left" w:pos="4535"/>
+          <w:tab w:val="left" w:pos="5102"/>
+          <w:tab w:val="left" w:pos="5669"/>
+          <w:tab w:val="left" w:pos="6236"/>
+          <w:tab w:val="left" w:pos="6803"/>
+        </w:tabs>
+        <w:autoSpaceDE w:val="0"/>
+        <w:autoSpaceDN w:val="0"/>
+        <w:adjustRightInd w:val="0"/>
+        <w:spacing w:after="0" w:line="240" w:lineRule="auto"/>
+        <w:ind w:right="-952"/>
+        <w:jc w:val="both"/>
+        <w:rPr>
+          <w:rFonts w:ascii="Cambria" w:hAnsi="Cambria" w:cs="Helvetica"/>
+          <w:sz w:val="24"/>
+          <w:szCs w:val="24"/>
+          <w:lang w:val="en-US"/>
+        </w:rPr>
+      </w:pPr>
+      <w:r>
+        <w:rPr>
+          <w:rFonts w:ascii="Cambria" w:hAnsi="Cambria" w:cs="Helvetica"/>
+          <w:sz w:val="24"/>
+          <w:szCs w:val="24"/>
+          <w:lang w:val="en-US"/>
+        </w:rPr>
+        <w:t xml:space="preserve"> </w:t>
+      </w:r>
+      <w:r>
+        <w:rPr>
+          <w:rFonts w:ascii="Cambria" w:hAnsi="Cambria" w:cs="Helvetica"/>
+          <w:sz w:val="24"/>
+          <w:szCs w:val="24"/>
+          <w:lang w:val="en-US"/>
+        </w:rPr>
+        <w:t>The system has to provide a functionality to allow a customer to delete taxi reservations</w:t>
+      </w:r>
+      <w:r>
+        <w:rPr>
+          <w:rFonts w:ascii="Cambria" w:hAnsi="Cambria" w:cs="Helvetica"/>
+          <w:sz w:val="24"/>
+          <w:szCs w:val="24"/>
+          <w:lang w:val="en-US"/>
+        </w:rPr>
+        <w:t>.</w:t>
+      </w:r>
+    </w:p>
+    <w:p>
+      <w:pPr>
+        <w:pStyle w:val="Paragrafoelenco"/>
+        <w:widowControl w:val="0"/>
+        <w:numPr>
+          <w:ilvl w:val="0"/>
+          <w:numId w:val="26"/>
+        </w:numPr>
+        <w:tabs>
+          <w:tab w:val="left" w:pos="566"/>
+          <w:tab w:val="left" w:pos="1133"/>
+          <w:tab w:val="left" w:pos="1700"/>
+          <w:tab w:val="left" w:pos="2267"/>
+          <w:tab w:val="left" w:pos="2834"/>
+          <w:tab w:val="left" w:pos="3401"/>
+          <w:tab w:val="left" w:pos="3968"/>
+          <w:tab w:val="left" w:pos="4535"/>
+          <w:tab w:val="left" w:pos="5102"/>
+          <w:tab w:val="left" w:pos="5669"/>
+          <w:tab w:val="left" w:pos="6236"/>
+          <w:tab w:val="left" w:pos="6803"/>
+        </w:tabs>
+        <w:autoSpaceDE w:val="0"/>
+        <w:autoSpaceDN w:val="0"/>
+        <w:adjustRightInd w:val="0"/>
+        <w:spacing w:after="0" w:line="240" w:lineRule="auto"/>
+        <w:ind w:right="-952"/>
+        <w:jc w:val="both"/>
+        <w:rPr>
+          <w:rFonts w:ascii="Cambria" w:hAnsi="Cambria" w:cs="Helvetica"/>
+          <w:sz w:val="24"/>
+          <w:szCs w:val="24"/>
+          <w:lang w:val="en-US"/>
+        </w:rPr>
+      </w:pPr>
+      <w:r>
+        <w:rPr>
+          <w:rFonts w:ascii="Cambria" w:hAnsi="Cambria" w:cs="Helvetica"/>
+          <w:sz w:val="24"/>
+          <w:szCs w:val="24"/>
+          <w:lang w:val="en-US"/>
+        </w:rPr>
+        <w:t xml:space="preserve"> </w:t>
+      </w:r>
+      <w:r>
+        <w:rPr>
+          <w:rFonts w:ascii="Cambria" w:hAnsi="Cambria" w:cs="Helvetica"/>
+          <w:sz w:val="24"/>
+          <w:szCs w:val="24"/>
+          <w:lang w:val="en-US"/>
+        </w:rPr>
+        <w:t>The system has to provide a functionality to allow a customer to update taxi reservations</w:t>
+      </w:r>
+      <w:r>
+        <w:rPr>
+          <w:rFonts w:ascii="Cambria" w:hAnsi="Cambria" w:cs="Helvetica"/>
+          <w:sz w:val="24"/>
+          <w:szCs w:val="24"/>
+          <w:lang w:val="en-US"/>
+        </w:rPr>
+        <w:t>.</w:t>
+      </w:r>
+    </w:p>
+    <w:p>
+      <w:pPr>
+        <w:pStyle w:val="Paragrafoelenco"/>
+        <w:widowControl w:val="0"/>
+        <w:tabs>
+          <w:tab w:val="left" w:pos="566"/>
+          <w:tab w:val="left" w:pos="1133"/>
+          <w:tab w:val="left" w:pos="1700"/>
+          <w:tab w:val="left" w:pos="2267"/>
+          <w:tab w:val="left" w:pos="2834"/>
+          <w:tab w:val="left" w:pos="3401"/>
+          <w:tab w:val="left" w:pos="3968"/>
+          <w:tab w:val="left" w:pos="4535"/>
+          <w:tab w:val="left" w:pos="5102"/>
+          <w:tab w:val="left" w:pos="5669"/>
+          <w:tab w:val="left" w:pos="6236"/>
+          <w:tab w:val="left" w:pos="6803"/>
+        </w:tabs>
+        <w:autoSpaceDE w:val="0"/>
+        <w:autoSpaceDN w:val="0"/>
+        <w:adjustRightInd w:val="0"/>
+        <w:spacing w:after="0" w:line="240" w:lineRule="auto"/>
+        <w:ind w:left="770" w:right="-952"/>
+        <w:jc w:val="both"/>
+        <w:rPr>
+          <w:rFonts w:ascii="Cambria" w:hAnsi="Cambria" w:cs="Helvetica"/>
+          <w:sz w:val="24"/>
+          <w:szCs w:val="24"/>
+          <w:lang w:val="en-US"/>
+        </w:rPr>
+      </w:pPr>
+    </w:p>
+    <w:p>
+      <w:pPr>
+        <w:widowControl w:val="0"/>
+        <w:tabs>
+          <w:tab w:val="left" w:pos="566"/>
+          <w:tab w:val="left" w:pos="1133"/>
+          <w:tab w:val="left" w:pos="1700"/>
+          <w:tab w:val="left" w:pos="2267"/>
+          <w:tab w:val="left" w:pos="2834"/>
+          <w:tab w:val="left" w:pos="3401"/>
+          <w:tab w:val="left" w:pos="3968"/>
+          <w:tab w:val="left" w:pos="4535"/>
+          <w:tab w:val="left" w:pos="5102"/>
+          <w:tab w:val="left" w:pos="5669"/>
+          <w:tab w:val="left" w:pos="6236"/>
+          <w:tab w:val="left" w:pos="6803"/>
+        </w:tabs>
+        <w:autoSpaceDE w:val="0"/>
+        <w:autoSpaceDN w:val="0"/>
+        <w:adjustRightInd w:val="0"/>
+        <w:spacing w:after="0" w:line="240" w:lineRule="auto"/>
+        <w:ind w:right="-952"/>
+        <w:jc w:val="both"/>
+        <w:rPr>
+          <w:rFonts w:ascii="Cambria" w:hAnsi="Cambria" w:cs="Helvetica"/>
+          <w:sz w:val="24"/>
+          <w:szCs w:val="24"/>
+          <w:lang w:val="en-US"/>
+        </w:rPr>
+      </w:pPr>
+    </w:p>
+    <w:p>
+      <w:pPr>
+        <w:widowControl w:val="0"/>
+        <w:tabs>
+          <w:tab w:val="left" w:pos="566"/>
+          <w:tab w:val="left" w:pos="1133"/>
+          <w:tab w:val="left" w:pos="1700"/>
+          <w:tab w:val="left" w:pos="2267"/>
+          <w:tab w:val="left" w:pos="2834"/>
+          <w:tab w:val="left" w:pos="3401"/>
+          <w:tab w:val="left" w:pos="3968"/>
+          <w:tab w:val="left" w:pos="4535"/>
+          <w:tab w:val="left" w:pos="5102"/>
+          <w:tab w:val="left" w:pos="5669"/>
+          <w:tab w:val="left" w:pos="6236"/>
+          <w:tab w:val="left" w:pos="6803"/>
+        </w:tabs>
+        <w:autoSpaceDE w:val="0"/>
+        <w:autoSpaceDN w:val="0"/>
+        <w:adjustRightInd w:val="0"/>
+        <w:spacing w:after="0" w:line="276" w:lineRule="auto"/>
+        <w:ind w:right="-952"/>
+        <w:jc w:val="both"/>
+        <w:rPr>
+          <w:rFonts w:ascii="Cambria" w:hAnsi="Cambria" w:cs="Helvetica"/>
+          <w:b/>
+          <w:sz w:val="28"/>
+          <w:szCs w:val="24"/>
+          <w:lang w:val="en-US"/>
+        </w:rPr>
+      </w:pPr>
+      <w:r>
+        <w:rPr>
+          <w:rFonts w:ascii="Cambria" w:hAnsi="Cambria" w:cs="Helvetica"/>
+          <w:b/>
+          <w:sz w:val="28"/>
+          <w:szCs w:val="24"/>
+          <w:lang w:val="en-US"/>
+        </w:rPr>
+        <w:t>3.2.6</w:t>
+      </w:r>
+      <w:r>
+        <w:rPr>
+          <w:rFonts w:ascii="Cambria" w:hAnsi="Cambria" w:cs="Helvetica"/>
+          <w:b/>
+          <w:sz w:val="28"/>
+          <w:szCs w:val="24"/>
+          <w:lang w:val="en-US"/>
+        </w:rPr>
+        <w:t xml:space="preserve"> Accept/Decline system request to take care of a customer</w:t>
+      </w:r>
+    </w:p>
+    <w:p>
+      <w:pPr>
+        <w:pStyle w:val="Paragrafoelenco"/>
+        <w:widowControl w:val="0"/>
+        <w:numPr>
+          <w:ilvl w:val="0"/>
+          <w:numId w:val="27"/>
+        </w:numPr>
+        <w:tabs>
+          <w:tab w:val="left" w:pos="566"/>
+          <w:tab w:val="left" w:pos="1133"/>
+          <w:tab w:val="left" w:pos="1700"/>
+          <w:tab w:val="left" w:pos="2267"/>
+          <w:tab w:val="left" w:pos="2834"/>
+          <w:tab w:val="left" w:pos="3401"/>
+          <w:tab w:val="left" w:pos="3968"/>
+          <w:tab w:val="left" w:pos="4535"/>
+          <w:tab w:val="left" w:pos="5102"/>
+          <w:tab w:val="left" w:pos="5669"/>
+          <w:tab w:val="left" w:pos="6236"/>
+          <w:tab w:val="left" w:pos="6803"/>
+        </w:tabs>
+        <w:autoSpaceDE w:val="0"/>
+        <w:autoSpaceDN w:val="0"/>
+        <w:adjustRightInd w:val="0"/>
+        <w:spacing w:after="0" w:line="240" w:lineRule="auto"/>
+        <w:ind w:right="-952"/>
+        <w:jc w:val="both"/>
+        <w:rPr>
+          <w:rFonts w:ascii="Cambria" w:hAnsi="Cambria" w:cs="Helvetica"/>
+          <w:sz w:val="24"/>
+          <w:szCs w:val="24"/>
+          <w:lang w:val="en-US"/>
+        </w:rPr>
+      </w:pPr>
+      <w:r>
+        <w:rPr>
+          <w:rFonts w:ascii="Cambria" w:hAnsi="Cambria" w:cs="Helvetica"/>
+          <w:sz w:val="24"/>
+          <w:szCs w:val="24"/>
+          <w:lang w:val="en-US"/>
+        </w:rPr>
+        <w:t xml:space="preserve">The system will allow taxi </w:t>
+      </w:r>
+      <w:r>
+        <w:rPr>
+          <w:rFonts w:ascii="Cambria" w:hAnsi="Cambria" w:cs="Helvetica"/>
+          <w:sz w:val="24"/>
+          <w:szCs w:val="24"/>
+          <w:lang w:val="en-US"/>
+        </w:rPr>
+        <w:t>driver to accept a new customer</w:t>
+      </w:r>
+      <w:r>
+        <w:rPr>
+          <w:rFonts w:ascii="Cambria" w:hAnsi="Cambria" w:cs="Helvetica"/>
+          <w:sz w:val="24"/>
+          <w:szCs w:val="24"/>
+          <w:lang w:val="en-US"/>
+        </w:rPr>
+        <w:t>.</w:t>
+      </w:r>
+    </w:p>
+    <w:p>
+      <w:pPr>
+        <w:pStyle w:val="Paragrafoelenco"/>
+        <w:widowControl w:val="0"/>
+        <w:numPr>
+          <w:ilvl w:val="0"/>
+          <w:numId w:val="27"/>
+        </w:numPr>
+        <w:tabs>
+          <w:tab w:val="left" w:pos="566"/>
+          <w:tab w:val="left" w:pos="1133"/>
+          <w:tab w:val="left" w:pos="1700"/>
+          <w:tab w:val="left" w:pos="2267"/>
+          <w:tab w:val="left" w:pos="2834"/>
+          <w:tab w:val="left" w:pos="3401"/>
+          <w:tab w:val="left" w:pos="3968"/>
+          <w:tab w:val="left" w:pos="4535"/>
+          <w:tab w:val="left" w:pos="5102"/>
+          <w:tab w:val="left" w:pos="5669"/>
+          <w:tab w:val="left" w:pos="6236"/>
+          <w:tab w:val="left" w:pos="6803"/>
+        </w:tabs>
+        <w:autoSpaceDE w:val="0"/>
+        <w:autoSpaceDN w:val="0"/>
+        <w:adjustRightInd w:val="0"/>
+        <w:spacing w:after="0" w:line="240" w:lineRule="auto"/>
+        <w:ind w:right="-952"/>
+        <w:jc w:val="both"/>
+        <w:rPr>
+          <w:rFonts w:ascii="Cambria" w:hAnsi="Cambria" w:cs="Helvetica"/>
+          <w:sz w:val="24"/>
+          <w:szCs w:val="24"/>
+          <w:lang w:val="en-US"/>
+        </w:rPr>
+      </w:pPr>
+      <w:r>
+        <w:rPr>
+          <w:rFonts w:ascii="Cambria" w:hAnsi="Cambria" w:cs="Helvetica"/>
+          <w:sz w:val="24"/>
+          <w:szCs w:val="24"/>
+          <w:lang w:val="en-US"/>
+        </w:rPr>
+        <w:t>The system will allow taxi driver to decline a new customer</w:t>
+      </w:r>
+      <w:r>
+        <w:rPr>
+          <w:rFonts w:ascii="Cambria" w:hAnsi="Cambria" w:cs="Helvetica"/>
+          <w:sz w:val="24"/>
+          <w:szCs w:val="24"/>
+          <w:lang w:val="en-US"/>
+        </w:rPr>
+        <w:t>.</w:t>
+      </w:r>
+    </w:p>
+    <w:p>
+      <w:pPr>
+        <w:pStyle w:val="Paragrafoelenco"/>
+        <w:widowControl w:val="0"/>
+        <w:numPr>
+          <w:ilvl w:val="0"/>
+          <w:numId w:val="27"/>
+        </w:numPr>
+        <w:tabs>
+          <w:tab w:val="left" w:pos="566"/>
+          <w:tab w:val="left" w:pos="1133"/>
+          <w:tab w:val="left" w:pos="1700"/>
+          <w:tab w:val="left" w:pos="2267"/>
+          <w:tab w:val="left" w:pos="2834"/>
+          <w:tab w:val="left" w:pos="3401"/>
+          <w:tab w:val="left" w:pos="3968"/>
+          <w:tab w:val="left" w:pos="4535"/>
+          <w:tab w:val="left" w:pos="5102"/>
+          <w:tab w:val="left" w:pos="5669"/>
+          <w:tab w:val="left" w:pos="6236"/>
+          <w:tab w:val="left" w:pos="6803"/>
+        </w:tabs>
+        <w:autoSpaceDE w:val="0"/>
+        <w:autoSpaceDN w:val="0"/>
+        <w:adjustRightInd w:val="0"/>
+        <w:spacing w:after="0" w:line="240" w:lineRule="auto"/>
+        <w:ind w:right="-952"/>
+        <w:jc w:val="both"/>
+        <w:rPr>
+          <w:rFonts w:ascii="Cambria" w:hAnsi="Cambria" w:cs="Helvetica"/>
+          <w:sz w:val="24"/>
+          <w:szCs w:val="24"/>
+          <w:lang w:val="en-US"/>
+        </w:rPr>
+      </w:pPr>
+      <w:r>
+        <w:rPr>
+          <w:rFonts w:ascii="Cambria" w:hAnsi="Cambria" w:cs="Helvetica"/>
+          <w:sz w:val="24"/>
+          <w:szCs w:val="24"/>
+          <w:lang w:val="en-US"/>
+        </w:rPr>
+        <w:t>The system will provide to taxi drivers information about next customer position</w:t>
+      </w:r>
+      <w:r>
+        <w:rPr>
+          <w:rFonts w:ascii="Cambria" w:hAnsi="Cambria" w:cs="Helvetica"/>
+          <w:sz w:val="24"/>
+          <w:szCs w:val="24"/>
+          <w:lang w:val="en-US"/>
+        </w:rPr>
+        <w:t>.</w:t>
+      </w:r>
+    </w:p>
+    <w:p>
+      <w:pPr>
+        <w:widowControl w:val="0"/>
+        <w:tabs>
+          <w:tab w:val="left" w:pos="566"/>
+          <w:tab w:val="left" w:pos="1133"/>
+          <w:tab w:val="left" w:pos="1700"/>
+          <w:tab w:val="left" w:pos="2267"/>
+          <w:tab w:val="left" w:pos="2834"/>
+          <w:tab w:val="left" w:pos="3401"/>
+          <w:tab w:val="left" w:pos="3968"/>
+          <w:tab w:val="left" w:pos="4535"/>
+          <w:tab w:val="left" w:pos="5102"/>
+          <w:tab w:val="left" w:pos="5669"/>
+          <w:tab w:val="left" w:pos="6236"/>
+          <w:tab w:val="left" w:pos="6803"/>
+        </w:tabs>
+        <w:autoSpaceDE w:val="0"/>
+        <w:autoSpaceDN w:val="0"/>
+        <w:adjustRightInd w:val="0"/>
+        <w:spacing w:after="0" w:line="240" w:lineRule="auto"/>
+        <w:ind w:right="-952"/>
+        <w:jc w:val="both"/>
+        <w:rPr>
+          <w:rFonts w:ascii="Cambria" w:hAnsi="Cambria" w:cs="Helvetica"/>
+          <w:sz w:val="24"/>
+          <w:szCs w:val="24"/>
+          <w:lang w:val="en-US"/>
+        </w:rPr>
+      </w:pPr>
+    </w:p>
+    <w:p>
+      <w:pPr>
+        <w:widowControl w:val="0"/>
+        <w:tabs>
+          <w:tab w:val="left" w:pos="566"/>
+          <w:tab w:val="left" w:pos="1133"/>
+          <w:tab w:val="left" w:pos="1700"/>
+          <w:tab w:val="left" w:pos="2267"/>
+          <w:tab w:val="left" w:pos="2834"/>
+          <w:tab w:val="left" w:pos="3401"/>
+          <w:tab w:val="left" w:pos="3968"/>
+          <w:tab w:val="left" w:pos="4535"/>
+          <w:tab w:val="left" w:pos="5102"/>
+          <w:tab w:val="left" w:pos="5669"/>
+          <w:tab w:val="left" w:pos="6236"/>
+          <w:tab w:val="left" w:pos="6803"/>
+        </w:tabs>
+        <w:autoSpaceDE w:val="0"/>
+        <w:autoSpaceDN w:val="0"/>
+        <w:adjustRightInd w:val="0"/>
+        <w:spacing w:after="0" w:line="276" w:lineRule="auto"/>
+        <w:ind w:right="-952"/>
+        <w:jc w:val="both"/>
+        <w:rPr>
+          <w:rFonts w:ascii="Cambria" w:hAnsi="Cambria" w:cs="Helvetica"/>
+          <w:b/>
+          <w:sz w:val="28"/>
+          <w:szCs w:val="24"/>
+          <w:lang w:val="en-US"/>
+        </w:rPr>
+      </w:pPr>
+      <w:r>
+        <w:rPr>
+          <w:rFonts w:ascii="Cambria" w:hAnsi="Cambria" w:cs="Helvetica"/>
+          <w:b/>
+          <w:sz w:val="28"/>
+          <w:szCs w:val="24"/>
+          <w:lang w:val="en-US"/>
+        </w:rPr>
+        <w:t>3.2.7</w:t>
+      </w:r>
+      <w:r>
+        <w:rPr>
+          <w:rFonts w:ascii="Cambria" w:hAnsi="Cambria" w:cs="Helvetica"/>
+          <w:b/>
+          <w:sz w:val="28"/>
+          <w:szCs w:val="24"/>
+          <w:lang w:val="en-US"/>
+        </w:rPr>
+        <w:t xml:space="preserve"> Periodicall</w:t>
+      </w:r>
+      <w:r>
+        <w:rPr>
+          <w:rFonts w:ascii="Cambria" w:hAnsi="Cambria" w:cs="Helvetica"/>
+          <w:b/>
+          <w:sz w:val="28"/>
+          <w:szCs w:val="24"/>
+          <w:lang w:val="en-US"/>
+        </w:rPr>
+        <w:t>y send taxi driver GPS position</w:t>
+      </w:r>
+    </w:p>
+    <w:p>
+      <w:pPr>
+        <w:pStyle w:val="Paragrafoelenco"/>
+        <w:widowControl w:val="0"/>
+        <w:numPr>
+          <w:ilvl w:val="0"/>
+          <w:numId w:val="28"/>
+        </w:numPr>
+        <w:autoSpaceDE w:val="0"/>
+        <w:autoSpaceDN w:val="0"/>
+        <w:adjustRightInd w:val="0"/>
+        <w:ind w:right="-952"/>
+        <w:jc w:val="both"/>
+        <w:rPr>
+          <w:rFonts w:ascii="Cambria" w:hAnsi="Cambria" w:cs="Helvetica"/>
+          <w:sz w:val="24"/>
+          <w:szCs w:val="24"/>
+          <w:lang w:val="en-US"/>
+        </w:rPr>
+      </w:pPr>
+      <w:r>
+        <w:rPr>
+          <w:rFonts w:ascii="Cambria" w:hAnsi="Cambria" w:cs="Helvetica"/>
+          <w:sz w:val="24"/>
+          <w:szCs w:val="24"/>
+          <w:lang w:val="en-US"/>
+        </w:rPr>
+        <w:t>The system will provide a way to periodically sent and manage taxi drivers GPS position</w:t>
+      </w:r>
+      <w:r>
+        <w:rPr>
+          <w:rFonts w:ascii="Cambria" w:hAnsi="Cambria" w:cs="Helvetica"/>
+          <w:sz w:val="24"/>
+          <w:szCs w:val="24"/>
+          <w:lang w:val="en-US"/>
+        </w:rPr>
+        <w:t>.</w:t>
+      </w:r>
+    </w:p>
+    <w:p>
+      <w:pPr>
+        <w:widowControl w:val="0"/>
+        <w:autoSpaceDE w:val="0"/>
+        <w:autoSpaceDN w:val="0"/>
+        <w:adjustRightInd w:val="0"/>
+        <w:ind w:right="-952"/>
+        <w:jc w:val="both"/>
+        <w:rPr>
+          <w:rFonts w:ascii="Cambria" w:hAnsi="Cambria" w:cs="Helvetica"/>
+          <w:b/>
+          <w:sz w:val="28"/>
+          <w:szCs w:val="24"/>
+          <w:lang w:val="en-US"/>
+        </w:rPr>
+      </w:pPr>
+      <w:bookmarkStart w:id="0" w:name="_GoBack"/>
+      <w:bookmarkEnd w:id="0"/>
+    </w:p>
+    <w:p>
+      <w:pPr>
+        <w:widowControl w:val="0"/>
+        <w:autoSpaceDE w:val="0"/>
+        <w:autoSpaceDN w:val="0"/>
+        <w:adjustRightInd w:val="0"/>
+        <w:ind w:right="-952"/>
+        <w:jc w:val="both"/>
+        <w:rPr>
+          <w:rFonts w:ascii="Cambria" w:hAnsi="Cambria" w:cs="Helvetica"/>
+          <w:b/>
+          <w:sz w:val="28"/>
+          <w:szCs w:val="24"/>
+          <w:lang w:val="en-US"/>
+        </w:rPr>
+      </w:pPr>
+      <w:r>
+        <w:rPr>
+          <w:rFonts w:ascii="Cambria" w:hAnsi="Cambria" w:cs="Helvetica"/>
+          <w:b/>
+          <w:sz w:val="28"/>
+          <w:szCs w:val="24"/>
+          <w:lang w:val="en-US"/>
+        </w:rPr>
+        <w:t>3.2.8</w:t>
+      </w:r>
+      <w:r>
+        <w:rPr>
+          <w:rFonts w:ascii="Cambria" w:hAnsi="Cambria" w:cs="Helvetica"/>
+          <w:b/>
+          <w:sz w:val="28"/>
+          <w:szCs w:val="24"/>
+          <w:lang w:val="en-US"/>
+        </w:rPr>
+        <w:t xml:space="preserve"> Send reservation and travel information to a customer</w:t>
+      </w:r>
+    </w:p>
+    <w:p>
+      <w:pPr>
+        <w:pStyle w:val="Paragrafoelenco"/>
+        <w:widowControl w:val="0"/>
+        <w:numPr>
+          <w:ilvl w:val="0"/>
+          <w:numId w:val="28"/>
+        </w:numPr>
+        <w:autoSpaceDE w:val="0"/>
+        <w:autoSpaceDN w:val="0"/>
+        <w:adjustRightInd w:val="0"/>
+        <w:ind w:right="-952"/>
+        <w:jc w:val="both"/>
+        <w:rPr>
+          <w:rFonts w:ascii="Cambria" w:hAnsi="Cambria" w:cs="Helvetica"/>
+          <w:sz w:val="24"/>
+          <w:szCs w:val="24"/>
+          <w:lang w:val="en-US"/>
+        </w:rPr>
+      </w:pPr>
+      <w:r>
+        <w:rPr>
+          <w:rFonts w:ascii="Cambria" w:hAnsi="Cambria" w:cs="Helvetica"/>
+          <w:sz w:val="24"/>
+          <w:szCs w:val="24"/>
+          <w:lang w:val="en-US"/>
+        </w:rPr>
+        <w:t>The system will send reservation and travel information to a costumer.</w:t>
+      </w:r>
+    </w:p>
+    <w:p>
+      <w:pPr>
+        <w:widowControl w:val="0"/>
+        <w:autoSpaceDE w:val="0"/>
+        <w:autoSpaceDN w:val="0"/>
+        <w:adjustRightInd w:val="0"/>
+        <w:ind w:right="-952"/>
+        <w:jc w:val="both"/>
+        <w:rPr>
+          <w:rFonts w:ascii="Cambria" w:hAnsi="Cambria" w:cs="Helvetica"/>
+          <w:b/>
+          <w:sz w:val="32"/>
           <w:szCs w:val="28"/>
           <w:lang w:val="en-US"/>
         </w:rPr>
@@ -10769,6 +12786,7 @@
           <w:color w:val="1F4E79" w:themeColor="accent1" w:themeShade="80"/>
           <w:sz w:val="28"/>
           <w:szCs w:val="28"/>
+          <w:lang w:val="en-US"/>
         </w:rPr>
       </w:pPr>
       <w:r>
@@ -10777,6 +12795,7 @@
           <w:color w:val="1F4E79" w:themeColor="accent1" w:themeShade="80"/>
           <w:sz w:val="28"/>
           <w:szCs w:val="28"/>
+          <w:lang w:val="en-US"/>
         </w:rPr>
         <w:t>SCENARIO 1</w:t>
       </w:r>
@@ -11395,6 +13414,7 @@
           <w:szCs w:val="28"/>
           <w:lang w:val="en-US"/>
         </w:rPr>
+        <w:lastRenderedPageBreak/>
         <w:t>3.5.1 Performance requirements</w:t>
       </w:r>
     </w:p>
@@ -12183,6 +14203,7 @@
           <w:szCs w:val="24"/>
           <w:lang w:val="en-US"/>
         </w:rPr>
+        <w:lastRenderedPageBreak/>
         <w:t xml:space="preserve">Sensible data will be stored in a database with firewall (in both hardware and software) protection. Another crucial aspect is the payment service via app: this will happen according to an </w:t>
       </w:r>
       <w:r>
@@ -12679,7 +14700,7 @@
                                 <w:sz w:val="24"/>
                                 <w:szCs w:val="24"/>
                               </w:rPr>
-                              <w:t>9</w:t>
+                              <w:t>14</w:t>
                             </w:r>
                             <w:r>
                               <w:rPr>
@@ -12782,7 +14803,7 @@
                           <w:sz w:val="24"/>
                           <w:szCs w:val="24"/>
                         </w:rPr>
-                        <w:t>9</w:t>
+                        <w:t>14</w:t>
                       </w:r>
                       <w:r>
                         <w:rPr>
@@ -12820,6 +14841,60 @@
 <file path=word/numbering.xml><?xml version="1.0" encoding="utf-8"?>
 <w:numbering xmlns:wpc="http://schemas.microsoft.com/office/word/2010/wordprocessingCanvas" xmlns:mc="http://schemas.openxmlformats.org/markup-compatibility/2006" xmlns:o="urn:schemas-microsoft-com:office:office" xmlns:r="http://schemas.openxmlformats.org/officeDocument/2006/relationships" xmlns:m="http://schemas.openxmlformats.org/officeDocument/2006/math" xmlns:v="urn:schemas-microsoft-com:vml" xmlns:wp14="http://schemas.microsoft.com/office/word/2010/wordprocessingDrawing" xmlns:wp="http://schemas.openxmlformats.org/drawingml/2006/wordprocessingDrawing" xmlns:w10="urn:schemas-microsoft-com:office:word" xmlns:w="http://schemas.openxmlformats.org/wordprocessingml/2006/main" xmlns:w14="http://schemas.microsoft.com/office/word/2010/wordml" xmlns:w15="http://schemas.microsoft.com/office/word/2012/wordml" xmlns:wpg="http://schemas.microsoft.com/office/word/2010/wordprocessingGroup" xmlns:wpi="http://schemas.microsoft.com/office/word/2010/wordprocessingInk" xmlns:wne="http://schemas.microsoft.com/office/word/2006/wordml" xmlns:wps="http://schemas.microsoft.com/office/word/2010/wordprocessingShape" mc:Ignorable="w14 w15 wp14">
   <w:abstractNum w:abstractNumId="0" w15:restartNumberingAfterBreak="0">
+    <w:nsid w:val="00000001"/>
+    <w:multiLevelType w:val="hybridMultilevel"/>
+    <w:tmpl w:val="00000001"/>
+    <w:lvl w:ilvl="0" w:tplc="00000001">
+      <w:start w:val="3"/>
+      <w:numFmt w:val="bullet"/>
+      <w:lvlText w:val="•"/>
+      <w:lvlJc w:val="left"/>
+      <w:pPr>
+        <w:ind w:left="720" w:hanging="360"/>
+      </w:pPr>
+    </w:lvl>
+    <w:lvl w:ilvl="1" w:tplc="FFFFFFFF">
+      <w:numFmt w:val="decimal"/>
+      <w:lvlText w:val=""/>
+      <w:lvlJc w:val="left"/>
+    </w:lvl>
+    <w:lvl w:ilvl="2" w:tplc="FFFFFFFF">
+      <w:numFmt w:val="decimal"/>
+      <w:lvlText w:val=""/>
+      <w:lvlJc w:val="left"/>
+    </w:lvl>
+    <w:lvl w:ilvl="3" w:tplc="FFFFFFFF">
+      <w:numFmt w:val="decimal"/>
+      <w:lvlText w:val=""/>
+      <w:lvlJc w:val="left"/>
+    </w:lvl>
+    <w:lvl w:ilvl="4" w:tplc="FFFFFFFF">
+      <w:numFmt w:val="decimal"/>
+      <w:lvlText w:val=""/>
+      <w:lvlJc w:val="left"/>
+    </w:lvl>
+    <w:lvl w:ilvl="5" w:tplc="FFFFFFFF">
+      <w:numFmt w:val="decimal"/>
+      <w:lvlText w:val=""/>
+      <w:lvlJc w:val="left"/>
+    </w:lvl>
+    <w:lvl w:ilvl="6" w:tplc="FFFFFFFF">
+      <w:numFmt w:val="decimal"/>
+      <w:lvlText w:val=""/>
+      <w:lvlJc w:val="left"/>
+    </w:lvl>
+    <w:lvl w:ilvl="7" w:tplc="FFFFFFFF">
+      <w:numFmt w:val="decimal"/>
+      <w:lvlText w:val=""/>
+      <w:lvlJc w:val="left"/>
+    </w:lvl>
+    <w:lvl w:ilvl="8" w:tplc="FFFFFFFF">
+      <w:numFmt w:val="decimal"/>
+      <w:lvlText w:val=""/>
+      <w:lvlJc w:val="left"/>
+    </w:lvl>
+  </w:abstractNum>
+  <w:abstractNum w:abstractNumId="1" w15:restartNumberingAfterBreak="0">
     <w:nsid w:val="036F6820"/>
     <w:multiLevelType w:val="multilevel"/>
     <w:tmpl w:val="AF223D18"/>
@@ -12932,7 +15007,7 @@
       </w:rPr>
     </w:lvl>
   </w:abstractNum>
-  <w:abstractNum w:abstractNumId="1" w15:restartNumberingAfterBreak="0">
+  <w:abstractNum w:abstractNumId="2" w15:restartNumberingAfterBreak="0">
     <w:nsid w:val="05A83AE4"/>
     <w:multiLevelType w:val="multilevel"/>
     <w:tmpl w:val="FD66B500"/>
@@ -13045,7 +15120,7 @@
       </w:rPr>
     </w:lvl>
   </w:abstractNum>
-  <w:abstractNum w:abstractNumId="2" w15:restartNumberingAfterBreak="0">
+  <w:abstractNum w:abstractNumId="3" w15:restartNumberingAfterBreak="0">
     <w:nsid w:val="06CD1833"/>
     <w:multiLevelType w:val="hybridMultilevel"/>
     <w:tmpl w:val="22C2EE44"/>
@@ -13158,7 +15233,120 @@
       </w:rPr>
     </w:lvl>
   </w:abstractNum>
-  <w:abstractNum w:abstractNumId="3" w15:restartNumberingAfterBreak="0">
+  <w:abstractNum w:abstractNumId="4" w15:restartNumberingAfterBreak="0">
+    <w:nsid w:val="0A120FB1"/>
+    <w:multiLevelType w:val="hybridMultilevel"/>
+    <w:tmpl w:val="4B149F50"/>
+    <w:lvl w:ilvl="0" w:tplc="04090001">
+      <w:start w:val="1"/>
+      <w:numFmt w:val="bullet"/>
+      <w:lvlText w:val=""/>
+      <w:lvlJc w:val="left"/>
+      <w:pPr>
+        <w:ind w:left="720" w:hanging="360"/>
+      </w:pPr>
+      <w:rPr>
+        <w:rFonts w:ascii="Symbol" w:hAnsi="Symbol" w:hint="default"/>
+      </w:rPr>
+    </w:lvl>
+    <w:lvl w:ilvl="1" w:tplc="04090003" w:tentative="1">
+      <w:start w:val="1"/>
+      <w:numFmt w:val="bullet"/>
+      <w:lvlText w:val="o"/>
+      <w:lvlJc w:val="left"/>
+      <w:pPr>
+        <w:ind w:left="1440" w:hanging="360"/>
+      </w:pPr>
+      <w:rPr>
+        <w:rFonts w:ascii="Courier New" w:hAnsi="Courier New" w:cs="Courier New" w:hint="default"/>
+      </w:rPr>
+    </w:lvl>
+    <w:lvl w:ilvl="2" w:tplc="04090005" w:tentative="1">
+      <w:start w:val="1"/>
+      <w:numFmt w:val="bullet"/>
+      <w:lvlText w:val=""/>
+      <w:lvlJc w:val="left"/>
+      <w:pPr>
+        <w:ind w:left="2160" w:hanging="360"/>
+      </w:pPr>
+      <w:rPr>
+        <w:rFonts w:ascii="Wingdings" w:hAnsi="Wingdings" w:hint="default"/>
+      </w:rPr>
+    </w:lvl>
+    <w:lvl w:ilvl="3" w:tplc="04090001" w:tentative="1">
+      <w:start w:val="1"/>
+      <w:numFmt w:val="bullet"/>
+      <w:lvlText w:val=""/>
+      <w:lvlJc w:val="left"/>
+      <w:pPr>
+        <w:ind w:left="2880" w:hanging="360"/>
+      </w:pPr>
+      <w:rPr>
+        <w:rFonts w:ascii="Symbol" w:hAnsi="Symbol" w:hint="default"/>
+      </w:rPr>
+    </w:lvl>
+    <w:lvl w:ilvl="4" w:tplc="04090003" w:tentative="1">
+      <w:start w:val="1"/>
+      <w:numFmt w:val="bullet"/>
+      <w:lvlText w:val="o"/>
+      <w:lvlJc w:val="left"/>
+      <w:pPr>
+        <w:ind w:left="3600" w:hanging="360"/>
+      </w:pPr>
+      <w:rPr>
+        <w:rFonts w:ascii="Courier New" w:hAnsi="Courier New" w:cs="Courier New" w:hint="default"/>
+      </w:rPr>
+    </w:lvl>
+    <w:lvl w:ilvl="5" w:tplc="04090005" w:tentative="1">
+      <w:start w:val="1"/>
+      <w:numFmt w:val="bullet"/>
+      <w:lvlText w:val=""/>
+      <w:lvlJc w:val="left"/>
+      <w:pPr>
+        <w:ind w:left="4320" w:hanging="360"/>
+      </w:pPr>
+      <w:rPr>
+        <w:rFonts w:ascii="Wingdings" w:hAnsi="Wingdings" w:hint="default"/>
+      </w:rPr>
+    </w:lvl>
+    <w:lvl w:ilvl="6" w:tplc="04090001" w:tentative="1">
+      <w:start w:val="1"/>
+      <w:numFmt w:val="bullet"/>
+      <w:lvlText w:val=""/>
+      <w:lvlJc w:val="left"/>
+      <w:pPr>
+        <w:ind w:left="5040" w:hanging="360"/>
+      </w:pPr>
+      <w:rPr>
+        <w:rFonts w:ascii="Symbol" w:hAnsi="Symbol" w:hint="default"/>
+      </w:rPr>
+    </w:lvl>
+    <w:lvl w:ilvl="7" w:tplc="04090003" w:tentative="1">
+      <w:start w:val="1"/>
+      <w:numFmt w:val="bullet"/>
+      <w:lvlText w:val="o"/>
+      <w:lvlJc w:val="left"/>
+      <w:pPr>
+        <w:ind w:left="5760" w:hanging="360"/>
+      </w:pPr>
+      <w:rPr>
+        <w:rFonts w:ascii="Courier New" w:hAnsi="Courier New" w:cs="Courier New" w:hint="default"/>
+      </w:rPr>
+    </w:lvl>
+    <w:lvl w:ilvl="8" w:tplc="04090005" w:tentative="1">
+      <w:start w:val="1"/>
+      <w:numFmt w:val="bullet"/>
+      <w:lvlText w:val=""/>
+      <w:lvlJc w:val="left"/>
+      <w:pPr>
+        <w:ind w:left="6480" w:hanging="360"/>
+      </w:pPr>
+      <w:rPr>
+        <w:rFonts w:ascii="Wingdings" w:hAnsi="Wingdings" w:hint="default"/>
+      </w:rPr>
+    </w:lvl>
+  </w:abstractNum>
+  <w:abstractNum w:abstractNumId="5" w15:restartNumberingAfterBreak="0">
     <w:nsid w:val="11A46D49"/>
     <w:multiLevelType w:val="multilevel"/>
     <w:tmpl w:val="AF223D18"/>
@@ -13271,7 +15459,7 @@
       </w:rPr>
     </w:lvl>
   </w:abstractNum>
-  <w:abstractNum w:abstractNumId="4" w15:restartNumberingAfterBreak="0">
+  <w:abstractNum w:abstractNumId="6" w15:restartNumberingAfterBreak="0">
     <w:nsid w:val="1BB358A1"/>
     <w:multiLevelType w:val="hybridMultilevel"/>
     <w:tmpl w:val="C72C76C2"/>
@@ -13384,7 +15572,120 @@
       </w:rPr>
     </w:lvl>
   </w:abstractNum>
-  <w:abstractNum w:abstractNumId="5" w15:restartNumberingAfterBreak="0">
+  <w:abstractNum w:abstractNumId="7" w15:restartNumberingAfterBreak="0">
+    <w:nsid w:val="1D4519A9"/>
+    <w:multiLevelType w:val="multilevel"/>
+    <w:tmpl w:val="34FADF10"/>
+    <w:lvl w:ilvl="0">
+      <w:start w:val="3"/>
+      <w:numFmt w:val="decimal"/>
+      <w:lvlText w:val="%1"/>
+      <w:lvlJc w:val="left"/>
+      <w:pPr>
+        <w:ind w:left="510" w:hanging="510"/>
+      </w:pPr>
+      <w:rPr>
+        <w:rFonts w:hint="default"/>
+      </w:rPr>
+    </w:lvl>
+    <w:lvl w:ilvl="1">
+      <w:start w:val="1"/>
+      <w:numFmt w:val="decimal"/>
+      <w:lvlText w:val="%1.%2"/>
+      <w:lvlJc w:val="left"/>
+      <w:pPr>
+        <w:ind w:left="1571" w:hanging="720"/>
+      </w:pPr>
+      <w:rPr>
+        <w:rFonts w:hint="default"/>
+      </w:rPr>
+    </w:lvl>
+    <w:lvl w:ilvl="2">
+      <w:start w:val="1"/>
+      <w:numFmt w:val="decimal"/>
+      <w:lvlText w:val="%1.%2.%3"/>
+      <w:lvlJc w:val="left"/>
+      <w:pPr>
+        <w:ind w:left="3960" w:hanging="1080"/>
+      </w:pPr>
+      <w:rPr>
+        <w:rFonts w:hint="default"/>
+      </w:rPr>
+    </w:lvl>
+    <w:lvl w:ilvl="3">
+      <w:start w:val="1"/>
+      <w:numFmt w:val="decimal"/>
+      <w:lvlText w:val="%1.%2.%3.%4"/>
+      <w:lvlJc w:val="left"/>
+      <w:pPr>
+        <w:ind w:left="5760" w:hanging="1440"/>
+      </w:pPr>
+      <w:rPr>
+        <w:rFonts w:hint="default"/>
+      </w:rPr>
+    </w:lvl>
+    <w:lvl w:ilvl="4">
+      <w:start w:val="1"/>
+      <w:numFmt w:val="decimal"/>
+      <w:lvlText w:val="%1.%2.%3.%4.%5"/>
+      <w:lvlJc w:val="left"/>
+      <w:pPr>
+        <w:ind w:left="7560" w:hanging="1800"/>
+      </w:pPr>
+      <w:rPr>
+        <w:rFonts w:hint="default"/>
+      </w:rPr>
+    </w:lvl>
+    <w:lvl w:ilvl="5">
+      <w:start w:val="1"/>
+      <w:numFmt w:val="decimal"/>
+      <w:lvlText w:val="%1.%2.%3.%4.%5.%6"/>
+      <w:lvlJc w:val="left"/>
+      <w:pPr>
+        <w:ind w:left="9000" w:hanging="1800"/>
+      </w:pPr>
+      <w:rPr>
+        <w:rFonts w:hint="default"/>
+      </w:rPr>
+    </w:lvl>
+    <w:lvl w:ilvl="6">
+      <w:start w:val="1"/>
+      <w:numFmt w:val="decimal"/>
+      <w:lvlText w:val="%1.%2.%3.%4.%5.%6.%7"/>
+      <w:lvlJc w:val="left"/>
+      <w:pPr>
+        <w:ind w:left="10800" w:hanging="2160"/>
+      </w:pPr>
+      <w:rPr>
+        <w:rFonts w:hint="default"/>
+      </w:rPr>
+    </w:lvl>
+    <w:lvl w:ilvl="7">
+      <w:start w:val="1"/>
+      <w:numFmt w:val="decimal"/>
+      <w:lvlText w:val="%1.%2.%3.%4.%5.%6.%7.%8"/>
+      <w:lvlJc w:val="left"/>
+      <w:pPr>
+        <w:ind w:left="12600" w:hanging="2520"/>
+      </w:pPr>
+      <w:rPr>
+        <w:rFonts w:hint="default"/>
+      </w:rPr>
+    </w:lvl>
+    <w:lvl w:ilvl="8">
+      <w:start w:val="1"/>
+      <w:numFmt w:val="decimal"/>
+      <w:lvlText w:val="%1.%2.%3.%4.%5.%6.%7.%8.%9"/>
+      <w:lvlJc w:val="left"/>
+      <w:pPr>
+        <w:ind w:left="14400" w:hanging="2880"/>
+      </w:pPr>
+      <w:rPr>
+        <w:rFonts w:hint="default"/>
+      </w:rPr>
+    </w:lvl>
+  </w:abstractNum>
+  <w:abstractNum w:abstractNumId="8" w15:restartNumberingAfterBreak="0">
     <w:nsid w:val="1F2C0ABD"/>
     <w:multiLevelType w:val="multilevel"/>
     <w:tmpl w:val="6638E198"/>
@@ -13497,7 +15798,7 @@
       </w:rPr>
     </w:lvl>
   </w:abstractNum>
-  <w:abstractNum w:abstractNumId="6" w15:restartNumberingAfterBreak="0">
+  <w:abstractNum w:abstractNumId="9" w15:restartNumberingAfterBreak="0">
     <w:nsid w:val="34136CF2"/>
     <w:multiLevelType w:val="hybridMultilevel"/>
     <w:tmpl w:val="6ECADD26"/>
@@ -13610,7 +15911,7 @@
       </w:rPr>
     </w:lvl>
   </w:abstractNum>
-  <w:abstractNum w:abstractNumId="7" w15:restartNumberingAfterBreak="0">
+  <w:abstractNum w:abstractNumId="10" w15:restartNumberingAfterBreak="0">
     <w:nsid w:val="375610B1"/>
     <w:multiLevelType w:val="hybridMultilevel"/>
     <w:tmpl w:val="1456A2A8"/>
@@ -13699,7 +16000,7 @@
       </w:pPr>
     </w:lvl>
   </w:abstractNum>
-  <w:abstractNum w:abstractNumId="8" w15:restartNumberingAfterBreak="0">
+  <w:abstractNum w:abstractNumId="11" w15:restartNumberingAfterBreak="0">
     <w:nsid w:val="3C250E37"/>
     <w:multiLevelType w:val="hybridMultilevel"/>
     <w:tmpl w:val="22880934"/>
@@ -13812,7 +16113,233 @@
       </w:rPr>
     </w:lvl>
   </w:abstractNum>
-  <w:abstractNum w:abstractNumId="9" w15:restartNumberingAfterBreak="0">
+  <w:abstractNum w:abstractNumId="12" w15:restartNumberingAfterBreak="0">
+    <w:nsid w:val="3C5D026F"/>
+    <w:multiLevelType w:val="multilevel"/>
+    <w:tmpl w:val="AF223D18"/>
+    <w:lvl w:ilvl="0">
+      <w:start w:val="1"/>
+      <w:numFmt w:val="decimal"/>
+      <w:lvlText w:val="%1"/>
+      <w:lvlJc w:val="left"/>
+      <w:pPr>
+        <w:ind w:left="390" w:hanging="390"/>
+      </w:pPr>
+      <w:rPr>
+        <w:rFonts w:hint="default"/>
+      </w:rPr>
+    </w:lvl>
+    <w:lvl w:ilvl="1">
+      <w:start w:val="2"/>
+      <w:numFmt w:val="decimal"/>
+      <w:lvlText w:val="%1.%2"/>
+      <w:lvlJc w:val="left"/>
+      <w:pPr>
+        <w:ind w:left="1440" w:hanging="720"/>
+      </w:pPr>
+      <w:rPr>
+        <w:rFonts w:hint="default"/>
+      </w:rPr>
+    </w:lvl>
+    <w:lvl w:ilvl="2">
+      <w:start w:val="1"/>
+      <w:numFmt w:val="decimal"/>
+      <w:lvlText w:val="%1.%2.%3"/>
+      <w:lvlJc w:val="left"/>
+      <w:pPr>
+        <w:ind w:left="2160" w:hanging="720"/>
+      </w:pPr>
+      <w:rPr>
+        <w:rFonts w:hint="default"/>
+      </w:rPr>
+    </w:lvl>
+    <w:lvl w:ilvl="3">
+      <w:start w:val="1"/>
+      <w:numFmt w:val="decimal"/>
+      <w:lvlText w:val="%1.%2.%3.%4"/>
+      <w:lvlJc w:val="left"/>
+      <w:pPr>
+        <w:ind w:left="3240" w:hanging="1080"/>
+      </w:pPr>
+      <w:rPr>
+        <w:rFonts w:hint="default"/>
+      </w:rPr>
+    </w:lvl>
+    <w:lvl w:ilvl="4">
+      <w:start w:val="1"/>
+      <w:numFmt w:val="decimal"/>
+      <w:lvlText w:val="%1.%2.%3.%4.%5"/>
+      <w:lvlJc w:val="left"/>
+      <w:pPr>
+        <w:ind w:left="4320" w:hanging="1440"/>
+      </w:pPr>
+      <w:rPr>
+        <w:rFonts w:hint="default"/>
+      </w:rPr>
+    </w:lvl>
+    <w:lvl w:ilvl="5">
+      <w:start w:val="1"/>
+      <w:numFmt w:val="decimal"/>
+      <w:lvlText w:val="%1.%2.%3.%4.%5.%6"/>
+      <w:lvlJc w:val="left"/>
+      <w:pPr>
+        <w:ind w:left="5040" w:hanging="1440"/>
+      </w:pPr>
+      <w:rPr>
+        <w:rFonts w:hint="default"/>
+      </w:rPr>
+    </w:lvl>
+    <w:lvl w:ilvl="6">
+      <w:start w:val="1"/>
+      <w:numFmt w:val="decimal"/>
+      <w:lvlText w:val="%1.%2.%3.%4.%5.%6.%7"/>
+      <w:lvlJc w:val="left"/>
+      <w:pPr>
+        <w:ind w:left="6120" w:hanging="1800"/>
+      </w:pPr>
+      <w:rPr>
+        <w:rFonts w:hint="default"/>
+      </w:rPr>
+    </w:lvl>
+    <w:lvl w:ilvl="7">
+      <w:start w:val="1"/>
+      <w:numFmt w:val="decimal"/>
+      <w:lvlText w:val="%1.%2.%3.%4.%5.%6.%7.%8"/>
+      <w:lvlJc w:val="left"/>
+      <w:pPr>
+        <w:ind w:left="7200" w:hanging="2160"/>
+      </w:pPr>
+      <w:rPr>
+        <w:rFonts w:hint="default"/>
+      </w:rPr>
+    </w:lvl>
+    <w:lvl w:ilvl="8">
+      <w:start w:val="1"/>
+      <w:numFmt w:val="decimal"/>
+      <w:lvlText w:val="%1.%2.%3.%4.%5.%6.%7.%8.%9"/>
+      <w:lvlJc w:val="left"/>
+      <w:pPr>
+        <w:ind w:left="7920" w:hanging="2160"/>
+      </w:pPr>
+      <w:rPr>
+        <w:rFonts w:hint="default"/>
+      </w:rPr>
+    </w:lvl>
+  </w:abstractNum>
+  <w:abstractNum w:abstractNumId="13" w15:restartNumberingAfterBreak="0">
+    <w:nsid w:val="40747081"/>
+    <w:multiLevelType w:val="hybridMultilevel"/>
+    <w:tmpl w:val="C5C49CA2"/>
+    <w:lvl w:ilvl="0" w:tplc="04090001">
+      <w:start w:val="1"/>
+      <w:numFmt w:val="bullet"/>
+      <w:lvlText w:val=""/>
+      <w:lvlJc w:val="left"/>
+      <w:pPr>
+        <w:ind w:left="720" w:hanging="360"/>
+      </w:pPr>
+      <w:rPr>
+        <w:rFonts w:ascii="Symbol" w:hAnsi="Symbol" w:hint="default"/>
+      </w:rPr>
+    </w:lvl>
+    <w:lvl w:ilvl="1" w:tplc="04090003" w:tentative="1">
+      <w:start w:val="1"/>
+      <w:numFmt w:val="bullet"/>
+      <w:lvlText w:val="o"/>
+      <w:lvlJc w:val="left"/>
+      <w:pPr>
+        <w:ind w:left="1440" w:hanging="360"/>
+      </w:pPr>
+      <w:rPr>
+        <w:rFonts w:ascii="Courier New" w:hAnsi="Courier New" w:cs="Courier New" w:hint="default"/>
+      </w:rPr>
+    </w:lvl>
+    <w:lvl w:ilvl="2" w:tplc="04090005" w:tentative="1">
+      <w:start w:val="1"/>
+      <w:numFmt w:val="bullet"/>
+      <w:lvlText w:val=""/>
+      <w:lvlJc w:val="left"/>
+      <w:pPr>
+        <w:ind w:left="2160" w:hanging="360"/>
+      </w:pPr>
+      <w:rPr>
+        <w:rFonts w:ascii="Wingdings" w:hAnsi="Wingdings" w:hint="default"/>
+      </w:rPr>
+    </w:lvl>
+    <w:lvl w:ilvl="3" w:tplc="04090001" w:tentative="1">
+      <w:start w:val="1"/>
+      <w:numFmt w:val="bullet"/>
+      <w:lvlText w:val=""/>
+      <w:lvlJc w:val="left"/>
+      <w:pPr>
+        <w:ind w:left="2880" w:hanging="360"/>
+      </w:pPr>
+      <w:rPr>
+        <w:rFonts w:ascii="Symbol" w:hAnsi="Symbol" w:hint="default"/>
+      </w:rPr>
+    </w:lvl>
+    <w:lvl w:ilvl="4" w:tplc="04090003" w:tentative="1">
+      <w:start w:val="1"/>
+      <w:numFmt w:val="bullet"/>
+      <w:lvlText w:val="o"/>
+      <w:lvlJc w:val="left"/>
+      <w:pPr>
+        <w:ind w:left="3600" w:hanging="360"/>
+      </w:pPr>
+      <w:rPr>
+        <w:rFonts w:ascii="Courier New" w:hAnsi="Courier New" w:cs="Courier New" w:hint="default"/>
+      </w:rPr>
+    </w:lvl>
+    <w:lvl w:ilvl="5" w:tplc="04090005" w:tentative="1">
+      <w:start w:val="1"/>
+      <w:numFmt w:val="bullet"/>
+      <w:lvlText w:val=""/>
+      <w:lvlJc w:val="left"/>
+      <w:pPr>
+        <w:ind w:left="4320" w:hanging="360"/>
+      </w:pPr>
+      <w:rPr>
+        <w:rFonts w:ascii="Wingdings" w:hAnsi="Wingdings" w:hint="default"/>
+      </w:rPr>
+    </w:lvl>
+    <w:lvl w:ilvl="6" w:tplc="04090001" w:tentative="1">
+      <w:start w:val="1"/>
+      <w:numFmt w:val="bullet"/>
+      <w:lvlText w:val=""/>
+      <w:lvlJc w:val="left"/>
+      <w:pPr>
+        <w:ind w:left="5040" w:hanging="360"/>
+      </w:pPr>
+      <w:rPr>
+        <w:rFonts w:ascii="Symbol" w:hAnsi="Symbol" w:hint="default"/>
+      </w:rPr>
+    </w:lvl>
+    <w:lvl w:ilvl="7" w:tplc="04090003" w:tentative="1">
+      <w:start w:val="1"/>
+      <w:numFmt w:val="bullet"/>
+      <w:lvlText w:val="o"/>
+      <w:lvlJc w:val="left"/>
+      <w:pPr>
+        <w:ind w:left="5760" w:hanging="360"/>
+      </w:pPr>
+      <w:rPr>
+        <w:rFonts w:ascii="Courier New" w:hAnsi="Courier New" w:cs="Courier New" w:hint="default"/>
+      </w:rPr>
+    </w:lvl>
+    <w:lvl w:ilvl="8" w:tplc="04090005" w:tentative="1">
+      <w:start w:val="1"/>
+      <w:numFmt w:val="bullet"/>
+      <w:lvlText w:val=""/>
+      <w:lvlJc w:val="left"/>
+      <w:pPr>
+        <w:ind w:left="6480" w:hanging="360"/>
+      </w:pPr>
+      <w:rPr>
+        <w:rFonts w:ascii="Wingdings" w:hAnsi="Wingdings" w:hint="default"/>
+      </w:rPr>
+    </w:lvl>
+  </w:abstractNum>
+  <w:abstractNum w:abstractNumId="14" w15:restartNumberingAfterBreak="0">
     <w:nsid w:val="47CA5785"/>
     <w:multiLevelType w:val="hybridMultilevel"/>
     <w:tmpl w:val="99DE58FA"/>
@@ -13925,7 +16452,7 @@
       </w:rPr>
     </w:lvl>
   </w:abstractNum>
-  <w:abstractNum w:abstractNumId="10" w15:restartNumberingAfterBreak="0">
+  <w:abstractNum w:abstractNumId="15" w15:restartNumberingAfterBreak="0">
     <w:nsid w:val="4FC203DD"/>
     <w:multiLevelType w:val="multilevel"/>
     <w:tmpl w:val="CE287CA0"/>
@@ -14038,7 +16565,7 @@
       </w:rPr>
     </w:lvl>
   </w:abstractNum>
-  <w:abstractNum w:abstractNumId="11" w15:restartNumberingAfterBreak="0">
+  <w:abstractNum w:abstractNumId="16" w15:restartNumberingAfterBreak="0">
     <w:nsid w:val="524E3B2E"/>
     <w:multiLevelType w:val="hybridMultilevel"/>
     <w:tmpl w:val="38A8E5F0"/>
@@ -14151,7 +16678,7 @@
       </w:rPr>
     </w:lvl>
   </w:abstractNum>
-  <w:abstractNum w:abstractNumId="12" w15:restartNumberingAfterBreak="0">
+  <w:abstractNum w:abstractNumId="17" w15:restartNumberingAfterBreak="0">
     <w:nsid w:val="5649034B"/>
     <w:multiLevelType w:val="hybridMultilevel"/>
     <w:tmpl w:val="374E0650"/>
@@ -14264,7 +16791,7 @@
       </w:rPr>
     </w:lvl>
   </w:abstractNum>
-  <w:abstractNum w:abstractNumId="13" w15:restartNumberingAfterBreak="0">
+  <w:abstractNum w:abstractNumId="18" w15:restartNumberingAfterBreak="0">
     <w:nsid w:val="5E220C3D"/>
     <w:multiLevelType w:val="hybridMultilevel"/>
     <w:tmpl w:val="4330FF8E"/>
@@ -14377,7 +16904,233 @@
       </w:rPr>
     </w:lvl>
   </w:abstractNum>
-  <w:abstractNum w:abstractNumId="14" w15:restartNumberingAfterBreak="0">
+  <w:abstractNum w:abstractNumId="19" w15:restartNumberingAfterBreak="0">
+    <w:nsid w:val="60A30AB8"/>
+    <w:multiLevelType w:val="hybridMultilevel"/>
+    <w:tmpl w:val="1E10BC74"/>
+    <w:lvl w:ilvl="0" w:tplc="04090001">
+      <w:start w:val="1"/>
+      <w:numFmt w:val="bullet"/>
+      <w:lvlText w:val=""/>
+      <w:lvlJc w:val="left"/>
+      <w:pPr>
+        <w:ind w:left="1332" w:hanging="360"/>
+      </w:pPr>
+      <w:rPr>
+        <w:rFonts w:ascii="Symbol" w:hAnsi="Symbol" w:hint="default"/>
+      </w:rPr>
+    </w:lvl>
+    <w:lvl w:ilvl="1" w:tplc="04090003" w:tentative="1">
+      <w:start w:val="1"/>
+      <w:numFmt w:val="bullet"/>
+      <w:lvlText w:val="o"/>
+      <w:lvlJc w:val="left"/>
+      <w:pPr>
+        <w:ind w:left="2052" w:hanging="360"/>
+      </w:pPr>
+      <w:rPr>
+        <w:rFonts w:ascii="Courier New" w:hAnsi="Courier New" w:cs="Courier New" w:hint="default"/>
+      </w:rPr>
+    </w:lvl>
+    <w:lvl w:ilvl="2" w:tplc="04090005" w:tentative="1">
+      <w:start w:val="1"/>
+      <w:numFmt w:val="bullet"/>
+      <w:lvlText w:val=""/>
+      <w:lvlJc w:val="left"/>
+      <w:pPr>
+        <w:ind w:left="2772" w:hanging="360"/>
+      </w:pPr>
+      <w:rPr>
+        <w:rFonts w:ascii="Wingdings" w:hAnsi="Wingdings" w:hint="default"/>
+      </w:rPr>
+    </w:lvl>
+    <w:lvl w:ilvl="3" w:tplc="04090001" w:tentative="1">
+      <w:start w:val="1"/>
+      <w:numFmt w:val="bullet"/>
+      <w:lvlText w:val=""/>
+      <w:lvlJc w:val="left"/>
+      <w:pPr>
+        <w:ind w:left="3492" w:hanging="360"/>
+      </w:pPr>
+      <w:rPr>
+        <w:rFonts w:ascii="Symbol" w:hAnsi="Symbol" w:hint="default"/>
+      </w:rPr>
+    </w:lvl>
+    <w:lvl w:ilvl="4" w:tplc="04090003" w:tentative="1">
+      <w:start w:val="1"/>
+      <w:numFmt w:val="bullet"/>
+      <w:lvlText w:val="o"/>
+      <w:lvlJc w:val="left"/>
+      <w:pPr>
+        <w:ind w:left="4212" w:hanging="360"/>
+      </w:pPr>
+      <w:rPr>
+        <w:rFonts w:ascii="Courier New" w:hAnsi="Courier New" w:cs="Courier New" w:hint="default"/>
+      </w:rPr>
+    </w:lvl>
+    <w:lvl w:ilvl="5" w:tplc="04090005" w:tentative="1">
+      <w:start w:val="1"/>
+      <w:numFmt w:val="bullet"/>
+      <w:lvlText w:val=""/>
+      <w:lvlJc w:val="left"/>
+      <w:pPr>
+        <w:ind w:left="4932" w:hanging="360"/>
+      </w:pPr>
+      <w:rPr>
+        <w:rFonts w:ascii="Wingdings" w:hAnsi="Wingdings" w:hint="default"/>
+      </w:rPr>
+    </w:lvl>
+    <w:lvl w:ilvl="6" w:tplc="04090001" w:tentative="1">
+      <w:start w:val="1"/>
+      <w:numFmt w:val="bullet"/>
+      <w:lvlText w:val=""/>
+      <w:lvlJc w:val="left"/>
+      <w:pPr>
+        <w:ind w:left="5652" w:hanging="360"/>
+      </w:pPr>
+      <w:rPr>
+        <w:rFonts w:ascii="Symbol" w:hAnsi="Symbol" w:hint="default"/>
+      </w:rPr>
+    </w:lvl>
+    <w:lvl w:ilvl="7" w:tplc="04090003" w:tentative="1">
+      <w:start w:val="1"/>
+      <w:numFmt w:val="bullet"/>
+      <w:lvlText w:val="o"/>
+      <w:lvlJc w:val="left"/>
+      <w:pPr>
+        <w:ind w:left="6372" w:hanging="360"/>
+      </w:pPr>
+      <w:rPr>
+        <w:rFonts w:ascii="Courier New" w:hAnsi="Courier New" w:cs="Courier New" w:hint="default"/>
+      </w:rPr>
+    </w:lvl>
+    <w:lvl w:ilvl="8" w:tplc="04090005" w:tentative="1">
+      <w:start w:val="1"/>
+      <w:numFmt w:val="bullet"/>
+      <w:lvlText w:val=""/>
+      <w:lvlJc w:val="left"/>
+      <w:pPr>
+        <w:ind w:left="7092" w:hanging="360"/>
+      </w:pPr>
+      <w:rPr>
+        <w:rFonts w:ascii="Wingdings" w:hAnsi="Wingdings" w:hint="default"/>
+      </w:rPr>
+    </w:lvl>
+  </w:abstractNum>
+  <w:abstractNum w:abstractNumId="20" w15:restartNumberingAfterBreak="0">
+    <w:nsid w:val="60B70725"/>
+    <w:multiLevelType w:val="hybridMultilevel"/>
+    <w:tmpl w:val="45147FEE"/>
+    <w:lvl w:ilvl="0" w:tplc="04090001">
+      <w:start w:val="1"/>
+      <w:numFmt w:val="bullet"/>
+      <w:lvlText w:val=""/>
+      <w:lvlJc w:val="left"/>
+      <w:pPr>
+        <w:ind w:left="1283" w:hanging="360"/>
+      </w:pPr>
+      <w:rPr>
+        <w:rFonts w:ascii="Symbol" w:hAnsi="Symbol" w:hint="default"/>
+      </w:rPr>
+    </w:lvl>
+    <w:lvl w:ilvl="1" w:tplc="04090003" w:tentative="1">
+      <w:start w:val="1"/>
+      <w:numFmt w:val="bullet"/>
+      <w:lvlText w:val="o"/>
+      <w:lvlJc w:val="left"/>
+      <w:pPr>
+        <w:ind w:left="2003" w:hanging="360"/>
+      </w:pPr>
+      <w:rPr>
+        <w:rFonts w:ascii="Courier New" w:hAnsi="Courier New" w:cs="Courier New" w:hint="default"/>
+      </w:rPr>
+    </w:lvl>
+    <w:lvl w:ilvl="2" w:tplc="04090005" w:tentative="1">
+      <w:start w:val="1"/>
+      <w:numFmt w:val="bullet"/>
+      <w:lvlText w:val=""/>
+      <w:lvlJc w:val="left"/>
+      <w:pPr>
+        <w:ind w:left="2723" w:hanging="360"/>
+      </w:pPr>
+      <w:rPr>
+        <w:rFonts w:ascii="Wingdings" w:hAnsi="Wingdings" w:hint="default"/>
+      </w:rPr>
+    </w:lvl>
+    <w:lvl w:ilvl="3" w:tplc="04090001" w:tentative="1">
+      <w:start w:val="1"/>
+      <w:numFmt w:val="bullet"/>
+      <w:lvlText w:val=""/>
+      <w:lvlJc w:val="left"/>
+      <w:pPr>
+        <w:ind w:left="3443" w:hanging="360"/>
+      </w:pPr>
+      <w:rPr>
+        <w:rFonts w:ascii="Symbol" w:hAnsi="Symbol" w:hint="default"/>
+      </w:rPr>
+    </w:lvl>
+    <w:lvl w:ilvl="4" w:tplc="04090003" w:tentative="1">
+      <w:start w:val="1"/>
+      <w:numFmt w:val="bullet"/>
+      <w:lvlText w:val="o"/>
+      <w:lvlJc w:val="left"/>
+      <w:pPr>
+        <w:ind w:left="4163" w:hanging="360"/>
+      </w:pPr>
+      <w:rPr>
+        <w:rFonts w:ascii="Courier New" w:hAnsi="Courier New" w:cs="Courier New" w:hint="default"/>
+      </w:rPr>
+    </w:lvl>
+    <w:lvl w:ilvl="5" w:tplc="04090005" w:tentative="1">
+      <w:start w:val="1"/>
+      <w:numFmt w:val="bullet"/>
+      <w:lvlText w:val=""/>
+      <w:lvlJc w:val="left"/>
+      <w:pPr>
+        <w:ind w:left="4883" w:hanging="360"/>
+      </w:pPr>
+      <w:rPr>
+        <w:rFonts w:ascii="Wingdings" w:hAnsi="Wingdings" w:hint="default"/>
+      </w:rPr>
+    </w:lvl>
+    <w:lvl w:ilvl="6" w:tplc="04090001" w:tentative="1">
+      <w:start w:val="1"/>
+      <w:numFmt w:val="bullet"/>
+      <w:lvlText w:val=""/>
+      <w:lvlJc w:val="left"/>
+      <w:pPr>
+        <w:ind w:left="5603" w:hanging="360"/>
+      </w:pPr>
+      <w:rPr>
+        <w:rFonts w:ascii="Symbol" w:hAnsi="Symbol" w:hint="default"/>
+      </w:rPr>
+    </w:lvl>
+    <w:lvl w:ilvl="7" w:tplc="04090003" w:tentative="1">
+      <w:start w:val="1"/>
+      <w:numFmt w:val="bullet"/>
+      <w:lvlText w:val="o"/>
+      <w:lvlJc w:val="left"/>
+      <w:pPr>
+        <w:ind w:left="6323" w:hanging="360"/>
+      </w:pPr>
+      <w:rPr>
+        <w:rFonts w:ascii="Courier New" w:hAnsi="Courier New" w:cs="Courier New" w:hint="default"/>
+      </w:rPr>
+    </w:lvl>
+    <w:lvl w:ilvl="8" w:tplc="04090005" w:tentative="1">
+      <w:start w:val="1"/>
+      <w:numFmt w:val="bullet"/>
+      <w:lvlText w:val=""/>
+      <w:lvlJc w:val="left"/>
+      <w:pPr>
+        <w:ind w:left="7043" w:hanging="360"/>
+      </w:pPr>
+      <w:rPr>
+        <w:rFonts w:ascii="Wingdings" w:hAnsi="Wingdings" w:hint="default"/>
+      </w:rPr>
+    </w:lvl>
+  </w:abstractNum>
+  <w:abstractNum w:abstractNumId="21" w15:restartNumberingAfterBreak="0">
     <w:nsid w:val="631602FB"/>
     <w:multiLevelType w:val="multilevel"/>
     <w:tmpl w:val="AF223D18"/>
@@ -14490,7 +17243,7 @@
       </w:rPr>
     </w:lvl>
   </w:abstractNum>
-  <w:abstractNum w:abstractNumId="15" w15:restartNumberingAfterBreak="0">
+  <w:abstractNum w:abstractNumId="22" w15:restartNumberingAfterBreak="0">
     <w:nsid w:val="63575728"/>
     <w:multiLevelType w:val="multilevel"/>
     <w:tmpl w:val="9E2CAAF6"/>
@@ -14613,7 +17366,233 @@
       </w:rPr>
     </w:lvl>
   </w:abstractNum>
-  <w:abstractNum w:abstractNumId="16" w15:restartNumberingAfterBreak="0">
+  <w:abstractNum w:abstractNumId="23" w15:restartNumberingAfterBreak="0">
+    <w:nsid w:val="65536765"/>
+    <w:multiLevelType w:val="hybridMultilevel"/>
+    <w:tmpl w:val="8C2E26B8"/>
+    <w:lvl w:ilvl="0" w:tplc="04090001">
+      <w:start w:val="1"/>
+      <w:numFmt w:val="bullet"/>
+      <w:lvlText w:val=""/>
+      <w:lvlJc w:val="left"/>
+      <w:pPr>
+        <w:ind w:left="770" w:hanging="360"/>
+      </w:pPr>
+      <w:rPr>
+        <w:rFonts w:ascii="Symbol" w:hAnsi="Symbol" w:hint="default"/>
+      </w:rPr>
+    </w:lvl>
+    <w:lvl w:ilvl="1" w:tplc="04090003" w:tentative="1">
+      <w:start w:val="1"/>
+      <w:numFmt w:val="bullet"/>
+      <w:lvlText w:val="o"/>
+      <w:lvlJc w:val="left"/>
+      <w:pPr>
+        <w:ind w:left="1490" w:hanging="360"/>
+      </w:pPr>
+      <w:rPr>
+        <w:rFonts w:ascii="Courier New" w:hAnsi="Courier New" w:cs="Courier New" w:hint="default"/>
+      </w:rPr>
+    </w:lvl>
+    <w:lvl w:ilvl="2" w:tplc="04090005" w:tentative="1">
+      <w:start w:val="1"/>
+      <w:numFmt w:val="bullet"/>
+      <w:lvlText w:val=""/>
+      <w:lvlJc w:val="left"/>
+      <w:pPr>
+        <w:ind w:left="2210" w:hanging="360"/>
+      </w:pPr>
+      <w:rPr>
+        <w:rFonts w:ascii="Wingdings" w:hAnsi="Wingdings" w:hint="default"/>
+      </w:rPr>
+    </w:lvl>
+    <w:lvl w:ilvl="3" w:tplc="04090001" w:tentative="1">
+      <w:start w:val="1"/>
+      <w:numFmt w:val="bullet"/>
+      <w:lvlText w:val=""/>
+      <w:lvlJc w:val="left"/>
+      <w:pPr>
+        <w:ind w:left="2930" w:hanging="360"/>
+      </w:pPr>
+      <w:rPr>
+        <w:rFonts w:ascii="Symbol" w:hAnsi="Symbol" w:hint="default"/>
+      </w:rPr>
+    </w:lvl>
+    <w:lvl w:ilvl="4" w:tplc="04090003" w:tentative="1">
+      <w:start w:val="1"/>
+      <w:numFmt w:val="bullet"/>
+      <w:lvlText w:val="o"/>
+      <w:lvlJc w:val="left"/>
+      <w:pPr>
+        <w:ind w:left="3650" w:hanging="360"/>
+      </w:pPr>
+      <w:rPr>
+        <w:rFonts w:ascii="Courier New" w:hAnsi="Courier New" w:cs="Courier New" w:hint="default"/>
+      </w:rPr>
+    </w:lvl>
+    <w:lvl w:ilvl="5" w:tplc="04090005" w:tentative="1">
+      <w:start w:val="1"/>
+      <w:numFmt w:val="bullet"/>
+      <w:lvlText w:val=""/>
+      <w:lvlJc w:val="left"/>
+      <w:pPr>
+        <w:ind w:left="4370" w:hanging="360"/>
+      </w:pPr>
+      <w:rPr>
+        <w:rFonts w:ascii="Wingdings" w:hAnsi="Wingdings" w:hint="default"/>
+      </w:rPr>
+    </w:lvl>
+    <w:lvl w:ilvl="6" w:tplc="04090001" w:tentative="1">
+      <w:start w:val="1"/>
+      <w:numFmt w:val="bullet"/>
+      <w:lvlText w:val=""/>
+      <w:lvlJc w:val="left"/>
+      <w:pPr>
+        <w:ind w:left="5090" w:hanging="360"/>
+      </w:pPr>
+      <w:rPr>
+        <w:rFonts w:ascii="Symbol" w:hAnsi="Symbol" w:hint="default"/>
+      </w:rPr>
+    </w:lvl>
+    <w:lvl w:ilvl="7" w:tplc="04090003" w:tentative="1">
+      <w:start w:val="1"/>
+      <w:numFmt w:val="bullet"/>
+      <w:lvlText w:val="o"/>
+      <w:lvlJc w:val="left"/>
+      <w:pPr>
+        <w:ind w:left="5810" w:hanging="360"/>
+      </w:pPr>
+      <w:rPr>
+        <w:rFonts w:ascii="Courier New" w:hAnsi="Courier New" w:cs="Courier New" w:hint="default"/>
+      </w:rPr>
+    </w:lvl>
+    <w:lvl w:ilvl="8" w:tplc="04090005" w:tentative="1">
+      <w:start w:val="1"/>
+      <w:numFmt w:val="bullet"/>
+      <w:lvlText w:val=""/>
+      <w:lvlJc w:val="left"/>
+      <w:pPr>
+        <w:ind w:left="6530" w:hanging="360"/>
+      </w:pPr>
+      <w:rPr>
+        <w:rFonts w:ascii="Wingdings" w:hAnsi="Wingdings" w:hint="default"/>
+      </w:rPr>
+    </w:lvl>
+  </w:abstractNum>
+  <w:abstractNum w:abstractNumId="24" w15:restartNumberingAfterBreak="0">
+    <w:nsid w:val="690F221C"/>
+    <w:multiLevelType w:val="hybridMultilevel"/>
+    <w:tmpl w:val="CF0EC738"/>
+    <w:lvl w:ilvl="0" w:tplc="04090001">
+      <w:start w:val="1"/>
+      <w:numFmt w:val="bullet"/>
+      <w:lvlText w:val=""/>
+      <w:lvlJc w:val="left"/>
+      <w:pPr>
+        <w:ind w:left="1440" w:hanging="360"/>
+      </w:pPr>
+      <w:rPr>
+        <w:rFonts w:ascii="Symbol" w:hAnsi="Symbol" w:hint="default"/>
+      </w:rPr>
+    </w:lvl>
+    <w:lvl w:ilvl="1" w:tplc="04090003" w:tentative="1">
+      <w:start w:val="1"/>
+      <w:numFmt w:val="bullet"/>
+      <w:lvlText w:val="o"/>
+      <w:lvlJc w:val="left"/>
+      <w:pPr>
+        <w:ind w:left="2160" w:hanging="360"/>
+      </w:pPr>
+      <w:rPr>
+        <w:rFonts w:ascii="Courier New" w:hAnsi="Courier New" w:cs="Courier New" w:hint="default"/>
+      </w:rPr>
+    </w:lvl>
+    <w:lvl w:ilvl="2" w:tplc="04090005" w:tentative="1">
+      <w:start w:val="1"/>
+      <w:numFmt w:val="bullet"/>
+      <w:lvlText w:val=""/>
+      <w:lvlJc w:val="left"/>
+      <w:pPr>
+        <w:ind w:left="2880" w:hanging="360"/>
+      </w:pPr>
+      <w:rPr>
+        <w:rFonts w:ascii="Wingdings" w:hAnsi="Wingdings" w:hint="default"/>
+      </w:rPr>
+    </w:lvl>
+    <w:lvl w:ilvl="3" w:tplc="04090001" w:tentative="1">
+      <w:start w:val="1"/>
+      <w:numFmt w:val="bullet"/>
+      <w:lvlText w:val=""/>
+      <w:lvlJc w:val="left"/>
+      <w:pPr>
+        <w:ind w:left="3600" w:hanging="360"/>
+      </w:pPr>
+      <w:rPr>
+        <w:rFonts w:ascii="Symbol" w:hAnsi="Symbol" w:hint="default"/>
+      </w:rPr>
+    </w:lvl>
+    <w:lvl w:ilvl="4" w:tplc="04090003" w:tentative="1">
+      <w:start w:val="1"/>
+      <w:numFmt w:val="bullet"/>
+      <w:lvlText w:val="o"/>
+      <w:lvlJc w:val="left"/>
+      <w:pPr>
+        <w:ind w:left="4320" w:hanging="360"/>
+      </w:pPr>
+      <w:rPr>
+        <w:rFonts w:ascii="Courier New" w:hAnsi="Courier New" w:cs="Courier New" w:hint="default"/>
+      </w:rPr>
+    </w:lvl>
+    <w:lvl w:ilvl="5" w:tplc="04090005" w:tentative="1">
+      <w:start w:val="1"/>
+      <w:numFmt w:val="bullet"/>
+      <w:lvlText w:val=""/>
+      <w:lvlJc w:val="left"/>
+      <w:pPr>
+        <w:ind w:left="5040" w:hanging="360"/>
+      </w:pPr>
+      <w:rPr>
+        <w:rFonts w:ascii="Wingdings" w:hAnsi="Wingdings" w:hint="default"/>
+      </w:rPr>
+    </w:lvl>
+    <w:lvl w:ilvl="6" w:tplc="04090001" w:tentative="1">
+      <w:start w:val="1"/>
+      <w:numFmt w:val="bullet"/>
+      <w:lvlText w:val=""/>
+      <w:lvlJc w:val="left"/>
+      <w:pPr>
+        <w:ind w:left="5760" w:hanging="360"/>
+      </w:pPr>
+      <w:rPr>
+        <w:rFonts w:ascii="Symbol" w:hAnsi="Symbol" w:hint="default"/>
+      </w:rPr>
+    </w:lvl>
+    <w:lvl w:ilvl="7" w:tplc="04090003" w:tentative="1">
+      <w:start w:val="1"/>
+      <w:numFmt w:val="bullet"/>
+      <w:lvlText w:val="o"/>
+      <w:lvlJc w:val="left"/>
+      <w:pPr>
+        <w:ind w:left="6480" w:hanging="360"/>
+      </w:pPr>
+      <w:rPr>
+        <w:rFonts w:ascii="Courier New" w:hAnsi="Courier New" w:cs="Courier New" w:hint="default"/>
+      </w:rPr>
+    </w:lvl>
+    <w:lvl w:ilvl="8" w:tplc="04090005" w:tentative="1">
+      <w:start w:val="1"/>
+      <w:numFmt w:val="bullet"/>
+      <w:lvlText w:val=""/>
+      <w:lvlJc w:val="left"/>
+      <w:pPr>
+        <w:ind w:left="7200" w:hanging="360"/>
+      </w:pPr>
+      <w:rPr>
+        <w:rFonts w:ascii="Wingdings" w:hAnsi="Wingdings" w:hint="default"/>
+      </w:rPr>
+    </w:lvl>
+  </w:abstractNum>
+  <w:abstractNum w:abstractNumId="25" w15:restartNumberingAfterBreak="0">
     <w:nsid w:val="6B9F7340"/>
     <w:multiLevelType w:val="hybridMultilevel"/>
     <w:tmpl w:val="6C324B74"/>
@@ -14726,7 +17705,7 @@
       </w:rPr>
     </w:lvl>
   </w:abstractNum>
-  <w:abstractNum w:abstractNumId="17" w15:restartNumberingAfterBreak="0">
+  <w:abstractNum w:abstractNumId="26" w15:restartNumberingAfterBreak="0">
     <w:nsid w:val="76501C80"/>
     <w:multiLevelType w:val="multilevel"/>
     <w:tmpl w:val="15189168"/>
@@ -14839,59 +17818,202 @@
       </w:rPr>
     </w:lvl>
   </w:abstractNum>
+  <w:abstractNum w:abstractNumId="27" w15:restartNumberingAfterBreak="0">
+    <w:nsid w:val="77706302"/>
+    <w:multiLevelType w:val="hybridMultilevel"/>
+    <w:tmpl w:val="C0F61AAE"/>
+    <w:lvl w:ilvl="0" w:tplc="04090001">
+      <w:start w:val="1"/>
+      <w:numFmt w:val="bullet"/>
+      <w:lvlText w:val=""/>
+      <w:lvlJc w:val="left"/>
+      <w:pPr>
+        <w:ind w:left="1283" w:hanging="360"/>
+      </w:pPr>
+      <w:rPr>
+        <w:rFonts w:ascii="Symbol" w:hAnsi="Symbol" w:hint="default"/>
+      </w:rPr>
+    </w:lvl>
+    <w:lvl w:ilvl="1" w:tplc="04090003" w:tentative="1">
+      <w:start w:val="1"/>
+      <w:numFmt w:val="bullet"/>
+      <w:lvlText w:val="o"/>
+      <w:lvlJc w:val="left"/>
+      <w:pPr>
+        <w:ind w:left="2003" w:hanging="360"/>
+      </w:pPr>
+      <w:rPr>
+        <w:rFonts w:ascii="Courier New" w:hAnsi="Courier New" w:cs="Courier New" w:hint="default"/>
+      </w:rPr>
+    </w:lvl>
+    <w:lvl w:ilvl="2" w:tplc="04090005" w:tentative="1">
+      <w:start w:val="1"/>
+      <w:numFmt w:val="bullet"/>
+      <w:lvlText w:val=""/>
+      <w:lvlJc w:val="left"/>
+      <w:pPr>
+        <w:ind w:left="2723" w:hanging="360"/>
+      </w:pPr>
+      <w:rPr>
+        <w:rFonts w:ascii="Wingdings" w:hAnsi="Wingdings" w:hint="default"/>
+      </w:rPr>
+    </w:lvl>
+    <w:lvl w:ilvl="3" w:tplc="04090001" w:tentative="1">
+      <w:start w:val="1"/>
+      <w:numFmt w:val="bullet"/>
+      <w:lvlText w:val=""/>
+      <w:lvlJc w:val="left"/>
+      <w:pPr>
+        <w:ind w:left="3443" w:hanging="360"/>
+      </w:pPr>
+      <w:rPr>
+        <w:rFonts w:ascii="Symbol" w:hAnsi="Symbol" w:hint="default"/>
+      </w:rPr>
+    </w:lvl>
+    <w:lvl w:ilvl="4" w:tplc="04090003" w:tentative="1">
+      <w:start w:val="1"/>
+      <w:numFmt w:val="bullet"/>
+      <w:lvlText w:val="o"/>
+      <w:lvlJc w:val="left"/>
+      <w:pPr>
+        <w:ind w:left="4163" w:hanging="360"/>
+      </w:pPr>
+      <w:rPr>
+        <w:rFonts w:ascii="Courier New" w:hAnsi="Courier New" w:cs="Courier New" w:hint="default"/>
+      </w:rPr>
+    </w:lvl>
+    <w:lvl w:ilvl="5" w:tplc="04090005" w:tentative="1">
+      <w:start w:val="1"/>
+      <w:numFmt w:val="bullet"/>
+      <w:lvlText w:val=""/>
+      <w:lvlJc w:val="left"/>
+      <w:pPr>
+        <w:ind w:left="4883" w:hanging="360"/>
+      </w:pPr>
+      <w:rPr>
+        <w:rFonts w:ascii="Wingdings" w:hAnsi="Wingdings" w:hint="default"/>
+      </w:rPr>
+    </w:lvl>
+    <w:lvl w:ilvl="6" w:tplc="04090001" w:tentative="1">
+      <w:start w:val="1"/>
+      <w:numFmt w:val="bullet"/>
+      <w:lvlText w:val=""/>
+      <w:lvlJc w:val="left"/>
+      <w:pPr>
+        <w:ind w:left="5603" w:hanging="360"/>
+      </w:pPr>
+      <w:rPr>
+        <w:rFonts w:ascii="Symbol" w:hAnsi="Symbol" w:hint="default"/>
+      </w:rPr>
+    </w:lvl>
+    <w:lvl w:ilvl="7" w:tplc="04090003" w:tentative="1">
+      <w:start w:val="1"/>
+      <w:numFmt w:val="bullet"/>
+      <w:lvlText w:val="o"/>
+      <w:lvlJc w:val="left"/>
+      <w:pPr>
+        <w:ind w:left="6323" w:hanging="360"/>
+      </w:pPr>
+      <w:rPr>
+        <w:rFonts w:ascii="Courier New" w:hAnsi="Courier New" w:cs="Courier New" w:hint="default"/>
+      </w:rPr>
+    </w:lvl>
+    <w:lvl w:ilvl="8" w:tplc="04090005" w:tentative="1">
+      <w:start w:val="1"/>
+      <w:numFmt w:val="bullet"/>
+      <w:lvlText w:val=""/>
+      <w:lvlJc w:val="left"/>
+      <w:pPr>
+        <w:ind w:left="7043" w:hanging="360"/>
+      </w:pPr>
+      <w:rPr>
+        <w:rFonts w:ascii="Wingdings" w:hAnsi="Wingdings" w:hint="default"/>
+      </w:rPr>
+    </w:lvl>
+  </w:abstractNum>
   <w:num w:numId="1">
+    <w:abstractNumId w:val="22"/>
+  </w:num>
+  <w:num w:numId="2">
     <w:abstractNumId w:val="15"/>
   </w:num>
-  <w:num w:numId="2">
+  <w:num w:numId="3">
+    <w:abstractNumId w:val="2"/>
+  </w:num>
+  <w:num w:numId="4">
+    <w:abstractNumId w:val="5"/>
+  </w:num>
+  <w:num w:numId="5">
+    <w:abstractNumId w:val="17"/>
+  </w:num>
+  <w:num w:numId="6">
+    <w:abstractNumId w:val="25"/>
+  </w:num>
+  <w:num w:numId="7">
+    <w:abstractNumId w:val="1"/>
+  </w:num>
+  <w:num w:numId="8">
+    <w:abstractNumId w:val="21"/>
+  </w:num>
+  <w:num w:numId="9">
+    <w:abstractNumId w:val="26"/>
+  </w:num>
+  <w:num w:numId="10">
+    <w:abstractNumId w:val="11"/>
+  </w:num>
+  <w:num w:numId="11">
+    <w:abstractNumId w:val="18"/>
+  </w:num>
+  <w:num w:numId="12">
     <w:abstractNumId w:val="10"/>
   </w:num>
-  <w:num w:numId="3">
-    <w:abstractNumId w:val="1"/>
+  <w:num w:numId="13">
+    <w:abstractNumId w:val="9"/>
   </w:num>
-  <w:num w:numId="4">
+  <w:num w:numId="14">
+    <w:abstractNumId w:val="6"/>
+  </w:num>
+  <w:num w:numId="15">
+    <w:abstractNumId w:val="14"/>
+  </w:num>
+  <w:num w:numId="16">
+    <w:abstractNumId w:val="16"/>
+  </w:num>
+  <w:num w:numId="17">
     <w:abstractNumId w:val="3"/>
   </w:num>
-  <w:num w:numId="5">
+  <w:num w:numId="18">
+    <w:abstractNumId w:val="8"/>
+  </w:num>
+  <w:num w:numId="19">
+    <w:abstractNumId w:val="7"/>
+  </w:num>
+  <w:num w:numId="20">
     <w:abstractNumId w:val="12"/>
   </w:num>
-  <w:num w:numId="6">
-    <w:abstractNumId w:val="16"/>
-  </w:num>
-  <w:num w:numId="7">
+  <w:num w:numId="21">
     <w:abstractNumId w:val="0"/>
   </w:num>
-  <w:num w:numId="8">
-    <w:abstractNumId w:val="14"/>
+  <w:num w:numId="22">
+    <w:abstractNumId w:val="27"/>
   </w:num>
-  <w:num w:numId="9">
-    <w:abstractNumId w:val="17"/>
+  <w:num w:numId="23">
+    <w:abstractNumId w:val="19"/>
   </w:num>
-  <w:num w:numId="10">
-    <w:abstractNumId w:val="8"/>
+  <w:num w:numId="24">
+    <w:abstractNumId w:val="24"/>
   </w:num>
-  <w:num w:numId="11">
+  <w:num w:numId="25">
+    <w:abstractNumId w:val="20"/>
+  </w:num>
+  <w:num w:numId="26">
+    <w:abstractNumId w:val="23"/>
+  </w:num>
+  <w:num w:numId="27">
     <w:abstractNumId w:val="13"/>
   </w:num>
-  <w:num w:numId="12">
-    <w:abstractNumId w:val="7"/>
-  </w:num>
-  <w:num w:numId="13">
-    <w:abstractNumId w:val="6"/>
-  </w:num>
-  <w:num w:numId="14">
+  <w:num w:numId="28">
     <w:abstractNumId w:val="4"/>
-  </w:num>
-  <w:num w:numId="15">
-    <w:abstractNumId w:val="9"/>
-  </w:num>
-  <w:num w:numId="16">
-    <w:abstractNumId w:val="11"/>
-  </w:num>
-  <w:num w:numId="17">
-    <w:abstractNumId w:val="2"/>
-  </w:num>
-  <w:num w:numId="18">
-    <w:abstractNumId w:val="5"/>
   </w:num>
 </w:numbering>
 </file>
@@ -16738,44 +19860,44 @@
   </dgm:ptLst>
   <dgm:cxnLst>
     <dgm:cxn modelId="{D23D9D9F-E230-B14F-8CC4-60EF1E62361C}" srcId="{7DBAA654-83A9-2749-9A11-3A2F0853292E}" destId="{9D0A3E8F-79EA-4741-B4AF-359BBF2AD54A}" srcOrd="1" destOrd="0" parTransId="{A68219EE-DDA5-6D44-931C-E2DD8411613C}" sibTransId="{56563E73-53C5-C242-B5DD-534CCEB5A55B}"/>
-    <dgm:cxn modelId="{CAC901FF-F2ED-4073-B43D-C7C154761B51}" type="presOf" srcId="{03689D08-8F94-B240-B093-204B4D1B1996}" destId="{F515C25C-FBC4-0A42-9BD8-739DB491DE01}" srcOrd="1" destOrd="0" presId="urn:microsoft.com/office/officeart/2005/8/layout/bProcess3"/>
-    <dgm:cxn modelId="{E93D8020-890E-4792-9A6B-E70923EB92ED}" type="presOf" srcId="{E1700588-AA9B-9044-98E5-A52BC9E980D8}" destId="{0D4A6B71-9678-E74B-A4F4-3D04D7F96F18}" srcOrd="1" destOrd="0" presId="urn:microsoft.com/office/officeart/2005/8/layout/bProcess3"/>
-    <dgm:cxn modelId="{878FC2AC-349F-4724-8925-A5225CB83E02}" type="presOf" srcId="{03689D08-8F94-B240-B093-204B4D1B1996}" destId="{11041959-BAD3-494D-A0CA-60D08024935F}" srcOrd="0" destOrd="0" presId="urn:microsoft.com/office/officeart/2005/8/layout/bProcess3"/>
+    <dgm:cxn modelId="{E6EBDD5F-21E8-4A5E-869F-CE6A4ED0CF68}" type="presOf" srcId="{981B4EF9-7A3A-BE49-B6B6-0021D3615771}" destId="{CA2203B5-A4CA-2C4D-8577-50E3388F2246}" srcOrd="0" destOrd="0" presId="urn:microsoft.com/office/officeart/2005/8/layout/bProcess3"/>
+    <dgm:cxn modelId="{A4961B4F-161A-43F8-BB8C-F3E6403560E1}" type="presOf" srcId="{03689D08-8F94-B240-B093-204B4D1B1996}" destId="{F515C25C-FBC4-0A42-9BD8-739DB491DE01}" srcOrd="1" destOrd="0" presId="urn:microsoft.com/office/officeart/2005/8/layout/bProcess3"/>
     <dgm:cxn modelId="{CBA7B2CB-398D-0944-9097-F88E098803F8}" srcId="{7DBAA654-83A9-2749-9A11-3A2F0853292E}" destId="{981B4EF9-7A3A-BE49-B6B6-0021D3615771}" srcOrd="5" destOrd="0" parTransId="{036AB1F6-FA37-614F-A857-CA2CBEA75FF8}" sibTransId="{07202FE3-BBDD-A74E-9ED7-5FC69364AF9D}"/>
-    <dgm:cxn modelId="{978AA1AA-D0AC-4498-B84C-24B5B1F234C2}" type="presOf" srcId="{56563E73-53C5-C242-B5DD-534CCEB5A55B}" destId="{8845A127-0D85-A14A-94CB-F773727D4C9B}" srcOrd="1" destOrd="0" presId="urn:microsoft.com/office/officeart/2005/8/layout/bProcess3"/>
     <dgm:cxn modelId="{A4DF705F-378F-3D46-8BF6-315C5DACB12C}" srcId="{7DBAA654-83A9-2749-9A11-3A2F0853292E}" destId="{3D31D781-DE26-FC46-87C5-81D28438E988}" srcOrd="4" destOrd="0" parTransId="{7FDE228D-3493-0041-A7C9-8BDABED610D5}" sibTransId="{51AF1449-732A-7245-8907-3B0B474E6716}"/>
     <dgm:cxn modelId="{9F7DBBD3-2135-334D-BDE9-A8ED29101BA4}" srcId="{7DBAA654-83A9-2749-9A11-3A2F0853292E}" destId="{3ABC577C-D926-6C40-8609-A47272EDC0E8}" srcOrd="3" destOrd="0" parTransId="{73D020D2-C3E5-6D4B-A74D-95AC52916961}" sibTransId="{E1700588-AA9B-9044-98E5-A52BC9E980D8}"/>
-    <dgm:cxn modelId="{8272AD28-EF27-432B-9B65-8CC7826AF99E}" type="presOf" srcId="{6FF581C4-5EE0-6547-8B0A-4DD4E49DF7D5}" destId="{EE2C3E7E-7411-F14A-B102-730D81D864D3}" srcOrd="1" destOrd="0" presId="urn:microsoft.com/office/officeart/2005/8/layout/bProcess3"/>
+    <dgm:cxn modelId="{B1EBAFEC-97F7-4361-8F25-C9428D43DE52}" type="presOf" srcId="{3ABC577C-D926-6C40-8609-A47272EDC0E8}" destId="{35CF6ACD-16BB-D44B-9967-A88BE4C856FA}" srcOrd="0" destOrd="0" presId="urn:microsoft.com/office/officeart/2005/8/layout/bProcess3"/>
     <dgm:cxn modelId="{C9F771AC-35CF-1540-8F9B-A548A676FBEC}" srcId="{7DBAA654-83A9-2749-9A11-3A2F0853292E}" destId="{C900A651-3FCA-634D-8E96-FB8C693E1E8F}" srcOrd="0" destOrd="0" parTransId="{DC773397-72AF-3043-A26B-0B8B32D632B1}" sibTransId="{6FF581C4-5EE0-6547-8B0A-4DD4E49DF7D5}"/>
-    <dgm:cxn modelId="{70AB0BCD-6041-4D1A-8EC1-170458B33013}" type="presOf" srcId="{3ABC577C-D926-6C40-8609-A47272EDC0E8}" destId="{35CF6ACD-16BB-D44B-9967-A88BE4C856FA}" srcOrd="0" destOrd="0" presId="urn:microsoft.com/office/officeart/2005/8/layout/bProcess3"/>
+    <dgm:cxn modelId="{9A63DF5D-8E52-4C39-8B56-6C4A835F8724}" type="presOf" srcId="{56563E73-53C5-C242-B5DD-534CCEB5A55B}" destId="{8845A127-0D85-A14A-94CB-F773727D4C9B}" srcOrd="1" destOrd="0" presId="urn:microsoft.com/office/officeart/2005/8/layout/bProcess3"/>
     <dgm:cxn modelId="{B40CF301-B877-0146-8F01-A4B49C9B78E2}" srcId="{7DBAA654-83A9-2749-9A11-3A2F0853292E}" destId="{761D77BA-5704-3540-A64C-39623ABDE933}" srcOrd="2" destOrd="0" parTransId="{0CEF3B97-E2A9-E04D-A0DB-EC66FC595157}" sibTransId="{03689D08-8F94-B240-B093-204B4D1B1996}"/>
-    <dgm:cxn modelId="{F603CAB6-ED92-4BA6-9BEA-B1AB56081C68}" type="presOf" srcId="{761D77BA-5704-3540-A64C-39623ABDE933}" destId="{2B850CA7-3DA8-704B-9542-29A27C4E6E8A}" srcOrd="0" destOrd="0" presId="urn:microsoft.com/office/officeart/2005/8/layout/bProcess3"/>
-    <dgm:cxn modelId="{2029F074-3E75-484F-A403-625993595E29}" type="presOf" srcId="{6FF581C4-5EE0-6547-8B0A-4DD4E49DF7D5}" destId="{70788382-AA77-7C4C-A399-82382C8CD1E3}" srcOrd="0" destOrd="0" presId="urn:microsoft.com/office/officeart/2005/8/layout/bProcess3"/>
-    <dgm:cxn modelId="{50CE2780-4B57-4139-A80E-E55FE633520D}" type="presOf" srcId="{E1700588-AA9B-9044-98E5-A52BC9E980D8}" destId="{BE891453-7A81-9745-80FE-393D0BD9F682}" srcOrd="0" destOrd="0" presId="urn:microsoft.com/office/officeart/2005/8/layout/bProcess3"/>
-    <dgm:cxn modelId="{4917330B-ABAE-4B7E-8585-97C5EF40C095}" type="presOf" srcId="{56563E73-53C5-C242-B5DD-534CCEB5A55B}" destId="{1AB89A78-53AA-8046-940B-4774F5E8A3F4}" srcOrd="0" destOrd="0" presId="urn:microsoft.com/office/officeart/2005/8/layout/bProcess3"/>
-    <dgm:cxn modelId="{43726353-C940-4C21-8627-CE1264AAB356}" type="presOf" srcId="{9D0A3E8F-79EA-4741-B4AF-359BBF2AD54A}" destId="{CB005E4D-98D2-5E43-A79A-01D73FA5246C}" srcOrd="0" destOrd="0" presId="urn:microsoft.com/office/officeart/2005/8/layout/bProcess3"/>
-    <dgm:cxn modelId="{FA242468-B5EF-42F6-B185-37015D29C8A4}" type="presOf" srcId="{C900A651-3FCA-634D-8E96-FB8C693E1E8F}" destId="{71E5BCB2-3AB6-4C42-9B09-A87936C7F001}" srcOrd="0" destOrd="0" presId="urn:microsoft.com/office/officeart/2005/8/layout/bProcess3"/>
-    <dgm:cxn modelId="{165553F9-9F5D-4926-932E-9BD3E6DF2ADE}" type="presOf" srcId="{3D31D781-DE26-FC46-87C5-81D28438E988}" destId="{5054442F-68CC-BA4D-A78B-D10165C93B35}" srcOrd="0" destOrd="0" presId="urn:microsoft.com/office/officeart/2005/8/layout/bProcess3"/>
-    <dgm:cxn modelId="{F064580A-FF2B-4AFA-876B-34889D7AF4DA}" type="presOf" srcId="{981B4EF9-7A3A-BE49-B6B6-0021D3615771}" destId="{CA2203B5-A4CA-2C4D-8577-50E3388F2246}" srcOrd="0" destOrd="0" presId="urn:microsoft.com/office/officeart/2005/8/layout/bProcess3"/>
-    <dgm:cxn modelId="{3338DF97-E38D-4722-994E-07B411B35A37}" type="presOf" srcId="{7DBAA654-83A9-2749-9A11-3A2F0853292E}" destId="{379D3411-2CF2-1443-9DE7-1F3F74BE70B6}" srcOrd="0" destOrd="0" presId="urn:microsoft.com/office/officeart/2005/8/layout/bProcess3"/>
-    <dgm:cxn modelId="{839F59C7-216D-4599-8903-A3B3376C9799}" type="presOf" srcId="{51AF1449-732A-7245-8907-3B0B474E6716}" destId="{08B24028-0337-A54F-863C-D83DC536E50D}" srcOrd="1" destOrd="0" presId="urn:microsoft.com/office/officeart/2005/8/layout/bProcess3"/>
-    <dgm:cxn modelId="{534C061A-4D5A-4B53-92A5-1B21BCC9217F}" type="presOf" srcId="{51AF1449-732A-7245-8907-3B0B474E6716}" destId="{70A625A3-B04D-314A-9454-BA7560E71142}" srcOrd="0" destOrd="0" presId="urn:microsoft.com/office/officeart/2005/8/layout/bProcess3"/>
-    <dgm:cxn modelId="{8661B5FA-240A-4B8C-AD01-749F6B682465}" type="presParOf" srcId="{379D3411-2CF2-1443-9DE7-1F3F74BE70B6}" destId="{71E5BCB2-3AB6-4C42-9B09-A87936C7F001}" srcOrd="0" destOrd="0" presId="urn:microsoft.com/office/officeart/2005/8/layout/bProcess3"/>
-    <dgm:cxn modelId="{92857E22-36EB-4865-B15B-E1768F2D569E}" type="presParOf" srcId="{379D3411-2CF2-1443-9DE7-1F3F74BE70B6}" destId="{70788382-AA77-7C4C-A399-82382C8CD1E3}" srcOrd="1" destOrd="0" presId="urn:microsoft.com/office/officeart/2005/8/layout/bProcess3"/>
-    <dgm:cxn modelId="{8B18BBEB-0D25-482A-A94B-E41C91A27449}" type="presParOf" srcId="{70788382-AA77-7C4C-A399-82382C8CD1E3}" destId="{EE2C3E7E-7411-F14A-B102-730D81D864D3}" srcOrd="0" destOrd="0" presId="urn:microsoft.com/office/officeart/2005/8/layout/bProcess3"/>
-    <dgm:cxn modelId="{389EF920-5FCC-459F-8488-CA51D87DF85D}" type="presParOf" srcId="{379D3411-2CF2-1443-9DE7-1F3F74BE70B6}" destId="{CB005E4D-98D2-5E43-A79A-01D73FA5246C}" srcOrd="2" destOrd="0" presId="urn:microsoft.com/office/officeart/2005/8/layout/bProcess3"/>
-    <dgm:cxn modelId="{EE78285E-C345-4D36-92E9-1CC765BDC3B1}" type="presParOf" srcId="{379D3411-2CF2-1443-9DE7-1F3F74BE70B6}" destId="{1AB89A78-53AA-8046-940B-4774F5E8A3F4}" srcOrd="3" destOrd="0" presId="urn:microsoft.com/office/officeart/2005/8/layout/bProcess3"/>
-    <dgm:cxn modelId="{356CE9B0-C5C9-4DBA-BD17-6BE42ACDACE7}" type="presParOf" srcId="{1AB89A78-53AA-8046-940B-4774F5E8A3F4}" destId="{8845A127-0D85-A14A-94CB-F773727D4C9B}" srcOrd="0" destOrd="0" presId="urn:microsoft.com/office/officeart/2005/8/layout/bProcess3"/>
-    <dgm:cxn modelId="{49221535-0E7E-4467-BC7C-98BF0A062D46}" type="presParOf" srcId="{379D3411-2CF2-1443-9DE7-1F3F74BE70B6}" destId="{2B850CA7-3DA8-704B-9542-29A27C4E6E8A}" srcOrd="4" destOrd="0" presId="urn:microsoft.com/office/officeart/2005/8/layout/bProcess3"/>
-    <dgm:cxn modelId="{A2B8620E-5FFE-423A-A3AC-01E6CE49CAEB}" type="presParOf" srcId="{379D3411-2CF2-1443-9DE7-1F3F74BE70B6}" destId="{11041959-BAD3-494D-A0CA-60D08024935F}" srcOrd="5" destOrd="0" presId="urn:microsoft.com/office/officeart/2005/8/layout/bProcess3"/>
-    <dgm:cxn modelId="{D1581E2A-7624-4C71-992B-6AC6B0EBA9FA}" type="presParOf" srcId="{11041959-BAD3-494D-A0CA-60D08024935F}" destId="{F515C25C-FBC4-0A42-9BD8-739DB491DE01}" srcOrd="0" destOrd="0" presId="urn:microsoft.com/office/officeart/2005/8/layout/bProcess3"/>
-    <dgm:cxn modelId="{535CC797-04A6-40F3-A5A5-456D7839BB0F}" type="presParOf" srcId="{379D3411-2CF2-1443-9DE7-1F3F74BE70B6}" destId="{35CF6ACD-16BB-D44B-9967-A88BE4C856FA}" srcOrd="6" destOrd="0" presId="urn:microsoft.com/office/officeart/2005/8/layout/bProcess3"/>
-    <dgm:cxn modelId="{CE7A3858-A0EF-4ACF-9A38-C3BCB51B82F5}" type="presParOf" srcId="{379D3411-2CF2-1443-9DE7-1F3F74BE70B6}" destId="{BE891453-7A81-9745-80FE-393D0BD9F682}" srcOrd="7" destOrd="0" presId="urn:microsoft.com/office/officeart/2005/8/layout/bProcess3"/>
-    <dgm:cxn modelId="{64962511-4FB6-4C0D-9CDE-4655EEA61200}" type="presParOf" srcId="{BE891453-7A81-9745-80FE-393D0BD9F682}" destId="{0D4A6B71-9678-E74B-A4F4-3D04D7F96F18}" srcOrd="0" destOrd="0" presId="urn:microsoft.com/office/officeart/2005/8/layout/bProcess3"/>
-    <dgm:cxn modelId="{A1807676-7411-460B-9C71-2457F1D6DB9A}" type="presParOf" srcId="{379D3411-2CF2-1443-9DE7-1F3F74BE70B6}" destId="{5054442F-68CC-BA4D-A78B-D10165C93B35}" srcOrd="8" destOrd="0" presId="urn:microsoft.com/office/officeart/2005/8/layout/bProcess3"/>
-    <dgm:cxn modelId="{9F08B5A2-2F7F-436F-A280-EDA70E6D5D95}" type="presParOf" srcId="{379D3411-2CF2-1443-9DE7-1F3F74BE70B6}" destId="{70A625A3-B04D-314A-9454-BA7560E71142}" srcOrd="9" destOrd="0" presId="urn:microsoft.com/office/officeart/2005/8/layout/bProcess3"/>
-    <dgm:cxn modelId="{4836C2CF-9653-47DB-AF34-1471B2DFEE81}" type="presParOf" srcId="{70A625A3-B04D-314A-9454-BA7560E71142}" destId="{08B24028-0337-A54F-863C-D83DC536E50D}" srcOrd="0" destOrd="0" presId="urn:microsoft.com/office/officeart/2005/8/layout/bProcess3"/>
-    <dgm:cxn modelId="{19D48D29-9EF3-4359-B2F9-287ADFB46FB8}" type="presParOf" srcId="{379D3411-2CF2-1443-9DE7-1F3F74BE70B6}" destId="{CA2203B5-A4CA-2C4D-8577-50E3388F2246}" srcOrd="10" destOrd="0" presId="urn:microsoft.com/office/officeart/2005/8/layout/bProcess3"/>
+    <dgm:cxn modelId="{871CC937-C104-4D9A-A242-AB80C24424FF}" type="presOf" srcId="{7DBAA654-83A9-2749-9A11-3A2F0853292E}" destId="{379D3411-2CF2-1443-9DE7-1F3F74BE70B6}" srcOrd="0" destOrd="0" presId="urn:microsoft.com/office/officeart/2005/8/layout/bProcess3"/>
+    <dgm:cxn modelId="{81C2D691-6943-49C7-AA6B-8B0414D60F65}" type="presOf" srcId="{E1700588-AA9B-9044-98E5-A52BC9E980D8}" destId="{BE891453-7A81-9745-80FE-393D0BD9F682}" srcOrd="0" destOrd="0" presId="urn:microsoft.com/office/officeart/2005/8/layout/bProcess3"/>
+    <dgm:cxn modelId="{E9D945A9-E534-417B-B0EE-16BA82C3C1A8}" type="presOf" srcId="{3D31D781-DE26-FC46-87C5-81D28438E988}" destId="{5054442F-68CC-BA4D-A78B-D10165C93B35}" srcOrd="0" destOrd="0" presId="urn:microsoft.com/office/officeart/2005/8/layout/bProcess3"/>
+    <dgm:cxn modelId="{C262A386-C000-4CD5-95A5-3D69FC305993}" type="presOf" srcId="{9D0A3E8F-79EA-4741-B4AF-359BBF2AD54A}" destId="{CB005E4D-98D2-5E43-A79A-01D73FA5246C}" srcOrd="0" destOrd="0" presId="urn:microsoft.com/office/officeart/2005/8/layout/bProcess3"/>
+    <dgm:cxn modelId="{3BA0E085-4EB4-437C-B5D4-352D4BC39DE0}" type="presOf" srcId="{6FF581C4-5EE0-6547-8B0A-4DD4E49DF7D5}" destId="{70788382-AA77-7C4C-A399-82382C8CD1E3}" srcOrd="0" destOrd="0" presId="urn:microsoft.com/office/officeart/2005/8/layout/bProcess3"/>
+    <dgm:cxn modelId="{CFBFFCDA-084C-4F76-AC5E-8FAABE97F66A}" type="presOf" srcId="{51AF1449-732A-7245-8907-3B0B474E6716}" destId="{70A625A3-B04D-314A-9454-BA7560E71142}" srcOrd="0" destOrd="0" presId="urn:microsoft.com/office/officeart/2005/8/layout/bProcess3"/>
+    <dgm:cxn modelId="{D0F62100-4411-417C-AEA7-4994D46A3B59}" type="presOf" srcId="{761D77BA-5704-3540-A64C-39623ABDE933}" destId="{2B850CA7-3DA8-704B-9542-29A27C4E6E8A}" srcOrd="0" destOrd="0" presId="urn:microsoft.com/office/officeart/2005/8/layout/bProcess3"/>
+    <dgm:cxn modelId="{36472376-2ED3-4E91-A91A-ADA2F64C0255}" type="presOf" srcId="{56563E73-53C5-C242-B5DD-534CCEB5A55B}" destId="{1AB89A78-53AA-8046-940B-4774F5E8A3F4}" srcOrd="0" destOrd="0" presId="urn:microsoft.com/office/officeart/2005/8/layout/bProcess3"/>
+    <dgm:cxn modelId="{2F25185A-214D-42F5-9029-B9A996CF0EEE}" type="presOf" srcId="{E1700588-AA9B-9044-98E5-A52BC9E980D8}" destId="{0D4A6B71-9678-E74B-A4F4-3D04D7F96F18}" srcOrd="1" destOrd="0" presId="urn:microsoft.com/office/officeart/2005/8/layout/bProcess3"/>
+    <dgm:cxn modelId="{ED2CA28D-2B62-4A91-8467-7530406D19B5}" type="presOf" srcId="{51AF1449-732A-7245-8907-3B0B474E6716}" destId="{08B24028-0337-A54F-863C-D83DC536E50D}" srcOrd="1" destOrd="0" presId="urn:microsoft.com/office/officeart/2005/8/layout/bProcess3"/>
+    <dgm:cxn modelId="{CCE6F4A3-BD5E-4372-91A9-D0BDA8668C39}" type="presOf" srcId="{C900A651-3FCA-634D-8E96-FB8C693E1E8F}" destId="{71E5BCB2-3AB6-4C42-9B09-A87936C7F001}" srcOrd="0" destOrd="0" presId="urn:microsoft.com/office/officeart/2005/8/layout/bProcess3"/>
+    <dgm:cxn modelId="{001087A1-C5EC-4126-9CCA-13861FF06797}" type="presOf" srcId="{6FF581C4-5EE0-6547-8B0A-4DD4E49DF7D5}" destId="{EE2C3E7E-7411-F14A-B102-730D81D864D3}" srcOrd="1" destOrd="0" presId="urn:microsoft.com/office/officeart/2005/8/layout/bProcess3"/>
+    <dgm:cxn modelId="{EF3EE4E3-9C29-498D-AD83-A943338DDEDF}" type="presOf" srcId="{03689D08-8F94-B240-B093-204B4D1B1996}" destId="{11041959-BAD3-494D-A0CA-60D08024935F}" srcOrd="0" destOrd="0" presId="urn:microsoft.com/office/officeart/2005/8/layout/bProcess3"/>
+    <dgm:cxn modelId="{6AA596C4-EED6-46B5-A5D6-F843E4BC73BF}" type="presParOf" srcId="{379D3411-2CF2-1443-9DE7-1F3F74BE70B6}" destId="{71E5BCB2-3AB6-4C42-9B09-A87936C7F001}" srcOrd="0" destOrd="0" presId="urn:microsoft.com/office/officeart/2005/8/layout/bProcess3"/>
+    <dgm:cxn modelId="{55227C76-9E01-4B24-BC4D-BF8EA3CEC88F}" type="presParOf" srcId="{379D3411-2CF2-1443-9DE7-1F3F74BE70B6}" destId="{70788382-AA77-7C4C-A399-82382C8CD1E3}" srcOrd="1" destOrd="0" presId="urn:microsoft.com/office/officeart/2005/8/layout/bProcess3"/>
+    <dgm:cxn modelId="{4C52E2AF-1C11-4CB9-AAEA-699040894E5C}" type="presParOf" srcId="{70788382-AA77-7C4C-A399-82382C8CD1E3}" destId="{EE2C3E7E-7411-F14A-B102-730D81D864D3}" srcOrd="0" destOrd="0" presId="urn:microsoft.com/office/officeart/2005/8/layout/bProcess3"/>
+    <dgm:cxn modelId="{EC9CCF74-E699-47C3-AF92-C8C79180584B}" type="presParOf" srcId="{379D3411-2CF2-1443-9DE7-1F3F74BE70B6}" destId="{CB005E4D-98D2-5E43-A79A-01D73FA5246C}" srcOrd="2" destOrd="0" presId="urn:microsoft.com/office/officeart/2005/8/layout/bProcess3"/>
+    <dgm:cxn modelId="{0C1D6D30-0A2D-4DD5-B3FA-2E007D21DD8D}" type="presParOf" srcId="{379D3411-2CF2-1443-9DE7-1F3F74BE70B6}" destId="{1AB89A78-53AA-8046-940B-4774F5E8A3F4}" srcOrd="3" destOrd="0" presId="urn:microsoft.com/office/officeart/2005/8/layout/bProcess3"/>
+    <dgm:cxn modelId="{3261E6EE-B31F-4FB5-974D-D0C473272C48}" type="presParOf" srcId="{1AB89A78-53AA-8046-940B-4774F5E8A3F4}" destId="{8845A127-0D85-A14A-94CB-F773727D4C9B}" srcOrd="0" destOrd="0" presId="urn:microsoft.com/office/officeart/2005/8/layout/bProcess3"/>
+    <dgm:cxn modelId="{E366A6DB-4674-4A05-B237-374CB8D8DC59}" type="presParOf" srcId="{379D3411-2CF2-1443-9DE7-1F3F74BE70B6}" destId="{2B850CA7-3DA8-704B-9542-29A27C4E6E8A}" srcOrd="4" destOrd="0" presId="urn:microsoft.com/office/officeart/2005/8/layout/bProcess3"/>
+    <dgm:cxn modelId="{FB26C851-D691-4ADD-A42C-7E94FB5DEA0F}" type="presParOf" srcId="{379D3411-2CF2-1443-9DE7-1F3F74BE70B6}" destId="{11041959-BAD3-494D-A0CA-60D08024935F}" srcOrd="5" destOrd="0" presId="urn:microsoft.com/office/officeart/2005/8/layout/bProcess3"/>
+    <dgm:cxn modelId="{DB748A14-8449-436D-9F40-49007F47F623}" type="presParOf" srcId="{11041959-BAD3-494D-A0CA-60D08024935F}" destId="{F515C25C-FBC4-0A42-9BD8-739DB491DE01}" srcOrd="0" destOrd="0" presId="urn:microsoft.com/office/officeart/2005/8/layout/bProcess3"/>
+    <dgm:cxn modelId="{B07305D0-6621-46B4-ADE9-4032F2D85B62}" type="presParOf" srcId="{379D3411-2CF2-1443-9DE7-1F3F74BE70B6}" destId="{35CF6ACD-16BB-D44B-9967-A88BE4C856FA}" srcOrd="6" destOrd="0" presId="urn:microsoft.com/office/officeart/2005/8/layout/bProcess3"/>
+    <dgm:cxn modelId="{54BA256E-B1CD-4954-AF03-75FF7FA2B7E3}" type="presParOf" srcId="{379D3411-2CF2-1443-9DE7-1F3F74BE70B6}" destId="{BE891453-7A81-9745-80FE-393D0BD9F682}" srcOrd="7" destOrd="0" presId="urn:microsoft.com/office/officeart/2005/8/layout/bProcess3"/>
+    <dgm:cxn modelId="{38CD0E51-E6C7-4320-8773-147FF409680D}" type="presParOf" srcId="{BE891453-7A81-9745-80FE-393D0BD9F682}" destId="{0D4A6B71-9678-E74B-A4F4-3D04D7F96F18}" srcOrd="0" destOrd="0" presId="urn:microsoft.com/office/officeart/2005/8/layout/bProcess3"/>
+    <dgm:cxn modelId="{2A66DDD3-C5B8-4413-836F-C7EB82E743C5}" type="presParOf" srcId="{379D3411-2CF2-1443-9DE7-1F3F74BE70B6}" destId="{5054442F-68CC-BA4D-A78B-D10165C93B35}" srcOrd="8" destOrd="0" presId="urn:microsoft.com/office/officeart/2005/8/layout/bProcess3"/>
+    <dgm:cxn modelId="{3820E42B-3378-43CB-B45B-42FB37AF6FC3}" type="presParOf" srcId="{379D3411-2CF2-1443-9DE7-1F3F74BE70B6}" destId="{70A625A3-B04D-314A-9454-BA7560E71142}" srcOrd="9" destOrd="0" presId="urn:microsoft.com/office/officeart/2005/8/layout/bProcess3"/>
+    <dgm:cxn modelId="{87453AAF-D9D7-4A93-BFF7-0D0C1BC6B27D}" type="presParOf" srcId="{70A625A3-B04D-314A-9454-BA7560E71142}" destId="{08B24028-0337-A54F-863C-D83DC536E50D}" srcOrd="0" destOrd="0" presId="urn:microsoft.com/office/officeart/2005/8/layout/bProcess3"/>
+    <dgm:cxn modelId="{BBCC74C6-D47F-4766-A759-3F848500635C}" type="presParOf" srcId="{379D3411-2CF2-1443-9DE7-1F3F74BE70B6}" destId="{CA2203B5-A4CA-2C4D-8577-50E3388F2246}" srcOrd="10" destOrd="0" presId="urn:microsoft.com/office/officeart/2005/8/layout/bProcess3"/>
   </dgm:cxnLst>
   <dgm:bg/>
   <dgm:whole>

</xml_diff>

<commit_message>
Chapter 4 skeleton + various fixes
</commit_message>
<xml_diff>
--- a/Various documents/Requirements Analysis and Specification Document.docx
+++ b/Various documents/Requirements Analysis and Specification Document.docx
@@ -2606,7 +2606,7 @@
           </mc:Choice>
           <mc:Fallback>
             <w:pict>
-              <v:shapetype w14:anchorId="5E26D8E7" id="_x0000_t32" coordsize="21600,21600" o:spt="32" o:oned="t" path="m,l21600,21600e" filled="f">
+              <v:shapetype w14:anchorId="37AE10CE" id="_x0000_t32" coordsize="21600,21600" o:spt="32" o:oned="t" path="m,l21600,21600e" filled="f">
                 <v:path arrowok="t" fillok="f" o:connecttype="none"/>
                 <o:lock v:ext="edit" shapetype="t"/>
               </v:shapetype>
@@ -3174,7 +3174,7 @@
           </mc:Choice>
           <mc:Fallback>
             <w:pict>
-              <v:shape w14:anchorId="498AAB91" id="Straight Arrow Connector 26" o:spid="_x0000_s1026" type="#_x0000_t32" style="position:absolute;margin-left:90.95pt;margin-top:119pt;width:53.75pt;height:58.2pt;flip:y;z-index:251674624;visibility:visible;mso-wrap-style:square;mso-width-percent:0;mso-height-percent:0;mso-wrap-distance-left:9pt;mso-wrap-distance-top:0;mso-wrap-distance-right:9pt;mso-wrap-distance-bottom:0;mso-position-horizontal:absolute;mso-position-horizontal-relative:text;mso-position-vertical:absolute;mso-position-vertical-relative:text;mso-width-percent:0;mso-height-percent:0;mso-width-relative:margin;mso-height-relative:margin" o:gfxdata="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" strokecolor="#5b9bd5 [3204]" strokeweight="2pt">
+              <v:shape w14:anchorId="3FC5CA7C" id="Straight Arrow Connector 26" o:spid="_x0000_s1026" type="#_x0000_t32" style="position:absolute;margin-left:90.95pt;margin-top:119pt;width:53.75pt;height:58.2pt;flip:y;z-index:251674624;visibility:visible;mso-wrap-style:square;mso-width-percent:0;mso-height-percent:0;mso-wrap-distance-left:9pt;mso-wrap-distance-top:0;mso-wrap-distance-right:9pt;mso-wrap-distance-bottom:0;mso-position-horizontal:absolute;mso-position-horizontal-relative:text;mso-position-vertical:absolute;mso-position-vertical-relative:text;mso-width-percent:0;mso-height-percent:0;mso-width-relative:margin;mso-height-relative:margin" o:gfxdata="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" strokecolor="#5b9bd5 [3204]" strokeweight="2pt">
                 <v:stroke endarrow="block" joinstyle="miter"/>
               </v:shape>
             </w:pict>
@@ -3862,7 +3862,7 @@
           </mc:Choice>
           <mc:Fallback>
             <w:pict>
-              <v:oval w14:anchorId="79853FDC" id="Oval 21" o:spid="_x0000_s1026" style="position:absolute;margin-left:253pt;margin-top:54pt;width:135pt;height:107.2pt;z-index:251669504;visibility:visible;mso-wrap-style:square;mso-width-percent:0;mso-height-percent:0;mso-wrap-distance-left:9pt;mso-wrap-distance-top:0;mso-wrap-distance-right:9pt;mso-wrap-distance-bottom:0;mso-position-horizontal:absolute;mso-position-horizontal-relative:text;mso-position-vertical:absolute;mso-position-vertical-relative:text;mso-width-percent:0;mso-height-percent:0;mso-width-relative:margin;mso-height-relative:margin;v-text-anchor:middle" o:gfxdata="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" filled="f" strokecolor="#a5a5a5 [3206]" strokeweight="2pt">
+              <v:oval w14:anchorId="480A1372" id="Oval 21" o:spid="_x0000_s1026" style="position:absolute;margin-left:253pt;margin-top:54pt;width:135pt;height:107.2pt;z-index:251669504;visibility:visible;mso-wrap-style:square;mso-width-percent:0;mso-height-percent:0;mso-wrap-distance-left:9pt;mso-wrap-distance-top:0;mso-wrap-distance-right:9pt;mso-wrap-distance-bottom:0;mso-position-horizontal:absolute;mso-position-horizontal-relative:text;mso-position-vertical:absolute;mso-position-vertical-relative:text;mso-width-percent:0;mso-height-percent:0;mso-width-relative:margin;mso-height-relative:margin;v-text-anchor:middle" o:gfxdata="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" filled="f" strokecolor="#a5a5a5 [3206]" strokeweight="2pt">
                 <v:stroke joinstyle="miter"/>
                 <w10:wrap type="through"/>
               </v:oval>
@@ -3987,7 +3987,7 @@
           </mc:Choice>
           <mc:Fallback>
             <w:pict>
-              <v:shape w14:anchorId="2174BA5D" id="Straight Arrow Connector 30" o:spid="_x0000_s1026" type="#_x0000_t32" style="position:absolute;margin-left:172.35pt;margin-top:8.1pt;width:9pt;height:83.2pt;flip:y;z-index:251676672;visibility:visible;mso-wrap-style:square;mso-width-percent:0;mso-height-percent:0;mso-wrap-distance-left:9pt;mso-wrap-distance-top:0;mso-wrap-distance-right:9pt;mso-wrap-distance-bottom:0;mso-position-horizontal:absolute;mso-position-horizontal-relative:text;mso-position-vertical:absolute;mso-position-vertical-relative:text;mso-width-percent:0;mso-height-percent:0;mso-width-relative:margin;mso-height-relative:margin" o:gfxdata="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" strokecolor="#5b9bd5 [3204]" strokeweight="2pt">
+              <v:shape w14:anchorId="5B916D19" id="Straight Arrow Connector 30" o:spid="_x0000_s1026" type="#_x0000_t32" style="position:absolute;margin-left:172.35pt;margin-top:8.1pt;width:9pt;height:83.2pt;flip:y;z-index:251676672;visibility:visible;mso-wrap-style:square;mso-width-percent:0;mso-height-percent:0;mso-wrap-distance-left:9pt;mso-wrap-distance-top:0;mso-wrap-distance-right:9pt;mso-wrap-distance-bottom:0;mso-position-horizontal:absolute;mso-position-horizontal-relative:text;mso-position-vertical:absolute;mso-position-vertical-relative:text;mso-width-percent:0;mso-height-percent:0;mso-width-relative:margin;mso-height-relative:margin" o:gfxdata="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" strokecolor="#5b9bd5 [3204]" strokeweight="2pt">
                 <v:stroke endarrow="block" joinstyle="miter"/>
               </v:shape>
             </w:pict>
@@ -4064,7 +4064,7 @@
           </mc:Choice>
           <mc:Fallback>
             <w:pict>
-              <v:shape w14:anchorId="42FBB5BE" id="Straight Arrow Connector 28" o:spid="_x0000_s1026" type="#_x0000_t32" style="position:absolute;margin-left:271.05pt;margin-top:10.7pt;width:54pt;height:63pt;flip:x y;z-index:251678720;visibility:visible;mso-wrap-style:square;mso-width-percent:0;mso-height-percent:0;mso-wrap-distance-left:9pt;mso-wrap-distance-top:0;mso-wrap-distance-right:9pt;mso-wrap-distance-bottom:0;mso-position-horizontal:absolute;mso-position-horizontal-relative:text;mso-position-vertical:absolute;mso-position-vertical-relative:text;mso-width-percent:0;mso-height-percent:0;mso-width-relative:margin;mso-height-relative:margin" o:gfxdata="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" strokecolor="#5b9bd5 [3204]" strokeweight="2pt">
+              <v:shape w14:anchorId="644710A0" id="Straight Arrow Connector 28" o:spid="_x0000_s1026" type="#_x0000_t32" style="position:absolute;margin-left:271.05pt;margin-top:10.7pt;width:54pt;height:63pt;flip:x y;z-index:251678720;visibility:visible;mso-wrap-style:square;mso-width-percent:0;mso-height-percent:0;mso-wrap-distance-left:9pt;mso-wrap-distance-top:0;mso-wrap-distance-right:9pt;mso-wrap-distance-bottom:0;mso-position-horizontal:absolute;mso-position-horizontal-relative:text;mso-position-vertical:absolute;mso-position-vertical-relative:text;mso-width-percent:0;mso-height-percent:0;mso-width-relative:margin;mso-height-relative:margin" o:gfxdata="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" strokecolor="#5b9bd5 [3204]" strokeweight="2pt">
                 <v:stroke endarrow="block" joinstyle="miter"/>
               </v:shape>
             </w:pict>
@@ -10685,11 +10685,48 @@
     <w:p>
       <w:pPr>
         <w:rPr>
-          <w:sz w:val="28"/>
-          <w:szCs w:val="28"/>
-          <w:lang w:val="en-US"/>
-        </w:rPr>
-      </w:pPr>
+          <w:rFonts w:ascii="Cambria" w:hAnsi="Cambria" w:cs="Cambria"/>
+          <w:b/>
+          <w:color w:val="323E4F" w:themeColor="text2" w:themeShade="BF"/>
+          <w:sz w:val="48"/>
+          <w:szCs w:val="48"/>
+          <w:lang w:val="en-US"/>
+        </w:rPr>
+      </w:pPr>
+    </w:p>
+    <w:p>
+      <w:pPr>
+        <w:rPr>
+          <w:rFonts w:ascii="Cambria" w:hAnsi="Cambria" w:cs="Cambria"/>
+          <w:b/>
+          <w:color w:val="323E4F" w:themeColor="text2" w:themeShade="BF"/>
+          <w:sz w:val="48"/>
+          <w:szCs w:val="48"/>
+          <w:lang w:val="en-US"/>
+        </w:rPr>
+      </w:pPr>
+      <w:r>
+        <w:rPr>
+          <w:rFonts w:ascii="Cambria" w:hAnsi="Cambria" w:cs="Cambria"/>
+          <w:b/>
+          <w:color w:val="323E4F" w:themeColor="text2" w:themeShade="BF"/>
+          <w:sz w:val="48"/>
+          <w:szCs w:val="48"/>
+          <w:lang w:val="en-US"/>
+        </w:rPr>
+        <w:t>3. Specific requirements</w:t>
+      </w:r>
+    </w:p>
+    <w:p>
+      <w:pPr>
+        <w:rPr>
+          <w:sz w:val="28"/>
+          <w:szCs w:val="28"/>
+          <w:lang w:val="en-US"/>
+        </w:rPr>
+      </w:pPr>
+      <w:bookmarkStart w:id="0" w:name="_GoBack"/>
+      <w:bookmarkEnd w:id="0"/>
     </w:p>
     <w:p>
       <w:pPr>
@@ -10865,17 +10902,7 @@
           <w:szCs w:val="28"/>
           <w:lang w:val="en-US"/>
         </w:rPr>
-        <w:t xml:space="preserve">3.2.1 </w:t>
-      </w:r>
-      <w:r>
-        <w:rPr>
-          <w:rFonts w:ascii="Cambria" w:hAnsi="Cambria" w:cs="Helvetica"/>
-          <w:b/>
-          <w:sz w:val="28"/>
-          <w:szCs w:val="28"/>
-          <w:lang w:val="en-US"/>
-        </w:rPr>
-        <w:t>Registration of a user to the system</w:t>
+        <w:t>3.2.1 Registration of a user to the system</w:t>
       </w:r>
     </w:p>
     <w:p>
@@ -11079,17 +11106,7 @@
           <w:szCs w:val="24"/>
           <w:lang w:val="en-US"/>
         </w:rPr>
-        <w:t>3.2.2 Login</w:t>
-      </w:r>
-      <w:r>
-        <w:rPr>
-          <w:rFonts w:ascii="Cambria" w:hAnsi="Cambria" w:cs="Helvetica"/>
-          <w:b/>
-          <w:sz w:val="28"/>
-          <w:szCs w:val="24"/>
-          <w:lang w:val="en-US"/>
-        </w:rPr>
-        <w:t xml:space="preserve"> of a user to the system</w:t>
+        <w:t>3.2.2 Login of a user to the system</w:t>
       </w:r>
     </w:p>
     <w:p>
@@ -11302,27 +11319,7 @@
           <w:szCs w:val="24"/>
           <w:lang w:val="en-US"/>
         </w:rPr>
-        <w:t>3</w:t>
-      </w:r>
-      <w:r>
-        <w:rPr>
-          <w:rFonts w:ascii="Cambria" w:hAnsi="Cambria" w:cs="Helvetica"/>
-          <w:b/>
-          <w:sz w:val="28"/>
-          <w:szCs w:val="24"/>
-          <w:lang w:val="en-US"/>
-        </w:rPr>
-        <w:t>.2.3</w:t>
-      </w:r>
-      <w:r>
-        <w:rPr>
-          <w:rFonts w:ascii="Cambria" w:hAnsi="Cambria" w:cs="Helvetica"/>
-          <w:b/>
-          <w:sz w:val="28"/>
-          <w:szCs w:val="24"/>
-          <w:lang w:val="en-US"/>
-        </w:rPr>
-        <w:t xml:space="preserve"> Payment</w:t>
+        <w:t>3.2.3 Payment</w:t>
       </w:r>
     </w:p>
     <w:p>
@@ -11439,25 +11436,7 @@
           <w:szCs w:val="24"/>
           <w:lang w:val="en-US"/>
         </w:rPr>
-        <w:t xml:space="preserve">The system has to provide a mechanism to use </w:t>
-      </w:r>
-      <w:r>
-        <w:rPr>
-          <w:rFonts w:ascii="Cambria" w:hAnsi="Cambria" w:cs="Helvetica"/>
-          <w:sz w:val="24"/>
-          <w:szCs w:val="24"/>
-          <w:lang w:val="en-US"/>
-        </w:rPr>
-        <w:t>a</w:t>
-      </w:r>
-      <w:r>
-        <w:rPr>
-          <w:rFonts w:ascii="Cambria" w:hAnsi="Cambria" w:cs="Helvetica"/>
-          <w:sz w:val="24"/>
-          <w:szCs w:val="24"/>
-          <w:lang w:val="en-US"/>
-        </w:rPr>
-        <w:t xml:space="preserve"> user payment type</w:t>
+        <w:t>The system has to provide a mechanism to use a user payment type</w:t>
       </w:r>
       <w:r>
         <w:rPr>
@@ -11511,25 +11490,7 @@
           <w:szCs w:val="24"/>
           <w:lang w:val="en-US"/>
         </w:rPr>
-        <w:t xml:space="preserve">The system has to provide a mechanism to change </w:t>
-      </w:r>
-      <w:r>
-        <w:rPr>
-          <w:rFonts w:ascii="Cambria" w:hAnsi="Cambria" w:cs="Helvetica"/>
-          <w:sz w:val="24"/>
-          <w:szCs w:val="24"/>
-          <w:lang w:val="en-US"/>
-        </w:rPr>
-        <w:t>a</w:t>
-      </w:r>
-      <w:r>
-        <w:rPr>
-          <w:rFonts w:ascii="Cambria" w:hAnsi="Cambria" w:cs="Helvetica"/>
-          <w:sz w:val="24"/>
-          <w:szCs w:val="24"/>
-          <w:lang w:val="en-US"/>
-        </w:rPr>
-        <w:t xml:space="preserve"> user payment type</w:t>
+        <w:t>The system has to provide a mechanism to change a user payment type</w:t>
       </w:r>
       <w:r>
         <w:rPr>
@@ -11643,27 +11604,7 @@
           <w:szCs w:val="24"/>
           <w:lang w:val="en-US"/>
         </w:rPr>
-        <w:t>3</w:t>
-      </w:r>
-      <w:r>
-        <w:rPr>
-          <w:rFonts w:ascii="Cambria" w:hAnsi="Cambria" w:cs="Helvetica"/>
-          <w:b/>
-          <w:sz w:val="28"/>
-          <w:szCs w:val="24"/>
-          <w:lang w:val="en-US"/>
-        </w:rPr>
-        <w:t>.2.4</w:t>
-      </w:r>
-      <w:r>
-        <w:rPr>
-          <w:rFonts w:ascii="Cambria" w:hAnsi="Cambria" w:cs="Helvetica"/>
-          <w:b/>
-          <w:sz w:val="28"/>
-          <w:szCs w:val="24"/>
-          <w:lang w:val="en-US"/>
-        </w:rPr>
-        <w:t xml:space="preserve"> Route taxi driver to customer/destination</w:t>
+        <w:t>3.2.4 Route taxi driver to customer/destination</w:t>
       </w:r>
     </w:p>
     <w:p>
@@ -11762,16 +11703,7 @@
           <w:szCs w:val="24"/>
           <w:lang w:val="en-US"/>
         </w:rPr>
-        <w:t>The system must send route directions to taxi drivers to reach customer’s</w:t>
-      </w:r>
-      <w:r>
-        <w:rPr>
-          <w:rFonts w:ascii="Cambria" w:hAnsi="Cambria" w:cs="Helvetica"/>
-          <w:sz w:val="24"/>
-          <w:szCs w:val="24"/>
-          <w:lang w:val="en-US"/>
-        </w:rPr>
-        <w:t xml:space="preserve"> </w:t>
+        <w:t xml:space="preserve">The system must send route directions to taxi drivers to reach customer’s </w:t>
       </w:r>
     </w:p>
     <w:p>
@@ -11820,16 +11752,7 @@
           <w:szCs w:val="24"/>
           <w:lang w:val="en-US"/>
         </w:rPr>
-        <w:t xml:space="preserve">desired </w:t>
-      </w:r>
-      <w:r>
-        <w:rPr>
-          <w:rFonts w:ascii="Cambria" w:hAnsi="Cambria" w:cs="Helvetica"/>
-          <w:sz w:val="24"/>
-          <w:szCs w:val="24"/>
-          <w:lang w:val="en-US"/>
-        </w:rPr>
-        <w:t>destination.</w:t>
+        <w:t>desired destination.</w:t>
       </w:r>
     </w:p>
     <w:p>
@@ -11933,17 +11856,7 @@
           <w:szCs w:val="28"/>
           <w:lang w:val="en-US"/>
         </w:rPr>
-        <w:t>3.2.5</w:t>
-      </w:r>
-      <w:r>
-        <w:rPr>
-          <w:rFonts w:ascii="Cambria" w:hAnsi="Cambria" w:cs="Helvetica"/>
-          <w:b/>
-          <w:sz w:val="28"/>
-          <w:szCs w:val="28"/>
-          <w:lang w:val="en-US"/>
-        </w:rPr>
-        <w:t xml:space="preserve"> Create/delete/update taxi reservations</w:t>
+        <w:t>3.2.5 Create/delete/update taxi reservations</w:t>
       </w:r>
     </w:p>
     <w:p>
@@ -12300,17 +12213,7 @@
           <w:szCs w:val="24"/>
           <w:lang w:val="en-US"/>
         </w:rPr>
-        <w:t>3.2.6</w:t>
-      </w:r>
-      <w:r>
-        <w:rPr>
-          <w:rFonts w:ascii="Cambria" w:hAnsi="Cambria" w:cs="Helvetica"/>
-          <w:b/>
-          <w:sz w:val="28"/>
-          <w:szCs w:val="24"/>
-          <w:lang w:val="en-US"/>
-        </w:rPr>
-        <w:t xml:space="preserve"> Accept/Decline system request to take care of a customer</w:t>
+        <w:t>3.2.6 Accept/Decline system request to take care of a customer</w:t>
       </w:r>
     </w:p>
     <w:p>
@@ -12355,16 +12258,7 @@
           <w:szCs w:val="24"/>
           <w:lang w:val="en-US"/>
         </w:rPr>
-        <w:t xml:space="preserve">The system will allow taxi </w:t>
-      </w:r>
-      <w:r>
-        <w:rPr>
-          <w:rFonts w:ascii="Cambria" w:hAnsi="Cambria" w:cs="Helvetica"/>
-          <w:sz w:val="24"/>
-          <w:szCs w:val="24"/>
-          <w:lang w:val="en-US"/>
-        </w:rPr>
-        <w:t>driver to accept a new customer</w:t>
+        <w:t>The system will allow taxi driver to accept a new customer</w:t>
       </w:r>
       <w:r>
         <w:rPr>
@@ -12554,27 +12448,7 @@
           <w:szCs w:val="24"/>
           <w:lang w:val="en-US"/>
         </w:rPr>
-        <w:t>3.2.7</w:t>
-      </w:r>
-      <w:r>
-        <w:rPr>
-          <w:rFonts w:ascii="Cambria" w:hAnsi="Cambria" w:cs="Helvetica"/>
-          <w:b/>
-          <w:sz w:val="28"/>
-          <w:szCs w:val="24"/>
-          <w:lang w:val="en-US"/>
-        </w:rPr>
-        <w:t xml:space="preserve"> Periodicall</w:t>
-      </w:r>
-      <w:r>
-        <w:rPr>
-          <w:rFonts w:ascii="Cambria" w:hAnsi="Cambria" w:cs="Helvetica"/>
-          <w:b/>
-          <w:sz w:val="28"/>
-          <w:szCs w:val="24"/>
-          <w:lang w:val="en-US"/>
-        </w:rPr>
-        <w:t>y send taxi driver GPS position</w:t>
+        <w:t>3.2.7 Periodically send taxi driver GPS position</w:t>
       </w:r>
     </w:p>
     <w:p>
@@ -12632,8 +12506,6 @@
           <w:lang w:val="en-US"/>
         </w:rPr>
       </w:pPr>
-      <w:bookmarkStart w:id="0" w:name="_GoBack"/>
-      <w:bookmarkEnd w:id="0"/>
     </w:p>
     <w:p>
       <w:pPr>
@@ -12659,17 +12531,7 @@
           <w:szCs w:val="24"/>
           <w:lang w:val="en-US"/>
         </w:rPr>
-        <w:t>3.2.8</w:t>
-      </w:r>
-      <w:r>
-        <w:rPr>
-          <w:rFonts w:ascii="Cambria" w:hAnsi="Cambria" w:cs="Helvetica"/>
-          <w:b/>
-          <w:sz w:val="28"/>
-          <w:szCs w:val="24"/>
-          <w:lang w:val="en-US"/>
-        </w:rPr>
-        <w:t xml:space="preserve"> Send reservation and travel information to a customer</w:t>
+        <w:t>3.2.8 Send reservation and travel information to a customer</w:t>
       </w:r>
     </w:p>
     <w:p>
@@ -12940,6 +12802,7 @@
           <w:szCs w:val="24"/>
           <w:lang w:val="en-US"/>
         </w:rPr>
+        <w:lastRenderedPageBreak/>
         <w:t>Bill Gates wants to buy a new big house with many rooms to earn a Guinness World Record award. In order to visit the big house, he is attending his taxi, but in the meantime a crash occurs and his booked taxi cannot reach the location. Fortunately, the system provides Bill an alternative taxi (he is an important and rich client!) and send him a notification with the announcement of the possible delay, of course!</w:t>
       </w:r>
     </w:p>
@@ -13303,6 +13166,7 @@
           <w:szCs w:val="24"/>
           <w:lang w:val="en-US"/>
         </w:rPr>
+        <w:lastRenderedPageBreak/>
         <w:t>Identify the right requirements may be a difficult thing to do if the approach is not good enough. The main thing to understand is the link between what happens in the real world (</w:t>
       </w:r>
       <w:r>
@@ -13414,7 +13278,6 @@
           <w:szCs w:val="28"/>
           <w:lang w:val="en-US"/>
         </w:rPr>
-        <w:lastRenderedPageBreak/>
         <w:t>3.5.1 Performance requirements</w:t>
       </w:r>
     </w:p>
@@ -14086,6 +13949,7 @@
           <w:szCs w:val="24"/>
           <w:lang w:val="en-US"/>
         </w:rPr>
+        <w:lastRenderedPageBreak/>
         <w:t xml:space="preserve">Ride Review System: </w:t>
       </w:r>
       <w:r>
@@ -14203,7 +14067,6 @@
           <w:szCs w:val="24"/>
           <w:lang w:val="en-US"/>
         </w:rPr>
-        <w:lastRenderedPageBreak/>
         <w:t xml:space="preserve">Sensible data will be stored in a database with firewall (in both hardware and software) protection. Another crucial aspect is the payment service via app: this will happen according to an </w:t>
       </w:r>
       <w:r>
@@ -19860,44 +19723,44 @@
   </dgm:ptLst>
   <dgm:cxnLst>
     <dgm:cxn modelId="{D23D9D9F-E230-B14F-8CC4-60EF1E62361C}" srcId="{7DBAA654-83A9-2749-9A11-3A2F0853292E}" destId="{9D0A3E8F-79EA-4741-B4AF-359BBF2AD54A}" srcOrd="1" destOrd="0" parTransId="{A68219EE-DDA5-6D44-931C-E2DD8411613C}" sibTransId="{56563E73-53C5-C242-B5DD-534CCEB5A55B}"/>
-    <dgm:cxn modelId="{E6EBDD5F-21E8-4A5E-869F-CE6A4ED0CF68}" type="presOf" srcId="{981B4EF9-7A3A-BE49-B6B6-0021D3615771}" destId="{CA2203B5-A4CA-2C4D-8577-50E3388F2246}" srcOrd="0" destOrd="0" presId="urn:microsoft.com/office/officeart/2005/8/layout/bProcess3"/>
-    <dgm:cxn modelId="{A4961B4F-161A-43F8-BB8C-F3E6403560E1}" type="presOf" srcId="{03689D08-8F94-B240-B093-204B4D1B1996}" destId="{F515C25C-FBC4-0A42-9BD8-739DB491DE01}" srcOrd="1" destOrd="0" presId="urn:microsoft.com/office/officeart/2005/8/layout/bProcess3"/>
+    <dgm:cxn modelId="{21B41899-EC94-4680-984C-DAF3B842315D}" type="presOf" srcId="{C900A651-3FCA-634D-8E96-FB8C693E1E8F}" destId="{71E5BCB2-3AB6-4C42-9B09-A87936C7F001}" srcOrd="0" destOrd="0" presId="urn:microsoft.com/office/officeart/2005/8/layout/bProcess3"/>
+    <dgm:cxn modelId="{9DAD624A-4EDC-4896-98B6-A244B2D1B842}" type="presOf" srcId="{56563E73-53C5-C242-B5DD-534CCEB5A55B}" destId="{1AB89A78-53AA-8046-940B-4774F5E8A3F4}" srcOrd="0" destOrd="0" presId="urn:microsoft.com/office/officeart/2005/8/layout/bProcess3"/>
+    <dgm:cxn modelId="{7104C9DC-C288-42E2-B2C7-CED08A3C4BD0}" type="presOf" srcId="{6FF581C4-5EE0-6547-8B0A-4DD4E49DF7D5}" destId="{EE2C3E7E-7411-F14A-B102-730D81D864D3}" srcOrd="1" destOrd="0" presId="urn:microsoft.com/office/officeart/2005/8/layout/bProcess3"/>
+    <dgm:cxn modelId="{ED4070EC-8B33-45B9-99AC-E4A9E69C4A85}" type="presOf" srcId="{E1700588-AA9B-9044-98E5-A52BC9E980D8}" destId="{BE891453-7A81-9745-80FE-393D0BD9F682}" srcOrd="0" destOrd="0" presId="urn:microsoft.com/office/officeart/2005/8/layout/bProcess3"/>
     <dgm:cxn modelId="{CBA7B2CB-398D-0944-9097-F88E098803F8}" srcId="{7DBAA654-83A9-2749-9A11-3A2F0853292E}" destId="{981B4EF9-7A3A-BE49-B6B6-0021D3615771}" srcOrd="5" destOrd="0" parTransId="{036AB1F6-FA37-614F-A857-CA2CBEA75FF8}" sibTransId="{07202FE3-BBDD-A74E-9ED7-5FC69364AF9D}"/>
     <dgm:cxn modelId="{A4DF705F-378F-3D46-8BF6-315C5DACB12C}" srcId="{7DBAA654-83A9-2749-9A11-3A2F0853292E}" destId="{3D31D781-DE26-FC46-87C5-81D28438E988}" srcOrd="4" destOrd="0" parTransId="{7FDE228D-3493-0041-A7C9-8BDABED610D5}" sibTransId="{51AF1449-732A-7245-8907-3B0B474E6716}"/>
+    <dgm:cxn modelId="{0E125C13-7903-4501-B9DC-202F3460E4D9}" type="presOf" srcId="{761D77BA-5704-3540-A64C-39623ABDE933}" destId="{2B850CA7-3DA8-704B-9542-29A27C4E6E8A}" srcOrd="0" destOrd="0" presId="urn:microsoft.com/office/officeart/2005/8/layout/bProcess3"/>
     <dgm:cxn modelId="{9F7DBBD3-2135-334D-BDE9-A8ED29101BA4}" srcId="{7DBAA654-83A9-2749-9A11-3A2F0853292E}" destId="{3ABC577C-D926-6C40-8609-A47272EDC0E8}" srcOrd="3" destOrd="0" parTransId="{73D020D2-C3E5-6D4B-A74D-95AC52916961}" sibTransId="{E1700588-AA9B-9044-98E5-A52BC9E980D8}"/>
-    <dgm:cxn modelId="{B1EBAFEC-97F7-4361-8F25-C9428D43DE52}" type="presOf" srcId="{3ABC577C-D926-6C40-8609-A47272EDC0E8}" destId="{35CF6ACD-16BB-D44B-9967-A88BE4C856FA}" srcOrd="0" destOrd="0" presId="urn:microsoft.com/office/officeart/2005/8/layout/bProcess3"/>
     <dgm:cxn modelId="{C9F771AC-35CF-1540-8F9B-A548A676FBEC}" srcId="{7DBAA654-83A9-2749-9A11-3A2F0853292E}" destId="{C900A651-3FCA-634D-8E96-FB8C693E1E8F}" srcOrd="0" destOrd="0" parTransId="{DC773397-72AF-3043-A26B-0B8B32D632B1}" sibTransId="{6FF581C4-5EE0-6547-8B0A-4DD4E49DF7D5}"/>
-    <dgm:cxn modelId="{9A63DF5D-8E52-4C39-8B56-6C4A835F8724}" type="presOf" srcId="{56563E73-53C5-C242-B5DD-534CCEB5A55B}" destId="{8845A127-0D85-A14A-94CB-F773727D4C9B}" srcOrd="1" destOrd="0" presId="urn:microsoft.com/office/officeart/2005/8/layout/bProcess3"/>
     <dgm:cxn modelId="{B40CF301-B877-0146-8F01-A4B49C9B78E2}" srcId="{7DBAA654-83A9-2749-9A11-3A2F0853292E}" destId="{761D77BA-5704-3540-A64C-39623ABDE933}" srcOrd="2" destOrd="0" parTransId="{0CEF3B97-E2A9-E04D-A0DB-EC66FC595157}" sibTransId="{03689D08-8F94-B240-B093-204B4D1B1996}"/>
-    <dgm:cxn modelId="{871CC937-C104-4D9A-A242-AB80C24424FF}" type="presOf" srcId="{7DBAA654-83A9-2749-9A11-3A2F0853292E}" destId="{379D3411-2CF2-1443-9DE7-1F3F74BE70B6}" srcOrd="0" destOrd="0" presId="urn:microsoft.com/office/officeart/2005/8/layout/bProcess3"/>
-    <dgm:cxn modelId="{81C2D691-6943-49C7-AA6B-8B0414D60F65}" type="presOf" srcId="{E1700588-AA9B-9044-98E5-A52BC9E980D8}" destId="{BE891453-7A81-9745-80FE-393D0BD9F682}" srcOrd="0" destOrd="0" presId="urn:microsoft.com/office/officeart/2005/8/layout/bProcess3"/>
-    <dgm:cxn modelId="{E9D945A9-E534-417B-B0EE-16BA82C3C1A8}" type="presOf" srcId="{3D31D781-DE26-FC46-87C5-81D28438E988}" destId="{5054442F-68CC-BA4D-A78B-D10165C93B35}" srcOrd="0" destOrd="0" presId="urn:microsoft.com/office/officeart/2005/8/layout/bProcess3"/>
-    <dgm:cxn modelId="{C262A386-C000-4CD5-95A5-3D69FC305993}" type="presOf" srcId="{9D0A3E8F-79EA-4741-B4AF-359BBF2AD54A}" destId="{CB005E4D-98D2-5E43-A79A-01D73FA5246C}" srcOrd="0" destOrd="0" presId="urn:microsoft.com/office/officeart/2005/8/layout/bProcess3"/>
-    <dgm:cxn modelId="{3BA0E085-4EB4-437C-B5D4-352D4BC39DE0}" type="presOf" srcId="{6FF581C4-5EE0-6547-8B0A-4DD4E49DF7D5}" destId="{70788382-AA77-7C4C-A399-82382C8CD1E3}" srcOrd="0" destOrd="0" presId="urn:microsoft.com/office/officeart/2005/8/layout/bProcess3"/>
-    <dgm:cxn modelId="{CFBFFCDA-084C-4F76-AC5E-8FAABE97F66A}" type="presOf" srcId="{51AF1449-732A-7245-8907-3B0B474E6716}" destId="{70A625A3-B04D-314A-9454-BA7560E71142}" srcOrd="0" destOrd="0" presId="urn:microsoft.com/office/officeart/2005/8/layout/bProcess3"/>
-    <dgm:cxn modelId="{D0F62100-4411-417C-AEA7-4994D46A3B59}" type="presOf" srcId="{761D77BA-5704-3540-A64C-39623ABDE933}" destId="{2B850CA7-3DA8-704B-9542-29A27C4E6E8A}" srcOrd="0" destOrd="0" presId="urn:microsoft.com/office/officeart/2005/8/layout/bProcess3"/>
-    <dgm:cxn modelId="{36472376-2ED3-4E91-A91A-ADA2F64C0255}" type="presOf" srcId="{56563E73-53C5-C242-B5DD-534CCEB5A55B}" destId="{1AB89A78-53AA-8046-940B-4774F5E8A3F4}" srcOrd="0" destOrd="0" presId="urn:microsoft.com/office/officeart/2005/8/layout/bProcess3"/>
-    <dgm:cxn modelId="{2F25185A-214D-42F5-9029-B9A996CF0EEE}" type="presOf" srcId="{E1700588-AA9B-9044-98E5-A52BC9E980D8}" destId="{0D4A6B71-9678-E74B-A4F4-3D04D7F96F18}" srcOrd="1" destOrd="0" presId="urn:microsoft.com/office/officeart/2005/8/layout/bProcess3"/>
-    <dgm:cxn modelId="{ED2CA28D-2B62-4A91-8467-7530406D19B5}" type="presOf" srcId="{51AF1449-732A-7245-8907-3B0B474E6716}" destId="{08B24028-0337-A54F-863C-D83DC536E50D}" srcOrd="1" destOrd="0" presId="urn:microsoft.com/office/officeart/2005/8/layout/bProcess3"/>
-    <dgm:cxn modelId="{CCE6F4A3-BD5E-4372-91A9-D0BDA8668C39}" type="presOf" srcId="{C900A651-3FCA-634D-8E96-FB8C693E1E8F}" destId="{71E5BCB2-3AB6-4C42-9B09-A87936C7F001}" srcOrd="0" destOrd="0" presId="urn:microsoft.com/office/officeart/2005/8/layout/bProcess3"/>
-    <dgm:cxn modelId="{001087A1-C5EC-4126-9CCA-13861FF06797}" type="presOf" srcId="{6FF581C4-5EE0-6547-8B0A-4DD4E49DF7D5}" destId="{EE2C3E7E-7411-F14A-B102-730D81D864D3}" srcOrd="1" destOrd="0" presId="urn:microsoft.com/office/officeart/2005/8/layout/bProcess3"/>
-    <dgm:cxn modelId="{EF3EE4E3-9C29-498D-AD83-A943338DDEDF}" type="presOf" srcId="{03689D08-8F94-B240-B093-204B4D1B1996}" destId="{11041959-BAD3-494D-A0CA-60D08024935F}" srcOrd="0" destOrd="0" presId="urn:microsoft.com/office/officeart/2005/8/layout/bProcess3"/>
-    <dgm:cxn modelId="{6AA596C4-EED6-46B5-A5D6-F843E4BC73BF}" type="presParOf" srcId="{379D3411-2CF2-1443-9DE7-1F3F74BE70B6}" destId="{71E5BCB2-3AB6-4C42-9B09-A87936C7F001}" srcOrd="0" destOrd="0" presId="urn:microsoft.com/office/officeart/2005/8/layout/bProcess3"/>
-    <dgm:cxn modelId="{55227C76-9E01-4B24-BC4D-BF8EA3CEC88F}" type="presParOf" srcId="{379D3411-2CF2-1443-9DE7-1F3F74BE70B6}" destId="{70788382-AA77-7C4C-A399-82382C8CD1E3}" srcOrd="1" destOrd="0" presId="urn:microsoft.com/office/officeart/2005/8/layout/bProcess3"/>
-    <dgm:cxn modelId="{4C52E2AF-1C11-4CB9-AAEA-699040894E5C}" type="presParOf" srcId="{70788382-AA77-7C4C-A399-82382C8CD1E3}" destId="{EE2C3E7E-7411-F14A-B102-730D81D864D3}" srcOrd="0" destOrd="0" presId="urn:microsoft.com/office/officeart/2005/8/layout/bProcess3"/>
-    <dgm:cxn modelId="{EC9CCF74-E699-47C3-AF92-C8C79180584B}" type="presParOf" srcId="{379D3411-2CF2-1443-9DE7-1F3F74BE70B6}" destId="{CB005E4D-98D2-5E43-A79A-01D73FA5246C}" srcOrd="2" destOrd="0" presId="urn:microsoft.com/office/officeart/2005/8/layout/bProcess3"/>
-    <dgm:cxn modelId="{0C1D6D30-0A2D-4DD5-B3FA-2E007D21DD8D}" type="presParOf" srcId="{379D3411-2CF2-1443-9DE7-1F3F74BE70B6}" destId="{1AB89A78-53AA-8046-940B-4774F5E8A3F4}" srcOrd="3" destOrd="0" presId="urn:microsoft.com/office/officeart/2005/8/layout/bProcess3"/>
-    <dgm:cxn modelId="{3261E6EE-B31F-4FB5-974D-D0C473272C48}" type="presParOf" srcId="{1AB89A78-53AA-8046-940B-4774F5E8A3F4}" destId="{8845A127-0D85-A14A-94CB-F773727D4C9B}" srcOrd="0" destOrd="0" presId="urn:microsoft.com/office/officeart/2005/8/layout/bProcess3"/>
-    <dgm:cxn modelId="{E366A6DB-4674-4A05-B237-374CB8D8DC59}" type="presParOf" srcId="{379D3411-2CF2-1443-9DE7-1F3F74BE70B6}" destId="{2B850CA7-3DA8-704B-9542-29A27C4E6E8A}" srcOrd="4" destOrd="0" presId="urn:microsoft.com/office/officeart/2005/8/layout/bProcess3"/>
-    <dgm:cxn modelId="{FB26C851-D691-4ADD-A42C-7E94FB5DEA0F}" type="presParOf" srcId="{379D3411-2CF2-1443-9DE7-1F3F74BE70B6}" destId="{11041959-BAD3-494D-A0CA-60D08024935F}" srcOrd="5" destOrd="0" presId="urn:microsoft.com/office/officeart/2005/8/layout/bProcess3"/>
-    <dgm:cxn modelId="{DB748A14-8449-436D-9F40-49007F47F623}" type="presParOf" srcId="{11041959-BAD3-494D-A0CA-60D08024935F}" destId="{F515C25C-FBC4-0A42-9BD8-739DB491DE01}" srcOrd="0" destOrd="0" presId="urn:microsoft.com/office/officeart/2005/8/layout/bProcess3"/>
-    <dgm:cxn modelId="{B07305D0-6621-46B4-ADE9-4032F2D85B62}" type="presParOf" srcId="{379D3411-2CF2-1443-9DE7-1F3F74BE70B6}" destId="{35CF6ACD-16BB-D44B-9967-A88BE4C856FA}" srcOrd="6" destOrd="0" presId="urn:microsoft.com/office/officeart/2005/8/layout/bProcess3"/>
-    <dgm:cxn modelId="{54BA256E-B1CD-4954-AF03-75FF7FA2B7E3}" type="presParOf" srcId="{379D3411-2CF2-1443-9DE7-1F3F74BE70B6}" destId="{BE891453-7A81-9745-80FE-393D0BD9F682}" srcOrd="7" destOrd="0" presId="urn:microsoft.com/office/officeart/2005/8/layout/bProcess3"/>
-    <dgm:cxn modelId="{38CD0E51-E6C7-4320-8773-147FF409680D}" type="presParOf" srcId="{BE891453-7A81-9745-80FE-393D0BD9F682}" destId="{0D4A6B71-9678-E74B-A4F4-3D04D7F96F18}" srcOrd="0" destOrd="0" presId="urn:microsoft.com/office/officeart/2005/8/layout/bProcess3"/>
-    <dgm:cxn modelId="{2A66DDD3-C5B8-4413-836F-C7EB82E743C5}" type="presParOf" srcId="{379D3411-2CF2-1443-9DE7-1F3F74BE70B6}" destId="{5054442F-68CC-BA4D-A78B-D10165C93B35}" srcOrd="8" destOrd="0" presId="urn:microsoft.com/office/officeart/2005/8/layout/bProcess3"/>
-    <dgm:cxn modelId="{3820E42B-3378-43CB-B45B-42FB37AF6FC3}" type="presParOf" srcId="{379D3411-2CF2-1443-9DE7-1F3F74BE70B6}" destId="{70A625A3-B04D-314A-9454-BA7560E71142}" srcOrd="9" destOrd="0" presId="urn:microsoft.com/office/officeart/2005/8/layout/bProcess3"/>
-    <dgm:cxn modelId="{87453AAF-D9D7-4A93-BFF7-0D0C1BC6B27D}" type="presParOf" srcId="{70A625A3-B04D-314A-9454-BA7560E71142}" destId="{08B24028-0337-A54F-863C-D83DC536E50D}" srcOrd="0" destOrd="0" presId="urn:microsoft.com/office/officeart/2005/8/layout/bProcess3"/>
-    <dgm:cxn modelId="{BBCC74C6-D47F-4766-A759-3F848500635C}" type="presParOf" srcId="{379D3411-2CF2-1443-9DE7-1F3F74BE70B6}" destId="{CA2203B5-A4CA-2C4D-8577-50E3388F2246}" srcOrd="10" destOrd="0" presId="urn:microsoft.com/office/officeart/2005/8/layout/bProcess3"/>
+    <dgm:cxn modelId="{7AB0E512-A7A0-4F46-AA0B-358E767791FB}" type="presOf" srcId="{03689D08-8F94-B240-B093-204B4D1B1996}" destId="{11041959-BAD3-494D-A0CA-60D08024935F}" srcOrd="0" destOrd="0" presId="urn:microsoft.com/office/officeart/2005/8/layout/bProcess3"/>
+    <dgm:cxn modelId="{0090B540-6186-47ED-9C4E-B1DE67807181}" type="presOf" srcId="{E1700588-AA9B-9044-98E5-A52BC9E980D8}" destId="{0D4A6B71-9678-E74B-A4F4-3D04D7F96F18}" srcOrd="1" destOrd="0" presId="urn:microsoft.com/office/officeart/2005/8/layout/bProcess3"/>
+    <dgm:cxn modelId="{4C2F4061-AE0E-4F0B-9B1E-303F70F4FC83}" type="presOf" srcId="{51AF1449-732A-7245-8907-3B0B474E6716}" destId="{08B24028-0337-A54F-863C-D83DC536E50D}" srcOrd="1" destOrd="0" presId="urn:microsoft.com/office/officeart/2005/8/layout/bProcess3"/>
+    <dgm:cxn modelId="{51A188AB-069F-4A94-8F79-BEFA49CAFF0E}" type="presOf" srcId="{03689D08-8F94-B240-B093-204B4D1B1996}" destId="{F515C25C-FBC4-0A42-9BD8-739DB491DE01}" srcOrd="1" destOrd="0" presId="urn:microsoft.com/office/officeart/2005/8/layout/bProcess3"/>
+    <dgm:cxn modelId="{6BCBA131-9033-4ED3-A7EB-7FE9D3934042}" type="presOf" srcId="{6FF581C4-5EE0-6547-8B0A-4DD4E49DF7D5}" destId="{70788382-AA77-7C4C-A399-82382C8CD1E3}" srcOrd="0" destOrd="0" presId="urn:microsoft.com/office/officeart/2005/8/layout/bProcess3"/>
+    <dgm:cxn modelId="{63990861-0733-4712-8CEC-1E11C0A836A3}" type="presOf" srcId="{56563E73-53C5-C242-B5DD-534CCEB5A55B}" destId="{8845A127-0D85-A14A-94CB-F773727D4C9B}" srcOrd="1" destOrd="0" presId="urn:microsoft.com/office/officeart/2005/8/layout/bProcess3"/>
+    <dgm:cxn modelId="{13ED3195-1F74-444C-83AD-8F64F228562C}" type="presOf" srcId="{3ABC577C-D926-6C40-8609-A47272EDC0E8}" destId="{35CF6ACD-16BB-D44B-9967-A88BE4C856FA}" srcOrd="0" destOrd="0" presId="urn:microsoft.com/office/officeart/2005/8/layout/bProcess3"/>
+    <dgm:cxn modelId="{D7C4AEF0-CAC0-4184-A00D-42D5456FD174}" type="presOf" srcId="{7DBAA654-83A9-2749-9A11-3A2F0853292E}" destId="{379D3411-2CF2-1443-9DE7-1F3F74BE70B6}" srcOrd="0" destOrd="0" presId="urn:microsoft.com/office/officeart/2005/8/layout/bProcess3"/>
+    <dgm:cxn modelId="{26855CA2-ED8E-4C7C-84C2-71CE3161AEB3}" type="presOf" srcId="{9D0A3E8F-79EA-4741-B4AF-359BBF2AD54A}" destId="{CB005E4D-98D2-5E43-A79A-01D73FA5246C}" srcOrd="0" destOrd="0" presId="urn:microsoft.com/office/officeart/2005/8/layout/bProcess3"/>
+    <dgm:cxn modelId="{59C2E428-B6E4-4748-8D52-789C9AB4D830}" type="presOf" srcId="{51AF1449-732A-7245-8907-3B0B474E6716}" destId="{70A625A3-B04D-314A-9454-BA7560E71142}" srcOrd="0" destOrd="0" presId="urn:microsoft.com/office/officeart/2005/8/layout/bProcess3"/>
+    <dgm:cxn modelId="{E97A977F-0BA7-4133-91D4-00038296CD4A}" type="presOf" srcId="{981B4EF9-7A3A-BE49-B6B6-0021D3615771}" destId="{CA2203B5-A4CA-2C4D-8577-50E3388F2246}" srcOrd="0" destOrd="0" presId="urn:microsoft.com/office/officeart/2005/8/layout/bProcess3"/>
+    <dgm:cxn modelId="{3712EDEE-021D-4EF1-989D-505A799D7E77}" type="presOf" srcId="{3D31D781-DE26-FC46-87C5-81D28438E988}" destId="{5054442F-68CC-BA4D-A78B-D10165C93B35}" srcOrd="0" destOrd="0" presId="urn:microsoft.com/office/officeart/2005/8/layout/bProcess3"/>
+    <dgm:cxn modelId="{94F4D0D8-5762-44B5-852B-B7FAEB705B8A}" type="presParOf" srcId="{379D3411-2CF2-1443-9DE7-1F3F74BE70B6}" destId="{71E5BCB2-3AB6-4C42-9B09-A87936C7F001}" srcOrd="0" destOrd="0" presId="urn:microsoft.com/office/officeart/2005/8/layout/bProcess3"/>
+    <dgm:cxn modelId="{F81CB046-AFC3-4BD8-B220-BA2329F6F22A}" type="presParOf" srcId="{379D3411-2CF2-1443-9DE7-1F3F74BE70B6}" destId="{70788382-AA77-7C4C-A399-82382C8CD1E3}" srcOrd="1" destOrd="0" presId="urn:microsoft.com/office/officeart/2005/8/layout/bProcess3"/>
+    <dgm:cxn modelId="{D0A1726F-13B7-49F6-B616-28DF1E74B86A}" type="presParOf" srcId="{70788382-AA77-7C4C-A399-82382C8CD1E3}" destId="{EE2C3E7E-7411-F14A-B102-730D81D864D3}" srcOrd="0" destOrd="0" presId="urn:microsoft.com/office/officeart/2005/8/layout/bProcess3"/>
+    <dgm:cxn modelId="{E1D5CB4A-0476-44B2-8F84-D9BAD5794F0B}" type="presParOf" srcId="{379D3411-2CF2-1443-9DE7-1F3F74BE70B6}" destId="{CB005E4D-98D2-5E43-A79A-01D73FA5246C}" srcOrd="2" destOrd="0" presId="urn:microsoft.com/office/officeart/2005/8/layout/bProcess3"/>
+    <dgm:cxn modelId="{5BA1E377-D43E-4B70-A94A-EA5B3CE9A32A}" type="presParOf" srcId="{379D3411-2CF2-1443-9DE7-1F3F74BE70B6}" destId="{1AB89A78-53AA-8046-940B-4774F5E8A3F4}" srcOrd="3" destOrd="0" presId="urn:microsoft.com/office/officeart/2005/8/layout/bProcess3"/>
+    <dgm:cxn modelId="{EF813059-1AD7-40A2-A46D-9ACCBD5878D8}" type="presParOf" srcId="{1AB89A78-53AA-8046-940B-4774F5E8A3F4}" destId="{8845A127-0D85-A14A-94CB-F773727D4C9B}" srcOrd="0" destOrd="0" presId="urn:microsoft.com/office/officeart/2005/8/layout/bProcess3"/>
+    <dgm:cxn modelId="{6BD1F50A-4680-4AA4-82CE-CC47DB0C8D57}" type="presParOf" srcId="{379D3411-2CF2-1443-9DE7-1F3F74BE70B6}" destId="{2B850CA7-3DA8-704B-9542-29A27C4E6E8A}" srcOrd="4" destOrd="0" presId="urn:microsoft.com/office/officeart/2005/8/layout/bProcess3"/>
+    <dgm:cxn modelId="{A43C3372-B95C-4CE1-BA1C-7E5736027758}" type="presParOf" srcId="{379D3411-2CF2-1443-9DE7-1F3F74BE70B6}" destId="{11041959-BAD3-494D-A0CA-60D08024935F}" srcOrd="5" destOrd="0" presId="urn:microsoft.com/office/officeart/2005/8/layout/bProcess3"/>
+    <dgm:cxn modelId="{9427E655-D918-4DC4-8A4E-0446FBB470E2}" type="presParOf" srcId="{11041959-BAD3-494D-A0CA-60D08024935F}" destId="{F515C25C-FBC4-0A42-9BD8-739DB491DE01}" srcOrd="0" destOrd="0" presId="urn:microsoft.com/office/officeart/2005/8/layout/bProcess3"/>
+    <dgm:cxn modelId="{1A92FF26-134D-45DF-A1CA-CD51F2F0727A}" type="presParOf" srcId="{379D3411-2CF2-1443-9DE7-1F3F74BE70B6}" destId="{35CF6ACD-16BB-D44B-9967-A88BE4C856FA}" srcOrd="6" destOrd="0" presId="urn:microsoft.com/office/officeart/2005/8/layout/bProcess3"/>
+    <dgm:cxn modelId="{50CAE644-07A6-47B1-8B61-4B03CCAC2A88}" type="presParOf" srcId="{379D3411-2CF2-1443-9DE7-1F3F74BE70B6}" destId="{BE891453-7A81-9745-80FE-393D0BD9F682}" srcOrd="7" destOrd="0" presId="urn:microsoft.com/office/officeart/2005/8/layout/bProcess3"/>
+    <dgm:cxn modelId="{1377359D-F1B7-4D65-ADE0-664357C6CB9A}" type="presParOf" srcId="{BE891453-7A81-9745-80FE-393D0BD9F682}" destId="{0D4A6B71-9678-E74B-A4F4-3D04D7F96F18}" srcOrd="0" destOrd="0" presId="urn:microsoft.com/office/officeart/2005/8/layout/bProcess3"/>
+    <dgm:cxn modelId="{CF2EAD17-0D83-4D2E-8EA5-F59FC9ACD4A1}" type="presParOf" srcId="{379D3411-2CF2-1443-9DE7-1F3F74BE70B6}" destId="{5054442F-68CC-BA4D-A78B-D10165C93B35}" srcOrd="8" destOrd="0" presId="urn:microsoft.com/office/officeart/2005/8/layout/bProcess3"/>
+    <dgm:cxn modelId="{E707738E-A60E-4817-A122-780CACDD8AC6}" type="presParOf" srcId="{379D3411-2CF2-1443-9DE7-1F3F74BE70B6}" destId="{70A625A3-B04D-314A-9454-BA7560E71142}" srcOrd="9" destOrd="0" presId="urn:microsoft.com/office/officeart/2005/8/layout/bProcess3"/>
+    <dgm:cxn modelId="{F2DA6008-5496-4CE7-89AF-81AE84EC33A0}" type="presParOf" srcId="{70A625A3-B04D-314A-9454-BA7560E71142}" destId="{08B24028-0337-A54F-863C-D83DC536E50D}" srcOrd="0" destOrd="0" presId="urn:microsoft.com/office/officeart/2005/8/layout/bProcess3"/>
+    <dgm:cxn modelId="{EDAF3009-ACCB-45B1-8657-189A45EE3B72}" type="presParOf" srcId="{379D3411-2CF2-1443-9DE7-1F3F74BE70B6}" destId="{CA2203B5-A4CA-2C4D-8577-50E3388F2246}" srcOrd="10" destOrd="0" presId="urn:microsoft.com/office/officeart/2005/8/layout/bProcess3"/>
   </dgm:cxnLst>
   <dgm:bg/>
   <dgm:whole>

</xml_diff>